<commit_message>
Acceptance tests og task beskrivelser
</commit_message>
<xml_diff>
--- a/Rapport/Rapport v1.3.1.docx
+++ b/Rapport/Rapport v1.3.1.docx
@@ -1,6 +1,6 @@
 
 <file path=word/document.xml><?xml version="1.0" encoding="utf-8"?>
-<w:document xmlns:wpc="http://schemas.microsoft.com/office/word/2010/wordprocessingCanvas" xmlns:cx="http://schemas.microsoft.com/office/drawing/2014/chartex" xmlns:cx1="http://schemas.microsoft.com/office/drawing/2015/9/8/chartex" xmlns:cx2="http://schemas.microsoft.com/office/drawing/2015/10/21/chartex" xmlns:cx3="http://schemas.microsoft.com/office/drawing/2016/5/9/chartex" xmlns:cx4="http://schemas.microsoft.com/office/drawing/2016/5/10/chartex" xmlns:cx5="http://schemas.microsoft.com/office/drawing/2016/5/11/chartex" xmlns:cx6="http://schemas.microsoft.com/office/drawing/2016/5/12/chartex" xmlns:cx7="http://schemas.microsoft.com/office/drawing/2016/5/13/chartex" xmlns:cx8="http://schemas.microsoft.com/office/drawing/2016/5/14/chartex" xmlns:mc="http://schemas.openxmlformats.org/markup-compatibility/2006" xmlns:aink="http://schemas.microsoft.com/office/drawing/2016/ink" xmlns:am3d="http://schemas.microsoft.com/office/drawing/2017/model3d" xmlns:o="urn:schemas-microsoft-com:office:office" xmlns:r="http://schemas.openxmlformats.org/officeDocument/2006/relationships" xmlns:m="http://schemas.openxmlformats.org/officeDocument/2006/math" xmlns:v="urn:schemas-microsoft-com:vml" xmlns:wp14="http://schemas.microsoft.com/office/word/2010/wordprocessingDrawing" xmlns:wp="http://schemas.openxmlformats.org/drawingml/2006/wordprocessingDrawing" xmlns:w10="urn:schemas-microsoft-com:office:word" xmlns:w="http://schemas.openxmlformats.org/wordprocessingml/2006/main" xmlns:w14="http://schemas.microsoft.com/office/word/2010/wordml" xmlns:w15="http://schemas.microsoft.com/office/word/2012/wordml" xmlns:w16cid="http://schemas.microsoft.com/office/word/2016/wordml/cid" xmlns:w16se="http://schemas.microsoft.com/office/word/2015/wordml/symex" xmlns:wpg="http://schemas.microsoft.com/office/word/2010/wordprocessingGroup" xmlns:wpi="http://schemas.microsoft.com/office/word/2010/wordprocessingInk" xmlns:wne="http://schemas.microsoft.com/office/word/2006/wordml" xmlns:wps="http://schemas.microsoft.com/office/word/2010/wordprocessingShape" mc:Ignorable="w14 w15 w16se w16cid wp14">
+<w:document xmlns:wpc="http://schemas.microsoft.com/office/word/2010/wordprocessingCanvas" xmlns:mo="http://schemas.microsoft.com/office/mac/office/2008/main" xmlns:mc="http://schemas.openxmlformats.org/markup-compatibility/2006" xmlns:mv="urn:schemas-microsoft-com:mac:vml" xmlns:o="urn:schemas-microsoft-com:office:office" xmlns:r="http://schemas.openxmlformats.org/officeDocument/2006/relationships" xmlns:m="http://schemas.openxmlformats.org/officeDocument/2006/math" xmlns:v="urn:schemas-microsoft-com:vml" xmlns:wp14="http://schemas.microsoft.com/office/word/2010/wordprocessingDrawing" xmlns:wp="http://schemas.openxmlformats.org/drawingml/2006/wordprocessingDrawing" xmlns:w10="urn:schemas-microsoft-com:office:word" xmlns:w="http://schemas.openxmlformats.org/wordprocessingml/2006/main" xmlns:w14="http://schemas.microsoft.com/office/word/2010/wordml" xmlns:w15="http://schemas.microsoft.com/office/word/2012/wordml" xmlns:wpg="http://schemas.microsoft.com/office/word/2010/wordprocessingGroup" xmlns:wpi="http://schemas.microsoft.com/office/word/2010/wordprocessingInk" xmlns:wne="http://schemas.microsoft.com/office/word/2006/wordml" xmlns:wps="http://schemas.microsoft.com/office/word/2010/wordprocessingShape" mc:Ignorable="w14 w15 wp14">
   <w:body>
     <w:p/>
     <w:sdt>
@@ -211,7 +211,6 @@
                                       <w:szCs w:val="144"/>
                                     </w:rPr>
                                   </w:pPr>
-                                  <w:proofErr w:type="spellStart"/>
                                   <w:r>
                                     <w:rPr>
                                       <w:color w:val="FFFFFF" w:themeColor="background1"/>
@@ -220,7 +219,6 @@
                                     </w:rPr>
                                     <w:t>TheNext</w:t>
                                   </w:r>
-                                  <w:proofErr w:type="spellEnd"/>
                                 </w:p>
                               </w:txbxContent>
                             </wps:txbx>
@@ -348,9 +346,9 @@
               </mc:Choice>
               <mc:Fallback>
                 <w:pict>
-                  <v:group w14:anchorId="4446602D" id="Gruppe 125" o:spid="_x0000_s1026" style="position:absolute;margin-left:0;margin-top:0;width:540pt;height:556.55pt;z-index:-251657216;mso-width-percent:1154;mso-height-percent:670;mso-top-percent:45;mso-position-horizontal:center;mso-position-horizontal-relative:margin;mso-position-vertical-relative:page;mso-width-percent:1154;mso-height-percent:670;mso-top-percent:45;mso-width-relative:margin" coordsize="55613,54044" o:gfxdata="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">
+                  <v:group w14:anchorId="4446602D" id="Gruppe 125" o:spid="_x0000_s1026" style="position:absolute;margin-left:0;margin-top:0;width:540pt;height:556.55pt;z-index:-251657216;mso-width-percent:1154;mso-height-percent:670;mso-top-percent:45;mso-position-horizontal:center;mso-position-horizontal-relative:margin;mso-position-vertical-relative:page;mso-width-percent:1154;mso-height-percent:670;mso-top-percent:45;mso-width-relative:margin" coordsize="5561330,5404485" o:gfxdata="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">
                     <o:lock v:ext="edit" aspectratio="t"/>
-                    <v:shape id="Kombinationstegning 10" o:spid="_x0000_s1027" style="position:absolute;width:55575;height:54044;visibility:visible;mso-wrap-style:square;v-text-anchor:bottom" coordsize="720,700" o:spt="100" o:gfxdata="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" adj="-11796480,,5400" path="m,c,644,,644,,644v23,6,62,14,113,21c250,685,476,700,720,644v,-27,,-27,,-27c720,,720,,720,,,,,,,e" fillcolor="#466a96 [2706]" stroked="f">
+                    <v:shape id="Kombinationstegning 10" o:spid="_x0000_s1027" style="position:absolute;width:5557520;height:5404485;visibility:visible;mso-wrap-style:square;v-text-anchor:bottom" coordsize="720,700" o:spt="100" o:gfxdata="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" adj="-11796480,,5400" path="m0,0c0,644,,644,,644,23,650,62,658,113,665,250,685,476,700,720,644,720,617,720,617,720,617,720,,720,,720,,,,,,,0e" fillcolor="#466a96 [2706]" stroked="f">
                       <v:fill color2="#304967 [2946]" rotate="t" focus="100%" type="gradient">
                         <o:fill v:ext="view" type="gradientUnscaled"/>
                       </v:fill>
@@ -401,7 +399,6 @@
                                 <w:szCs w:val="144"/>
                               </w:rPr>
                             </w:pPr>
-                            <w:proofErr w:type="spellStart"/>
                             <w:r>
                               <w:rPr>
                                 <w:color w:val="FFFFFF" w:themeColor="background1"/>
@@ -410,12 +407,11 @@
                               </w:rPr>
                               <w:t>TheNext</w:t>
                             </w:r>
-                            <w:proofErr w:type="spellEnd"/>
                           </w:p>
                         </w:txbxContent>
                       </v:textbox>
                     </v:shape>
-                    <v:shape id="Kombinationstegning 11" o:spid="_x0000_s1028" style="position:absolute;left:8763;top:47697;width:46850;height:5099;visibility:visible;mso-wrap-style:square;v-text-anchor:bottom" coordsize="607,66" o:gfxdata="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" path="m607,c450,44,300,57,176,57,109,57,49,53,,48,66,58,152,66,251,66,358,66,480,56,607,27,607,,607,,607,e" fillcolor="white [3212]" stroked="f">
+                    <v:shape id="Kombinationstegning 11" o:spid="_x0000_s1028" style="position:absolute;left:876300;top:4769783;width:4685030;height:509905;visibility:visible;mso-wrap-style:square;v-text-anchor:bottom" coordsize="607,66" o:gfxdata="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" path="m607,0c450,44,300,57,176,57,109,57,49,53,,48,66,58,152,66,251,66,358,66,480,56,607,27,607,,607,,607,0e" fillcolor="white [3212]" stroked="f">
                       <v:fill opacity="19789f"/>
                       <v:path arrowok="t" o:connecttype="custom" o:connectlocs="4685030,0;1358427,440373;0,370840;1937302,509905;4685030,208598;4685030,0" o:connectangles="0,0,0,0,0,0"/>
                     </v:shape>
@@ -441,7 +437,7 @@
                     <wp:positionV relativeFrom="margin">
                       <wp:align>bottom</wp:align>
                     </wp:positionV>
-                    <wp:extent cx="7062470" cy="209550"/>
+                    <wp:extent cx="7062470" cy="201295"/>
                     <wp:effectExtent l="0" t="0" r="0" b="5715"/>
                     <wp:wrapSquare wrapText="bothSides"/>
                     <wp:docPr id="128" name="Tekstfelt 128"/>
@@ -453,7 +449,7 @@
                           <wps:spPr>
                             <a:xfrm>
                               <a:off x="0" y="0"/>
-                              <a:ext cx="7062470" cy="209550"/>
+                              <a:ext cx="7062470" cy="201295"/>
                             </a:xfrm>
                             <a:prstGeom prst="rect">
                               <a:avLst/>
@@ -512,11 +508,11 @@
               </mc:Choice>
               <mc:Fallback>
                 <w:pict>
-                  <v:shapetype w14:anchorId="0A98B2F7" id="_x0000_t202" coordsize="21600,21600" o:spt="202" path="m,l,21600r21600,l21600,xe">
+                  <v:shapetype w14:anchorId="0A98B2F7" id="_x0000_t202" coordsize="21600,21600" o:spt="202" path="m0,0l0,21600,21600,21600,21600,0xe">
                     <v:stroke joinstyle="miter"/>
                     <v:path gradientshapeok="t" o:connecttype="rect"/>
                   </v:shapetype>
-                  <v:shape id="Tekstfelt 128" o:spid="_x0000_s1029" type="#_x0000_t202" style="position:absolute;margin-left:0;margin-top:0;width:556.1pt;height:16.5pt;z-index:251662336;visibility:visible;mso-wrap-style:square;mso-width-percent:1154;mso-height-percent:0;mso-wrap-distance-left:9pt;mso-wrap-distance-top:0;mso-wrap-distance-right:9pt;mso-wrap-distance-bottom:0;mso-position-horizontal:center;mso-position-horizontal-relative:page;mso-position-vertical:bottom;mso-position-vertical-relative:margin;mso-width-percent:1154;mso-height-percent:0;mso-width-relative:margin;mso-height-relative:margin;v-text-anchor:bottom" o:gfxdata="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" filled="f" stroked="f" strokeweight=".5pt">
+                  <v:shape id="Tekstfelt 128" o:spid="_x0000_s1029" type="#_x0000_t202" style="position:absolute;margin-left:0;margin-top:0;width:556.1pt;height:15.85pt;z-index:251662336;visibility:visible;mso-wrap-style:square;mso-width-percent:1154;mso-height-percent:0;mso-wrap-distance-left:9pt;mso-wrap-distance-top:0;mso-wrap-distance-right:9pt;mso-wrap-distance-bottom:0;mso-position-horizontal:center;mso-position-horizontal-relative:page;mso-position-vertical:bottom;mso-position-vertical-relative:margin;mso-width-percent:1154;mso-height-percent:0;mso-width-relative:margin;mso-height-relative:margin;v-text-anchor:bottom" o:gfxdata="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" filled="f" stroked="f" strokeweight=".5pt">
                     <v:textbox style="mso-fit-shape-to-text:t" inset="1in,0,86.4pt,0">
                       <w:txbxContent>
                         <w:p>
@@ -562,7 +558,7 @@
                         </wp:positionV>
                       </mc:Fallback>
                     </mc:AlternateContent>
-                    <wp:extent cx="7062470" cy="485775"/>
+                    <wp:extent cx="7062470" cy="637540"/>
                     <wp:effectExtent l="0" t="0" r="0" b="7620"/>
                     <wp:wrapSquare wrapText="bothSides"/>
                     <wp:docPr id="129" name="Tekstfelt 129"/>
@@ -574,7 +570,7 @@
                           <wps:spPr>
                             <a:xfrm>
                               <a:off x="0" y="0"/>
-                              <a:ext cx="7062470" cy="485775"/>
+                              <a:ext cx="7062470" cy="637540"/>
                             </a:xfrm>
                             <a:prstGeom prst="rect">
                               <a:avLst/>
@@ -702,7 +698,7 @@
               </mc:Choice>
               <mc:Fallback>
                 <w:pict>
-                  <v:shape w14:anchorId="39E0D150" id="Tekstfelt 129" o:spid="_x0000_s1030" type="#_x0000_t202" style="position:absolute;margin-left:0;margin-top:0;width:556.1pt;height:38.25pt;z-index:251661312;visibility:visible;mso-wrap-style:square;mso-width-percent:1154;mso-height-percent:0;mso-top-percent:790;mso-wrap-distance-left:9pt;mso-wrap-distance-top:0;mso-wrap-distance-right:9pt;mso-wrap-distance-bottom:0;mso-position-horizontal:center;mso-position-horizontal-relative:page;mso-position-vertical-relative:page;mso-width-percent:1154;mso-height-percent:0;mso-top-percent:790;mso-width-relative:margin;mso-height-relative:margin;v-text-anchor:top" o:gfxdata="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" filled="f" stroked="f" strokeweight=".5pt">
+                  <v:shape w14:anchorId="39E0D150" id="Tekstfelt 129" o:spid="_x0000_s1030" type="#_x0000_t202" style="position:absolute;margin-left:0;margin-top:0;width:556.1pt;height:50.2pt;z-index:251661312;visibility:visible;mso-wrap-style:square;mso-width-percent:1154;mso-height-percent:0;mso-top-percent:790;mso-wrap-distance-left:9pt;mso-wrap-distance-top:0;mso-wrap-distance-right:9pt;mso-wrap-distance-bottom:0;mso-position-horizontal:center;mso-position-horizontal-relative:page;mso-position-vertical-relative:page;mso-width-percent:1154;mso-height-percent:0;mso-top-percent:790;mso-width-relative:margin;mso-height-relative:margin;v-text-anchor:top" o:gfxdata="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" filled="f" stroked="f" strokeweight=".5pt">
                     <v:textbox style="mso-fit-shape-to-text:t" inset="1in,0,86.4pt,0">
                       <w:txbxContent>
                         <w:sdt>
@@ -922,7 +918,8 @@
               </mc:Choice>
               <mc:Fallback>
                 <w:pict>
-                  <v:rect w14:anchorId="7CECF08B" id="Rektangel 130" o:spid="_x0000_s1031" style="position:absolute;margin-left:-4.4pt;margin-top:0;width:46.8pt;height:77.75pt;z-index:251660288;visibility:visible;mso-wrap-style:square;mso-width-percent:76;mso-height-percent:98;mso-top-percent:23;mso-wrap-distance-left:9pt;mso-wrap-distance-top:0;mso-wrap-distance-right:9pt;mso-wrap-distance-bottom:0;mso-position-horizontal:right;mso-position-horizontal-relative:margin;mso-position-vertical-relative:page;mso-width-percent:76;mso-height-percent:98;mso-top-percent:23;mso-width-relative:page;mso-height-relative:page;v-text-anchor:bottom" o:gfxdata="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" fillcolor="#2fa3ee [3204]" stroked="f" strokeweight="1.25pt">
+                  <v:rect w14:anchorId="7CECF08B" id="Rektangel 130" o:spid="_x0000_s1031" style="position:absolute;margin-left:-4.4pt;margin-top:0;width:46.8pt;height:77.75pt;z-index:251660288;visibility:visible;mso-wrap-style:square;mso-width-percent:76;mso-height-percent:98;mso-top-percent:23;mso-wrap-distance-left:9pt;mso-wrap-distance-top:0;mso-wrap-distance-right:9pt;mso-wrap-distance-bottom:0;mso-position-horizontal:right;mso-position-horizontal-relative:margin;mso-position-vertical-relative:page;mso-width-percent:76;mso-height-percent:98;mso-top-percent:23;mso-width-relative:page;mso-height-relative:page;v-text-anchor:bottom" o:gfxdata="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" fillcolor="#2fa3ee [3204]" stroked="f" strokeweight="1.25pt">
+                    <v:path arrowok="t"/>
                     <o:lock v:ext="edit" aspectratio="t"/>
                     <v:textbox inset="3.6pt,,3.6pt">
                       <w:txbxContent>
@@ -1047,7 +1044,7 @@
           <w:hyperlink w:anchor="_Toc532203791" w:history="1">
             <w:r>
               <w:rPr>
-                <w:rStyle w:val="Hyperlink"/>
+                <w:rStyle w:val="Llink"/>
                 <w:noProof/>
               </w:rPr>
               <w:t>Introduktion</w:t>
@@ -1118,7 +1115,7 @@
           <w:hyperlink w:anchor="_Toc532203792" w:history="1">
             <w:r>
               <w:rPr>
-                <w:rStyle w:val="Hyperlink"/>
+                <w:rStyle w:val="Llink"/>
                 <w:noProof/>
               </w:rPr>
               <w:t>Opsætning</w:t>
@@ -1189,7 +1186,7 @@
           <w:hyperlink w:anchor="_Toc532203793" w:history="1">
             <w:r>
               <w:rPr>
-                <w:rStyle w:val="Hyperlink"/>
+                <w:rStyle w:val="Llink"/>
                 <w:noProof/>
               </w:rPr>
               <w:t>Rollefordeling og ansvarsområder*</w:t>
@@ -1260,7 +1257,7 @@
           <w:hyperlink w:anchor="_Toc532203794" w:history="1">
             <w:r>
               <w:rPr>
-                <w:rStyle w:val="Hyperlink"/>
+                <w:rStyle w:val="Llink"/>
                 <w:noProof/>
               </w:rPr>
               <w:t>Arbejdsmiljø</w:t>
@@ -1331,7 +1328,7 @@
           <w:hyperlink w:anchor="_Toc532203795" w:history="1">
             <w:r>
               <w:rPr>
-                <w:rStyle w:val="Hyperlink"/>
+                <w:rStyle w:val="Llink"/>
                 <w:noProof/>
               </w:rPr>
               <w:t>Coding standards</w:t>
@@ -1402,7 +1399,7 @@
           <w:hyperlink w:anchor="_Toc532203796" w:history="1">
             <w:r>
               <w:rPr>
-                <w:rStyle w:val="Hyperlink"/>
+                <w:rStyle w:val="Llink"/>
                 <w:noProof/>
               </w:rPr>
               <w:t>Design standards</w:t>
@@ -1473,7 +1470,7 @@
           <w:hyperlink w:anchor="_Toc532203797" w:history="1">
             <w:r>
               <w:rPr>
-                <w:rStyle w:val="Hyperlink"/>
+                <w:rStyle w:val="Llink"/>
                 <w:noProof/>
               </w:rPr>
               <w:t>Patterns</w:t>
@@ -1544,7 +1541,7 @@
           <w:hyperlink w:anchor="_Toc532203798" w:history="1">
             <w:r>
               <w:rPr>
-                <w:rStyle w:val="Hyperlink"/>
+                <w:rStyle w:val="Llink"/>
                 <w:noProof/>
               </w:rPr>
               <w:t>Udviklingsmodel</w:t>
@@ -1615,7 +1612,7 @@
           <w:hyperlink w:anchor="_Toc532203799" w:history="1">
             <w:r>
               <w:rPr>
-                <w:rStyle w:val="Hyperlink"/>
+                <w:rStyle w:val="Llink"/>
                 <w:noProof/>
               </w:rPr>
               <w:t>Argumentation/Methology comparison</w:t>
@@ -1686,7 +1683,7 @@
           <w:hyperlink w:anchor="_Toc532203800" w:history="1">
             <w:r>
               <w:rPr>
-                <w:rStyle w:val="Hyperlink"/>
+                <w:rStyle w:val="Llink"/>
                 <w:noProof/>
               </w:rPr>
               <w:t>Retningslinjer for udviklingsmodellen</w:t>
@@ -1757,7 +1754,7 @@
           <w:hyperlink w:anchor="_Toc532203801" w:history="1">
             <w:r>
               <w:rPr>
-                <w:rStyle w:val="Hyperlink"/>
+                <w:rStyle w:val="Llink"/>
                 <w:noProof/>
               </w:rPr>
               <w:t>Analyse</w:t>
@@ -1828,7 +1825,7 @@
           <w:hyperlink w:anchor="_Toc532203802" w:history="1">
             <w:r>
               <w:rPr>
-                <w:rStyle w:val="Hyperlink"/>
+                <w:rStyle w:val="Llink"/>
                 <w:noProof/>
               </w:rPr>
               <w:t>Kunden</w:t>
@@ -1899,7 +1896,7 @@
           <w:hyperlink w:anchor="_Toc532203803" w:history="1">
             <w:r>
               <w:rPr>
-                <w:rStyle w:val="Hyperlink"/>
+                <w:rStyle w:val="Llink"/>
                 <w:noProof/>
               </w:rPr>
               <w:t>Risikoanalyse &amp; risikoplan</w:t>
@@ -1970,7 +1967,7 @@
           <w:hyperlink w:anchor="_Toc532203804" w:history="1">
             <w:r>
               <w:rPr>
-                <w:rStyle w:val="Hyperlink"/>
+                <w:rStyle w:val="Llink"/>
                 <w:noProof/>
               </w:rPr>
               <w:t>Identifikation</w:t>
@@ -2041,7 +2038,7 @@
           <w:hyperlink w:anchor="_Toc532203805" w:history="1">
             <w:r>
               <w:rPr>
-                <w:rStyle w:val="Hyperlink"/>
+                <w:rStyle w:val="Llink"/>
                 <w:noProof/>
               </w:rPr>
               <w:t>Risikoanalyse</w:t>
@@ -2112,7 +2109,7 @@
           <w:hyperlink w:anchor="_Toc532203806" w:history="1">
             <w:r>
               <w:rPr>
-                <w:rStyle w:val="Hyperlink"/>
+                <w:rStyle w:val="Llink"/>
                 <w:noProof/>
               </w:rPr>
               <w:t>Risikoplan</w:t>
@@ -2183,7 +2180,7 @@
           <w:hyperlink w:anchor="_Toc532203807" w:history="1">
             <w:r>
               <w:rPr>
-                <w:rStyle w:val="Hyperlink"/>
+                <w:rStyle w:val="Llink"/>
                 <w:noProof/>
               </w:rPr>
               <w:t>Kravspecifikation</w:t>
@@ -2254,7 +2251,7 @@
           <w:hyperlink w:anchor="_Toc532203808" w:history="1">
             <w:r>
               <w:rPr>
-                <w:rStyle w:val="Hyperlink"/>
+                <w:rStyle w:val="Llink"/>
                 <w:noProof/>
               </w:rPr>
               <w:t>Scope</w:t>
@@ -2325,7 +2322,7 @@
           <w:hyperlink w:anchor="_Toc532203809" w:history="1">
             <w:r>
               <w:rPr>
-                <w:rStyle w:val="Hyperlink"/>
+                <w:rStyle w:val="Llink"/>
                 <w:noProof/>
               </w:rPr>
               <w:t>User stories</w:t>
@@ -2396,7 +2393,7 @@
           <w:hyperlink w:anchor="_Toc532203810" w:history="1">
             <w:r>
               <w:rPr>
-                <w:rStyle w:val="Hyperlink"/>
+                <w:rStyle w:val="Llink"/>
                 <w:noProof/>
               </w:rPr>
               <w:t>Tasks</w:t>
@@ -2467,7 +2464,7 @@
           <w:hyperlink w:anchor="_Toc532203811" w:history="1">
             <w:r>
               <w:rPr>
-                <w:rStyle w:val="Hyperlink"/>
+                <w:rStyle w:val="Llink"/>
                 <w:noProof/>
               </w:rPr>
               <w:t>US01</w:t>
@@ -2538,7 +2535,7 @@
           <w:hyperlink w:anchor="_Toc532203812" w:history="1">
             <w:r>
               <w:rPr>
-                <w:rStyle w:val="Hyperlink"/>
+                <w:rStyle w:val="Llink"/>
                 <w:noProof/>
               </w:rPr>
               <w:t>US02</w:t>
@@ -2609,7 +2606,7 @@
           <w:hyperlink w:anchor="_Toc532203813" w:history="1">
             <w:r>
               <w:rPr>
-                <w:rStyle w:val="Hyperlink"/>
+                <w:rStyle w:val="Llink"/>
                 <w:noProof/>
               </w:rPr>
               <w:t>US03</w:t>
@@ -2680,7 +2677,7 @@
           <w:hyperlink w:anchor="_Toc532203814" w:history="1">
             <w:r>
               <w:rPr>
-                <w:rStyle w:val="Hyperlink"/>
+                <w:rStyle w:val="Llink"/>
                 <w:noProof/>
               </w:rPr>
               <w:t>Us04</w:t>
@@ -2751,7 +2748,7 @@
           <w:hyperlink w:anchor="_Toc532203815" w:history="1">
             <w:r>
               <w:rPr>
-                <w:rStyle w:val="Hyperlink"/>
+                <w:rStyle w:val="Llink"/>
                 <w:noProof/>
               </w:rPr>
               <w:t>Us05</w:t>
@@ -2822,7 +2819,7 @@
           <w:hyperlink w:anchor="_Toc532203816" w:history="1">
             <w:r>
               <w:rPr>
-                <w:rStyle w:val="Hyperlink"/>
+                <w:rStyle w:val="Llink"/>
                 <w:noProof/>
               </w:rPr>
               <w:t>US06</w:t>
@@ -2893,7 +2890,7 @@
           <w:hyperlink w:anchor="_Toc532203817" w:history="1">
             <w:r>
               <w:rPr>
-                <w:rStyle w:val="Hyperlink"/>
+                <w:rStyle w:val="Llink"/>
                 <w:noProof/>
               </w:rPr>
               <w:t>US07</w:t>
@@ -2964,7 +2961,7 @@
           <w:hyperlink w:anchor="_Toc532203818" w:history="1">
             <w:r>
               <w:rPr>
-                <w:rStyle w:val="Hyperlink"/>
+                <w:rStyle w:val="Llink"/>
                 <w:noProof/>
               </w:rPr>
               <w:t>US08</w:t>
@@ -3035,7 +3032,7 @@
           <w:hyperlink w:anchor="_Toc532203819" w:history="1">
             <w:r>
               <w:rPr>
-                <w:rStyle w:val="Hyperlink"/>
+                <w:rStyle w:val="Llink"/>
                 <w:noProof/>
               </w:rPr>
               <w:t>Gantt-chart</w:t>
@@ -3106,7 +3103,7 @@
           <w:hyperlink w:anchor="_Toc532203820" w:history="1">
             <w:r>
               <w:rPr>
-                <w:rStyle w:val="Hyperlink"/>
+                <w:rStyle w:val="Llink"/>
                 <w:noProof/>
               </w:rPr>
               <w:t>Metrics*</w:t>
@@ -3177,7 +3174,7 @@
           <w:hyperlink w:anchor="_Toc532203821" w:history="1">
             <w:r>
               <w:rPr>
-                <w:rStyle w:val="Hyperlink"/>
+                <w:rStyle w:val="Llink"/>
                 <w:noProof/>
               </w:rPr>
               <w:t>SPRINT 1</w:t>
@@ -3248,7 +3245,7 @@
           <w:hyperlink w:anchor="_Toc532203822" w:history="1">
             <w:r>
               <w:rPr>
-                <w:rStyle w:val="Hyperlink"/>
+                <w:rStyle w:val="Llink"/>
                 <w:noProof/>
               </w:rPr>
               <w:t>SPRINT PLANNING</w:t>
@@ -3319,7 +3316,7 @@
           <w:hyperlink w:anchor="_Toc532203823" w:history="1">
             <w:r>
               <w:rPr>
-                <w:rStyle w:val="Hyperlink"/>
+                <w:rStyle w:val="Llink"/>
                 <w:noProof/>
               </w:rPr>
               <w:t>Hvad kan vi aflevere som følge af den kommende sprint?</w:t>
@@ -3390,7 +3387,7 @@
           <w:hyperlink w:anchor="_Toc532203824" w:history="1">
             <w:r>
               <w:rPr>
-                <w:rStyle w:val="Hyperlink"/>
+                <w:rStyle w:val="Llink"/>
                 <w:noProof/>
               </w:rPr>
               <w:t>Hvilke arbejdsmetoder/værktøjer skal vi anvende?</w:t>
@@ -3461,7 +3458,7 @@
           <w:hyperlink w:anchor="_Toc532203825" w:history="1">
             <w:r>
               <w:rPr>
-                <w:rStyle w:val="Hyperlink"/>
+                <w:rStyle w:val="Llink"/>
                 <w:noProof/>
               </w:rPr>
               <w:t>Sprint goal</w:t>
@@ -3532,7 +3529,7 @@
           <w:hyperlink w:anchor="_Toc532203826" w:history="1">
             <w:r>
               <w:rPr>
-                <w:rStyle w:val="Hyperlink"/>
+                <w:rStyle w:val="Llink"/>
                 <w:noProof/>
                 <w:lang w:val="en-GB"/>
               </w:rPr>
@@ -3604,7 +3601,7 @@
           <w:hyperlink w:anchor="_Toc532203827" w:history="1">
             <w:r>
               <w:rPr>
-                <w:rStyle w:val="Hyperlink"/>
+                <w:rStyle w:val="Llink"/>
                 <w:noProof/>
                 <w:lang w:val="en-GB"/>
               </w:rPr>
@@ -3676,7 +3673,7 @@
           <w:hyperlink w:anchor="_Toc532203828" w:history="1">
             <w:r>
               <w:rPr>
-                <w:rStyle w:val="Hyperlink"/>
+                <w:rStyle w:val="Llink"/>
                 <w:noProof/>
               </w:rPr>
               <w:t>SPRINT review</w:t>
@@ -3747,7 +3744,7 @@
           <w:hyperlink w:anchor="_Toc532203829" w:history="1">
             <w:r>
               <w:rPr>
-                <w:rStyle w:val="Hyperlink"/>
+                <w:rStyle w:val="Llink"/>
                 <w:noProof/>
               </w:rPr>
               <w:t>Introduktion</w:t>
@@ -3818,7 +3815,7 @@
           <w:hyperlink w:anchor="_Toc532203830" w:history="1">
             <w:r>
               <w:rPr>
-                <w:rStyle w:val="Hyperlink"/>
+                <w:rStyle w:val="Llink"/>
                 <w:noProof/>
               </w:rPr>
               <w:t>Inkrementeringen</w:t>
@@ -3889,7 +3886,7 @@
           <w:hyperlink w:anchor="_Toc532203831" w:history="1">
             <w:r>
               <w:rPr>
-                <w:rStyle w:val="Hyperlink"/>
+                <w:rStyle w:val="Llink"/>
                 <w:noProof/>
               </w:rPr>
               <w:t>Demonstration &amp; Feedback</w:t>
@@ -3960,7 +3957,7 @@
           <w:hyperlink w:anchor="_Toc532203832" w:history="1">
             <w:r>
               <w:rPr>
-                <w:rStyle w:val="Hyperlink"/>
+                <w:rStyle w:val="Llink"/>
                 <w:noProof/>
               </w:rPr>
               <w:t>Diskussion og projektering</w:t>
@@ -4031,7 +4028,7 @@
           <w:hyperlink w:anchor="_Toc532203833" w:history="1">
             <w:r>
               <w:rPr>
-                <w:rStyle w:val="Hyperlink"/>
+                <w:rStyle w:val="Llink"/>
                 <w:noProof/>
               </w:rPr>
               <w:t>Sprint retrospekt</w:t>
@@ -4102,7 +4099,7 @@
           <w:hyperlink w:anchor="_Toc532203834" w:history="1">
             <w:r>
               <w:rPr>
-                <w:rStyle w:val="Hyperlink"/>
+                <w:rStyle w:val="Llink"/>
                 <w:noProof/>
                 <w:lang w:val="en-GB"/>
               </w:rPr>
@@ -4174,7 +4171,7 @@
           <w:hyperlink w:anchor="_Toc532203835" w:history="1">
             <w:r>
               <w:rPr>
-                <w:rStyle w:val="Hyperlink"/>
+                <w:rStyle w:val="Llink"/>
                 <w:noProof/>
                 <w:lang w:val="en-GB"/>
               </w:rPr>
@@ -4246,7 +4243,7 @@
           <w:hyperlink w:anchor="_Toc532203836" w:history="1">
             <w:r>
               <w:rPr>
-                <w:rStyle w:val="Hyperlink"/>
+                <w:rStyle w:val="Llink"/>
                 <w:noProof/>
                 <w:lang w:val="en-GB"/>
               </w:rPr>
@@ -4318,7 +4315,7 @@
           <w:hyperlink w:anchor="_Toc532203837" w:history="1">
             <w:r>
               <w:rPr>
-                <w:rStyle w:val="Hyperlink"/>
+                <w:rStyle w:val="Llink"/>
                 <w:noProof/>
               </w:rPr>
               <w:t>Informal reviews</w:t>
@@ -4389,7 +4386,7 @@
           <w:hyperlink w:anchor="_Toc532203838" w:history="1">
             <w:r>
               <w:rPr>
-                <w:rStyle w:val="Hyperlink"/>
+                <w:rStyle w:val="Llink"/>
                 <w:noProof/>
               </w:rPr>
               <w:t>Formal reviews</w:t>
@@ -4460,7 +4457,7 @@
           <w:hyperlink w:anchor="_Toc532203839" w:history="1">
             <w:r>
               <w:rPr>
-                <w:rStyle w:val="Hyperlink"/>
+                <w:rStyle w:val="Llink"/>
                 <w:noProof/>
               </w:rPr>
               <w:t>Konklusion</w:t>
@@ -4531,7 +4528,7 @@
           <w:hyperlink w:anchor="_Toc532203840" w:history="1">
             <w:r>
               <w:rPr>
-                <w:rStyle w:val="Hyperlink"/>
+                <w:rStyle w:val="Llink"/>
                 <w:noProof/>
               </w:rPr>
               <w:t>Bilag</w:t>
@@ -4655,26 +4652,16 @@
     </w:p>
     <w:p>
       <w:r>
-        <w:t xml:space="preserve">Patrick: Product </w:t>
-      </w:r>
-      <w:proofErr w:type="spellStart"/>
-      <w:r>
-        <w:t>owner</w:t>
-      </w:r>
-      <w:proofErr w:type="spellEnd"/>
+        <w:t>Patrick: Product owner</w:t>
+      </w:r>
       <w:r>
         <w:t xml:space="preserve"> &amp; stakeholder-fuldmægtig</w:t>
       </w:r>
     </w:p>
     <w:p>
       <w:r>
-        <w:t xml:space="preserve">Casper: Rapport-ansvarlig &amp; stand-in product </w:t>
-      </w:r>
-      <w:proofErr w:type="spellStart"/>
-      <w:r>
-        <w:t>owner</w:t>
-      </w:r>
-      <w:proofErr w:type="spellEnd"/>
+        <w:t>Casper: Rapport-ansvarlig &amp; stand-in product owner</w:t>
+      </w:r>
     </w:p>
     <w:p>
       <w:r>
@@ -4708,15 +4695,7 @@
         <w:br/>
       </w:r>
       <w:r>
-        <w:t xml:space="preserve">Sideløbende undervisning og mandatory </w:t>
-      </w:r>
-      <w:proofErr w:type="gramStart"/>
-      <w:r>
-        <w:t>projekter(</w:t>
-      </w:r>
-      <w:proofErr w:type="gramEnd"/>
-      <w:r>
-        <w:t>og div. fremlæggelser), svært at planlægge en sprint og overholde den.</w:t>
+        <w:t>Sideløbende undervisning og mandatory projekter(og div. fremlæggelser), svært at planlægge en sprint og overholde den.</w:t>
       </w:r>
       <w:r>
         <w:rPr>
@@ -4725,23 +4704,7 @@
         <w:br/>
       </w:r>
       <w:r>
-        <w:t xml:space="preserve">Problemer med </w:t>
-      </w:r>
-      <w:proofErr w:type="spellStart"/>
-      <w:r>
-        <w:t>intelliJ</w:t>
-      </w:r>
-      <w:proofErr w:type="spellEnd"/>
-      <w:r>
-        <w:t xml:space="preserve">, gentagende forsinkelser, </w:t>
-      </w:r>
-      <w:proofErr w:type="spellStart"/>
-      <w:r>
-        <w:t>workspace</w:t>
-      </w:r>
-      <w:proofErr w:type="spellEnd"/>
-      <w:r>
-        <w:t xml:space="preserve"> xml.</w:t>
+        <w:t>Problemer med intelliJ, gentagende forsinkelser, workspace xml.</w:t>
       </w:r>
     </w:p>
     <w:p>
@@ -4853,61 +4816,8 @@
           <w:tab w:val="left" w:pos="2108"/>
         </w:tabs>
       </w:pPr>
-      <w:proofErr w:type="spellStart"/>
-      <w:r>
-        <w:t>TheNext</w:t>
-      </w:r>
-      <w:proofErr w:type="spellEnd"/>
-      <w:r>
-        <w:t xml:space="preserve"> er en SaaS virksomhed som specialiserer sig inden for </w:t>
-      </w:r>
-      <w:proofErr w:type="spellStart"/>
-      <w:r>
-        <w:t>whitelabeling</w:t>
-      </w:r>
-      <w:proofErr w:type="spellEnd"/>
-      <w:r>
-        <w:t xml:space="preserve"> af software. </w:t>
-      </w:r>
-      <w:proofErr w:type="spellStart"/>
-      <w:r>
-        <w:t>TheNext</w:t>
-      </w:r>
-      <w:proofErr w:type="spellEnd"/>
-      <w:r>
-        <w:t xml:space="preserve"> tilbyder at udvikle whitelabel </w:t>
-      </w:r>
-      <w:proofErr w:type="spellStart"/>
-      <w:r>
-        <w:t>platformer</w:t>
-      </w:r>
-      <w:proofErr w:type="spellEnd"/>
-      <w:r>
-        <w:t xml:space="preserve"> for virksomheder – dette indebærer at de laver en markedsanalyse for at finde forskellige behov indenfor markedet. Derefter finder </w:t>
-      </w:r>
-      <w:proofErr w:type="spellStart"/>
-      <w:r>
-        <w:t>TheNext</w:t>
-      </w:r>
-      <w:proofErr w:type="spellEnd"/>
-      <w:r>
-        <w:t xml:space="preserve"> en kunde som skal have udviklet en platform – hvis </w:t>
-      </w:r>
-      <w:proofErr w:type="spellStart"/>
-      <w:r>
-        <w:t>TheNext</w:t>
-      </w:r>
-      <w:proofErr w:type="spellEnd"/>
-      <w:r>
-        <w:t xml:space="preserve"> finder at der er et større behov, for denne platform, vil </w:t>
-      </w:r>
-      <w:proofErr w:type="spellStart"/>
-      <w:r>
-        <w:t>TheNext</w:t>
-      </w:r>
-      <w:proofErr w:type="spellEnd"/>
-      <w:r>
-        <w:t xml:space="preserve"> udvikle en whitelabel løsning af denne platform. </w:t>
+      <w:r>
+        <w:t xml:space="preserve">TheNext er en SaaS virksomhed som specialiserer sig inden for whitelabeling af software. TheNext tilbyder at udvikle whitelabel platformer for virksomheder – dette indebærer at de laver en markedsanalyse for at finde forskellige behov indenfor markedet. Derefter finder TheNext en kunde som skal have udviklet en platform – hvis TheNext finder at der er et større behov, for denne platform, vil TheNext udvikle en whitelabel løsning af denne platform. </w:t>
       </w:r>
     </w:p>
     <w:p>
@@ -4917,23 +4827,7 @@
         </w:tabs>
       </w:pPr>
       <w:r>
-        <w:t xml:space="preserve">Vi udvikler en platform for </w:t>
-      </w:r>
-      <w:proofErr w:type="spellStart"/>
-      <w:r>
-        <w:t>TheNext</w:t>
-      </w:r>
-      <w:proofErr w:type="spellEnd"/>
-      <w:r>
-        <w:t xml:space="preserve"> som tager udgangspunkt i virksomheden </w:t>
-      </w:r>
-      <w:proofErr w:type="spellStart"/>
-      <w:r>
-        <w:t>YourLocal</w:t>
-      </w:r>
-      <w:proofErr w:type="spellEnd"/>
-      <w:r>
-        <w:t xml:space="preserve">, men som senere skal udvides til at flere virksomheder kan </w:t>
+        <w:t xml:space="preserve">Vi udvikler en platform for TheNext som tager udgangspunkt i virksomheden YourLocal, men som senere skal udvides til at flere virksomheder kan </w:t>
       </w:r>
       <w:r>
         <w:t>benytte sig</w:t>
@@ -5033,7 +4927,7 @@
     </w:p>
     <w:tbl>
       <w:tblPr>
-        <w:tblStyle w:val="Gittertabel4-farve1"/>
+        <w:tblStyle w:val="Gittertabel4-markeringsfarve1"/>
         <w:tblW w:w="0" w:type="auto"/>
         <w:tblLook w:val="04A0" w:firstRow="1" w:lastRow="0" w:firstColumn="1" w:lastColumn="0" w:noHBand="0" w:noVBand="1"/>
       </w:tblPr>
@@ -5423,23 +5317,7 @@
                 <w:sz w:val="22"/>
                 <w:szCs w:val="22"/>
               </w:rPr>
-              <w:t xml:space="preserve">Tab af data (overskrivning, fejl i version </w:t>
-            </w:r>
-            <w:proofErr w:type="spellStart"/>
-            <w:r>
-              <w:rPr>
-                <w:sz w:val="22"/>
-                <w:szCs w:val="22"/>
-              </w:rPr>
-              <w:t>control</w:t>
-            </w:r>
-            <w:proofErr w:type="spellEnd"/>
-            <w:r>
-              <w:rPr>
-                <w:sz w:val="22"/>
-                <w:szCs w:val="22"/>
-              </w:rPr>
-              <w:t>)</w:t>
+              <w:t>Tab af data (overskrivning, fejl i version control)</w:t>
             </w:r>
           </w:p>
           <w:p>
@@ -5733,7 +5611,7 @@
     </w:p>
     <w:tbl>
       <w:tblPr>
-        <w:tblStyle w:val="Gittertabel4-farve1"/>
+        <w:tblStyle w:val="Gittertabel4-markeringsfarve1"/>
         <w:tblW w:w="9067" w:type="dxa"/>
         <w:tblLook w:val="04A0" w:firstRow="1" w:lastRow="0" w:firstColumn="1" w:lastColumn="0" w:noHBand="0" w:noVBand="1"/>
       </w:tblPr>
@@ -6732,27 +6610,7 @@
                 <w:sz w:val="22"/>
                 <w:szCs w:val="22"/>
               </w:rPr>
-              <w:t xml:space="preserve">Tab af data (overskrivning, fejl i version </w:t>
-            </w:r>
-            <w:proofErr w:type="spellStart"/>
-            <w:r>
-              <w:rPr>
-                <w:b w:val="0"/>
-                <w:bCs w:val="0"/>
-                <w:sz w:val="22"/>
-                <w:szCs w:val="22"/>
-              </w:rPr>
-              <w:t>control</w:t>
-            </w:r>
-            <w:proofErr w:type="spellEnd"/>
-            <w:r>
-              <w:rPr>
-                <w:b w:val="0"/>
-                <w:bCs w:val="0"/>
-                <w:sz w:val="22"/>
-                <w:szCs w:val="22"/>
-              </w:rPr>
-              <w:t>)</w:t>
+              <w:t>Tab af data (overskrivning, fejl i version control)</w:t>
             </w:r>
           </w:p>
         </w:tc>
@@ -7336,7 +7194,7 @@
     </w:p>
     <w:tbl>
       <w:tblPr>
-        <w:tblStyle w:val="Gittertabel4-farve1"/>
+        <w:tblStyle w:val="Gittertabel4-markeringsfarve1"/>
         <w:tblW w:w="9628" w:type="dxa"/>
         <w:tblLook w:val="04A0" w:firstRow="1" w:lastRow="0" w:firstColumn="1" w:lastColumn="0" w:noHBand="0" w:noVBand="1"/>
       </w:tblPr>
@@ -7548,17 +7406,8 @@
                 <w:sz w:val="22"/>
                 <w:szCs w:val="22"/>
               </w:rPr>
-              <w:t xml:space="preserve">Project </w:t>
-            </w:r>
-            <w:proofErr w:type="spellStart"/>
-            <w:r>
-              <w:rPr>
-                <w:sz w:val="22"/>
-                <w:szCs w:val="22"/>
-              </w:rPr>
-              <w:t>owner</w:t>
-            </w:r>
-            <w:proofErr w:type="spellEnd"/>
+              <w:t>Project owner</w:t>
+            </w:r>
           </w:p>
         </w:tc>
         <w:tc>
@@ -7603,17 +7452,8 @@
                 <w:sz w:val="22"/>
                 <w:szCs w:val="22"/>
               </w:rPr>
-              <w:t xml:space="preserve">Project </w:t>
-            </w:r>
-            <w:proofErr w:type="spellStart"/>
-            <w:r>
-              <w:rPr>
-                <w:sz w:val="22"/>
-                <w:szCs w:val="22"/>
-              </w:rPr>
-              <w:t>owner</w:t>
-            </w:r>
-            <w:proofErr w:type="spellEnd"/>
+              <w:t>Project owner</w:t>
+            </w:r>
             <w:r>
               <w:rPr>
                 <w:sz w:val="22"/>
@@ -7944,18 +7784,8 @@
                 <w:szCs w:val="22"/>
               </w:rPr>
               <w:lastRenderedPageBreak/>
-              <w:t xml:space="preserve">Tab af data (overskrivning, fejl i version </w:t>
-            </w:r>
-            <w:proofErr w:type="spellStart"/>
-            <w:r>
-              <w:rPr>
-                <w:b w:val="0"/>
-                <w:sz w:val="22"/>
-                <w:szCs w:val="22"/>
-              </w:rPr>
-              <w:t>control</w:t>
-            </w:r>
-            <w:proofErr w:type="spellEnd"/>
+              <w:t>Tab af data (overskrivning, fejl i version control</w:t>
+            </w:r>
             <w:r>
               <w:rPr>
                 <w:b w:val="0"/>
@@ -8241,23 +8071,7 @@
                 <w:sz w:val="22"/>
                 <w:szCs w:val="22"/>
               </w:rPr>
-              <w:t xml:space="preserve">Medlemmet der ikke kan arbejde den </w:t>
-            </w:r>
-            <w:proofErr w:type="gramStart"/>
-            <w:r>
-              <w:rPr>
-                <w:sz w:val="22"/>
-                <w:szCs w:val="22"/>
-              </w:rPr>
-              <w:t>dag</w:t>
-            </w:r>
-            <w:proofErr w:type="gramEnd"/>
-            <w:r>
-              <w:rPr>
-                <w:sz w:val="22"/>
-                <w:szCs w:val="22"/>
-              </w:rPr>
-              <w:t xml:space="preserve"> skal selv sørge for at medlemmets tasks for dagen er blevet overtaget af en anden eller at en anden plan er lagt forinden</w:t>
+              <w:t>Medlemmet der ikke kan arbejde den dag skal selv sørge for at medlemmets tasks for dagen er blevet overtaget af en anden eller at en anden plan er lagt forinden</w:t>
             </w:r>
             <w:r>
               <w:rPr>
@@ -8354,23 +8168,7 @@
                 <w:sz w:val="22"/>
                 <w:szCs w:val="22"/>
               </w:rPr>
-              <w:t xml:space="preserve">Sørg for at have lavet </w:t>
-            </w:r>
-            <w:proofErr w:type="spellStart"/>
-            <w:r>
-              <w:rPr>
-                <w:sz w:val="22"/>
-                <w:szCs w:val="22"/>
-              </w:rPr>
-              <w:t>acceptance</w:t>
-            </w:r>
-            <w:proofErr w:type="spellEnd"/>
-            <w:r>
-              <w:rPr>
-                <w:sz w:val="22"/>
-                <w:szCs w:val="22"/>
-              </w:rPr>
-              <w:t xml:space="preserve"> test forinden programmeringens påbegyndelse</w:t>
+              <w:t>Sørg for at have lavet acceptance test forinden programmeringens påbegyndelse</w:t>
             </w:r>
           </w:p>
         </w:tc>
@@ -8532,7 +8330,7 @@
     <w:p/>
     <w:tbl>
       <w:tblPr>
-        <w:tblStyle w:val="Gittertabel4-farve1"/>
+        <w:tblStyle w:val="Gittertabel4-markeringsfarve1"/>
         <w:tblW w:w="0" w:type="auto"/>
         <w:tblLook w:val="04A0" w:firstRow="1" w:lastRow="0" w:firstColumn="1" w:lastColumn="0" w:noHBand="0" w:noVBand="1"/>
       </w:tblPr>
@@ -8873,44 +8671,8 @@
         <w:rPr>
           <w:i/>
         </w:rPr>
-        <w:t xml:space="preserve">: </w:t>
-      </w:r>
-      <w:proofErr w:type="spellStart"/>
-      <w:r>
-        <w:rPr>
-          <w:i/>
-        </w:rPr>
-        <w:t>three</w:t>
-      </w:r>
-      <w:proofErr w:type="spellEnd"/>
-      <w:r>
-        <w:rPr>
-          <w:i/>
-        </w:rPr>
-        <w:t xml:space="preserve"> point </w:t>
-      </w:r>
-      <w:proofErr w:type="spellStart"/>
-      <w:r>
-        <w:rPr>
-          <w:i/>
-        </w:rPr>
-        <w:t>value</w:t>
-      </w:r>
-      <w:proofErr w:type="spellEnd"/>
-      <w:r>
-        <w:rPr>
-          <w:i/>
-        </w:rPr>
-        <w:t xml:space="preserve"> </w:t>
-      </w:r>
-      <w:proofErr w:type="spellStart"/>
-      <w:r>
-        <w:rPr>
-          <w:i/>
-        </w:rPr>
-        <w:t>estimating</w:t>
-      </w:r>
-      <w:proofErr w:type="spellEnd"/>
+        <w:t>: three point value estimating</w:t>
+      </w:r>
       <w:r>
         <w:t xml:space="preserve"> og </w:t>
       </w:r>
@@ -8926,23 +8688,7 @@
     </w:p>
     <w:p>
       <w:r>
-        <w:t xml:space="preserve">Herunder en opstilling af tabeller, som hver indeholder en user story, dennes tasks, og en </w:t>
-      </w:r>
-      <w:proofErr w:type="spellStart"/>
-      <w:r>
-        <w:t>three</w:t>
-      </w:r>
-      <w:proofErr w:type="spellEnd"/>
-      <w:r>
-        <w:t xml:space="preserve"> point </w:t>
-      </w:r>
-      <w:proofErr w:type="spellStart"/>
-      <w:r>
-        <w:t>value</w:t>
-      </w:r>
-      <w:proofErr w:type="spellEnd"/>
-      <w:r>
-        <w:t xml:space="preserve"> og planning poker estimering ud fra:</w:t>
+        <w:t>Herunder en opstilling af tabeller, som hver indeholder en user story, dennes tasks, og en three point value og planning poker estimering ud fra:</w:t>
       </w:r>
     </w:p>
     <w:p>
@@ -8957,7 +8703,7 @@
     </w:p>
     <w:tbl>
       <w:tblPr>
-        <w:tblStyle w:val="Gittertabel5-mrk-farve1"/>
+        <w:tblStyle w:val="Gittertabel5-mrk-markeringsfarve1"/>
         <w:tblW w:w="0" w:type="auto"/>
         <w:jc w:val="center"/>
         <w:tblLook w:val="04A0" w:firstRow="1" w:lastRow="0" w:firstColumn="1" w:lastColumn="0" w:noHBand="0" w:noVBand="1"/>
@@ -9012,15 +8758,7 @@
               <w:cnfStyle w:val="100000000000" w:firstRow="1" w:lastRow="0" w:firstColumn="0" w:lastColumn="0" w:oddVBand="0" w:evenVBand="0" w:oddHBand="0" w:evenHBand="0" w:firstRowFirstColumn="0" w:firstRowLastColumn="0" w:lastRowFirstColumn="0" w:lastRowLastColumn="0"/>
             </w:pPr>
             <w:r>
-              <w:t xml:space="preserve">Three point </w:t>
-            </w:r>
-            <w:proofErr w:type="spellStart"/>
-            <w:r>
-              <w:t>value</w:t>
-            </w:r>
-            <w:proofErr w:type="spellEnd"/>
-            <w:r>
-              <w:t xml:space="preserve"> (timer)</w:t>
+              <w:t>Three point value (timer)</w:t>
             </w:r>
           </w:p>
         </w:tc>
@@ -9048,15 +8786,7 @@
               <w:cnfStyle w:val="100000000000" w:firstRow="1" w:lastRow="0" w:firstColumn="0" w:lastColumn="0" w:oddVBand="0" w:evenVBand="0" w:oddHBand="0" w:evenHBand="0" w:firstRowFirstColumn="0" w:firstRowLastColumn="0" w:lastRowFirstColumn="0" w:lastRowLastColumn="0"/>
             </w:pPr>
             <w:r>
-              <w:t>Estimeret produkt ((TPV+</w:t>
-            </w:r>
-            <w:proofErr w:type="gramStart"/>
-            <w:r>
-              <w:t>PP)/</w:t>
-            </w:r>
-            <w:proofErr w:type="gramEnd"/>
-            <w:r>
-              <w:t>2)</w:t>
+              <w:t>Estimeret produkt ((TPV+PP)/2)</w:t>
             </w:r>
           </w:p>
         </w:tc>
@@ -9168,15 +8898,7 @@
               <w:t>Underside til firmadata</w:t>
             </w:r>
             <w:r>
-              <w:t xml:space="preserve"> </w:t>
-            </w:r>
-            <w:proofErr w:type="gramStart"/>
-            <w:r>
-              <w:t>inklusiv</w:t>
-            </w:r>
-            <w:proofErr w:type="gramEnd"/>
-            <w:r>
-              <w:t xml:space="preserve"> kontooplysninger</w:t>
+              <w:t xml:space="preserve"> inklusiv kontooplysninger</w:t>
             </w:r>
             <w:r>
               <w:t>.</w:t>
@@ -9628,7 +9350,7 @@
     </w:p>
     <w:tbl>
       <w:tblPr>
-        <w:tblStyle w:val="Gittertabel5-mrk-farve1"/>
+        <w:tblStyle w:val="Gittertabel5-mrk-markeringsfarve1"/>
         <w:tblW w:w="0" w:type="auto"/>
         <w:tblLook w:val="04A0" w:firstRow="1" w:lastRow="0" w:firstColumn="1" w:lastColumn="0" w:noHBand="0" w:noVBand="1"/>
       </w:tblPr>
@@ -9687,15 +9409,7 @@
               <w:cnfStyle w:val="100000000000" w:firstRow="1" w:lastRow="0" w:firstColumn="0" w:lastColumn="0" w:oddVBand="0" w:evenVBand="0" w:oddHBand="0" w:evenHBand="0" w:firstRowFirstColumn="0" w:firstRowLastColumn="0" w:lastRowFirstColumn="0" w:lastRowLastColumn="0"/>
             </w:pPr>
             <w:r>
-              <w:t xml:space="preserve">Three point </w:t>
-            </w:r>
-            <w:proofErr w:type="spellStart"/>
-            <w:r>
-              <w:t>value</w:t>
-            </w:r>
-            <w:proofErr w:type="spellEnd"/>
-            <w:r>
-              <w:t xml:space="preserve"> (timer)</w:t>
+              <w:t>Three point value (timer)</w:t>
             </w:r>
           </w:p>
         </w:tc>
@@ -9723,15 +9437,7 @@
               <w:cnfStyle w:val="100000000000" w:firstRow="1" w:lastRow="0" w:firstColumn="0" w:lastColumn="0" w:oddVBand="0" w:evenVBand="0" w:oddHBand="0" w:evenHBand="0" w:firstRowFirstColumn="0" w:firstRowLastColumn="0" w:lastRowFirstColumn="0" w:lastRowLastColumn="0"/>
             </w:pPr>
             <w:r>
-              <w:t>Estimeret produkt ((TPV+</w:t>
-            </w:r>
-            <w:proofErr w:type="gramStart"/>
-            <w:r>
-              <w:t>PP)/</w:t>
-            </w:r>
-            <w:proofErr w:type="gramEnd"/>
-            <w:r>
-              <w:t>2)</w:t>
+              <w:t>Estimeret produkt ((TPV+PP)/2)</w:t>
             </w:r>
           </w:p>
         </w:tc>
@@ -10147,7 +9853,7 @@
     </w:p>
     <w:tbl>
       <w:tblPr>
-        <w:tblStyle w:val="Gittertabel5-mrk-farve1"/>
+        <w:tblStyle w:val="Gittertabel5-mrk-markeringsfarve1"/>
         <w:tblW w:w="0" w:type="auto"/>
         <w:tblLook w:val="04A0" w:firstRow="1" w:lastRow="0" w:firstColumn="1" w:lastColumn="0" w:noHBand="0" w:noVBand="1"/>
       </w:tblPr>
@@ -10206,15 +9912,7 @@
               <w:cnfStyle w:val="100000000000" w:firstRow="1" w:lastRow="0" w:firstColumn="0" w:lastColumn="0" w:oddVBand="0" w:evenVBand="0" w:oddHBand="0" w:evenHBand="0" w:firstRowFirstColumn="0" w:firstRowLastColumn="0" w:lastRowFirstColumn="0" w:lastRowLastColumn="0"/>
             </w:pPr>
             <w:r>
-              <w:t xml:space="preserve">Three point </w:t>
-            </w:r>
-            <w:proofErr w:type="spellStart"/>
-            <w:r>
-              <w:t>value</w:t>
-            </w:r>
-            <w:proofErr w:type="spellEnd"/>
-            <w:r>
-              <w:t xml:space="preserve"> (timer)</w:t>
+              <w:t>Three point value (timer)</w:t>
             </w:r>
           </w:p>
         </w:tc>
@@ -10242,15 +9940,7 @@
               <w:cnfStyle w:val="100000000000" w:firstRow="1" w:lastRow="0" w:firstColumn="0" w:lastColumn="0" w:oddVBand="0" w:evenVBand="0" w:oddHBand="0" w:evenHBand="0" w:firstRowFirstColumn="0" w:firstRowLastColumn="0" w:lastRowFirstColumn="0" w:lastRowLastColumn="0"/>
             </w:pPr>
             <w:r>
-              <w:t>Estimeret produkt ((TPV+</w:t>
-            </w:r>
-            <w:proofErr w:type="gramStart"/>
-            <w:r>
-              <w:t>PP)/</w:t>
-            </w:r>
-            <w:proofErr w:type="gramEnd"/>
-            <w:r>
-              <w:t>2)</w:t>
+              <w:t>Estimeret produkt ((TPV+PP)/2)</w:t>
             </w:r>
           </w:p>
         </w:tc>
@@ -10427,7 +10117,7 @@
     </w:p>
     <w:tbl>
       <w:tblPr>
-        <w:tblStyle w:val="Gittertabel5-mrk-farve1"/>
+        <w:tblStyle w:val="Gittertabel5-mrk-markeringsfarve1"/>
         <w:tblW w:w="0" w:type="auto"/>
         <w:tblLook w:val="04A0" w:firstRow="1" w:lastRow="0" w:firstColumn="1" w:lastColumn="0" w:noHBand="0" w:noVBand="1"/>
       </w:tblPr>
@@ -10472,15 +10162,7 @@
               <w:t xml:space="preserve">User Story: </w:t>
             </w:r>
             <w:r>
-              <w:t xml:space="preserve">som ansat hos </w:t>
-            </w:r>
-            <w:proofErr w:type="spellStart"/>
-            <w:r>
-              <w:t>Your</w:t>
-            </w:r>
-            <w:proofErr w:type="spellEnd"/>
-            <w:r>
-              <w:t xml:space="preserve"> Local skal jeg have administrative rettigheder over firmaer og kunder.</w:t>
+              <w:t>som ansat hos Your Local skal jeg have administrative rettigheder over firmaer og kunder.</w:t>
             </w:r>
           </w:p>
         </w:tc>
@@ -10494,15 +10176,7 @@
               <w:cnfStyle w:val="100000000000" w:firstRow="1" w:lastRow="0" w:firstColumn="0" w:lastColumn="0" w:oddVBand="0" w:evenVBand="0" w:oddHBand="0" w:evenHBand="0" w:firstRowFirstColumn="0" w:firstRowLastColumn="0" w:lastRowFirstColumn="0" w:lastRowLastColumn="0"/>
             </w:pPr>
             <w:r>
-              <w:t xml:space="preserve">Three point </w:t>
-            </w:r>
-            <w:proofErr w:type="spellStart"/>
-            <w:r>
-              <w:t>value</w:t>
-            </w:r>
-            <w:proofErr w:type="spellEnd"/>
-            <w:r>
-              <w:t xml:space="preserve"> (timer)</w:t>
+              <w:t>Three point value (timer)</w:t>
             </w:r>
           </w:p>
         </w:tc>
@@ -10530,15 +10204,7 @@
               <w:cnfStyle w:val="100000000000" w:firstRow="1" w:lastRow="0" w:firstColumn="0" w:lastColumn="0" w:oddVBand="0" w:evenVBand="0" w:oddHBand="0" w:evenHBand="0" w:firstRowFirstColumn="0" w:firstRowLastColumn="0" w:lastRowFirstColumn="0" w:lastRowLastColumn="0"/>
             </w:pPr>
             <w:r>
-              <w:t>Estimeret produkt ((TPV+</w:t>
-            </w:r>
-            <w:proofErr w:type="gramStart"/>
-            <w:r>
-              <w:t>PP)/</w:t>
-            </w:r>
-            <w:proofErr w:type="gramEnd"/>
-            <w:r>
-              <w:t>2)</w:t>
+              <w:t>Estimeret produkt ((TPV+PP)/2)</w:t>
             </w:r>
           </w:p>
         </w:tc>
@@ -10699,6 +10365,7 @@
       <w:tr>
         <w:trPr>
           <w:cnfStyle w:val="000000100000" w:firstRow="0" w:lastRow="0" w:firstColumn="0" w:lastColumn="0" w:oddVBand="0" w:evenVBand="0" w:oddHBand="1" w:evenHBand="0" w:firstRowFirstColumn="0" w:firstRowLastColumn="0" w:lastRowFirstColumn="0" w:lastRowLastColumn="0"/>
+          <w:trHeight w:val="595"/>
         </w:trPr>
         <w:tc>
           <w:tcPr>
@@ -10727,15 +10394,7 @@
               <w:cnfStyle w:val="000000100000" w:firstRow="0" w:lastRow="0" w:firstColumn="0" w:lastColumn="0" w:oddVBand="0" w:evenVBand="0" w:oddHBand="1" w:evenHBand="0" w:firstRowFirstColumn="0" w:firstRowLastColumn="0" w:lastRowFirstColumn="0" w:lastRowLastColumn="0"/>
             </w:pPr>
             <w:r>
-              <w:t xml:space="preserve">Slettefunktion der fjerner en kunde, </w:t>
-            </w:r>
-            <w:proofErr w:type="gramStart"/>
-            <w:r>
-              <w:t>en firma</w:t>
-            </w:r>
-            <w:proofErr w:type="gramEnd"/>
-            <w:r>
-              <w:t xml:space="preserve"> eller en butik.</w:t>
+              <w:t>Slettefunktion der fjerner en kunde, en firma eller en butik.</w:t>
             </w:r>
           </w:p>
         </w:tc>
@@ -10858,7 +10517,7 @@
     </w:p>
     <w:tbl>
       <w:tblPr>
-        <w:tblStyle w:val="Gittertabel5-mrk-farve1"/>
+        <w:tblStyle w:val="Gittertabel5-mrk-markeringsfarve1"/>
         <w:tblW w:w="0" w:type="auto"/>
         <w:tblLook w:val="04A0" w:firstRow="1" w:lastRow="0" w:firstColumn="1" w:lastColumn="0" w:noHBand="0" w:noVBand="1"/>
       </w:tblPr>
@@ -10917,15 +10576,7 @@
               <w:cnfStyle w:val="100000000000" w:firstRow="1" w:lastRow="0" w:firstColumn="0" w:lastColumn="0" w:oddVBand="0" w:evenVBand="0" w:oddHBand="0" w:evenHBand="0" w:firstRowFirstColumn="0" w:firstRowLastColumn="0" w:lastRowFirstColumn="0" w:lastRowLastColumn="0"/>
             </w:pPr>
             <w:r>
-              <w:t xml:space="preserve">Three point </w:t>
-            </w:r>
-            <w:proofErr w:type="spellStart"/>
-            <w:r>
-              <w:t>value</w:t>
-            </w:r>
-            <w:proofErr w:type="spellEnd"/>
-            <w:r>
-              <w:t xml:space="preserve"> (timer)</w:t>
+              <w:t>Three point value (timer)</w:t>
             </w:r>
           </w:p>
         </w:tc>
@@ -10953,15 +10604,7 @@
               <w:cnfStyle w:val="100000000000" w:firstRow="1" w:lastRow="0" w:firstColumn="0" w:lastColumn="0" w:oddVBand="0" w:evenVBand="0" w:oddHBand="0" w:evenHBand="0" w:firstRowFirstColumn="0" w:firstRowLastColumn="0" w:lastRowFirstColumn="0" w:lastRowLastColumn="0"/>
             </w:pPr>
             <w:r>
-              <w:t>Estimeret produkt ((TPV+</w:t>
-            </w:r>
-            <w:proofErr w:type="gramStart"/>
-            <w:r>
-              <w:t>PP)/</w:t>
-            </w:r>
-            <w:proofErr w:type="gramEnd"/>
-            <w:r>
-              <w:t>2)</w:t>
+              <w:t>Estimeret produkt ((TPV+PP)/2)</w:t>
             </w:r>
           </w:p>
         </w:tc>
@@ -11223,7 +10866,7 @@
     </w:p>
     <w:tbl>
       <w:tblPr>
-        <w:tblStyle w:val="Gittertabel5-mrk-farve1"/>
+        <w:tblStyle w:val="Gittertabel5-mrk-markeringsfarve1"/>
         <w:tblW w:w="0" w:type="auto"/>
         <w:tblLook w:val="04A0" w:firstRow="1" w:lastRow="0" w:firstColumn="1" w:lastColumn="0" w:noHBand="0" w:noVBand="1"/>
       </w:tblPr>
@@ -11282,15 +10925,7 @@
               <w:cnfStyle w:val="100000000000" w:firstRow="1" w:lastRow="0" w:firstColumn="0" w:lastColumn="0" w:oddVBand="0" w:evenVBand="0" w:oddHBand="0" w:evenHBand="0" w:firstRowFirstColumn="0" w:firstRowLastColumn="0" w:lastRowFirstColumn="0" w:lastRowLastColumn="0"/>
             </w:pPr>
             <w:r>
-              <w:t xml:space="preserve">Three point </w:t>
-            </w:r>
-            <w:proofErr w:type="spellStart"/>
-            <w:r>
-              <w:t>value</w:t>
-            </w:r>
-            <w:proofErr w:type="spellEnd"/>
-            <w:r>
-              <w:t xml:space="preserve"> (timer)</w:t>
+              <w:t>Three point value (timer)</w:t>
             </w:r>
           </w:p>
         </w:tc>
@@ -11318,15 +10953,7 @@
               <w:cnfStyle w:val="100000000000" w:firstRow="1" w:lastRow="0" w:firstColumn="0" w:lastColumn="0" w:oddVBand="0" w:evenVBand="0" w:oddHBand="0" w:evenHBand="0" w:firstRowFirstColumn="0" w:firstRowLastColumn="0" w:lastRowFirstColumn="0" w:lastRowLastColumn="0"/>
             </w:pPr>
             <w:r>
-              <w:t>Estimeret produkt ((TPV+</w:t>
-            </w:r>
-            <w:proofErr w:type="gramStart"/>
-            <w:r>
-              <w:t>PP)/</w:t>
-            </w:r>
-            <w:proofErr w:type="gramEnd"/>
-            <w:r>
-              <w:t>2)</w:t>
+              <w:t>Estimeret produkt ((TPV+PP)/2)</w:t>
             </w:r>
           </w:p>
         </w:tc>
@@ -11510,7 +11137,7 @@
     </w:p>
     <w:tbl>
       <w:tblPr>
-        <w:tblStyle w:val="Gittertabel5-mrk-farve1"/>
+        <w:tblStyle w:val="Gittertabel5-mrk-markeringsfarve1"/>
         <w:tblW w:w="0" w:type="auto"/>
         <w:tblLook w:val="04A0" w:firstRow="1" w:lastRow="0" w:firstColumn="1" w:lastColumn="0" w:noHBand="0" w:noVBand="1"/>
       </w:tblPr>
@@ -11569,15 +11196,7 @@
               <w:cnfStyle w:val="100000000000" w:firstRow="1" w:lastRow="0" w:firstColumn="0" w:lastColumn="0" w:oddVBand="0" w:evenVBand="0" w:oddHBand="0" w:evenHBand="0" w:firstRowFirstColumn="0" w:firstRowLastColumn="0" w:lastRowFirstColumn="0" w:lastRowLastColumn="0"/>
             </w:pPr>
             <w:r>
-              <w:t xml:space="preserve">Three point </w:t>
-            </w:r>
-            <w:proofErr w:type="spellStart"/>
-            <w:r>
-              <w:t>value</w:t>
-            </w:r>
-            <w:proofErr w:type="spellEnd"/>
-            <w:r>
-              <w:t xml:space="preserve"> (timer)</w:t>
+              <w:t>Three point value (timer)</w:t>
             </w:r>
           </w:p>
         </w:tc>
@@ -11605,15 +11224,7 @@
               <w:cnfStyle w:val="100000000000" w:firstRow="1" w:lastRow="0" w:firstColumn="0" w:lastColumn="0" w:oddVBand="0" w:evenVBand="0" w:oddHBand="0" w:evenHBand="0" w:firstRowFirstColumn="0" w:firstRowLastColumn="0" w:lastRowFirstColumn="0" w:lastRowLastColumn="0"/>
             </w:pPr>
             <w:r>
-              <w:t>Estimeret produkt ((TPV+</w:t>
-            </w:r>
-            <w:proofErr w:type="gramStart"/>
-            <w:r>
-              <w:t>PP)/</w:t>
-            </w:r>
-            <w:proofErr w:type="gramEnd"/>
-            <w:r>
-              <w:t>2)</w:t>
+              <w:t>Estimeret produkt ((TPV+PP)/2)</w:t>
             </w:r>
           </w:p>
         </w:tc>
@@ -11785,7 +11396,7 @@
     </w:p>
     <w:tbl>
       <w:tblPr>
-        <w:tblStyle w:val="Gittertabel5-mrk-farve1"/>
+        <w:tblStyle w:val="Gittertabel5-mrk-markeringsfarve1"/>
         <w:tblW w:w="0" w:type="auto"/>
         <w:tblLook w:val="04A0" w:firstRow="1" w:lastRow="0" w:firstColumn="1" w:lastColumn="0" w:noHBand="0" w:noVBand="1"/>
       </w:tblPr>
@@ -11841,15 +11452,7 @@
               <w:cnfStyle w:val="100000000000" w:firstRow="1" w:lastRow="0" w:firstColumn="0" w:lastColumn="0" w:oddVBand="0" w:evenVBand="0" w:oddHBand="0" w:evenHBand="0" w:firstRowFirstColumn="0" w:firstRowLastColumn="0" w:lastRowFirstColumn="0" w:lastRowLastColumn="0"/>
             </w:pPr>
             <w:r>
-              <w:t xml:space="preserve">Three point </w:t>
-            </w:r>
-            <w:proofErr w:type="spellStart"/>
-            <w:r>
-              <w:t>value</w:t>
-            </w:r>
-            <w:proofErr w:type="spellEnd"/>
-            <w:r>
-              <w:t xml:space="preserve"> (timer)</w:t>
+              <w:t>Three point value (timer)</w:t>
             </w:r>
           </w:p>
         </w:tc>
@@ -11877,15 +11480,7 @@
               <w:cnfStyle w:val="100000000000" w:firstRow="1" w:lastRow="0" w:firstColumn="0" w:lastColumn="0" w:oddVBand="0" w:evenVBand="0" w:oddHBand="0" w:evenHBand="0" w:firstRowFirstColumn="0" w:firstRowLastColumn="0" w:lastRowFirstColumn="0" w:lastRowLastColumn="0"/>
             </w:pPr>
             <w:r>
-              <w:t>Estimeret produkt ((TPV+</w:t>
-            </w:r>
-            <w:proofErr w:type="gramStart"/>
-            <w:r>
-              <w:t>PP)/</w:t>
-            </w:r>
-            <w:proofErr w:type="gramEnd"/>
-            <w:r>
-              <w:t>2)</w:t>
+              <w:t>Estimeret produkt ((TPV+PP)/2)</w:t>
             </w:r>
           </w:p>
         </w:tc>
@@ -12045,13 +11640,8 @@
     </w:p>
     <w:p>
       <w:r>
-        <w:t>Three-point-</w:t>
-      </w:r>
-      <w:proofErr w:type="spellStart"/>
-      <w:r>
-        <w:t>estimation</w:t>
-      </w:r>
-      <w:proofErr w:type="spellEnd"/>
+        <w:t>Three-point-estimation</w:t>
+      </w:r>
     </w:p>
     <w:p/>
     <w:p>
@@ -12110,28 +11700,12 @@
     </w:p>
     <w:p>
       <w:r>
-        <w:t xml:space="preserve">Vi kan aflevere et produkt, som gør det muligt for firmaer at oprette en bruger på applikationen, hvor informationerne bliver korrekt gemt i databasen. Vi vil lave en grafisk brugergrænseflade, hvor der hhv. er en underside til firmadata og en til konto-oplysninger. Når et firma opretter </w:t>
-      </w:r>
-      <w:proofErr w:type="gramStart"/>
-      <w:r>
-        <w:t>sig</w:t>
-      </w:r>
-      <w:proofErr w:type="gramEnd"/>
-      <w:r>
-        <w:t xml:space="preserve"> kan de derefter tilknytte forskellige kategorier til deres bruger. Derudover vil der være mulighed for at redigere disse brugeres stamdata. Når et firma har oprettet en bruger, vil de få et login som er tilknyttet, med de korrekte administrative rettigheder.</w:t>
+        <w:t>Vi kan aflevere et produkt, som gør det muligt for firmaer at oprette en bruger på applikationen, hvor informationerne bliver korrekt gemt i databasen. Vi vil lave en grafisk brugergrænseflade, hvor der hhv. er en underside til firmadata og en til konto-oplysninger. Når et firma opretter sig kan de derefter tilknytte forskellige kategorier til deres bruger. Derudover vil der være mulighed for at redigere disse brugeres stamdata. Når et firma har oprettet en bruger, vil de få et login som er tilknyttet, med de korrekte administrative rettigheder.</w:t>
       </w:r>
     </w:p>
     <w:p>
       <w:r>
-        <w:t>Vi vil derudover aflevere et produkt, som gør det muligt for kunder at oprette en bruger, hvor kundens interesser bliver gemt til database. Kunden får et login når de opretter en bruger og ud fra dette login får de specifikke rettigheder, som er forskellige fra et firma-login. Der vil også være grafiske sider tilknyttet til oprettelse af en kunde – herunder side til betalings-information, kunde-</w:t>
-      </w:r>
-      <w:proofErr w:type="gramStart"/>
-      <w:r>
-        <w:t>information(</w:t>
-      </w:r>
-      <w:proofErr w:type="gramEnd"/>
-      <w:r>
-        <w:t xml:space="preserve">med GDPR samtykke i mente) og en underside til deres foretrukne kategorier. Derudover vil det også være muligt for en kunde at redigere sine informationer og præferencer. </w:t>
+        <w:t xml:space="preserve">Vi vil derudover aflevere et produkt, som gør det muligt for kunder at oprette en bruger, hvor kundens interesser bliver gemt til database. Kunden får et login når de opretter en bruger og ud fra dette login får de specifikke rettigheder, som er forskellige fra et firma-login. Der vil også være grafiske sider tilknyttet til oprettelse af en kunde – herunder side til betalings-information, kunde-information(med GDPR samtykke i mente) og en underside til deres foretrukne kategorier. Derudover vil det også være muligt for en kunde at redigere sine informationer og præferencer. </w:t>
       </w:r>
     </w:p>
     <w:p>
@@ -12158,58 +11732,13 @@
     </w:p>
     <w:p>
       <w:r>
-        <w:t xml:space="preserve">Vi vil i løbet af </w:t>
-      </w:r>
-      <w:proofErr w:type="gramStart"/>
-      <w:r>
-        <w:t>denne sprint</w:t>
-      </w:r>
-      <w:proofErr w:type="gramEnd"/>
-      <w:r>
-        <w:t>, arbejde i pair-pr</w:t>
+        <w:t>Vi vil i løbet af denne sprint, arbejde i pair-pr</w:t>
       </w:r>
       <w:r>
         <w:t>ogramming og løbende sørge for at holde vores SCRUM-board samt burndown-chart opdateret. Vi vil benytte os af JPA til at oprette samt administrere vores database. Vi vil følge vor</w:t>
       </w:r>
       <w:r>
-        <w:t xml:space="preserve">es aftalte </w:t>
-      </w:r>
-      <w:proofErr w:type="spellStart"/>
-      <w:r>
-        <w:t>coding</w:t>
-      </w:r>
-      <w:proofErr w:type="spellEnd"/>
-      <w:r>
-        <w:t xml:space="preserve">-standarder og arbejde ud fra aftale design-patterns, med især MVC i fokus. Vi vil benytte os af Spring til at lave </w:t>
-      </w:r>
-      <w:proofErr w:type="spellStart"/>
-      <w:r>
-        <w:t>web-applikationen</w:t>
-      </w:r>
-      <w:proofErr w:type="spellEnd"/>
-      <w:r>
-        <w:t xml:space="preserve"> og </w:t>
-      </w:r>
-      <w:proofErr w:type="spellStart"/>
-      <w:proofErr w:type="gramStart"/>
-      <w:r>
-        <w:t>bootstrap</w:t>
-      </w:r>
-      <w:proofErr w:type="spellEnd"/>
-      <w:r>
-        <w:t>(</w:t>
-      </w:r>
-      <w:proofErr w:type="gramEnd"/>
-      <w:r>
-        <w:t xml:space="preserve">eller evt. egen css) til designet af applikationen. Vi vil skrive </w:t>
-      </w:r>
-      <w:proofErr w:type="spellStart"/>
-      <w:r>
-        <w:t>acceptance</w:t>
-      </w:r>
-      <w:proofErr w:type="spellEnd"/>
-      <w:r>
-        <w:t>-tests til alle vores tasks og løbende sørge for at de er blevet opfyldt, før tasken kan godkendes.</w:t>
+        <w:t>es aftalte coding-standarder og arbejde ud fra aftale design-patterns, med især MVC i fokus. Vi vil benytte os af Spring til at lave web-applikationen og bootstrap(eller evt. egen css) til designet af applikationen. Vi vil skrive acceptance-tests til alle vores tasks og løbende sørge for at de er blevet opfyldt, før tasken kan godkendes.</w:t>
       </w:r>
     </w:p>
     <w:p>
@@ -12224,18 +11753,549 @@
     </w:p>
     <w:p>
       <w:r>
-        <w:t xml:space="preserve">Målet med </w:t>
-      </w:r>
-      <w:proofErr w:type="gramStart"/>
-      <w:r>
-        <w:t>denne sprint</w:t>
-      </w:r>
-      <w:proofErr w:type="gramEnd"/>
-      <w:r>
-        <w:t>, er at vi ud fra vores kundes prioriterer, kan aflevere et færdigt produkt som kan benyttes selvstændigt. Kunden har prioriteret disse user-stories, da det er vigtigt at firmaer tidligst muligt kan oprette sig og være forberedt inden applikationen officielt bliver opført.</w:t>
+        <w:t>Målet med denne sprint, er at vi ud fra vores kundes prioriterer, kan aflevere et færdigt produkt som kan benyttes selvstændigt. Kunden har prioriteret disse user-stories, da det er vigtigt at firmaer tidligst muligt kan oprette sig og være forberedt inden applikationen officielt bliver opført.</w:t>
       </w:r>
     </w:p>
-    <w:p/>
+    <w:p>
+      <w:pPr>
+        <w:pStyle w:val="Overskrift2"/>
+        <w:rPr>
+          <w:lang w:val="en-GB"/>
+        </w:rPr>
+      </w:pPr>
+      <w:r>
+        <w:t>TASK GLOSSARY</w:t>
+      </w:r>
+    </w:p>
+    <w:p>
+      <w:pPr>
+        <w:rPr>
+          <w:i/>
+        </w:rPr>
+      </w:pPr>
+      <w:r>
+        <w:rPr>
+          <w:i/>
+        </w:rPr>
+        <w:t>Af Matthias</w:t>
+      </w:r>
+      <w:r>
+        <w:rPr>
+          <w:i/>
+        </w:rPr>
+        <w:t xml:space="preserve"> &amp; Christian</w:t>
+      </w:r>
+    </w:p>
+    <w:tbl>
+      <w:tblPr>
+        <w:tblStyle w:val="Gittertabel4-markeringsfarve1"/>
+        <w:tblW w:w="9669" w:type="dxa"/>
+        <w:tblLook w:val="04A0" w:firstRow="1" w:lastRow="0" w:firstColumn="1" w:lastColumn="0" w:noHBand="0" w:noVBand="1"/>
+      </w:tblPr>
+      <w:tblGrid>
+        <w:gridCol w:w="1367"/>
+        <w:gridCol w:w="8302"/>
+      </w:tblGrid>
+      <w:tr>
+        <w:trPr>
+          <w:cnfStyle w:val="100000000000" w:firstRow="1" w:lastRow="0" w:firstColumn="0" w:lastColumn="0" w:oddVBand="0" w:evenVBand="0" w:oddHBand="0" w:evenHBand="0" w:firstRowFirstColumn="0" w:firstRowLastColumn="0" w:lastRowFirstColumn="0" w:lastRowLastColumn="0"/>
+        </w:trPr>
+        <w:tc>
+          <w:tcPr>
+            <w:cnfStyle w:val="001000000000" w:firstRow="0" w:lastRow="0" w:firstColumn="1" w:lastColumn="0" w:oddVBand="0" w:evenVBand="0" w:oddHBand="0" w:evenHBand="0" w:firstRowFirstColumn="0" w:firstRowLastColumn="0" w:lastRowFirstColumn="0" w:lastRowLastColumn="0"/>
+            <w:tcW w:w="1367" w:type="dxa"/>
+          </w:tcPr>
+          <w:p>
+            <w:pPr>
+              <w:jc w:val="center"/>
+              <w:rPr>
+                <w:lang w:val="en-GB"/>
+              </w:rPr>
+            </w:pPr>
+            <w:r>
+              <w:rPr>
+                <w:lang w:val="en-GB"/>
+              </w:rPr>
+              <w:t>ID</w:t>
+            </w:r>
+          </w:p>
+        </w:tc>
+        <w:tc>
+          <w:tcPr>
+            <w:tcW w:w="8302" w:type="dxa"/>
+          </w:tcPr>
+          <w:p>
+            <w:pPr>
+              <w:jc w:val="center"/>
+              <w:cnfStyle w:val="100000000000" w:firstRow="1" w:lastRow="0" w:firstColumn="0" w:lastColumn="0" w:oddVBand="0" w:evenVBand="0" w:oddHBand="0" w:evenHBand="0" w:firstRowFirstColumn="0" w:firstRowLastColumn="0" w:lastRowFirstColumn="0" w:lastRowLastColumn="0"/>
+              <w:rPr>
+                <w:lang w:val="en-GB"/>
+              </w:rPr>
+            </w:pPr>
+            <w:r>
+              <w:rPr>
+                <w:lang w:val="en-GB"/>
+              </w:rPr>
+              <w:t>BESKRIVELSE</w:t>
+            </w:r>
+          </w:p>
+        </w:tc>
+      </w:tr>
+      <w:tr>
+        <w:trPr>
+          <w:cnfStyle w:val="000000100000" w:firstRow="0" w:lastRow="0" w:firstColumn="0" w:lastColumn="0" w:oddVBand="0" w:evenVBand="0" w:oddHBand="1" w:evenHBand="0" w:firstRowFirstColumn="0" w:firstRowLastColumn="0" w:lastRowFirstColumn="0" w:lastRowLastColumn="0"/>
+        </w:trPr>
+        <w:tc>
+          <w:tcPr>
+            <w:cnfStyle w:val="001000000000" w:firstRow="0" w:lastRow="0" w:firstColumn="1" w:lastColumn="0" w:oddVBand="0" w:evenVBand="0" w:oddHBand="0" w:evenHBand="0" w:firstRowFirstColumn="0" w:firstRowLastColumn="0" w:lastRowFirstColumn="0" w:lastRowLastColumn="0"/>
+            <w:tcW w:w="1367" w:type="dxa"/>
+          </w:tcPr>
+          <w:p>
+            <w:pPr>
+              <w:rPr>
+                <w:lang w:val="en-GB"/>
+              </w:rPr>
+            </w:pPr>
+            <w:r>
+              <w:rPr>
+                <w:lang w:val="en-GB"/>
+              </w:rPr>
+              <w:t>US01.1</w:t>
+            </w:r>
+          </w:p>
+        </w:tc>
+        <w:tc>
+          <w:tcPr>
+            <w:tcW w:w="8302" w:type="dxa"/>
+          </w:tcPr>
+          <w:p>
+            <w:pPr>
+              <w:cnfStyle w:val="000000100000" w:firstRow="0" w:lastRow="0" w:firstColumn="0" w:lastColumn="0" w:oddVBand="0" w:evenVBand="0" w:oddHBand="1" w:evenHBand="0" w:firstRowFirstColumn="0" w:firstRowLastColumn="0" w:lastRowFirstColumn="0" w:lastRowLastColumn="0"/>
+            </w:pPr>
+            <w:r>
+              <w:t>Alle tabeller skal være oprettet korrekt, og der skal være forbindelse imellem tilbudstabel og companytabel, der skal være kolonner til: ID, e-mail, fornavn, efternavn, password, telefonnummer &amp; konto.</w:t>
+            </w:r>
+          </w:p>
+        </w:tc>
+      </w:tr>
+      <w:tr>
+        <w:tc>
+          <w:tcPr>
+            <w:cnfStyle w:val="001000000000" w:firstRow="0" w:lastRow="0" w:firstColumn="1" w:lastColumn="0" w:oddVBand="0" w:evenVBand="0" w:oddHBand="0" w:evenHBand="0" w:firstRowFirstColumn="0" w:firstRowLastColumn="0" w:lastRowFirstColumn="0" w:lastRowLastColumn="0"/>
+            <w:tcW w:w="1367" w:type="dxa"/>
+          </w:tcPr>
+          <w:p>
+            <w:pPr>
+              <w:rPr>
+                <w:lang w:val="en-GB"/>
+              </w:rPr>
+            </w:pPr>
+            <w:r>
+              <w:rPr>
+                <w:lang w:val="en-GB"/>
+              </w:rPr>
+              <w:t>US01.2</w:t>
+            </w:r>
+          </w:p>
+        </w:tc>
+        <w:tc>
+          <w:tcPr>
+            <w:tcW w:w="8302" w:type="dxa"/>
+          </w:tcPr>
+          <w:p>
+            <w:pPr>
+              <w:cnfStyle w:val="000000000000" w:firstRow="0" w:lastRow="0" w:firstColumn="0" w:lastColumn="0" w:oddVBand="0" w:evenVBand="0" w:oddHBand="0" w:evenHBand="0" w:firstRowFirstColumn="0" w:firstRowLastColumn="0" w:lastRowFirstColumn="0" w:lastRowLastColumn="0"/>
+            </w:pPr>
+            <w:r>
+              <w:t>Man skal kunne indtaste firmadata og dette skal gemmes til DB via en knap, herunder: ID, e-mail, fornavn, efternavn, password, telefonnummer, firmanavn, CVR &amp; åbningstider.</w:t>
+            </w:r>
+          </w:p>
+        </w:tc>
+      </w:tr>
+      <w:tr>
+        <w:trPr>
+          <w:cnfStyle w:val="000000100000" w:firstRow="0" w:lastRow="0" w:firstColumn="0" w:lastColumn="0" w:oddVBand="0" w:evenVBand="0" w:oddHBand="1" w:evenHBand="0" w:firstRowFirstColumn="0" w:firstRowLastColumn="0" w:lastRowFirstColumn="0" w:lastRowLastColumn="0"/>
+        </w:trPr>
+        <w:tc>
+          <w:tcPr>
+            <w:cnfStyle w:val="001000000000" w:firstRow="0" w:lastRow="0" w:firstColumn="1" w:lastColumn="0" w:oddVBand="0" w:evenVBand="0" w:oddHBand="0" w:evenHBand="0" w:firstRowFirstColumn="0" w:firstRowLastColumn="0" w:lastRowFirstColumn="0" w:lastRowLastColumn="0"/>
+            <w:tcW w:w="1367" w:type="dxa"/>
+          </w:tcPr>
+          <w:p>
+            <w:pPr>
+              <w:rPr>
+                <w:lang w:val="en-GB"/>
+              </w:rPr>
+            </w:pPr>
+            <w:r>
+              <w:rPr>
+                <w:lang w:val="en-GB"/>
+              </w:rPr>
+              <w:t>US01.3</w:t>
+            </w:r>
+          </w:p>
+        </w:tc>
+        <w:tc>
+          <w:tcPr>
+            <w:tcW w:w="8302" w:type="dxa"/>
+          </w:tcPr>
+          <w:p>
+            <w:pPr>
+              <w:cnfStyle w:val="000000100000" w:firstRow="0" w:lastRow="0" w:firstColumn="0" w:lastColumn="0" w:oddVBand="0" w:evenVBand="0" w:oddHBand="1" w:evenHBand="0" w:firstRowFirstColumn="0" w:firstRowLastColumn="0" w:lastRowFirstColumn="0" w:lastRowLastColumn="0"/>
+            </w:pPr>
+            <w:r>
+              <w:t>Man skal kunne indtaste kontooplysninger, som skal gemmes til DB via knap, herunder:</w:t>
+            </w:r>
+          </w:p>
+          <w:p>
+            <w:pPr>
+              <w:cnfStyle w:val="000000100000" w:firstRow="0" w:lastRow="0" w:firstColumn="0" w:lastColumn="0" w:oddVBand="0" w:evenVBand="0" w:oddHBand="1" w:evenHBand="0" w:firstRowFirstColumn="0" w:firstRowLastColumn="0" w:lastRowFirstColumn="0" w:lastRowLastColumn="0"/>
+              <w:rPr>
+                <w:b/>
+              </w:rPr>
+            </w:pPr>
+            <w:r>
+              <w:rPr>
+                <w:b/>
+              </w:rPr>
+              <w:t>TILFØJ MERE</w:t>
+            </w:r>
+          </w:p>
+        </w:tc>
+      </w:tr>
+      <w:tr>
+        <w:tc>
+          <w:tcPr>
+            <w:cnfStyle w:val="001000000000" w:firstRow="0" w:lastRow="0" w:firstColumn="1" w:lastColumn="0" w:oddVBand="0" w:evenVBand="0" w:oddHBand="0" w:evenHBand="0" w:firstRowFirstColumn="0" w:firstRowLastColumn="0" w:lastRowFirstColumn="0" w:lastRowLastColumn="0"/>
+            <w:tcW w:w="1367" w:type="dxa"/>
+          </w:tcPr>
+          <w:p>
+            <w:pPr>
+              <w:rPr>
+                <w:lang w:val="en-GB"/>
+              </w:rPr>
+            </w:pPr>
+            <w:r>
+              <w:rPr>
+                <w:lang w:val="en-GB"/>
+              </w:rPr>
+              <w:lastRenderedPageBreak/>
+              <w:t>US01.5</w:t>
+            </w:r>
+          </w:p>
+        </w:tc>
+        <w:tc>
+          <w:tcPr>
+            <w:tcW w:w="8302" w:type="dxa"/>
+          </w:tcPr>
+          <w:p>
+            <w:pPr>
+              <w:cnfStyle w:val="000000000000" w:firstRow="0" w:lastRow="0" w:firstColumn="0" w:lastColumn="0" w:oddVBand="0" w:evenVBand="0" w:oddHBand="0" w:evenHBand="0" w:firstRowFirstColumn="0" w:firstRowLastColumn="0" w:lastRowFirstColumn="0" w:lastRowLastColumn="0"/>
+            </w:pPr>
+            <w:r>
+              <w:t xml:space="preserve">Et firma skal kunne tilknytte en til flere kategorier til deres firma, efter de har udfyldt firmainformationer. Disse kategorier skal gemmes korrekt </w:t>
+            </w:r>
+            <w:hyperlink r:id="rId9" w:history="1">
+              <w:r>
+                <w:t>i en</w:t>
+              </w:r>
+            </w:hyperlink>
+            <w:r>
+              <w:t xml:space="preserve"> ManyToMany tabel indeholdende id på category og id på firma.</w:t>
+            </w:r>
+          </w:p>
+        </w:tc>
+      </w:tr>
+      <w:tr>
+        <w:trPr>
+          <w:cnfStyle w:val="000000100000" w:firstRow="0" w:lastRow="0" w:firstColumn="0" w:lastColumn="0" w:oddVBand="0" w:evenVBand="0" w:oddHBand="1" w:evenHBand="0" w:firstRowFirstColumn="0" w:firstRowLastColumn="0" w:lastRowFirstColumn="0" w:lastRowLastColumn="0"/>
+        </w:trPr>
+        <w:tc>
+          <w:tcPr>
+            <w:cnfStyle w:val="001000000000" w:firstRow="0" w:lastRow="0" w:firstColumn="1" w:lastColumn="0" w:oddVBand="0" w:evenVBand="0" w:oddHBand="0" w:evenHBand="0" w:firstRowFirstColumn="0" w:firstRowLastColumn="0" w:lastRowFirstColumn="0" w:lastRowLastColumn="0"/>
+            <w:tcW w:w="1367" w:type="dxa"/>
+          </w:tcPr>
+          <w:p>
+            <w:pPr>
+              <w:rPr>
+                <w:lang w:val="en-GB"/>
+              </w:rPr>
+            </w:pPr>
+          </w:p>
+        </w:tc>
+        <w:tc>
+          <w:tcPr>
+            <w:tcW w:w="8302" w:type="dxa"/>
+          </w:tcPr>
+          <w:p>
+            <w:pPr>
+              <w:cnfStyle w:val="000000100000" w:firstRow="0" w:lastRow="0" w:firstColumn="0" w:lastColumn="0" w:oddVBand="0" w:evenVBand="0" w:oddHBand="1" w:evenHBand="0" w:firstRowFirstColumn="0" w:firstRowLastColumn="0" w:lastRowFirstColumn="0" w:lastRowLastColumn="0"/>
+            </w:pPr>
+          </w:p>
+        </w:tc>
+      </w:tr>
+      <w:tr>
+        <w:tc>
+          <w:tcPr>
+            <w:cnfStyle w:val="001000000000" w:firstRow="0" w:lastRow="0" w:firstColumn="1" w:lastColumn="0" w:oddVBand="0" w:evenVBand="0" w:oddHBand="0" w:evenHBand="0" w:firstRowFirstColumn="0" w:firstRowLastColumn="0" w:lastRowFirstColumn="0" w:lastRowLastColumn="0"/>
+            <w:tcW w:w="1367" w:type="dxa"/>
+          </w:tcPr>
+          <w:p>
+            <w:pPr>
+              <w:rPr>
+                <w:lang w:val="en-GB"/>
+              </w:rPr>
+            </w:pPr>
+            <w:r>
+              <w:rPr>
+                <w:lang w:val="en-GB"/>
+              </w:rPr>
+              <w:t>US01.6</w:t>
+            </w:r>
+          </w:p>
+        </w:tc>
+        <w:tc>
+          <w:tcPr>
+            <w:tcW w:w="8302" w:type="dxa"/>
+          </w:tcPr>
+          <w:p>
+            <w:pPr>
+              <w:cnfStyle w:val="000000000000" w:firstRow="0" w:lastRow="0" w:firstColumn="0" w:lastColumn="0" w:oddVBand="0" w:evenVBand="0" w:oddHBand="0" w:evenHBand="0" w:firstRowFirstColumn="0" w:firstRowLastColumn="0" w:lastRowFirstColumn="0" w:lastRowLastColumn="0"/>
+            </w:pPr>
+            <w:r>
+              <w:t>Man skal kunne redigere et firmas informationer, hvor de redigerede inputs bliver gemt korrekt i databasen. Email skal ikke være muligt at ændre(da det er bruger-login).</w:t>
+            </w:r>
+          </w:p>
+          <w:p>
+            <w:pPr>
+              <w:cnfStyle w:val="000000000000" w:firstRow="0" w:lastRow="0" w:firstColumn="0" w:lastColumn="0" w:oddVBand="0" w:evenVBand="0" w:oddHBand="0" w:evenHBand="0" w:firstRowFirstColumn="0" w:firstRowLastColumn="0" w:lastRowFirstColumn="0" w:lastRowLastColumn="0"/>
+            </w:pPr>
+            <w:r>
+              <w:t>Det skal ikke være muligt at indtaste ugyldige inputs, de skal følge anvendte patterns og titles fra opret firma.</w:t>
+            </w:r>
+          </w:p>
+          <w:p>
+            <w:pPr>
+              <w:cnfStyle w:val="000000000000" w:firstRow="0" w:lastRow="0" w:firstColumn="0" w:lastColumn="0" w:oddVBand="0" w:evenVBand="0" w:oddHBand="0" w:evenHBand="0" w:firstRowFirstColumn="0" w:firstRowLastColumn="0" w:lastRowFirstColumn="0" w:lastRowLastColumn="0"/>
+            </w:pPr>
+          </w:p>
+        </w:tc>
+      </w:tr>
+      <w:tr>
+        <w:trPr>
+          <w:cnfStyle w:val="000000100000" w:firstRow="0" w:lastRow="0" w:firstColumn="0" w:lastColumn="0" w:oddVBand="0" w:evenVBand="0" w:oddHBand="1" w:evenHBand="0" w:firstRowFirstColumn="0" w:firstRowLastColumn="0" w:lastRowFirstColumn="0" w:lastRowLastColumn="0"/>
+        </w:trPr>
+        <w:tc>
+          <w:tcPr>
+            <w:cnfStyle w:val="001000000000" w:firstRow="0" w:lastRow="0" w:firstColumn="1" w:lastColumn="0" w:oddVBand="0" w:evenVBand="0" w:oddHBand="0" w:evenHBand="0" w:firstRowFirstColumn="0" w:firstRowLastColumn="0" w:lastRowFirstColumn="0" w:lastRowLastColumn="0"/>
+            <w:tcW w:w="1367" w:type="dxa"/>
+          </w:tcPr>
+          <w:p>
+            <w:pPr>
+              <w:rPr>
+                <w:lang w:val="en-GB"/>
+              </w:rPr>
+            </w:pPr>
+            <w:r>
+              <w:rPr>
+                <w:lang w:val="en-GB"/>
+              </w:rPr>
+              <w:t>US01.8</w:t>
+            </w:r>
+          </w:p>
+        </w:tc>
+        <w:tc>
+          <w:tcPr>
+            <w:tcW w:w="8302" w:type="dxa"/>
+          </w:tcPr>
+          <w:p>
+            <w:pPr>
+              <w:cnfStyle w:val="000000100000" w:firstRow="0" w:lastRow="0" w:firstColumn="0" w:lastColumn="0" w:oddVBand="0" w:evenVBand="0" w:oddHBand="1" w:evenHBand="0" w:firstRowFirstColumn="0" w:firstRowLastColumn="0" w:lastRowFirstColumn="0" w:lastRowLastColumn="0"/>
+            </w:pPr>
+            <w:r>
+              <w:t>Der skal laves en login-side, hvor en bruger af system kan indtaste e-mail og password. Disse login-informationer skal stemme overens med informationer i databasen.</w:t>
+            </w:r>
+          </w:p>
+          <w:p>
+            <w:pPr>
+              <w:cnfStyle w:val="000000100000" w:firstRow="0" w:lastRow="0" w:firstColumn="0" w:lastColumn="0" w:oddVBand="0" w:evenVBand="0" w:oddHBand="1" w:evenHBand="0" w:firstRowFirstColumn="0" w:firstRowLastColumn="0" w:lastRowFirstColumn="0" w:lastRowLastColumn="0"/>
+            </w:pPr>
+            <w:r>
+              <w:t>Hvis login-oplysningerne er forkerte, skal brugeren ikke logges ind. Når en bruger er logget ind, skal system kunne differenciere mellem hhv. admin, company og customer.</w:t>
+            </w:r>
+          </w:p>
+        </w:tc>
+      </w:tr>
+      <w:tr>
+        <w:tc>
+          <w:tcPr>
+            <w:cnfStyle w:val="001000000000" w:firstRow="0" w:lastRow="0" w:firstColumn="1" w:lastColumn="0" w:oddVBand="0" w:evenVBand="0" w:oddHBand="0" w:evenHBand="0" w:firstRowFirstColumn="0" w:firstRowLastColumn="0" w:lastRowFirstColumn="0" w:lastRowLastColumn="0"/>
+            <w:tcW w:w="1367" w:type="dxa"/>
+          </w:tcPr>
+          <w:p>
+            <w:pPr>
+              <w:rPr>
+                <w:lang w:val="en-GB"/>
+              </w:rPr>
+            </w:pPr>
+            <w:r>
+              <w:rPr>
+                <w:lang w:val="en-GB"/>
+              </w:rPr>
+              <w:t>US02.3</w:t>
+            </w:r>
+          </w:p>
+        </w:tc>
+        <w:tc>
+          <w:tcPr>
+            <w:tcW w:w="8302" w:type="dxa"/>
+          </w:tcPr>
+          <w:p>
+            <w:pPr>
+              <w:cnfStyle w:val="000000000000" w:firstRow="0" w:lastRow="0" w:firstColumn="0" w:lastColumn="0" w:oddVBand="0" w:evenVBand="0" w:oddHBand="0" w:evenHBand="0" w:firstRowFirstColumn="0" w:firstRowLastColumn="0" w:lastRowFirstColumn="0" w:lastRowLastColumn="0"/>
+            </w:pPr>
+            <w:r>
+              <w:t>En underside skal laves med input fields til kundeinformation. Følgende felter skal inkluderes: city, country, email, firstname, lastname, password, phonenumber, streetname, zipcode og GDPR consent checkbox.</w:t>
+            </w:r>
+          </w:p>
+          <w:p>
+            <w:pPr>
+              <w:cnfStyle w:val="000000000000" w:firstRow="0" w:lastRow="0" w:firstColumn="0" w:lastColumn="0" w:oddVBand="0" w:evenVBand="0" w:oddHBand="0" w:evenHBand="0" w:firstRowFirstColumn="0" w:firstRowLastColumn="0" w:lastRowFirstColumn="0" w:lastRowLastColumn="0"/>
+            </w:pPr>
+            <w:r>
+              <w:t>Disse felter skal garderes mod fejl 40(brugerfejl), således at der kun kan indtastes korrekte oplysninger der følger vores patterns og titles der viser til brugeren, hvilket pattern der skal følges.</w:t>
+            </w:r>
+          </w:p>
+        </w:tc>
+      </w:tr>
+      <w:tr>
+        <w:trPr>
+          <w:cnfStyle w:val="000000100000" w:firstRow="0" w:lastRow="0" w:firstColumn="0" w:lastColumn="0" w:oddVBand="0" w:evenVBand="0" w:oddHBand="1" w:evenHBand="0" w:firstRowFirstColumn="0" w:firstRowLastColumn="0" w:lastRowFirstColumn="0" w:lastRowLastColumn="0"/>
+        </w:trPr>
+        <w:tc>
+          <w:tcPr>
+            <w:cnfStyle w:val="001000000000" w:firstRow="0" w:lastRow="0" w:firstColumn="1" w:lastColumn="0" w:oddVBand="0" w:evenVBand="0" w:oddHBand="0" w:evenHBand="0" w:firstRowFirstColumn="0" w:firstRowLastColumn="0" w:lastRowFirstColumn="0" w:lastRowLastColumn="0"/>
+            <w:tcW w:w="1367" w:type="dxa"/>
+          </w:tcPr>
+          <w:p>
+            <w:pPr>
+              <w:rPr>
+                <w:lang w:val="en-GB"/>
+              </w:rPr>
+            </w:pPr>
+            <w:r>
+              <w:rPr>
+                <w:lang w:val="en-GB"/>
+              </w:rPr>
+              <w:t>US02.1</w:t>
+            </w:r>
+          </w:p>
+        </w:tc>
+        <w:tc>
+          <w:tcPr>
+            <w:tcW w:w="8302" w:type="dxa"/>
+          </w:tcPr>
+          <w:p>
+            <w:pPr>
+              <w:cnfStyle w:val="000000100000" w:firstRow="0" w:lastRow="0" w:firstColumn="0" w:lastColumn="0" w:oddVBand="0" w:evenVBand="0" w:oddHBand="1" w:evenHBand="0" w:firstRowFirstColumn="0" w:firstRowLastColumn="0" w:lastRowFirstColumn="0" w:lastRowLastColumn="0"/>
+            </w:pPr>
+            <w:r>
+              <w:t>Der skal oprettes tabel til kunde i database med de korrekte informationer: city, country, email, firstname, lastname, password, phonenumber, streetname, zipcode og GDPR consent, cardtype, creditcardnumber, cvv, expirationDate, nameOnCard, samt en junction-tabel til category.</w:t>
+            </w:r>
+          </w:p>
+        </w:tc>
+      </w:tr>
+      <w:tr>
+        <w:tc>
+          <w:tcPr>
+            <w:cnfStyle w:val="001000000000" w:firstRow="0" w:lastRow="0" w:firstColumn="1" w:lastColumn="0" w:oddVBand="0" w:evenVBand="0" w:oddHBand="0" w:evenHBand="0" w:firstRowFirstColumn="0" w:firstRowLastColumn="0" w:lastRowFirstColumn="0" w:lastRowLastColumn="0"/>
+            <w:tcW w:w="1367" w:type="dxa"/>
+          </w:tcPr>
+          <w:p>
+            <w:pPr>
+              <w:rPr>
+                <w:lang w:val="en-GB"/>
+              </w:rPr>
+            </w:pPr>
+            <w:r>
+              <w:rPr>
+                <w:lang w:val="en-GB"/>
+              </w:rPr>
+              <w:t>US02.2</w:t>
+            </w:r>
+          </w:p>
+        </w:tc>
+        <w:tc>
+          <w:tcPr>
+            <w:tcW w:w="8302" w:type="dxa"/>
+          </w:tcPr>
+          <w:p>
+            <w:pPr>
+              <w:cnfStyle w:val="000000000000" w:firstRow="0" w:lastRow="0" w:firstColumn="0" w:lastColumn="0" w:oddVBand="0" w:evenVBand="0" w:oddHBand="0" w:evenHBand="0" w:firstRowFirstColumn="0" w:firstRowLastColumn="0" w:lastRowFirstColumn="0" w:lastRowLastColumn="0"/>
+            </w:pPr>
+            <w:r>
+              <w:t>Der skal oprettes en ny underside som man bliver redirected til fra createCustomer. Denne underside skal indeholde cardtype, creditCardNumber, cvv, expirationDate og nameOnCard input fields med korrekte patterns og titles så en bruger ikke kan indtaste ugyldige informationer.</w:t>
+            </w:r>
+          </w:p>
+        </w:tc>
+      </w:tr>
+      <w:tr>
+        <w:trPr>
+          <w:cnfStyle w:val="000000100000" w:firstRow="0" w:lastRow="0" w:firstColumn="0" w:lastColumn="0" w:oddVBand="0" w:evenVBand="0" w:oddHBand="1" w:evenHBand="0" w:firstRowFirstColumn="0" w:firstRowLastColumn="0" w:lastRowFirstColumn="0" w:lastRowLastColumn="0"/>
+          <w:trHeight w:val="1099"/>
+        </w:trPr>
+        <w:tc>
+          <w:tcPr>
+            <w:cnfStyle w:val="001000000000" w:firstRow="0" w:lastRow="0" w:firstColumn="1" w:lastColumn="0" w:oddVBand="0" w:evenVBand="0" w:oddHBand="0" w:evenHBand="0" w:firstRowFirstColumn="0" w:firstRowLastColumn="0" w:lastRowFirstColumn="0" w:lastRowLastColumn="0"/>
+            <w:tcW w:w="1367" w:type="dxa"/>
+          </w:tcPr>
+          <w:p>
+            <w:pPr>
+              <w:rPr>
+                <w:lang w:val="en-GB"/>
+              </w:rPr>
+            </w:pPr>
+            <w:r>
+              <w:rPr>
+                <w:lang w:val="en-GB"/>
+              </w:rPr>
+              <w:t>US02.6</w:t>
+            </w:r>
+          </w:p>
+        </w:tc>
+        <w:tc>
+          <w:tcPr>
+            <w:tcW w:w="8302" w:type="dxa"/>
+          </w:tcPr>
+          <w:p>
+            <w:pPr>
+              <w:cnfStyle w:val="000000100000" w:firstRow="0" w:lastRow="0" w:firstColumn="0" w:lastColumn="0" w:oddVBand="0" w:evenVBand="0" w:oddHBand="1" w:evenHBand="0" w:firstRowFirstColumn="0" w:firstRowLastColumn="0" w:lastRowFirstColumn="0" w:lastRowLastColumn="0"/>
+            </w:pPr>
+            <w:r>
+              <w:t>Man skal kunne redigere en kundes informationer, hvor de redigerede inputs bliver gemt korrekt i databasen. Email skal ikke være muligt at ændre(da det er bruger-login).</w:t>
+            </w:r>
+          </w:p>
+          <w:p>
+            <w:pPr>
+              <w:cnfStyle w:val="000000100000" w:firstRow="0" w:lastRow="0" w:firstColumn="0" w:lastColumn="0" w:oddVBand="0" w:evenVBand="0" w:oddHBand="1" w:evenHBand="0" w:firstRowFirstColumn="0" w:firstRowLastColumn="0" w:lastRowFirstColumn="0" w:lastRowLastColumn="0"/>
+            </w:pPr>
+            <w:r>
+              <w:t>Det skal ikke være muligt at indtaste ugyldige inputs, de skal følge anvendte patterns og titles fra opret firma.</w:t>
+            </w:r>
+          </w:p>
+        </w:tc>
+      </w:tr>
+    </w:tbl>
+    <w:p>
+      <w:pPr>
+        <w:tabs>
+          <w:tab w:val="left" w:pos="4114"/>
+        </w:tabs>
+      </w:pPr>
+      <w:r>
+        <w:tab/>
+      </w:r>
+    </w:p>
     <w:p>
       <w:pPr>
         <w:pStyle w:val="Overskrift2"/>
@@ -12245,60 +12305,63 @@
       </w:pPr>
       <w:bookmarkStart w:id="38" w:name="_Toc532203826"/>
       <w:r>
+        <w:t>ACCEPTANCE</w:t>
+      </w:r>
+      <w:r>
         <w:rPr>
           <w:lang w:val="en-GB"/>
         </w:rPr>
-        <w:t>test</w:t>
+        <w:t xml:space="preserve"> </w:t>
       </w:r>
       <w:bookmarkEnd w:id="38"/>
       <w:r>
         <w:rPr>
           <w:lang w:val="en-GB"/>
         </w:rPr>
-        <w:t>s</w:t>
+        <w:t>TEST</w:t>
       </w:r>
     </w:p>
     <w:p>
       <w:pPr>
         <w:rPr>
           <w:i/>
-          <w:lang w:val="en-GB"/>
         </w:rPr>
       </w:pPr>
-      <w:proofErr w:type="spellStart"/>
       <w:r>
         <w:rPr>
           <w:i/>
-          <w:lang w:val="en-GB"/>
         </w:rPr>
-        <w:t>Af</w:t>
-      </w:r>
-      <w:proofErr w:type="spellEnd"/>
+        <w:t xml:space="preserve">Af </w:t>
+      </w:r>
       <w:r>
         <w:rPr>
           <w:i/>
-          <w:lang w:val="en-GB"/>
         </w:rPr>
-        <w:t xml:space="preserve"> Casper</w:t>
+        <w:t>a</w:t>
       </w:r>
       <w:r>
         <w:rPr>
           <w:i/>
-          <w:lang w:val="en-GB"/>
         </w:rPr>
-        <w:t>, Matthias &amp;</w:t>
-      </w:r>
-      <w:r>
-        <w:rPr>
-          <w:i/>
-          <w:lang w:val="en-GB"/>
-        </w:rPr>
-        <w:t xml:space="preserve"> Christian</w:t>
-      </w:r>
+        <w:t>lle</w:t>
+      </w:r>
+    </w:p>
+    <w:p>
+      <w:r>
+        <w:t>Vi har valgt at benytte denne form</w:t>
+      </w:r>
+      <w:r>
+        <w:t xml:space="preserve"> for acceptance test, hvor vi i ID kolonnen har opsat det på følgende made: “USERSTORY-ID.TASK-ID.TEST-ID”. Derudover har vi delt testsne op således at vi først kigger på hvad en aktør ønsker at opnå, </w:t>
+      </w:r>
+      <w:r>
+        <w:t>derefter hvilken betingelse der gør sig gældende og til sidst hvad output af dette fører til. Vi har taget udgangspunkt I en række tasks fra vores US01, for at demonstrere hvordan testsne skal udføres. Da tasks’ I US02 minder meget dem I US01, blot for kunde I stedet for firma, følte vi at det var unødvendigt at gentage samme tests.</w:t>
+      </w:r>
+      <w:bookmarkStart w:id="39" w:name="_GoBack"/>
+      <w:bookmarkEnd w:id="39"/>
     </w:p>
     <w:tbl>
       <w:tblPr>
-        <w:tblStyle w:val="Gittertabel4-farve1"/>
+        <w:tblStyle w:val="Gittertabel4-markeringsfarve1"/>
         <w:tblW w:w="0" w:type="auto"/>
         <w:tblLook w:val="04A0" w:firstRow="1" w:lastRow="0" w:firstColumn="1" w:lastColumn="0" w:noHBand="0" w:noVBand="1"/>
       </w:tblPr>
@@ -12412,43 +12475,7 @@
               <w:rPr>
                 <w:lang w:val="en-GB"/>
               </w:rPr>
-              <w:t>US</w:t>
-            </w:r>
-            <w:r>
-              <w:rPr>
-                <w:lang w:val="en-GB"/>
-              </w:rPr>
-              <w:t>0</w:t>
-            </w:r>
-            <w:r>
-              <w:rPr>
-                <w:lang w:val="en-GB"/>
-              </w:rPr>
-              <w:t>1</w:t>
-            </w:r>
-            <w:r>
-              <w:rPr>
-                <w:lang w:val="en-GB"/>
-              </w:rPr>
-              <w:t>.</w:t>
-            </w:r>
-            <w:r>
-              <w:rPr>
-                <w:lang w:val="en-GB"/>
-              </w:rPr>
-              <w:t>7</w:t>
-            </w:r>
-            <w:r>
-              <w:rPr>
-                <w:lang w:val="en-GB"/>
-              </w:rPr>
-              <w:t>.</w:t>
-            </w:r>
-            <w:r>
-              <w:rPr>
-                <w:lang w:val="en-GB"/>
-              </w:rPr>
-              <w:t>1</w:t>
+              <w:t>US01.5.1</w:t>
             </w:r>
           </w:p>
         </w:tc>
@@ -12461,7 +12488,7 @@
               <w:cnfStyle w:val="000000100000" w:firstRow="0" w:lastRow="0" w:firstColumn="0" w:lastColumn="0" w:oddVBand="0" w:evenVBand="0" w:oddHBand="1" w:evenHBand="0" w:firstRowFirstColumn="0" w:firstRowLastColumn="0" w:lastRowFirstColumn="0" w:lastRowLastColumn="0"/>
             </w:pPr>
             <w:r>
-              <w:t>Et firma opretter en konto</w:t>
+              <w:t>Et firma opretter sig og ønsker at tilføje en kategori</w:t>
             </w:r>
           </w:p>
         </w:tc>
@@ -12474,7 +12501,7 @@
               <w:cnfStyle w:val="000000100000" w:firstRow="0" w:lastRow="0" w:firstColumn="0" w:lastColumn="0" w:oddVBand="0" w:evenVBand="0" w:oddHBand="1" w:evenHBand="0" w:firstRowFirstColumn="0" w:firstRowLastColumn="0" w:lastRowFirstColumn="0" w:lastRowLastColumn="0"/>
             </w:pPr>
             <w:r>
-              <w:t>Informationerne er gyldige</w:t>
+              <w:t>Et firma har valgt en ønsket kategori</w:t>
             </w:r>
           </w:p>
         </w:tc>
@@ -12487,7 +12514,7 @@
               <w:cnfStyle w:val="000000100000" w:firstRow="0" w:lastRow="0" w:firstColumn="0" w:lastColumn="0" w:oddVBand="0" w:evenVBand="0" w:oddHBand="1" w:evenHBand="0" w:firstRowFirstColumn="0" w:firstRowLastColumn="0" w:lastRowFirstColumn="0" w:lastRowLastColumn="0"/>
             </w:pPr>
             <w:r>
-              <w:t>Opret bruger I database</w:t>
+              <w:t>Den enkelte kategori gemmes korrekt i databasen, i en junction med kategori id og firma id</w:t>
             </w:r>
           </w:p>
         </w:tc>
@@ -12508,37 +12535,8 @@
               <w:rPr>
                 <w:lang w:val="en-GB"/>
               </w:rPr>
-              <w:t>US0</w:t>
-            </w:r>
-            <w:r>
-              <w:rPr>
-                <w:lang w:val="en-GB"/>
-              </w:rPr>
-              <w:t>1</w:t>
-            </w:r>
-            <w:r>
-              <w:rPr>
-                <w:lang w:val="en-GB"/>
-              </w:rPr>
-              <w:t>.</w:t>
-            </w:r>
-            <w:r>
-              <w:rPr>
-                <w:lang w:val="en-GB"/>
-              </w:rPr>
-              <w:t>7</w:t>
-            </w:r>
-            <w:r>
-              <w:rPr>
-                <w:lang w:val="en-GB"/>
-              </w:rPr>
-              <w:t>.</w:t>
-            </w:r>
-            <w:r>
-              <w:rPr>
-                <w:lang w:val="en-GB"/>
-              </w:rPr>
-              <w:t>2</w:t>
+              <w:lastRenderedPageBreak/>
+              <w:t>US01.5.2</w:t>
             </w:r>
           </w:p>
         </w:tc>
@@ -12551,7 +12549,16 @@
               <w:cnfStyle w:val="000000000000" w:firstRow="0" w:lastRow="0" w:firstColumn="0" w:lastColumn="0" w:oddVBand="0" w:evenVBand="0" w:oddHBand="0" w:evenHBand="0" w:firstRowFirstColumn="0" w:firstRowLastColumn="0" w:lastRowFirstColumn="0" w:lastRowLastColumn="0"/>
             </w:pPr>
             <w:r>
-              <w:t>Et firma opretter en konto</w:t>
+              <w:t>Et firma opretter sig</w:t>
+            </w:r>
+            <w:r>
+              <w:t xml:space="preserve"> og ønsker at tilføje flere </w:t>
+            </w:r>
+            <w:r>
+              <w:t>kategori</w:t>
+            </w:r>
+            <w:r>
+              <w:t>er</w:t>
             </w:r>
           </w:p>
         </w:tc>
@@ -12564,7 +12571,7 @@
               <w:cnfStyle w:val="000000000000" w:firstRow="0" w:lastRow="0" w:firstColumn="0" w:lastColumn="0" w:oddVBand="0" w:evenVBand="0" w:oddHBand="0" w:evenHBand="0" w:firstRowFirstColumn="0" w:firstRowLastColumn="0" w:lastRowFirstColumn="0" w:lastRowLastColumn="0"/>
             </w:pPr>
             <w:r>
-              <w:t>Informationerne er ugyldige</w:t>
+              <w:t>Et firma har valgt flere kategorier</w:t>
             </w:r>
           </w:p>
         </w:tc>
@@ -12577,7 +12584,7 @@
               <w:cnfStyle w:val="000000000000" w:firstRow="0" w:lastRow="0" w:firstColumn="0" w:lastColumn="0" w:oddVBand="0" w:evenVBand="0" w:oddHBand="0" w:evenHBand="0" w:firstRowFirstColumn="0" w:firstRowLastColumn="0" w:lastRowFirstColumn="0" w:lastRowLastColumn="0"/>
             </w:pPr>
             <w:r>
-              <w:t>Gemmes data ikke, og fejlmeddelelse vises</w:t>
+              <w:t>Kategorierne gemmes korrekt i databasen i en junction, med en række for hver valgt kategori</w:t>
             </w:r>
           </w:p>
         </w:tc>
@@ -12601,8 +12608,7 @@
               <w:rPr>
                 <w:lang w:val="en-GB"/>
               </w:rPr>
-              <w:lastRenderedPageBreak/>
-              <w:t>US01.7.3</w:t>
+              <w:t>US01.5.3</w:t>
             </w:r>
           </w:p>
         </w:tc>
@@ -12615,6 +12621,351 @@
               <w:cnfStyle w:val="000000100000" w:firstRow="0" w:lastRow="0" w:firstColumn="0" w:lastColumn="0" w:oddVBand="0" w:evenVBand="0" w:oddHBand="1" w:evenHBand="0" w:firstRowFirstColumn="0" w:firstRowLastColumn="0" w:lastRowFirstColumn="0" w:lastRowLastColumn="0"/>
             </w:pPr>
             <w:r>
+              <w:t>Et firma opretter sig</w:t>
+            </w:r>
+            <w:r>
+              <w:t xml:space="preserve"> og ønsker ikke at </w:t>
+            </w:r>
+            <w:r>
+              <w:t>tilføje en kategori</w:t>
+            </w:r>
+          </w:p>
+        </w:tc>
+        <w:tc>
+          <w:tcPr>
+            <w:tcW w:w="2450" w:type="dxa"/>
+          </w:tcPr>
+          <w:p>
+            <w:pPr>
+              <w:cnfStyle w:val="000000100000" w:firstRow="0" w:lastRow="0" w:firstColumn="0" w:lastColumn="0" w:oddVBand="0" w:evenVBand="0" w:oddHBand="1" w:evenHBand="0" w:firstRowFirstColumn="0" w:firstRowLastColumn="0" w:lastRowFirstColumn="0" w:lastRowLastColumn="0"/>
+            </w:pPr>
+            <w:r>
+              <w:t>Et firma har ikke valgt nogle kategori(er)</w:t>
+            </w:r>
+          </w:p>
+        </w:tc>
+        <w:tc>
+          <w:tcPr>
+            <w:tcW w:w="3355" w:type="dxa"/>
+          </w:tcPr>
+          <w:p>
+            <w:pPr>
+              <w:cnfStyle w:val="000000100000" w:firstRow="0" w:lastRow="0" w:firstColumn="0" w:lastColumn="0" w:oddVBand="0" w:evenVBand="0" w:oddHBand="1" w:evenHBand="0" w:firstRowFirstColumn="0" w:firstRowLastColumn="0" w:lastRowFirstColumn="0" w:lastRowLastColumn="0"/>
+            </w:pPr>
+            <w:r>
+              <w:t>Alt resterende data gemmes korrekt i databasen, men intet data gemmes i junction med kategori id og firma id</w:t>
+            </w:r>
+          </w:p>
+        </w:tc>
+      </w:tr>
+      <w:tr>
+        <w:tc>
+          <w:tcPr>
+            <w:cnfStyle w:val="001000000000" w:firstRow="0" w:lastRow="0" w:firstColumn="1" w:lastColumn="0" w:oddVBand="0" w:evenVBand="0" w:oddHBand="0" w:evenHBand="0" w:firstRowFirstColumn="0" w:firstRowLastColumn="0" w:lastRowFirstColumn="0" w:lastRowLastColumn="0"/>
+            <w:tcW w:w="1367" w:type="dxa"/>
+          </w:tcPr>
+          <w:p>
+            <w:pPr>
+              <w:rPr>
+                <w:lang w:val="en-GB"/>
+              </w:rPr>
+            </w:pPr>
+            <w:r>
+              <w:rPr>
+                <w:lang w:val="en-GB"/>
+              </w:rPr>
+              <w:t>US01.</w:t>
+            </w:r>
+            <w:r>
+              <w:rPr>
+                <w:lang w:val="en-GB"/>
+              </w:rPr>
+              <w:t>6</w:t>
+            </w:r>
+            <w:r>
+              <w:rPr>
+                <w:lang w:val="en-GB"/>
+              </w:rPr>
+              <w:t>.1</w:t>
+            </w:r>
+          </w:p>
+        </w:tc>
+        <w:tc>
+          <w:tcPr>
+            <w:tcW w:w="2456" w:type="dxa"/>
+          </w:tcPr>
+          <w:p>
+            <w:pPr>
+              <w:cnfStyle w:val="000000000000" w:firstRow="0" w:lastRow="0" w:firstColumn="0" w:lastColumn="0" w:oddVBand="0" w:evenVBand="0" w:oddHBand="0" w:evenHBand="0" w:firstRowFirstColumn="0" w:firstRowLastColumn="0" w:lastRowFirstColumn="0" w:lastRowLastColumn="0"/>
+            </w:pPr>
+            <w:r>
+              <w:t>Et firma ønsker at redigere deres brugeroplysninger</w:t>
+            </w:r>
+          </w:p>
+        </w:tc>
+        <w:tc>
+          <w:tcPr>
+            <w:tcW w:w="2450" w:type="dxa"/>
+          </w:tcPr>
+          <w:p>
+            <w:pPr>
+              <w:cnfStyle w:val="000000000000" w:firstRow="0" w:lastRow="0" w:firstColumn="0" w:lastColumn="0" w:oddVBand="0" w:evenVBand="0" w:oddHBand="0" w:evenHBand="0" w:firstRowFirstColumn="0" w:firstRowLastColumn="0" w:lastRowFirstColumn="0" w:lastRowLastColumn="0"/>
+            </w:pPr>
+            <w:r>
+              <w:t>En bruger bliver redirected</w:t>
+            </w:r>
+            <w:r>
+              <w:t xml:space="preserve"> til underside</w:t>
+            </w:r>
+            <w:r>
+              <w:t>n</w:t>
+            </w:r>
+            <w:r>
+              <w:t xml:space="preserve"> for at redigere</w:t>
+            </w:r>
+          </w:p>
+        </w:tc>
+        <w:tc>
+          <w:tcPr>
+            <w:tcW w:w="3355" w:type="dxa"/>
+          </w:tcPr>
+          <w:p>
+            <w:pPr>
+              <w:cnfStyle w:val="000000000000" w:firstRow="0" w:lastRow="0" w:firstColumn="0" w:lastColumn="0" w:oddVBand="0" w:evenVBand="0" w:oddHBand="0" w:evenHBand="0" w:firstRowFirstColumn="0" w:firstRowLastColumn="0" w:lastRowFirstColumn="0" w:lastRowLastColumn="0"/>
+            </w:pPr>
+            <w:r>
+              <w:t>Vil alle</w:t>
+            </w:r>
+            <w:r>
+              <w:t xml:space="preserve"> eksisterende</w:t>
+            </w:r>
+            <w:r>
+              <w:t xml:space="preserve"> informationer være</w:t>
+            </w:r>
+            <w:r>
+              <w:t xml:space="preserve"> udfyldt i redigerings-templaten</w:t>
+            </w:r>
+          </w:p>
+        </w:tc>
+      </w:tr>
+      <w:tr>
+        <w:trPr>
+          <w:cnfStyle w:val="000000100000" w:firstRow="0" w:lastRow="0" w:firstColumn="0" w:lastColumn="0" w:oddVBand="0" w:evenVBand="0" w:oddHBand="1" w:evenHBand="0" w:firstRowFirstColumn="0" w:firstRowLastColumn="0" w:lastRowFirstColumn="0" w:lastRowLastColumn="0"/>
+        </w:trPr>
+        <w:tc>
+          <w:tcPr>
+            <w:cnfStyle w:val="001000000000" w:firstRow="0" w:lastRow="0" w:firstColumn="1" w:lastColumn="0" w:oddVBand="0" w:evenVBand="0" w:oddHBand="0" w:evenHBand="0" w:firstRowFirstColumn="0" w:firstRowLastColumn="0" w:lastRowFirstColumn="0" w:lastRowLastColumn="0"/>
+            <w:tcW w:w="1367" w:type="dxa"/>
+          </w:tcPr>
+          <w:p>
+            <w:pPr>
+              <w:rPr>
+                <w:lang w:val="en-GB"/>
+              </w:rPr>
+            </w:pPr>
+            <w:r>
+              <w:rPr>
+                <w:lang w:val="en-GB"/>
+              </w:rPr>
+              <w:t>US01.6.2</w:t>
+            </w:r>
+          </w:p>
+        </w:tc>
+        <w:tc>
+          <w:tcPr>
+            <w:tcW w:w="2456" w:type="dxa"/>
+          </w:tcPr>
+          <w:p>
+            <w:pPr>
+              <w:cnfStyle w:val="000000100000" w:firstRow="0" w:lastRow="0" w:firstColumn="0" w:lastColumn="0" w:oddVBand="0" w:evenVBand="0" w:oddHBand="1" w:evenHBand="0" w:firstRowFirstColumn="0" w:firstRowLastColumn="0" w:lastRowFirstColumn="0" w:lastRowLastColumn="0"/>
+            </w:pPr>
+            <w:r>
+              <w:t>Et firma har ændret deres ønskede informationer og trykker gem</w:t>
+            </w:r>
+          </w:p>
+        </w:tc>
+        <w:tc>
+          <w:tcPr>
+            <w:tcW w:w="2450" w:type="dxa"/>
+          </w:tcPr>
+          <w:p>
+            <w:pPr>
+              <w:cnfStyle w:val="000000100000" w:firstRow="0" w:lastRow="0" w:firstColumn="0" w:lastColumn="0" w:oddVBand="0" w:evenVBand="0" w:oddHBand="1" w:evenHBand="0" w:firstRowFirstColumn="0" w:firstRowLastColumn="0" w:lastRowFirstColumn="0" w:lastRowLastColumn="0"/>
+            </w:pPr>
+            <w:r>
+              <w:t>De udfyldte informationer er gyldige</w:t>
+            </w:r>
+          </w:p>
+        </w:tc>
+        <w:tc>
+          <w:tcPr>
+            <w:tcW w:w="3355" w:type="dxa"/>
+          </w:tcPr>
+          <w:p>
+            <w:pPr>
+              <w:cnfStyle w:val="000000100000" w:firstRow="0" w:lastRow="0" w:firstColumn="0" w:lastColumn="0" w:oddVBand="0" w:evenVBand="0" w:oddHBand="1" w:evenHBand="0" w:firstRowFirstColumn="0" w:firstRowLastColumn="0" w:lastRowFirstColumn="0" w:lastRowLastColumn="0"/>
+            </w:pPr>
+            <w:r>
+              <w:t>Overskrives eksisterende data i databasen korrekt</w:t>
+            </w:r>
+          </w:p>
+        </w:tc>
+      </w:tr>
+      <w:tr>
+        <w:tc>
+          <w:tcPr>
+            <w:cnfStyle w:val="001000000000" w:firstRow="0" w:lastRow="0" w:firstColumn="1" w:lastColumn="0" w:oddVBand="0" w:evenVBand="0" w:oddHBand="0" w:evenHBand="0" w:firstRowFirstColumn="0" w:firstRowLastColumn="0" w:lastRowFirstColumn="0" w:lastRowLastColumn="0"/>
+            <w:tcW w:w="1367" w:type="dxa"/>
+          </w:tcPr>
+          <w:p>
+            <w:pPr>
+              <w:rPr>
+                <w:lang w:val="en-GB"/>
+              </w:rPr>
+            </w:pPr>
+            <w:r>
+              <w:rPr>
+                <w:lang w:val="en-GB"/>
+              </w:rPr>
+              <w:t>US01.6.3</w:t>
+            </w:r>
+          </w:p>
+        </w:tc>
+        <w:tc>
+          <w:tcPr>
+            <w:tcW w:w="2456" w:type="dxa"/>
+          </w:tcPr>
+          <w:p>
+            <w:pPr>
+              <w:cnfStyle w:val="000000000000" w:firstRow="0" w:lastRow="0" w:firstColumn="0" w:lastColumn="0" w:oddVBand="0" w:evenVBand="0" w:oddHBand="0" w:evenHBand="0" w:firstRowFirstColumn="0" w:firstRowLastColumn="0" w:lastRowFirstColumn="0" w:lastRowLastColumn="0"/>
+            </w:pPr>
+            <w:r>
+              <w:t>Et firma har ændret deres ønskede informationer og trykker gem</w:t>
+            </w:r>
+          </w:p>
+        </w:tc>
+        <w:tc>
+          <w:tcPr>
+            <w:tcW w:w="2450" w:type="dxa"/>
+          </w:tcPr>
+          <w:p>
+            <w:pPr>
+              <w:cnfStyle w:val="000000000000" w:firstRow="0" w:lastRow="0" w:firstColumn="0" w:lastColumn="0" w:oddVBand="0" w:evenVBand="0" w:oddHBand="0" w:evenHBand="0" w:firstRowFirstColumn="0" w:firstRowLastColumn="0" w:lastRowFirstColumn="0" w:lastRowLastColumn="0"/>
+            </w:pPr>
+            <w:r>
+              <w:t xml:space="preserve">De udfyldte informationer er </w:t>
+            </w:r>
+            <w:r>
+              <w:t>u</w:t>
+            </w:r>
+            <w:r>
+              <w:t>gyldige</w:t>
+            </w:r>
+          </w:p>
+        </w:tc>
+        <w:tc>
+          <w:tcPr>
+            <w:tcW w:w="3355" w:type="dxa"/>
+          </w:tcPr>
+          <w:p>
+            <w:pPr>
+              <w:cnfStyle w:val="000000000000" w:firstRow="0" w:lastRow="0" w:firstColumn="0" w:lastColumn="0" w:oddVBand="0" w:evenVBand="0" w:oddHBand="0" w:evenHBand="0" w:firstRowFirstColumn="0" w:firstRowLastColumn="0" w:lastRowFirstColumn="0" w:lastRowLastColumn="0"/>
+            </w:pPr>
+            <w:r>
+              <w:t>Vises der en fejlmeddelelse med det ugyldige data og ændringerne gemmes ikke.</w:t>
+            </w:r>
+          </w:p>
+        </w:tc>
+      </w:tr>
+      <w:tr>
+        <w:trPr>
+          <w:cnfStyle w:val="000000100000" w:firstRow="0" w:lastRow="0" w:firstColumn="0" w:lastColumn="0" w:oddVBand="0" w:evenVBand="0" w:oddHBand="1" w:evenHBand="0" w:firstRowFirstColumn="0" w:firstRowLastColumn="0" w:lastRowFirstColumn="0" w:lastRowLastColumn="0"/>
+        </w:trPr>
+        <w:tc>
+          <w:tcPr>
+            <w:cnfStyle w:val="001000000000" w:firstRow="0" w:lastRow="0" w:firstColumn="1" w:lastColumn="0" w:oddVBand="0" w:evenVBand="0" w:oddHBand="0" w:evenHBand="0" w:firstRowFirstColumn="0" w:firstRowLastColumn="0" w:lastRowFirstColumn="0" w:lastRowLastColumn="0"/>
+            <w:tcW w:w="1367" w:type="dxa"/>
+          </w:tcPr>
+          <w:p>
+            <w:pPr>
+              <w:rPr>
+                <w:lang w:val="en-GB"/>
+              </w:rPr>
+            </w:pPr>
+          </w:p>
+        </w:tc>
+        <w:tc>
+          <w:tcPr>
+            <w:tcW w:w="2456" w:type="dxa"/>
+          </w:tcPr>
+          <w:p>
+            <w:pPr>
+              <w:cnfStyle w:val="000000100000" w:firstRow="0" w:lastRow="0" w:firstColumn="0" w:lastColumn="0" w:oddVBand="0" w:evenVBand="0" w:oddHBand="1" w:evenHBand="0" w:firstRowFirstColumn="0" w:firstRowLastColumn="0" w:lastRowFirstColumn="0" w:lastRowLastColumn="0"/>
+            </w:pPr>
+          </w:p>
+        </w:tc>
+        <w:tc>
+          <w:tcPr>
+            <w:tcW w:w="2450" w:type="dxa"/>
+          </w:tcPr>
+          <w:p>
+            <w:pPr>
+              <w:cnfStyle w:val="000000100000" w:firstRow="0" w:lastRow="0" w:firstColumn="0" w:lastColumn="0" w:oddVBand="0" w:evenVBand="0" w:oddHBand="1" w:evenHBand="0" w:firstRowFirstColumn="0" w:firstRowLastColumn="0" w:lastRowFirstColumn="0" w:lastRowLastColumn="0"/>
+            </w:pPr>
+          </w:p>
+        </w:tc>
+        <w:tc>
+          <w:tcPr>
+            <w:tcW w:w="3355" w:type="dxa"/>
+          </w:tcPr>
+          <w:p>
+            <w:pPr>
+              <w:cnfStyle w:val="000000100000" w:firstRow="0" w:lastRow="0" w:firstColumn="0" w:lastColumn="0" w:oddVBand="0" w:evenVBand="0" w:oddHBand="1" w:evenHBand="0" w:firstRowFirstColumn="0" w:firstRowLastColumn="0" w:lastRowFirstColumn="0" w:lastRowLastColumn="0"/>
+            </w:pPr>
+          </w:p>
+        </w:tc>
+      </w:tr>
+      <w:tr>
+        <w:tc>
+          <w:tcPr>
+            <w:cnfStyle w:val="001000000000" w:firstRow="0" w:lastRow="0" w:firstColumn="1" w:lastColumn="0" w:oddVBand="0" w:evenVBand="0" w:oddHBand="0" w:evenHBand="0" w:firstRowFirstColumn="0" w:firstRowLastColumn="0" w:lastRowFirstColumn="0" w:lastRowLastColumn="0"/>
+            <w:tcW w:w="1367" w:type="dxa"/>
+          </w:tcPr>
+          <w:p>
+            <w:pPr>
+              <w:rPr>
+                <w:lang w:val="en-GB"/>
+              </w:rPr>
+            </w:pPr>
+            <w:r>
+              <w:rPr>
+                <w:lang w:val="en-GB"/>
+              </w:rPr>
+              <w:t>US01.</w:t>
+            </w:r>
+            <w:r>
+              <w:rPr>
+                <w:lang w:val="en-GB"/>
+              </w:rPr>
+              <w:t>4</w:t>
+            </w:r>
+            <w:r>
+              <w:rPr>
+                <w:lang w:val="en-GB"/>
+              </w:rPr>
+              <w:t>.1</w:t>
+            </w:r>
+          </w:p>
+        </w:tc>
+        <w:tc>
+          <w:tcPr>
+            <w:tcW w:w="2456" w:type="dxa"/>
+          </w:tcPr>
+          <w:p>
+            <w:pPr>
+              <w:cnfStyle w:val="000000000000" w:firstRow="0" w:lastRow="0" w:firstColumn="0" w:lastColumn="0" w:oddVBand="0" w:evenVBand="0" w:oddHBand="0" w:evenHBand="0" w:firstRowFirstColumn="0" w:firstRowLastColumn="0" w:lastRowFirstColumn="0" w:lastRowLastColumn="0"/>
+            </w:pPr>
+            <w:r>
               <w:t>Et firma opretter en konto</w:t>
             </w:r>
           </w:p>
@@ -12625,9 +12976,144 @@
           </w:tcPr>
           <w:p>
             <w:pPr>
+              <w:cnfStyle w:val="000000000000" w:firstRow="0" w:lastRow="0" w:firstColumn="0" w:lastColumn="0" w:oddVBand="0" w:evenVBand="0" w:oddHBand="0" w:evenHBand="0" w:firstRowFirstColumn="0" w:firstRowLastColumn="0" w:lastRowFirstColumn="0" w:lastRowLastColumn="0"/>
+            </w:pPr>
+            <w:r>
+              <w:t>Informationerne er gyldige</w:t>
+            </w:r>
+          </w:p>
+        </w:tc>
+        <w:tc>
+          <w:tcPr>
+            <w:tcW w:w="3355" w:type="dxa"/>
+          </w:tcPr>
+          <w:p>
+            <w:pPr>
+              <w:cnfStyle w:val="000000000000" w:firstRow="0" w:lastRow="0" w:firstColumn="0" w:lastColumn="0" w:oddVBand="0" w:evenVBand="0" w:oddHBand="0" w:evenHBand="0" w:firstRowFirstColumn="0" w:firstRowLastColumn="0" w:lastRowFirstColumn="0" w:lastRowLastColumn="0"/>
+            </w:pPr>
+            <w:r>
+              <w:t>Opret bruger I database</w:t>
+            </w:r>
+          </w:p>
+        </w:tc>
+      </w:tr>
+      <w:tr>
+        <w:trPr>
+          <w:cnfStyle w:val="000000100000" w:firstRow="0" w:lastRow="0" w:firstColumn="0" w:lastColumn="0" w:oddVBand="0" w:evenVBand="0" w:oddHBand="1" w:evenHBand="0" w:firstRowFirstColumn="0" w:firstRowLastColumn="0" w:lastRowFirstColumn="0" w:lastRowLastColumn="0"/>
+        </w:trPr>
+        <w:tc>
+          <w:tcPr>
+            <w:cnfStyle w:val="001000000000" w:firstRow="0" w:lastRow="0" w:firstColumn="1" w:lastColumn="0" w:oddVBand="0" w:evenVBand="0" w:oddHBand="0" w:evenHBand="0" w:firstRowFirstColumn="0" w:firstRowLastColumn="0" w:lastRowFirstColumn="0" w:lastRowLastColumn="0"/>
+            <w:tcW w:w="1367" w:type="dxa"/>
+          </w:tcPr>
+          <w:p>
+            <w:pPr>
+              <w:rPr>
+                <w:lang w:val="en-GB"/>
+              </w:rPr>
+            </w:pPr>
+            <w:r>
+              <w:rPr>
+                <w:lang w:val="en-GB"/>
+              </w:rPr>
+              <w:t>US01.</w:t>
+            </w:r>
+            <w:r>
+              <w:rPr>
+                <w:lang w:val="en-GB"/>
+              </w:rPr>
+              <w:t>4</w:t>
+            </w:r>
+            <w:r>
+              <w:rPr>
+                <w:lang w:val="en-GB"/>
+              </w:rPr>
+              <w:t>.2</w:t>
+            </w:r>
+          </w:p>
+        </w:tc>
+        <w:tc>
+          <w:tcPr>
+            <w:tcW w:w="2456" w:type="dxa"/>
+          </w:tcPr>
+          <w:p>
+            <w:pPr>
               <w:cnfStyle w:val="000000100000" w:firstRow="0" w:lastRow="0" w:firstColumn="0" w:lastColumn="0" w:oddVBand="0" w:evenVBand="0" w:oddHBand="1" w:evenHBand="0" w:firstRowFirstColumn="0" w:firstRowLastColumn="0" w:lastRowFirstColumn="0" w:lastRowLastColumn="0"/>
             </w:pPr>
             <w:r>
+              <w:t>Et firma opretter en konto</w:t>
+            </w:r>
+          </w:p>
+        </w:tc>
+        <w:tc>
+          <w:tcPr>
+            <w:tcW w:w="2450" w:type="dxa"/>
+          </w:tcPr>
+          <w:p>
+            <w:pPr>
+              <w:cnfStyle w:val="000000100000" w:firstRow="0" w:lastRow="0" w:firstColumn="0" w:lastColumn="0" w:oddVBand="0" w:evenVBand="0" w:oddHBand="1" w:evenHBand="0" w:firstRowFirstColumn="0" w:firstRowLastColumn="0" w:lastRowFirstColumn="0" w:lastRowLastColumn="0"/>
+            </w:pPr>
+            <w:r>
+              <w:t>Informationerne er ugyldige</w:t>
+            </w:r>
+          </w:p>
+        </w:tc>
+        <w:tc>
+          <w:tcPr>
+            <w:tcW w:w="3355" w:type="dxa"/>
+          </w:tcPr>
+          <w:p>
+            <w:pPr>
+              <w:cnfStyle w:val="000000100000" w:firstRow="0" w:lastRow="0" w:firstColumn="0" w:lastColumn="0" w:oddVBand="0" w:evenVBand="0" w:oddHBand="1" w:evenHBand="0" w:firstRowFirstColumn="0" w:firstRowLastColumn="0" w:lastRowFirstColumn="0" w:lastRowLastColumn="0"/>
+            </w:pPr>
+            <w:r>
+              <w:t>Gemmes data ikke, og fejlmeddelelse vises</w:t>
+            </w:r>
+          </w:p>
+        </w:tc>
+      </w:tr>
+      <w:tr>
+        <w:tc>
+          <w:tcPr>
+            <w:cnfStyle w:val="001000000000" w:firstRow="0" w:lastRow="0" w:firstColumn="1" w:lastColumn="0" w:oddVBand="0" w:evenVBand="0" w:oddHBand="0" w:evenHBand="0" w:firstRowFirstColumn="0" w:firstRowLastColumn="0" w:lastRowFirstColumn="0" w:lastRowLastColumn="0"/>
+            <w:tcW w:w="1367" w:type="dxa"/>
+          </w:tcPr>
+          <w:p>
+            <w:pPr>
+              <w:rPr>
+                <w:lang w:val="en-GB"/>
+              </w:rPr>
+            </w:pPr>
+            <w:r>
+              <w:rPr>
+                <w:lang w:val="en-GB"/>
+              </w:rPr>
+              <w:t>US01.7.1</w:t>
+            </w:r>
+          </w:p>
+        </w:tc>
+        <w:tc>
+          <w:tcPr>
+            <w:tcW w:w="2456" w:type="dxa"/>
+          </w:tcPr>
+          <w:p>
+            <w:pPr>
+              <w:cnfStyle w:val="000000000000" w:firstRow="0" w:lastRow="0" w:firstColumn="0" w:lastColumn="0" w:oddVBand="0" w:evenVBand="0" w:oddHBand="0" w:evenHBand="0" w:firstRowFirstColumn="0" w:firstRowLastColumn="0" w:lastRowFirstColumn="0" w:lastRowLastColumn="0"/>
+            </w:pPr>
+            <w:r>
+              <w:t>Et firma opretter en konto</w:t>
+            </w:r>
+          </w:p>
+        </w:tc>
+        <w:tc>
+          <w:tcPr>
+            <w:tcW w:w="2450" w:type="dxa"/>
+          </w:tcPr>
+          <w:p>
+            <w:pPr>
+              <w:cnfStyle w:val="000000000000" w:firstRow="0" w:lastRow="0" w:firstColumn="0" w:lastColumn="0" w:oddVBand="0" w:evenVBand="0" w:oddHBand="0" w:evenHBand="0" w:firstRowFirstColumn="0" w:firstRowLastColumn="0" w:lastRowFirstColumn="0" w:lastRowLastColumn="0"/>
+            </w:pPr>
+            <w:r>
               <w:t>E</w:t>
             </w:r>
             <w:r>
@@ -12644,10 +13130,220 @@
           </w:tcPr>
           <w:p>
             <w:pPr>
+              <w:cnfStyle w:val="000000000000" w:firstRow="0" w:lastRow="0" w:firstColumn="0" w:lastColumn="0" w:oddVBand="0" w:evenVBand="0" w:oddHBand="0" w:evenHBand="0" w:firstRowFirstColumn="0" w:firstRowLastColumn="0" w:lastRowFirstColumn="0" w:lastRowLastColumn="0"/>
+            </w:pPr>
+            <w:r>
+              <w:t>Gemmes data ikke, og fejlmeddelelse om duplikering vises</w:t>
+            </w:r>
+          </w:p>
+        </w:tc>
+      </w:tr>
+      <w:tr>
+        <w:trPr>
+          <w:cnfStyle w:val="000000100000" w:firstRow="0" w:lastRow="0" w:firstColumn="0" w:lastColumn="0" w:oddVBand="0" w:evenVBand="0" w:oddHBand="1" w:evenHBand="0" w:firstRowFirstColumn="0" w:firstRowLastColumn="0" w:lastRowFirstColumn="0" w:lastRowLastColumn="0"/>
+        </w:trPr>
+        <w:tc>
+          <w:tcPr>
+            <w:cnfStyle w:val="001000000000" w:firstRow="0" w:lastRow="0" w:firstColumn="1" w:lastColumn="0" w:oddVBand="0" w:evenVBand="0" w:oddHBand="0" w:evenHBand="0" w:firstRowFirstColumn="0" w:firstRowLastColumn="0" w:lastRowFirstColumn="0" w:lastRowLastColumn="0"/>
+            <w:tcW w:w="1367" w:type="dxa"/>
+          </w:tcPr>
+          <w:p>
+            <w:pPr>
+              <w:rPr>
+                <w:lang w:val="en-GB"/>
+              </w:rPr>
+            </w:pPr>
+            <w:r>
+              <w:rPr>
+                <w:lang w:val="en-GB"/>
+              </w:rPr>
+              <w:t>US01.8.1</w:t>
+            </w:r>
+          </w:p>
+        </w:tc>
+        <w:tc>
+          <w:tcPr>
+            <w:tcW w:w="2456" w:type="dxa"/>
+          </w:tcPr>
+          <w:p>
+            <w:pPr>
               <w:cnfStyle w:val="000000100000" w:firstRow="0" w:lastRow="0" w:firstColumn="0" w:lastColumn="0" w:oddVBand="0" w:evenVBand="0" w:oddHBand="1" w:evenHBand="0" w:firstRowFirstColumn="0" w:firstRowLastColumn="0" w:lastRowFirstColumn="0" w:lastRowLastColumn="0"/>
             </w:pPr>
             <w:r>
-              <w:t>Gemmes data ikke, og fejlmeddelelse om duplikering vises</w:t>
+              <w:t>En bruger logger ind på applikationen</w:t>
+            </w:r>
+            <w:r>
+              <w:t xml:space="preserve"> med et gyldigt login</w:t>
+            </w:r>
+          </w:p>
+        </w:tc>
+        <w:tc>
+          <w:tcPr>
+            <w:tcW w:w="2450" w:type="dxa"/>
+          </w:tcPr>
+          <w:p>
+            <w:pPr>
+              <w:cnfStyle w:val="000000100000" w:firstRow="0" w:lastRow="0" w:firstColumn="0" w:lastColumn="0" w:oddVBand="0" w:evenVBand="0" w:oddHBand="1" w:evenHBand="0" w:firstRowFirstColumn="0" w:firstRowLastColumn="0" w:lastRowFirstColumn="0" w:lastRowLastColumn="0"/>
+            </w:pPr>
+            <w:r>
+              <w:t>Login-typen er firma</w:t>
+            </w:r>
+          </w:p>
+        </w:tc>
+        <w:tc>
+          <w:tcPr>
+            <w:tcW w:w="3355" w:type="dxa"/>
+          </w:tcPr>
+          <w:p>
+            <w:pPr>
+              <w:cnfStyle w:val="000000100000" w:firstRow="0" w:lastRow="0" w:firstColumn="0" w:lastColumn="0" w:oddVBand="0" w:evenVBand="0" w:oddHBand="1" w:evenHBand="0" w:firstRowFirstColumn="0" w:firstRowLastColumn="0" w:lastRowFirstColumn="0" w:lastRowLastColumn="0"/>
+            </w:pPr>
+            <w:r>
+              <w:t>Programmet genkender login-typen</w:t>
+            </w:r>
+            <w:r>
+              <w:t xml:space="preserve"> og gemmer det korrekt i en session</w:t>
+            </w:r>
+            <w:r>
+              <w:t xml:space="preserve"> </w:t>
+            </w:r>
+          </w:p>
+        </w:tc>
+      </w:tr>
+      <w:tr>
+        <w:tc>
+          <w:tcPr>
+            <w:cnfStyle w:val="001000000000" w:firstRow="0" w:lastRow="0" w:firstColumn="1" w:lastColumn="0" w:oddVBand="0" w:evenVBand="0" w:oddHBand="0" w:evenHBand="0" w:firstRowFirstColumn="0" w:firstRowLastColumn="0" w:lastRowFirstColumn="0" w:lastRowLastColumn="0"/>
+            <w:tcW w:w="1367" w:type="dxa"/>
+          </w:tcPr>
+          <w:p>
+            <w:pPr>
+              <w:rPr>
+                <w:lang w:val="en-GB"/>
+              </w:rPr>
+            </w:pPr>
+            <w:r>
+              <w:rPr>
+                <w:lang w:val="en-GB"/>
+              </w:rPr>
+              <w:t>US01.8.2</w:t>
+            </w:r>
+          </w:p>
+        </w:tc>
+        <w:tc>
+          <w:tcPr>
+            <w:tcW w:w="2456" w:type="dxa"/>
+          </w:tcPr>
+          <w:p>
+            <w:pPr>
+              <w:cnfStyle w:val="000000000000" w:firstRow="0" w:lastRow="0" w:firstColumn="0" w:lastColumn="0" w:oddVBand="0" w:evenVBand="0" w:oddHBand="0" w:evenHBand="0" w:firstRowFirstColumn="0" w:firstRowLastColumn="0" w:lastRowFirstColumn="0" w:lastRowLastColumn="0"/>
+            </w:pPr>
+            <w:r>
+              <w:t>En bruger logger ind på applikationen</w:t>
+            </w:r>
+          </w:p>
+        </w:tc>
+        <w:tc>
+          <w:tcPr>
+            <w:tcW w:w="2450" w:type="dxa"/>
+          </w:tcPr>
+          <w:p>
+            <w:pPr>
+              <w:cnfStyle w:val="000000000000" w:firstRow="0" w:lastRow="0" w:firstColumn="0" w:lastColumn="0" w:oddVBand="0" w:evenVBand="0" w:oddHBand="0" w:evenHBand="0" w:firstRowFirstColumn="0" w:firstRowLastColumn="0" w:lastRowFirstColumn="0" w:lastRowLastColumn="0"/>
+            </w:pPr>
+            <w:r>
+              <w:t xml:space="preserve">Login-typen er </w:t>
+            </w:r>
+            <w:r>
+              <w:t>ikke et firma</w:t>
+            </w:r>
+          </w:p>
+        </w:tc>
+        <w:tc>
+          <w:tcPr>
+            <w:tcW w:w="3355" w:type="dxa"/>
+          </w:tcPr>
+          <w:p>
+            <w:pPr>
+              <w:cnfStyle w:val="000000000000" w:firstRow="0" w:lastRow="0" w:firstColumn="0" w:lastColumn="0" w:oddVBand="0" w:evenVBand="0" w:oddHBand="0" w:evenHBand="0" w:firstRowFirstColumn="0" w:firstRowLastColumn="0" w:lastRowFirstColumn="0" w:lastRowLastColumn="0"/>
+            </w:pPr>
+            <w:r>
+              <w:t xml:space="preserve">Programmet </w:t>
+            </w:r>
+            <w:r>
+              <w:t>genkender ikke login-typen og viser en fejlmeddelelse</w:t>
+            </w:r>
+          </w:p>
+        </w:tc>
+      </w:tr>
+      <w:tr>
+        <w:trPr>
+          <w:cnfStyle w:val="000000100000" w:firstRow="0" w:lastRow="0" w:firstColumn="0" w:lastColumn="0" w:oddVBand="0" w:evenVBand="0" w:oddHBand="1" w:evenHBand="0" w:firstRowFirstColumn="0" w:firstRowLastColumn="0" w:lastRowFirstColumn="0" w:lastRowLastColumn="0"/>
+        </w:trPr>
+        <w:tc>
+          <w:tcPr>
+            <w:cnfStyle w:val="001000000000" w:firstRow="0" w:lastRow="0" w:firstColumn="1" w:lastColumn="0" w:oddVBand="0" w:evenVBand="0" w:oddHBand="0" w:evenHBand="0" w:firstRowFirstColumn="0" w:firstRowLastColumn="0" w:lastRowFirstColumn="0" w:lastRowLastColumn="0"/>
+            <w:tcW w:w="1367" w:type="dxa"/>
+          </w:tcPr>
+          <w:p>
+            <w:pPr>
+              <w:rPr>
+                <w:lang w:val="en-GB"/>
+              </w:rPr>
+            </w:pPr>
+            <w:r>
+              <w:rPr>
+                <w:lang w:val="en-GB"/>
+              </w:rPr>
+              <w:t>US01.8.3</w:t>
+            </w:r>
+          </w:p>
+        </w:tc>
+        <w:tc>
+          <w:tcPr>
+            <w:tcW w:w="2456" w:type="dxa"/>
+          </w:tcPr>
+          <w:p>
+            <w:pPr>
+              <w:cnfStyle w:val="000000100000" w:firstRow="0" w:lastRow="0" w:firstColumn="0" w:lastColumn="0" w:oddVBand="0" w:evenVBand="0" w:oddHBand="1" w:evenHBand="0" w:firstRowFirstColumn="0" w:firstRowLastColumn="0" w:lastRowFirstColumn="0" w:lastRowLastColumn="0"/>
+            </w:pPr>
+            <w:r>
+              <w:t xml:space="preserve">En bruger </w:t>
+            </w:r>
+            <w:r>
+              <w:t>forsøger at logge</w:t>
+            </w:r>
+            <w:r>
+              <w:t xml:space="preserve"> ind på applikationen</w:t>
+            </w:r>
+          </w:p>
+        </w:tc>
+        <w:tc>
+          <w:tcPr>
+            <w:tcW w:w="2450" w:type="dxa"/>
+          </w:tcPr>
+          <w:p>
+            <w:pPr>
+              <w:cnfStyle w:val="000000100000" w:firstRow="0" w:lastRow="0" w:firstColumn="0" w:lastColumn="0" w:oddVBand="0" w:evenVBand="0" w:oddHBand="1" w:evenHBand="0" w:firstRowFirstColumn="0" w:firstRowLastColumn="0" w:lastRowFirstColumn="0" w:lastRowLastColumn="0"/>
+            </w:pPr>
+            <w:r>
+              <w:t>Login</w:t>
+            </w:r>
+            <w:r>
+              <w:t>-informationerne er ugyldige</w:t>
+            </w:r>
+          </w:p>
+        </w:tc>
+        <w:tc>
+          <w:tcPr>
+            <w:tcW w:w="3355" w:type="dxa"/>
+          </w:tcPr>
+          <w:p>
+            <w:pPr>
+              <w:cnfStyle w:val="000000100000" w:firstRow="0" w:lastRow="0" w:firstColumn="0" w:lastColumn="0" w:oddVBand="0" w:evenVBand="0" w:oddHBand="1" w:evenHBand="0" w:firstRowFirstColumn="0" w:firstRowLastColumn="0" w:lastRowFirstColumn="0" w:lastRowLastColumn="0"/>
+            </w:pPr>
+            <w:r>
+              <w:t>Programmet viser meddelelse ’Email or password is incorrect’ og brugeren bliver ikke logget ind</w:t>
             </w:r>
           </w:p>
         </w:tc>
@@ -12662,14 +13358,14 @@
           <w:lang w:val="en-GB"/>
         </w:rPr>
       </w:pPr>
-      <w:bookmarkStart w:id="39" w:name="_Toc532203827"/>
+      <w:bookmarkStart w:id="40" w:name="_Toc532203827"/>
       <w:r>
         <w:rPr>
           <w:lang w:val="en-GB"/>
         </w:rPr>
         <w:t>Burndown chart 1</w:t>
       </w:r>
-      <w:bookmarkEnd w:id="39"/>
+      <w:bookmarkEnd w:id="40"/>
     </w:p>
     <w:p>
       <w:pPr>
@@ -12687,7 +13383,9 @@
       <w:r>
         <w:rPr>
           <w:noProof/>
+          <w:lang w:eastAsia="da-DK"/>
         </w:rPr>
+        <w:lastRenderedPageBreak/>
         <w:drawing>
           <wp:inline distT="0" distB="0" distL="0" distR="0" wp14:anchorId="5182FD17" wp14:editId="1814EEE9">
             <wp:extent cx="6120130" cy="3655060"/>
@@ -12695,68 +13393,69 @@
             <wp:docPr id="1" name="Diagram 1">
               <a:extLst xmlns:a="http://schemas.openxmlformats.org/drawingml/2006/main">
                 <a:ext uri="{FF2B5EF4-FFF2-40B4-BE49-F238E27FC236}">
-                  <a16:creationId xmlns:a16="http://schemas.microsoft.com/office/drawing/2014/main" id="{AAFF31B6-A765-4AFE-9799-FB97A8D6327B}"/>
+                  <a16:creationId xmlns="" xmlns:cx="http://schemas.microsoft.com/office/drawing/2014/chartex" xmlns:cx1="http://schemas.microsoft.com/office/drawing/2015/9/8/chartex" xmlns:cx2="http://schemas.microsoft.com/office/drawing/2015/10/21/chartex" xmlns:cx3="http://schemas.microsoft.com/office/drawing/2016/5/9/chartex" xmlns:cx4="http://schemas.microsoft.com/office/drawing/2016/5/10/chartex" xmlns:cx5="http://schemas.microsoft.com/office/drawing/2016/5/11/chartex" xmlns:cx6="http://schemas.microsoft.com/office/drawing/2016/5/12/chartex" xmlns:cx7="http://schemas.microsoft.com/office/drawing/2016/5/13/chartex" xmlns:cx8="http://schemas.microsoft.com/office/drawing/2016/5/14/chartex" xmlns:aink="http://schemas.microsoft.com/office/drawing/2016/ink" xmlns:am3d="http://schemas.microsoft.com/office/drawing/2017/model3d" xmlns:o="urn:schemas-microsoft-com:office:office" xmlns:v="urn:schemas-microsoft-com:vml" xmlns:w10="urn:schemas-microsoft-com:office:word" xmlns:w="http://schemas.openxmlformats.org/wordprocessingml/2006/main" xmlns:w16cid="http://schemas.microsoft.com/office/word/2016/wordml/cid" xmlns:w16se="http://schemas.microsoft.com/office/word/2015/wordml/symex" xmlns:a16="http://schemas.microsoft.com/office/drawing/2014/main" id="{AAFF31B6-A765-4AFE-9799-FB97A8D6327B}"/>
                 </a:ext>
               </a:extLst>
             </wp:docPr>
             <wp:cNvGraphicFramePr/>
             <a:graphic xmlns:a="http://schemas.openxmlformats.org/drawingml/2006/main">
               <a:graphicData uri="http://schemas.openxmlformats.org/drawingml/2006/chart">
-                <c:chart xmlns:c="http://schemas.openxmlformats.org/drawingml/2006/chart" xmlns:r="http://schemas.openxmlformats.org/officeDocument/2006/relationships" r:id="rId9"/>
+                <c:chart xmlns:c="http://schemas.openxmlformats.org/drawingml/2006/chart" xmlns:r="http://schemas.openxmlformats.org/officeDocument/2006/relationships" r:id="rId10"/>
               </a:graphicData>
             </a:graphic>
           </wp:inline>
         </w:drawing>
       </w:r>
     </w:p>
+    <w:p>
+      <w:r>
+        <w:t xml:space="preserve">Eftersom denne sprint indeholdt en del opsætning og nogle </w:t>
+      </w:r>
+      <w:commentRangeStart w:id="41"/>
+      <w:r>
+        <w:t>opstartsproblemer</w:t>
+      </w:r>
+      <w:commentRangeEnd w:id="41"/>
+      <w:r>
+        <w:rPr>
+          <w:rStyle w:val="Kommentarhenvisning"/>
+        </w:rPr>
+        <w:commentReference w:id="41"/>
+      </w:r>
+      <w:r>
+        <w:t>, samt et sideløbende projekt, ser vores burndown-chart derfor lidt atypisk ud.</w:t>
+      </w:r>
+    </w:p>
+    <w:p/>
     <w:p>
       <w:pPr>
         <w:rPr>
           <w:i/>
         </w:rPr>
       </w:pPr>
-      <w:r>
-        <w:t xml:space="preserve">Eftersom </w:t>
-      </w:r>
-      <w:proofErr w:type="gramStart"/>
-      <w:r>
-        <w:t>denne sprint</w:t>
-      </w:r>
-      <w:proofErr w:type="gramEnd"/>
-      <w:r>
-        <w:t xml:space="preserve"> indeholdt en del opsætning og nogle </w:t>
-      </w:r>
-      <w:commentRangeStart w:id="40"/>
-      <w:r>
-        <w:t>opstartsproblemer</w:t>
-      </w:r>
-      <w:commentRangeEnd w:id="40"/>
-      <w:r>
-        <w:rPr>
-          <w:rStyle w:val="Kommentarhenvisning"/>
-        </w:rPr>
-        <w:commentReference w:id="40"/>
-      </w:r>
-      <w:r>
-        <w:t>, samt et sideløbende projekt, ser vores burndown-chart derfor lidt atypisk ud.</w:t>
-      </w:r>
     </w:p>
     <w:p>
       <w:pPr>
         <w:pStyle w:val="Overskrift2"/>
       </w:pPr>
-      <w:bookmarkStart w:id="41" w:name="_Toc532203828"/>
+      <w:bookmarkStart w:id="42" w:name="_Toc532203828"/>
       <w:r>
         <w:t>SPRINT review</w:t>
       </w:r>
-      <w:bookmarkEnd w:id="41"/>
+      <w:bookmarkEnd w:id="42"/>
     </w:p>
     <w:p>
       <w:r>
         <w:rPr>
           <w:i/>
         </w:rPr>
-        <w:t>Af Casper</w:t>
+        <w:t xml:space="preserve">Af </w:t>
+      </w:r>
+      <w:r>
+        <w:rPr>
+          <w:i/>
+        </w:rPr>
+        <w:t>Alle</w:t>
       </w:r>
     </w:p>
     <w:p>
@@ -12781,15 +13480,7 @@
         <w:t xml:space="preserve">vil udover at være </w:t>
       </w:r>
       <w:r>
-        <w:t xml:space="preserve">product </w:t>
-      </w:r>
-      <w:proofErr w:type="spellStart"/>
-      <w:r>
-        <w:t>owner</w:t>
-      </w:r>
-      <w:proofErr w:type="spellEnd"/>
-      <w:r>
-        <w:t xml:space="preserve"> i vores projekt</w:t>
+        <w:t>product owner i vores projekt</w:t>
       </w:r>
       <w:r>
         <w:t xml:space="preserve"> desuden også repræsentere </w:t>
@@ -12830,24 +13521,7 @@
         </w:numPr>
       </w:pPr>
       <w:r>
-        <w:lastRenderedPageBreak/>
-        <w:t xml:space="preserve">En introduktion til det første Sprint review (punkt 1 vil ikke blive fulgt i fremtidige reviews med mindre andre stakeholders vil være til stede). Introduktionen vil understrege </w:t>
-      </w:r>
-      <w:proofErr w:type="spellStart"/>
-      <w:r>
-        <w:t>reviewets</w:t>
-      </w:r>
-      <w:proofErr w:type="spellEnd"/>
-      <w:r>
-        <w:t xml:space="preserve"> formål og de </w:t>
-      </w:r>
-      <w:proofErr w:type="spellStart"/>
-      <w:r>
-        <w:t>deltagenes</w:t>
-      </w:r>
-      <w:proofErr w:type="spellEnd"/>
-      <w:r>
-        <w:t xml:space="preserve"> roller.</w:t>
+        <w:t>En introduktion til det første Sprint review (punkt 1 vil ikke blive fulgt i fremtidige reviews med mindre andre stakeholders vil være til stede). Introduktionen vil understrege reviewets formål og de deltagenes roller.</w:t>
       </w:r>
     </w:p>
     <w:p>
@@ -12931,6 +13605,7 @@
         </w:numPr>
       </w:pPr>
       <w:r>
+        <w:lastRenderedPageBreak/>
         <w:t>En diskussion af Product Backloggen og et sandsynligt færdiggørelsestidspunkt for projektet.</w:t>
       </w:r>
     </w:p>
@@ -12962,11 +13637,11 @@
       <w:pPr>
         <w:pStyle w:val="Overskrift3"/>
       </w:pPr>
-      <w:bookmarkStart w:id="42" w:name="_Toc532203829"/>
+      <w:bookmarkStart w:id="43" w:name="_Toc532203829"/>
       <w:r>
         <w:t>Introduktion</w:t>
       </w:r>
-      <w:bookmarkEnd w:id="42"/>
+      <w:bookmarkEnd w:id="43"/>
     </w:p>
     <w:p>
       <w:r>
@@ -13041,11 +13716,11 @@
       <w:pPr>
         <w:pStyle w:val="Overskrift3"/>
       </w:pPr>
-      <w:bookmarkStart w:id="43" w:name="_Toc532203830"/>
+      <w:bookmarkStart w:id="44" w:name="_Toc532203830"/>
       <w:r>
         <w:t>Inkrementeringen</w:t>
       </w:r>
-      <w:bookmarkEnd w:id="43"/>
+      <w:bookmarkEnd w:id="44"/>
     </w:p>
     <w:p>
       <w:r>
@@ -13069,16 +13744,16 @@
       <w:r>
         <w:t xml:space="preserve">Vi har lavet </w:t>
       </w:r>
-      <w:commentRangeStart w:id="44"/>
+      <w:commentRangeStart w:id="45"/>
       <w:r>
         <w:t>det mest basale skelet for at kunne oprette sig som virksomhed</w:t>
       </w:r>
-      <w:commentRangeEnd w:id="44"/>
+      <w:commentRangeEnd w:id="45"/>
       <w:r>
         <w:rPr>
           <w:rStyle w:val="Kommentarhenvisning"/>
         </w:rPr>
-        <w:commentReference w:id="44"/>
+        <w:commentReference w:id="45"/>
       </w:r>
       <w:r>
         <w:t xml:space="preserve">, med tilknyttede kontooplysninger, og et småt udvalg af kategorier som firmaet kan tilknytte sig. Ligeledes kan en kunde nu oprette sig, vælge hvilke kategorier </w:t>
@@ -13120,15 +13795,7 @@
         <w:t xml:space="preserve"> var som første udkast okay, men i fremtiden vil han gerne have </w:t>
       </w:r>
       <w:r>
-        <w:t xml:space="preserve">en mere strømlinet og overskuelig side, som også inkluderer </w:t>
-      </w:r>
-      <w:proofErr w:type="spellStart"/>
-      <w:r>
-        <w:t>Your</w:t>
-      </w:r>
-      <w:proofErr w:type="spellEnd"/>
-      <w:r>
-        <w:t xml:space="preserve"> Locals farveskema.</w:t>
+        <w:t>en mere strømlinet og overskuelig side, som også inkluderer Your Locals farveskema.</w:t>
       </w:r>
     </w:p>
     <w:p>
@@ -13140,23 +13807,7 @@
         </w:numPr>
       </w:pPr>
       <w:r>
-        <w:t xml:space="preserve">GDPR-samtykket var en god tilføjelse, men han vil have ændret det til ’vilkår og betingelser’, som linker til en pop-up med en </w:t>
-      </w:r>
-      <w:proofErr w:type="spellStart"/>
-      <w:r>
-        <w:t>Lorem</w:t>
-      </w:r>
-      <w:proofErr w:type="spellEnd"/>
-      <w:r>
-        <w:t xml:space="preserve"> </w:t>
-      </w:r>
-      <w:proofErr w:type="spellStart"/>
-      <w:r>
-        <w:t>Ipsum</w:t>
-      </w:r>
-      <w:proofErr w:type="spellEnd"/>
-      <w:r>
-        <w:t>.</w:t>
+        <w:t>GDPR-samtykket var en god tilføjelse, men han vil have ændret det til ’vilkår og betingelser’, som linker til en pop-up med en Lorem Ipsum.</w:t>
       </w:r>
     </w:p>
     <w:p>
@@ -13201,7 +13852,6 @@
         </w:numPr>
       </w:pPr>
       <w:r>
-        <w:lastRenderedPageBreak/>
         <w:t>Efter vi var færdige med at diskutere de allerede implementerede funktioner, diskuterede vi hvordan flowet i programmet skulle være. Kunden kunne godt tænke sig at man, som kunde, kunne gå ind på forsiden og se en liste over tilbud, uden at være logget ind. Hvis kunden så trykkede på et tilbud, vil vedkomne blive omdirigeret til en enkel side der giver besked om, at man skal oprette en bruger for at benytte sig af servicen, og i bunden skal der være en mulighed for at kunne logge ind hvis man har en eksisterende bruger.</w:t>
       </w:r>
     </w:p>
@@ -13220,6 +13870,7 @@
     </w:p>
     <w:p>
       <w:r>
+        <w:lastRenderedPageBreak/>
         <w:t>Efter demonstrationen vil vi kigge på vores Product Backlog</w:t>
       </w:r>
       <w:r>
@@ -13237,7 +13888,19 @@
       </w:r>
       <w:bookmarkEnd w:id="48"/>
     </w:p>
-    <w:p/>
+    <w:p>
+      <w:pPr>
+        <w:rPr>
+          <w:i/>
+        </w:rPr>
+      </w:pPr>
+      <w:r>
+        <w:rPr>
+          <w:i/>
+        </w:rPr>
+        <w:t>Af Alle</w:t>
+      </w:r>
+    </w:p>
     <w:p>
       <w:r>
         <w:t xml:space="preserve">Hvad har vi lavet internt og hvordan? </w:t>
@@ -13269,23 +13932,7 @@
         </w:numPr>
       </w:pPr>
       <w:r>
-        <w:t xml:space="preserve">Sidste sprint krævede flere timer og </w:t>
-      </w:r>
-      <w:proofErr w:type="spellStart"/>
-      <w:r>
-        <w:t>relokering</w:t>
-      </w:r>
-      <w:proofErr w:type="spellEnd"/>
-      <w:r>
-        <w:t xml:space="preserve"> hjem til Matthias. Næste sprint fokuserer på at være til stede på skolen og i nærheden af vores </w:t>
-      </w:r>
-      <w:proofErr w:type="spellStart"/>
-      <w:r>
-        <w:t>Scrum</w:t>
-      </w:r>
-      <w:proofErr w:type="spellEnd"/>
-      <w:r>
-        <w:t>-board.</w:t>
+        <w:t>Sidste sprint krævede flere timer og relokering hjem til Matthias. Næste sprint fokuserer på at være til stede på skolen og i nærheden af vores Scrum-board.</w:t>
       </w:r>
     </w:p>
     <w:p>
@@ -13460,7 +14107,6 @@
         <w:rPr>
           <w:lang w:val="en-GB"/>
         </w:rPr>
-        <w:lastRenderedPageBreak/>
         <w:t>Burndown chart 2</w:t>
       </w:r>
       <w:bookmarkEnd w:id="50"/>
@@ -13484,27 +14130,13 @@
         <w:rPr>
           <w:lang w:val="en-GB"/>
         </w:rPr>
-        <w:t xml:space="preserve">Tasks estimation vs. Tasks </w:t>
-      </w:r>
-      <w:proofErr w:type="gramStart"/>
+        <w:t>Tasks estimation vs. Tasks actual</w:t>
+      </w:r>
       <w:r>
         <w:rPr>
           <w:lang w:val="en-GB"/>
         </w:rPr>
-        <w:t>actual</w:t>
-      </w:r>
-      <w:r>
-        <w:rPr>
-          <w:lang w:val="en-GB"/>
-        </w:rPr>
-        <w:t>(</w:t>
-      </w:r>
-      <w:proofErr w:type="gramEnd"/>
-      <w:r>
-        <w:rPr>
-          <w:lang w:val="en-GB"/>
-        </w:rPr>
-        <w:t>*)</w:t>
+        <w:t>(*)</w:t>
       </w:r>
       <w:bookmarkEnd w:id="51"/>
     </w:p>
@@ -13523,6 +14155,7 @@
     </w:p>
     <w:p>
       <w:r>
+        <w:lastRenderedPageBreak/>
         <w:t xml:space="preserve">Her vises en tabel indeholdende alle tasks, både færdige og ufærdige. Tabellen indeholder tre kolonner: task ID, </w:t>
       </w:r>
       <w:r>
@@ -13543,7 +14176,7 @@
     </w:p>
     <w:tbl>
       <w:tblPr>
-        <w:tblStyle w:val="Gittertabel4-farve1"/>
+        <w:tblStyle w:val="Gittertabel4-markeringsfarve1"/>
         <w:tblW w:w="0" w:type="auto"/>
         <w:tblLook w:val="04A0" w:firstRow="1" w:lastRow="0" w:firstColumn="1" w:lastColumn="0" w:noHBand="0" w:noVBand="1"/>
       </w:tblPr>
@@ -14961,7 +15594,6 @@
       </w:pPr>
       <w:bookmarkStart w:id="52" w:name="_Toc532203837"/>
       <w:r>
-        <w:lastRenderedPageBreak/>
         <w:t>Informal reviews</w:t>
       </w:r>
       <w:bookmarkEnd w:id="52"/>
@@ -14977,23 +15609,10 @@
       </w:r>
       <w:bookmarkEnd w:id="53"/>
     </w:p>
-    <w:p>
-      <w:pPr>
-        <w:rPr>
-          <w:i/>
-        </w:rPr>
-      </w:pPr>
-      <w:r>
-        <w:rPr>
-          <w:i/>
-        </w:rPr>
-        <w:t>Af Casper</w:t>
-      </w:r>
-    </w:p>
     <w:p/>
     <w:tbl>
       <w:tblPr>
-        <w:tblStyle w:val="Gittertabel4-farve1"/>
+        <w:tblStyle w:val="Gittertabel4-markeringsfarve1"/>
         <w:tblW w:w="0" w:type="auto"/>
         <w:tblLook w:val="04A0" w:firstRow="1" w:lastRow="0" w:firstColumn="1" w:lastColumn="0" w:noHBand="0" w:noVBand="1"/>
       </w:tblPr>
@@ -15023,6 +15642,7 @@
               <w:rPr>
                 <w:lang w:val="en-GB"/>
               </w:rPr>
+              <w:lastRenderedPageBreak/>
               <w:t>ID</w:t>
             </w:r>
           </w:p>
@@ -15323,8 +15943,8 @@
 </file>
 
 <file path=word/comments.xml><?xml version="1.0" encoding="utf-8"?>
-<w:comments xmlns:wpc="http://schemas.microsoft.com/office/word/2010/wordprocessingCanvas" xmlns:cx="http://schemas.microsoft.com/office/drawing/2014/chartex" xmlns:cx1="http://schemas.microsoft.com/office/drawing/2015/9/8/chartex" xmlns:cx2="http://schemas.microsoft.com/office/drawing/2015/10/21/chartex" xmlns:cx3="http://schemas.microsoft.com/office/drawing/2016/5/9/chartex" xmlns:cx4="http://schemas.microsoft.com/office/drawing/2016/5/10/chartex" xmlns:cx5="http://schemas.microsoft.com/office/drawing/2016/5/11/chartex" xmlns:cx6="http://schemas.microsoft.com/office/drawing/2016/5/12/chartex" xmlns:cx7="http://schemas.microsoft.com/office/drawing/2016/5/13/chartex" xmlns:cx8="http://schemas.microsoft.com/office/drawing/2016/5/14/chartex" xmlns:mc="http://schemas.openxmlformats.org/markup-compatibility/2006" xmlns:aink="http://schemas.microsoft.com/office/drawing/2016/ink" xmlns:am3d="http://schemas.microsoft.com/office/drawing/2017/model3d" xmlns:o="urn:schemas-microsoft-com:office:office" xmlns:r="http://schemas.openxmlformats.org/officeDocument/2006/relationships" xmlns:m="http://schemas.openxmlformats.org/officeDocument/2006/math" xmlns:v="urn:schemas-microsoft-com:vml" xmlns:wp14="http://schemas.microsoft.com/office/word/2010/wordprocessingDrawing" xmlns:wp="http://schemas.openxmlformats.org/drawingml/2006/wordprocessingDrawing" xmlns:w10="urn:schemas-microsoft-com:office:word" xmlns:w="http://schemas.openxmlformats.org/wordprocessingml/2006/main" xmlns:w14="http://schemas.microsoft.com/office/word/2010/wordml" xmlns:w15="http://schemas.microsoft.com/office/word/2012/wordml" xmlns:w16cid="http://schemas.microsoft.com/office/word/2016/wordml/cid" xmlns:w16se="http://schemas.microsoft.com/office/word/2015/wordml/symex" xmlns:wpg="http://schemas.microsoft.com/office/word/2010/wordprocessingGroup" xmlns:wpi="http://schemas.microsoft.com/office/word/2010/wordprocessingInk" xmlns:wne="http://schemas.microsoft.com/office/word/2006/wordml" xmlns:wps="http://schemas.microsoft.com/office/word/2010/wordprocessingShape" mc:Ignorable="w14 w15 w16se w16cid wp14">
-  <w:comment w:id="40" w:author="Casper Frost" w:date="2018-12-10T00:53:00Z" w:initials="CF">
+<w:comments xmlns:wpc="http://schemas.microsoft.com/office/word/2010/wordprocessingCanvas" xmlns:mo="http://schemas.microsoft.com/office/mac/office/2008/main" xmlns:mc="http://schemas.openxmlformats.org/markup-compatibility/2006" xmlns:mv="urn:schemas-microsoft-com:mac:vml" xmlns:o="urn:schemas-microsoft-com:office:office" xmlns:r="http://schemas.openxmlformats.org/officeDocument/2006/relationships" xmlns:m="http://schemas.openxmlformats.org/officeDocument/2006/math" xmlns:v="urn:schemas-microsoft-com:vml" xmlns:wp14="http://schemas.microsoft.com/office/word/2010/wordprocessingDrawing" xmlns:wp="http://schemas.openxmlformats.org/drawingml/2006/wordprocessingDrawing" xmlns:w10="urn:schemas-microsoft-com:office:word" xmlns:w="http://schemas.openxmlformats.org/wordprocessingml/2006/main" xmlns:w14="http://schemas.microsoft.com/office/word/2010/wordml" xmlns:w15="http://schemas.microsoft.com/office/word/2012/wordml" xmlns:wpg="http://schemas.microsoft.com/office/word/2010/wordprocessingGroup" xmlns:wpi="http://schemas.microsoft.com/office/word/2010/wordprocessingInk" xmlns:wne="http://schemas.microsoft.com/office/word/2006/wordml" xmlns:wps="http://schemas.microsoft.com/office/word/2010/wordprocessingShape" mc:Ignorable="w14 w15 wp14">
+  <w:comment w:id="41" w:author="Casper Frost" w:date="2018-12-10T00:53:00Z" w:initials="CF">
     <w:p>
       <w:pPr>
         <w:pStyle w:val="Kommentartekst"/>
@@ -15340,7 +15960,7 @@
       </w:r>
     </w:p>
   </w:comment>
-  <w:comment w:id="44" w:author="Casper Frost" w:date="2018-12-10T01:04:00Z" w:initials="CF">
+  <w:comment w:id="45" w:author="Casper Frost" w:date="2018-12-10T01:04:00Z" w:initials="CF">
     <w:p>
       <w:pPr>
         <w:pStyle w:val="Kommentartekst"/>
@@ -15352,26 +15972,7 @@
         <w:annotationRef/>
       </w:r>
       <w:r>
-        <w:t xml:space="preserve">Behøves land? </w:t>
-      </w:r>
-      <w:r>
-        <w:t xml:space="preserve">Og reset-funktion virker ikke </w:t>
-      </w:r>
-      <w:r>
-        <w:t xml:space="preserve">under </w:t>
-      </w:r>
-      <w:proofErr w:type="spellStart"/>
-      <w:r>
-        <w:t>edit</w:t>
-      </w:r>
-      <w:proofErr w:type="spellEnd"/>
-      <w:r>
-        <w:t xml:space="preserve"> kunde/company</w:t>
-      </w:r>
-      <w:bookmarkStart w:id="45" w:name="_GoBack"/>
-      <w:bookmarkEnd w:id="45"/>
-      <w:r>
-        <w:t>.</w:t>
+        <w:t>Behøves land? Og reset-funktion virker ikke under edit kunde/company.</w:t>
       </w:r>
     </w:p>
   </w:comment>
@@ -15379,7 +15980,7 @@
 </file>
 
 <file path=word/commentsExtended.xml><?xml version="1.0" encoding="utf-8"?>
-<w15:commentsEx xmlns:wpc="http://schemas.microsoft.com/office/word/2010/wordprocessingCanvas" xmlns:cx="http://schemas.microsoft.com/office/drawing/2014/chartex" xmlns:cx1="http://schemas.microsoft.com/office/drawing/2015/9/8/chartex" xmlns:cx2="http://schemas.microsoft.com/office/drawing/2015/10/21/chartex" xmlns:cx3="http://schemas.microsoft.com/office/drawing/2016/5/9/chartex" xmlns:cx4="http://schemas.microsoft.com/office/drawing/2016/5/10/chartex" xmlns:cx5="http://schemas.microsoft.com/office/drawing/2016/5/11/chartex" xmlns:cx6="http://schemas.microsoft.com/office/drawing/2016/5/12/chartex" xmlns:cx7="http://schemas.microsoft.com/office/drawing/2016/5/13/chartex" xmlns:cx8="http://schemas.microsoft.com/office/drawing/2016/5/14/chartex" xmlns:mc="http://schemas.openxmlformats.org/markup-compatibility/2006" xmlns:aink="http://schemas.microsoft.com/office/drawing/2016/ink" xmlns:am3d="http://schemas.microsoft.com/office/drawing/2017/model3d" xmlns:o="urn:schemas-microsoft-com:office:office" xmlns:r="http://schemas.openxmlformats.org/officeDocument/2006/relationships" xmlns:m="http://schemas.openxmlformats.org/officeDocument/2006/math" xmlns:v="urn:schemas-microsoft-com:vml" xmlns:wp14="http://schemas.microsoft.com/office/word/2010/wordprocessingDrawing" xmlns:wp="http://schemas.openxmlformats.org/drawingml/2006/wordprocessingDrawing" xmlns:w10="urn:schemas-microsoft-com:office:word" xmlns:w="http://schemas.openxmlformats.org/wordprocessingml/2006/main" xmlns:w14="http://schemas.microsoft.com/office/word/2010/wordml" xmlns:w15="http://schemas.microsoft.com/office/word/2012/wordml" xmlns:w16cid="http://schemas.microsoft.com/office/word/2016/wordml/cid" xmlns:w16se="http://schemas.microsoft.com/office/word/2015/wordml/symex" xmlns:wpg="http://schemas.microsoft.com/office/word/2010/wordprocessingGroup" xmlns:wpi="http://schemas.microsoft.com/office/word/2010/wordprocessingInk" xmlns:wne="http://schemas.microsoft.com/office/word/2006/wordml" xmlns:wps="http://schemas.microsoft.com/office/word/2010/wordprocessingShape" mc:Ignorable="w14 w15 w16se w16cid wp14">
+<w15:commentsEx xmlns:wpc="http://schemas.microsoft.com/office/word/2010/wordprocessingCanvas" xmlns:mo="http://schemas.microsoft.com/office/mac/office/2008/main" xmlns:mc="http://schemas.openxmlformats.org/markup-compatibility/2006" xmlns:mv="urn:schemas-microsoft-com:mac:vml" xmlns:o="urn:schemas-microsoft-com:office:office" xmlns:r="http://schemas.openxmlformats.org/officeDocument/2006/relationships" xmlns:m="http://schemas.openxmlformats.org/officeDocument/2006/math" xmlns:v="urn:schemas-microsoft-com:vml" xmlns:wp14="http://schemas.microsoft.com/office/word/2010/wordprocessingDrawing" xmlns:wp="http://schemas.openxmlformats.org/drawingml/2006/wordprocessingDrawing" xmlns:w10="urn:schemas-microsoft-com:office:word" xmlns:w="http://schemas.openxmlformats.org/wordprocessingml/2006/main" xmlns:w14="http://schemas.microsoft.com/office/word/2010/wordml" xmlns:w15="http://schemas.microsoft.com/office/word/2012/wordml" xmlns:wpg="http://schemas.microsoft.com/office/word/2010/wordprocessingGroup" xmlns:wpi="http://schemas.microsoft.com/office/word/2010/wordprocessingInk" xmlns:wne="http://schemas.microsoft.com/office/word/2006/wordml" xmlns:wps="http://schemas.microsoft.com/office/word/2010/wordprocessingShape" mc:Ignorable="w14 w15 wp14">
   <w15:commentEx w15:paraId="4B305468" w15:done="0"/>
   <w15:commentEx w15:paraId="34DCDE8C" w15:done="0"/>
 </w15:commentsEx>
@@ -15393,7 +15994,7 @@
 </file>
 
 <file path=word/endnotes.xml><?xml version="1.0" encoding="utf-8"?>
-<w:endnotes xmlns:wpc="http://schemas.microsoft.com/office/word/2010/wordprocessingCanvas" xmlns:cx="http://schemas.microsoft.com/office/drawing/2014/chartex" xmlns:cx1="http://schemas.microsoft.com/office/drawing/2015/9/8/chartex" xmlns:cx2="http://schemas.microsoft.com/office/drawing/2015/10/21/chartex" xmlns:cx3="http://schemas.microsoft.com/office/drawing/2016/5/9/chartex" xmlns:cx4="http://schemas.microsoft.com/office/drawing/2016/5/10/chartex" xmlns:cx5="http://schemas.microsoft.com/office/drawing/2016/5/11/chartex" xmlns:cx6="http://schemas.microsoft.com/office/drawing/2016/5/12/chartex" xmlns:cx7="http://schemas.microsoft.com/office/drawing/2016/5/13/chartex" xmlns:cx8="http://schemas.microsoft.com/office/drawing/2016/5/14/chartex" xmlns:mc="http://schemas.openxmlformats.org/markup-compatibility/2006" xmlns:aink="http://schemas.microsoft.com/office/drawing/2016/ink" xmlns:am3d="http://schemas.microsoft.com/office/drawing/2017/model3d" xmlns:o="urn:schemas-microsoft-com:office:office" xmlns:r="http://schemas.openxmlformats.org/officeDocument/2006/relationships" xmlns:m="http://schemas.openxmlformats.org/officeDocument/2006/math" xmlns:v="urn:schemas-microsoft-com:vml" xmlns:wp14="http://schemas.microsoft.com/office/word/2010/wordprocessingDrawing" xmlns:wp="http://schemas.openxmlformats.org/drawingml/2006/wordprocessingDrawing" xmlns:w10="urn:schemas-microsoft-com:office:word" xmlns:w="http://schemas.openxmlformats.org/wordprocessingml/2006/main" xmlns:w14="http://schemas.microsoft.com/office/word/2010/wordml" xmlns:w15="http://schemas.microsoft.com/office/word/2012/wordml" xmlns:w16cid="http://schemas.microsoft.com/office/word/2016/wordml/cid" xmlns:w16se="http://schemas.microsoft.com/office/word/2015/wordml/symex" xmlns:wpg="http://schemas.microsoft.com/office/word/2010/wordprocessingGroup" xmlns:wpi="http://schemas.microsoft.com/office/word/2010/wordprocessingInk" xmlns:wne="http://schemas.microsoft.com/office/word/2006/wordml" xmlns:wps="http://schemas.microsoft.com/office/word/2010/wordprocessingShape" mc:Ignorable="w14 w15 w16se w16cid wp14">
+<w:endnotes xmlns:wpc="http://schemas.microsoft.com/office/word/2010/wordprocessingCanvas" xmlns:mo="http://schemas.microsoft.com/office/mac/office/2008/main" xmlns:mc="http://schemas.openxmlformats.org/markup-compatibility/2006" xmlns:mv="urn:schemas-microsoft-com:mac:vml" xmlns:o="urn:schemas-microsoft-com:office:office" xmlns:r="http://schemas.openxmlformats.org/officeDocument/2006/relationships" xmlns:m="http://schemas.openxmlformats.org/officeDocument/2006/math" xmlns:v="urn:schemas-microsoft-com:vml" xmlns:wp14="http://schemas.microsoft.com/office/word/2010/wordprocessingDrawing" xmlns:wp="http://schemas.openxmlformats.org/drawingml/2006/wordprocessingDrawing" xmlns:w10="urn:schemas-microsoft-com:office:word" xmlns:w="http://schemas.openxmlformats.org/wordprocessingml/2006/main" xmlns:w14="http://schemas.microsoft.com/office/word/2010/wordml" xmlns:w15="http://schemas.microsoft.com/office/word/2012/wordml" xmlns:wpg="http://schemas.microsoft.com/office/word/2010/wordprocessingGroup" xmlns:wpi="http://schemas.microsoft.com/office/word/2010/wordprocessingInk" xmlns:wne="http://schemas.microsoft.com/office/word/2006/wordml" xmlns:wps="http://schemas.microsoft.com/office/word/2010/wordprocessingShape" mc:Ignorable="w14 w15 wp14">
   <w:endnote w:type="separator" w:id="-1">
     <w:p>
       <w:pPr>
@@ -15418,7 +16019,7 @@
 </file>
 
 <file path=word/footer1.xml><?xml version="1.0" encoding="utf-8"?>
-<w:ftr xmlns:wpc="http://schemas.microsoft.com/office/word/2010/wordprocessingCanvas" xmlns:cx="http://schemas.microsoft.com/office/drawing/2014/chartex" xmlns:cx1="http://schemas.microsoft.com/office/drawing/2015/9/8/chartex" xmlns:cx2="http://schemas.microsoft.com/office/drawing/2015/10/21/chartex" xmlns:cx3="http://schemas.microsoft.com/office/drawing/2016/5/9/chartex" xmlns:cx4="http://schemas.microsoft.com/office/drawing/2016/5/10/chartex" xmlns:cx5="http://schemas.microsoft.com/office/drawing/2016/5/11/chartex" xmlns:cx6="http://schemas.microsoft.com/office/drawing/2016/5/12/chartex" xmlns:cx7="http://schemas.microsoft.com/office/drawing/2016/5/13/chartex" xmlns:cx8="http://schemas.microsoft.com/office/drawing/2016/5/14/chartex" xmlns:mc="http://schemas.openxmlformats.org/markup-compatibility/2006" xmlns:aink="http://schemas.microsoft.com/office/drawing/2016/ink" xmlns:am3d="http://schemas.microsoft.com/office/drawing/2017/model3d" xmlns:o="urn:schemas-microsoft-com:office:office" xmlns:r="http://schemas.openxmlformats.org/officeDocument/2006/relationships" xmlns:m="http://schemas.openxmlformats.org/officeDocument/2006/math" xmlns:v="urn:schemas-microsoft-com:vml" xmlns:wp14="http://schemas.microsoft.com/office/word/2010/wordprocessingDrawing" xmlns:wp="http://schemas.openxmlformats.org/drawingml/2006/wordprocessingDrawing" xmlns:w10="urn:schemas-microsoft-com:office:word" xmlns:w="http://schemas.openxmlformats.org/wordprocessingml/2006/main" xmlns:w14="http://schemas.microsoft.com/office/word/2010/wordml" xmlns:w15="http://schemas.microsoft.com/office/word/2012/wordml" xmlns:w16cid="http://schemas.microsoft.com/office/word/2016/wordml/cid" xmlns:w16se="http://schemas.microsoft.com/office/word/2015/wordml/symex" xmlns:wpg="http://schemas.microsoft.com/office/word/2010/wordprocessingGroup" xmlns:wpi="http://schemas.microsoft.com/office/word/2010/wordprocessingInk" xmlns:wne="http://schemas.microsoft.com/office/word/2006/wordml" xmlns:wps="http://schemas.microsoft.com/office/word/2010/wordprocessingShape" mc:Ignorable="w14 w15 w16se w16cid wp14">
+<w:ftr xmlns:wpc="http://schemas.microsoft.com/office/word/2010/wordprocessingCanvas" xmlns:mo="http://schemas.microsoft.com/office/mac/office/2008/main" xmlns:mc="http://schemas.openxmlformats.org/markup-compatibility/2006" xmlns:mv="urn:schemas-microsoft-com:mac:vml" xmlns:o="urn:schemas-microsoft-com:office:office" xmlns:r="http://schemas.openxmlformats.org/officeDocument/2006/relationships" xmlns:m="http://schemas.openxmlformats.org/officeDocument/2006/math" xmlns:v="urn:schemas-microsoft-com:vml" xmlns:wp14="http://schemas.microsoft.com/office/word/2010/wordprocessingDrawing" xmlns:wp="http://schemas.openxmlformats.org/drawingml/2006/wordprocessingDrawing" xmlns:w10="urn:schemas-microsoft-com:office:word" xmlns:w="http://schemas.openxmlformats.org/wordprocessingml/2006/main" xmlns:w14="http://schemas.microsoft.com/office/word/2010/wordml" xmlns:w15="http://schemas.microsoft.com/office/word/2012/wordml" xmlns:wpg="http://schemas.microsoft.com/office/word/2010/wordprocessingGroup" xmlns:wpi="http://schemas.microsoft.com/office/word/2010/wordprocessingInk" xmlns:wne="http://schemas.microsoft.com/office/word/2006/wordml" xmlns:wps="http://schemas.microsoft.com/office/word/2010/wordprocessingShape" mc:Ignorable="w14 w15 wp14">
   <w:tbl>
     <w:tblPr>
       <w:tblpPr w:leftFromText="187" w:rightFromText="187" w:vertAnchor="page" w:horzAnchor="margin" w:tblpXSpec="center" w:tblpYSpec="bottom"/>
@@ -15502,7 +16103,7 @@
                 <w:rPr>
                   <w:noProof/>
                 </w:rPr>
-                <w:t>7</w:t>
+                <w:t>14</w:t>
               </w:r>
               <w:r>
                 <w:fldChar w:fldCharType="end"/>
@@ -15522,7 +16123,7 @@
 </file>
 
 <file path=word/footnotes.xml><?xml version="1.0" encoding="utf-8"?>
-<w:footnotes xmlns:wpc="http://schemas.microsoft.com/office/word/2010/wordprocessingCanvas" xmlns:cx="http://schemas.microsoft.com/office/drawing/2014/chartex" xmlns:cx1="http://schemas.microsoft.com/office/drawing/2015/9/8/chartex" xmlns:cx2="http://schemas.microsoft.com/office/drawing/2015/10/21/chartex" xmlns:cx3="http://schemas.microsoft.com/office/drawing/2016/5/9/chartex" xmlns:cx4="http://schemas.microsoft.com/office/drawing/2016/5/10/chartex" xmlns:cx5="http://schemas.microsoft.com/office/drawing/2016/5/11/chartex" xmlns:cx6="http://schemas.microsoft.com/office/drawing/2016/5/12/chartex" xmlns:cx7="http://schemas.microsoft.com/office/drawing/2016/5/13/chartex" xmlns:cx8="http://schemas.microsoft.com/office/drawing/2016/5/14/chartex" xmlns:mc="http://schemas.openxmlformats.org/markup-compatibility/2006" xmlns:aink="http://schemas.microsoft.com/office/drawing/2016/ink" xmlns:am3d="http://schemas.microsoft.com/office/drawing/2017/model3d" xmlns:o="urn:schemas-microsoft-com:office:office" xmlns:r="http://schemas.openxmlformats.org/officeDocument/2006/relationships" xmlns:m="http://schemas.openxmlformats.org/officeDocument/2006/math" xmlns:v="urn:schemas-microsoft-com:vml" xmlns:wp14="http://schemas.microsoft.com/office/word/2010/wordprocessingDrawing" xmlns:wp="http://schemas.openxmlformats.org/drawingml/2006/wordprocessingDrawing" xmlns:w10="urn:schemas-microsoft-com:office:word" xmlns:w="http://schemas.openxmlformats.org/wordprocessingml/2006/main" xmlns:w14="http://schemas.microsoft.com/office/word/2010/wordml" xmlns:w15="http://schemas.microsoft.com/office/word/2012/wordml" xmlns:w16cid="http://schemas.microsoft.com/office/word/2016/wordml/cid" xmlns:w16se="http://schemas.microsoft.com/office/word/2015/wordml/symex" xmlns:wpg="http://schemas.microsoft.com/office/word/2010/wordprocessingGroup" xmlns:wpi="http://schemas.microsoft.com/office/word/2010/wordprocessingInk" xmlns:wne="http://schemas.microsoft.com/office/word/2006/wordml" xmlns:wps="http://schemas.microsoft.com/office/word/2010/wordprocessingShape" mc:Ignorable="w14 w15 w16se w16cid wp14">
+<w:footnotes xmlns:wpc="http://schemas.microsoft.com/office/word/2010/wordprocessingCanvas" xmlns:mo="http://schemas.microsoft.com/office/mac/office/2008/main" xmlns:mc="http://schemas.openxmlformats.org/markup-compatibility/2006" xmlns:mv="urn:schemas-microsoft-com:mac:vml" xmlns:o="urn:schemas-microsoft-com:office:office" xmlns:r="http://schemas.openxmlformats.org/officeDocument/2006/relationships" xmlns:m="http://schemas.openxmlformats.org/officeDocument/2006/math" xmlns:v="urn:schemas-microsoft-com:vml" xmlns:wp14="http://schemas.microsoft.com/office/word/2010/wordprocessingDrawing" xmlns:wp="http://schemas.openxmlformats.org/drawingml/2006/wordprocessingDrawing" xmlns:w10="urn:schemas-microsoft-com:office:word" xmlns:w="http://schemas.openxmlformats.org/wordprocessingml/2006/main" xmlns:w14="http://schemas.microsoft.com/office/word/2010/wordml" xmlns:w15="http://schemas.microsoft.com/office/word/2012/wordml" xmlns:wpg="http://schemas.microsoft.com/office/word/2010/wordprocessingGroup" xmlns:wpi="http://schemas.microsoft.com/office/word/2010/wordprocessingInk" xmlns:wne="http://schemas.microsoft.com/office/word/2006/wordml" xmlns:wps="http://schemas.microsoft.com/office/word/2010/wordprocessingShape" mc:Ignorable="w14 w15 wp14">
   <w:footnote w:type="separator" w:id="-1">
     <w:p>
       <w:pPr>
@@ -15547,8 +16148,8 @@
 </file>
 
 <file path=word/numbering.xml><?xml version="1.0" encoding="utf-8"?>
-<w:numbering xmlns:wpc="http://schemas.microsoft.com/office/word/2010/wordprocessingCanvas" xmlns:cx="http://schemas.microsoft.com/office/drawing/2014/chartex" xmlns:cx1="http://schemas.microsoft.com/office/drawing/2015/9/8/chartex" xmlns:cx2="http://schemas.microsoft.com/office/drawing/2015/10/21/chartex" xmlns:cx3="http://schemas.microsoft.com/office/drawing/2016/5/9/chartex" xmlns:cx4="http://schemas.microsoft.com/office/drawing/2016/5/10/chartex" xmlns:cx5="http://schemas.microsoft.com/office/drawing/2016/5/11/chartex" xmlns:cx6="http://schemas.microsoft.com/office/drawing/2016/5/12/chartex" xmlns:cx7="http://schemas.microsoft.com/office/drawing/2016/5/13/chartex" xmlns:cx8="http://schemas.microsoft.com/office/drawing/2016/5/14/chartex" xmlns:mc="http://schemas.openxmlformats.org/markup-compatibility/2006" xmlns:aink="http://schemas.microsoft.com/office/drawing/2016/ink" xmlns:am3d="http://schemas.microsoft.com/office/drawing/2017/model3d" xmlns:o="urn:schemas-microsoft-com:office:office" xmlns:r="http://schemas.openxmlformats.org/officeDocument/2006/relationships" xmlns:m="http://schemas.openxmlformats.org/officeDocument/2006/math" xmlns:v="urn:schemas-microsoft-com:vml" xmlns:wp14="http://schemas.microsoft.com/office/word/2010/wordprocessingDrawing" xmlns:wp="http://schemas.openxmlformats.org/drawingml/2006/wordprocessingDrawing" xmlns:w10="urn:schemas-microsoft-com:office:word" xmlns:w="http://schemas.openxmlformats.org/wordprocessingml/2006/main" xmlns:w14="http://schemas.microsoft.com/office/word/2010/wordml" xmlns:w15="http://schemas.microsoft.com/office/word/2012/wordml" xmlns:w16cid="http://schemas.microsoft.com/office/word/2016/wordml/cid" xmlns:w16se="http://schemas.microsoft.com/office/word/2015/wordml/symex" xmlns:wpg="http://schemas.microsoft.com/office/word/2010/wordprocessingGroup" xmlns:wpi="http://schemas.microsoft.com/office/word/2010/wordprocessingInk" xmlns:wne="http://schemas.microsoft.com/office/word/2006/wordml" xmlns:wps="http://schemas.microsoft.com/office/word/2010/wordprocessingShape" mc:Ignorable="w14 w15 w16se w16cid wp14">
-  <w:abstractNum w:abstractNumId="0" w15:restartNumberingAfterBreak="0">
+<w:numbering xmlns:wpc="http://schemas.microsoft.com/office/word/2010/wordprocessingCanvas" xmlns:mo="http://schemas.microsoft.com/office/mac/office/2008/main" xmlns:mc="http://schemas.openxmlformats.org/markup-compatibility/2006" xmlns:mv="urn:schemas-microsoft-com:mac:vml" xmlns:o="urn:schemas-microsoft-com:office:office" xmlns:r="http://schemas.openxmlformats.org/officeDocument/2006/relationships" xmlns:m="http://schemas.openxmlformats.org/officeDocument/2006/math" xmlns:v="urn:schemas-microsoft-com:vml" xmlns:wp14="http://schemas.microsoft.com/office/word/2010/wordprocessingDrawing" xmlns:wp="http://schemas.openxmlformats.org/drawingml/2006/wordprocessingDrawing" xmlns:w10="urn:schemas-microsoft-com:office:word" xmlns:w="http://schemas.openxmlformats.org/wordprocessingml/2006/main" xmlns:w14="http://schemas.microsoft.com/office/word/2010/wordml" xmlns:w15="http://schemas.microsoft.com/office/word/2012/wordml" xmlns:wpg="http://schemas.microsoft.com/office/word/2010/wordprocessingGroup" xmlns:wpi="http://schemas.microsoft.com/office/word/2010/wordprocessingInk" xmlns:wne="http://schemas.microsoft.com/office/word/2006/wordml" xmlns:wps="http://schemas.microsoft.com/office/word/2010/wordprocessingShape" mc:Ignorable="w14 w15 wp14">
+  <w:abstractNum w:abstractNumId="0">
     <w:nsid w:val="15300E71"/>
     <w:multiLevelType w:val="hybridMultilevel"/>
     <w:tmpl w:val="27FC393A"/>
@@ -15637,7 +16238,7 @@
       </w:pPr>
     </w:lvl>
   </w:abstractNum>
-  <w:abstractNum w:abstractNumId="1" w15:restartNumberingAfterBreak="0">
+  <w:abstractNum w:abstractNumId="1">
     <w:nsid w:val="164B754B"/>
     <w:multiLevelType w:val="hybridMultilevel"/>
     <w:tmpl w:val="3E722386"/>
@@ -15750,7 +16351,7 @@
       </w:rPr>
     </w:lvl>
   </w:abstractNum>
-  <w:abstractNum w:abstractNumId="2" w15:restartNumberingAfterBreak="0">
+  <w:abstractNum w:abstractNumId="2">
     <w:nsid w:val="1F9E387B"/>
     <w:multiLevelType w:val="hybridMultilevel"/>
     <w:tmpl w:val="2482D338"/>
@@ -15863,7 +16464,7 @@
       </w:rPr>
     </w:lvl>
   </w:abstractNum>
-  <w:abstractNum w:abstractNumId="3" w15:restartNumberingAfterBreak="0">
+  <w:abstractNum w:abstractNumId="3">
     <w:nsid w:val="242E2372"/>
     <w:multiLevelType w:val="hybridMultilevel"/>
     <w:tmpl w:val="056C70F8"/>
@@ -15952,7 +16553,119 @@
       </w:pPr>
     </w:lvl>
   </w:abstractNum>
-  <w:abstractNum w:abstractNumId="4" w15:restartNumberingAfterBreak="0">
+  <w:abstractNum w:abstractNumId="4">
+    <w:nsid w:val="39D9690F"/>
+    <w:multiLevelType w:val="hybridMultilevel"/>
+    <w:tmpl w:val="6C36F326"/>
+    <w:lvl w:ilvl="0" w:tplc="62082C06">
+      <w:numFmt w:val="bullet"/>
+      <w:lvlText w:val="-"/>
+      <w:lvlJc w:val="left"/>
+      <w:pPr>
+        <w:ind w:left="720" w:hanging="360"/>
+      </w:pPr>
+      <w:rPr>
+        <w:rFonts w:ascii="Calibri" w:eastAsiaTheme="minorHAnsi" w:hAnsi="Calibri" w:cs="Calibri" w:hint="default"/>
+      </w:rPr>
+    </w:lvl>
+    <w:lvl w:ilvl="1" w:tplc="04060003">
+      <w:start w:val="1"/>
+      <w:numFmt w:val="bullet"/>
+      <w:lvlText w:val="o"/>
+      <w:lvlJc w:val="left"/>
+      <w:pPr>
+        <w:ind w:left="1440" w:hanging="360"/>
+      </w:pPr>
+      <w:rPr>
+        <w:rFonts w:ascii="Courier New" w:hAnsi="Courier New" w:cs="Courier New" w:hint="default"/>
+      </w:rPr>
+    </w:lvl>
+    <w:lvl w:ilvl="2" w:tplc="04060005">
+      <w:start w:val="1"/>
+      <w:numFmt w:val="bullet"/>
+      <w:lvlText w:val=""/>
+      <w:lvlJc w:val="left"/>
+      <w:pPr>
+        <w:ind w:left="2160" w:hanging="360"/>
+      </w:pPr>
+      <w:rPr>
+        <w:rFonts w:ascii="Wingdings" w:hAnsi="Wingdings" w:hint="default"/>
+      </w:rPr>
+    </w:lvl>
+    <w:lvl w:ilvl="3" w:tplc="04060001">
+      <w:start w:val="1"/>
+      <w:numFmt w:val="bullet"/>
+      <w:lvlText w:val=""/>
+      <w:lvlJc w:val="left"/>
+      <w:pPr>
+        <w:ind w:left="2880" w:hanging="360"/>
+      </w:pPr>
+      <w:rPr>
+        <w:rFonts w:ascii="Symbol" w:hAnsi="Symbol" w:hint="default"/>
+      </w:rPr>
+    </w:lvl>
+    <w:lvl w:ilvl="4" w:tplc="04060003" w:tentative="1">
+      <w:start w:val="1"/>
+      <w:numFmt w:val="bullet"/>
+      <w:lvlText w:val="o"/>
+      <w:lvlJc w:val="left"/>
+      <w:pPr>
+        <w:ind w:left="3600" w:hanging="360"/>
+      </w:pPr>
+      <w:rPr>
+        <w:rFonts w:ascii="Courier New" w:hAnsi="Courier New" w:cs="Courier New" w:hint="default"/>
+      </w:rPr>
+    </w:lvl>
+    <w:lvl w:ilvl="5" w:tplc="04060005" w:tentative="1">
+      <w:start w:val="1"/>
+      <w:numFmt w:val="bullet"/>
+      <w:lvlText w:val=""/>
+      <w:lvlJc w:val="left"/>
+      <w:pPr>
+        <w:ind w:left="4320" w:hanging="360"/>
+      </w:pPr>
+      <w:rPr>
+        <w:rFonts w:ascii="Wingdings" w:hAnsi="Wingdings" w:hint="default"/>
+      </w:rPr>
+    </w:lvl>
+    <w:lvl w:ilvl="6" w:tplc="04060001" w:tentative="1">
+      <w:start w:val="1"/>
+      <w:numFmt w:val="bullet"/>
+      <w:lvlText w:val=""/>
+      <w:lvlJc w:val="left"/>
+      <w:pPr>
+        <w:ind w:left="5040" w:hanging="360"/>
+      </w:pPr>
+      <w:rPr>
+        <w:rFonts w:ascii="Symbol" w:hAnsi="Symbol" w:hint="default"/>
+      </w:rPr>
+    </w:lvl>
+    <w:lvl w:ilvl="7" w:tplc="04060003" w:tentative="1">
+      <w:start w:val="1"/>
+      <w:numFmt w:val="bullet"/>
+      <w:lvlText w:val="o"/>
+      <w:lvlJc w:val="left"/>
+      <w:pPr>
+        <w:ind w:left="5760" w:hanging="360"/>
+      </w:pPr>
+      <w:rPr>
+        <w:rFonts w:ascii="Courier New" w:hAnsi="Courier New" w:cs="Courier New" w:hint="default"/>
+      </w:rPr>
+    </w:lvl>
+    <w:lvl w:ilvl="8" w:tplc="04060005" w:tentative="1">
+      <w:start w:val="1"/>
+      <w:numFmt w:val="bullet"/>
+      <w:lvlText w:val=""/>
+      <w:lvlJc w:val="left"/>
+      <w:pPr>
+        <w:ind w:left="6480" w:hanging="360"/>
+      </w:pPr>
+      <w:rPr>
+        <w:rFonts w:ascii="Wingdings" w:hAnsi="Wingdings" w:hint="default"/>
+      </w:rPr>
+    </w:lvl>
+  </w:abstractNum>
+  <w:abstractNum w:abstractNumId="5">
     <w:nsid w:val="3D856ADF"/>
     <w:multiLevelType w:val="multilevel"/>
     <w:tmpl w:val="575E1FDC"/>
@@ -16101,7 +16814,7 @@
       </w:rPr>
     </w:lvl>
   </w:abstractNum>
-  <w:abstractNum w:abstractNumId="5" w15:restartNumberingAfterBreak="0">
+  <w:abstractNum w:abstractNumId="6">
     <w:nsid w:val="572604B7"/>
     <w:multiLevelType w:val="hybridMultilevel"/>
     <w:tmpl w:val="A170D726"/>
@@ -16190,7 +16903,7 @@
       </w:pPr>
     </w:lvl>
   </w:abstractNum>
-  <w:abstractNum w:abstractNumId="6" w15:restartNumberingAfterBreak="0">
+  <w:abstractNum w:abstractNumId="7">
     <w:nsid w:val="60765DFA"/>
     <w:multiLevelType w:val="hybridMultilevel"/>
     <w:tmpl w:val="25DE1E28"/>
@@ -16279,7 +16992,7 @@
       </w:pPr>
     </w:lvl>
   </w:abstractNum>
-  <w:abstractNum w:abstractNumId="7" w15:restartNumberingAfterBreak="0">
+  <w:abstractNum w:abstractNumId="8">
     <w:nsid w:val="6D423958"/>
     <w:multiLevelType w:val="hybridMultilevel"/>
     <w:tmpl w:val="92ECCFA2"/>
@@ -16391,7 +17104,7 @@
       </w:rPr>
     </w:lvl>
   </w:abstractNum>
-  <w:abstractNum w:abstractNumId="8" w15:restartNumberingAfterBreak="0">
+  <w:abstractNum w:abstractNumId="9">
     <w:nsid w:val="7B5248BA"/>
     <w:multiLevelType w:val="hybridMultilevel"/>
     <w:tmpl w:val="E64A4490"/>
@@ -16505,37 +17218,40 @@
     </w:lvl>
   </w:abstractNum>
   <w:num w:numId="1">
-    <w:abstractNumId w:val="4"/>
+    <w:abstractNumId w:val="5"/>
   </w:num>
   <w:num w:numId="2">
     <w:abstractNumId w:val="1"/>
   </w:num>
   <w:num w:numId="3">
-    <w:abstractNumId w:val="7"/>
+    <w:abstractNumId w:val="8"/>
   </w:num>
   <w:num w:numId="4">
-    <w:abstractNumId w:val="5"/>
+    <w:abstractNumId w:val="6"/>
   </w:num>
   <w:num w:numId="5">
     <w:abstractNumId w:val="0"/>
   </w:num>
   <w:num w:numId="6">
-    <w:abstractNumId w:val="8"/>
+    <w:abstractNumId w:val="9"/>
   </w:num>
   <w:num w:numId="7">
     <w:abstractNumId w:val="2"/>
   </w:num>
   <w:num w:numId="8">
-    <w:abstractNumId w:val="6"/>
+    <w:abstractNumId w:val="7"/>
   </w:num>
   <w:num w:numId="9">
     <w:abstractNumId w:val="3"/>
+  </w:num>
+  <w:num w:numId="10">
+    <w:abstractNumId w:val="4"/>
   </w:num>
 </w:numbering>
 </file>
 
 <file path=word/people.xml><?xml version="1.0" encoding="utf-8"?>
-<w15:people xmlns:wpc="http://schemas.microsoft.com/office/word/2010/wordprocessingCanvas" xmlns:cx="http://schemas.microsoft.com/office/drawing/2014/chartex" xmlns:cx1="http://schemas.microsoft.com/office/drawing/2015/9/8/chartex" xmlns:cx2="http://schemas.microsoft.com/office/drawing/2015/10/21/chartex" xmlns:cx3="http://schemas.microsoft.com/office/drawing/2016/5/9/chartex" xmlns:cx4="http://schemas.microsoft.com/office/drawing/2016/5/10/chartex" xmlns:cx5="http://schemas.microsoft.com/office/drawing/2016/5/11/chartex" xmlns:cx6="http://schemas.microsoft.com/office/drawing/2016/5/12/chartex" xmlns:cx7="http://schemas.microsoft.com/office/drawing/2016/5/13/chartex" xmlns:cx8="http://schemas.microsoft.com/office/drawing/2016/5/14/chartex" xmlns:mc="http://schemas.openxmlformats.org/markup-compatibility/2006" xmlns:aink="http://schemas.microsoft.com/office/drawing/2016/ink" xmlns:am3d="http://schemas.microsoft.com/office/drawing/2017/model3d" xmlns:o="urn:schemas-microsoft-com:office:office" xmlns:r="http://schemas.openxmlformats.org/officeDocument/2006/relationships" xmlns:m="http://schemas.openxmlformats.org/officeDocument/2006/math" xmlns:v="urn:schemas-microsoft-com:vml" xmlns:wp14="http://schemas.microsoft.com/office/word/2010/wordprocessingDrawing" xmlns:wp="http://schemas.openxmlformats.org/drawingml/2006/wordprocessingDrawing" xmlns:w10="urn:schemas-microsoft-com:office:word" xmlns:w="http://schemas.openxmlformats.org/wordprocessingml/2006/main" xmlns:w14="http://schemas.microsoft.com/office/word/2010/wordml" xmlns:w15="http://schemas.microsoft.com/office/word/2012/wordml" xmlns:w16cid="http://schemas.microsoft.com/office/word/2016/wordml/cid" xmlns:w16se="http://schemas.microsoft.com/office/word/2015/wordml/symex" xmlns:wpg="http://schemas.microsoft.com/office/word/2010/wordprocessingGroup" xmlns:wpi="http://schemas.microsoft.com/office/word/2010/wordprocessingInk" xmlns:wne="http://schemas.microsoft.com/office/word/2006/wordml" xmlns:wps="http://schemas.microsoft.com/office/word/2010/wordprocessingShape" mc:Ignorable="w14 w15 w16se w16cid wp14">
+<w15:people xmlns:wpc="http://schemas.microsoft.com/office/word/2010/wordprocessingCanvas" xmlns:mo="http://schemas.microsoft.com/office/mac/office/2008/main" xmlns:mc="http://schemas.openxmlformats.org/markup-compatibility/2006" xmlns:mv="urn:schemas-microsoft-com:mac:vml" xmlns:o="urn:schemas-microsoft-com:office:office" xmlns:r="http://schemas.openxmlformats.org/officeDocument/2006/relationships" xmlns:m="http://schemas.openxmlformats.org/officeDocument/2006/math" xmlns:v="urn:schemas-microsoft-com:vml" xmlns:wp14="http://schemas.microsoft.com/office/word/2010/wordprocessingDrawing" xmlns:wp="http://schemas.openxmlformats.org/drawingml/2006/wordprocessingDrawing" xmlns:w10="urn:schemas-microsoft-com:office:word" xmlns:w="http://schemas.openxmlformats.org/wordprocessingml/2006/main" xmlns:w14="http://schemas.microsoft.com/office/word/2010/wordml" xmlns:w15="http://schemas.microsoft.com/office/word/2012/wordml" xmlns:wpg="http://schemas.microsoft.com/office/word/2010/wordprocessingGroup" xmlns:wpi="http://schemas.microsoft.com/office/word/2010/wordprocessingInk" xmlns:wne="http://schemas.microsoft.com/office/word/2006/wordml" xmlns:wps="http://schemas.microsoft.com/office/word/2010/wordprocessingShape" mc:Ignorable="w14 w15 wp14">
   <w15:person w15:author="Casper Frost">
     <w15:presenceInfo w15:providerId="Windows Live" w15:userId="9c3b717de9679bc9"/>
   </w15:person>
@@ -16543,7 +17259,7 @@
 </file>
 
 <file path=word/styles.xml><?xml version="1.0" encoding="utf-8"?>
-<w:styles xmlns:mc="http://schemas.openxmlformats.org/markup-compatibility/2006" xmlns:r="http://schemas.openxmlformats.org/officeDocument/2006/relationships" xmlns:w="http://schemas.openxmlformats.org/wordprocessingml/2006/main" xmlns:w14="http://schemas.microsoft.com/office/word/2010/wordml" xmlns:w15="http://schemas.microsoft.com/office/word/2012/wordml" xmlns:w16cid="http://schemas.microsoft.com/office/word/2016/wordml/cid" xmlns:w16se="http://schemas.microsoft.com/office/word/2015/wordml/symex" mc:Ignorable="w14 w15 w16se w16cid">
+<w:styles xmlns:mc="http://schemas.openxmlformats.org/markup-compatibility/2006" xmlns:r="http://schemas.openxmlformats.org/officeDocument/2006/relationships" xmlns:w="http://schemas.openxmlformats.org/wordprocessingml/2006/main" xmlns:w14="http://schemas.microsoft.com/office/word/2010/wordml" xmlns:w15="http://schemas.microsoft.com/office/word/2012/wordml" mc:Ignorable="w14 w15">
   <w:docDefaults>
     <w:rPrDefault>
       <w:rPr>
@@ -16557,7 +17273,7 @@
       </w:pPr>
     </w:pPrDefault>
   </w:docDefaults>
-  <w:latentStyles w:defLockedState="0" w:defUIPriority="99" w:defSemiHidden="0" w:defUnhideWhenUsed="0" w:defQFormat="0" w:count="375">
+  <w:latentStyles w:defLockedState="0" w:defUIPriority="99" w:defSemiHidden="0" w:defUnhideWhenUsed="0" w:defQFormat="0" w:count="382">
     <w:lsdException w:name="Normal" w:uiPriority="0" w:qFormat="1"/>
     <w:lsdException w:name="heading 1" w:uiPriority="9" w:qFormat="1"/>
     <w:lsdException w:name="heading 2" w:semiHidden="1" w:uiPriority="9" w:unhideWhenUsed="1" w:qFormat="1"/>
@@ -17630,7 +18346,7 @@
       <w:ind w:left="400"/>
     </w:pPr>
   </w:style>
-  <w:style w:type="character" w:styleId="Hyperlink">
+  <w:style w:type="character" w:styleId="Llink">
     <w:name w:val="Hyperlink"/>
     <w:basedOn w:val="Standardskrifttypeiafsnit"/>
     <w:uiPriority w:val="99"/>
@@ -17661,6 +18377,7 @@
       <w:spacing w:before="0" w:after="0" w:line="240" w:lineRule="auto"/>
     </w:pPr>
     <w:tblPr>
+      <w:tblInd w:w="0" w:type="dxa"/>
       <w:tblBorders>
         <w:top w:val="single" w:sz="4" w:space="0" w:color="auto"/>
         <w:left w:val="single" w:sz="4" w:space="0" w:color="auto"/>
@@ -17669,9 +18386,15 @@
         <w:insideH w:val="single" w:sz="4" w:space="0" w:color="auto"/>
         <w:insideV w:val="single" w:sz="4" w:space="0" w:color="auto"/>
       </w:tblBorders>
+      <w:tblCellMar>
+        <w:top w:w="0" w:type="dxa"/>
+        <w:left w:w="108" w:type="dxa"/>
+        <w:bottom w:w="0" w:type="dxa"/>
+        <w:right w:w="108" w:type="dxa"/>
+      </w:tblCellMar>
     </w:tblPr>
   </w:style>
-  <w:style w:type="table" w:styleId="Listetabel3-farve1">
+  <w:style w:type="table" w:styleId="Listetabel3-markeringsfarve1">
     <w:name w:val="List Table 3 Accent 1"/>
     <w:basedOn w:val="Tabel-Normal"/>
     <w:uiPriority w:val="48"/>
@@ -17682,12 +18405,19 @@
     <w:tblPr>
       <w:tblStyleRowBandSize w:val="1"/>
       <w:tblStyleColBandSize w:val="1"/>
+      <w:tblInd w:w="0" w:type="dxa"/>
       <w:tblBorders>
         <w:top w:val="single" w:sz="4" w:space="0" w:color="2FA3EE" w:themeColor="accent1"/>
         <w:left w:val="single" w:sz="4" w:space="0" w:color="2FA3EE" w:themeColor="accent1"/>
         <w:bottom w:val="single" w:sz="4" w:space="0" w:color="2FA3EE" w:themeColor="accent1"/>
         <w:right w:val="single" w:sz="4" w:space="0" w:color="2FA3EE" w:themeColor="accent1"/>
       </w:tblBorders>
+      <w:tblCellMar>
+        <w:top w:w="0" w:type="dxa"/>
+        <w:left w:w="108" w:type="dxa"/>
+        <w:bottom w:w="0" w:type="dxa"/>
+        <w:right w:w="108" w:type="dxa"/>
+      </w:tblCellMar>
     </w:tblPr>
     <w:tblStylePr w:type="firstRow">
       <w:rPr>
@@ -17795,7 +18525,7 @@
       </w:tcPr>
     </w:tblStylePr>
   </w:style>
-  <w:style w:type="table" w:styleId="Gittertabel4-farve1">
+  <w:style w:type="table" w:styleId="Gittertabel4-markeringsfarve1">
     <w:name w:val="Grid Table 4 Accent 1"/>
     <w:basedOn w:val="Tabel-Normal"/>
     <w:uiPriority w:val="49"/>
@@ -17806,6 +18536,7 @@
     <w:tblPr>
       <w:tblStyleRowBandSize w:val="1"/>
       <w:tblStyleColBandSize w:val="1"/>
+      <w:tblInd w:w="0" w:type="dxa"/>
       <w:tblBorders>
         <w:top w:val="single" w:sz="4" w:space="0" w:color="82C7F4" w:themeColor="accent1" w:themeTint="99"/>
         <w:left w:val="single" w:sz="4" w:space="0" w:color="82C7F4" w:themeColor="accent1" w:themeTint="99"/>
@@ -17814,6 +18545,12 @@
         <w:insideH w:val="single" w:sz="4" w:space="0" w:color="82C7F4" w:themeColor="accent1" w:themeTint="99"/>
         <w:insideV w:val="single" w:sz="4" w:space="0" w:color="82C7F4" w:themeColor="accent1" w:themeTint="99"/>
       </w:tblBorders>
+      <w:tblCellMar>
+        <w:top w:w="0" w:type="dxa"/>
+        <w:left w:w="108" w:type="dxa"/>
+        <w:bottom w:w="0" w:type="dxa"/>
+        <w:right w:w="108" w:type="dxa"/>
+      </w:tblCellMar>
     </w:tblPr>
     <w:tblStylePr w:type="firstRow">
       <w:rPr>
@@ -17876,7 +18613,7 @@
     <w:basedOn w:val="Standardskrifttypeiafsnit"/>
     <w:rsid w:val="00735839"/>
   </w:style>
-  <w:style w:type="table" w:styleId="Gittertabel5-mrk-farve1">
+  <w:style w:type="table" w:styleId="Gittertabel5-mrk-markeringsfarve1">
     <w:name w:val="Grid Table 5 Dark Accent 1"/>
     <w:basedOn w:val="Tabel-Normal"/>
     <w:uiPriority w:val="50"/>
@@ -17887,6 +18624,7 @@
     <w:tblPr>
       <w:tblStyleRowBandSize w:val="1"/>
       <w:tblStyleColBandSize w:val="1"/>
+      <w:tblInd w:w="0" w:type="dxa"/>
       <w:tblBorders>
         <w:top w:val="single" w:sz="4" w:space="0" w:color="FFFFFF" w:themeColor="background1"/>
         <w:left w:val="single" w:sz="4" w:space="0" w:color="FFFFFF" w:themeColor="background1"/>
@@ -17895,6 +18633,12 @@
         <w:insideH w:val="single" w:sz="4" w:space="0" w:color="FFFFFF" w:themeColor="background1"/>
         <w:insideV w:val="single" w:sz="4" w:space="0" w:color="FFFFFF" w:themeColor="background1"/>
       </w:tblBorders>
+      <w:tblCellMar>
+        <w:top w:w="0" w:type="dxa"/>
+        <w:left w:w="108" w:type="dxa"/>
+        <w:bottom w:w="0" w:type="dxa"/>
+        <w:right w:w="108" w:type="dxa"/>
+      </w:tblCellMar>
     </w:tblPr>
     <w:tcPr>
       <w:shd w:val="clear" w:color="auto" w:fill="D5ECFB" w:themeFill="accent1" w:themeFillTint="33"/>
@@ -18074,7 +18818,7 @@
 </file>
 
 <file path=word/charts/chart1.xml><?xml version="1.0" encoding="utf-8"?>
-<c:chartSpace xmlns:c="http://schemas.openxmlformats.org/drawingml/2006/chart" xmlns:a="http://schemas.openxmlformats.org/drawingml/2006/main" xmlns:r="http://schemas.openxmlformats.org/officeDocument/2006/relationships" xmlns:c16r2="http://schemas.microsoft.com/office/drawing/2015/06/chart">
+<c:chartSpace xmlns:c="http://schemas.openxmlformats.org/drawingml/2006/chart" xmlns:a="http://schemas.openxmlformats.org/drawingml/2006/main" xmlns:r="http://schemas.openxmlformats.org/officeDocument/2006/relationships">
   <c:date1904 val="0"/>
   <c:lang val="da-DK"/>
   <c:roundedCorners val="0"/>
@@ -18193,31 +18937,31 @@
                 <c:formatCode>General</c:formatCode>
                 <c:ptCount val="7"/>
                 <c:pt idx="0">
-                  <c:v>1530</c:v>
+                  <c:v>1530.0</c:v>
                 </c:pt>
                 <c:pt idx="1">
-                  <c:v>1275</c:v>
+                  <c:v>1275.0</c:v>
                 </c:pt>
                 <c:pt idx="2">
-                  <c:v>1020</c:v>
+                  <c:v>1020.0</c:v>
                 </c:pt>
                 <c:pt idx="3">
-                  <c:v>765</c:v>
+                  <c:v>765.0</c:v>
                 </c:pt>
                 <c:pt idx="4">
-                  <c:v>510</c:v>
+                  <c:v>510.0</c:v>
                 </c:pt>
                 <c:pt idx="5">
-                  <c:v>255</c:v>
+                  <c:v>255.0</c:v>
                 </c:pt>
                 <c:pt idx="6">
-                  <c:v>0</c:v>
+                  <c:v>0.0</c:v>
                 </c:pt>
               </c:numCache>
             </c:numRef>
           </c:val>
           <c:smooth val="0"/>
-          <c:extLst>
+          <c:extLst xmlns:c16r2="http://schemas.microsoft.com/office/drawing/2015/06/chart">
             <c:ext xmlns:c16="http://schemas.microsoft.com/office/drawing/2014/chart" uri="{C3380CC4-5D6E-409C-BE32-E72D297353CC}">
               <c16:uniqueId val="{00000000-7E94-4E8B-B997-835CBEE4BA6C}"/>
             </c:ext>
@@ -18268,25 +19012,25 @@
                 <c:formatCode>General</c:formatCode>
                 <c:ptCount val="7"/>
                 <c:pt idx="0">
-                  <c:v>1530</c:v>
+                  <c:v>1530.0</c:v>
                 </c:pt>
                 <c:pt idx="1">
-                  <c:v>1440</c:v>
+                  <c:v>1440.0</c:v>
                 </c:pt>
                 <c:pt idx="2">
-                  <c:v>1200</c:v>
+                  <c:v>1200.0</c:v>
                 </c:pt>
                 <c:pt idx="3">
-                  <c:v>810</c:v>
+                  <c:v>810.0</c:v>
                 </c:pt>
                 <c:pt idx="4">
-                  <c:v>0</c:v>
+                  <c:v>0.0</c:v>
                 </c:pt>
               </c:numCache>
             </c:numRef>
           </c:val>
           <c:smooth val="0"/>
-          <c:extLst>
+          <c:extLst xmlns:c16r2="http://schemas.microsoft.com/office/drawing/2015/06/chart">
             <c:ext xmlns:c16="http://schemas.microsoft.com/office/drawing/2014/chart" uri="{C3380CC4-5D6E-409C-BE32-E72D297353CC}">
               <c16:uniqueId val="{00000001-7E94-4E8B-B997-835CBEE4BA6C}"/>
             </c:ext>
@@ -18302,11 +19046,11 @@
         </c:dLbls>
         <c:marker val="1"/>
         <c:smooth val="0"/>
-        <c:axId val="558921464"/>
-        <c:axId val="558921792"/>
+        <c:axId val="-1087365344"/>
+        <c:axId val="-1087241232"/>
       </c:lineChart>
       <c:catAx>
-        <c:axId val="558921464"/>
+        <c:axId val="-1087365344"/>
         <c:scaling>
           <c:orientation val="minMax"/>
         </c:scaling>
@@ -18403,7 +19147,7 @@
             <a:endParaRPr lang="da-DK"/>
           </a:p>
         </c:txPr>
-        <c:crossAx val="558921792"/>
+        <c:crossAx val="-1087241232"/>
         <c:crosses val="autoZero"/>
         <c:auto val="1"/>
         <c:lblAlgn val="ctr"/>
@@ -18411,7 +19155,7 @@
         <c:noMultiLvlLbl val="0"/>
       </c:catAx>
       <c:valAx>
-        <c:axId val="558921792"/>
+        <c:axId val="-1087241232"/>
         <c:scaling>
           <c:orientation val="minMax"/>
         </c:scaling>
@@ -18517,7 +19261,7 @@
             <a:endParaRPr lang="da-DK"/>
           </a:p>
         </c:txPr>
-        <c:crossAx val="558921464"/>
+        <c:crossAx val="-1087365344"/>
         <c:crosses val="autoZero"/>
         <c:crossBetween val="between"/>
       </c:valAx>
@@ -18562,14 +19306,14 @@
     </c:legend>
     <c:plotVisOnly val="1"/>
     <c:dispBlanksAs val="gap"/>
-    <c:extLst>
+    <c:showDLblsOverMax val="0"/>
+    <c:extLst xmlns:c16r2="http://schemas.microsoft.com/office/drawing/2015/06/chart">
       <c:ext xmlns:c16r3="http://schemas.microsoft.com/office/drawing/2017/03/chart" uri="{56B9EC1D-385E-4148-901F-78D8002777C0}">
         <c16r3:dataDisplayOptions16>
           <c16r3:dispNaAsBlank val="1"/>
         </c16r3:dataDisplayOptions16>
       </c:ext>
     </c:extLst>
-    <c:showDLblsOverMax val="0"/>
   </c:chart>
   <c:spPr>
     <a:solidFill>
@@ -19433,7 +20177,7 @@
 </file>
 
 <file path=customXml/itemProps2.xml><?xml version="1.0" encoding="utf-8"?>
-<ds:datastoreItem xmlns:ds="http://schemas.openxmlformats.org/officeDocument/2006/customXml" ds:itemID="{9B689D60-0958-41FB-B251-93A16D5DD970}">
+<ds:datastoreItem xmlns:ds="http://schemas.openxmlformats.org/officeDocument/2006/customXml" ds:itemID="{06488CA9-766F-BE48-8B10-94FB47E2F850}">
   <ds:schemaRefs>
     <ds:schemaRef ds:uri="http://schemas.openxmlformats.org/officeDocument/2006/bibliography"/>
   </ds:schemaRefs>

</xml_diff>

<commit_message>
Rapport task description US03 sprint2
</commit_message>
<xml_diff>
--- a/Rapport/Rapport v1.3.1.docx
+++ b/Rapport/Rapport v1.3.1.docx
@@ -11,6 +11,7 @@
           <w:docPartUnique/>
         </w:docPartObj>
       </w:sdtPr>
+      <w:sdtEndPr/>
       <w:sdtContent>
         <w:p/>
         <w:p>
@@ -191,6 +192,7 @@
                                       <w:dataBinding w:prefixMappings="xmlns:ns0='http://purl.org/dc/elements/1.1/' xmlns:ns1='http://schemas.openxmlformats.org/package/2006/metadata/core-properties' " w:xpath="/ns1:coreProperties[1]/ns0:title[1]" w:storeItemID="{6C3C8BC8-F283-45AE-878A-BAB7291924A1}"/>
                                       <w:text/>
                                     </w:sdtPr>
+                                    <w:sdtEndPr/>
                                     <w:sdtContent>
                                       <w:r>
                                         <w:rPr>
@@ -346,9 +348,9 @@
               </mc:Choice>
               <mc:Fallback>
                 <w:pict>
-                  <v:group w14:anchorId="4446602D" id="Gruppe 125" o:spid="_x0000_s1026" style="position:absolute;margin-left:0;margin-top:0;width:540pt;height:556.55pt;z-index:-251657216;mso-width-percent:1154;mso-height-percent:670;mso-top-percent:45;mso-position-horizontal:center;mso-position-horizontal-relative:margin;mso-position-vertical-relative:page;mso-width-percent:1154;mso-height-percent:670;mso-top-percent:45;mso-width-relative:margin" coordsize="55613,54044" o:gfxdata="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">
+                  <v:group w14:anchorId="4446602D" id="Gruppe 125" o:spid="_x0000_s1026" style="position:absolute;margin-left:0;margin-top:0;width:540pt;height:556.55pt;z-index:-251657216;mso-width-percent:1154;mso-height-percent:670;mso-top-percent:45;mso-position-horizontal:center;mso-position-horizontal-relative:margin;mso-position-vertical-relative:page;mso-width-percent:1154;mso-height-percent:670;mso-top-percent:45;mso-width-relative:margin" coordsize="55613,54044" o:gfxdata="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">
                     <o:lock v:ext="edit" aspectratio="t"/>
-                    <v:shape id="Kombinationstegning 10" o:spid="_x0000_s1027" style="position:absolute;width:55575;height:54044;visibility:visible;mso-wrap-style:square;v-text-anchor:bottom" coordsize="720,700" o:spt="100" o:gfxdata="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" adj="-11796480,,5400" path="m,c,644,,644,,644v23,6,62,14,113,21c250,685,476,700,720,644v,-27,,-27,,-27c720,,720,,720,,,,,,,e" fillcolor="#466a96 [2706]" stroked="f">
+                    <v:shape id="Kombinationstegning 10" o:spid="_x0000_s1027" style="position:absolute;width:55575;height:54044;visibility:visible;mso-wrap-style:square;v-text-anchor:bottom" coordsize="720,700" o:spt="100" o:gfxdata="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" adj="-11796480,,5400" path="m,c,644,,644,,644v23,6,62,14,113,21c250,685,476,700,720,644v,-27,,-27,,-27c720,,720,,720,,,,,,,e" fillcolor="#466a96 [2706]" stroked="f">
                       <v:fill color2="#304967 [2946]" rotate="t" focus="100%" type="gradient">
                         <o:fill v:ext="view" type="gradientUnscaled"/>
                       </v:fill>
@@ -379,6 +381,7 @@
                                 <w:dataBinding w:prefixMappings="xmlns:ns0='http://purl.org/dc/elements/1.1/' xmlns:ns1='http://schemas.openxmlformats.org/package/2006/metadata/core-properties' " w:xpath="/ns1:coreProperties[1]/ns0:title[1]" w:storeItemID="{6C3C8BC8-F283-45AE-878A-BAB7291924A1}"/>
                                 <w:text/>
                               </w:sdtPr>
+                              <w:sdtEndPr/>
                               <w:sdtContent>
                                 <w:r>
                                   <w:rPr>
@@ -411,7 +414,7 @@
                         </w:txbxContent>
                       </v:textbox>
                     </v:shape>
-                    <v:shape id="Kombinationstegning 11" o:spid="_x0000_s1028" style="position:absolute;left:8763;top:47697;width:46850;height:5099;visibility:visible;mso-wrap-style:square;v-text-anchor:bottom" coordsize="607,66" o:gfxdata="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" path="m607,c450,44,300,57,176,57,109,57,49,53,,48,66,58,152,66,251,66,358,66,480,56,607,27,607,,607,,607,e" fillcolor="white [3212]" stroked="f">
+                    <v:shape id="Kombinationstegning 11" o:spid="_x0000_s1028" style="position:absolute;left:8763;top:47697;width:46850;height:5099;visibility:visible;mso-wrap-style:square;v-text-anchor:bottom" coordsize="607,66" o:gfxdata="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" path="m607,c450,44,300,57,176,57,109,57,49,53,,48,66,58,152,66,251,66,358,66,480,56,607,27,607,,607,,607,e" fillcolor="white [3212]" stroked="f">
                       <v:fill opacity="19789f"/>
                       <v:path arrowok="t" o:connecttype="custom" o:connectlocs="4685030,0;1358427,440373;0,370840;1937302,509905;4685030,208598;4685030,0" o:connectangles="0,0,0,0,0,0"/>
                     </v:shape>
@@ -512,7 +515,7 @@
                     <v:stroke joinstyle="miter"/>
                     <v:path gradientshapeok="t" o:connecttype="rect"/>
                   </v:shapetype>
-                  <v:shape id="Tekstfelt 128" o:spid="_x0000_s1029" type="#_x0000_t202" style="position:absolute;margin-left:0;margin-top:0;width:556.1pt;height:15.85pt;z-index:251662336;visibility:visible;mso-wrap-style:square;mso-width-percent:1154;mso-height-percent:0;mso-wrap-distance-left:9pt;mso-wrap-distance-top:0;mso-wrap-distance-right:9pt;mso-wrap-distance-bottom:0;mso-position-horizontal:center;mso-position-horizontal-relative:page;mso-position-vertical:bottom;mso-position-vertical-relative:margin;mso-width-percent:1154;mso-height-percent:0;mso-width-relative:margin;mso-height-relative:margin;v-text-anchor:bottom" o:gfxdata="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" filled="f" stroked="f" strokeweight=".5pt">
+                  <v:shape id="Tekstfelt 128" o:spid="_x0000_s1029" type="#_x0000_t202" style="position:absolute;margin-left:0;margin-top:0;width:556.1pt;height:15.85pt;z-index:251662336;visibility:visible;mso-wrap-style:square;mso-width-percent:1154;mso-height-percent:0;mso-wrap-distance-left:9pt;mso-wrap-distance-top:0;mso-wrap-distance-right:9pt;mso-wrap-distance-bottom:0;mso-position-horizontal:center;mso-position-horizontal-relative:page;mso-position-vertical:bottom;mso-position-vertical-relative:margin;mso-width-percent:1154;mso-height-percent:0;mso-width-relative:margin;mso-height-relative:margin;v-text-anchor:bottom" o:gfxdata="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" filled="f" stroked="f" strokeweight=".5pt">
                     <v:textbox style="mso-fit-shape-to-text:t" inset="1in,0,86.4pt,0">
                       <w:txbxContent>
                         <w:p>
@@ -611,6 +614,7 @@
                                   <w:dataBinding w:prefixMappings="xmlns:ns0='http://purl.org/dc/elements/1.1/' xmlns:ns1='http://schemas.openxmlformats.org/package/2006/metadata/core-properties' " w:xpath="/ns1:coreProperties[1]/ns0:subject[1]" w:storeItemID="{6C3C8BC8-F283-45AE-878A-BAB7291924A1}"/>
                                   <w:text/>
                                 </w:sdtPr>
+                                <w:sdtEndPr/>
                                 <w:sdtContent>
                                   <w:p>
                                     <w:pPr>
@@ -650,6 +654,7 @@
                                   <w:dataBinding w:prefixMappings="xmlns:ns0='http://purl.org/dc/elements/1.1/' xmlns:ns1='http://schemas.openxmlformats.org/package/2006/metadata/core-properties' " w:xpath="/ns1:coreProperties[1]/ns0:creator[1]" w:storeItemID="{6C3C8BC8-F283-45AE-878A-BAB7291924A1}"/>
                                   <w:text/>
                                 </w:sdtPr>
+                                <w:sdtEndPr/>
                                 <w:sdtContent>
                                   <w:p>
                                     <w:pPr>
@@ -698,7 +703,7 @@
               </mc:Choice>
               <mc:Fallback>
                 <w:pict>
-                  <v:shape w14:anchorId="39E0D150" id="Tekstfelt 129" o:spid="_x0000_s1030" type="#_x0000_t202" style="position:absolute;margin-left:0;margin-top:0;width:556.1pt;height:50.2pt;z-index:251661312;visibility:visible;mso-wrap-style:square;mso-width-percent:1154;mso-height-percent:0;mso-top-percent:790;mso-wrap-distance-left:9pt;mso-wrap-distance-top:0;mso-wrap-distance-right:9pt;mso-wrap-distance-bottom:0;mso-position-horizontal:center;mso-position-horizontal-relative:page;mso-position-vertical-relative:page;mso-width-percent:1154;mso-height-percent:0;mso-top-percent:790;mso-width-relative:margin;mso-height-relative:margin;v-text-anchor:top" o:gfxdata="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" filled="f" stroked="f" strokeweight=".5pt">
+                  <v:shape w14:anchorId="39E0D150" id="Tekstfelt 129" o:spid="_x0000_s1030" type="#_x0000_t202" style="position:absolute;margin-left:0;margin-top:0;width:556.1pt;height:50.2pt;z-index:251661312;visibility:visible;mso-wrap-style:square;mso-width-percent:1154;mso-height-percent:0;mso-top-percent:790;mso-wrap-distance-left:9pt;mso-wrap-distance-top:0;mso-wrap-distance-right:9pt;mso-wrap-distance-bottom:0;mso-position-horizontal:center;mso-position-horizontal-relative:page;mso-position-vertical-relative:page;mso-width-percent:1154;mso-height-percent:0;mso-top-percent:790;mso-width-relative:margin;mso-height-relative:margin;v-text-anchor:top" o:gfxdata="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" filled="f" stroked="f" strokeweight=".5pt">
                     <v:textbox style="mso-fit-shape-to-text:t" inset="1in,0,86.4pt,0">
                       <w:txbxContent>
                         <w:sdt>
@@ -715,6 +720,7 @@
                             <w:dataBinding w:prefixMappings="xmlns:ns0='http://purl.org/dc/elements/1.1/' xmlns:ns1='http://schemas.openxmlformats.org/package/2006/metadata/core-properties' " w:xpath="/ns1:coreProperties[1]/ns0:subject[1]" w:storeItemID="{6C3C8BC8-F283-45AE-878A-BAB7291924A1}"/>
                             <w:text/>
                           </w:sdtPr>
+                          <w:sdtEndPr/>
                           <w:sdtContent>
                             <w:p>
                               <w:pPr>
@@ -754,6 +760,7 @@
                             <w:dataBinding w:prefixMappings="xmlns:ns0='http://purl.org/dc/elements/1.1/' xmlns:ns1='http://schemas.openxmlformats.org/package/2006/metadata/core-properties' " w:xpath="/ns1:coreProperties[1]/ns0:creator[1]" w:storeItemID="{6C3C8BC8-F283-45AE-878A-BAB7291924A1}"/>
                             <w:text/>
                           </w:sdtPr>
+                          <w:sdtEndPr/>
                           <w:sdtContent>
                             <w:p>
                               <w:pPr>
@@ -874,6 +881,7 @@
                                     <w:calendar w:val="gregorian"/>
                                   </w:date>
                                 </w:sdtPr>
+                                <w:sdtEndPr/>
                                 <w:sdtContent>
                                   <w:p>
                                     <w:pPr>
@@ -918,7 +926,7 @@
               </mc:Choice>
               <mc:Fallback>
                 <w:pict>
-                  <v:rect w14:anchorId="7CECF08B" id="Rektangel 130" o:spid="_x0000_s1031" style="position:absolute;margin-left:-4.4pt;margin-top:0;width:46.8pt;height:77.75pt;z-index:251660288;visibility:visible;mso-wrap-style:square;mso-width-percent:76;mso-height-percent:98;mso-top-percent:23;mso-wrap-distance-left:9pt;mso-wrap-distance-top:0;mso-wrap-distance-right:9pt;mso-wrap-distance-bottom:0;mso-position-horizontal:right;mso-position-horizontal-relative:margin;mso-position-vertical-relative:page;mso-width-percent:76;mso-height-percent:98;mso-top-percent:23;mso-width-relative:page;mso-height-relative:page;v-text-anchor:bottom" o:gfxdata="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" fillcolor="#2fa3ee [3204]" stroked="f" strokeweight="1.25pt">
+                  <v:rect w14:anchorId="7CECF08B" id="Rektangel 130" o:spid="_x0000_s1031" style="position:absolute;margin-left:-4.4pt;margin-top:0;width:46.8pt;height:77.75pt;z-index:251660288;visibility:visible;mso-wrap-style:square;mso-width-percent:76;mso-height-percent:98;mso-top-percent:23;mso-wrap-distance-left:9pt;mso-wrap-distance-top:0;mso-wrap-distance-right:9pt;mso-wrap-distance-bottom:0;mso-position-horizontal:right;mso-position-horizontal-relative:margin;mso-position-vertical-relative:page;mso-width-percent:76;mso-height-percent:98;mso-top-percent:23;mso-width-relative:page;mso-height-relative:page;v-text-anchor:bottom" o:gfxdata="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" fillcolor="#2fa3ee [3204]" stroked="f" strokeweight="1.25pt">
                     <o:lock v:ext="edit" aspectratio="t"/>
                     <v:textbox inset="3.6pt,,3.6pt">
                       <w:txbxContent>
@@ -940,6 +948,7 @@
                               <w:calendar w:val="gregorian"/>
                             </w:date>
                           </w:sdtPr>
+                          <w:sdtEndPr/>
                           <w:sdtContent>
                             <w:p>
                               <w:pPr>
@@ -5789,12 +5798,28 @@
       </w:r>
       <w:proofErr w:type="spellEnd"/>
       <w:r>
-        <w:t xml:space="preserve"> &amp; stakeholder-fuldmægtig</w:t>
+        <w:t xml:space="preserve"> &amp; </w:t>
+      </w:r>
+      <w:proofErr w:type="spellStart"/>
+      <w:r>
+        <w:t>stakeholder</w:t>
+      </w:r>
+      <w:proofErr w:type="spellEnd"/>
+      <w:r>
+        <w:t>-fuldmægtig</w:t>
       </w:r>
     </w:p>
     <w:p>
       <w:r>
-        <w:t xml:space="preserve">Casper: Rapport-ansvarlig &amp; stand-in product </w:t>
+        <w:t xml:space="preserve">Casper: Rapport-ansvarlig &amp; stand-in </w:t>
+      </w:r>
+      <w:proofErr w:type="spellStart"/>
+      <w:r>
+        <w:t>product</w:t>
+      </w:r>
+      <w:proofErr w:type="spellEnd"/>
+      <w:r>
+        <w:t xml:space="preserve"> </w:t>
       </w:r>
       <w:proofErr w:type="spellStart"/>
       <w:r>
@@ -6009,7 +6034,15 @@
       </w:r>
       <w:proofErr w:type="spellEnd"/>
       <w:r>
-        <w:t xml:space="preserve"> er en SaaS virksomhed som specialiserer sig inden for </w:t>
+        <w:t xml:space="preserve"> er en </w:t>
+      </w:r>
+      <w:proofErr w:type="spellStart"/>
+      <w:r>
+        <w:t>SaaS</w:t>
+      </w:r>
+      <w:proofErr w:type="spellEnd"/>
+      <w:r>
+        <w:t xml:space="preserve"> virksomhed som specialiserer sig inden for </w:t>
       </w:r>
       <w:proofErr w:type="spellStart"/>
       <w:r>
@@ -10131,7 +10164,23 @@
                 <w:sz w:val="22"/>
                 <w:szCs w:val="22"/>
               </w:rPr>
-              <w:t xml:space="preserve"> af tasks og eventuelt justere projekteringen af projektet. Indlede en dialog med stakeholder under sprint review, om </w:t>
+              <w:t xml:space="preserve"> af </w:t>
+            </w:r>
+            <w:proofErr w:type="spellStart"/>
+            <w:r>
+              <w:rPr>
+                <w:sz w:val="22"/>
+                <w:szCs w:val="22"/>
+              </w:rPr>
+              <w:t>tasks</w:t>
+            </w:r>
+            <w:proofErr w:type="spellEnd"/>
+            <w:r>
+              <w:rPr>
+                <w:sz w:val="22"/>
+                <w:szCs w:val="22"/>
+              </w:rPr>
+              <w:t xml:space="preserve"> og eventuelt justere projekteringen af projektet. Indlede en dialog med stakeholder under sprint review, om </w:t>
             </w:r>
             <w:r>
               <w:rPr>
@@ -10167,7 +10216,23 @@
                 <w:sz w:val="22"/>
                 <w:szCs w:val="22"/>
               </w:rPr>
-              <w:t xml:space="preserve">Hele gruppen og product </w:t>
+              <w:t xml:space="preserve">Hele gruppen og </w:t>
+            </w:r>
+            <w:proofErr w:type="spellStart"/>
+            <w:r>
+              <w:rPr>
+                <w:sz w:val="22"/>
+                <w:szCs w:val="22"/>
+              </w:rPr>
+              <w:t>product</w:t>
+            </w:r>
+            <w:proofErr w:type="spellEnd"/>
+            <w:r>
+              <w:rPr>
+                <w:sz w:val="22"/>
+                <w:szCs w:val="22"/>
+              </w:rPr>
+              <w:t xml:space="preserve"> </w:t>
             </w:r>
             <w:proofErr w:type="spellStart"/>
             <w:r>
@@ -10677,18 +10742,13 @@
       </w:r>
       <w:bookmarkEnd w:id="21"/>
     </w:p>
+    <w:p/>
     <w:p>
-      <w:r>
-        <w:br w:type="page"/>
-      </w:r>
-    </w:p>
-    <w:p>
       <w:pPr>
         <w:pStyle w:val="Overskrift2"/>
       </w:pPr>
       <w:bookmarkStart w:id="22" w:name="_Toc532229557"/>
       <w:r>
-        <w:lastRenderedPageBreak/>
         <w:t>User storie</w:t>
       </w:r>
       <w:r>
@@ -10714,6 +10774,7 @@
         <w:t>Vi vil i projektet tage udgangspunkt i nogle user storys, som danner ramme for de funktionaliteter applikationen skal kunne. User storys er skrevet i en ”som x skal jeg kunne y” form, for at gøre forståelsen mellem udvikler og kunde lettere. Dette er første udkast, som vi efterfølgende vil bryde op i tasks, lave en tidsestimering på disse, og til sidst præsentere for kunden, som vil prioritere hvilke user storys der vægter højest:</w:t>
       </w:r>
     </w:p>
+    <w:p/>
     <w:tbl>
       <w:tblPr>
         <w:tblStyle w:val="Gittertabel4-farve1"/>
@@ -10773,35 +10834,17 @@
               <w:spacing w:before="0"/>
               <w:textAlignment w:val="center"/>
               <w:rPr>
-                <w:bCs w:val="0"/>
-              </w:rPr>
-            </w:pPr>
-          </w:p>
-          <w:p>
-            <w:pPr>
-              <w:spacing w:before="0"/>
-              <w:textAlignment w:val="center"/>
-              <w:rPr>
-                <w:bCs w:val="0"/>
-              </w:rPr>
-            </w:pPr>
-            <w:r>
-              <w:rPr>
-                <w:b w:val="0"/>
-              </w:rPr>
-              <w:t>Som firma skal jeg kunne oprette en bruger, så jeg kan logge ind senere med relevant indhold og rettigheder.</w:t>
-            </w:r>
-          </w:p>
-          <w:p>
-            <w:pPr>
-              <w:spacing w:before="0"/>
-              <w:textAlignment w:val="center"/>
-              <w:rPr>
                 <w:rFonts w:eastAsia="Times New Roman" w:cstheme="minorHAnsi"/>
-                <w:b w:val="0"/>
                 <w:lang w:eastAsia="da-DK"/>
               </w:rPr>
             </w:pPr>
+            <w:r>
+              <w:rPr>
+                <w:rFonts w:eastAsia="Times New Roman" w:cstheme="minorHAnsi"/>
+                <w:lang w:eastAsia="da-DK"/>
+              </w:rPr>
+              <w:t>Som kunde og firma skal jeg kunne logge ind, og have forskellige rettigheder.</w:t>
+            </w:r>
           </w:p>
         </w:tc>
       </w:tr>
@@ -10819,35 +10862,17 @@
               <w:spacing w:before="0"/>
               <w:textAlignment w:val="center"/>
               <w:rPr>
-                <w:bCs w:val="0"/>
-              </w:rPr>
-            </w:pPr>
-          </w:p>
-          <w:p>
-            <w:pPr>
-              <w:spacing w:before="0"/>
-              <w:textAlignment w:val="center"/>
-              <w:rPr>
-                <w:bCs w:val="0"/>
-              </w:rPr>
-            </w:pPr>
-            <w:r>
-              <w:rPr>
-                <w:b w:val="0"/>
-              </w:rPr>
-              <w:t>Som firma skal jeg kunne oprette en bruger, så jeg kan logge ind senere med relevant indhold og rettigheder.</w:t>
-            </w:r>
-          </w:p>
-          <w:p>
-            <w:pPr>
-              <w:spacing w:before="0"/>
-              <w:textAlignment w:val="center"/>
-              <w:rPr>
                 <w:rFonts w:eastAsia="Times New Roman" w:cstheme="minorHAnsi"/>
-                <w:b w:val="0"/>
                 <w:lang w:eastAsia="da-DK"/>
               </w:rPr>
             </w:pPr>
+            <w:r>
+              <w:rPr>
+                <w:rFonts w:eastAsia="Times New Roman" w:cstheme="minorHAnsi"/>
+                <w:lang w:eastAsia="da-DK"/>
+              </w:rPr>
+              <w:t>Som kunde skal jeg kunne oprette en bruger, hvor mine interesser bliver gemt.</w:t>
+            </w:r>
           </w:p>
         </w:tc>
       </w:tr>
@@ -10866,35 +10891,18 @@
               <w:spacing w:before="0"/>
               <w:textAlignment w:val="center"/>
               <w:rPr>
-                <w:bCs w:val="0"/>
-              </w:rPr>
-            </w:pPr>
-          </w:p>
-          <w:p>
-            <w:pPr>
-              <w:spacing w:before="0"/>
-              <w:textAlignment w:val="center"/>
-              <w:rPr>
-                <w:bCs w:val="0"/>
-              </w:rPr>
-            </w:pPr>
-            <w:r>
-              <w:rPr>
-                <w:b w:val="0"/>
-              </w:rPr>
-              <w:t>Som firma skal jeg kunne oprette nye tilbud, som skal vises til kunder, så kunderne har mulighed for at købe vores tilbud.</w:t>
-            </w:r>
-          </w:p>
-          <w:p>
-            <w:pPr>
-              <w:spacing w:before="0"/>
-              <w:textAlignment w:val="center"/>
-              <w:rPr>
                 <w:rFonts w:eastAsia="Times New Roman" w:cstheme="minorHAnsi"/>
-                <w:b w:val="0"/>
                 <w:lang w:eastAsia="da-DK"/>
               </w:rPr>
             </w:pPr>
+            <w:r>
+              <w:rPr>
+                <w:rFonts w:eastAsia="Times New Roman" w:cstheme="minorHAnsi"/>
+                <w:lang w:eastAsia="da-DK"/>
+              </w:rPr>
+              <w:lastRenderedPageBreak/>
+              <w:t>Som firma skal jeg kunne oprette en bruger</w:t>
+            </w:r>
           </w:p>
         </w:tc>
       </w:tr>
@@ -10912,56 +10920,24 @@
               <w:spacing w:before="0"/>
               <w:textAlignment w:val="center"/>
               <w:rPr>
-                <w:bCs w:val="0"/>
-              </w:rPr>
-            </w:pPr>
-          </w:p>
-          <w:p>
-            <w:pPr>
-              <w:spacing w:before="0"/>
-              <w:textAlignment w:val="center"/>
-              <w:rPr>
-                <w:bCs w:val="0"/>
-              </w:rPr>
-            </w:pPr>
-            <w:r>
-              <w:rPr>
-                <w:b w:val="0"/>
-              </w:rPr>
-              <w:t xml:space="preserve">Som ansat hos </w:t>
-            </w:r>
-            <w:proofErr w:type="spellStart"/>
-            <w:r>
-              <w:rPr>
-                <w:b w:val="0"/>
-              </w:rPr>
-              <w:t>Your</w:t>
-            </w:r>
-            <w:proofErr w:type="spellEnd"/>
-            <w:r>
-              <w:rPr>
-                <w:b w:val="0"/>
-              </w:rPr>
-              <w:t xml:space="preserve"> Local skal jeg have administrative rettigheder over firmaer og kunder, så jeg kan godkende firmaer og redigere og slette brugerdata ift. GDPR.</w:t>
-            </w:r>
-          </w:p>
-          <w:p>
-            <w:pPr>
-              <w:spacing w:before="0"/>
-              <w:textAlignment w:val="center"/>
-              <w:rPr>
                 <w:rFonts w:eastAsia="Times New Roman" w:cstheme="minorHAnsi"/>
-                <w:b w:val="0"/>
                 <w:lang w:eastAsia="da-DK"/>
               </w:rPr>
             </w:pPr>
+            <w:r>
+              <w:rPr>
+                <w:rFonts w:eastAsia="Times New Roman" w:cstheme="minorHAnsi"/>
+                <w:lang w:eastAsia="da-DK"/>
+              </w:rPr>
+              <w:t>Som firma skal jeg kunne oprette nye tilbud som vises til relevante kunder.</w:t>
+            </w:r>
           </w:p>
         </w:tc>
       </w:tr>
       <w:tr>
         <w:trPr>
           <w:cnfStyle w:val="000000100000" w:firstRow="0" w:lastRow="0" w:firstColumn="0" w:lastColumn="0" w:oddVBand="0" w:evenVBand="0" w:oddHBand="1" w:evenHBand="0" w:firstRowFirstColumn="0" w:firstRowLastColumn="0" w:lastRowFirstColumn="0" w:lastRowLastColumn="0"/>
-          <w:trHeight w:val="409"/>
+          <w:trHeight w:val="417"/>
         </w:trPr>
         <w:tc>
           <w:tcPr>
@@ -10974,46 +10950,22 @@
               <w:textAlignment w:val="center"/>
               <w:rPr>
                 <w:rFonts w:eastAsia="Times New Roman" w:cstheme="minorHAnsi"/>
-                <w:bCs w:val="0"/>
                 <w:lang w:eastAsia="da-DK"/>
               </w:rPr>
             </w:pPr>
-          </w:p>
-          <w:p>
-            <w:pPr>
-              <w:spacing w:before="0"/>
-              <w:textAlignment w:val="center"/>
+            <w:r>
               <w:rPr>
                 <w:rFonts w:eastAsia="Times New Roman" w:cstheme="minorHAnsi"/>
-                <w:bCs w:val="0"/>
                 <w:lang w:eastAsia="da-DK"/>
               </w:rPr>
-            </w:pPr>
-            <w:r>
-              <w:rPr>
-                <w:rFonts w:eastAsia="Times New Roman" w:cstheme="minorHAnsi"/>
-                <w:b w:val="0"/>
-                <w:lang w:eastAsia="da-DK"/>
-              </w:rPr>
-              <w:t>Som kunde skal jeg kunne købe et tilbud.</w:t>
-            </w:r>
-          </w:p>
-          <w:p>
-            <w:pPr>
-              <w:spacing w:before="0"/>
-              <w:textAlignment w:val="center"/>
-              <w:rPr>
-                <w:rFonts w:eastAsia="Times New Roman" w:cstheme="minorHAnsi"/>
-                <w:b w:val="0"/>
-                <w:lang w:eastAsia="da-DK"/>
-              </w:rPr>
-            </w:pPr>
+              <w:t>Som kunde skal jeg kunne se en oversigt over tilbud i mit nærområde og sortere i disse ud fra kategorier.</w:t>
+            </w:r>
           </w:p>
         </w:tc>
       </w:tr>
       <w:tr>
         <w:trPr>
-          <w:trHeight w:val="415"/>
+          <w:trHeight w:val="409"/>
         </w:trPr>
         <w:tc>
           <w:tcPr>
@@ -11025,41 +10977,51 @@
               <w:spacing w:before="0"/>
               <w:textAlignment w:val="center"/>
               <w:rPr>
-                <w:bCs w:val="0"/>
-              </w:rPr>
-            </w:pPr>
-          </w:p>
-          <w:p>
-            <w:pPr>
-              <w:spacing w:before="0"/>
-              <w:textAlignment w:val="center"/>
-              <w:rPr>
-                <w:bCs w:val="0"/>
-              </w:rPr>
-            </w:pPr>
-            <w:r>
-              <w:rPr>
-                <w:b w:val="0"/>
-              </w:rPr>
-              <w:t>Som firma skal jeg kunne se en oversigt over hvor mange tilbud der er blevet købt, så jeg kan holde statistik over mine salg.</w:t>
-            </w:r>
-          </w:p>
-          <w:p>
-            <w:pPr>
-              <w:spacing w:before="0"/>
-              <w:textAlignment w:val="center"/>
-              <w:rPr>
                 <w:rFonts w:eastAsia="Times New Roman" w:cstheme="minorHAnsi"/>
-                <w:b w:val="0"/>
                 <w:lang w:eastAsia="da-DK"/>
               </w:rPr>
             </w:pPr>
+            <w:r>
+              <w:rPr>
+                <w:rFonts w:eastAsia="Times New Roman" w:cstheme="minorHAnsi"/>
+                <w:lang w:eastAsia="da-DK"/>
+              </w:rPr>
+              <w:t>Som kunde skal jeg kunne købe et tilbud.</w:t>
+            </w:r>
           </w:p>
         </w:tc>
       </w:tr>
       <w:tr>
         <w:trPr>
           <w:cnfStyle w:val="000000100000" w:firstRow="0" w:lastRow="0" w:firstColumn="0" w:lastColumn="0" w:oddVBand="0" w:evenVBand="0" w:oddHBand="1" w:evenHBand="0" w:firstRowFirstColumn="0" w:firstRowLastColumn="0" w:lastRowFirstColumn="0" w:lastRowLastColumn="0"/>
+          <w:trHeight w:val="415"/>
+        </w:trPr>
+        <w:tc>
+          <w:tcPr>
+            <w:cnfStyle w:val="001000000000" w:firstRow="0" w:lastRow="0" w:firstColumn="1" w:lastColumn="0" w:oddVBand="0" w:evenVBand="0" w:oddHBand="0" w:evenHBand="0" w:firstRowFirstColumn="0" w:firstRowLastColumn="0" w:lastRowFirstColumn="0" w:lastRowLastColumn="0"/>
+            <w:tcW w:w="9628" w:type="dxa"/>
+          </w:tcPr>
+          <w:p>
+            <w:pPr>
+              <w:spacing w:before="0"/>
+              <w:textAlignment w:val="center"/>
+              <w:rPr>
+                <w:rFonts w:eastAsia="Times New Roman" w:cstheme="minorHAnsi"/>
+                <w:lang w:eastAsia="da-DK"/>
+              </w:rPr>
+            </w:pPr>
+            <w:r>
+              <w:rPr>
+                <w:rFonts w:eastAsia="Times New Roman" w:cstheme="minorHAnsi"/>
+                <w:lang w:eastAsia="da-DK"/>
+              </w:rPr>
+              <w:t>Som kunde skal jeg modtage push-meddelelser om tilbud indenfor en geolokation på 5 km.</w:t>
+            </w:r>
+          </w:p>
+        </w:tc>
+      </w:tr>
+      <w:tr>
+        <w:trPr>
           <w:trHeight w:val="422"/>
         </w:trPr>
         <w:tc>
@@ -11072,41 +11034,46 @@
               <w:spacing w:before="0"/>
               <w:textAlignment w:val="center"/>
               <w:rPr>
-                <w:bCs w:val="0"/>
-              </w:rPr>
-            </w:pPr>
-          </w:p>
+                <w:rFonts w:eastAsia="Times New Roman" w:cstheme="minorHAnsi"/>
+                <w:lang w:eastAsia="da-DK"/>
+              </w:rPr>
+            </w:pPr>
+            <w:r>
+              <w:rPr>
+                <w:rFonts w:eastAsia="Times New Roman" w:cstheme="minorHAnsi"/>
+                <w:lang w:eastAsia="da-DK"/>
+              </w:rPr>
+              <w:t>Som firma skal jeg kunne se en oversigt over hvor mange tilbud der er blevet købt.</w:t>
+            </w:r>
+          </w:p>
+        </w:tc>
+      </w:tr>
+      <w:tr>
+        <w:trPr>
+          <w:cnfStyle w:val="000000100000" w:firstRow="0" w:lastRow="0" w:firstColumn="0" w:lastColumn="0" w:oddVBand="0" w:evenVBand="0" w:oddHBand="1" w:evenHBand="0" w:firstRowFirstColumn="0" w:firstRowLastColumn="0" w:lastRowFirstColumn="0" w:lastRowLastColumn="0"/>
+          <w:trHeight w:val="372"/>
+        </w:trPr>
+        <w:tc>
+          <w:tcPr>
+            <w:cnfStyle w:val="001000000000" w:firstRow="0" w:lastRow="0" w:firstColumn="1" w:lastColumn="0" w:oddVBand="0" w:evenVBand="0" w:oddHBand="0" w:evenHBand="0" w:firstRowFirstColumn="0" w:firstRowLastColumn="0" w:lastRowFirstColumn="0" w:lastRowLastColumn="0"/>
+            <w:tcW w:w="9628" w:type="dxa"/>
+          </w:tcPr>
           <w:p>
             <w:pPr>
               <w:spacing w:before="0"/>
               <w:textAlignment w:val="center"/>
               <w:rPr>
-                <w:bCs w:val="0"/>
-              </w:rPr>
-            </w:pPr>
-            <w:r>
-              <w:rPr>
-                <w:b w:val="0"/>
-              </w:rPr>
-              <w:t>S</w:t>
-            </w:r>
-            <w:r>
-              <w:rPr>
-                <w:b w:val="0"/>
-              </w:rPr>
-              <w:t>om kunde skal jeg kunne se en oversigt over tilbud i mit nærområde, så jeg kun ser relevante tilbud ift. min placering.</w:t>
-            </w:r>
-          </w:p>
-          <w:p>
-            <w:pPr>
-              <w:spacing w:before="0"/>
-              <w:textAlignment w:val="center"/>
-              <w:rPr>
                 <w:rFonts w:eastAsia="Times New Roman" w:cstheme="minorHAnsi"/>
-                <w:b w:val="0"/>
                 <w:lang w:eastAsia="da-DK"/>
               </w:rPr>
             </w:pPr>
+            <w:r>
+              <w:rPr>
+                <w:rFonts w:eastAsia="Times New Roman" w:cstheme="minorHAnsi"/>
+                <w:lang w:eastAsia="da-DK"/>
+              </w:rPr>
+              <w:t>Som ansat skal jeg have administrative rettigheder over firmaer og kunder.</w:t>
+            </w:r>
           </w:p>
         </w:tc>
       </w:tr>
@@ -11121,10 +11088,12 @@
       <w:pPr>
         <w:pStyle w:val="Overskrift2"/>
       </w:pPr>
+      <w:bookmarkStart w:id="23" w:name="_Toc532229558"/>
       <w:r>
         <w:lastRenderedPageBreak/>
-        <w:t>User Storys</w:t>
-      </w:r>
+        <w:t>Tasks</w:t>
+      </w:r>
+      <w:bookmarkEnd w:id="23"/>
     </w:p>
     <w:p>
       <w:pPr>
@@ -11203,10 +11172,26 @@
     </w:p>
     <w:p>
       <w:r>
-        <w:t xml:space="preserve">Herunder en opstilling af tabeller, som hver indeholder en user story, dennes tasks, og en </w:t>
+        <w:t xml:space="preserve">Herunder en opstilling af tabeller, som hver indeholder en </w:t>
       </w:r>
       <w:proofErr w:type="spellStart"/>
       <w:r>
+        <w:t>user</w:t>
+      </w:r>
+      <w:proofErr w:type="spellEnd"/>
+      <w:r>
+        <w:t xml:space="preserve"> story, dennes </w:t>
+      </w:r>
+      <w:proofErr w:type="spellStart"/>
+      <w:r>
+        <w:t>tasks</w:t>
+      </w:r>
+      <w:proofErr w:type="spellEnd"/>
+      <w:r>
+        <w:t xml:space="preserve">, og en </w:t>
+      </w:r>
+      <w:proofErr w:type="spellStart"/>
+      <w:r>
         <w:t>three</w:t>
       </w:r>
       <w:proofErr w:type="spellEnd"/>
@@ -11219,7 +11204,15 @@
       </w:r>
       <w:proofErr w:type="spellEnd"/>
       <w:r>
-        <w:t xml:space="preserve"> og planning poker estimering ud fra:</w:t>
+        <w:t xml:space="preserve"> og </w:t>
+      </w:r>
+      <w:proofErr w:type="spellStart"/>
+      <w:r>
+        <w:t>planning</w:t>
+      </w:r>
+      <w:proofErr w:type="spellEnd"/>
+      <w:r>
+        <w:t xml:space="preserve"> poker estimering ud fra:</w:t>
       </w:r>
     </w:p>
     <w:tbl>
@@ -11904,11 +11897,11 @@
       <w:pPr>
         <w:pStyle w:val="Overskrift3"/>
       </w:pPr>
-      <w:bookmarkStart w:id="23" w:name="_Toc532229560"/>
+      <w:bookmarkStart w:id="24" w:name="_Toc532229560"/>
       <w:r>
         <w:t>US02</w:t>
       </w:r>
-      <w:bookmarkEnd w:id="23"/>
+      <w:bookmarkEnd w:id="24"/>
     </w:p>
     <w:tbl>
       <w:tblPr>
@@ -11954,10 +11947,7 @@
               <w:t>User Story: Som kunde skal jeg kunne oprette en bruger, hvor mine interesser bliver gemt, og logge ind, med relevante rettigheder</w:t>
             </w:r>
             <w:r>
-              <w:t xml:space="preserve">, så </w:t>
-            </w:r>
-            <w:r>
-              <w:t>jeg kan finde tilbud der passer til mine interesser</w:t>
+              <w:t>, så jeg ikke behøver at finde de forskellige kategorier efter hvert login</w:t>
             </w:r>
             <w:r>
               <w:t>.</w:t>
@@ -12417,11 +12407,11 @@
       <w:pPr>
         <w:pStyle w:val="Overskrift3"/>
       </w:pPr>
-      <w:bookmarkStart w:id="24" w:name="_Toc532229561"/>
+      <w:bookmarkStart w:id="25" w:name="_Toc532229561"/>
       <w:r>
         <w:t>US03</w:t>
       </w:r>
-      <w:bookmarkEnd w:id="24"/>
+      <w:bookmarkEnd w:id="25"/>
     </w:p>
     <w:tbl>
       <w:tblPr>
@@ -12683,9 +12673,6 @@
               <w:jc w:val="center"/>
               <w:cnfStyle w:val="000000100000" w:firstRow="0" w:lastRow="0" w:firstColumn="0" w:lastColumn="0" w:oddVBand="0" w:evenVBand="0" w:oddHBand="1" w:evenHBand="0" w:firstRowFirstColumn="0" w:firstRowLastColumn="0" w:lastRowFirstColumn="0" w:lastRowLastColumn="0"/>
             </w:pPr>
-            <w:r>
-              <w:t>3</w:t>
-            </w:r>
           </w:p>
         </w:tc>
         <w:tc>
@@ -12697,9 +12684,6 @@
               <w:jc w:val="center"/>
               <w:cnfStyle w:val="000000100000" w:firstRow="0" w:lastRow="0" w:firstColumn="0" w:lastColumn="0" w:oddVBand="0" w:evenVBand="0" w:oddHBand="1" w:evenHBand="0" w:firstRowFirstColumn="0" w:firstRowLastColumn="0" w:lastRowFirstColumn="0" w:lastRowLastColumn="0"/>
             </w:pPr>
-            <w:r>
-              <w:t>3,5</w:t>
-            </w:r>
           </w:p>
         </w:tc>
       </w:tr>
@@ -12803,9 +12787,6 @@
               <w:jc w:val="center"/>
               <w:cnfStyle w:val="000000000000" w:firstRow="0" w:lastRow="0" w:firstColumn="0" w:lastColumn="0" w:oddVBand="0" w:evenVBand="0" w:oddHBand="0" w:evenHBand="0" w:firstRowFirstColumn="0" w:firstRowLastColumn="0" w:lastRowFirstColumn="0" w:lastRowLastColumn="0"/>
             </w:pPr>
-            <w:r>
-              <w:t>1</w:t>
-            </w:r>
           </w:p>
         </w:tc>
         <w:tc>
@@ -12817,9 +12798,6 @@
               <w:jc w:val="center"/>
               <w:cnfStyle w:val="000000000000" w:firstRow="0" w:lastRow="0" w:firstColumn="0" w:lastColumn="0" w:oddVBand="0" w:evenVBand="0" w:oddHBand="0" w:evenHBand="0" w:firstRowFirstColumn="0" w:firstRowLastColumn="0" w:lastRowFirstColumn="0" w:lastRowLastColumn="0"/>
             </w:pPr>
-            <w:r>
-              <w:t>1</w:t>
-            </w:r>
           </w:p>
         </w:tc>
       </w:tr>
@@ -12864,9 +12842,6 @@
               <w:jc w:val="center"/>
               <w:cnfStyle w:val="000000100000" w:firstRow="0" w:lastRow="0" w:firstColumn="0" w:lastColumn="0" w:oddVBand="0" w:evenVBand="0" w:oddHBand="1" w:evenHBand="0" w:firstRowFirstColumn="0" w:firstRowLastColumn="0" w:lastRowFirstColumn="0" w:lastRowLastColumn="0"/>
             </w:pPr>
-            <w:r>
-              <w:t>X</w:t>
-            </w:r>
           </w:p>
         </w:tc>
         <w:tc>
@@ -12878,9 +12853,6 @@
               <w:jc w:val="center"/>
               <w:cnfStyle w:val="000000100000" w:firstRow="0" w:lastRow="0" w:firstColumn="0" w:lastColumn="0" w:oddVBand="0" w:evenVBand="0" w:oddHBand="1" w:evenHBand="0" w:firstRowFirstColumn="0" w:firstRowLastColumn="0" w:lastRowFirstColumn="0" w:lastRowLastColumn="0"/>
             </w:pPr>
-            <w:r>
-              <w:t>X</w:t>
-            </w:r>
           </w:p>
         </w:tc>
         <w:tc>
@@ -12892,9 +12864,6 @@
               <w:jc w:val="center"/>
               <w:cnfStyle w:val="000000100000" w:firstRow="0" w:lastRow="0" w:firstColumn="0" w:lastColumn="0" w:oddVBand="0" w:evenVBand="0" w:oddHBand="1" w:evenHBand="0" w:firstRowFirstColumn="0" w:firstRowLastColumn="0" w:lastRowFirstColumn="0" w:lastRowLastColumn="0"/>
             </w:pPr>
-            <w:r>
-              <w:t>X</w:t>
-            </w:r>
           </w:p>
         </w:tc>
         <w:tc>
@@ -12920,9 +12889,6 @@
               <w:jc w:val="center"/>
               <w:cnfStyle w:val="000000100000" w:firstRow="0" w:lastRow="0" w:firstColumn="0" w:lastColumn="0" w:oddVBand="0" w:evenVBand="0" w:oddHBand="1" w:evenHBand="0" w:firstRowFirstColumn="0" w:firstRowLastColumn="0" w:lastRowFirstColumn="0" w:lastRowLastColumn="0"/>
             </w:pPr>
-            <w:r>
-              <w:t>1</w:t>
-            </w:r>
           </w:p>
         </w:tc>
         <w:tc>
@@ -12934,9 +12900,6 @@
               <w:jc w:val="center"/>
               <w:cnfStyle w:val="000000100000" w:firstRow="0" w:lastRow="0" w:firstColumn="0" w:lastColumn="0" w:oddVBand="0" w:evenVBand="0" w:oddHBand="1" w:evenHBand="0" w:firstRowFirstColumn="0" w:firstRowLastColumn="0" w:lastRowFirstColumn="0" w:lastRowLastColumn="0"/>
             </w:pPr>
-            <w:r>
-              <w:t>1</w:t>
-            </w:r>
           </w:p>
         </w:tc>
       </w:tr>
@@ -12945,11 +12908,11 @@
       <w:pPr>
         <w:pStyle w:val="Overskrift3"/>
       </w:pPr>
-      <w:bookmarkStart w:id="25" w:name="_Toc532229562"/>
+      <w:bookmarkStart w:id="26" w:name="_Toc532229562"/>
       <w:r>
         <w:t>Us04</w:t>
       </w:r>
-      <w:bookmarkEnd w:id="25"/>
+      <w:bookmarkEnd w:id="26"/>
     </w:p>
     <w:tbl>
       <w:tblPr>
@@ -13219,9 +13182,6 @@
               <w:jc w:val="center"/>
               <w:cnfStyle w:val="000000100000" w:firstRow="0" w:lastRow="0" w:firstColumn="0" w:lastColumn="0" w:oddVBand="0" w:evenVBand="0" w:oddHBand="1" w:evenHBand="0" w:firstRowFirstColumn="0" w:firstRowLastColumn="0" w:lastRowFirstColumn="0" w:lastRowLastColumn="0"/>
             </w:pPr>
-            <w:r>
-              <w:t>1,5</w:t>
-            </w:r>
           </w:p>
         </w:tc>
         <w:tc>
@@ -13233,9 +13193,6 @@
               <w:jc w:val="center"/>
               <w:cnfStyle w:val="000000100000" w:firstRow="0" w:lastRow="0" w:firstColumn="0" w:lastColumn="0" w:oddVBand="0" w:evenVBand="0" w:oddHBand="1" w:evenHBand="0" w:firstRowFirstColumn="0" w:firstRowLastColumn="0" w:lastRowFirstColumn="0" w:lastRowLastColumn="0"/>
             </w:pPr>
-            <w:r>
-              <w:t>1,25</w:t>
-            </w:r>
           </w:p>
         </w:tc>
       </w:tr>
@@ -13338,9 +13295,6 @@
               <w:jc w:val="center"/>
               <w:cnfStyle w:val="000000000000" w:firstRow="0" w:lastRow="0" w:firstColumn="0" w:lastColumn="0" w:oddVBand="0" w:evenVBand="0" w:oddHBand="0" w:evenHBand="0" w:firstRowFirstColumn="0" w:firstRowLastColumn="0" w:lastRowFirstColumn="0" w:lastRowLastColumn="0"/>
             </w:pPr>
-            <w:r>
-              <w:t>3,5</w:t>
-            </w:r>
           </w:p>
         </w:tc>
         <w:tc>
@@ -13352,9 +13306,6 @@
               <w:jc w:val="center"/>
               <w:cnfStyle w:val="000000000000" w:firstRow="0" w:lastRow="0" w:firstColumn="0" w:lastColumn="0" w:oddVBand="0" w:evenVBand="0" w:oddHBand="0" w:evenHBand="0" w:firstRowFirstColumn="0" w:firstRowLastColumn="0" w:lastRowFirstColumn="0" w:lastRowLastColumn="0"/>
             </w:pPr>
-            <w:r>
-              <w:t>3,75</w:t>
-            </w:r>
           </w:p>
         </w:tc>
       </w:tr>
@@ -13464,9 +13415,6 @@
               <w:jc w:val="center"/>
               <w:cnfStyle w:val="000000100000" w:firstRow="0" w:lastRow="0" w:firstColumn="0" w:lastColumn="0" w:oddVBand="0" w:evenVBand="0" w:oddHBand="1" w:evenHBand="0" w:firstRowFirstColumn="0" w:firstRowLastColumn="0" w:lastRowFirstColumn="0" w:lastRowLastColumn="0"/>
             </w:pPr>
-            <w:r>
-              <w:t>1</w:t>
-            </w:r>
           </w:p>
         </w:tc>
         <w:tc>
@@ -13478,9 +13426,6 @@
               <w:jc w:val="center"/>
               <w:cnfStyle w:val="000000100000" w:firstRow="0" w:lastRow="0" w:firstColumn="0" w:lastColumn="0" w:oddVBand="0" w:evenVBand="0" w:oddHBand="1" w:evenHBand="0" w:firstRowFirstColumn="0" w:firstRowLastColumn="0" w:lastRowFirstColumn="0" w:lastRowLastColumn="0"/>
             </w:pPr>
-            <w:r>
-              <w:t>1</w:t>
-            </w:r>
           </w:p>
         </w:tc>
       </w:tr>
@@ -13584,9 +13529,6 @@
               <w:jc w:val="center"/>
               <w:cnfStyle w:val="000000000000" w:firstRow="0" w:lastRow="0" w:firstColumn="0" w:lastColumn="0" w:oddVBand="0" w:evenVBand="0" w:oddHBand="0" w:evenHBand="0" w:firstRowFirstColumn="0" w:firstRowLastColumn="0" w:lastRowFirstColumn="0" w:lastRowLastColumn="0"/>
             </w:pPr>
-            <w:r>
-              <w:t>2</w:t>
-            </w:r>
           </w:p>
         </w:tc>
         <w:tc>
@@ -13598,15 +13540,12 @@
               <w:jc w:val="center"/>
               <w:cnfStyle w:val="000000000000" w:firstRow="0" w:lastRow="0" w:firstColumn="0" w:lastColumn="0" w:oddVBand="0" w:evenVBand="0" w:oddHBand="0" w:evenHBand="0" w:firstRowFirstColumn="0" w:firstRowLastColumn="0" w:lastRowFirstColumn="0" w:lastRowLastColumn="0"/>
             </w:pPr>
-            <w:r>
-              <w:t>2</w:t>
-            </w:r>
           </w:p>
         </w:tc>
       </w:tr>
     </w:tbl>
     <w:p>
-      <w:bookmarkStart w:id="26" w:name="_Toc532229563"/>
+      <w:bookmarkStart w:id="27" w:name="_Toc532229563"/>
     </w:p>
     <w:p>
       <w:pPr>
@@ -13615,7 +13554,7 @@
       <w:r>
         <w:t>Us05</w:t>
       </w:r>
-      <w:bookmarkEnd w:id="26"/>
+      <w:bookmarkEnd w:id="27"/>
     </w:p>
     <w:tbl>
       <w:tblPr>
@@ -13882,9 +13821,6 @@
               <w:jc w:val="center"/>
               <w:cnfStyle w:val="000000100000" w:firstRow="0" w:lastRow="0" w:firstColumn="0" w:lastColumn="0" w:oddVBand="0" w:evenVBand="0" w:oddHBand="1" w:evenHBand="0" w:firstRowFirstColumn="0" w:firstRowLastColumn="0" w:lastRowFirstColumn="0" w:lastRowLastColumn="0"/>
             </w:pPr>
-            <w:r>
-              <w:t>2</w:t>
-            </w:r>
           </w:p>
         </w:tc>
         <w:tc>
@@ -13896,9 +13832,6 @@
               <w:jc w:val="center"/>
               <w:cnfStyle w:val="000000100000" w:firstRow="0" w:lastRow="0" w:firstColumn="0" w:lastColumn="0" w:oddVBand="0" w:evenVBand="0" w:oddHBand="1" w:evenHBand="0" w:firstRowFirstColumn="0" w:firstRowLastColumn="0" w:lastRowFirstColumn="0" w:lastRowLastColumn="0"/>
             </w:pPr>
-            <w:r>
-              <w:t>2</w:t>
-            </w:r>
           </w:p>
         </w:tc>
       </w:tr>
@@ -14021,9 +13954,6 @@
               <w:jc w:val="center"/>
               <w:cnfStyle w:val="000000000000" w:firstRow="0" w:lastRow="0" w:firstColumn="0" w:lastColumn="0" w:oddVBand="0" w:evenVBand="0" w:oddHBand="0" w:evenHBand="0" w:firstRowFirstColumn="0" w:firstRowLastColumn="0" w:lastRowFirstColumn="0" w:lastRowLastColumn="0"/>
             </w:pPr>
-            <w:r>
-              <w:t>1,5</w:t>
-            </w:r>
           </w:p>
         </w:tc>
         <w:tc>
@@ -14035,9 +13965,6 @@
               <w:jc w:val="center"/>
               <w:cnfStyle w:val="000000000000" w:firstRow="0" w:lastRow="0" w:firstColumn="0" w:lastColumn="0" w:oddVBand="0" w:evenVBand="0" w:oddHBand="0" w:evenHBand="0" w:firstRowFirstColumn="0" w:firstRowLastColumn="0" w:lastRowFirstColumn="0" w:lastRowLastColumn="0"/>
             </w:pPr>
-            <w:r>
-              <w:t>1,75</w:t>
-            </w:r>
           </w:p>
         </w:tc>
       </w:tr>
@@ -14144,9 +14071,6 @@
               <w:jc w:val="center"/>
               <w:cnfStyle w:val="000000100000" w:firstRow="0" w:lastRow="0" w:firstColumn="0" w:lastColumn="0" w:oddVBand="0" w:evenVBand="0" w:oddHBand="1" w:evenHBand="0" w:firstRowFirstColumn="0" w:firstRowLastColumn="0" w:lastRowFirstColumn="0" w:lastRowLastColumn="0"/>
             </w:pPr>
-            <w:r>
-              <w:t>2,5</w:t>
-            </w:r>
           </w:p>
         </w:tc>
         <w:tc>
@@ -14158,9 +14082,6 @@
               <w:jc w:val="center"/>
               <w:cnfStyle w:val="000000100000" w:firstRow="0" w:lastRow="0" w:firstColumn="0" w:lastColumn="0" w:oddVBand="0" w:evenVBand="0" w:oddHBand="1" w:evenHBand="0" w:firstRowFirstColumn="0" w:firstRowLastColumn="0" w:lastRowFirstColumn="0" w:lastRowLastColumn="0"/>
             </w:pPr>
-            <w:r>
-              <w:t>2,25</w:t>
-            </w:r>
           </w:p>
         </w:tc>
       </w:tr>
@@ -14264,9 +14185,6 @@
               <w:jc w:val="center"/>
               <w:cnfStyle w:val="000000000000" w:firstRow="0" w:lastRow="0" w:firstColumn="0" w:lastColumn="0" w:oddVBand="0" w:evenVBand="0" w:oddHBand="0" w:evenHBand="0" w:firstRowFirstColumn="0" w:firstRowLastColumn="0" w:lastRowFirstColumn="0" w:lastRowLastColumn="0"/>
             </w:pPr>
-            <w:r>
-              <w:t>2,5</w:t>
-            </w:r>
           </w:p>
         </w:tc>
         <w:tc>
@@ -14278,9 +14196,6 @@
               <w:jc w:val="center"/>
               <w:cnfStyle w:val="000000000000" w:firstRow="0" w:lastRow="0" w:firstColumn="0" w:lastColumn="0" w:oddVBand="0" w:evenVBand="0" w:oddHBand="0" w:evenHBand="0" w:firstRowFirstColumn="0" w:firstRowLastColumn="0" w:lastRowFirstColumn="0" w:lastRowLastColumn="0"/>
             </w:pPr>
-            <w:r>
-              <w:t>2,25</w:t>
-            </w:r>
           </w:p>
         </w:tc>
       </w:tr>
@@ -14298,12 +14213,12 @@
       <w:pPr>
         <w:pStyle w:val="Overskrift3"/>
       </w:pPr>
-      <w:bookmarkStart w:id="27" w:name="_Toc532229564"/>
+      <w:bookmarkStart w:id="28" w:name="_Toc532229564"/>
       <w:r>
         <w:lastRenderedPageBreak/>
         <w:t>US06</w:t>
       </w:r>
-      <w:bookmarkEnd w:id="27"/>
+      <w:bookmarkEnd w:id="28"/>
     </w:p>
     <w:tbl>
       <w:tblPr>
@@ -14568,9 +14483,6 @@
               <w:jc w:val="center"/>
               <w:cnfStyle w:val="000000100000" w:firstRow="0" w:lastRow="0" w:firstColumn="0" w:lastColumn="0" w:oddVBand="0" w:evenVBand="0" w:oddHBand="1" w:evenHBand="0" w:firstRowFirstColumn="0" w:firstRowLastColumn="0" w:lastRowFirstColumn="0" w:lastRowLastColumn="0"/>
             </w:pPr>
-            <w:r>
-              <w:t>2,5</w:t>
-            </w:r>
           </w:p>
         </w:tc>
         <w:tc>
@@ -14582,9 +14494,6 @@
               <w:jc w:val="center"/>
               <w:cnfStyle w:val="000000100000" w:firstRow="0" w:lastRow="0" w:firstColumn="0" w:lastColumn="0" w:oddVBand="0" w:evenVBand="0" w:oddHBand="1" w:evenHBand="0" w:firstRowFirstColumn="0" w:firstRowLastColumn="0" w:lastRowFirstColumn="0" w:lastRowLastColumn="0"/>
             </w:pPr>
-            <w:r>
-              <w:t>2,25</w:t>
-            </w:r>
           </w:p>
         </w:tc>
       </w:tr>
@@ -14594,11 +14503,11 @@
       <w:pPr>
         <w:pStyle w:val="Overskrift3"/>
       </w:pPr>
-      <w:bookmarkStart w:id="28" w:name="_Toc532229565"/>
+      <w:bookmarkStart w:id="29" w:name="_Toc532229565"/>
       <w:r>
         <w:t>US07</w:t>
       </w:r>
-      <w:bookmarkEnd w:id="28"/>
+      <w:bookmarkEnd w:id="29"/>
     </w:p>
     <w:tbl>
       <w:tblPr>
@@ -14644,10 +14553,10 @@
               <w:cnfStyle w:val="100000000000" w:firstRow="1" w:lastRow="0" w:firstColumn="0" w:lastColumn="0" w:oddVBand="0" w:evenVBand="0" w:oddHBand="0" w:evenHBand="0" w:firstRowFirstColumn="0" w:firstRowLastColumn="0" w:lastRowFirstColumn="0" w:lastRowLastColumn="0"/>
             </w:pPr>
             <w:r>
-              <w:t xml:space="preserve">User Story: som kunde skal jeg kunne se en oversigt over tilbud i mit nærområde, </w:t>
-            </w:r>
-            <w:r>
-              <w:t>så jeg kun ser relevante tilbud ift. min placering</w:t>
+              <w:t>User Story: som kunde skal jeg kunne se en oversigt over tilbud i mit nærområde, og sortere i disse ud fra kategorier</w:t>
+            </w:r>
+            <w:r>
+              <w:t>, så jeg kun ser relevante tilbud ift. min placering</w:t>
             </w:r>
             <w:r>
               <w:t>.</w:t>
@@ -14860,9 +14769,6 @@
               <w:jc w:val="center"/>
               <w:cnfStyle w:val="000000100000" w:firstRow="0" w:lastRow="0" w:firstColumn="0" w:lastColumn="0" w:oddVBand="0" w:evenVBand="0" w:oddHBand="1" w:evenHBand="0" w:firstRowFirstColumn="0" w:firstRowLastColumn="0" w:lastRowFirstColumn="0" w:lastRowLastColumn="0"/>
             </w:pPr>
-            <w:r>
-              <w:t>12</w:t>
-            </w:r>
           </w:p>
         </w:tc>
         <w:tc>
@@ -14874,9 +14780,6 @@
               <w:jc w:val="center"/>
               <w:cnfStyle w:val="000000100000" w:firstRow="0" w:lastRow="0" w:firstColumn="0" w:lastColumn="0" w:oddVBand="0" w:evenVBand="0" w:oddHBand="1" w:evenHBand="0" w:firstRowFirstColumn="0" w:firstRowLastColumn="0" w:lastRowFirstColumn="0" w:lastRowLastColumn="0"/>
             </w:pPr>
-            <w:r>
-              <w:t>10</w:t>
-            </w:r>
           </w:p>
         </w:tc>
       </w:tr>
@@ -14983,9 +14886,6 @@
               <w:jc w:val="center"/>
               <w:cnfStyle w:val="000000000000" w:firstRow="0" w:lastRow="0" w:firstColumn="0" w:lastColumn="0" w:oddVBand="0" w:evenVBand="0" w:oddHBand="0" w:evenHBand="0" w:firstRowFirstColumn="0" w:firstRowLastColumn="0" w:lastRowFirstColumn="0" w:lastRowLastColumn="0"/>
             </w:pPr>
-            <w:r>
-              <w:t>2,5</w:t>
-            </w:r>
           </w:p>
         </w:tc>
         <w:tc>
@@ -14997,9 +14897,6 @@
               <w:jc w:val="center"/>
               <w:cnfStyle w:val="000000000000" w:firstRow="0" w:lastRow="0" w:firstColumn="0" w:lastColumn="0" w:oddVBand="0" w:evenVBand="0" w:oddHBand="0" w:evenHBand="0" w:firstRowFirstColumn="0" w:firstRowLastColumn="0" w:lastRowFirstColumn="0" w:lastRowLastColumn="0"/>
             </w:pPr>
-            <w:r>
-              <w:t>1,75</w:t>
-            </w:r>
           </w:p>
         </w:tc>
       </w:tr>
@@ -15009,11 +14906,11 @@
       <w:pPr>
         <w:pStyle w:val="Overskrift3"/>
       </w:pPr>
-      <w:bookmarkStart w:id="29" w:name="_Toc532229566"/>
+      <w:bookmarkStart w:id="30" w:name="_Toc532229566"/>
       <w:r>
         <w:t>US08</w:t>
       </w:r>
-      <w:bookmarkEnd w:id="29"/>
+      <w:bookmarkEnd w:id="30"/>
     </w:p>
     <w:tbl>
       <w:tblPr>
@@ -15063,17 +14960,11 @@
               </w:rPr>
             </w:pPr>
             <w:r>
-              <w:t xml:space="preserve">User Story: som bruger skal jeg have en tilpasset forside med navigeringsbar afhængig af min brugertype, med en kontoredigeringsfunktion, så jeg nemt kan </w:t>
+              <w:t xml:space="preserve">User Story: som bruger skal jeg have en tilpasset forside med navigeringsbar afhængig af min brugertype, med </w:t>
             </w:r>
             <w:r>
               <w:lastRenderedPageBreak/>
-              <w:t>navigere rundt på siden</w:t>
-            </w:r>
-            <w:r>
-              <w:t xml:space="preserve"> og redigére mine oplysninger</w:t>
-            </w:r>
-            <w:r>
-              <w:t>.</w:t>
+              <w:t>en kontoredigeringsfunktion, så jeg nemt kan navigere rundt på siden.</w:t>
             </w:r>
           </w:p>
         </w:tc>
@@ -15284,9 +15175,6 @@
               <w:jc w:val="center"/>
               <w:cnfStyle w:val="000000100000" w:firstRow="0" w:lastRow="0" w:firstColumn="0" w:lastColumn="0" w:oddVBand="0" w:evenVBand="0" w:oddHBand="1" w:evenHBand="0" w:firstRowFirstColumn="0" w:firstRowLastColumn="0" w:lastRowFirstColumn="0" w:lastRowLastColumn="0"/>
             </w:pPr>
-            <w:r>
-              <w:t>2,5</w:t>
-            </w:r>
           </w:p>
         </w:tc>
         <w:tc>
@@ -15298,9 +15186,6 @@
               <w:jc w:val="center"/>
               <w:cnfStyle w:val="000000100000" w:firstRow="0" w:lastRow="0" w:firstColumn="0" w:lastColumn="0" w:oddVBand="0" w:evenVBand="0" w:oddHBand="1" w:evenHBand="0" w:firstRowFirstColumn="0" w:firstRowLastColumn="0" w:lastRowFirstColumn="0" w:lastRowLastColumn="0"/>
             </w:pPr>
-            <w:r>
-              <w:t>2,25</w:t>
-            </w:r>
           </w:p>
         </w:tc>
       </w:tr>
@@ -15398,9 +15283,6 @@
               <w:jc w:val="center"/>
               <w:cnfStyle w:val="000000000000" w:firstRow="0" w:lastRow="0" w:firstColumn="0" w:lastColumn="0" w:oddVBand="0" w:evenVBand="0" w:oddHBand="0" w:evenHBand="0" w:firstRowFirstColumn="0" w:firstRowLastColumn="0" w:lastRowFirstColumn="0" w:lastRowLastColumn="0"/>
             </w:pPr>
-            <w:r>
-              <w:t>1</w:t>
-            </w:r>
           </w:p>
         </w:tc>
         <w:tc>
@@ -15412,9 +15294,6 @@
               <w:jc w:val="center"/>
               <w:cnfStyle w:val="000000000000" w:firstRow="0" w:lastRow="0" w:firstColumn="0" w:lastColumn="0" w:oddVBand="0" w:evenVBand="0" w:oddHBand="0" w:evenHBand="0" w:firstRowFirstColumn="0" w:firstRowLastColumn="0" w:lastRowFirstColumn="0" w:lastRowLastColumn="0"/>
             </w:pPr>
-            <w:r>
-              <w:t>1</w:t>
-            </w:r>
           </w:p>
         </w:tc>
       </w:tr>
@@ -15515,9 +15394,6 @@
               <w:jc w:val="center"/>
               <w:cnfStyle w:val="000000100000" w:firstRow="0" w:lastRow="0" w:firstColumn="0" w:lastColumn="0" w:oddVBand="0" w:evenVBand="0" w:oddHBand="1" w:evenHBand="0" w:firstRowFirstColumn="0" w:firstRowLastColumn="0" w:lastRowFirstColumn="0" w:lastRowLastColumn="0"/>
             </w:pPr>
-            <w:r>
-              <w:t>2,5</w:t>
-            </w:r>
           </w:p>
         </w:tc>
         <w:tc>
@@ -15529,9 +15405,6 @@
               <w:jc w:val="center"/>
               <w:cnfStyle w:val="000000100000" w:firstRow="0" w:lastRow="0" w:firstColumn="0" w:lastColumn="0" w:oddVBand="0" w:evenVBand="0" w:oddHBand="1" w:evenHBand="0" w:firstRowFirstColumn="0" w:firstRowLastColumn="0" w:lastRowFirstColumn="0" w:lastRowLastColumn="0"/>
             </w:pPr>
-            <w:r>
-              <w:t>2,25</w:t>
-            </w:r>
           </w:p>
         </w:tc>
       </w:tr>
@@ -15840,9 +15713,6 @@
               <w:jc w:val="center"/>
               <w:cnfStyle w:val="000000100000" w:firstRow="0" w:lastRow="0" w:firstColumn="0" w:lastColumn="0" w:oddVBand="0" w:evenVBand="0" w:oddHBand="1" w:evenHBand="0" w:firstRowFirstColumn="0" w:firstRowLastColumn="0" w:lastRowFirstColumn="0" w:lastRowLastColumn="0"/>
             </w:pPr>
-            <w:r>
-              <w:t>1</w:t>
-            </w:r>
           </w:p>
         </w:tc>
         <w:tc>
@@ -15854,9 +15724,6 @@
               <w:jc w:val="center"/>
               <w:cnfStyle w:val="000000100000" w:firstRow="0" w:lastRow="0" w:firstColumn="0" w:lastColumn="0" w:oddVBand="0" w:evenVBand="0" w:oddHBand="1" w:evenHBand="0" w:firstRowFirstColumn="0" w:firstRowLastColumn="0" w:lastRowFirstColumn="0" w:lastRowLastColumn="0"/>
             </w:pPr>
-            <w:r>
-              <w:t>1</w:t>
-            </w:r>
           </w:p>
         </w:tc>
       </w:tr>
@@ -15930,18 +15797,7 @@
             </w:r>
             <w:proofErr w:type="spellEnd"/>
             <w:r>
-              <w:t xml:space="preserve"> bruger skal jeg kunne oprette en bruger fra login-siden</w:t>
-            </w:r>
-            <w:r>
-              <w:t xml:space="preserve">, så jeg kan benytte mig af </w:t>
-            </w:r>
-            <w:proofErr w:type="spellStart"/>
-            <w:r>
-              <w:t>Your</w:t>
-            </w:r>
-            <w:proofErr w:type="spellEnd"/>
-            <w:r>
-              <w:t xml:space="preserve"> Locals tjenester.</w:t>
+              <w:t xml:space="preserve"> bruger skal jeg kunne oprette en bruger fra login-siden.</w:t>
             </w:r>
           </w:p>
         </w:tc>
@@ -16159,9 +16015,6 @@
               <w:jc w:val="center"/>
               <w:cnfStyle w:val="000000100000" w:firstRow="0" w:lastRow="0" w:firstColumn="0" w:lastColumn="0" w:oddVBand="0" w:evenVBand="0" w:oddHBand="1" w:evenHBand="0" w:firstRowFirstColumn="0" w:firstRowLastColumn="0" w:lastRowFirstColumn="0" w:lastRowLastColumn="0"/>
             </w:pPr>
-            <w:r>
-              <w:t>1</w:t>
-            </w:r>
           </w:p>
         </w:tc>
         <w:tc>
@@ -16173,9 +16026,6 @@
               <w:jc w:val="center"/>
               <w:cnfStyle w:val="000000100000" w:firstRow="0" w:lastRow="0" w:firstColumn="0" w:lastColumn="0" w:oddVBand="0" w:evenVBand="0" w:oddHBand="1" w:evenHBand="0" w:firstRowFirstColumn="0" w:firstRowLastColumn="0" w:lastRowFirstColumn="0" w:lastRowLastColumn="0"/>
             </w:pPr>
-            <w:r>
-              <w:t>1</w:t>
-            </w:r>
           </w:p>
         </w:tc>
       </w:tr>
@@ -16186,167 +16036,63 @@
       <w:pPr>
         <w:pStyle w:val="Overskrift2"/>
       </w:pPr>
-      <w:bookmarkStart w:id="30" w:name="_Toc532229567"/>
+      <w:bookmarkStart w:id="31" w:name="_Toc532229567"/>
       <w:r>
         <w:t>Gantt-chart</w:t>
-      </w:r>
-      <w:bookmarkEnd w:id="30"/>
-    </w:p>
-    <w:p/>
-    <w:p>
-      <w:pPr>
-        <w:pStyle w:val="Overskrift2"/>
-      </w:pPr>
-      <w:bookmarkStart w:id="31" w:name="_Toc532229568"/>
-      <w:r>
-        <w:lastRenderedPageBreak/>
-        <w:t>Metrics*</w:t>
       </w:r>
       <w:bookmarkEnd w:id="31"/>
     </w:p>
     <w:p/>
     <w:p>
-      <w:r>
-        <w:t>Planning poker</w:t>
-      </w:r>
-    </w:p>
-    <w:p>
-      <w:r>
-        <w:t>Three-point-</w:t>
-      </w:r>
-      <w:proofErr w:type="spellStart"/>
-      <w:r>
-        <w:t>estimation</w:t>
-      </w:r>
-      <w:proofErr w:type="spellEnd"/>
-      <w:r>
-        <w:t>:</w:t>
-      </w:r>
-    </w:p>
-    <w:p>
-      <w:r>
-        <w:t xml:space="preserve">Three point </w:t>
-      </w:r>
-      <w:proofErr w:type="spellStart"/>
-      <w:r>
-        <w:t>values</w:t>
-      </w:r>
-      <w:proofErr w:type="spellEnd"/>
-    </w:p>
-    <w:p>
-      <w:r>
-        <w:t>2+4*3+5/6 = 3</w:t>
-      </w:r>
-    </w:p>
-    <w:p>
-      <w:r>
-        <w:t>0,5+4*1+2/6 =1</w:t>
-      </w:r>
-    </w:p>
-    <w:p>
-      <w:r>
-        <w:t>0,5+4*1,5+2,5/6 = 1,5</w:t>
-      </w:r>
-    </w:p>
-    <w:p>
-      <w:r>
-        <w:t>2,5+4*3,5+5/6 = 3,5</w:t>
-      </w:r>
-    </w:p>
-    <w:p>
-      <w:r>
-        <w:t>0,5+4*1+1,5/6 = 1</w:t>
-      </w:r>
-    </w:p>
-    <w:p>
-      <w:r>
-        <w:t>1+4*2+3/6 = 2</w:t>
-      </w:r>
-    </w:p>
-    <w:p>
-      <w:r>
-        <w:t>1+4*2+4/6 = 2</w:t>
-      </w:r>
-    </w:p>
-    <w:p>
-      <w:r>
-        <w:t>1+4*1,5+2/6 = 1,5</w:t>
-      </w:r>
-    </w:p>
-    <w:p>
-      <w:r>
-        <w:t>1+4*2,5+3/6 = 2,5</w:t>
-      </w:r>
-    </w:p>
-    <w:p>
-      <w:r>
-        <w:t>1,5+4*2,5+4/6 = 2,5</w:t>
-      </w:r>
-    </w:p>
-    <w:p>
-      <w:r>
-        <w:t>1+4*2,5+5/6 = 2,5</w:t>
-      </w:r>
-    </w:p>
-    <w:p>
-      <w:r>
-        <w:t>5+4*12+20/6 = 12</w:t>
-      </w:r>
-    </w:p>
-    <w:p>
-      <w:r>
-        <w:t>1,5+4*2,5+4/6 = 2,5</w:t>
-      </w:r>
-    </w:p>
-    <w:p>
-      <w:r>
-        <w:t>1,5+4*2,5+3,5/6 = 2,5</w:t>
-      </w:r>
-    </w:p>
-    <w:p>
-      <w:r>
-        <w:t>0,5+4*1+2/6 = 1</w:t>
-      </w:r>
-    </w:p>
-    <w:p>
-      <w:r>
-        <w:t>1,5+4*2,5+4,5/6 = 2,5</w:t>
-      </w:r>
-    </w:p>
-    <w:p>
-      <w:r>
-        <w:t>0,5+4*1 + 1,5/6 = 1</w:t>
-      </w:r>
-    </w:p>
-    <w:p>
-      <w:r>
-        <w:t>0,5+4*1 + 1,5/6 = 1</w:t>
-      </w:r>
-    </w:p>
-    <w:p/>
-    <w:p>
-      <w:pPr>
-        <w:pStyle w:val="Overskrift1"/>
-      </w:pPr>
-      <w:bookmarkStart w:id="32" w:name="_Toc532229569"/>
-      <w:r>
-        <w:t>SPRINT</w:t>
-      </w:r>
-      <w:r>
-        <w:t xml:space="preserve"> 1</w:t>
+      <w:pPr>
+        <w:pStyle w:val="Overskrift2"/>
+      </w:pPr>
+      <w:bookmarkStart w:id="32" w:name="_Toc532229568"/>
+      <w:r>
+        <w:t>Metrics*</w:t>
       </w:r>
       <w:bookmarkEnd w:id="32"/>
     </w:p>
     <w:p/>
     <w:p>
+      <w:r>
+        <w:t>Planning poker</w:t>
+      </w:r>
+    </w:p>
+    <w:p>
+      <w:r>
+        <w:t>Three-point-</w:t>
+      </w:r>
+      <w:proofErr w:type="spellStart"/>
+      <w:r>
+        <w:t>estimation</w:t>
+      </w:r>
+      <w:proofErr w:type="spellEnd"/>
+    </w:p>
+    <w:p/>
+    <w:p>
+      <w:pPr>
+        <w:pStyle w:val="Overskrift1"/>
+      </w:pPr>
+      <w:bookmarkStart w:id="33" w:name="_Toc532229569"/>
+      <w:r>
+        <w:t>SPRINT</w:t>
+      </w:r>
+      <w:r>
+        <w:t xml:space="preserve"> 1</w:t>
+      </w:r>
+      <w:bookmarkEnd w:id="33"/>
+    </w:p>
+    <w:p/>
+    <w:p>
       <w:pPr>
         <w:pStyle w:val="Overskrift2"/>
       </w:pPr>
-      <w:bookmarkStart w:id="33" w:name="_Toc532229570"/>
+      <w:bookmarkStart w:id="34" w:name="_Toc532229570"/>
       <w:r>
         <w:t>SPRINT PLANNING</w:t>
       </w:r>
-      <w:bookmarkEnd w:id="33"/>
+      <w:bookmarkEnd w:id="34"/>
     </w:p>
     <w:p>
       <w:pPr>
@@ -16365,9 +16111,8 @@
       <w:pPr>
         <w:pStyle w:val="Overskrift3"/>
       </w:pPr>
-      <w:bookmarkStart w:id="34" w:name="_Toc532229571"/>
-      <w:r>
-        <w:lastRenderedPageBreak/>
+      <w:bookmarkStart w:id="35" w:name="_Toc532229571"/>
+      <w:r>
         <w:t xml:space="preserve">Hvad kan vi aflevere </w:t>
       </w:r>
       <w:r>
@@ -16375,51 +16120,51 @@
       </w:r>
       <w:r>
         <w:t>følge af den kommende sprint?</w:t>
-      </w:r>
-      <w:bookmarkEnd w:id="34"/>
-    </w:p>
-    <w:p>
-      <w:r>
-        <w:t>Vi kan aflevere et produkt, som gør det muligt for firmaer at oprette en bruger på applikationen, hvor informationerne bliver korrekt gemt i databasen. Vi vil lave en grafisk brugergrænseflade, hvor der hhv. er en underside til firmadata og en til konto-oplysninger. Når et firma opretter sig kan de derefter tilknytte forskellige kategorier til deres bruger. Derudover vil der være mulighed for at redigere disse brugeres stamdata. Når et firma har oprettet en bruger, vil de få et login som er tilknyttet, med de korrekte administrative rettigheder.</w:t>
-      </w:r>
-    </w:p>
-    <w:p>
-      <w:r>
-        <w:t>Vi vil derudover aflevere et produkt, som gør det muligt for kunder at oprette en bruger, hvor kundens interesser bliver gemt til database. Kunden får et login når de opretter en bruger og ud fra dette login får de specifikke rettigheder, som er forskellige fra et firma-login. Der vil også være grafiske sider tilknyttet til oprettelse af en kunde – herunder side til betalings-information, kunde-</w:t>
-      </w:r>
-      <w:proofErr w:type="gramStart"/>
-      <w:r>
-        <w:t>information(</w:t>
-      </w:r>
-      <w:proofErr w:type="gramEnd"/>
-      <w:r>
-        <w:t xml:space="preserve">med GDPR samtykke i mente) og en underside til deres foretrukne kategorier. Derudover vil det også være muligt for en kunde at redigere sine informationer og præferencer. </w:t>
-      </w:r>
-    </w:p>
-    <w:p>
-      <w:pPr>
-        <w:pStyle w:val="Overskrift3"/>
-      </w:pPr>
-      <w:bookmarkStart w:id="35" w:name="_Toc532229572"/>
-      <w:r>
-        <w:t>Hvilke arbejdsmetoder</w:t>
-      </w:r>
-      <w:r>
-        <w:t>/værktøjer</w:t>
-      </w:r>
-      <w:r>
-        <w:t xml:space="preserve"> sk</w:t>
-      </w:r>
-      <w:r>
-        <w:t>al vi anvende</w:t>
-      </w:r>
-      <w:r>
-        <w:t>?</w:t>
       </w:r>
       <w:bookmarkEnd w:id="35"/>
     </w:p>
     <w:p>
       <w:r>
+        <w:t>Vi kan aflevere et produkt, som gør det muligt for firmaer at oprette en bruger på applikationen, hvor informationerne bliver korrekt gemt i databasen. Vi vil lave en grafisk brugergrænseflade, hvor der hhv. er en underside til firmadata og en til konto-oplysninger. Når et firma opretter sig kan de derefter tilknytte forskellige kategorier til deres bruger. Derudover vil der være mulighed for at redigere disse brugeres stamdata. Når et firma har oprettet en bruger, vil de få et login som er tilknyttet, med de korrekte administrative rettigheder.</w:t>
+      </w:r>
+    </w:p>
+    <w:p>
+      <w:r>
+        <w:t>Vi vil derudover aflevere et produkt, som gør det muligt for kunder at oprette en bruger, hvor kundens interesser bliver gemt til database. Kunden får et login når de opretter en bruger og ud fra dette login får de specifikke rettigheder, som er forskellige fra et firma-login. Der vil også være grafiske sider tilknyttet til oprettelse af en kunde – herunder side til betalings-information, kunde-</w:t>
+      </w:r>
+      <w:proofErr w:type="gramStart"/>
+      <w:r>
+        <w:t>information(</w:t>
+      </w:r>
+      <w:proofErr w:type="gramEnd"/>
+      <w:r>
+        <w:t xml:space="preserve">med GDPR samtykke i mente) og en underside til deres foretrukne kategorier. Derudover vil det også være muligt for en kunde at redigere sine informationer og præferencer. </w:t>
+      </w:r>
+    </w:p>
+    <w:p>
+      <w:pPr>
+        <w:pStyle w:val="Overskrift3"/>
+      </w:pPr>
+      <w:bookmarkStart w:id="36" w:name="_Toc532229572"/>
+      <w:r>
+        <w:t>Hvilke arbejdsmetoder</w:t>
+      </w:r>
+      <w:r>
+        <w:t>/værktøjer</w:t>
+      </w:r>
+      <w:r>
+        <w:t xml:space="preserve"> sk</w:t>
+      </w:r>
+      <w:r>
+        <w:t>al vi anvende</w:t>
+      </w:r>
+      <w:r>
+        <w:t>?</w:t>
+      </w:r>
+      <w:bookmarkEnd w:id="36"/>
+    </w:p>
+    <w:p>
+      <w:r>
         <w:t xml:space="preserve">Vi vil i løbet af </w:t>
       </w:r>
       <w:proofErr w:type="gramStart"/>
@@ -16478,11 +16223,11 @@
       <w:pPr>
         <w:pStyle w:val="Overskrift3"/>
       </w:pPr>
-      <w:bookmarkStart w:id="36" w:name="_Toc532229573"/>
+      <w:bookmarkStart w:id="37" w:name="_Toc532229573"/>
       <w:r>
         <w:t>Sprint goal</w:t>
       </w:r>
-      <w:bookmarkEnd w:id="36"/>
+      <w:bookmarkEnd w:id="37"/>
     </w:p>
     <w:p>
       <w:r>
@@ -16504,7 +16249,7 @@
           <w:lang w:val="en-GB"/>
         </w:rPr>
       </w:pPr>
-      <w:bookmarkStart w:id="37" w:name="_Toc532229574"/>
+      <w:bookmarkStart w:id="38" w:name="_Toc532229574"/>
       <w:r>
         <w:rPr>
           <w:lang w:val="en-GB"/>
@@ -16517,7 +16262,7 @@
         </w:rPr>
         <w:t>DESCRIPTION</w:t>
       </w:r>
-      <w:bookmarkEnd w:id="37"/>
+      <w:bookmarkEnd w:id="38"/>
     </w:p>
     <w:p>
       <w:pPr>
@@ -16557,14 +16302,14 @@
           <w:lang w:val="en-GB"/>
         </w:rPr>
       </w:pPr>
-      <w:bookmarkStart w:id="38" w:name="_Toc532229575"/>
+      <w:bookmarkStart w:id="39" w:name="_Toc532229575"/>
       <w:r>
         <w:rPr>
           <w:lang w:val="en-GB"/>
         </w:rPr>
         <w:t>USER story 1</w:t>
       </w:r>
-      <w:bookmarkEnd w:id="38"/>
+      <w:bookmarkEnd w:id="39"/>
     </w:p>
     <w:p>
       <w:pPr>
@@ -16604,6 +16349,7 @@
               <w:rPr>
                 <w:lang w:val="en-GB"/>
               </w:rPr>
+              <w:lastRenderedPageBreak/>
               <w:t>ID</w:t>
             </w:r>
           </w:p>
@@ -16905,7 +16651,6 @@
               <w:rPr>
                 <w:lang w:val="en-GB"/>
               </w:rPr>
-              <w:lastRenderedPageBreak/>
               <w:t>US01.6</w:t>
             </w:r>
           </w:p>
@@ -17074,11 +16819,11 @@
       <w:pPr>
         <w:pStyle w:val="Overskrift3"/>
       </w:pPr>
-      <w:bookmarkStart w:id="39" w:name="_Toc532229576"/>
+      <w:bookmarkStart w:id="40" w:name="_Toc532229576"/>
       <w:r>
         <w:t>USER story 2</w:t>
       </w:r>
-      <w:bookmarkEnd w:id="39"/>
+      <w:bookmarkEnd w:id="40"/>
     </w:p>
     <w:p>
       <w:pPr>
@@ -17216,7 +16961,15 @@
             </w:r>
             <w:proofErr w:type="spellEnd"/>
             <w:r>
-              <w:t xml:space="preserve"> og GDPR consent, cardtype, </w:t>
+              <w:t xml:space="preserve"> og GDPR </w:t>
+            </w:r>
+            <w:proofErr w:type="spellStart"/>
+            <w:r>
+              <w:t>consent</w:t>
+            </w:r>
+            <w:proofErr w:type="spellEnd"/>
+            <w:r>
+              <w:t xml:space="preserve">, cardtype, </w:t>
             </w:r>
             <w:proofErr w:type="spellStart"/>
             <w:r>
@@ -17541,6 +17294,7 @@
             </w:r>
             <w:proofErr w:type="spellStart"/>
             <w:r>
+              <w:lastRenderedPageBreak/>
               <w:t>creditCardNumber</w:t>
             </w:r>
             <w:proofErr w:type="spellEnd"/>
@@ -17569,7 +17323,15 @@
             </w:r>
             <w:proofErr w:type="spellEnd"/>
             <w:r>
-              <w:t xml:space="preserve"> input fields med korrekte patterns og </w:t>
+              <w:t xml:space="preserve"> input </w:t>
+            </w:r>
+            <w:proofErr w:type="spellStart"/>
+            <w:r>
+              <w:t>fields</w:t>
+            </w:r>
+            <w:proofErr w:type="spellEnd"/>
+            <w:r>
+              <w:t xml:space="preserve"> med korrekte patterns og </w:t>
             </w:r>
             <w:proofErr w:type="spellStart"/>
             <w:r>
@@ -17598,6 +17360,7 @@
               <w:rPr>
                 <w:lang w:val="en-GB"/>
               </w:rPr>
+              <w:lastRenderedPageBreak/>
               <w:t>US02.5</w:t>
             </w:r>
           </w:p>
@@ -17718,9 +17481,8 @@
       <w:pPr>
         <w:pStyle w:val="Overskrift2"/>
       </w:pPr>
-      <w:bookmarkStart w:id="40" w:name="_Toc532229577"/>
-      <w:r>
-        <w:lastRenderedPageBreak/>
+      <w:bookmarkStart w:id="41" w:name="_Toc532229577"/>
+      <w:r>
         <w:t>ACCEPTANCE</w:t>
       </w:r>
       <w:r>
@@ -17729,7 +17491,7 @@
       <w:r>
         <w:t>TEST</w:t>
       </w:r>
-      <w:bookmarkEnd w:id="40"/>
+      <w:bookmarkEnd w:id="41"/>
     </w:p>
     <w:p>
       <w:pPr>
@@ -18373,6 +18135,7 @@
               <w:rPr>
                 <w:lang w:val="en-GB"/>
               </w:rPr>
+              <w:lastRenderedPageBreak/>
               <w:t>US01.6.3</w:t>
             </w:r>
           </w:p>
@@ -18760,7 +18523,6 @@
               <w:rPr>
                 <w:lang w:val="en-GB"/>
               </w:rPr>
-              <w:lastRenderedPageBreak/>
               <w:t>US01.8.2</w:t>
             </w:r>
           </w:p>
@@ -18909,14 +18671,14 @@
           <w:lang w:val="en-GB"/>
         </w:rPr>
       </w:pPr>
-      <w:bookmarkStart w:id="41" w:name="_Toc532229578"/>
+      <w:bookmarkStart w:id="42" w:name="_Toc532229578"/>
       <w:r>
         <w:rPr>
           <w:lang w:val="en-GB"/>
         </w:rPr>
         <w:t>Burndown chart 1</w:t>
       </w:r>
-      <w:bookmarkEnd w:id="41"/>
+      <w:bookmarkEnd w:id="42"/>
     </w:p>
     <w:p>
       <w:pPr>
@@ -18959,6 +18721,7 @@
     </w:p>
     <w:p>
       <w:r>
+        <w:lastRenderedPageBreak/>
         <w:t xml:space="preserve">Eftersom </w:t>
       </w:r>
       <w:proofErr w:type="gramStart"/>
@@ -18969,16 +18732,16 @@
       <w:r>
         <w:t xml:space="preserve"> indeholdt en del opsætning og nogle </w:t>
       </w:r>
-      <w:commentRangeStart w:id="42"/>
+      <w:commentRangeStart w:id="43"/>
       <w:r>
         <w:t>opstartsproblemer</w:t>
       </w:r>
-      <w:commentRangeEnd w:id="42"/>
+      <w:commentRangeEnd w:id="43"/>
       <w:r>
         <w:rPr>
           <w:rStyle w:val="Kommentarhenvisning"/>
         </w:rPr>
-        <w:commentReference w:id="42"/>
+        <w:commentReference w:id="43"/>
       </w:r>
       <w:r>
         <w:t>, samt et sideløbende projekt, ser vores burndown-chart derfor lidt atypisk ud.</w:t>
@@ -18996,11 +18759,11 @@
       <w:pPr>
         <w:pStyle w:val="Overskrift2"/>
       </w:pPr>
-      <w:bookmarkStart w:id="43" w:name="_Toc532229579"/>
+      <w:bookmarkStart w:id="44" w:name="_Toc532229579"/>
       <w:r>
         <w:t>SPRINT review</w:t>
       </w:r>
-      <w:bookmarkEnd w:id="43"/>
+      <w:bookmarkEnd w:id="44"/>
     </w:p>
     <w:p>
       <w:r>
@@ -19032,14 +18795,18 @@
     </w:p>
     <w:p>
       <w:r>
-        <w:lastRenderedPageBreak/>
         <w:t xml:space="preserve">Patrick </w:t>
       </w:r>
       <w:r>
         <w:t xml:space="preserve">vil udover at være </w:t>
       </w:r>
-      <w:r>
-        <w:t xml:space="preserve">product </w:t>
+      <w:proofErr w:type="spellStart"/>
+      <w:r>
+        <w:t>product</w:t>
+      </w:r>
+      <w:proofErr w:type="spellEnd"/>
+      <w:r>
+        <w:t xml:space="preserve"> </w:t>
       </w:r>
       <w:proofErr w:type="spellStart"/>
       <w:r>
@@ -19211,93 +18978,94 @@
       <w:pPr>
         <w:pStyle w:val="Overskrift3"/>
       </w:pPr>
-      <w:bookmarkStart w:id="44" w:name="_Toc532229580"/>
+      <w:bookmarkStart w:id="45" w:name="_Toc532229580"/>
       <w:r>
         <w:t>Introduktion</w:t>
-      </w:r>
-      <w:bookmarkEnd w:id="44"/>
-    </w:p>
-    <w:p>
-      <w:r>
-        <w:t>Formålet med sprint reviews er</w:t>
-      </w:r>
-      <w:r>
-        <w:t xml:space="preserve"> et uformelt møde, og ikke et statusmøde; alle involverede parter skal have en indgangsvinkel til reviewet som værende en udveksling af idéer og en konstruktiv dialog. Det er derfor vigtigt at understrege, at udviklerne ikke står og skal </w:t>
-      </w:r>
-      <w:r>
-        <w:t>sælge</w:t>
-      </w:r>
-      <w:r>
-        <w:t xml:space="preserve"> det produkt de har udviklet </w:t>
-      </w:r>
-      <w:r>
-        <w:t>til</w:t>
-      </w:r>
-      <w:r>
-        <w:t xml:space="preserve"> stakeholderen – selvom de naturligvis skal stå på mål for deres tanker og handlinger under sprinten</w:t>
-      </w:r>
-      <w:r>
-        <w:t>, og produktet deraf</w:t>
-      </w:r>
-      <w:r>
-        <w:t>. Uenigheder under et sprint review udviser tegn på miskommunikation mellem parterne.</w:t>
-      </w:r>
-    </w:p>
-    <w:p>
-      <w:r>
-        <w:t>Ligeledes skal de</w:t>
-      </w:r>
-      <w:r>
-        <w:t>/den</w:t>
-      </w:r>
-      <w:r>
-        <w:t xml:space="preserve"> repræsentative stakeholder(s) </w:t>
-      </w:r>
-      <w:r>
-        <w:t>ikke føle at det</w:t>
-      </w:r>
-      <w:r>
-        <w:t xml:space="preserve"> der bliver</w:t>
-      </w:r>
-      <w:r>
-        <w:t xml:space="preserve"> demonstreret, er et færdigt produkt, som </w:t>
-      </w:r>
-      <w:r>
-        <w:t xml:space="preserve">der </w:t>
-      </w:r>
-      <w:r>
-        <w:t xml:space="preserve">skal </w:t>
-      </w:r>
-      <w:r>
-        <w:t xml:space="preserve">bedømmes </w:t>
-      </w:r>
-      <w:r>
-        <w:t xml:space="preserve">som helhed. Stakeholders job er at kommunikere deres behov så klart som muligt til udviklerne, og komme med indskud, ændringer og idéer til, hvordan de forestiller sig deres kundebase tænker. </w:t>
-      </w:r>
-    </w:p>
-    <w:p>
-      <w:r>
-        <w:t xml:space="preserve">Product owneren vil under et review stå for det bindende led mellem stakeholders og </w:t>
-      </w:r>
-      <w:r>
-        <w:t xml:space="preserve">udviklingsteamet. Han vil blandt andet introducere hvilket arbejde </w:t>
-      </w:r>
-      <w:r>
-        <w:t>der er blevet udført, præsentere oversigten over product backloggen efter teamets demonstration, og sætte en realistisk slutdato for projektet.</w:t>
-      </w:r>
-    </w:p>
-    <w:p>
-      <w:pPr>
-        <w:pStyle w:val="Overskrift3"/>
-      </w:pPr>
-      <w:bookmarkStart w:id="45" w:name="_Toc532229581"/>
-      <w:r>
-        <w:t>Inkrementeringen</w:t>
       </w:r>
       <w:bookmarkEnd w:id="45"/>
     </w:p>
     <w:p>
       <w:r>
+        <w:t>Formålet med sprint reviews er</w:t>
+      </w:r>
+      <w:r>
+        <w:t xml:space="preserve"> et uformelt møde, og ikke et statusmøde; alle involverede parter skal have en indgangsvinkel til reviewet som værende en udveksling af idéer og en konstruktiv dialog. Det er derfor vigtigt at understrege, at udviklerne ikke står og skal </w:t>
+      </w:r>
+      <w:r>
+        <w:t>sælge</w:t>
+      </w:r>
+      <w:r>
+        <w:t xml:space="preserve"> det produkt de har udviklet </w:t>
+      </w:r>
+      <w:r>
+        <w:t>til</w:t>
+      </w:r>
+      <w:r>
+        <w:t xml:space="preserve"> stakeholderen – selvom de naturligvis skal stå på mål for deres tanker og handlinger under sprinten</w:t>
+      </w:r>
+      <w:r>
+        <w:t>, og produktet deraf</w:t>
+      </w:r>
+      <w:r>
+        <w:t>. Uenigheder under et sprint review udviser tegn på miskommunikation mellem parterne.</w:t>
+      </w:r>
+    </w:p>
+    <w:p>
+      <w:r>
+        <w:t>Ligeledes skal de</w:t>
+      </w:r>
+      <w:r>
+        <w:t>/den</w:t>
+      </w:r>
+      <w:r>
+        <w:t xml:space="preserve"> repræsentative stakeholder(s) </w:t>
+      </w:r>
+      <w:r>
+        <w:t>ikke føle at det</w:t>
+      </w:r>
+      <w:r>
+        <w:t xml:space="preserve"> der bliver</w:t>
+      </w:r>
+      <w:r>
+        <w:t xml:space="preserve"> demonstreret, er et færdigt produkt, som </w:t>
+      </w:r>
+      <w:r>
+        <w:t xml:space="preserve">der </w:t>
+      </w:r>
+      <w:r>
+        <w:t xml:space="preserve">skal </w:t>
+      </w:r>
+      <w:r>
+        <w:t xml:space="preserve">bedømmes </w:t>
+      </w:r>
+      <w:r>
+        <w:t xml:space="preserve">som helhed. Stakeholders job er at kommunikere deres behov så klart som muligt til udviklerne, og komme med indskud, ændringer og idéer til, hvordan de forestiller sig deres kundebase tænker. </w:t>
+      </w:r>
+    </w:p>
+    <w:p>
+      <w:r>
+        <w:t xml:space="preserve">Product owneren vil under et review stå for det bindende led mellem stakeholders og </w:t>
+      </w:r>
+      <w:r>
+        <w:t xml:space="preserve">udviklingsteamet. Han vil blandt andet introducere hvilket arbejde </w:t>
+      </w:r>
+      <w:r>
+        <w:t>der er blevet udført, præsentere oversigten over product backloggen efter teamets demonstration, og sætte en realistisk slutdato for projektet.</w:t>
+      </w:r>
+    </w:p>
+    <w:p>
+      <w:pPr>
+        <w:pStyle w:val="Overskrift3"/>
+      </w:pPr>
+      <w:bookmarkStart w:id="46" w:name="_Toc532229581"/>
+      <w:r>
+        <w:t>Inkrementeringen</w:t>
+      </w:r>
+      <w:bookmarkEnd w:id="46"/>
+    </w:p>
+    <w:p>
+      <w:r>
+        <w:lastRenderedPageBreak/>
         <w:t xml:space="preserve">Under </w:t>
       </w:r>
       <w:r>
@@ -19318,16 +19086,16 @@
       <w:r>
         <w:t xml:space="preserve">Vi har lavet </w:t>
       </w:r>
-      <w:commentRangeStart w:id="46"/>
+      <w:commentRangeStart w:id="47"/>
       <w:r>
         <w:t>det mest basale skelet for at kunne oprette sig som virksomhed</w:t>
       </w:r>
-      <w:commentRangeEnd w:id="46"/>
+      <w:commentRangeEnd w:id="47"/>
       <w:r>
         <w:rPr>
           <w:rStyle w:val="Kommentarhenvisning"/>
         </w:rPr>
-        <w:commentReference w:id="46"/>
+        <w:commentReference w:id="47"/>
       </w:r>
       <w:r>
         <w:t xml:space="preserve">, med tilknyttede kontooplysninger, og et småt udvalg af kategorier som firmaet kan tilknytte sig. Ligeledes kan en kunde nu oprette sig, vælge hvilke kategorier </w:t>
@@ -19340,11 +19108,11 @@
       <w:pPr>
         <w:pStyle w:val="Overskrift3"/>
       </w:pPr>
-      <w:bookmarkStart w:id="47" w:name="_Toc532229582"/>
+      <w:bookmarkStart w:id="48" w:name="_Toc532229582"/>
       <w:r>
         <w:t>Demonstration &amp; Feedback</w:t>
       </w:r>
-      <w:bookmarkEnd w:id="47"/>
+      <w:bookmarkEnd w:id="48"/>
     </w:p>
     <w:p>
       <w:r>
@@ -19417,7 +19185,6 @@
         </w:numPr>
       </w:pPr>
       <w:r>
-        <w:lastRenderedPageBreak/>
         <w:t xml:space="preserve">I forlængelse af punkt 1 vil kunden gerne have en navigationsbar i toppen, så man kan navigere rundt når man er logget ind. Kunden vil også gerne have en funktion i navigationsbaren, hvor man kan gå ind og redigére sine oplysninger, oppe i højre hjørne ved siden af en ’log ud’ knap. </w:t>
       </w:r>
     </w:p>
@@ -19455,233 +19222,17 @@
       </w:r>
     </w:p>
     <w:p>
-      <w:r>
-        <w:t>Vi har altså fået tre nye User Storys i Product Backloggen:</w:t>
+      <w:pPr>
+        <w:pStyle w:val="Listeafsnit"/>
+        <w:numPr>
+          <w:ilvl w:val="0"/>
+          <w:numId w:val="9"/>
+        </w:numPr>
+      </w:pPr>
+      <w:r>
+        <w:t>Efter vi var færdige med at diskutere de allerede implementerede funktioner, diskuterede vi hvordan flowet i programmet skulle være. Kunden kunne godt tænke sig at man, som kunde, kunne gå ind på forsiden og se en liste over tilbud, uden at være logget ind. Hvis kunden så trykkede på et tilbud, vil vedkomne blive omdirigeret til en enkel side der giver besked om, at man skal oprette en bruger for at benytte sig af servicen, og i bunden skal der være en mulighed for at kunne logge ind hvis man har en eksisterende bruger.</w:t>
       </w:r>
     </w:p>
-    <w:tbl>
-      <w:tblPr>
-        <w:tblStyle w:val="Gittertabel4-farve1"/>
-        <w:tblW w:w="0" w:type="auto"/>
-        <w:tblLook w:val="04A0" w:firstRow="1" w:lastRow="0" w:firstColumn="1" w:lastColumn="0" w:noHBand="0" w:noVBand="1"/>
-      </w:tblPr>
-      <w:tblGrid>
-        <w:gridCol w:w="9628"/>
-      </w:tblGrid>
-      <w:tr>
-        <w:trPr>
-          <w:cnfStyle w:val="100000000000" w:firstRow="1" w:lastRow="0" w:firstColumn="0" w:lastColumn="0" w:oddVBand="0" w:evenVBand="0" w:oddHBand="0" w:evenHBand="0" w:firstRowFirstColumn="0" w:firstRowLastColumn="0" w:lastRowFirstColumn="0" w:lastRowLastColumn="0"/>
-          <w:trHeight w:val="372"/>
-        </w:trPr>
-        <w:tc>
-          <w:tcPr>
-            <w:cnfStyle w:val="001000000000" w:firstRow="0" w:lastRow="0" w:firstColumn="1" w:lastColumn="0" w:oddVBand="0" w:evenVBand="0" w:oddHBand="0" w:evenHBand="0" w:firstRowFirstColumn="0" w:firstRowLastColumn="0" w:lastRowFirstColumn="0" w:lastRowLastColumn="0"/>
-            <w:tcW w:w="9628" w:type="dxa"/>
-          </w:tcPr>
-          <w:p>
-            <w:pPr>
-              <w:spacing w:before="0"/>
-              <w:jc w:val="center"/>
-              <w:textAlignment w:val="center"/>
-              <w:rPr>
-                <w:bCs w:val="0"/>
-              </w:rPr>
-            </w:pPr>
-            <w:r>
-              <w:rPr>
-                <w:bCs w:val="0"/>
-              </w:rPr>
-              <w:t>Nye User Storys</w:t>
-            </w:r>
-            <w:bookmarkStart w:id="48" w:name="_GoBack"/>
-            <w:bookmarkEnd w:id="48"/>
-          </w:p>
-        </w:tc>
-      </w:tr>
-      <w:tr>
-        <w:trPr>
-          <w:cnfStyle w:val="000000100000" w:firstRow="0" w:lastRow="0" w:firstColumn="0" w:lastColumn="0" w:oddVBand="0" w:evenVBand="0" w:oddHBand="1" w:evenHBand="0" w:firstRowFirstColumn="0" w:firstRowLastColumn="0" w:lastRowFirstColumn="0" w:lastRowLastColumn="0"/>
-          <w:trHeight w:val="372"/>
-        </w:trPr>
-        <w:tc>
-          <w:tcPr>
-            <w:cnfStyle w:val="001000000000" w:firstRow="0" w:lastRow="0" w:firstColumn="1" w:lastColumn="0" w:oddVBand="0" w:evenVBand="0" w:oddHBand="0" w:evenHBand="0" w:firstRowFirstColumn="0" w:firstRowLastColumn="0" w:lastRowFirstColumn="0" w:lastRowLastColumn="0"/>
-            <w:tcW w:w="9628" w:type="dxa"/>
-          </w:tcPr>
-          <w:p>
-            <w:pPr>
-              <w:spacing w:before="0"/>
-              <w:textAlignment w:val="center"/>
-              <w:rPr>
-                <w:bCs w:val="0"/>
-              </w:rPr>
-            </w:pPr>
-          </w:p>
-          <w:p>
-            <w:pPr>
-              <w:spacing w:before="0"/>
-              <w:textAlignment w:val="center"/>
-              <w:rPr>
-                <w:bCs w:val="0"/>
-              </w:rPr>
-            </w:pPr>
-            <w:r>
-              <w:rPr>
-                <w:b w:val="0"/>
-              </w:rPr>
-              <w:t>Som bruger skal jeg have en tilpasset forside med navigeringsbar afhængig af min brugertype, med en kontoredigeringsfunktion, så jeg nemt kan navigere rundt på siden og redigére mine oplysninger.</w:t>
-            </w:r>
-          </w:p>
-          <w:p>
-            <w:pPr>
-              <w:spacing w:before="0"/>
-              <w:textAlignment w:val="center"/>
-              <w:rPr>
-                <w:rFonts w:eastAsia="Times New Roman" w:cstheme="minorHAnsi"/>
-                <w:b w:val="0"/>
-                <w:lang w:eastAsia="da-DK"/>
-              </w:rPr>
-            </w:pPr>
-          </w:p>
-        </w:tc>
-      </w:tr>
-      <w:tr>
-        <w:trPr>
-          <w:trHeight w:val="372"/>
-        </w:trPr>
-        <w:tc>
-          <w:tcPr>
-            <w:cnfStyle w:val="001000000000" w:firstRow="0" w:lastRow="0" w:firstColumn="1" w:lastColumn="0" w:oddVBand="0" w:evenVBand="0" w:oddHBand="0" w:evenHBand="0" w:firstRowFirstColumn="0" w:firstRowLastColumn="0" w:lastRowFirstColumn="0" w:lastRowLastColumn="0"/>
-            <w:tcW w:w="9628" w:type="dxa"/>
-          </w:tcPr>
-          <w:p>
-            <w:pPr>
-              <w:spacing w:before="0"/>
-              <w:textAlignment w:val="center"/>
-              <w:rPr>
-                <w:bCs w:val="0"/>
-              </w:rPr>
-            </w:pPr>
-          </w:p>
-          <w:p>
-            <w:pPr>
-              <w:spacing w:before="0"/>
-              <w:textAlignment w:val="center"/>
-              <w:rPr>
-                <w:bCs w:val="0"/>
-              </w:rPr>
-            </w:pPr>
-            <w:r>
-              <w:rPr>
-                <w:b w:val="0"/>
-              </w:rPr>
-              <w:t xml:space="preserve">Som kunde og firma skal jeg kunne godkende </w:t>
-            </w:r>
-            <w:proofErr w:type="spellStart"/>
-            <w:r>
-              <w:rPr>
-                <w:b w:val="0"/>
-              </w:rPr>
-              <w:t>Your</w:t>
-            </w:r>
-            <w:proofErr w:type="spellEnd"/>
-            <w:r>
-              <w:rPr>
-                <w:b w:val="0"/>
-              </w:rPr>
-              <w:t xml:space="preserve"> Locals vilkår og betingelser, så mine personlige data kan blive behandlet og så jeg kan oprette en bruger.</w:t>
-            </w:r>
-          </w:p>
-          <w:p>
-            <w:pPr>
-              <w:spacing w:before="0"/>
-              <w:textAlignment w:val="center"/>
-              <w:rPr>
-                <w:rFonts w:eastAsia="Times New Roman" w:cstheme="minorHAnsi"/>
-                <w:b w:val="0"/>
-                <w:lang w:eastAsia="da-DK"/>
-              </w:rPr>
-            </w:pPr>
-          </w:p>
-        </w:tc>
-      </w:tr>
-      <w:tr>
-        <w:trPr>
-          <w:cnfStyle w:val="000000100000" w:firstRow="0" w:lastRow="0" w:firstColumn="0" w:lastColumn="0" w:oddVBand="0" w:evenVBand="0" w:oddHBand="1" w:evenHBand="0" w:firstRowFirstColumn="0" w:firstRowLastColumn="0" w:lastRowFirstColumn="0" w:lastRowLastColumn="0"/>
-          <w:trHeight w:val="372"/>
-        </w:trPr>
-        <w:tc>
-          <w:tcPr>
-            <w:cnfStyle w:val="001000000000" w:firstRow="0" w:lastRow="0" w:firstColumn="1" w:lastColumn="0" w:oddVBand="0" w:evenVBand="0" w:oddHBand="0" w:evenHBand="0" w:firstRowFirstColumn="0" w:firstRowLastColumn="0" w:lastRowFirstColumn="0" w:lastRowLastColumn="0"/>
-            <w:tcW w:w="9628" w:type="dxa"/>
-          </w:tcPr>
-          <w:p>
-            <w:pPr>
-              <w:spacing w:before="0"/>
-              <w:textAlignment w:val="center"/>
-              <w:rPr>
-                <w:bCs w:val="0"/>
-              </w:rPr>
-            </w:pPr>
-          </w:p>
-          <w:p>
-            <w:pPr>
-              <w:spacing w:before="0"/>
-              <w:textAlignment w:val="center"/>
-              <w:rPr>
-                <w:bCs w:val="0"/>
-              </w:rPr>
-            </w:pPr>
-            <w:r>
-              <w:rPr>
-                <w:b w:val="0"/>
-              </w:rPr>
-              <w:t xml:space="preserve">Som </w:t>
-            </w:r>
-            <w:proofErr w:type="spellStart"/>
-            <w:r>
-              <w:rPr>
-                <w:b w:val="0"/>
-              </w:rPr>
-              <w:t>ikke-eksisterende</w:t>
-            </w:r>
-            <w:proofErr w:type="spellEnd"/>
-            <w:r>
-              <w:rPr>
-                <w:b w:val="0"/>
-              </w:rPr>
-              <w:t xml:space="preserve"> bruger skal jeg kunne oprette en bruger fra login-siden, så jeg kan benytte mig af </w:t>
-            </w:r>
-            <w:proofErr w:type="spellStart"/>
-            <w:r>
-              <w:rPr>
-                <w:b w:val="0"/>
-              </w:rPr>
-              <w:t>Your</w:t>
-            </w:r>
-            <w:proofErr w:type="spellEnd"/>
-            <w:r>
-              <w:rPr>
-                <w:b w:val="0"/>
-              </w:rPr>
-              <w:t xml:space="preserve"> Locals tjenester.</w:t>
-            </w:r>
-          </w:p>
-          <w:p>
-            <w:pPr>
-              <w:spacing w:before="0"/>
-              <w:textAlignment w:val="center"/>
-              <w:rPr>
-                <w:rFonts w:eastAsia="Times New Roman" w:cstheme="minorHAnsi"/>
-                <w:b w:val="0"/>
-                <w:lang w:eastAsia="da-DK"/>
-              </w:rPr>
-            </w:pPr>
-          </w:p>
-        </w:tc>
-      </w:tr>
-    </w:tbl>
-    <w:p/>
     <w:p>
       <w:pPr>
         <w:pStyle w:val="Overskrift3"/>
@@ -19798,7 +19349,23 @@
           <w:rFonts w:eastAsia="Times New Roman" w:cstheme="minorHAnsi"/>
           <w:lang w:eastAsia="da-DK"/>
         </w:rPr>
-        <w:t xml:space="preserve"> reviews fra de resterende udviklere, hvilket har affødt løbende feedback og fælles forståelse for processen. Der har desuden også været en rigtig konstruktiv dialog, hvor parterne kom med deres udlæg, fulgt af en rationel diskussion, og ultimativt en fælles enighed om den videre fremgang. Følgevirkningen af dette har været, at alle udviklerene har haft lyst til at spørge hinanden til råds og sparre omkring mulige løsninger og opsætninger.</w:t>
+        <w:t xml:space="preserve"> </w:t>
+      </w:r>
+      <w:proofErr w:type="spellStart"/>
+      <w:r>
+        <w:rPr>
+          <w:rFonts w:eastAsia="Times New Roman" w:cstheme="minorHAnsi"/>
+          <w:lang w:eastAsia="da-DK"/>
+        </w:rPr>
+        <w:t>reviews</w:t>
+      </w:r>
+      <w:proofErr w:type="spellEnd"/>
+      <w:r>
+        <w:rPr>
+          <w:rFonts w:eastAsia="Times New Roman" w:cstheme="minorHAnsi"/>
+          <w:lang w:eastAsia="da-DK"/>
+        </w:rPr>
+        <w:t xml:space="preserve"> fra de resterende udviklere, hvilket har affødt løbende feedback og fælles forståelse for processen. Der har desuden også været en rigtig konstruktiv dialog, hvor parterne kom med deres udlæg, fulgt af en rationel diskussion, og ultimativt en fælles enighed om den videre fremgang. Følgevirkningen af dette har været, at alle udviklerene har haft lyst til at spørge hinanden til råds og sparre omkring mulige løsninger og opsætninger.</w:t>
       </w:r>
       <w:r>
         <w:rPr>
@@ -19828,6 +19395,7 @@
           <w:rFonts w:eastAsia="Times New Roman" w:cstheme="minorHAnsi"/>
           <w:lang w:eastAsia="da-DK"/>
         </w:rPr>
+        <w:lastRenderedPageBreak/>
         <w:t>En struktureret arbejdsfremgang: Vi har under sprinten været rigtig gode til at tilpasse os den arbejdsgang haft i løbet af sprinten, qua vores prædefinerede rollefordeling. Alle i teamet har haft et klart ansvarsområde, og der har derfor ikke været nogen slack i forhold til at videreudvikle artefakter under processen.</w:t>
       </w:r>
     </w:p>
@@ -19845,7 +19413,6 @@
           <w:rFonts w:eastAsia="Times New Roman" w:cstheme="minorHAnsi"/>
           <w:lang w:eastAsia="da-DK"/>
         </w:rPr>
-        <w:lastRenderedPageBreak/>
         <w:t>Desuden har vi jf. vores risikoplan haft en klar fremgangsmåde, hvis der skulle opstå problemer - hvis der f.eks. Ikke har været et ledigt lokale på skolen, har vi haft en backup location vi kunne sætte os og fortsætte arbejdet.</w:t>
       </w:r>
     </w:p>
@@ -20212,7 +19779,23 @@
           <w:rFonts w:eastAsia="Times New Roman" w:cstheme="minorHAnsi"/>
           <w:lang w:eastAsia="da-DK"/>
         </w:rPr>
-        <w:t xml:space="preserve"> reviews. Dette har resulteret i nogle frustrationer blandt gruppen, da der har været en mangel på forståelse af logikken bag versionerne. Der er desuden ikke blevet holdt ordentligt hånd i hanke med </w:t>
+        <w:t xml:space="preserve"> </w:t>
+      </w:r>
+      <w:proofErr w:type="spellStart"/>
+      <w:r>
+        <w:rPr>
+          <w:rFonts w:eastAsia="Times New Roman" w:cstheme="minorHAnsi"/>
+          <w:lang w:eastAsia="da-DK"/>
+        </w:rPr>
+        <w:t>reviews</w:t>
+      </w:r>
+      <w:proofErr w:type="spellEnd"/>
+      <w:r>
+        <w:rPr>
+          <w:rFonts w:eastAsia="Times New Roman" w:cstheme="minorHAnsi"/>
+          <w:lang w:eastAsia="da-DK"/>
+        </w:rPr>
+        <w:t xml:space="preserve">. Dette har resulteret i nogle frustrationer blandt gruppen, da der har været en mangel på forståelse af logikken bag versionerne. Der er desuden ikke blevet holdt ordentligt hånd i hanke med </w:t>
       </w:r>
       <w:proofErr w:type="spellStart"/>
       <w:r>
@@ -20299,6 +19882,7 @@
           <w:rFonts w:eastAsia="Times New Roman" w:cstheme="minorHAnsi"/>
           <w:lang w:eastAsia="da-DK"/>
         </w:rPr>
+        <w:lastRenderedPageBreak/>
         <w:t> </w:t>
       </w:r>
     </w:p>
@@ -20365,7 +19949,6 @@
           <w:rFonts w:eastAsia="Times New Roman" w:cstheme="minorHAnsi"/>
           <w:lang w:eastAsia="da-DK"/>
         </w:rPr>
-        <w:lastRenderedPageBreak/>
         <w:t> </w:t>
       </w:r>
     </w:p>
@@ -20478,18 +20061,385 @@
     <w:p>
       <w:pPr>
         <w:pStyle w:val="Overskrift2"/>
+      </w:pPr>
+      <w:r>
+        <w:t>TASK</w:t>
+      </w:r>
+      <w:r>
+        <w:t xml:space="preserve"> </w:t>
+      </w:r>
+      <w:r>
+        <w:t>DESCRIPTION</w:t>
+      </w:r>
+    </w:p>
+    <w:p>
+      <w:pPr>
+        <w:rPr>
+          <w:i/>
+          <w:lang w:val="en-GB"/>
+        </w:rPr>
+      </w:pPr>
+      <w:proofErr w:type="spellStart"/>
+      <w:r>
+        <w:rPr>
+          <w:i/>
+          <w:lang w:val="en-GB"/>
+        </w:rPr>
+        <w:t>Af</w:t>
+      </w:r>
+      <w:proofErr w:type="spellEnd"/>
+      <w:r>
+        <w:rPr>
+          <w:i/>
+          <w:lang w:val="en-GB"/>
+        </w:rPr>
+        <w:t xml:space="preserve"> Matthias</w:t>
+      </w:r>
+    </w:p>
+    <w:p>
+      <w:pPr>
+        <w:pStyle w:val="Overskrift3"/>
+      </w:pPr>
+      <w:r>
+        <w:t>USER story 3</w:t>
+      </w:r>
+    </w:p>
+    <w:p/>
+    <w:tbl>
+      <w:tblPr>
+        <w:tblStyle w:val="Gittertabel4-farve1"/>
+        <w:tblW w:w="9669" w:type="dxa"/>
+        <w:tblLook w:val="04A0" w:firstRow="1" w:lastRow="0" w:firstColumn="1" w:lastColumn="0" w:noHBand="0" w:noVBand="1"/>
+      </w:tblPr>
+      <w:tblGrid>
+        <w:gridCol w:w="1367"/>
+        <w:gridCol w:w="8302"/>
+      </w:tblGrid>
+      <w:tr>
+        <w:trPr>
+          <w:cnfStyle w:val="100000000000" w:firstRow="1" w:lastRow="0" w:firstColumn="0" w:lastColumn="0" w:oddVBand="0" w:evenVBand="0" w:oddHBand="0" w:evenHBand="0" w:firstRowFirstColumn="0" w:firstRowLastColumn="0" w:lastRowFirstColumn="0" w:lastRowLastColumn="0"/>
+        </w:trPr>
+        <w:tc>
+          <w:tcPr>
+            <w:cnfStyle w:val="001000000000" w:firstRow="0" w:lastRow="0" w:firstColumn="1" w:lastColumn="0" w:oddVBand="0" w:evenVBand="0" w:oddHBand="0" w:evenHBand="0" w:firstRowFirstColumn="0" w:firstRowLastColumn="0" w:lastRowFirstColumn="0" w:lastRowLastColumn="0"/>
+            <w:tcW w:w="1367" w:type="dxa"/>
+          </w:tcPr>
+          <w:p>
+            <w:pPr>
+              <w:jc w:val="center"/>
+              <w:rPr>
+                <w:lang w:val="en-GB"/>
+              </w:rPr>
+            </w:pPr>
+            <w:r>
+              <w:rPr>
+                <w:lang w:val="en-GB"/>
+              </w:rPr>
+              <w:t>ID</w:t>
+            </w:r>
+          </w:p>
+        </w:tc>
+        <w:tc>
+          <w:tcPr>
+            <w:tcW w:w="8302" w:type="dxa"/>
+          </w:tcPr>
+          <w:p>
+            <w:pPr>
+              <w:jc w:val="center"/>
+              <w:cnfStyle w:val="100000000000" w:firstRow="1" w:lastRow="0" w:firstColumn="0" w:lastColumn="0" w:oddVBand="0" w:evenVBand="0" w:oddHBand="0" w:evenHBand="0" w:firstRowFirstColumn="0" w:firstRowLastColumn="0" w:lastRowFirstColumn="0" w:lastRowLastColumn="0"/>
+              <w:rPr>
+                <w:lang w:val="en-GB"/>
+              </w:rPr>
+            </w:pPr>
+            <w:r>
+              <w:rPr>
+                <w:lang w:val="en-GB"/>
+              </w:rPr>
+              <w:t>BESKRIVELSE</w:t>
+            </w:r>
+          </w:p>
+        </w:tc>
+      </w:tr>
+      <w:tr>
+        <w:trPr>
+          <w:cnfStyle w:val="000000100000" w:firstRow="0" w:lastRow="0" w:firstColumn="0" w:lastColumn="0" w:oddVBand="0" w:evenVBand="0" w:oddHBand="1" w:evenHBand="0" w:firstRowFirstColumn="0" w:firstRowLastColumn="0" w:lastRowFirstColumn="0" w:lastRowLastColumn="0"/>
+        </w:trPr>
+        <w:tc>
+          <w:tcPr>
+            <w:cnfStyle w:val="001000000000" w:firstRow="0" w:lastRow="0" w:firstColumn="1" w:lastColumn="0" w:oddVBand="0" w:evenVBand="0" w:oddHBand="0" w:evenHBand="0" w:firstRowFirstColumn="0" w:firstRowLastColumn="0" w:lastRowFirstColumn="0" w:lastRowLastColumn="0"/>
+            <w:tcW w:w="1367" w:type="dxa"/>
+          </w:tcPr>
+          <w:p>
+            <w:pPr>
+              <w:rPr>
+                <w:lang w:val="en-GB"/>
+              </w:rPr>
+            </w:pPr>
+            <w:r>
+              <w:rPr>
+                <w:lang w:val="en-GB"/>
+              </w:rPr>
+              <w:t xml:space="preserve">US03.1 </w:t>
+            </w:r>
+          </w:p>
+        </w:tc>
+        <w:tc>
+          <w:tcPr>
+            <w:tcW w:w="8302" w:type="dxa"/>
+          </w:tcPr>
+          <w:p>
+            <w:pPr>
+              <w:cnfStyle w:val="000000100000" w:firstRow="0" w:lastRow="0" w:firstColumn="0" w:lastColumn="0" w:oddVBand="0" w:evenVBand="0" w:oddHBand="1" w:evenHBand="0" w:firstRowFirstColumn="0" w:firstRowLastColumn="0" w:lastRowFirstColumn="0" w:lastRowLastColumn="0"/>
+            </w:pPr>
+            <w:r>
+              <w:t>Der skal laves en underside til oprettelse af tilbud. Denne underside skal indeholde følgende input felter: navn(vare), pris, start dato, slut dato, kvantitet og et felt hvor man kan indsætte URL til et billede. Input-felterne skal overholde specifikke patterns, så det ikke er muligt at indtaste ugyldigt input – eksempelvis skal kvantitet ikke kunne være negativt. Derudover skal session for firma overføres, så det vides hvilket firma tilbuddet skal oprettes for.</w:t>
+            </w:r>
+          </w:p>
+          <w:p>
+            <w:pPr>
+              <w:cnfStyle w:val="000000100000" w:firstRow="0" w:lastRow="0" w:firstColumn="0" w:lastColumn="0" w:oddVBand="0" w:evenVBand="0" w:oddHBand="1" w:evenHBand="0" w:firstRowFirstColumn="0" w:firstRowLastColumn="0" w:lastRowFirstColumn="0" w:lastRowLastColumn="0"/>
+            </w:pPr>
+            <w:r>
+              <w:t xml:space="preserve">Når brugeren trykker gem, skal informationerne gemmes korrekt i databasen, såfremt de er gyldige. Hvis de er </w:t>
+            </w:r>
+            <w:proofErr w:type="gramStart"/>
+            <w:r>
+              <w:t>ugyldige</w:t>
+            </w:r>
+            <w:proofErr w:type="gramEnd"/>
+            <w:r>
+              <w:t xml:space="preserve"> skal </w:t>
+            </w:r>
+            <w:proofErr w:type="spellStart"/>
+            <w:r>
+              <w:t>titles</w:t>
+            </w:r>
+            <w:proofErr w:type="spellEnd"/>
+            <w:r>
+              <w:t xml:space="preserve"> vises for, hvordan input skal skrives før det er gyldigt.</w:t>
+            </w:r>
+          </w:p>
+          <w:p>
+            <w:pPr>
+              <w:cnfStyle w:val="000000100000" w:firstRow="0" w:lastRow="0" w:firstColumn="0" w:lastColumn="0" w:oddVBand="0" w:evenVBand="0" w:oddHBand="1" w:evenHBand="0" w:firstRowFirstColumn="0" w:firstRowLastColumn="0" w:lastRowFirstColumn="0" w:lastRowLastColumn="0"/>
+            </w:pPr>
+            <w:r>
+              <w:t>Derudover skal der være en ’Reset’ knap, som fjerner alt indtastet information og en ’</w:t>
+            </w:r>
+            <w:proofErr w:type="spellStart"/>
+            <w:r>
+              <w:t>Cancel</w:t>
+            </w:r>
+            <w:proofErr w:type="spellEnd"/>
+            <w:r>
+              <w:t xml:space="preserve">’ knap der </w:t>
+            </w:r>
+            <w:proofErr w:type="spellStart"/>
+            <w:r>
+              <w:t>redirecter</w:t>
+            </w:r>
+            <w:proofErr w:type="spellEnd"/>
+            <w:r>
+              <w:t xml:space="preserve"> brugeren tilbage. </w:t>
+            </w:r>
+          </w:p>
+        </w:tc>
+      </w:tr>
+      <w:tr>
+        <w:tc>
+          <w:tcPr>
+            <w:cnfStyle w:val="001000000000" w:firstRow="0" w:lastRow="0" w:firstColumn="1" w:lastColumn="0" w:oddVBand="0" w:evenVBand="0" w:oddHBand="0" w:evenHBand="0" w:firstRowFirstColumn="0" w:firstRowLastColumn="0" w:lastRowFirstColumn="0" w:lastRowLastColumn="0"/>
+            <w:tcW w:w="1367" w:type="dxa"/>
+          </w:tcPr>
+          <w:p>
+            <w:pPr>
+              <w:rPr>
+                <w:lang w:val="en-GB"/>
+              </w:rPr>
+            </w:pPr>
+            <w:r>
+              <w:rPr>
+                <w:lang w:val="en-GB"/>
+              </w:rPr>
+              <w:t>US03.2</w:t>
+            </w:r>
+          </w:p>
+        </w:tc>
+        <w:tc>
+          <w:tcPr>
+            <w:tcW w:w="8302" w:type="dxa"/>
+          </w:tcPr>
+          <w:p>
+            <w:pPr>
+              <w:cnfStyle w:val="000000000000" w:firstRow="0" w:lastRow="0" w:firstColumn="0" w:lastColumn="0" w:oddVBand="0" w:evenVBand="0" w:oddHBand="0" w:evenHBand="0" w:firstRowFirstColumn="0" w:firstRowLastColumn="0" w:lastRowFirstColumn="0" w:lastRowLastColumn="0"/>
+            </w:pPr>
+            <w:r>
+              <w:t xml:space="preserve">Der skal laves en underside, hvor man kan redigere et enkelt eksisterende, aktivt tilbud. Der skal være samme input-felter som i US03.1 og samme anvendte patterns og </w:t>
+            </w:r>
+            <w:proofErr w:type="spellStart"/>
+            <w:r>
+              <w:t>titles</w:t>
+            </w:r>
+            <w:proofErr w:type="spellEnd"/>
+            <w:r>
+              <w:t xml:space="preserve">. Når en bruger </w:t>
+            </w:r>
+            <w:proofErr w:type="spellStart"/>
+            <w:r>
+              <w:t>redirectes</w:t>
+            </w:r>
+            <w:proofErr w:type="spellEnd"/>
+            <w:r>
+              <w:t xml:space="preserve"> til denne side, skal alle de eksisterende informationer om tilbuddet, allerede være udfyldt.</w:t>
+            </w:r>
+          </w:p>
+          <w:p>
+            <w:pPr>
+              <w:cnfStyle w:val="000000000000" w:firstRow="0" w:lastRow="0" w:firstColumn="0" w:lastColumn="0" w:oddVBand="0" w:evenVBand="0" w:oddHBand="0" w:evenHBand="0" w:firstRowFirstColumn="0" w:firstRowLastColumn="0" w:lastRowFirstColumn="0" w:lastRowLastColumn="0"/>
+            </w:pPr>
+            <w:r>
+              <w:t xml:space="preserve">Når brugeren trykker gem, skal informationerne gemmes korrekt i databasen, såfremt de er gyldige. </w:t>
+            </w:r>
+          </w:p>
+          <w:p>
+            <w:pPr>
+              <w:cnfStyle w:val="000000000000" w:firstRow="0" w:lastRow="0" w:firstColumn="0" w:lastColumn="0" w:oddVBand="0" w:evenVBand="0" w:oddHBand="0" w:evenHBand="0" w:firstRowFirstColumn="0" w:firstRowLastColumn="0" w:lastRowFirstColumn="0" w:lastRowLastColumn="0"/>
+            </w:pPr>
+            <w:r>
+              <w:lastRenderedPageBreak/>
+              <w:t>Dertil skal der også være en ’Reset’ knap, som nulstiller informationerne, til de informationer tilbuddet oprindeligt indeholdte. Der skal også tilføjes en ’</w:t>
+            </w:r>
+            <w:proofErr w:type="spellStart"/>
+            <w:r>
+              <w:t>Cancel</w:t>
+            </w:r>
+            <w:proofErr w:type="spellEnd"/>
+            <w:r>
+              <w:t xml:space="preserve">’ knap, som </w:t>
+            </w:r>
+            <w:proofErr w:type="spellStart"/>
+            <w:r>
+              <w:t>redirecter</w:t>
+            </w:r>
+            <w:proofErr w:type="spellEnd"/>
+            <w:r>
+              <w:t xml:space="preserve"> brugeren tilbage.</w:t>
+            </w:r>
+          </w:p>
+          <w:p>
+            <w:pPr>
+              <w:cnfStyle w:val="000000000000" w:firstRow="0" w:lastRow="0" w:firstColumn="0" w:lastColumn="0" w:oddVBand="0" w:evenVBand="0" w:oddHBand="0" w:evenHBand="0" w:firstRowFirstColumn="0" w:firstRowLastColumn="0" w:lastRowFirstColumn="0" w:lastRowLastColumn="0"/>
+            </w:pPr>
+            <w:r>
+              <w:t>På oversigten fra US03.3, skal der implementeres en ’</w:t>
+            </w:r>
+            <w:proofErr w:type="spellStart"/>
+            <w:r>
+              <w:t>Delete</w:t>
+            </w:r>
+            <w:proofErr w:type="spellEnd"/>
+            <w:r>
+              <w:t>’ knap(slettefunktion), som fjerner et tilbud. Når et tilbud ’slettes’, bliver det sat som inaktivt i databasen, så det stadig er muligt at hente salgsstatistikker på tilbuddet.</w:t>
+            </w:r>
+          </w:p>
+        </w:tc>
+      </w:tr>
+      <w:tr>
+        <w:trPr>
+          <w:cnfStyle w:val="000000100000" w:firstRow="0" w:lastRow="0" w:firstColumn="0" w:lastColumn="0" w:oddVBand="0" w:evenVBand="0" w:oddHBand="1" w:evenHBand="0" w:firstRowFirstColumn="0" w:firstRowLastColumn="0" w:lastRowFirstColumn="0" w:lastRowLastColumn="0"/>
+        </w:trPr>
+        <w:tc>
+          <w:tcPr>
+            <w:cnfStyle w:val="001000000000" w:firstRow="0" w:lastRow="0" w:firstColumn="1" w:lastColumn="0" w:oddVBand="0" w:evenVBand="0" w:oddHBand="0" w:evenHBand="0" w:firstRowFirstColumn="0" w:firstRowLastColumn="0" w:lastRowFirstColumn="0" w:lastRowLastColumn="0"/>
+            <w:tcW w:w="1367" w:type="dxa"/>
+          </w:tcPr>
+          <w:p>
+            <w:pPr>
+              <w:rPr>
+                <w:lang w:val="en-GB"/>
+              </w:rPr>
+            </w:pPr>
+            <w:r>
+              <w:rPr>
+                <w:lang w:val="en-GB"/>
+              </w:rPr>
+              <w:lastRenderedPageBreak/>
+              <w:t>US03.3</w:t>
+            </w:r>
+          </w:p>
+        </w:tc>
+        <w:tc>
+          <w:tcPr>
+            <w:tcW w:w="8302" w:type="dxa"/>
+          </w:tcPr>
+          <w:p>
+            <w:pPr>
+              <w:cnfStyle w:val="000000100000" w:firstRow="0" w:lastRow="0" w:firstColumn="0" w:lastColumn="0" w:oddVBand="0" w:evenVBand="0" w:oddHBand="1" w:evenHBand="0" w:firstRowFirstColumn="0" w:firstRowLastColumn="0" w:lastRowFirstColumn="0" w:lastRowLastColumn="0"/>
+            </w:pPr>
+            <w:r>
+              <w:t xml:space="preserve">Der skal implementeres en underside til applikationen, hvor et firma kan se en oversigt over deres aktive </w:t>
+            </w:r>
+            <w:proofErr w:type="gramStart"/>
+            <w:r>
+              <w:t>tilbud(</w:t>
+            </w:r>
+            <w:proofErr w:type="gramEnd"/>
+            <w:r>
+              <w:t xml:space="preserve">et tilbud er inaktivt hvis det er slettet eller kvantiteten er 0). Fra denne side skal ’Edit’ </w:t>
+            </w:r>
+            <w:proofErr w:type="gramStart"/>
+            <w:r>
+              <w:t>funktionen(</w:t>
+            </w:r>
+            <w:proofErr w:type="gramEnd"/>
+            <w:r>
+              <w:t>se US03.2) og vises ud fra hvert tilbud – samme gør sig gældende for ’</w:t>
+            </w:r>
+            <w:proofErr w:type="spellStart"/>
+            <w:r>
+              <w:t>Delete</w:t>
+            </w:r>
+            <w:proofErr w:type="spellEnd"/>
+            <w:r>
+              <w:t>’-funktionen(se US03.2).</w:t>
+            </w:r>
+          </w:p>
+        </w:tc>
+      </w:tr>
+    </w:tbl>
+    <w:p>
+      <w:bookmarkStart w:id="55" w:name="_GoBack"/>
+      <w:bookmarkEnd w:id="55"/>
+    </w:p>
+    <w:p>
+      <w:pPr>
         <w:rPr>
           <w:lang w:val="en-GB"/>
         </w:rPr>
       </w:pPr>
-      <w:bookmarkStart w:id="55" w:name="_Toc532229589"/>
+    </w:p>
+    <w:p>
+      <w:pPr>
+        <w:rPr>
+          <w:lang w:val="en-GB"/>
+        </w:rPr>
+      </w:pPr>
+    </w:p>
+    <w:p>
+      <w:pPr>
+        <w:pStyle w:val="Overskrift2"/>
+        <w:rPr>
+          <w:lang w:val="en-GB"/>
+        </w:rPr>
+      </w:pPr>
+      <w:bookmarkStart w:id="56" w:name="_Toc532229589"/>
       <w:r>
         <w:rPr>
           <w:lang w:val="en-GB"/>
         </w:rPr>
         <w:t>Burndown chart 2</w:t>
       </w:r>
-      <w:bookmarkEnd w:id="55"/>
+      <w:bookmarkEnd w:id="56"/>
     </w:p>
     <w:p>
       <w:pPr>
@@ -20505,7 +20455,7 @@
           <w:lang w:val="en-GB"/>
         </w:rPr>
       </w:pPr>
-      <w:bookmarkStart w:id="56" w:name="_Toc532229590"/>
+      <w:bookmarkStart w:id="57" w:name="_Toc532229590"/>
       <w:r>
         <w:rPr>
           <w:lang w:val="en-GB"/>
@@ -20532,7 +20482,7 @@
         </w:rPr>
         <w:t>*)</w:t>
       </w:r>
-      <w:bookmarkEnd w:id="56"/>
+      <w:bookmarkEnd w:id="57"/>
     </w:p>
     <w:p>
       <w:pPr>
@@ -21560,7 +21510,6 @@
               <w:jc w:val="center"/>
             </w:pPr>
             <w:r>
-              <w:lastRenderedPageBreak/>
               <w:t>U</w:t>
             </w:r>
             <w:r>
@@ -21676,6 +21625,7 @@
               <w:jc w:val="center"/>
             </w:pPr>
             <w:r>
+              <w:lastRenderedPageBreak/>
               <w:t>U</w:t>
             </w:r>
             <w:r>
@@ -22007,22 +21957,22 @@
       <w:pPr>
         <w:pStyle w:val="Overskrift1"/>
       </w:pPr>
-      <w:bookmarkStart w:id="57" w:name="_Toc532229591"/>
+      <w:bookmarkStart w:id="58" w:name="_Toc532229591"/>
       <w:r>
         <w:t>Informal reviews</w:t>
       </w:r>
-      <w:bookmarkEnd w:id="57"/>
+      <w:bookmarkEnd w:id="58"/>
     </w:p>
     <w:p/>
     <w:p>
       <w:pPr>
         <w:pStyle w:val="Overskrift1"/>
       </w:pPr>
-      <w:bookmarkStart w:id="58" w:name="_Toc532229592"/>
+      <w:bookmarkStart w:id="59" w:name="_Toc532229592"/>
       <w:r>
         <w:t>Formal reviews</w:t>
       </w:r>
-      <w:bookmarkEnd w:id="58"/>
+      <w:bookmarkEnd w:id="59"/>
     </w:p>
     <w:p/>
     <w:tbl>
@@ -22320,11 +22270,11 @@
       <w:pPr>
         <w:pStyle w:val="Overskrift1"/>
       </w:pPr>
-      <w:bookmarkStart w:id="59" w:name="_Toc532229593"/>
+      <w:bookmarkStart w:id="60" w:name="_Toc532229593"/>
       <w:r>
         <w:t>Konklusion</w:t>
       </w:r>
-      <w:bookmarkEnd w:id="59"/>
+      <w:bookmarkEnd w:id="60"/>
     </w:p>
     <w:p/>
     <w:p>
@@ -22337,11 +22287,11 @@
       <w:pPr>
         <w:pStyle w:val="Overskrift1"/>
       </w:pPr>
-      <w:bookmarkStart w:id="60" w:name="_Toc532229594"/>
+      <w:bookmarkStart w:id="61" w:name="_Toc532229594"/>
       <w:r>
         <w:t>Bilag</w:t>
       </w:r>
-      <w:bookmarkEnd w:id="60"/>
+      <w:bookmarkEnd w:id="61"/>
     </w:p>
     <w:sectPr>
       <w:footerReference w:type="default" r:id="rId14"/>
@@ -22358,7 +22308,7 @@
 
 <file path=word/comments.xml><?xml version="1.0" encoding="utf-8"?>
 <w:comments xmlns:wpc="http://schemas.microsoft.com/office/word/2010/wordprocessingCanvas" xmlns:cx="http://schemas.microsoft.com/office/drawing/2014/chartex" xmlns:cx1="http://schemas.microsoft.com/office/drawing/2015/9/8/chartex" xmlns:cx2="http://schemas.microsoft.com/office/drawing/2015/10/21/chartex" xmlns:cx3="http://schemas.microsoft.com/office/drawing/2016/5/9/chartex" xmlns:cx4="http://schemas.microsoft.com/office/drawing/2016/5/10/chartex" xmlns:cx5="http://schemas.microsoft.com/office/drawing/2016/5/11/chartex" xmlns:cx6="http://schemas.microsoft.com/office/drawing/2016/5/12/chartex" xmlns:cx7="http://schemas.microsoft.com/office/drawing/2016/5/13/chartex" xmlns:cx8="http://schemas.microsoft.com/office/drawing/2016/5/14/chartex" xmlns:mc="http://schemas.openxmlformats.org/markup-compatibility/2006" xmlns:aink="http://schemas.microsoft.com/office/drawing/2016/ink" xmlns:am3d="http://schemas.microsoft.com/office/drawing/2017/model3d" xmlns:o="urn:schemas-microsoft-com:office:office" xmlns:r="http://schemas.openxmlformats.org/officeDocument/2006/relationships" xmlns:m="http://schemas.openxmlformats.org/officeDocument/2006/math" xmlns:v="urn:schemas-microsoft-com:vml" xmlns:wp14="http://schemas.microsoft.com/office/word/2010/wordprocessingDrawing" xmlns:wp="http://schemas.openxmlformats.org/drawingml/2006/wordprocessingDrawing" xmlns:w10="urn:schemas-microsoft-com:office:word" xmlns:w="http://schemas.openxmlformats.org/wordprocessingml/2006/main" xmlns:w14="http://schemas.microsoft.com/office/word/2010/wordml" xmlns:w15="http://schemas.microsoft.com/office/word/2012/wordml" xmlns:w16cid="http://schemas.microsoft.com/office/word/2016/wordml/cid" xmlns:w16se="http://schemas.microsoft.com/office/word/2015/wordml/symex" xmlns:wpg="http://schemas.microsoft.com/office/word/2010/wordprocessingGroup" xmlns:wpi="http://schemas.microsoft.com/office/word/2010/wordprocessingInk" xmlns:wne="http://schemas.microsoft.com/office/word/2006/wordml" xmlns:wps="http://schemas.microsoft.com/office/word/2010/wordprocessingShape" mc:Ignorable="w14 w15 w16se w16cid wp14">
-  <w:comment w:id="42" w:author="Casper Frost" w:date="2018-12-10T00:53:00Z" w:initials="CF">
+  <w:comment w:id="43" w:author="Casper Frost" w:date="2018-12-10T00:53:00Z" w:initials="CF">
     <w:p>
       <w:pPr>
         <w:pStyle w:val="Kommentartekst"/>
@@ -22374,7 +22324,7 @@
       </w:r>
     </w:p>
   </w:comment>
-  <w:comment w:id="46" w:author="Casper Frost" w:date="2018-12-10T01:04:00Z" w:initials="CF">
+  <w:comment w:id="47" w:author="Casper Frost" w:date="2018-12-10T01:04:00Z" w:initials="CF">
     <w:p>
       <w:pPr>
         <w:pStyle w:val="Kommentartekst"/>
@@ -27298,7 +27248,7 @@
 </file>
 
 <file path=customXml/itemProps2.xml><?xml version="1.0" encoding="utf-8"?>
-<ds:datastoreItem xmlns:ds="http://schemas.openxmlformats.org/officeDocument/2006/customXml" ds:itemID="{389DC7B8-BE76-463D-A38B-B515A97700EE}">
+<ds:datastoreItem xmlns:ds="http://schemas.openxmlformats.org/officeDocument/2006/customXml" ds:itemID="{AAE05A95-D7B3-994A-9F3B-B763CE0067EB}">
   <ds:schemaRefs>
     <ds:schemaRef ds:uri="http://schemas.openxmlformats.org/officeDocument/2006/bibliography"/>
   </ds:schemaRefs>

</xml_diff>

<commit_message>
Tasks tilføjet til task descriptions
</commit_message>
<xml_diff>
--- a/Rapport/Rapport v1.3.1.docx
+++ b/Rapport/Rapport v1.3.1.docx
@@ -11,7 +11,6 @@
           <w:docPartUnique/>
         </w:docPartObj>
       </w:sdtPr>
-      <w:sdtEndPr/>
       <w:sdtContent>
         <w:p/>
         <w:p>
@@ -192,7 +191,6 @@
                                       <w:dataBinding w:prefixMappings="xmlns:ns0='http://purl.org/dc/elements/1.1/' xmlns:ns1='http://schemas.openxmlformats.org/package/2006/metadata/core-properties' " w:xpath="/ns1:coreProperties[1]/ns0:title[1]" w:storeItemID="{6C3C8BC8-F283-45AE-878A-BAB7291924A1}"/>
                                       <w:text/>
                                     </w:sdtPr>
-                                    <w:sdtEndPr/>
                                     <w:sdtContent>
                                       <w:r>
                                         <w:rPr>
@@ -348,9 +346,9 @@
               </mc:Choice>
               <mc:Fallback>
                 <w:pict>
-                  <v:group w14:anchorId="4446602D" id="Gruppe 125" o:spid="_x0000_s1026" style="position:absolute;margin-left:0;margin-top:0;width:540pt;height:556.55pt;z-index:-251657216;mso-width-percent:1154;mso-height-percent:670;mso-top-percent:45;mso-position-horizontal:center;mso-position-horizontal-relative:margin;mso-position-vertical-relative:page;mso-width-percent:1154;mso-height-percent:670;mso-top-percent:45;mso-width-relative:margin" coordsize="55613,54044" o:gfxdata="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">
+                  <v:group w14:anchorId="4446602D" id="Gruppe 125" o:spid="_x0000_s1026" style="position:absolute;margin-left:0;margin-top:0;width:540pt;height:556.55pt;z-index:-251657216;mso-width-percent:1154;mso-height-percent:670;mso-top-percent:45;mso-position-horizontal:center;mso-position-horizontal-relative:margin;mso-position-vertical-relative:page;mso-width-percent:1154;mso-height-percent:670;mso-top-percent:45;mso-width-relative:margin" coordsize="55613,54044" o:gfxdata="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">
                     <o:lock v:ext="edit" aspectratio="t"/>
-                    <v:shape id="Kombinationstegning 10" o:spid="_x0000_s1027" style="position:absolute;width:55575;height:54044;visibility:visible;mso-wrap-style:square;v-text-anchor:bottom" coordsize="720,700" o:spt="100" o:gfxdata="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" adj="-11796480,,5400" path="m,c,644,,644,,644v23,6,62,14,113,21c250,685,476,700,720,644v,-27,,-27,,-27c720,,720,,720,,,,,,,e" fillcolor="#466a96 [2706]" stroked="f">
+                    <v:shape id="Kombinationstegning 10" o:spid="_x0000_s1027" style="position:absolute;width:55575;height:54044;visibility:visible;mso-wrap-style:square;v-text-anchor:bottom" coordsize="720,700" o:spt="100" o:gfxdata="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" adj="-11796480,,5400" path="m,c,644,,644,,644v23,6,62,14,113,21c250,685,476,700,720,644v,-27,,-27,,-27c720,,720,,720,,,,,,,e" fillcolor="#466a96 [2706]" stroked="f">
                       <v:fill color2="#304967 [2946]" rotate="t" focus="100%" type="gradient">
                         <o:fill v:ext="view" type="gradientUnscaled"/>
                       </v:fill>
@@ -381,7 +379,6 @@
                                 <w:dataBinding w:prefixMappings="xmlns:ns0='http://purl.org/dc/elements/1.1/' xmlns:ns1='http://schemas.openxmlformats.org/package/2006/metadata/core-properties' " w:xpath="/ns1:coreProperties[1]/ns0:title[1]" w:storeItemID="{6C3C8BC8-F283-45AE-878A-BAB7291924A1}"/>
                                 <w:text/>
                               </w:sdtPr>
-                              <w:sdtEndPr/>
                               <w:sdtContent>
                                 <w:r>
                                   <w:rPr>
@@ -414,7 +411,7 @@
                         </w:txbxContent>
                       </v:textbox>
                     </v:shape>
-                    <v:shape id="Kombinationstegning 11" o:spid="_x0000_s1028" style="position:absolute;left:8763;top:47697;width:46850;height:5099;visibility:visible;mso-wrap-style:square;v-text-anchor:bottom" coordsize="607,66" o:gfxdata="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" path="m607,c450,44,300,57,176,57,109,57,49,53,,48,66,58,152,66,251,66,358,66,480,56,607,27,607,,607,,607,e" fillcolor="white [3212]" stroked="f">
+                    <v:shape id="Kombinationstegning 11" o:spid="_x0000_s1028" style="position:absolute;left:8763;top:47697;width:46850;height:5099;visibility:visible;mso-wrap-style:square;v-text-anchor:bottom" coordsize="607,66" o:gfxdata="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" path="m607,c450,44,300,57,176,57,109,57,49,53,,48,66,58,152,66,251,66,358,66,480,56,607,27,607,,607,,607,e" fillcolor="white [3212]" stroked="f">
                       <v:fill opacity="19789f"/>
                       <v:path arrowok="t" o:connecttype="custom" o:connectlocs="4685030,0;1358427,440373;0,370840;1937302,509905;4685030,208598;4685030,0" o:connectangles="0,0,0,0,0,0"/>
                     </v:shape>
@@ -515,7 +512,7 @@
                     <v:stroke joinstyle="miter"/>
                     <v:path gradientshapeok="t" o:connecttype="rect"/>
                   </v:shapetype>
-                  <v:shape id="Tekstfelt 128" o:spid="_x0000_s1029" type="#_x0000_t202" style="position:absolute;margin-left:0;margin-top:0;width:556.1pt;height:15.85pt;z-index:251662336;visibility:visible;mso-wrap-style:square;mso-width-percent:1154;mso-height-percent:0;mso-wrap-distance-left:9pt;mso-wrap-distance-top:0;mso-wrap-distance-right:9pt;mso-wrap-distance-bottom:0;mso-position-horizontal:center;mso-position-horizontal-relative:page;mso-position-vertical:bottom;mso-position-vertical-relative:margin;mso-width-percent:1154;mso-height-percent:0;mso-width-relative:margin;mso-height-relative:margin;v-text-anchor:bottom" o:gfxdata="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" filled="f" stroked="f" strokeweight=".5pt">
+                  <v:shape id="Tekstfelt 128" o:spid="_x0000_s1029" type="#_x0000_t202" style="position:absolute;margin-left:0;margin-top:0;width:556.1pt;height:15.85pt;z-index:251662336;visibility:visible;mso-wrap-style:square;mso-width-percent:1154;mso-height-percent:0;mso-wrap-distance-left:9pt;mso-wrap-distance-top:0;mso-wrap-distance-right:9pt;mso-wrap-distance-bottom:0;mso-position-horizontal:center;mso-position-horizontal-relative:page;mso-position-vertical:bottom;mso-position-vertical-relative:margin;mso-width-percent:1154;mso-height-percent:0;mso-width-relative:margin;mso-height-relative:margin;v-text-anchor:bottom" o:gfxdata="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" filled="f" stroked="f" strokeweight=".5pt">
                     <v:textbox style="mso-fit-shape-to-text:t" inset="1in,0,86.4pt,0">
                       <w:txbxContent>
                         <w:p>
@@ -614,7 +611,6 @@
                                   <w:dataBinding w:prefixMappings="xmlns:ns0='http://purl.org/dc/elements/1.1/' xmlns:ns1='http://schemas.openxmlformats.org/package/2006/metadata/core-properties' " w:xpath="/ns1:coreProperties[1]/ns0:subject[1]" w:storeItemID="{6C3C8BC8-F283-45AE-878A-BAB7291924A1}"/>
                                   <w:text/>
                                 </w:sdtPr>
-                                <w:sdtEndPr/>
                                 <w:sdtContent>
                                   <w:p>
                                     <w:pPr>
@@ -654,7 +650,6 @@
                                   <w:dataBinding w:prefixMappings="xmlns:ns0='http://purl.org/dc/elements/1.1/' xmlns:ns1='http://schemas.openxmlformats.org/package/2006/metadata/core-properties' " w:xpath="/ns1:coreProperties[1]/ns0:creator[1]" w:storeItemID="{6C3C8BC8-F283-45AE-878A-BAB7291924A1}"/>
                                   <w:text/>
                                 </w:sdtPr>
-                                <w:sdtEndPr/>
                                 <w:sdtContent>
                                   <w:p>
                                     <w:pPr>
@@ -703,7 +698,7 @@
               </mc:Choice>
               <mc:Fallback>
                 <w:pict>
-                  <v:shape w14:anchorId="39E0D150" id="Tekstfelt 129" o:spid="_x0000_s1030" type="#_x0000_t202" style="position:absolute;margin-left:0;margin-top:0;width:556.1pt;height:50.2pt;z-index:251661312;visibility:visible;mso-wrap-style:square;mso-width-percent:1154;mso-height-percent:0;mso-top-percent:790;mso-wrap-distance-left:9pt;mso-wrap-distance-top:0;mso-wrap-distance-right:9pt;mso-wrap-distance-bottom:0;mso-position-horizontal:center;mso-position-horizontal-relative:page;mso-position-vertical-relative:page;mso-width-percent:1154;mso-height-percent:0;mso-top-percent:790;mso-width-relative:margin;mso-height-relative:margin;v-text-anchor:top" o:gfxdata="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" filled="f" stroked="f" strokeweight=".5pt">
+                  <v:shape w14:anchorId="39E0D150" id="Tekstfelt 129" o:spid="_x0000_s1030" type="#_x0000_t202" style="position:absolute;margin-left:0;margin-top:0;width:556.1pt;height:50.2pt;z-index:251661312;visibility:visible;mso-wrap-style:square;mso-width-percent:1154;mso-height-percent:0;mso-top-percent:790;mso-wrap-distance-left:9pt;mso-wrap-distance-top:0;mso-wrap-distance-right:9pt;mso-wrap-distance-bottom:0;mso-position-horizontal:center;mso-position-horizontal-relative:page;mso-position-vertical-relative:page;mso-width-percent:1154;mso-height-percent:0;mso-top-percent:790;mso-width-relative:margin;mso-height-relative:margin;v-text-anchor:top" o:gfxdata="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" filled="f" stroked="f" strokeweight=".5pt">
                     <v:textbox style="mso-fit-shape-to-text:t" inset="1in,0,86.4pt,0">
                       <w:txbxContent>
                         <w:sdt>
@@ -720,7 +715,6 @@
                             <w:dataBinding w:prefixMappings="xmlns:ns0='http://purl.org/dc/elements/1.1/' xmlns:ns1='http://schemas.openxmlformats.org/package/2006/metadata/core-properties' " w:xpath="/ns1:coreProperties[1]/ns0:subject[1]" w:storeItemID="{6C3C8BC8-F283-45AE-878A-BAB7291924A1}"/>
                             <w:text/>
                           </w:sdtPr>
-                          <w:sdtEndPr/>
                           <w:sdtContent>
                             <w:p>
                               <w:pPr>
@@ -760,7 +754,6 @@
                             <w:dataBinding w:prefixMappings="xmlns:ns0='http://purl.org/dc/elements/1.1/' xmlns:ns1='http://schemas.openxmlformats.org/package/2006/metadata/core-properties' " w:xpath="/ns1:coreProperties[1]/ns0:creator[1]" w:storeItemID="{6C3C8BC8-F283-45AE-878A-BAB7291924A1}"/>
                             <w:text/>
                           </w:sdtPr>
-                          <w:sdtEndPr/>
                           <w:sdtContent>
                             <w:p>
                               <w:pPr>
@@ -881,7 +874,6 @@
                                     <w:calendar w:val="gregorian"/>
                                   </w:date>
                                 </w:sdtPr>
-                                <w:sdtEndPr/>
                                 <w:sdtContent>
                                   <w:p>
                                     <w:pPr>
@@ -926,7 +918,7 @@
               </mc:Choice>
               <mc:Fallback>
                 <w:pict>
-                  <v:rect w14:anchorId="7CECF08B" id="Rektangel 130" o:spid="_x0000_s1031" style="position:absolute;margin-left:-4.4pt;margin-top:0;width:46.8pt;height:77.75pt;z-index:251660288;visibility:visible;mso-wrap-style:square;mso-width-percent:76;mso-height-percent:98;mso-top-percent:23;mso-wrap-distance-left:9pt;mso-wrap-distance-top:0;mso-wrap-distance-right:9pt;mso-wrap-distance-bottom:0;mso-position-horizontal:right;mso-position-horizontal-relative:margin;mso-position-vertical-relative:page;mso-width-percent:76;mso-height-percent:98;mso-top-percent:23;mso-width-relative:page;mso-height-relative:page;v-text-anchor:bottom" o:gfxdata="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" fillcolor="#2fa3ee [3204]" stroked="f" strokeweight="1.25pt">
+                  <v:rect w14:anchorId="7CECF08B" id="Rektangel 130" o:spid="_x0000_s1031" style="position:absolute;margin-left:-4.4pt;margin-top:0;width:46.8pt;height:77.75pt;z-index:251660288;visibility:visible;mso-wrap-style:square;mso-width-percent:76;mso-height-percent:98;mso-top-percent:23;mso-wrap-distance-left:9pt;mso-wrap-distance-top:0;mso-wrap-distance-right:9pt;mso-wrap-distance-bottom:0;mso-position-horizontal:right;mso-position-horizontal-relative:margin;mso-position-vertical-relative:page;mso-width-percent:76;mso-height-percent:98;mso-top-percent:23;mso-width-relative:page;mso-height-relative:page;v-text-anchor:bottom" o:gfxdata="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" fillcolor="#2fa3ee [3204]" stroked="f" strokeweight="1.25pt">
                     <o:lock v:ext="edit" aspectratio="t"/>
                     <v:textbox inset="3.6pt,,3.6pt">
                       <w:txbxContent>
@@ -948,7 +940,6 @@
                               <w:calendar w:val="gregorian"/>
                             </w:date>
                           </w:sdtPr>
-                          <w:sdtEndPr/>
                           <w:sdtContent>
                             <w:p>
                               <w:pPr>
@@ -1049,7 +1040,7 @@
             </w:rPr>
             <w:fldChar w:fldCharType="separate"/>
           </w:r>
-          <w:hyperlink w:anchor="_Toc532229538" w:history="1">
+          <w:hyperlink w:anchor="_Toc532301453" w:history="1">
             <w:r>
               <w:rPr>
                 <w:rStyle w:val="Hyperlink"/>
@@ -1076,7 +1067,7 @@
                 <w:noProof/>
                 <w:webHidden/>
               </w:rPr>
-              <w:instrText xml:space="preserve"> PAGEREF _Toc532229538 \h </w:instrText>
+              <w:instrText xml:space="preserve"> PAGEREF _Toc532301453 \h </w:instrText>
             </w:r>
             <w:r>
               <w:rPr>
@@ -1120,7 +1111,7 @@
               <w:lang w:eastAsia="da-DK"/>
             </w:rPr>
           </w:pPr>
-          <w:hyperlink w:anchor="_Toc532229539" w:history="1">
+          <w:hyperlink w:anchor="_Toc532301454" w:history="1">
             <w:r>
               <w:rPr>
                 <w:rStyle w:val="Hyperlink"/>
@@ -1147,7 +1138,7 @@
                 <w:noProof/>
                 <w:webHidden/>
               </w:rPr>
-              <w:instrText xml:space="preserve"> PAGEREF _Toc532229539 \h </w:instrText>
+              <w:instrText xml:space="preserve"> PAGEREF _Toc532301454 \h </w:instrText>
             </w:r>
             <w:r>
               <w:rPr>
@@ -1191,7 +1182,7 @@
               <w:lang w:eastAsia="da-DK"/>
             </w:rPr>
           </w:pPr>
-          <w:hyperlink w:anchor="_Toc532229540" w:history="1">
+          <w:hyperlink w:anchor="_Toc532301455" w:history="1">
             <w:r>
               <w:rPr>
                 <w:rStyle w:val="Hyperlink"/>
@@ -1218,7 +1209,7 @@
                 <w:noProof/>
                 <w:webHidden/>
               </w:rPr>
-              <w:instrText xml:space="preserve"> PAGEREF _Toc532229540 \h </w:instrText>
+              <w:instrText xml:space="preserve"> PAGEREF _Toc532301455 \h </w:instrText>
             </w:r>
             <w:r>
               <w:rPr>
@@ -1262,7 +1253,7 @@
               <w:lang w:eastAsia="da-DK"/>
             </w:rPr>
           </w:pPr>
-          <w:hyperlink w:anchor="_Toc532229541" w:history="1">
+          <w:hyperlink w:anchor="_Toc532301456" w:history="1">
             <w:r>
               <w:rPr>
                 <w:rStyle w:val="Hyperlink"/>
@@ -1289,7 +1280,7 @@
                 <w:noProof/>
                 <w:webHidden/>
               </w:rPr>
-              <w:instrText xml:space="preserve"> PAGEREF _Toc532229541 \h </w:instrText>
+              <w:instrText xml:space="preserve"> PAGEREF _Toc532301456 \h </w:instrText>
             </w:r>
             <w:r>
               <w:rPr>
@@ -1333,7 +1324,7 @@
               <w:lang w:eastAsia="da-DK"/>
             </w:rPr>
           </w:pPr>
-          <w:hyperlink w:anchor="_Toc532229542" w:history="1">
+          <w:hyperlink w:anchor="_Toc532301457" w:history="1">
             <w:r>
               <w:rPr>
                 <w:rStyle w:val="Hyperlink"/>
@@ -1360,7 +1351,7 @@
                 <w:noProof/>
                 <w:webHidden/>
               </w:rPr>
-              <w:instrText xml:space="preserve"> PAGEREF _Toc532229542 \h </w:instrText>
+              <w:instrText xml:space="preserve"> PAGEREF _Toc532301457 \h </w:instrText>
             </w:r>
             <w:r>
               <w:rPr>
@@ -1404,7 +1395,7 @@
               <w:lang w:eastAsia="da-DK"/>
             </w:rPr>
           </w:pPr>
-          <w:hyperlink w:anchor="_Toc532229543" w:history="1">
+          <w:hyperlink w:anchor="_Toc532301458" w:history="1">
             <w:r>
               <w:rPr>
                 <w:rStyle w:val="Hyperlink"/>
@@ -1431,7 +1422,7 @@
                 <w:noProof/>
                 <w:webHidden/>
               </w:rPr>
-              <w:instrText xml:space="preserve"> PAGEREF _Toc532229543 \h </w:instrText>
+              <w:instrText xml:space="preserve"> PAGEREF _Toc532301458 \h </w:instrText>
             </w:r>
             <w:r>
               <w:rPr>
@@ -1475,7 +1466,7 @@
               <w:lang w:eastAsia="da-DK"/>
             </w:rPr>
           </w:pPr>
-          <w:hyperlink w:anchor="_Toc532229544" w:history="1">
+          <w:hyperlink w:anchor="_Toc532301459" w:history="1">
             <w:r>
               <w:rPr>
                 <w:rStyle w:val="Hyperlink"/>
@@ -1502,7 +1493,7 @@
                 <w:noProof/>
                 <w:webHidden/>
               </w:rPr>
-              <w:instrText xml:space="preserve"> PAGEREF _Toc532229544 \h </w:instrText>
+              <w:instrText xml:space="preserve"> PAGEREF _Toc532301459 \h </w:instrText>
             </w:r>
             <w:r>
               <w:rPr>
@@ -1546,7 +1537,7 @@
               <w:lang w:eastAsia="da-DK"/>
             </w:rPr>
           </w:pPr>
-          <w:hyperlink w:anchor="_Toc532229545" w:history="1">
+          <w:hyperlink w:anchor="_Toc532301460" w:history="1">
             <w:r>
               <w:rPr>
                 <w:rStyle w:val="Hyperlink"/>
@@ -1573,7 +1564,7 @@
                 <w:noProof/>
                 <w:webHidden/>
               </w:rPr>
-              <w:instrText xml:space="preserve"> PAGEREF _Toc532229545 \h </w:instrText>
+              <w:instrText xml:space="preserve"> PAGEREF _Toc532301460 \h </w:instrText>
             </w:r>
             <w:r>
               <w:rPr>
@@ -1617,7 +1608,7 @@
               <w:lang w:eastAsia="da-DK"/>
             </w:rPr>
           </w:pPr>
-          <w:hyperlink w:anchor="_Toc532229546" w:history="1">
+          <w:hyperlink w:anchor="_Toc532301461" w:history="1">
             <w:r>
               <w:rPr>
                 <w:rStyle w:val="Hyperlink"/>
@@ -1644,7 +1635,7 @@
                 <w:noProof/>
                 <w:webHidden/>
               </w:rPr>
-              <w:instrText xml:space="preserve"> PAGEREF _Toc532229546 \h </w:instrText>
+              <w:instrText xml:space="preserve"> PAGEREF _Toc532301461 \h </w:instrText>
             </w:r>
             <w:r>
               <w:rPr>
@@ -1688,7 +1679,7 @@
               <w:lang w:eastAsia="da-DK"/>
             </w:rPr>
           </w:pPr>
-          <w:hyperlink w:anchor="_Toc532229547" w:history="1">
+          <w:hyperlink w:anchor="_Toc532301462" w:history="1">
             <w:r>
               <w:rPr>
                 <w:rStyle w:val="Hyperlink"/>
@@ -1715,7 +1706,7 @@
                 <w:noProof/>
                 <w:webHidden/>
               </w:rPr>
-              <w:instrText xml:space="preserve"> PAGEREF _Toc532229547 \h </w:instrText>
+              <w:instrText xml:space="preserve"> PAGEREF _Toc532301462 \h </w:instrText>
             </w:r>
             <w:r>
               <w:rPr>
@@ -1759,7 +1750,7 @@
               <w:lang w:eastAsia="da-DK"/>
             </w:rPr>
           </w:pPr>
-          <w:hyperlink w:anchor="_Toc532229548" w:history="1">
+          <w:hyperlink w:anchor="_Toc532301463" w:history="1">
             <w:r>
               <w:rPr>
                 <w:rStyle w:val="Hyperlink"/>
@@ -1786,7 +1777,7 @@
                 <w:noProof/>
                 <w:webHidden/>
               </w:rPr>
-              <w:instrText xml:space="preserve"> PAGEREF _Toc532229548 \h </w:instrText>
+              <w:instrText xml:space="preserve"> PAGEREF _Toc532301463 \h </w:instrText>
             </w:r>
             <w:r>
               <w:rPr>
@@ -1830,7 +1821,7 @@
               <w:lang w:eastAsia="da-DK"/>
             </w:rPr>
           </w:pPr>
-          <w:hyperlink w:anchor="_Toc532229549" w:history="1">
+          <w:hyperlink w:anchor="_Toc532301464" w:history="1">
             <w:r>
               <w:rPr>
                 <w:rStyle w:val="Hyperlink"/>
@@ -1857,7 +1848,7 @@
                 <w:noProof/>
                 <w:webHidden/>
               </w:rPr>
-              <w:instrText xml:space="preserve"> PAGEREF _Toc532229549 \h </w:instrText>
+              <w:instrText xml:space="preserve"> PAGEREF _Toc532301464 \h </w:instrText>
             </w:r>
             <w:r>
               <w:rPr>
@@ -1901,7 +1892,7 @@
               <w:lang w:eastAsia="da-DK"/>
             </w:rPr>
           </w:pPr>
-          <w:hyperlink w:anchor="_Toc532229550" w:history="1">
+          <w:hyperlink w:anchor="_Toc532301465" w:history="1">
             <w:r>
               <w:rPr>
                 <w:rStyle w:val="Hyperlink"/>
@@ -1928,7 +1919,7 @@
                 <w:noProof/>
                 <w:webHidden/>
               </w:rPr>
-              <w:instrText xml:space="preserve"> PAGEREF _Toc532229550 \h </w:instrText>
+              <w:instrText xml:space="preserve"> PAGEREF _Toc532301465 \h </w:instrText>
             </w:r>
             <w:r>
               <w:rPr>
@@ -1972,7 +1963,7 @@
               <w:lang w:eastAsia="da-DK"/>
             </w:rPr>
           </w:pPr>
-          <w:hyperlink w:anchor="_Toc532229551" w:history="1">
+          <w:hyperlink w:anchor="_Toc532301466" w:history="1">
             <w:r>
               <w:rPr>
                 <w:rStyle w:val="Hyperlink"/>
@@ -1999,7 +1990,7 @@
                 <w:noProof/>
                 <w:webHidden/>
               </w:rPr>
-              <w:instrText xml:space="preserve"> PAGEREF _Toc532229551 \h </w:instrText>
+              <w:instrText xml:space="preserve"> PAGEREF _Toc532301466 \h </w:instrText>
             </w:r>
             <w:r>
               <w:rPr>
@@ -2043,7 +2034,7 @@
               <w:lang w:eastAsia="da-DK"/>
             </w:rPr>
           </w:pPr>
-          <w:hyperlink w:anchor="_Toc532229552" w:history="1">
+          <w:hyperlink w:anchor="_Toc532301467" w:history="1">
             <w:r>
               <w:rPr>
                 <w:rStyle w:val="Hyperlink"/>
@@ -2070,7 +2061,7 @@
                 <w:noProof/>
                 <w:webHidden/>
               </w:rPr>
-              <w:instrText xml:space="preserve"> PAGEREF _Toc532229552 \h </w:instrText>
+              <w:instrText xml:space="preserve"> PAGEREF _Toc532301467 \h </w:instrText>
             </w:r>
             <w:r>
               <w:rPr>
@@ -2114,7 +2105,7 @@
               <w:lang w:eastAsia="da-DK"/>
             </w:rPr>
           </w:pPr>
-          <w:hyperlink w:anchor="_Toc532229553" w:history="1">
+          <w:hyperlink w:anchor="_Toc532301468" w:history="1">
             <w:r>
               <w:rPr>
                 <w:rStyle w:val="Hyperlink"/>
@@ -2141,7 +2132,7 @@
                 <w:noProof/>
                 <w:webHidden/>
               </w:rPr>
-              <w:instrText xml:space="preserve"> PAGEREF _Toc532229553 \h </w:instrText>
+              <w:instrText xml:space="preserve"> PAGEREF _Toc532301468 \h </w:instrText>
             </w:r>
             <w:r>
               <w:rPr>
@@ -2185,7 +2176,7 @@
               <w:lang w:eastAsia="da-DK"/>
             </w:rPr>
           </w:pPr>
-          <w:hyperlink w:anchor="_Toc532229554" w:history="1">
+          <w:hyperlink w:anchor="_Toc532301469" w:history="1">
             <w:r>
               <w:rPr>
                 <w:rStyle w:val="Hyperlink"/>
@@ -2212,7 +2203,7 @@
                 <w:noProof/>
                 <w:webHidden/>
               </w:rPr>
-              <w:instrText xml:space="preserve"> PAGEREF _Toc532229554 \h </w:instrText>
+              <w:instrText xml:space="preserve"> PAGEREF _Toc532301469 \h </w:instrText>
             </w:r>
             <w:r>
               <w:rPr>
@@ -2256,7 +2247,7 @@
               <w:lang w:eastAsia="da-DK"/>
             </w:rPr>
           </w:pPr>
-          <w:hyperlink w:anchor="_Toc532229555" w:history="1">
+          <w:hyperlink w:anchor="_Toc532301470" w:history="1">
             <w:r>
               <w:rPr>
                 <w:rStyle w:val="Hyperlink"/>
@@ -2283,7 +2274,7 @@
                 <w:noProof/>
                 <w:webHidden/>
               </w:rPr>
-              <w:instrText xml:space="preserve"> PAGEREF _Toc532229555 \h </w:instrText>
+              <w:instrText xml:space="preserve"> PAGEREF _Toc532301470 \h </w:instrText>
             </w:r>
             <w:r>
               <w:rPr>
@@ -2327,7 +2318,7 @@
               <w:lang w:eastAsia="da-DK"/>
             </w:rPr>
           </w:pPr>
-          <w:hyperlink w:anchor="_Toc532229556" w:history="1">
+          <w:hyperlink w:anchor="_Toc532301471" w:history="1">
             <w:r>
               <w:rPr>
                 <w:rStyle w:val="Hyperlink"/>
@@ -2354,7 +2345,7 @@
                 <w:noProof/>
                 <w:webHidden/>
               </w:rPr>
-              <w:instrText xml:space="preserve"> PAGEREF _Toc532229556 \h </w:instrText>
+              <w:instrText xml:space="preserve"> PAGEREF _Toc532301471 \h </w:instrText>
             </w:r>
             <w:r>
               <w:rPr>
@@ -2398,7 +2389,7 @@
               <w:lang w:eastAsia="da-DK"/>
             </w:rPr>
           </w:pPr>
-          <w:hyperlink w:anchor="_Toc532229557" w:history="1">
+          <w:hyperlink w:anchor="_Toc532301472" w:history="1">
             <w:r>
               <w:rPr>
                 <w:rStyle w:val="Hyperlink"/>
@@ -2425,7 +2416,7 @@
                 <w:noProof/>
                 <w:webHidden/>
               </w:rPr>
-              <w:instrText xml:space="preserve"> PAGEREF _Toc532229557 \h </w:instrText>
+              <w:instrText xml:space="preserve"> PAGEREF _Toc532301472 \h </w:instrText>
             </w:r>
             <w:r>
               <w:rPr>
@@ -2469,7 +2460,7 @@
               <w:lang w:eastAsia="da-DK"/>
             </w:rPr>
           </w:pPr>
-          <w:hyperlink w:anchor="_Toc532229558" w:history="1">
+          <w:hyperlink w:anchor="_Toc532301473" w:history="1">
             <w:r>
               <w:rPr>
                 <w:rStyle w:val="Hyperlink"/>
@@ -2496,7 +2487,7 @@
                 <w:noProof/>
                 <w:webHidden/>
               </w:rPr>
-              <w:instrText xml:space="preserve"> PAGEREF _Toc532229558 \h </w:instrText>
+              <w:instrText xml:space="preserve"> PAGEREF _Toc532301473 \h </w:instrText>
             </w:r>
             <w:r>
               <w:rPr>
@@ -2516,7 +2507,7 @@
                 <w:noProof/>
                 <w:webHidden/>
               </w:rPr>
-              <w:t>10</w:t>
+              <w:t>11</w:t>
             </w:r>
             <w:r>
               <w:rPr>
@@ -2540,13 +2531,13 @@
               <w:lang w:eastAsia="da-DK"/>
             </w:rPr>
           </w:pPr>
-          <w:hyperlink w:anchor="_Toc532229559" w:history="1">
+          <w:hyperlink w:anchor="_Toc532301474" w:history="1">
             <w:r>
               <w:rPr>
                 <w:rStyle w:val="Hyperlink"/>
                 <w:noProof/>
               </w:rPr>
-              <w:t>US01</w:t>
+              <w:t>US02</w:t>
             </w:r>
             <w:r>
               <w:rPr>
@@ -2567,7 +2558,7 @@
                 <w:noProof/>
                 <w:webHidden/>
               </w:rPr>
-              <w:instrText xml:space="preserve"> PAGEREF _Toc532229559 \h </w:instrText>
+              <w:instrText xml:space="preserve"> PAGEREF _Toc532301474 \h </w:instrText>
             </w:r>
             <w:r>
               <w:rPr>
@@ -2587,7 +2578,7 @@
                 <w:noProof/>
                 <w:webHidden/>
               </w:rPr>
-              <w:t>10</w:t>
+              <w:t>11</w:t>
             </w:r>
             <w:r>
               <w:rPr>
@@ -2611,13 +2602,13 @@
               <w:lang w:eastAsia="da-DK"/>
             </w:rPr>
           </w:pPr>
-          <w:hyperlink w:anchor="_Toc532229560" w:history="1">
+          <w:hyperlink w:anchor="_Toc532301475" w:history="1">
             <w:r>
               <w:rPr>
                 <w:rStyle w:val="Hyperlink"/>
                 <w:noProof/>
               </w:rPr>
-              <w:t>US02</w:t>
+              <w:t>US03</w:t>
             </w:r>
             <w:r>
               <w:rPr>
@@ -2638,7 +2629,7 @@
                 <w:noProof/>
                 <w:webHidden/>
               </w:rPr>
-              <w:instrText xml:space="preserve"> PAGEREF _Toc532229560 \h </w:instrText>
+              <w:instrText xml:space="preserve"> PAGEREF _Toc532301475 \h </w:instrText>
             </w:r>
             <w:r>
               <w:rPr>
@@ -2658,7 +2649,7 @@
                 <w:noProof/>
                 <w:webHidden/>
               </w:rPr>
-              <w:t>10</w:t>
+              <w:t>12</w:t>
             </w:r>
             <w:r>
               <w:rPr>
@@ -2682,13 +2673,13 @@
               <w:lang w:eastAsia="da-DK"/>
             </w:rPr>
           </w:pPr>
-          <w:hyperlink w:anchor="_Toc532229561" w:history="1">
+          <w:hyperlink w:anchor="_Toc532301476" w:history="1">
             <w:r>
               <w:rPr>
                 <w:rStyle w:val="Hyperlink"/>
                 <w:noProof/>
               </w:rPr>
-              <w:t>US03</w:t>
+              <w:t>Us04</w:t>
             </w:r>
             <w:r>
               <w:rPr>
@@ -2709,7 +2700,7 @@
                 <w:noProof/>
                 <w:webHidden/>
               </w:rPr>
-              <w:instrText xml:space="preserve"> PAGEREF _Toc532229561 \h </w:instrText>
+              <w:instrText xml:space="preserve"> PAGEREF _Toc532301476 \h </w:instrText>
             </w:r>
             <w:r>
               <w:rPr>
@@ -2729,7 +2720,7 @@
                 <w:noProof/>
                 <w:webHidden/>
               </w:rPr>
-              <w:t>11</w:t>
+              <w:t>12</w:t>
             </w:r>
             <w:r>
               <w:rPr>
@@ -2753,13 +2744,13 @@
               <w:lang w:eastAsia="da-DK"/>
             </w:rPr>
           </w:pPr>
-          <w:hyperlink w:anchor="_Toc532229562" w:history="1">
+          <w:hyperlink w:anchor="_Toc532301477" w:history="1">
             <w:r>
               <w:rPr>
                 <w:rStyle w:val="Hyperlink"/>
                 <w:noProof/>
               </w:rPr>
-              <w:t>Us04</w:t>
+              <w:t>Us05</w:t>
             </w:r>
             <w:r>
               <w:rPr>
@@ -2780,7 +2771,7 @@
                 <w:noProof/>
                 <w:webHidden/>
               </w:rPr>
-              <w:instrText xml:space="preserve"> PAGEREF _Toc532229562 \h </w:instrText>
+              <w:instrText xml:space="preserve"> PAGEREF _Toc532301477 \h </w:instrText>
             </w:r>
             <w:r>
               <w:rPr>
@@ -2800,7 +2791,7 @@
                 <w:noProof/>
                 <w:webHidden/>
               </w:rPr>
-              <w:t>11</w:t>
+              <w:t>13</w:t>
             </w:r>
             <w:r>
               <w:rPr>
@@ -2824,13 +2815,13 @@
               <w:lang w:eastAsia="da-DK"/>
             </w:rPr>
           </w:pPr>
-          <w:hyperlink w:anchor="_Toc532229563" w:history="1">
+          <w:hyperlink w:anchor="_Toc532301478" w:history="1">
             <w:r>
               <w:rPr>
                 <w:rStyle w:val="Hyperlink"/>
                 <w:noProof/>
               </w:rPr>
-              <w:t>Us05</w:t>
+              <w:t>US06</w:t>
             </w:r>
             <w:r>
               <w:rPr>
@@ -2851,7 +2842,7 @@
                 <w:noProof/>
                 <w:webHidden/>
               </w:rPr>
-              <w:instrText xml:space="preserve"> PAGEREF _Toc532229563 \h </w:instrText>
+              <w:instrText xml:space="preserve"> PAGEREF _Toc532301478 \h </w:instrText>
             </w:r>
             <w:r>
               <w:rPr>
@@ -2871,7 +2862,7 @@
                 <w:noProof/>
                 <w:webHidden/>
               </w:rPr>
-              <w:t>11</w:t>
+              <w:t>14</w:t>
             </w:r>
             <w:r>
               <w:rPr>
@@ -2895,13 +2886,13 @@
               <w:lang w:eastAsia="da-DK"/>
             </w:rPr>
           </w:pPr>
-          <w:hyperlink w:anchor="_Toc532229564" w:history="1">
+          <w:hyperlink w:anchor="_Toc532301479" w:history="1">
             <w:r>
               <w:rPr>
                 <w:rStyle w:val="Hyperlink"/>
                 <w:noProof/>
               </w:rPr>
-              <w:t>US06</w:t>
+              <w:t>US07</w:t>
             </w:r>
             <w:r>
               <w:rPr>
@@ -2922,7 +2913,7 @@
                 <w:noProof/>
                 <w:webHidden/>
               </w:rPr>
-              <w:instrText xml:space="preserve"> PAGEREF _Toc532229564 \h </w:instrText>
+              <w:instrText xml:space="preserve"> PAGEREF _Toc532301479 \h </w:instrText>
             </w:r>
             <w:r>
               <w:rPr>
@@ -2942,7 +2933,7 @@
                 <w:noProof/>
                 <w:webHidden/>
               </w:rPr>
-              <w:t>12</w:t>
+              <w:t>14</w:t>
             </w:r>
             <w:r>
               <w:rPr>
@@ -2966,13 +2957,13 @@
               <w:lang w:eastAsia="da-DK"/>
             </w:rPr>
           </w:pPr>
-          <w:hyperlink w:anchor="_Toc532229565" w:history="1">
+          <w:hyperlink w:anchor="_Toc532301480" w:history="1">
             <w:r>
               <w:rPr>
                 <w:rStyle w:val="Hyperlink"/>
                 <w:noProof/>
               </w:rPr>
-              <w:t>US07</w:t>
+              <w:t>US08</w:t>
             </w:r>
             <w:r>
               <w:rPr>
@@ -2993,7 +2984,7 @@
                 <w:noProof/>
                 <w:webHidden/>
               </w:rPr>
-              <w:instrText xml:space="preserve"> PAGEREF _Toc532229565 \h </w:instrText>
+              <w:instrText xml:space="preserve"> PAGEREF _Toc532301480 \h </w:instrText>
             </w:r>
             <w:r>
               <w:rPr>
@@ -3013,7 +3004,7 @@
                 <w:noProof/>
                 <w:webHidden/>
               </w:rPr>
-              <w:t>12</w:t>
+              <w:t>14</w:t>
             </w:r>
             <w:r>
               <w:rPr>
@@ -3037,13 +3028,13 @@
               <w:lang w:eastAsia="da-DK"/>
             </w:rPr>
           </w:pPr>
-          <w:hyperlink w:anchor="_Toc532229566" w:history="1">
+          <w:hyperlink w:anchor="_Toc532301481" w:history="1">
             <w:r>
               <w:rPr>
                 <w:rStyle w:val="Hyperlink"/>
                 <w:noProof/>
               </w:rPr>
-              <w:t>US08</w:t>
+              <w:t>US09</w:t>
             </w:r>
             <w:r>
               <w:rPr>
@@ -3064,7 +3055,7 @@
                 <w:noProof/>
                 <w:webHidden/>
               </w:rPr>
-              <w:instrText xml:space="preserve"> PAGEREF _Toc532229566 \h </w:instrText>
+              <w:instrText xml:space="preserve"> PAGEREF _Toc532301481 \h </w:instrText>
             </w:r>
             <w:r>
               <w:rPr>
@@ -3084,7 +3075,78 @@
                 <w:noProof/>
                 <w:webHidden/>
               </w:rPr>
-              <w:t>12</w:t>
+              <w:t>15</w:t>
+            </w:r>
+            <w:r>
+              <w:rPr>
+                <w:noProof/>
+                <w:webHidden/>
+              </w:rPr>
+              <w:fldChar w:fldCharType="end"/>
+            </w:r>
+          </w:hyperlink>
+        </w:p>
+        <w:p>
+          <w:pPr>
+            <w:pStyle w:val="Indholdsfortegnelse3"/>
+            <w:tabs>
+              <w:tab w:val="right" w:leader="dot" w:pos="9628"/>
+            </w:tabs>
+            <w:rPr>
+              <w:noProof/>
+              <w:sz w:val="22"/>
+              <w:szCs w:val="22"/>
+              <w:lang w:eastAsia="da-DK"/>
+            </w:rPr>
+          </w:pPr>
+          <w:hyperlink w:anchor="_Toc532301482" w:history="1">
+            <w:r>
+              <w:rPr>
+                <w:rStyle w:val="Hyperlink"/>
+                <w:noProof/>
+              </w:rPr>
+              <w:t>US10</w:t>
+            </w:r>
+            <w:r>
+              <w:rPr>
+                <w:noProof/>
+                <w:webHidden/>
+              </w:rPr>
+              <w:tab/>
+            </w:r>
+            <w:r>
+              <w:rPr>
+                <w:noProof/>
+                <w:webHidden/>
+              </w:rPr>
+              <w:fldChar w:fldCharType="begin"/>
+            </w:r>
+            <w:r>
+              <w:rPr>
+                <w:noProof/>
+                <w:webHidden/>
+              </w:rPr>
+              <w:instrText xml:space="preserve"> PAGEREF _Toc532301482 \h </w:instrText>
+            </w:r>
+            <w:r>
+              <w:rPr>
+                <w:noProof/>
+                <w:webHidden/>
+              </w:rPr>
+            </w:r>
+            <w:r>
+              <w:rPr>
+                <w:noProof/>
+                <w:webHidden/>
+              </w:rPr>
+              <w:fldChar w:fldCharType="separate"/>
+            </w:r>
+            <w:r>
+              <w:rPr>
+                <w:noProof/>
+                <w:webHidden/>
+              </w:rPr>
+              <w:t>15</w:t>
             </w:r>
             <w:r>
               <w:rPr>
@@ -3108,7 +3170,7 @@
               <w:lang w:eastAsia="da-DK"/>
             </w:rPr>
           </w:pPr>
-          <w:hyperlink w:anchor="_Toc532229567" w:history="1">
+          <w:hyperlink w:anchor="_Toc532301483" w:history="1">
             <w:r>
               <w:rPr>
                 <w:rStyle w:val="Hyperlink"/>
@@ -3135,7 +3197,7 @@
                 <w:noProof/>
                 <w:webHidden/>
               </w:rPr>
-              <w:instrText xml:space="preserve"> PAGEREF _Toc532229567 \h </w:instrText>
+              <w:instrText xml:space="preserve"> PAGEREF _Toc532301483 \h </w:instrText>
             </w:r>
             <w:r>
               <w:rPr>
@@ -3155,7 +3217,7 @@
                 <w:noProof/>
                 <w:webHidden/>
               </w:rPr>
-              <w:t>12</w:t>
+              <w:t>15</w:t>
             </w:r>
             <w:r>
               <w:rPr>
@@ -3179,7 +3241,7 @@
               <w:lang w:eastAsia="da-DK"/>
             </w:rPr>
           </w:pPr>
-          <w:hyperlink w:anchor="_Toc532229568" w:history="1">
+          <w:hyperlink w:anchor="_Toc532301484" w:history="1">
             <w:r>
               <w:rPr>
                 <w:rStyle w:val="Hyperlink"/>
@@ -3206,7 +3268,7 @@
                 <w:noProof/>
                 <w:webHidden/>
               </w:rPr>
-              <w:instrText xml:space="preserve"> PAGEREF _Toc532229568 \h </w:instrText>
+              <w:instrText xml:space="preserve"> PAGEREF _Toc532301484 \h </w:instrText>
             </w:r>
             <w:r>
               <w:rPr>
@@ -3226,7 +3288,7 @@
                 <w:noProof/>
                 <w:webHidden/>
               </w:rPr>
-              <w:t>12</w:t>
+              <w:t>15</w:t>
             </w:r>
             <w:r>
               <w:rPr>
@@ -3250,7 +3312,7 @@
               <w:lang w:eastAsia="da-DK"/>
             </w:rPr>
           </w:pPr>
-          <w:hyperlink w:anchor="_Toc532229569" w:history="1">
+          <w:hyperlink w:anchor="_Toc532301485" w:history="1">
             <w:r>
               <w:rPr>
                 <w:rStyle w:val="Hyperlink"/>
@@ -3277,7 +3339,7 @@
                 <w:noProof/>
                 <w:webHidden/>
               </w:rPr>
-              <w:instrText xml:space="preserve"> PAGEREF _Toc532229569 \h </w:instrText>
+              <w:instrText xml:space="preserve"> PAGEREF _Toc532301485 \h </w:instrText>
             </w:r>
             <w:r>
               <w:rPr>
@@ -3297,7 +3359,7 @@
                 <w:noProof/>
                 <w:webHidden/>
               </w:rPr>
-              <w:t>13</w:t>
+              <w:t>16</w:t>
             </w:r>
             <w:r>
               <w:rPr>
@@ -3321,7 +3383,7 @@
               <w:lang w:eastAsia="da-DK"/>
             </w:rPr>
           </w:pPr>
-          <w:hyperlink w:anchor="_Toc532229570" w:history="1">
+          <w:hyperlink w:anchor="_Toc532301486" w:history="1">
             <w:r>
               <w:rPr>
                 <w:rStyle w:val="Hyperlink"/>
@@ -3348,7 +3410,7 @@
                 <w:noProof/>
                 <w:webHidden/>
               </w:rPr>
-              <w:instrText xml:space="preserve"> PAGEREF _Toc532229570 \h </w:instrText>
+              <w:instrText xml:space="preserve"> PAGEREF _Toc532301486 \h </w:instrText>
             </w:r>
             <w:r>
               <w:rPr>
@@ -3368,7 +3430,7 @@
                 <w:noProof/>
                 <w:webHidden/>
               </w:rPr>
-              <w:t>13</w:t>
+              <w:t>16</w:t>
             </w:r>
             <w:r>
               <w:rPr>
@@ -3392,7 +3454,7 @@
               <w:lang w:eastAsia="da-DK"/>
             </w:rPr>
           </w:pPr>
-          <w:hyperlink w:anchor="_Toc532229571" w:history="1">
+          <w:hyperlink w:anchor="_Toc532301487" w:history="1">
             <w:r>
               <w:rPr>
                 <w:rStyle w:val="Hyperlink"/>
@@ -3419,7 +3481,7 @@
                 <w:noProof/>
                 <w:webHidden/>
               </w:rPr>
-              <w:instrText xml:space="preserve"> PAGEREF _Toc532229571 \h </w:instrText>
+              <w:instrText xml:space="preserve"> PAGEREF _Toc532301487 \h </w:instrText>
             </w:r>
             <w:r>
               <w:rPr>
@@ -3439,7 +3501,7 @@
                 <w:noProof/>
                 <w:webHidden/>
               </w:rPr>
-              <w:t>13</w:t>
+              <w:t>16</w:t>
             </w:r>
             <w:r>
               <w:rPr>
@@ -3463,7 +3525,7 @@
               <w:lang w:eastAsia="da-DK"/>
             </w:rPr>
           </w:pPr>
-          <w:hyperlink w:anchor="_Toc532229572" w:history="1">
+          <w:hyperlink w:anchor="_Toc532301488" w:history="1">
             <w:r>
               <w:rPr>
                 <w:rStyle w:val="Hyperlink"/>
@@ -3490,7 +3552,7 @@
                 <w:noProof/>
                 <w:webHidden/>
               </w:rPr>
-              <w:instrText xml:space="preserve"> PAGEREF _Toc532229572 \h </w:instrText>
+              <w:instrText xml:space="preserve"> PAGEREF _Toc532301488 \h </w:instrText>
             </w:r>
             <w:r>
               <w:rPr>
@@ -3510,7 +3572,7 @@
                 <w:noProof/>
                 <w:webHidden/>
               </w:rPr>
-              <w:t>13</w:t>
+              <w:t>16</w:t>
             </w:r>
             <w:r>
               <w:rPr>
@@ -3534,7 +3596,7 @@
               <w:lang w:eastAsia="da-DK"/>
             </w:rPr>
           </w:pPr>
-          <w:hyperlink w:anchor="_Toc532229573" w:history="1">
+          <w:hyperlink w:anchor="_Toc532301489" w:history="1">
             <w:r>
               <w:rPr>
                 <w:rStyle w:val="Hyperlink"/>
@@ -3561,7 +3623,7 @@
                 <w:noProof/>
                 <w:webHidden/>
               </w:rPr>
-              <w:instrText xml:space="preserve"> PAGEREF _Toc532229573 \h </w:instrText>
+              <w:instrText xml:space="preserve"> PAGEREF _Toc532301489 \h </w:instrText>
             </w:r>
             <w:r>
               <w:rPr>
@@ -3581,7 +3643,7 @@
                 <w:noProof/>
                 <w:webHidden/>
               </w:rPr>
-              <w:t>13</w:t>
+              <w:t>16</w:t>
             </w:r>
             <w:r>
               <w:rPr>
@@ -3605,11 +3667,12 @@
               <w:lang w:eastAsia="da-DK"/>
             </w:rPr>
           </w:pPr>
-          <w:hyperlink w:anchor="_Toc532229574" w:history="1">
+          <w:hyperlink w:anchor="_Toc532301490" w:history="1">
             <w:r>
               <w:rPr>
                 <w:rStyle w:val="Hyperlink"/>
                 <w:noProof/>
+                <w:lang w:val="en-GB"/>
               </w:rPr>
               <w:t>TASK DESCRIPTION</w:t>
             </w:r>
@@ -3632,7 +3695,7 @@
                 <w:noProof/>
                 <w:webHidden/>
               </w:rPr>
-              <w:instrText xml:space="preserve"> PAGEREF _Toc532229574 \h </w:instrText>
+              <w:instrText xml:space="preserve"> PAGEREF _Toc532301490 \h </w:instrText>
             </w:r>
             <w:r>
               <w:rPr>
@@ -3652,7 +3715,7 @@
                 <w:noProof/>
                 <w:webHidden/>
               </w:rPr>
-              <w:t>13</w:t>
+              <w:t>16</w:t>
             </w:r>
             <w:r>
               <w:rPr>
@@ -3676,11 +3739,12 @@
               <w:lang w:eastAsia="da-DK"/>
             </w:rPr>
           </w:pPr>
-          <w:hyperlink w:anchor="_Toc532229575" w:history="1">
+          <w:hyperlink w:anchor="_Toc532301491" w:history="1">
             <w:r>
               <w:rPr>
                 <w:rStyle w:val="Hyperlink"/>
                 <w:noProof/>
+                <w:lang w:val="en-GB"/>
               </w:rPr>
               <w:t>USER story 1</w:t>
             </w:r>
@@ -3703,7 +3767,7 @@
                 <w:noProof/>
                 <w:webHidden/>
               </w:rPr>
-              <w:instrText xml:space="preserve"> PAGEREF _Toc532229575 \h </w:instrText>
+              <w:instrText xml:space="preserve"> PAGEREF _Toc532301491 \h </w:instrText>
             </w:r>
             <w:r>
               <w:rPr>
@@ -3723,7 +3787,7 @@
                 <w:noProof/>
                 <w:webHidden/>
               </w:rPr>
-              <w:t>13</w:t>
+              <w:t>16</w:t>
             </w:r>
             <w:r>
               <w:rPr>
@@ -3747,7 +3811,7 @@
               <w:lang w:eastAsia="da-DK"/>
             </w:rPr>
           </w:pPr>
-          <w:hyperlink w:anchor="_Toc532229576" w:history="1">
+          <w:hyperlink w:anchor="_Toc532301492" w:history="1">
             <w:r>
               <w:rPr>
                 <w:rStyle w:val="Hyperlink"/>
@@ -3774,7 +3838,7 @@
                 <w:noProof/>
                 <w:webHidden/>
               </w:rPr>
-              <w:instrText xml:space="preserve"> PAGEREF _Toc532229576 \h </w:instrText>
+              <w:instrText xml:space="preserve"> PAGEREF _Toc532301492 \h </w:instrText>
             </w:r>
             <w:r>
               <w:rPr>
@@ -3794,7 +3858,7 @@
                 <w:noProof/>
                 <w:webHidden/>
               </w:rPr>
-              <w:t>14</w:t>
+              <w:t>17</w:t>
             </w:r>
             <w:r>
               <w:rPr>
@@ -3818,21 +3882,13 @@
               <w:lang w:eastAsia="da-DK"/>
             </w:rPr>
           </w:pPr>
-          <w:hyperlink w:anchor="_Toc532229577" w:history="1">
+          <w:hyperlink w:anchor="_Toc532301493" w:history="1">
             <w:r>
               <w:rPr>
                 <w:rStyle w:val="Hyperlink"/>
                 <w:noProof/>
               </w:rPr>
-              <w:t>ACCEPTANCE</w:t>
-            </w:r>
-            <w:r>
-              <w:rPr>
-                <w:rStyle w:val="Hyperlink"/>
-                <w:noProof/>
-                <w:lang w:val="en-GB"/>
-              </w:rPr>
-              <w:t xml:space="preserve"> TEST</w:t>
+              <w:t>ACCEPTANCE TEST</w:t>
             </w:r>
             <w:r>
               <w:rPr>
@@ -3853,7 +3909,7 @@
                 <w:noProof/>
                 <w:webHidden/>
               </w:rPr>
-              <w:instrText xml:space="preserve"> PAGEREF _Toc532229577 \h </w:instrText>
+              <w:instrText xml:space="preserve"> PAGEREF _Toc532301493 \h </w:instrText>
             </w:r>
             <w:r>
               <w:rPr>
@@ -3873,7 +3929,7 @@
                 <w:noProof/>
                 <w:webHidden/>
               </w:rPr>
-              <w:t>15</w:t>
+              <w:t>18</w:t>
             </w:r>
             <w:r>
               <w:rPr>
@@ -3897,7 +3953,7 @@
               <w:lang w:eastAsia="da-DK"/>
             </w:rPr>
           </w:pPr>
-          <w:hyperlink w:anchor="_Toc532229578" w:history="1">
+          <w:hyperlink w:anchor="_Toc532301494" w:history="1">
             <w:r>
               <w:rPr>
                 <w:rStyle w:val="Hyperlink"/>
@@ -3925,7 +3981,7 @@
                 <w:noProof/>
                 <w:webHidden/>
               </w:rPr>
-              <w:instrText xml:space="preserve"> PAGEREF _Toc532229578 \h </w:instrText>
+              <w:instrText xml:space="preserve"> PAGEREF _Toc532301494 \h </w:instrText>
             </w:r>
             <w:r>
               <w:rPr>
@@ -3945,7 +4001,7 @@
                 <w:noProof/>
                 <w:webHidden/>
               </w:rPr>
-              <w:t>16</w:t>
+              <w:t>19</w:t>
             </w:r>
             <w:r>
               <w:rPr>
@@ -3969,7 +4025,7 @@
               <w:lang w:eastAsia="da-DK"/>
             </w:rPr>
           </w:pPr>
-          <w:hyperlink w:anchor="_Toc532229579" w:history="1">
+          <w:hyperlink w:anchor="_Toc532301495" w:history="1">
             <w:r>
               <w:rPr>
                 <w:rStyle w:val="Hyperlink"/>
@@ -3996,7 +4052,7 @@
                 <w:noProof/>
                 <w:webHidden/>
               </w:rPr>
-              <w:instrText xml:space="preserve"> PAGEREF _Toc532229579 \h </w:instrText>
+              <w:instrText xml:space="preserve"> PAGEREF _Toc532301495 \h </w:instrText>
             </w:r>
             <w:r>
               <w:rPr>
@@ -4016,7 +4072,7 @@
                 <w:noProof/>
                 <w:webHidden/>
               </w:rPr>
-              <w:t>17</w:t>
+              <w:t>20</w:t>
             </w:r>
             <w:r>
               <w:rPr>
@@ -4040,7 +4096,7 @@
               <w:lang w:eastAsia="da-DK"/>
             </w:rPr>
           </w:pPr>
-          <w:hyperlink w:anchor="_Toc532229580" w:history="1">
+          <w:hyperlink w:anchor="_Toc532301496" w:history="1">
             <w:r>
               <w:rPr>
                 <w:rStyle w:val="Hyperlink"/>
@@ -4067,7 +4123,7 @@
                 <w:noProof/>
                 <w:webHidden/>
               </w:rPr>
-              <w:instrText xml:space="preserve"> PAGEREF _Toc532229580 \h </w:instrText>
+              <w:instrText xml:space="preserve"> PAGEREF _Toc532301496 \h </w:instrText>
             </w:r>
             <w:r>
               <w:rPr>
@@ -4087,7 +4143,7 @@
                 <w:noProof/>
                 <w:webHidden/>
               </w:rPr>
-              <w:t>17</w:t>
+              <w:t>20</w:t>
             </w:r>
             <w:r>
               <w:rPr>
@@ -4111,7 +4167,7 @@
               <w:lang w:eastAsia="da-DK"/>
             </w:rPr>
           </w:pPr>
-          <w:hyperlink w:anchor="_Toc532229581" w:history="1">
+          <w:hyperlink w:anchor="_Toc532301497" w:history="1">
             <w:r>
               <w:rPr>
                 <w:rStyle w:val="Hyperlink"/>
@@ -4138,7 +4194,7 @@
                 <w:noProof/>
                 <w:webHidden/>
               </w:rPr>
-              <w:instrText xml:space="preserve"> PAGEREF _Toc532229581 \h </w:instrText>
+              <w:instrText xml:space="preserve"> PAGEREF _Toc532301497 \h </w:instrText>
             </w:r>
             <w:r>
               <w:rPr>
@@ -4158,7 +4214,7 @@
                 <w:noProof/>
                 <w:webHidden/>
               </w:rPr>
-              <w:t>17</w:t>
+              <w:t>20</w:t>
             </w:r>
             <w:r>
               <w:rPr>
@@ -4182,7 +4238,7 @@
               <w:lang w:eastAsia="da-DK"/>
             </w:rPr>
           </w:pPr>
-          <w:hyperlink w:anchor="_Toc532229582" w:history="1">
+          <w:hyperlink w:anchor="_Toc532301498" w:history="1">
             <w:r>
               <w:rPr>
                 <w:rStyle w:val="Hyperlink"/>
@@ -4209,7 +4265,7 @@
                 <w:noProof/>
                 <w:webHidden/>
               </w:rPr>
-              <w:instrText xml:space="preserve"> PAGEREF _Toc532229582 \h </w:instrText>
+              <w:instrText xml:space="preserve"> PAGEREF _Toc532301498 \h </w:instrText>
             </w:r>
             <w:r>
               <w:rPr>
@@ -4229,7 +4285,7 @@
                 <w:noProof/>
                 <w:webHidden/>
               </w:rPr>
-              <w:t>18</w:t>
+              <w:t>21</w:t>
             </w:r>
             <w:r>
               <w:rPr>
@@ -4253,7 +4309,7 @@
               <w:lang w:eastAsia="da-DK"/>
             </w:rPr>
           </w:pPr>
-          <w:hyperlink w:anchor="_Toc532229583" w:history="1">
+          <w:hyperlink w:anchor="_Toc532301499" w:history="1">
             <w:r>
               <w:rPr>
                 <w:rStyle w:val="Hyperlink"/>
@@ -4280,7 +4336,7 @@
                 <w:noProof/>
                 <w:webHidden/>
               </w:rPr>
-              <w:instrText xml:space="preserve"> PAGEREF _Toc532229583 \h </w:instrText>
+              <w:instrText xml:space="preserve"> PAGEREF _Toc532301499 \h </w:instrText>
             </w:r>
             <w:r>
               <w:rPr>
@@ -4300,7 +4356,7 @@
                 <w:noProof/>
                 <w:webHidden/>
               </w:rPr>
-              <w:t>18</w:t>
+              <w:t>21</w:t>
             </w:r>
             <w:r>
               <w:rPr>
@@ -4324,7 +4380,7 @@
               <w:lang w:eastAsia="da-DK"/>
             </w:rPr>
           </w:pPr>
-          <w:hyperlink w:anchor="_Toc532229584" w:history="1">
+          <w:hyperlink w:anchor="_Toc532301500" w:history="1">
             <w:r>
               <w:rPr>
                 <w:rStyle w:val="Hyperlink"/>
@@ -4351,7 +4407,7 @@
                 <w:noProof/>
                 <w:webHidden/>
               </w:rPr>
-              <w:instrText xml:space="preserve"> PAGEREF _Toc532229584 \h </w:instrText>
+              <w:instrText xml:space="preserve"> PAGEREF _Toc532301500 \h </w:instrText>
             </w:r>
             <w:r>
               <w:rPr>
@@ -4371,7 +4427,7 @@
                 <w:noProof/>
                 <w:webHidden/>
               </w:rPr>
-              <w:t>18</w:t>
+              <w:t>21</w:t>
             </w:r>
             <w:r>
               <w:rPr>
@@ -4395,7 +4451,7 @@
               <w:lang w:eastAsia="da-DK"/>
             </w:rPr>
           </w:pPr>
-          <w:hyperlink w:anchor="_Toc532229585" w:history="1">
+          <w:hyperlink w:anchor="_Toc532301501" w:history="1">
             <w:r>
               <w:rPr>
                 <w:rStyle w:val="Hyperlink"/>
@@ -4424,7 +4480,7 @@
                 <w:noProof/>
                 <w:webHidden/>
               </w:rPr>
-              <w:instrText xml:space="preserve"> PAGEREF _Toc532229585 \h </w:instrText>
+              <w:instrText xml:space="preserve"> PAGEREF _Toc532301501 \h </w:instrText>
             </w:r>
             <w:r>
               <w:rPr>
@@ -4444,7 +4500,7 @@
                 <w:noProof/>
                 <w:webHidden/>
               </w:rPr>
-              <w:t>18</w:t>
+              <w:t>21</w:t>
             </w:r>
             <w:r>
               <w:rPr>
@@ -4468,7 +4524,7 @@
               <w:lang w:eastAsia="da-DK"/>
             </w:rPr>
           </w:pPr>
-          <w:hyperlink w:anchor="_Toc532229586" w:history="1">
+          <w:hyperlink w:anchor="_Toc532301502" w:history="1">
             <w:r>
               <w:rPr>
                 <w:rStyle w:val="Hyperlink"/>
@@ -4497,7 +4553,7 @@
                 <w:noProof/>
                 <w:webHidden/>
               </w:rPr>
-              <w:instrText xml:space="preserve"> PAGEREF _Toc532229586 \h </w:instrText>
+              <w:instrText xml:space="preserve"> PAGEREF _Toc532301502 \h </w:instrText>
             </w:r>
             <w:r>
               <w:rPr>
@@ -4517,7 +4573,7 @@
                 <w:noProof/>
                 <w:webHidden/>
               </w:rPr>
-              <w:t>19</w:t>
+              <w:t>22</w:t>
             </w:r>
             <w:r>
               <w:rPr>
@@ -4541,7 +4597,7 @@
               <w:lang w:eastAsia="da-DK"/>
             </w:rPr>
           </w:pPr>
-          <w:hyperlink w:anchor="_Toc532229587" w:history="1">
+          <w:hyperlink w:anchor="_Toc532301503" w:history="1">
             <w:r>
               <w:rPr>
                 <w:rStyle w:val="Hyperlink"/>
@@ -4570,7 +4626,7 @@
                 <w:noProof/>
                 <w:webHidden/>
               </w:rPr>
-              <w:instrText xml:space="preserve"> PAGEREF _Toc532229587 \h </w:instrText>
+              <w:instrText xml:space="preserve"> PAGEREF _Toc532301503 \h </w:instrText>
             </w:r>
             <w:r>
               <w:rPr>
@@ -4590,7 +4646,7 @@
                 <w:noProof/>
                 <w:webHidden/>
               </w:rPr>
-              <w:t>19</w:t>
+              <w:t>23</w:t>
             </w:r>
             <w:r>
               <w:rPr>
@@ -4614,7 +4670,7 @@
               <w:lang w:eastAsia="da-DK"/>
             </w:rPr>
           </w:pPr>
-          <w:hyperlink w:anchor="_Toc532229588" w:history="1">
+          <w:hyperlink w:anchor="_Toc532301504" w:history="1">
             <w:r>
               <w:rPr>
                 <w:rStyle w:val="Hyperlink"/>
@@ -4642,7 +4698,7 @@
                 <w:noProof/>
                 <w:webHidden/>
               </w:rPr>
-              <w:instrText xml:space="preserve"> PAGEREF _Toc532229588 \h </w:instrText>
+              <w:instrText xml:space="preserve"> PAGEREF _Toc532301504 \h </w:instrText>
             </w:r>
             <w:r>
               <w:rPr>
@@ -4662,7 +4718,7 @@
                 <w:noProof/>
                 <w:webHidden/>
               </w:rPr>
-              <w:t>20</w:t>
+              <w:t>23</w:t>
             </w:r>
             <w:r>
               <w:rPr>
@@ -4686,11 +4742,181 @@
               <w:lang w:eastAsia="da-DK"/>
             </w:rPr>
           </w:pPr>
-          <w:hyperlink w:anchor="_Toc532229589" w:history="1">
+          <w:hyperlink w:anchor="_Toc532301505" w:history="1">
             <w:r>
               <w:rPr>
                 <w:rStyle w:val="Hyperlink"/>
                 <w:noProof/>
+              </w:rPr>
+              <w:t>TASK DESCRIP</w:t>
+            </w:r>
+            <w:r>
+              <w:rPr>
+                <w:rStyle w:val="Hyperlink"/>
+                <w:noProof/>
+              </w:rPr>
+              <w:t>T</w:t>
+            </w:r>
+            <w:r>
+              <w:rPr>
+                <w:rStyle w:val="Hyperlink"/>
+                <w:noProof/>
+              </w:rPr>
+              <w:t>ION</w:t>
+            </w:r>
+            <w:r>
+              <w:rPr>
+                <w:noProof/>
+                <w:webHidden/>
+              </w:rPr>
+              <w:tab/>
+            </w:r>
+            <w:r>
+              <w:rPr>
+                <w:noProof/>
+                <w:webHidden/>
+              </w:rPr>
+              <w:fldChar w:fldCharType="begin"/>
+            </w:r>
+            <w:r>
+              <w:rPr>
+                <w:noProof/>
+                <w:webHidden/>
+              </w:rPr>
+              <w:instrText xml:space="preserve"> PAGEREF _Toc532301505 \h </w:instrText>
+            </w:r>
+            <w:r>
+              <w:rPr>
+                <w:noProof/>
+                <w:webHidden/>
+              </w:rPr>
+            </w:r>
+            <w:r>
+              <w:rPr>
+                <w:noProof/>
+                <w:webHidden/>
+              </w:rPr>
+              <w:fldChar w:fldCharType="separate"/>
+            </w:r>
+            <w:r>
+              <w:rPr>
+                <w:noProof/>
+                <w:webHidden/>
+              </w:rPr>
+              <w:t>23</w:t>
+            </w:r>
+            <w:r>
+              <w:rPr>
+                <w:noProof/>
+                <w:webHidden/>
+              </w:rPr>
+              <w:fldChar w:fldCharType="end"/>
+            </w:r>
+          </w:hyperlink>
+        </w:p>
+        <w:p>
+          <w:pPr>
+            <w:pStyle w:val="Indholdsfortegnelse3"/>
+            <w:tabs>
+              <w:tab w:val="right" w:leader="dot" w:pos="9628"/>
+            </w:tabs>
+            <w:rPr>
+              <w:noProof/>
+              <w:sz w:val="22"/>
+              <w:szCs w:val="22"/>
+              <w:lang w:eastAsia="da-DK"/>
+            </w:rPr>
+          </w:pPr>
+          <w:hyperlink w:anchor="_Toc532301506" w:history="1">
+            <w:r>
+              <w:rPr>
+                <w:rStyle w:val="Hyperlink"/>
+                <w:noProof/>
+              </w:rPr>
+              <w:t>USER s</w:t>
+            </w:r>
+            <w:r>
+              <w:rPr>
+                <w:rStyle w:val="Hyperlink"/>
+                <w:noProof/>
+              </w:rPr>
+              <w:t>t</w:t>
+            </w:r>
+            <w:r>
+              <w:rPr>
+                <w:rStyle w:val="Hyperlink"/>
+                <w:noProof/>
+              </w:rPr>
+              <w:t>ory 3</w:t>
+            </w:r>
+            <w:r>
+              <w:rPr>
+                <w:noProof/>
+                <w:webHidden/>
+              </w:rPr>
+              <w:tab/>
+            </w:r>
+            <w:r>
+              <w:rPr>
+                <w:noProof/>
+                <w:webHidden/>
+              </w:rPr>
+              <w:fldChar w:fldCharType="begin"/>
+            </w:r>
+            <w:r>
+              <w:rPr>
+                <w:noProof/>
+                <w:webHidden/>
+              </w:rPr>
+              <w:instrText xml:space="preserve"> PAGEREF _Toc532301506 \h </w:instrText>
+            </w:r>
+            <w:r>
+              <w:rPr>
+                <w:noProof/>
+                <w:webHidden/>
+              </w:rPr>
+            </w:r>
+            <w:r>
+              <w:rPr>
+                <w:noProof/>
+                <w:webHidden/>
+              </w:rPr>
+              <w:fldChar w:fldCharType="separate"/>
+            </w:r>
+            <w:r>
+              <w:rPr>
+                <w:noProof/>
+                <w:webHidden/>
+              </w:rPr>
+              <w:t>23</w:t>
+            </w:r>
+            <w:r>
+              <w:rPr>
+                <w:noProof/>
+                <w:webHidden/>
+              </w:rPr>
+              <w:fldChar w:fldCharType="end"/>
+            </w:r>
+          </w:hyperlink>
+        </w:p>
+        <w:p>
+          <w:pPr>
+            <w:pStyle w:val="Indholdsfortegnelse2"/>
+            <w:tabs>
+              <w:tab w:val="right" w:leader="dot" w:pos="9628"/>
+            </w:tabs>
+            <w:rPr>
+              <w:noProof/>
+              <w:sz w:val="22"/>
+              <w:szCs w:val="22"/>
+              <w:lang w:eastAsia="da-DK"/>
+            </w:rPr>
+          </w:pPr>
+          <w:hyperlink w:anchor="_Toc532301507" w:history="1">
+            <w:r>
+              <w:rPr>
+                <w:rStyle w:val="Hyperlink"/>
+                <w:noProof/>
                 <w:lang w:val="en-GB"/>
               </w:rPr>
               <w:t>Burndown chart 2</w:t>
@@ -4714,7 +4940,7 @@
                 <w:noProof/>
                 <w:webHidden/>
               </w:rPr>
-              <w:instrText xml:space="preserve"> PAGEREF _Toc532229589 \h </w:instrText>
+              <w:instrText xml:space="preserve"> PAGEREF _Toc532301507 \h </w:instrText>
             </w:r>
             <w:r>
               <w:rPr>
@@ -4734,7 +4960,7 @@
                 <w:noProof/>
                 <w:webHidden/>
               </w:rPr>
-              <w:t>20</w:t>
+              <w:t>24</w:t>
             </w:r>
             <w:r>
               <w:rPr>
@@ -4758,7 +4984,7 @@
               <w:lang w:eastAsia="da-DK"/>
             </w:rPr>
           </w:pPr>
-          <w:hyperlink w:anchor="_Toc532229590" w:history="1">
+          <w:hyperlink w:anchor="_Toc532301508" w:history="1">
             <w:r>
               <w:rPr>
                 <w:rStyle w:val="Hyperlink"/>
@@ -4786,7 +5012,7 @@
                 <w:noProof/>
                 <w:webHidden/>
               </w:rPr>
-              <w:instrText xml:space="preserve"> PAGEREF _Toc532229590 \h </w:instrText>
+              <w:instrText xml:space="preserve"> PAGEREF _Toc532301508 \h </w:instrText>
             </w:r>
             <w:r>
               <w:rPr>
@@ -4806,7 +5032,7 @@
                 <w:noProof/>
                 <w:webHidden/>
               </w:rPr>
-              <w:t>20</w:t>
+              <w:t>24</w:t>
             </w:r>
             <w:r>
               <w:rPr>
@@ -4830,7 +5056,7 @@
               <w:lang w:eastAsia="da-DK"/>
             </w:rPr>
           </w:pPr>
-          <w:hyperlink w:anchor="_Toc532229591" w:history="1">
+          <w:hyperlink w:anchor="_Toc532301509" w:history="1">
             <w:r>
               <w:rPr>
                 <w:rStyle w:val="Hyperlink"/>
@@ -4857,7 +5083,7 @@
                 <w:noProof/>
                 <w:webHidden/>
               </w:rPr>
-              <w:instrText xml:space="preserve"> PAGEREF _Toc532229591 \h </w:instrText>
+              <w:instrText xml:space="preserve"> PAGEREF _Toc532301509 \h </w:instrText>
             </w:r>
             <w:r>
               <w:rPr>
@@ -4877,7 +5103,7 @@
                 <w:noProof/>
                 <w:webHidden/>
               </w:rPr>
-              <w:t>21</w:t>
+              <w:t>25</w:t>
             </w:r>
             <w:r>
               <w:rPr>
@@ -4901,7 +5127,7 @@
               <w:lang w:eastAsia="da-DK"/>
             </w:rPr>
           </w:pPr>
-          <w:hyperlink w:anchor="_Toc532229592" w:history="1">
+          <w:hyperlink w:anchor="_Toc532301510" w:history="1">
             <w:r>
               <w:rPr>
                 <w:rStyle w:val="Hyperlink"/>
@@ -4928,7 +5154,7 @@
                 <w:noProof/>
                 <w:webHidden/>
               </w:rPr>
-              <w:instrText xml:space="preserve"> PAGEREF _Toc532229592 \h </w:instrText>
+              <w:instrText xml:space="preserve"> PAGEREF _Toc532301510 \h </w:instrText>
             </w:r>
             <w:r>
               <w:rPr>
@@ -4948,7 +5174,7 @@
                 <w:noProof/>
                 <w:webHidden/>
               </w:rPr>
-              <w:t>21</w:t>
+              <w:t>25</w:t>
             </w:r>
             <w:r>
               <w:rPr>
@@ -4972,7 +5198,7 @@
               <w:lang w:eastAsia="da-DK"/>
             </w:rPr>
           </w:pPr>
-          <w:hyperlink w:anchor="_Toc532229593" w:history="1">
+          <w:hyperlink w:anchor="_Toc532301511" w:history="1">
             <w:r>
               <w:rPr>
                 <w:rStyle w:val="Hyperlink"/>
@@ -4999,7 +5225,7 @@
                 <w:noProof/>
                 <w:webHidden/>
               </w:rPr>
-              <w:instrText xml:space="preserve"> PAGEREF _Toc532229593 \h </w:instrText>
+              <w:instrText xml:space="preserve"> PAGEREF _Toc532301511 \h </w:instrText>
             </w:r>
             <w:r>
               <w:rPr>
@@ -5019,7 +5245,7 @@
                 <w:noProof/>
                 <w:webHidden/>
               </w:rPr>
-              <w:t>21</w:t>
+              <w:t>25</w:t>
             </w:r>
             <w:r>
               <w:rPr>
@@ -5043,7 +5269,7 @@
               <w:lang w:eastAsia="da-DK"/>
             </w:rPr>
           </w:pPr>
-          <w:hyperlink w:anchor="_Toc532229594" w:history="1">
+          <w:hyperlink w:anchor="_Toc532301512" w:history="1">
             <w:r>
               <w:rPr>
                 <w:rStyle w:val="Hyperlink"/>
@@ -5070,7 +5296,7 @@
                 <w:noProof/>
                 <w:webHidden/>
               </w:rPr>
-              <w:instrText xml:space="preserve"> PAGEREF _Toc532229594 \h </w:instrText>
+              <w:instrText xml:space="preserve"> PAGEREF _Toc532301512 \h </w:instrText>
             </w:r>
             <w:r>
               <w:rPr>
@@ -5090,7 +5316,7 @@
                 <w:noProof/>
                 <w:webHidden/>
               </w:rPr>
-              <w:t>21</w:t>
+              <w:t>25</w:t>
             </w:r>
             <w:r>
               <w:rPr>
@@ -5117,7 +5343,7 @@
       <w:pPr>
         <w:pStyle w:val="Overskrift1"/>
       </w:pPr>
-      <w:bookmarkStart w:id="0" w:name="_Toc532229538"/>
+      <w:bookmarkStart w:id="0" w:name="_Toc532301453"/>
       <w:r>
         <w:t>Problemformulering</w:t>
       </w:r>
@@ -5132,7 +5358,7 @@
       <w:pPr>
         <w:pStyle w:val="Overskrift1"/>
       </w:pPr>
-      <w:bookmarkStart w:id="1" w:name="_Toc532229539"/>
+      <w:bookmarkStart w:id="1" w:name="_Toc532301454"/>
       <w:r>
         <w:lastRenderedPageBreak/>
         <w:t>Introduktion</w:t>
@@ -5144,7 +5370,7 @@
       <w:pPr>
         <w:pStyle w:val="Overskrift1"/>
       </w:pPr>
-      <w:bookmarkStart w:id="2" w:name="_Toc532229540"/>
+      <w:bookmarkStart w:id="2" w:name="_Toc532301455"/>
       <w:r>
         <w:t>Glossary</w:t>
       </w:r>
@@ -5754,7 +5980,7 @@
       <w:pPr>
         <w:pStyle w:val="Overskrift1"/>
       </w:pPr>
-      <w:bookmarkStart w:id="3" w:name="_Toc532229541"/>
+      <w:bookmarkStart w:id="3" w:name="_Toc532301456"/>
       <w:r>
         <w:t>Opsætning</w:t>
       </w:r>
@@ -5765,7 +5991,7 @@
       <w:pPr>
         <w:pStyle w:val="Overskrift2"/>
       </w:pPr>
-      <w:bookmarkStart w:id="4" w:name="_Toc532229542"/>
+      <w:bookmarkStart w:id="4" w:name="_Toc532301457"/>
       <w:r>
         <w:t>Rollefordeling</w:t>
       </w:r>
@@ -5798,28 +6024,12 @@
       </w:r>
       <w:proofErr w:type="spellEnd"/>
       <w:r>
-        <w:t xml:space="preserve"> &amp; </w:t>
-      </w:r>
-      <w:proofErr w:type="spellStart"/>
-      <w:r>
-        <w:t>stakeholder</w:t>
-      </w:r>
-      <w:proofErr w:type="spellEnd"/>
-      <w:r>
-        <w:t>-fuldmægtig</w:t>
+        <w:t xml:space="preserve"> &amp; stakeholder-fuldmægtig</w:t>
       </w:r>
     </w:p>
     <w:p>
       <w:r>
-        <w:t xml:space="preserve">Casper: Rapport-ansvarlig &amp; stand-in </w:t>
-      </w:r>
-      <w:proofErr w:type="spellStart"/>
-      <w:r>
-        <w:t>product</w:t>
-      </w:r>
-      <w:proofErr w:type="spellEnd"/>
-      <w:r>
-        <w:t xml:space="preserve"> </w:t>
+        <w:t xml:space="preserve">Casper: Rapport-ansvarlig &amp; stand-in product </w:t>
       </w:r>
       <w:proofErr w:type="spellStart"/>
       <w:r>
@@ -5841,7 +6051,7 @@
       <w:pPr>
         <w:pStyle w:val="Overskrift2"/>
       </w:pPr>
-      <w:bookmarkStart w:id="5" w:name="_Toc532229543"/>
+      <w:bookmarkStart w:id="5" w:name="_Toc532301458"/>
       <w:r>
         <w:t>Arbejdsmiljø</w:t>
       </w:r>
@@ -5899,7 +6109,7 @@
       <w:pPr>
         <w:pStyle w:val="Overskrift3"/>
       </w:pPr>
-      <w:bookmarkStart w:id="6" w:name="_Toc532229544"/>
+      <w:bookmarkStart w:id="6" w:name="_Toc532301459"/>
       <w:r>
         <w:t>Coding standards</w:t>
       </w:r>
@@ -5910,7 +6120,7 @@
       <w:pPr>
         <w:pStyle w:val="Overskrift3"/>
       </w:pPr>
-      <w:bookmarkStart w:id="7" w:name="_Toc532229545"/>
+      <w:bookmarkStart w:id="7" w:name="_Toc532301460"/>
       <w:r>
         <w:t>Design standards</w:t>
       </w:r>
@@ -5921,7 +6131,7 @@
       <w:pPr>
         <w:pStyle w:val="Overskrift3"/>
       </w:pPr>
-      <w:bookmarkStart w:id="8" w:name="_Toc532229546"/>
+      <w:bookmarkStart w:id="8" w:name="_Toc532301461"/>
       <w:r>
         <w:t>Patterns</w:t>
       </w:r>
@@ -5932,7 +6142,7 @@
       <w:pPr>
         <w:pStyle w:val="Overskrift2"/>
       </w:pPr>
-      <w:bookmarkStart w:id="9" w:name="_Toc532229547"/>
+      <w:bookmarkStart w:id="9" w:name="_Toc532301462"/>
       <w:r>
         <w:t>Udviklingsmodel</w:t>
       </w:r>
@@ -5943,7 +6153,7 @@
       <w:pPr>
         <w:pStyle w:val="Overskrift3"/>
       </w:pPr>
-      <w:bookmarkStart w:id="10" w:name="_Toc532229548"/>
+      <w:bookmarkStart w:id="10" w:name="_Toc532301463"/>
       <w:r>
         <w:t>Argumentation/Methology comparison</w:t>
       </w:r>
@@ -5981,7 +6191,7 @@
       <w:pPr>
         <w:pStyle w:val="Overskrift3"/>
       </w:pPr>
-      <w:bookmarkStart w:id="11" w:name="_Toc532229549"/>
+      <w:bookmarkStart w:id="11" w:name="_Toc532301464"/>
       <w:r>
         <w:t>Retningslinjer for udviklingsmodellen</w:t>
       </w:r>
@@ -5992,7 +6202,7 @@
       <w:pPr>
         <w:pStyle w:val="Overskrift1"/>
       </w:pPr>
-      <w:bookmarkStart w:id="12" w:name="_Toc532229550"/>
+      <w:bookmarkStart w:id="12" w:name="_Toc532301465"/>
       <w:r>
         <w:t>Analyse</w:t>
       </w:r>
@@ -6015,7 +6225,7 @@
       <w:pPr>
         <w:pStyle w:val="Overskrift2"/>
       </w:pPr>
-      <w:bookmarkStart w:id="13" w:name="_Toc532229551"/>
+      <w:bookmarkStart w:id="13" w:name="_Toc532301466"/>
       <w:r>
         <w:t>Kunden</w:t>
       </w:r>
@@ -6034,15 +6244,7 @@
       </w:r>
       <w:proofErr w:type="spellEnd"/>
       <w:r>
-        <w:t xml:space="preserve"> er en </w:t>
-      </w:r>
-      <w:proofErr w:type="spellStart"/>
-      <w:r>
-        <w:t>SaaS</w:t>
-      </w:r>
-      <w:proofErr w:type="spellEnd"/>
-      <w:r>
-        <w:t xml:space="preserve"> virksomhed som specialiserer sig inden for </w:t>
+        <w:t xml:space="preserve"> er en SaaS virksomhed som specialiserer sig inden for </w:t>
       </w:r>
       <w:proofErr w:type="spellStart"/>
       <w:r>
@@ -6132,7 +6334,7 @@
       <w:pPr>
         <w:pStyle w:val="Overskrift2"/>
       </w:pPr>
-      <w:bookmarkStart w:id="14" w:name="_Toc532229552"/>
+      <w:bookmarkStart w:id="14" w:name="_Toc532301467"/>
       <w:r>
         <w:t>Risikoanalyse &amp; risikoplan</w:t>
       </w:r>
@@ -6196,7 +6398,7 @@
           <w:szCs w:val="22"/>
         </w:rPr>
       </w:pPr>
-      <w:bookmarkStart w:id="16" w:name="_Toc532229553"/>
+      <w:bookmarkStart w:id="16" w:name="_Toc532301468"/>
       <w:r>
         <w:rPr>
           <w:sz w:val="22"/>
@@ -6983,7 +7185,7 @@
         </w:rPr>
       </w:pPr>
       <w:bookmarkStart w:id="17" w:name="_Toc515011183"/>
-      <w:bookmarkStart w:id="18" w:name="_Toc532229554"/>
+      <w:bookmarkStart w:id="18" w:name="_Toc532301469"/>
       <w:r>
         <w:rPr>
           <w:sz w:val="22"/>
@@ -9053,7 +9255,7 @@
         </w:rPr>
       </w:pPr>
       <w:bookmarkStart w:id="19" w:name="_Toc515011184"/>
-      <w:bookmarkStart w:id="20" w:name="_Toc532229555"/>
+      <w:bookmarkStart w:id="20" w:name="_Toc532301470"/>
       <w:r>
         <w:rPr>
           <w:sz w:val="22"/>
@@ -10164,23 +10366,7 @@
                 <w:sz w:val="22"/>
                 <w:szCs w:val="22"/>
               </w:rPr>
-              <w:t xml:space="preserve"> af </w:t>
-            </w:r>
-            <w:proofErr w:type="spellStart"/>
-            <w:r>
-              <w:rPr>
-                <w:sz w:val="22"/>
-                <w:szCs w:val="22"/>
-              </w:rPr>
-              <w:t>tasks</w:t>
-            </w:r>
-            <w:proofErr w:type="spellEnd"/>
-            <w:r>
-              <w:rPr>
-                <w:sz w:val="22"/>
-                <w:szCs w:val="22"/>
-              </w:rPr>
-              <w:t xml:space="preserve"> og eventuelt justere projekteringen af projektet. Indlede en dialog med stakeholder under sprint review, om </w:t>
+              <w:t xml:space="preserve"> af tasks og eventuelt justere projekteringen af projektet. Indlede en dialog med stakeholder under sprint review, om </w:t>
             </w:r>
             <w:r>
               <w:rPr>
@@ -10216,23 +10402,7 @@
                 <w:sz w:val="22"/>
                 <w:szCs w:val="22"/>
               </w:rPr>
-              <w:t xml:space="preserve">Hele gruppen og </w:t>
-            </w:r>
-            <w:proofErr w:type="spellStart"/>
-            <w:r>
-              <w:rPr>
-                <w:sz w:val="22"/>
-                <w:szCs w:val="22"/>
-              </w:rPr>
-              <w:t>product</w:t>
-            </w:r>
-            <w:proofErr w:type="spellEnd"/>
-            <w:r>
-              <w:rPr>
-                <w:sz w:val="22"/>
-                <w:szCs w:val="22"/>
-              </w:rPr>
-              <w:t xml:space="preserve"> </w:t>
+              <w:t xml:space="preserve">Hele gruppen og product </w:t>
             </w:r>
             <w:proofErr w:type="spellStart"/>
             <w:r>
@@ -10521,7 +10691,23 @@
                 <w:sz w:val="22"/>
                 <w:szCs w:val="22"/>
               </w:rPr>
-              <w:t>Medlemmet der ikke kan arbejde den dag skal selv sørge for at medlemmets tasks for dagen er blevet overtaget af en anden eller at en anden plan er lagt forinden.</w:t>
+              <w:t xml:space="preserve">Medlemmet der ikke kan arbejde den </w:t>
+            </w:r>
+            <w:proofErr w:type="gramStart"/>
+            <w:r>
+              <w:rPr>
+                <w:sz w:val="22"/>
+                <w:szCs w:val="22"/>
+              </w:rPr>
+              <w:t>dag</w:t>
+            </w:r>
+            <w:proofErr w:type="gramEnd"/>
+            <w:r>
+              <w:rPr>
+                <w:sz w:val="22"/>
+                <w:szCs w:val="22"/>
+              </w:rPr>
+              <w:t xml:space="preserve"> skal selv sørge for at medlemmets tasks for dagen er blevet overtaget af en anden eller at en anden plan er lagt forinden.</w:t>
             </w:r>
           </w:p>
         </w:tc>
@@ -10736,7 +10922,7 @@
       <w:pPr>
         <w:pStyle w:val="Overskrift2"/>
       </w:pPr>
-      <w:bookmarkStart w:id="21" w:name="_Toc532229556"/>
+      <w:bookmarkStart w:id="21" w:name="_Toc532301471"/>
       <w:r>
         <w:t>Kravspecifikation</w:t>
       </w:r>
@@ -10747,7 +10933,7 @@
       <w:pPr>
         <w:pStyle w:val="Overskrift2"/>
       </w:pPr>
-      <w:bookmarkStart w:id="22" w:name="_Toc532229557"/>
+      <w:bookmarkStart w:id="22" w:name="_Toc532301472"/>
       <w:r>
         <w:t>User storie</w:t>
       </w:r>
@@ -11088,7 +11274,7 @@
       <w:pPr>
         <w:pStyle w:val="Overskrift2"/>
       </w:pPr>
-      <w:bookmarkStart w:id="23" w:name="_Toc532229558"/>
+      <w:bookmarkStart w:id="23" w:name="_Toc532301473"/>
       <w:r>
         <w:lastRenderedPageBreak/>
         <w:t>Tasks</w:t>
@@ -11172,47 +11358,23 @@
     </w:p>
     <w:p>
       <w:r>
-        <w:t xml:space="preserve">Herunder en opstilling af tabeller, som hver indeholder en </w:t>
+        <w:t xml:space="preserve">Herunder en opstilling af tabeller, som hver indeholder en user story, dennes tasks, og en </w:t>
       </w:r>
       <w:proofErr w:type="spellStart"/>
       <w:r>
-        <w:t>user</w:t>
+        <w:t>three</w:t>
       </w:r>
       <w:proofErr w:type="spellEnd"/>
       <w:r>
-        <w:t xml:space="preserve"> story, dennes </w:t>
+        <w:t xml:space="preserve"> point </w:t>
       </w:r>
       <w:proofErr w:type="spellStart"/>
       <w:r>
-        <w:t>tasks</w:t>
+        <w:t>value</w:t>
       </w:r>
       <w:proofErr w:type="spellEnd"/>
       <w:r>
-        <w:t xml:space="preserve">, og en </w:t>
-      </w:r>
-      <w:proofErr w:type="spellStart"/>
-      <w:r>
-        <w:t>three</w:t>
-      </w:r>
-      <w:proofErr w:type="spellEnd"/>
-      <w:r>
-        <w:t xml:space="preserve"> point </w:t>
-      </w:r>
-      <w:proofErr w:type="spellStart"/>
-      <w:r>
-        <w:t>value</w:t>
-      </w:r>
-      <w:proofErr w:type="spellEnd"/>
-      <w:r>
-        <w:t xml:space="preserve"> og </w:t>
-      </w:r>
-      <w:proofErr w:type="spellStart"/>
-      <w:r>
-        <w:t>planning</w:t>
-      </w:r>
-      <w:proofErr w:type="spellEnd"/>
-      <w:r>
-        <w:t xml:space="preserve"> poker estimering ud fra:</w:t>
+        <w:t xml:space="preserve"> og planning poker estimering ud fra:</w:t>
       </w:r>
     </w:p>
     <w:tbl>
@@ -11897,7 +12059,7 @@
       <w:pPr>
         <w:pStyle w:val="Overskrift3"/>
       </w:pPr>
-      <w:bookmarkStart w:id="24" w:name="_Toc532229560"/>
+      <w:bookmarkStart w:id="24" w:name="_Toc532301474"/>
       <w:r>
         <w:t>US02</w:t>
       </w:r>
@@ -12407,7 +12569,7 @@
       <w:pPr>
         <w:pStyle w:val="Overskrift3"/>
       </w:pPr>
-      <w:bookmarkStart w:id="25" w:name="_Toc532229561"/>
+      <w:bookmarkStart w:id="25" w:name="_Toc532301475"/>
       <w:r>
         <w:t>US03</w:t>
       </w:r>
@@ -12842,6 +13004,9 @@
               <w:jc w:val="center"/>
               <w:cnfStyle w:val="000000100000" w:firstRow="0" w:lastRow="0" w:firstColumn="0" w:lastColumn="0" w:oddVBand="0" w:evenVBand="0" w:oddHBand="1" w:evenHBand="0" w:firstRowFirstColumn="0" w:firstRowLastColumn="0" w:lastRowFirstColumn="0" w:lastRowLastColumn="0"/>
             </w:pPr>
+            <w:r>
+              <w:t>X</w:t>
+            </w:r>
           </w:p>
         </w:tc>
         <w:tc>
@@ -12853,6 +13018,9 @@
               <w:jc w:val="center"/>
               <w:cnfStyle w:val="000000100000" w:firstRow="0" w:lastRow="0" w:firstColumn="0" w:lastColumn="0" w:oddVBand="0" w:evenVBand="0" w:oddHBand="1" w:evenHBand="0" w:firstRowFirstColumn="0" w:firstRowLastColumn="0" w:lastRowFirstColumn="0" w:lastRowLastColumn="0"/>
             </w:pPr>
+            <w:r>
+              <w:t>X</w:t>
+            </w:r>
           </w:p>
         </w:tc>
         <w:tc>
@@ -12864,6 +13032,9 @@
               <w:jc w:val="center"/>
               <w:cnfStyle w:val="000000100000" w:firstRow="0" w:lastRow="0" w:firstColumn="0" w:lastColumn="0" w:oddVBand="0" w:evenVBand="0" w:oddHBand="1" w:evenHBand="0" w:firstRowFirstColumn="0" w:firstRowLastColumn="0" w:lastRowFirstColumn="0" w:lastRowLastColumn="0"/>
             </w:pPr>
+            <w:r>
+              <w:t>X</w:t>
+            </w:r>
           </w:p>
         </w:tc>
         <w:tc>
@@ -12908,7 +13079,7 @@
       <w:pPr>
         <w:pStyle w:val="Overskrift3"/>
       </w:pPr>
-      <w:bookmarkStart w:id="26" w:name="_Toc532229562"/>
+      <w:bookmarkStart w:id="26" w:name="_Toc532301476"/>
       <w:r>
         <w:t>Us04</w:t>
       </w:r>
@@ -13544,13 +13715,12 @@
         </w:tc>
       </w:tr>
     </w:tbl>
+    <w:p/>
     <w:p>
-      <w:bookmarkStart w:id="27" w:name="_Toc532229563"/>
-    </w:p>
-    <w:p>
       <w:pPr>
         <w:pStyle w:val="Overskrift3"/>
       </w:pPr>
+      <w:bookmarkStart w:id="27" w:name="_Toc532301477"/>
       <w:r>
         <w:t>Us05</w:t>
       </w:r>
@@ -13996,7 +14166,13 @@
               <w:cnfStyle w:val="000000100000" w:firstRow="0" w:lastRow="0" w:firstColumn="0" w:lastColumn="0" w:oddVBand="0" w:evenVBand="0" w:oddHBand="1" w:evenHBand="0" w:firstRowFirstColumn="0" w:firstRowLastColumn="0" w:lastRowFirstColumn="0" w:lastRowLastColumn="0"/>
             </w:pPr>
             <w:r>
-              <w:t>Underside for salg af tilbud.</w:t>
+              <w:t xml:space="preserve">Underside for </w:t>
+            </w:r>
+            <w:r>
+              <w:t xml:space="preserve">køb </w:t>
+            </w:r>
+            <w:r>
+              <w:t>af tilbud.</w:t>
             </w:r>
           </w:p>
           <w:p>
@@ -14213,7 +14389,7 @@
       <w:pPr>
         <w:pStyle w:val="Overskrift3"/>
       </w:pPr>
-      <w:bookmarkStart w:id="28" w:name="_Toc532229564"/>
+      <w:bookmarkStart w:id="28" w:name="_Toc532301478"/>
       <w:r>
         <w:lastRenderedPageBreak/>
         <w:t>US06</w:t>
@@ -14503,7 +14679,7 @@
       <w:pPr>
         <w:pStyle w:val="Overskrift3"/>
       </w:pPr>
-      <w:bookmarkStart w:id="29" w:name="_Toc532229565"/>
+      <w:bookmarkStart w:id="29" w:name="_Toc532301479"/>
       <w:r>
         <w:t>US07</w:t>
       </w:r>
@@ -14906,7 +15082,7 @@
       <w:pPr>
         <w:pStyle w:val="Overskrift3"/>
       </w:pPr>
-      <w:bookmarkStart w:id="30" w:name="_Toc532229566"/>
+      <w:bookmarkStart w:id="30" w:name="_Toc532301480"/>
       <w:r>
         <w:t>US08</w:t>
       </w:r>
@@ -15418,9 +15594,11 @@
       <w:pPr>
         <w:pStyle w:val="Overskrift3"/>
       </w:pPr>
+      <w:bookmarkStart w:id="31" w:name="_Toc532301481"/>
       <w:r>
         <w:t>US09</w:t>
       </w:r>
+      <w:bookmarkEnd w:id="31"/>
     </w:p>
     <w:tbl>
       <w:tblPr>
@@ -15737,9 +15915,11 @@
       <w:pPr>
         <w:pStyle w:val="Overskrift3"/>
       </w:pPr>
+      <w:bookmarkStart w:id="32" w:name="_Toc532301482"/>
       <w:r>
         <w:t>US10</w:t>
       </w:r>
+      <w:bookmarkEnd w:id="32"/>
     </w:p>
     <w:tbl>
       <w:tblPr>
@@ -16036,22 +16216,22 @@
       <w:pPr>
         <w:pStyle w:val="Overskrift2"/>
       </w:pPr>
-      <w:bookmarkStart w:id="31" w:name="_Toc532229567"/>
+      <w:bookmarkStart w:id="33" w:name="_Toc532301483"/>
       <w:r>
         <w:t>Gantt-chart</w:t>
       </w:r>
-      <w:bookmarkEnd w:id="31"/>
+      <w:bookmarkEnd w:id="33"/>
     </w:p>
     <w:p/>
     <w:p>
       <w:pPr>
         <w:pStyle w:val="Overskrift2"/>
       </w:pPr>
-      <w:bookmarkStart w:id="32" w:name="_Toc532229568"/>
+      <w:bookmarkStart w:id="34" w:name="_Toc532301484"/>
       <w:r>
         <w:t>Metrics*</w:t>
       </w:r>
-      <w:bookmarkEnd w:id="32"/>
+      <w:bookmarkEnd w:id="34"/>
     </w:p>
     <w:p/>
     <w:p>
@@ -16074,25 +16254,25 @@
       <w:pPr>
         <w:pStyle w:val="Overskrift1"/>
       </w:pPr>
-      <w:bookmarkStart w:id="33" w:name="_Toc532229569"/>
+      <w:bookmarkStart w:id="35" w:name="_Toc532301485"/>
       <w:r>
         <w:t>SPRINT</w:t>
       </w:r>
       <w:r>
         <w:t xml:space="preserve"> 1</w:t>
       </w:r>
-      <w:bookmarkEnd w:id="33"/>
+      <w:bookmarkEnd w:id="35"/>
     </w:p>
     <w:p/>
     <w:p>
       <w:pPr>
         <w:pStyle w:val="Overskrift2"/>
       </w:pPr>
-      <w:bookmarkStart w:id="34" w:name="_Toc532229570"/>
+      <w:bookmarkStart w:id="36" w:name="_Toc532301486"/>
       <w:r>
         <w:t>SPRINT PLANNING</w:t>
       </w:r>
-      <w:bookmarkEnd w:id="34"/>
+      <w:bookmarkEnd w:id="36"/>
     </w:p>
     <w:p>
       <w:pPr>
@@ -16111,7 +16291,7 @@
       <w:pPr>
         <w:pStyle w:val="Overskrift3"/>
       </w:pPr>
-      <w:bookmarkStart w:id="35" w:name="_Toc532229571"/>
+      <w:bookmarkStart w:id="37" w:name="_Toc532301487"/>
       <w:r>
         <w:t xml:space="preserve">Hvad kan vi aflevere </w:t>
       </w:r>
@@ -16121,11 +16301,19 @@
       <w:r>
         <w:t>følge af den kommende sprint?</w:t>
       </w:r>
-      <w:bookmarkEnd w:id="35"/>
+      <w:bookmarkEnd w:id="37"/>
     </w:p>
     <w:p>
       <w:r>
-        <w:t>Vi kan aflevere et produkt, som gør det muligt for firmaer at oprette en bruger på applikationen, hvor informationerne bliver korrekt gemt i databasen. Vi vil lave en grafisk brugergrænseflade, hvor der hhv. er en underside til firmadata og en til konto-oplysninger. Når et firma opretter sig kan de derefter tilknytte forskellige kategorier til deres bruger. Derudover vil der være mulighed for at redigere disse brugeres stamdata. Når et firma har oprettet en bruger, vil de få et login som er tilknyttet, med de korrekte administrative rettigheder.</w:t>
+        <w:t xml:space="preserve">Vi kan aflevere et produkt, som gør det muligt for firmaer at oprette en bruger på applikationen, hvor informationerne bliver korrekt gemt i databasen. Vi vil lave en grafisk brugergrænseflade, hvor der hhv. er en underside til firmadata og en til konto-oplysninger. Når et firma opretter </w:t>
+      </w:r>
+      <w:proofErr w:type="gramStart"/>
+      <w:r>
+        <w:t>sig</w:t>
+      </w:r>
+      <w:proofErr w:type="gramEnd"/>
+      <w:r>
+        <w:t xml:space="preserve"> kan de derefter tilknytte forskellige kategorier til deres bruger. Derudover vil der være mulighed for at redigere disse brugeres stamdata. Når et firma har oprettet en bruger, vil de få et login som er tilknyttet, med de korrekte administrative rettigheder.</w:t>
       </w:r>
     </w:p>
     <w:p>
@@ -16145,7 +16333,7 @@
       <w:pPr>
         <w:pStyle w:val="Overskrift3"/>
       </w:pPr>
-      <w:bookmarkStart w:id="36" w:name="_Toc532229572"/>
+      <w:bookmarkStart w:id="38" w:name="_Toc532301488"/>
       <w:r>
         <w:t>Hvilke arbejdsmetoder</w:t>
       </w:r>
@@ -16161,7 +16349,7 @@
       <w:r>
         <w:t>?</w:t>
       </w:r>
-      <w:bookmarkEnd w:id="36"/>
+      <w:bookmarkEnd w:id="38"/>
     </w:p>
     <w:p>
       <w:r>
@@ -16223,11 +16411,11 @@
       <w:pPr>
         <w:pStyle w:val="Overskrift3"/>
       </w:pPr>
-      <w:bookmarkStart w:id="37" w:name="_Toc532229573"/>
+      <w:bookmarkStart w:id="39" w:name="_Toc532301489"/>
       <w:r>
         <w:t>Sprint goal</w:t>
       </w:r>
-      <w:bookmarkEnd w:id="37"/>
+      <w:bookmarkEnd w:id="39"/>
     </w:p>
     <w:p>
       <w:r>
@@ -16249,7 +16437,7 @@
           <w:lang w:val="en-GB"/>
         </w:rPr>
       </w:pPr>
-      <w:bookmarkStart w:id="38" w:name="_Toc532229574"/>
+      <w:bookmarkStart w:id="40" w:name="_Toc532301490"/>
       <w:r>
         <w:rPr>
           <w:lang w:val="en-GB"/>
@@ -16262,7 +16450,7 @@
         </w:rPr>
         <w:t>DESCRIPTION</w:t>
       </w:r>
-      <w:bookmarkEnd w:id="38"/>
+      <w:bookmarkEnd w:id="40"/>
     </w:p>
     <w:p>
       <w:pPr>
@@ -16302,14 +16490,14 @@
           <w:lang w:val="en-GB"/>
         </w:rPr>
       </w:pPr>
-      <w:bookmarkStart w:id="39" w:name="_Toc532229575"/>
+      <w:bookmarkStart w:id="41" w:name="_Toc532301491"/>
       <w:r>
         <w:rPr>
           <w:lang w:val="en-GB"/>
         </w:rPr>
         <w:t>USER story 1</w:t>
       </w:r>
-      <w:bookmarkEnd w:id="39"/>
+      <w:bookmarkEnd w:id="41"/>
     </w:p>
     <w:p>
       <w:pPr>
@@ -16322,12 +16510,13 @@
     <w:tbl>
       <w:tblPr>
         <w:tblStyle w:val="Gittertabel4-farve1"/>
-        <w:tblW w:w="9669" w:type="dxa"/>
+        <w:tblW w:w="9628" w:type="dxa"/>
         <w:tblLook w:val="04A0" w:firstRow="1" w:lastRow="0" w:firstColumn="1" w:lastColumn="0" w:noHBand="0" w:noVBand="1"/>
       </w:tblPr>
       <w:tblGrid>
-        <w:gridCol w:w="1367"/>
-        <w:gridCol w:w="8302"/>
+        <w:gridCol w:w="1191"/>
+        <w:gridCol w:w="2065"/>
+        <w:gridCol w:w="6372"/>
       </w:tblGrid>
       <w:tr>
         <w:trPr>
@@ -16336,7 +16525,7 @@
         <w:tc>
           <w:tcPr>
             <w:cnfStyle w:val="001000000000" w:firstRow="0" w:lastRow="0" w:firstColumn="1" w:lastColumn="0" w:oddVBand="0" w:evenVBand="0" w:oddHBand="0" w:evenHBand="0" w:firstRowFirstColumn="0" w:firstRowLastColumn="0" w:lastRowFirstColumn="0" w:lastRowLastColumn="0"/>
-            <w:tcW w:w="1367" w:type="dxa"/>
+            <w:tcW w:w="1191" w:type="dxa"/>
           </w:tcPr>
           <w:p>
             <w:pPr>
@@ -16356,7 +16545,27 @@
         </w:tc>
         <w:tc>
           <w:tcPr>
-            <w:tcW w:w="8302" w:type="dxa"/>
+            <w:tcW w:w="2065" w:type="dxa"/>
+          </w:tcPr>
+          <w:p>
+            <w:pPr>
+              <w:jc w:val="center"/>
+              <w:cnfStyle w:val="100000000000" w:firstRow="1" w:lastRow="0" w:firstColumn="0" w:lastColumn="0" w:oddVBand="0" w:evenVBand="0" w:oddHBand="0" w:evenHBand="0" w:firstRowFirstColumn="0" w:firstRowLastColumn="0" w:lastRowFirstColumn="0" w:lastRowLastColumn="0"/>
+              <w:rPr>
+                <w:lang w:val="en-GB"/>
+              </w:rPr>
+            </w:pPr>
+            <w:r>
+              <w:rPr>
+                <w:lang w:val="en-GB"/>
+              </w:rPr>
+              <w:t>TASK</w:t>
+            </w:r>
+          </w:p>
+        </w:tc>
+        <w:tc>
+          <w:tcPr>
+            <w:tcW w:w="6372" w:type="dxa"/>
           </w:tcPr>
           <w:p>
             <w:pPr>
@@ -16382,7 +16591,7 @@
         <w:tc>
           <w:tcPr>
             <w:cnfStyle w:val="001000000000" w:firstRow="0" w:lastRow="0" w:firstColumn="1" w:lastColumn="0" w:oddVBand="0" w:evenVBand="0" w:oddHBand="0" w:evenHBand="0" w:firstRowFirstColumn="0" w:firstRowLastColumn="0" w:lastRowFirstColumn="0" w:lastRowLastColumn="0"/>
-            <w:tcW w:w="1367" w:type="dxa"/>
+            <w:tcW w:w="1191" w:type="dxa"/>
           </w:tcPr>
           <w:p>
             <w:pPr>
@@ -16400,13 +16609,27 @@
         </w:tc>
         <w:tc>
           <w:tcPr>
-            <w:tcW w:w="8302" w:type="dxa"/>
-          </w:tcPr>
-          <w:p>
-            <w:pPr>
+            <w:tcW w:w="2065" w:type="dxa"/>
+          </w:tcPr>
+          <w:p>
+            <w:pPr>
+              <w:jc w:val="center"/>
               <w:cnfStyle w:val="000000100000" w:firstRow="0" w:lastRow="0" w:firstColumn="0" w:lastColumn="0" w:oddVBand="0" w:evenVBand="0" w:oddHBand="1" w:evenHBand="0" w:firstRowFirstColumn="0" w:firstRowLastColumn="0" w:lastRowFirstColumn="0" w:lastRowLastColumn="0"/>
             </w:pPr>
             <w:r>
+              <w:t>Firma-, bruger- og tilbudstabel oprettes i databasen.</w:t>
+            </w:r>
+          </w:p>
+        </w:tc>
+        <w:tc>
+          <w:tcPr>
+            <w:tcW w:w="6372" w:type="dxa"/>
+          </w:tcPr>
+          <w:p>
+            <w:pPr>
+              <w:cnfStyle w:val="000000100000" w:firstRow="0" w:lastRow="0" w:firstColumn="0" w:lastColumn="0" w:oddVBand="0" w:evenVBand="0" w:oddHBand="1" w:evenHBand="0" w:firstRowFirstColumn="0" w:firstRowLastColumn="0" w:lastRowFirstColumn="0" w:lastRowLastColumn="0"/>
+            </w:pPr>
+            <w:r>
               <w:t xml:space="preserve">Alle tabeller skal være oprettet korrekt, og der skal være forbindelse imellem tilbudstabel og </w:t>
             </w:r>
             <w:proofErr w:type="spellStart"/>
@@ -16415,10 +16638,7 @@
             </w:r>
             <w:proofErr w:type="spellEnd"/>
             <w:r>
-              <w:t>, der skal være kolonner til: ID, e-mail, fornavn, efternavn,</w:t>
-            </w:r>
-            <w:r>
-              <w:t xml:space="preserve"> password, telefonnummer, konto samt adresseoplysninger og konto-oplysninger.</w:t>
+              <w:t>, der skal være kolonner til: ID, e-mail, fornavn, efternavn, password, telefonnummer, konto samt adresseoplysninger og konto-oplysninger.</w:t>
             </w:r>
           </w:p>
         </w:tc>
@@ -16427,7 +16647,7 @@
         <w:tc>
           <w:tcPr>
             <w:cnfStyle w:val="001000000000" w:firstRow="0" w:lastRow="0" w:firstColumn="1" w:lastColumn="0" w:oddVBand="0" w:evenVBand="0" w:oddHBand="0" w:evenHBand="0" w:firstRowFirstColumn="0" w:firstRowLastColumn="0" w:lastRowFirstColumn="0" w:lastRowLastColumn="0"/>
-            <w:tcW w:w="1367" w:type="dxa"/>
+            <w:tcW w:w="1191" w:type="dxa"/>
           </w:tcPr>
           <w:p>
             <w:pPr>
@@ -16445,23 +16665,35 @@
         </w:tc>
         <w:tc>
           <w:tcPr>
-            <w:tcW w:w="8302" w:type="dxa"/>
+            <w:tcW w:w="2065" w:type="dxa"/>
           </w:tcPr>
           <w:p>
             <w:pPr>
               <w:cnfStyle w:val="000000000000" w:firstRow="0" w:lastRow="0" w:firstColumn="0" w:lastColumn="0" w:oddVBand="0" w:evenVBand="0" w:oddHBand="0" w:evenHBand="0" w:firstRowFirstColumn="0" w:firstRowLastColumn="0" w:lastRowFirstColumn="0" w:lastRowLastColumn="0"/>
             </w:pPr>
             <w:r>
-              <w:t>Man skal kunne indtaste firmadata og dette skal gemmes til DB via en knap, herunder: I</w:t>
-            </w:r>
-            <w:r>
-              <w:t xml:space="preserve">D, e-mail, fornavn, efternavn, </w:t>
-            </w:r>
-            <w:r>
-              <w:t>telefonnummer, firmanavn, CVR</w:t>
-            </w:r>
-            <w:r>
-              <w:t xml:space="preserve"> og adresseoplysninger.</w:t>
+              <w:t xml:space="preserve">Underside til firmadata </w:t>
+            </w:r>
+            <w:proofErr w:type="gramStart"/>
+            <w:r>
+              <w:t>inklusiv</w:t>
+            </w:r>
+            <w:proofErr w:type="gramEnd"/>
+            <w:r>
+              <w:t xml:space="preserve"> kontooplysninger.</w:t>
+            </w:r>
+          </w:p>
+        </w:tc>
+        <w:tc>
+          <w:tcPr>
+            <w:tcW w:w="6372" w:type="dxa"/>
+          </w:tcPr>
+          <w:p>
+            <w:pPr>
+              <w:cnfStyle w:val="000000000000" w:firstRow="0" w:lastRow="0" w:firstColumn="0" w:lastColumn="0" w:oddVBand="0" w:evenVBand="0" w:oddHBand="0" w:evenHBand="0" w:firstRowFirstColumn="0" w:firstRowLastColumn="0" w:lastRowFirstColumn="0" w:lastRowLastColumn="0"/>
+            </w:pPr>
+            <w:r>
+              <w:t>Man skal kunne indtaste firmadata og dette skal gemmes til DB via en knap, herunder: ID, e-mail, fornavn, efternavn, telefonnummer, firmanavn, CVR og adresseoplysninger.</w:t>
             </w:r>
           </w:p>
         </w:tc>
@@ -16473,7 +16705,7 @@
         <w:tc>
           <w:tcPr>
             <w:cnfStyle w:val="001000000000" w:firstRow="0" w:lastRow="0" w:firstColumn="1" w:lastColumn="0" w:oddVBand="0" w:evenVBand="0" w:oddHBand="0" w:evenHBand="0" w:firstRowFirstColumn="0" w:firstRowLastColumn="0" w:lastRowFirstColumn="0" w:lastRowLastColumn="0"/>
-            <w:tcW w:w="1367" w:type="dxa"/>
+            <w:tcW w:w="1191" w:type="dxa"/>
           </w:tcPr>
           <w:p>
             <w:pPr>
@@ -16491,75 +16723,55 @@
         </w:tc>
         <w:tc>
           <w:tcPr>
-            <w:tcW w:w="8302" w:type="dxa"/>
+            <w:tcW w:w="2065" w:type="dxa"/>
           </w:tcPr>
           <w:p>
             <w:pPr>
               <w:cnfStyle w:val="000000100000" w:firstRow="0" w:lastRow="0" w:firstColumn="0" w:lastColumn="0" w:oddVBand="0" w:evenVBand="0" w:oddHBand="1" w:evenHBand="0" w:firstRowFirstColumn="0" w:firstRowLastColumn="0" w:lastRowFirstColumn="0" w:lastRowLastColumn="0"/>
             </w:pPr>
             <w:r>
-              <w:t>Man skal</w:t>
-            </w:r>
-            <w:r>
-              <w:t xml:space="preserve"> kunne indtaste kontooplysninger på undersiden for oprettelse af et firma</w:t>
-            </w:r>
-            <w:r>
-              <w:t>, so</w:t>
-            </w:r>
-            <w:r>
-              <w:t>m skal gemmes til databasen</w:t>
-            </w:r>
-            <w:r>
-              <w:t xml:space="preserve"> via </w:t>
-            </w:r>
-            <w:r>
-              <w:t>gem-</w:t>
-            </w:r>
-            <w:r>
-              <w:t>knap,</w:t>
-            </w:r>
-            <w:r>
-              <w:t xml:space="preserve"> med følgende informationer</w:t>
-            </w:r>
-            <w:r>
-              <w:t>:</w:t>
-            </w:r>
+              <w:t>Opret gem-funktion for firma til databasen.</w:t>
+            </w:r>
+          </w:p>
+        </w:tc>
+        <w:tc>
+          <w:tcPr>
+            <w:tcW w:w="6372" w:type="dxa"/>
+          </w:tcPr>
+          <w:p>
+            <w:pPr>
+              <w:cnfStyle w:val="000000100000" w:firstRow="0" w:lastRow="0" w:firstColumn="0" w:lastColumn="0" w:oddVBand="0" w:evenVBand="0" w:oddHBand="1" w:evenHBand="0" w:firstRowFirstColumn="0" w:firstRowLastColumn="0" w:lastRowFirstColumn="0" w:lastRowLastColumn="0"/>
+            </w:pPr>
+            <w:r>
+              <w:t xml:space="preserve">Man skal kunne indtaste kontooplysninger på undersiden for oprettelse af et firma, som skal gemmes til databasen via gem-knap, med følgende informationer: </w:t>
+            </w:r>
+            <w:proofErr w:type="spellStart"/>
+            <w:r>
+              <w:t>account</w:t>
+            </w:r>
+            <w:proofErr w:type="spellEnd"/>
             <w:r>
               <w:t xml:space="preserve"> </w:t>
             </w:r>
             <w:proofErr w:type="spellStart"/>
             <w:r>
-              <w:t>account</w:t>
+              <w:t>number</w:t>
             </w:r>
             <w:proofErr w:type="spellEnd"/>
             <w:r>
+              <w:t xml:space="preserve"> og </w:t>
+            </w:r>
+            <w:proofErr w:type="spellStart"/>
+            <w:r>
+              <w:t>registration</w:t>
+            </w:r>
+            <w:proofErr w:type="spellEnd"/>
+            <w:r>
               <w:t xml:space="preserve"> </w:t>
             </w:r>
             <w:proofErr w:type="spellStart"/>
             <w:r>
               <w:t>number</w:t>
-            </w:r>
-            <w:proofErr w:type="spellEnd"/>
-            <w:r>
-              <w:t xml:space="preserve"> og</w:t>
-            </w:r>
-            <w:r>
-              <w:t xml:space="preserve"> </w:t>
-            </w:r>
-            <w:proofErr w:type="spellStart"/>
-            <w:r>
-              <w:t>registration</w:t>
-            </w:r>
-            <w:proofErr w:type="spellEnd"/>
-            <w:r>
-              <w:t xml:space="preserve"> </w:t>
-            </w:r>
-            <w:proofErr w:type="spellStart"/>
-            <w:r>
-              <w:t>n</w:t>
-            </w:r>
-            <w:r>
-              <w:t>umber</w:t>
             </w:r>
             <w:proofErr w:type="spellEnd"/>
             <w:r>
@@ -16572,7 +16784,7 @@
         <w:tc>
           <w:tcPr>
             <w:cnfStyle w:val="001000000000" w:firstRow="0" w:lastRow="0" w:firstColumn="1" w:lastColumn="0" w:oddVBand="0" w:evenVBand="0" w:oddHBand="0" w:evenHBand="0" w:firstRowFirstColumn="0" w:firstRowLastColumn="0" w:lastRowFirstColumn="0" w:lastRowLastColumn="0"/>
-            <w:tcW w:w="1367" w:type="dxa"/>
+            <w:tcW w:w="1191" w:type="dxa"/>
           </w:tcPr>
           <w:p>
             <w:pPr>
@@ -16590,7 +16802,28 @@
         </w:tc>
         <w:tc>
           <w:tcPr>
-            <w:tcW w:w="8302" w:type="dxa"/>
+            <w:tcW w:w="2065" w:type="dxa"/>
+          </w:tcPr>
+          <w:p>
+            <w:pPr>
+              <w:cnfStyle w:val="000000000000" w:firstRow="0" w:lastRow="0" w:firstColumn="0" w:lastColumn="0" w:oddVBand="0" w:evenVBand="0" w:oddHBand="0" w:evenHBand="0" w:firstRowFirstColumn="0" w:firstRowLastColumn="0" w:lastRowFirstColumn="0" w:lastRowLastColumn="0"/>
+            </w:pPr>
+            <w:r>
+              <w:t xml:space="preserve">Tilknytning af kategorier til </w:t>
+            </w:r>
+            <w:proofErr w:type="gramStart"/>
+            <w:r>
+              <w:t>en firma</w:t>
+            </w:r>
+            <w:proofErr w:type="gramEnd"/>
+            <w:r>
+              <w:t>.</w:t>
+            </w:r>
+          </w:p>
+        </w:tc>
+        <w:tc>
+          <w:tcPr>
+            <w:tcW w:w="6372" w:type="dxa"/>
           </w:tcPr>
           <w:p>
             <w:pPr>
@@ -16639,7 +16872,7 @@
         <w:tc>
           <w:tcPr>
             <w:cnfStyle w:val="001000000000" w:firstRow="0" w:lastRow="0" w:firstColumn="1" w:lastColumn="0" w:oddVBand="0" w:evenVBand="0" w:oddHBand="0" w:evenHBand="0" w:firstRowFirstColumn="0" w:firstRowLastColumn="0" w:lastRowFirstColumn="0" w:lastRowLastColumn="0"/>
-            <w:tcW w:w="1367" w:type="dxa"/>
+            <w:tcW w:w="1191" w:type="dxa"/>
           </w:tcPr>
           <w:p>
             <w:pPr>
@@ -16657,13 +16890,26 @@
         </w:tc>
         <w:tc>
           <w:tcPr>
-            <w:tcW w:w="8302" w:type="dxa"/>
+            <w:tcW w:w="2065" w:type="dxa"/>
           </w:tcPr>
           <w:p>
             <w:pPr>
               <w:cnfStyle w:val="000000100000" w:firstRow="0" w:lastRow="0" w:firstColumn="0" w:lastColumn="0" w:oddVBand="0" w:evenVBand="0" w:oddHBand="1" w:evenHBand="0" w:firstRowFirstColumn="0" w:firstRowLastColumn="0" w:lastRowFirstColumn="0" w:lastRowLastColumn="0"/>
             </w:pPr>
             <w:r>
+              <w:t>Funktion til redigering af stamdata.</w:t>
+            </w:r>
+          </w:p>
+        </w:tc>
+        <w:tc>
+          <w:tcPr>
+            <w:tcW w:w="6372" w:type="dxa"/>
+          </w:tcPr>
+          <w:p>
+            <w:pPr>
+              <w:cnfStyle w:val="000000100000" w:firstRow="0" w:lastRow="0" w:firstColumn="0" w:lastColumn="0" w:oddVBand="0" w:evenVBand="0" w:oddHBand="1" w:evenHBand="0" w:firstRowFirstColumn="0" w:firstRowLastColumn="0" w:lastRowFirstColumn="0" w:lastRowLastColumn="0"/>
+            </w:pPr>
+            <w:r>
               <w:t xml:space="preserve">Man skal kunne redigere et firmas informationer, hvor de redigerede inputs bliver gemt korrekt i databasen. </w:t>
             </w:r>
             <w:proofErr w:type="spellStart"/>
@@ -16696,10 +16942,7 @@
             </w:r>
             <w:proofErr w:type="spellEnd"/>
             <w:r>
-              <w:t xml:space="preserve"> </w:t>
-            </w:r>
-            <w:r>
-              <w:t>magen til dem der gør sig gældende, når man opretter et firma.</w:t>
+              <w:t xml:space="preserve"> magen til dem der gør sig gældende, når man opretter et firma.</w:t>
             </w:r>
           </w:p>
         </w:tc>
@@ -16708,7 +16951,7 @@
         <w:tc>
           <w:tcPr>
             <w:cnfStyle w:val="001000000000" w:firstRow="0" w:lastRow="0" w:firstColumn="1" w:lastColumn="0" w:oddVBand="0" w:evenVBand="0" w:oddHBand="0" w:evenHBand="0" w:firstRowFirstColumn="0" w:firstRowLastColumn="0" w:lastRowFirstColumn="0" w:lastRowLastColumn="0"/>
-            <w:tcW w:w="1367" w:type="dxa"/>
+            <w:tcW w:w="1191" w:type="dxa"/>
           </w:tcPr>
           <w:p>
             <w:pPr>
@@ -16726,7 +16969,20 @@
         </w:tc>
         <w:tc>
           <w:tcPr>
-            <w:tcW w:w="8302" w:type="dxa"/>
+            <w:tcW w:w="2065" w:type="dxa"/>
+          </w:tcPr>
+          <w:p>
+            <w:pPr>
+              <w:cnfStyle w:val="000000000000" w:firstRow="0" w:lastRow="0" w:firstColumn="0" w:lastColumn="0" w:oddVBand="0" w:evenVBand="0" w:oddHBand="0" w:evenHBand="0" w:firstRowFirstColumn="0" w:firstRowLastColumn="0" w:lastRowFirstColumn="0" w:lastRowLastColumn="0"/>
+            </w:pPr>
+            <w:r>
+              <w:t>Login-oplysninger gemmes i database.</w:t>
+            </w:r>
+          </w:p>
+        </w:tc>
+        <w:tc>
+          <w:tcPr>
+            <w:tcW w:w="6372" w:type="dxa"/>
           </w:tcPr>
           <w:p>
             <w:pPr>
@@ -16746,7 +17002,7 @@
         <w:tc>
           <w:tcPr>
             <w:cnfStyle w:val="001000000000" w:firstRow="0" w:lastRow="0" w:firstColumn="1" w:lastColumn="0" w:oddVBand="0" w:evenVBand="0" w:oddHBand="0" w:evenHBand="0" w:firstRowFirstColumn="0" w:firstRowLastColumn="0" w:lastRowFirstColumn="0" w:lastRowLastColumn="0"/>
-            <w:tcW w:w="1367" w:type="dxa"/>
+            <w:tcW w:w="1191" w:type="dxa"/>
           </w:tcPr>
           <w:p>
             <w:pPr>
@@ -16764,37 +17020,41 @@
         </w:tc>
         <w:tc>
           <w:tcPr>
-            <w:tcW w:w="8302" w:type="dxa"/>
-          </w:tcPr>
-          <w:p>
-            <w:pPr>
+            <w:tcW w:w="2065" w:type="dxa"/>
+          </w:tcPr>
+          <w:p>
+            <w:pPr>
+              <w:jc w:val="center"/>
               <w:cnfStyle w:val="000000100000" w:firstRow="0" w:lastRow="0" w:firstColumn="0" w:lastColumn="0" w:oddVBand="0" w:evenVBand="0" w:oddHBand="1" w:evenHBand="0" w:firstRowFirstColumn="0" w:firstRowLastColumn="0" w:lastRowFirstColumn="0" w:lastRowLastColumn="0"/>
             </w:pPr>
             <w:r>
-              <w:t>Der skal laves en login-side, hvor en bruger af system kan indtaste e-mail og password</w:t>
-            </w:r>
-            <w:r>
-              <w:t xml:space="preserve"> og logge ind</w:t>
-            </w:r>
-            <w:r>
-              <w:t>. Disse login-informationer skal stemme overens med informationer i databasen.</w:t>
+              <w:t>Login-funktion der adskiller de forskellige brugere via login.</w:t>
             </w:r>
           </w:p>
           <w:p>
             <w:pPr>
               <w:cnfStyle w:val="000000100000" w:firstRow="0" w:lastRow="0" w:firstColumn="0" w:lastColumn="0" w:oddVBand="0" w:evenVBand="0" w:oddHBand="1" w:evenHBand="0" w:firstRowFirstColumn="0" w:firstRowLastColumn="0" w:lastRowFirstColumn="0" w:lastRowLastColumn="0"/>
             </w:pPr>
-            <w:r>
-              <w:t>Hvis login-oplysningerne er forkerte, skal brugeren ikke logges ind</w:t>
-            </w:r>
-            <w:r>
-              <w:t xml:space="preserve"> og der skal komme en fejlmeddelelse</w:t>
-            </w:r>
-            <w:r>
-              <w:t>. Når en bruger er logget ind, skal system k</w:t>
-            </w:r>
-            <w:r>
-              <w:t xml:space="preserve">unne </w:t>
+          </w:p>
+        </w:tc>
+        <w:tc>
+          <w:tcPr>
+            <w:tcW w:w="6372" w:type="dxa"/>
+          </w:tcPr>
+          <w:p>
+            <w:pPr>
+              <w:cnfStyle w:val="000000100000" w:firstRow="0" w:lastRow="0" w:firstColumn="0" w:lastColumn="0" w:oddVBand="0" w:evenVBand="0" w:oddHBand="1" w:evenHBand="0" w:firstRowFirstColumn="0" w:firstRowLastColumn="0" w:lastRowFirstColumn="0" w:lastRowLastColumn="0"/>
+            </w:pPr>
+            <w:r>
+              <w:t>Der skal laves en login-side, hvor en bruger af system kan indtaste e-mail og password og logge ind. Disse login-informationer skal stemme overens med informationer i databasen.</w:t>
+            </w:r>
+          </w:p>
+          <w:p>
+            <w:pPr>
+              <w:cnfStyle w:val="000000100000" w:firstRow="0" w:lastRow="0" w:firstColumn="0" w:lastColumn="0" w:oddVBand="0" w:evenVBand="0" w:oddHBand="1" w:evenHBand="0" w:firstRowFirstColumn="0" w:firstRowLastColumn="0" w:lastRowFirstColumn="0" w:lastRowLastColumn="0"/>
+            </w:pPr>
+            <w:r>
+              <w:t xml:space="preserve">Hvis login-oplysningerne er forkerte, skal brugeren ikke logges ind og der skal komme en fejlmeddelelse. Når en bruger er logget ind, skal system kunne </w:t>
             </w:r>
             <w:proofErr w:type="spellStart"/>
             <w:r>
@@ -16819,11 +17079,11 @@
       <w:pPr>
         <w:pStyle w:val="Overskrift3"/>
       </w:pPr>
-      <w:bookmarkStart w:id="40" w:name="_Toc532229576"/>
+      <w:bookmarkStart w:id="42" w:name="_Toc532301492"/>
       <w:r>
         <w:t>USER story 2</w:t>
       </w:r>
-      <w:bookmarkEnd w:id="40"/>
+      <w:bookmarkEnd w:id="42"/>
     </w:p>
     <w:p>
       <w:pPr>
@@ -16835,12 +17095,13 @@
     <w:tbl>
       <w:tblPr>
         <w:tblStyle w:val="Gittertabel4-farve1"/>
-        <w:tblW w:w="9669" w:type="dxa"/>
+        <w:tblW w:w="9628" w:type="dxa"/>
         <w:tblLook w:val="04A0" w:firstRow="1" w:lastRow="0" w:firstColumn="1" w:lastColumn="0" w:noHBand="0" w:noVBand="1"/>
       </w:tblPr>
       <w:tblGrid>
-        <w:gridCol w:w="1367"/>
-        <w:gridCol w:w="8302"/>
+        <w:gridCol w:w="1159"/>
+        <w:gridCol w:w="2184"/>
+        <w:gridCol w:w="6285"/>
       </w:tblGrid>
       <w:tr>
         <w:trPr>
@@ -16849,7 +17110,7 @@
         <w:tc>
           <w:tcPr>
             <w:cnfStyle w:val="001000000000" w:firstRow="0" w:lastRow="0" w:firstColumn="1" w:lastColumn="0" w:oddVBand="0" w:evenVBand="0" w:oddHBand="0" w:evenHBand="0" w:firstRowFirstColumn="0" w:firstRowLastColumn="0" w:lastRowFirstColumn="0" w:lastRowLastColumn="0"/>
-            <w:tcW w:w="1367" w:type="dxa"/>
+            <w:tcW w:w="1174" w:type="dxa"/>
           </w:tcPr>
           <w:p>
             <w:pPr>
@@ -16868,7 +17129,21 @@
         </w:tc>
         <w:tc>
           <w:tcPr>
-            <w:tcW w:w="8302" w:type="dxa"/>
+            <w:tcW w:w="1940" w:type="dxa"/>
+          </w:tcPr>
+          <w:p>
+            <w:pPr>
+              <w:jc w:val="center"/>
+              <w:cnfStyle w:val="100000000000" w:firstRow="1" w:lastRow="0" w:firstColumn="0" w:lastColumn="0" w:oddVBand="0" w:evenVBand="0" w:oddHBand="0" w:evenHBand="0" w:firstRowFirstColumn="0" w:firstRowLastColumn="0" w:lastRowFirstColumn="0" w:lastRowLastColumn="0"/>
+            </w:pPr>
+            <w:r>
+              <w:t>TASK</w:t>
+            </w:r>
+          </w:p>
+        </w:tc>
+        <w:tc>
+          <w:tcPr>
+            <w:tcW w:w="6514" w:type="dxa"/>
           </w:tcPr>
           <w:p>
             <w:pPr>
@@ -16888,7 +17163,7 @@
         <w:tc>
           <w:tcPr>
             <w:cnfStyle w:val="001000000000" w:firstRow="0" w:lastRow="0" w:firstColumn="1" w:lastColumn="0" w:oddVBand="0" w:evenVBand="0" w:oddHBand="0" w:evenHBand="0" w:firstRowFirstColumn="0" w:firstRowLastColumn="0" w:lastRowFirstColumn="0" w:lastRowLastColumn="0"/>
-            <w:tcW w:w="1367" w:type="dxa"/>
+            <w:tcW w:w="1174" w:type="dxa"/>
           </w:tcPr>
           <w:p>
             <w:pPr>
@@ -16906,13 +17181,26 @@
         </w:tc>
         <w:tc>
           <w:tcPr>
-            <w:tcW w:w="8302" w:type="dxa"/>
+            <w:tcW w:w="1940" w:type="dxa"/>
           </w:tcPr>
           <w:p>
             <w:pPr>
               <w:cnfStyle w:val="000000100000" w:firstRow="0" w:lastRow="0" w:firstColumn="0" w:lastColumn="0" w:oddVBand="0" w:evenVBand="0" w:oddHBand="1" w:evenHBand="0" w:firstRowFirstColumn="0" w:firstRowLastColumn="0" w:lastRowFirstColumn="0" w:lastRowLastColumn="0"/>
             </w:pPr>
             <w:r>
+              <w:t>Kundetabel oprettes i database.</w:t>
+            </w:r>
+          </w:p>
+        </w:tc>
+        <w:tc>
+          <w:tcPr>
+            <w:tcW w:w="6514" w:type="dxa"/>
+          </w:tcPr>
+          <w:p>
+            <w:pPr>
+              <w:cnfStyle w:val="000000100000" w:firstRow="0" w:lastRow="0" w:firstColumn="0" w:lastColumn="0" w:oddVBand="0" w:evenVBand="0" w:oddHBand="1" w:evenHBand="0" w:firstRowFirstColumn="0" w:firstRowLastColumn="0" w:lastRowFirstColumn="0" w:lastRowLastColumn="0"/>
+            </w:pPr>
+            <w:r>
               <w:t xml:space="preserve">Der skal oprettes tabel til kunde i database med de korrekte informationer: city, country, </w:t>
             </w:r>
             <w:proofErr w:type="spellStart"/>
@@ -16961,15 +17249,7 @@
             </w:r>
             <w:proofErr w:type="spellEnd"/>
             <w:r>
-              <w:t xml:space="preserve"> og GDPR </w:t>
-            </w:r>
-            <w:proofErr w:type="spellStart"/>
-            <w:r>
-              <w:t>consent</w:t>
-            </w:r>
-            <w:proofErr w:type="spellEnd"/>
-            <w:r>
-              <w:t xml:space="preserve">, cardtype, </w:t>
+              <w:t xml:space="preserve"> og GDPR consent, cardtype, </w:t>
             </w:r>
             <w:proofErr w:type="spellStart"/>
             <w:r>
@@ -17037,7 +17317,7 @@
         <w:tc>
           <w:tcPr>
             <w:cnfStyle w:val="001000000000" w:firstRow="0" w:lastRow="0" w:firstColumn="1" w:lastColumn="0" w:oddVBand="0" w:evenVBand="0" w:oddHBand="0" w:evenHBand="0" w:firstRowFirstColumn="0" w:firstRowLastColumn="0" w:lastRowFirstColumn="0" w:lastRowLastColumn="0"/>
-            <w:tcW w:w="1367" w:type="dxa"/>
+            <w:tcW w:w="1174" w:type="dxa"/>
           </w:tcPr>
           <w:p>
             <w:pPr>
@@ -17055,11 +17335,24 @@
         </w:tc>
         <w:tc>
           <w:tcPr>
-            <w:tcW w:w="8302" w:type="dxa"/>
+            <w:tcW w:w="1940" w:type="dxa"/>
           </w:tcPr>
           <w:p>
             <w:pPr>
               <w:cnfStyle w:val="000000000000" w:firstRow="0" w:lastRow="0" w:firstColumn="0" w:lastColumn="0" w:oddVBand="0" w:evenVBand="0" w:oddHBand="0" w:evenHBand="0" w:firstRowFirstColumn="0" w:firstRowLastColumn="0" w:lastRowFirstColumn="0" w:lastRowLastColumn="0"/>
+            </w:pPr>
+            <w:r>
+              <w:t>Underside til kundeinformation med kategorier.</w:t>
+            </w:r>
+          </w:p>
+        </w:tc>
+        <w:tc>
+          <w:tcPr>
+            <w:tcW w:w="6514" w:type="dxa"/>
+          </w:tcPr>
+          <w:p>
+            <w:pPr>
+              <w:cnfStyle w:val="000000000000" w:firstRow="0" w:lastRow="0" w:firstColumn="0" w:lastColumn="0" w:oddVBand="0" w:evenVBand="0" w:oddHBand="0" w:evenHBand="0" w:firstRowFirstColumn="0" w:firstRowLastColumn="0" w:lastRowFirstColumn="0" w:lastRowLastColumn="0"/>
               <w:rPr>
                 <w:lang w:val="en-GB"/>
               </w:rPr>
@@ -17213,7 +17506,16 @@
               <w:cnfStyle w:val="000000000000" w:firstRow="0" w:lastRow="0" w:firstColumn="0" w:lastColumn="0" w:oddVBand="0" w:evenVBand="0" w:oddHBand="0" w:evenHBand="0" w:firstRowFirstColumn="0" w:firstRowLastColumn="0" w:lastRowFirstColumn="0" w:lastRowLastColumn="0"/>
             </w:pPr>
             <w:r>
-              <w:t xml:space="preserve">Disse felter skal garderes mod fejl 40(brugerfejl), således at der kun kan indtastes korrekte oplysninger der følger vores patterns og </w:t>
+              <w:lastRenderedPageBreak/>
+              <w:t xml:space="preserve">Disse felter skal garderes mod fejl 40(brugerfejl), </w:t>
+            </w:r>
+            <w:proofErr w:type="gramStart"/>
+            <w:r>
+              <w:t>således at</w:t>
+            </w:r>
+            <w:proofErr w:type="gramEnd"/>
+            <w:r>
+              <w:t xml:space="preserve"> der kun kan indtastes korrekte oplysninger der følger vores patterns og </w:t>
             </w:r>
             <w:proofErr w:type="spellStart"/>
             <w:r>
@@ -17245,7 +17547,15 @@
               <w:cnfStyle w:val="000000000000" w:firstRow="0" w:lastRow="0" w:firstColumn="0" w:lastColumn="0" w:oddVBand="0" w:evenVBand="0" w:oddHBand="0" w:evenHBand="0" w:firstRowFirstColumn="0" w:firstRowLastColumn="0" w:lastRowFirstColumn="0" w:lastRowLastColumn="0"/>
             </w:pPr>
             <w:r>
-              <w:t>Alle disse felter skal gemmes korrekt i databasen, såfremt at kundens input er gyldigt.</w:t>
+              <w:t xml:space="preserve">Alle disse felter skal gemmes korrekt i databasen, </w:t>
+            </w:r>
+            <w:proofErr w:type="gramStart"/>
+            <w:r>
+              <w:t>såfremt</w:t>
+            </w:r>
+            <w:proofErr w:type="gramEnd"/>
+            <w:r>
+              <w:t xml:space="preserve"> at kundens input er gyldigt.</w:t>
             </w:r>
           </w:p>
         </w:tc>
@@ -17257,7 +17567,7 @@
         <w:tc>
           <w:tcPr>
             <w:cnfStyle w:val="001000000000" w:firstRow="0" w:lastRow="0" w:firstColumn="1" w:lastColumn="0" w:oddVBand="0" w:evenVBand="0" w:oddHBand="0" w:evenHBand="0" w:firstRowFirstColumn="0" w:firstRowLastColumn="0" w:lastRowFirstColumn="0" w:lastRowLastColumn="0"/>
-            <w:tcW w:w="1367" w:type="dxa"/>
+            <w:tcW w:w="1174" w:type="dxa"/>
           </w:tcPr>
           <w:p>
             <w:pPr>
@@ -17269,19 +17579,33 @@
               <w:rPr>
                 <w:lang w:val="en-GB"/>
               </w:rPr>
+              <w:lastRenderedPageBreak/>
               <w:t>US02.4</w:t>
             </w:r>
           </w:p>
         </w:tc>
         <w:tc>
           <w:tcPr>
-            <w:tcW w:w="8302" w:type="dxa"/>
+            <w:tcW w:w="1940" w:type="dxa"/>
           </w:tcPr>
           <w:p>
             <w:pPr>
               <w:cnfStyle w:val="000000100000" w:firstRow="0" w:lastRow="0" w:firstColumn="0" w:lastColumn="0" w:oddVBand="0" w:evenVBand="0" w:oddHBand="1" w:evenHBand="0" w:firstRowFirstColumn="0" w:firstRowLastColumn="0" w:lastRowFirstColumn="0" w:lastRowLastColumn="0"/>
             </w:pPr>
             <w:r>
+              <w:t>Underside til betalingsinformationer</w:t>
+            </w:r>
+          </w:p>
+        </w:tc>
+        <w:tc>
+          <w:tcPr>
+            <w:tcW w:w="6514" w:type="dxa"/>
+          </w:tcPr>
+          <w:p>
+            <w:pPr>
+              <w:cnfStyle w:val="000000100000" w:firstRow="0" w:lastRow="0" w:firstColumn="0" w:lastColumn="0" w:oddVBand="0" w:evenVBand="0" w:oddHBand="1" w:evenHBand="0" w:firstRowFirstColumn="0" w:firstRowLastColumn="0" w:lastRowFirstColumn="0" w:lastRowLastColumn="0"/>
+            </w:pPr>
+            <w:r>
               <w:t xml:space="preserve">Der skal oprettes en ny underside som kunden bliver </w:t>
             </w:r>
             <w:proofErr w:type="spellStart"/>
@@ -17294,7 +17618,6 @@
             </w:r>
             <w:proofErr w:type="spellStart"/>
             <w:r>
-              <w:lastRenderedPageBreak/>
               <w:t>creditCardNumber</w:t>
             </w:r>
             <w:proofErr w:type="spellEnd"/>
@@ -17323,15 +17646,7 @@
             </w:r>
             <w:proofErr w:type="spellEnd"/>
             <w:r>
-              <w:t xml:space="preserve"> input </w:t>
-            </w:r>
-            <w:proofErr w:type="spellStart"/>
-            <w:r>
-              <w:t>fields</w:t>
-            </w:r>
-            <w:proofErr w:type="spellEnd"/>
-            <w:r>
-              <w:t xml:space="preserve"> med korrekte patterns og </w:t>
+              <w:t xml:space="preserve"> input fields med korrekte patterns og </w:t>
             </w:r>
             <w:proofErr w:type="spellStart"/>
             <w:r>
@@ -17348,7 +17663,7 @@
         <w:tc>
           <w:tcPr>
             <w:cnfStyle w:val="001000000000" w:firstRow="0" w:lastRow="0" w:firstColumn="1" w:lastColumn="0" w:oddVBand="0" w:evenVBand="0" w:oddHBand="0" w:evenHBand="0" w:firstRowFirstColumn="0" w:firstRowLastColumn="0" w:lastRowFirstColumn="0" w:lastRowLastColumn="0"/>
-            <w:tcW w:w="1367" w:type="dxa"/>
+            <w:tcW w:w="1174" w:type="dxa"/>
           </w:tcPr>
           <w:p>
             <w:pPr>
@@ -17360,14 +17675,26 @@
               <w:rPr>
                 <w:lang w:val="en-GB"/>
               </w:rPr>
-              <w:lastRenderedPageBreak/>
               <w:t>US02.5</w:t>
             </w:r>
           </w:p>
         </w:tc>
         <w:tc>
           <w:tcPr>
-            <w:tcW w:w="8302" w:type="dxa"/>
+            <w:tcW w:w="1940" w:type="dxa"/>
+          </w:tcPr>
+          <w:p>
+            <w:pPr>
+              <w:cnfStyle w:val="000000000000" w:firstRow="0" w:lastRow="0" w:firstColumn="0" w:lastColumn="0" w:oddVBand="0" w:evenVBand="0" w:oddHBand="0" w:evenHBand="0" w:firstRowFirstColumn="0" w:firstRowLastColumn="0" w:lastRowFirstColumn="0" w:lastRowLastColumn="0"/>
+            </w:pPr>
+            <w:r>
+              <w:t>Gem-funktion for kunde.</w:t>
+            </w:r>
+          </w:p>
+        </w:tc>
+        <w:tc>
+          <w:tcPr>
+            <w:tcW w:w="6514" w:type="dxa"/>
           </w:tcPr>
           <w:p>
             <w:pPr>
@@ -17395,7 +17722,7 @@
         <w:tc>
           <w:tcPr>
             <w:cnfStyle w:val="001000000000" w:firstRow="0" w:lastRow="0" w:firstColumn="1" w:lastColumn="0" w:oddVBand="0" w:evenVBand="0" w:oddHBand="0" w:evenHBand="0" w:firstRowFirstColumn="0" w:firstRowLastColumn="0" w:lastRowFirstColumn="0" w:lastRowLastColumn="0"/>
-            <w:tcW w:w="1367" w:type="dxa"/>
+            <w:tcW w:w="1174" w:type="dxa"/>
           </w:tcPr>
           <w:p>
             <w:pPr>
@@ -17413,13 +17740,32 @@
         </w:tc>
         <w:tc>
           <w:tcPr>
-            <w:tcW w:w="8302" w:type="dxa"/>
-          </w:tcPr>
-          <w:p>
-            <w:pPr>
+            <w:tcW w:w="1940" w:type="dxa"/>
+          </w:tcPr>
+          <w:p>
+            <w:pPr>
+              <w:jc w:val="center"/>
               <w:cnfStyle w:val="000000100000" w:firstRow="0" w:lastRow="0" w:firstColumn="0" w:lastColumn="0" w:oddVBand="0" w:evenVBand="0" w:oddHBand="1" w:evenHBand="0" w:firstRowFirstColumn="0" w:firstRowLastColumn="0" w:lastRowFirstColumn="0" w:lastRowLastColumn="0"/>
             </w:pPr>
             <w:r>
+              <w:t>Funktion til redigering af stamdata.</w:t>
+            </w:r>
+          </w:p>
+          <w:p>
+            <w:pPr>
+              <w:cnfStyle w:val="000000100000" w:firstRow="0" w:lastRow="0" w:firstColumn="0" w:lastColumn="0" w:oddVBand="0" w:evenVBand="0" w:oddHBand="1" w:evenHBand="0" w:firstRowFirstColumn="0" w:firstRowLastColumn="0" w:lastRowFirstColumn="0" w:lastRowLastColumn="0"/>
+            </w:pPr>
+          </w:p>
+        </w:tc>
+        <w:tc>
+          <w:tcPr>
+            <w:tcW w:w="6514" w:type="dxa"/>
+          </w:tcPr>
+          <w:p>
+            <w:pPr>
+              <w:cnfStyle w:val="000000100000" w:firstRow="0" w:lastRow="0" w:firstColumn="0" w:lastColumn="0" w:oddVBand="0" w:evenVBand="0" w:oddHBand="1" w:evenHBand="0" w:firstRowFirstColumn="0" w:firstRowLastColumn="0" w:lastRowFirstColumn="0" w:lastRowLastColumn="0"/>
+            </w:pPr>
+            <w:r>
               <w:t xml:space="preserve">Man skal kunne redigere en kundes informationer, hvor de redigerede inputs bliver gemt korrekt i databasen. </w:t>
             </w:r>
             <w:proofErr w:type="spellStart"/>
@@ -17436,10 +17782,7 @@
             </w:r>
             <w:proofErr w:type="gramEnd"/>
             <w:r>
-              <w:t>da det er bruger-login).</w:t>
-            </w:r>
-            <w:r>
-              <w:t xml:space="preserve"> Der skal både laves en underside for redigering af kundens stamdata og en for deres betalingsoplysninger. Begge disse undersider skal være udfyldt med de eksisterende data, når undersiden vises til at starte med.</w:t>
+              <w:t>da det er bruger-login). Der skal både laves en underside for redigering af kundens stamdata og en for deres betalingsoplysninger. Begge disse undersider skal være udfyldt med de eksisterende data, når undersiden vises til at starte med.</w:t>
             </w:r>
           </w:p>
           <w:p>
@@ -17447,13 +17790,7 @@
               <w:cnfStyle w:val="000000100000" w:firstRow="0" w:lastRow="0" w:firstColumn="0" w:lastColumn="0" w:oddVBand="0" w:evenVBand="0" w:oddHBand="1" w:evenHBand="0" w:firstRowFirstColumn="0" w:firstRowLastColumn="0" w:lastRowFirstColumn="0" w:lastRowLastColumn="0"/>
             </w:pPr>
             <w:r>
-              <w:t xml:space="preserve">Det skal ikke være muligt at indtaste ugyldige inputs, </w:t>
-            </w:r>
-            <w:r>
-              <w:t>felterne</w:t>
-            </w:r>
-            <w:r>
-              <w:t xml:space="preserve"> skal følge anvendte patterns og </w:t>
+              <w:t xml:space="preserve">Det skal ikke være muligt at indtaste ugyldige inputs, felterne skal følge anvendte patterns og </w:t>
             </w:r>
             <w:proofErr w:type="spellStart"/>
             <w:r>
@@ -17481,7 +17818,7 @@
       <w:pPr>
         <w:pStyle w:val="Overskrift2"/>
       </w:pPr>
-      <w:bookmarkStart w:id="41" w:name="_Toc532229577"/>
+      <w:bookmarkStart w:id="43" w:name="_Toc532301493"/>
       <w:r>
         <w:t>ACCEPTANCE</w:t>
       </w:r>
@@ -17491,7 +17828,7 @@
       <w:r>
         <w:t>TEST</w:t>
       </w:r>
-      <w:bookmarkEnd w:id="41"/>
+      <w:bookmarkEnd w:id="43"/>
     </w:p>
     <w:p>
       <w:pPr>
@@ -17531,7 +17868,15 @@
       </w:r>
       <w:proofErr w:type="spellEnd"/>
       <w:r>
-        <w:t xml:space="preserve"> test, hvor vi i ID kolonnen har opsat det på følgende made: </w:t>
+        <w:t xml:space="preserve"> test, hvor vi i </w:t>
+      </w:r>
+      <w:proofErr w:type="gramStart"/>
+      <w:r>
+        <w:t>ID kolonnen</w:t>
+      </w:r>
+      <w:proofErr w:type="gramEnd"/>
+      <w:r>
+        <w:t xml:space="preserve"> har opsat det på følgende made: </w:t>
       </w:r>
       <w:r>
         <w:t>Testen er sat op således:</w:t>
@@ -17629,7 +17974,15 @@
     </w:p>
     <w:p>
       <w:r>
-        <w:t>Vi har taget udgangspunkt I en række tasks fra vores US01, for at demonstrere hvordan testsne skal udføres</w:t>
+        <w:t xml:space="preserve">Vi har taget udgangspunkt I en række tasks fra vores US01, for at demonstrere hvordan </w:t>
+      </w:r>
+      <w:proofErr w:type="spellStart"/>
+      <w:r>
+        <w:t>testsne</w:t>
+      </w:r>
+      <w:proofErr w:type="spellEnd"/>
+      <w:r>
+        <w:t xml:space="preserve"> skal udføres</w:t>
       </w:r>
       <w:r>
         <w:t>:</w:t>
@@ -17909,6 +18262,7 @@
               <w:rPr>
                 <w:lang w:val="en-GB"/>
               </w:rPr>
+              <w:lastRenderedPageBreak/>
               <w:t>US01.5.3</w:t>
             </w:r>
           </w:p>
@@ -18113,8 +18467,13 @@
             <w:pPr>
               <w:cnfStyle w:val="000000100000" w:firstRow="0" w:lastRow="0" w:firstColumn="0" w:lastColumn="0" w:oddVBand="0" w:evenVBand="0" w:oddHBand="1" w:evenHBand="0" w:firstRowFirstColumn="0" w:firstRowLastColumn="0" w:lastRowFirstColumn="0" w:lastRowLastColumn="0"/>
             </w:pPr>
-            <w:r>
-              <w:t>Overskrives eksisterende data i databasen korrekt</w:t>
+            <w:proofErr w:type="spellStart"/>
+            <w:r>
+              <w:t>Overskrives</w:t>
+            </w:r>
+            <w:proofErr w:type="spellEnd"/>
+            <w:r>
+              <w:t xml:space="preserve"> eksisterende data i databasen korrekt</w:t>
             </w:r>
           </w:p>
         </w:tc>
@@ -18135,7 +18494,6 @@
               <w:rPr>
                 <w:lang w:val="en-GB"/>
               </w:rPr>
-              <w:lastRenderedPageBreak/>
               <w:t>US01.6.3</w:t>
             </w:r>
           </w:p>
@@ -18189,7 +18547,33 @@
             <w:cnfStyle w:val="001000000000" w:firstRow="0" w:lastRow="0" w:firstColumn="1" w:lastColumn="0" w:oddVBand="0" w:evenVBand="0" w:oddHBand="0" w:evenHBand="0" w:firstRowFirstColumn="0" w:firstRowLastColumn="0" w:lastRowFirstColumn="0" w:lastRowLastColumn="0"/>
             <w:tcW w:w="1367" w:type="dxa"/>
           </w:tcPr>
-          <w:p/>
+          <w:p>
+            <w:pPr>
+              <w:rPr>
+                <w:lang w:val="en-GB"/>
+              </w:rPr>
+            </w:pPr>
+            <w:bookmarkStart w:id="44" w:name="_GoBack"/>
+            <w:bookmarkEnd w:id="44"/>
+            <w:r>
+              <w:rPr>
+                <w:lang w:val="en-GB"/>
+              </w:rPr>
+              <w:t>US01.</w:t>
+            </w:r>
+            <w:r>
+              <w:rPr>
+                <w:lang w:val="en-GB"/>
+              </w:rPr>
+              <w:t>4</w:t>
+            </w:r>
+            <w:r>
+              <w:rPr>
+                <w:lang w:val="en-GB"/>
+              </w:rPr>
+              <w:t>.1</w:t>
+            </w:r>
+          </w:p>
         </w:tc>
         <w:tc>
           <w:tcPr>
@@ -18199,6 +18583,9 @@
             <w:pPr>
               <w:cnfStyle w:val="000000100000" w:firstRow="0" w:lastRow="0" w:firstColumn="0" w:lastColumn="0" w:oddVBand="0" w:evenVBand="0" w:oddHBand="1" w:evenHBand="0" w:firstRowFirstColumn="0" w:firstRowLastColumn="0" w:lastRowFirstColumn="0" w:lastRowLastColumn="0"/>
             </w:pPr>
+            <w:r>
+              <w:t>Et firma opretter en konto</w:t>
+            </w:r>
           </w:p>
         </w:tc>
         <w:tc>
@@ -18209,6 +18596,9 @@
             <w:pPr>
               <w:cnfStyle w:val="000000100000" w:firstRow="0" w:lastRow="0" w:firstColumn="0" w:lastColumn="0" w:oddVBand="0" w:evenVBand="0" w:oddHBand="1" w:evenHBand="0" w:firstRowFirstColumn="0" w:firstRowLastColumn="0" w:lastRowFirstColumn="0" w:lastRowLastColumn="0"/>
             </w:pPr>
+            <w:r>
+              <w:t>Informationerne er gyldige</w:t>
+            </w:r>
           </w:p>
         </w:tc>
         <w:tc>
@@ -18219,6 +18609,9 @@
             <w:pPr>
               <w:cnfStyle w:val="000000100000" w:firstRow="0" w:lastRow="0" w:firstColumn="0" w:lastColumn="0" w:oddVBand="0" w:evenVBand="0" w:oddHBand="1" w:evenHBand="0" w:firstRowFirstColumn="0" w:firstRowLastColumn="0" w:lastRowFirstColumn="0" w:lastRowLastColumn="0"/>
             </w:pPr>
+            <w:r>
+              <w:t>Opret bruger I database</w:t>
+            </w:r>
           </w:p>
         </w:tc>
       </w:tr>
@@ -18250,7 +18643,7 @@
               <w:rPr>
                 <w:lang w:val="en-GB"/>
               </w:rPr>
-              <w:t>.1</w:t>
+              <w:t>.2</w:t>
             </w:r>
           </w:p>
         </w:tc>
@@ -18276,7 +18669,7 @@
               <w:cnfStyle w:val="000000000000" w:firstRow="0" w:lastRow="0" w:firstColumn="0" w:lastColumn="0" w:oddVBand="0" w:evenVBand="0" w:oddHBand="0" w:evenHBand="0" w:firstRowFirstColumn="0" w:firstRowLastColumn="0" w:lastRowFirstColumn="0" w:lastRowLastColumn="0"/>
             </w:pPr>
             <w:r>
-              <w:t>Informationerne er gyldige</w:t>
+              <w:t>Informationerne er ugyldige</w:t>
             </w:r>
           </w:p>
         </w:tc>
@@ -18289,7 +18682,7 @@
               <w:cnfStyle w:val="000000000000" w:firstRow="0" w:lastRow="0" w:firstColumn="0" w:lastColumn="0" w:oddVBand="0" w:evenVBand="0" w:oddHBand="0" w:evenHBand="0" w:firstRowFirstColumn="0" w:firstRowLastColumn="0" w:lastRowFirstColumn="0" w:lastRowLastColumn="0"/>
             </w:pPr>
             <w:r>
-              <w:t>Opret bruger I database</w:t>
+              <w:t>Gemmes data ikke, og fejlmeddelelse vises</w:t>
             </w:r>
           </w:p>
         </w:tc>
@@ -18313,19 +18706,7 @@
               <w:rPr>
                 <w:lang w:val="en-GB"/>
               </w:rPr>
-              <w:t>US01.</w:t>
-            </w:r>
-            <w:r>
-              <w:rPr>
-                <w:lang w:val="en-GB"/>
-              </w:rPr>
-              <w:t>4</w:t>
-            </w:r>
-            <w:r>
-              <w:rPr>
-                <w:lang w:val="en-GB"/>
-              </w:rPr>
-              <w:t>.2</w:t>
+              <w:t>US01.7.1</w:t>
             </w:r>
           </w:p>
         </w:tc>
@@ -18351,7 +18732,13 @@
               <w:cnfStyle w:val="000000100000" w:firstRow="0" w:lastRow="0" w:firstColumn="0" w:lastColumn="0" w:oddVBand="0" w:evenVBand="0" w:oddHBand="1" w:evenHBand="0" w:firstRowFirstColumn="0" w:firstRowLastColumn="0" w:lastRowFirstColumn="0" w:lastRowLastColumn="0"/>
             </w:pPr>
             <w:r>
-              <w:t>Informationerne er ugyldige</w:t>
+              <w:t>E</w:t>
+            </w:r>
+            <w:r>
+              <w:t>-</w:t>
+            </w:r>
+            <w:r>
+              <w:t>mail allerede findes I database</w:t>
             </w:r>
           </w:p>
         </w:tc>
@@ -18364,7 +18751,7 @@
               <w:cnfStyle w:val="000000100000" w:firstRow="0" w:lastRow="0" w:firstColumn="0" w:lastColumn="0" w:oddVBand="0" w:evenVBand="0" w:oddHBand="1" w:evenHBand="0" w:firstRowFirstColumn="0" w:firstRowLastColumn="0" w:lastRowFirstColumn="0" w:lastRowLastColumn="0"/>
             </w:pPr>
             <w:r>
-              <w:t>Gemmes data ikke, og fejlmeddelelse vises</w:t>
+              <w:t>Gemmes data ikke, og fejlmeddelelse om duplikering vises</w:t>
             </w:r>
           </w:p>
         </w:tc>
@@ -18385,7 +18772,7 @@
               <w:rPr>
                 <w:lang w:val="en-GB"/>
               </w:rPr>
-              <w:t>US01.7.1</w:t>
+              <w:t>US01.8.1</w:t>
             </w:r>
           </w:p>
         </w:tc>
@@ -18398,7 +18785,10 @@
               <w:cnfStyle w:val="000000000000" w:firstRow="0" w:lastRow="0" w:firstColumn="0" w:lastColumn="0" w:oddVBand="0" w:evenVBand="0" w:oddHBand="0" w:evenHBand="0" w:firstRowFirstColumn="0" w:firstRowLastColumn="0" w:lastRowFirstColumn="0" w:lastRowLastColumn="0"/>
             </w:pPr>
             <w:r>
-              <w:t>Et firma opretter en konto</w:t>
+              <w:t>En bruger logger ind på applikationen</w:t>
+            </w:r>
+            <w:r>
+              <w:t xml:space="preserve"> med et gyldigt login</w:t>
             </w:r>
           </w:p>
         </w:tc>
@@ -18411,13 +18801,7 @@
               <w:cnfStyle w:val="000000000000" w:firstRow="0" w:lastRow="0" w:firstColumn="0" w:lastColumn="0" w:oddVBand="0" w:evenVBand="0" w:oddHBand="0" w:evenHBand="0" w:firstRowFirstColumn="0" w:firstRowLastColumn="0" w:lastRowFirstColumn="0" w:lastRowLastColumn="0"/>
             </w:pPr>
             <w:r>
-              <w:t>E</w:t>
-            </w:r>
-            <w:r>
-              <w:t>-</w:t>
-            </w:r>
-            <w:r>
-              <w:t>mail allerede findes I database</w:t>
+              <w:t>Login-typen er firma</w:t>
             </w:r>
           </w:p>
         </w:tc>
@@ -18430,7 +18814,13 @@
               <w:cnfStyle w:val="000000000000" w:firstRow="0" w:lastRow="0" w:firstColumn="0" w:lastColumn="0" w:oddVBand="0" w:evenVBand="0" w:oddHBand="0" w:evenHBand="0" w:firstRowFirstColumn="0" w:firstRowLastColumn="0" w:lastRowFirstColumn="0" w:lastRowLastColumn="0"/>
             </w:pPr>
             <w:r>
-              <w:t>Gemmes data ikke, og fejlmeddelelse om duplikering vises</w:t>
+              <w:t>Programmet genkender login-typen</w:t>
+            </w:r>
+            <w:r>
+              <w:t xml:space="preserve"> og gemmer det korrekt i en session</w:t>
+            </w:r>
+            <w:r>
+              <w:t xml:space="preserve"> </w:t>
             </w:r>
           </w:p>
         </w:tc>
@@ -18454,7 +18844,7 @@
               <w:rPr>
                 <w:lang w:val="en-GB"/>
               </w:rPr>
-              <w:t>US01.8.1</w:t>
+              <w:t>US01.8.2</w:t>
             </w:r>
           </w:p>
         </w:tc>
@@ -18469,9 +18859,6 @@
             <w:r>
               <w:t>En bruger logger ind på applikationen</w:t>
             </w:r>
-            <w:r>
-              <w:t xml:space="preserve"> med et gyldigt login</w:t>
-            </w:r>
           </w:p>
         </w:tc>
         <w:tc>
@@ -18483,7 +18870,10 @@
               <w:cnfStyle w:val="000000100000" w:firstRow="0" w:lastRow="0" w:firstColumn="0" w:lastColumn="0" w:oddVBand="0" w:evenVBand="0" w:oddHBand="1" w:evenHBand="0" w:firstRowFirstColumn="0" w:firstRowLastColumn="0" w:lastRowFirstColumn="0" w:lastRowLastColumn="0"/>
             </w:pPr>
             <w:r>
-              <w:t>Login-typen er firma</w:t>
+              <w:t xml:space="preserve">Login-typen er </w:t>
+            </w:r>
+            <w:r>
+              <w:t>ikke et firma</w:t>
             </w:r>
           </w:p>
         </w:tc>
@@ -18496,13 +18886,10 @@
               <w:cnfStyle w:val="000000100000" w:firstRow="0" w:lastRow="0" w:firstColumn="0" w:lastColumn="0" w:oddVBand="0" w:evenVBand="0" w:oddHBand="1" w:evenHBand="0" w:firstRowFirstColumn="0" w:firstRowLastColumn="0" w:lastRowFirstColumn="0" w:lastRowLastColumn="0"/>
             </w:pPr>
             <w:r>
-              <w:t>Programmet genkender login-typen</w:t>
-            </w:r>
-            <w:r>
-              <w:t xml:space="preserve"> og gemmer det korrekt i en session</w:t>
-            </w:r>
-            <w:r>
-              <w:t xml:space="preserve"> </w:t>
+              <w:t xml:space="preserve">Programmet </w:t>
+            </w:r>
+            <w:r>
+              <w:t>genkender ikke login-typen og viser en fejlmeddelelse</w:t>
             </w:r>
           </w:p>
         </w:tc>
@@ -18523,7 +18910,7 @@
               <w:rPr>
                 <w:lang w:val="en-GB"/>
               </w:rPr>
-              <w:t>US01.8.2</w:t>
+              <w:t>US01.8.3</w:t>
             </w:r>
           </w:p>
         </w:tc>
@@ -18536,7 +18923,13 @@
               <w:cnfStyle w:val="000000000000" w:firstRow="0" w:lastRow="0" w:firstColumn="0" w:lastColumn="0" w:oddVBand="0" w:evenVBand="0" w:oddHBand="0" w:evenHBand="0" w:firstRowFirstColumn="0" w:firstRowLastColumn="0" w:lastRowFirstColumn="0" w:lastRowLastColumn="0"/>
             </w:pPr>
             <w:r>
-              <w:t>En bruger logger ind på applikationen</w:t>
+              <w:t xml:space="preserve">En bruger </w:t>
+            </w:r>
+            <w:r>
+              <w:t>forsøger at logge</w:t>
+            </w:r>
+            <w:r>
+              <w:t xml:space="preserve"> ind på applikationen</w:t>
             </w:r>
           </w:p>
         </w:tc>
@@ -18549,10 +18942,10 @@
               <w:cnfStyle w:val="000000000000" w:firstRow="0" w:lastRow="0" w:firstColumn="0" w:lastColumn="0" w:oddVBand="0" w:evenVBand="0" w:oddHBand="0" w:evenHBand="0" w:firstRowFirstColumn="0" w:firstRowLastColumn="0" w:lastRowFirstColumn="0" w:lastRowLastColumn="0"/>
             </w:pPr>
             <w:r>
-              <w:t xml:space="preserve">Login-typen er </w:t>
-            </w:r>
-            <w:r>
-              <w:t>ikke et firma</w:t>
+              <w:t>Login</w:t>
+            </w:r>
+            <w:r>
+              <w:t>-informationerne er ugyldige</w:t>
             </w:r>
           </w:p>
         </w:tc>
@@ -18563,81 +18956,6 @@
           <w:p>
             <w:pPr>
               <w:cnfStyle w:val="000000000000" w:firstRow="0" w:lastRow="0" w:firstColumn="0" w:lastColumn="0" w:oddVBand="0" w:evenVBand="0" w:oddHBand="0" w:evenHBand="0" w:firstRowFirstColumn="0" w:firstRowLastColumn="0" w:lastRowFirstColumn="0" w:lastRowLastColumn="0"/>
-            </w:pPr>
-            <w:r>
-              <w:t xml:space="preserve">Programmet </w:t>
-            </w:r>
-            <w:r>
-              <w:t>genkender ikke login-typen og viser en fejlmeddelelse</w:t>
-            </w:r>
-          </w:p>
-        </w:tc>
-      </w:tr>
-      <w:tr>
-        <w:trPr>
-          <w:cnfStyle w:val="000000100000" w:firstRow="0" w:lastRow="0" w:firstColumn="0" w:lastColumn="0" w:oddVBand="0" w:evenVBand="0" w:oddHBand="1" w:evenHBand="0" w:firstRowFirstColumn="0" w:firstRowLastColumn="0" w:lastRowFirstColumn="0" w:lastRowLastColumn="0"/>
-        </w:trPr>
-        <w:tc>
-          <w:tcPr>
-            <w:cnfStyle w:val="001000000000" w:firstRow="0" w:lastRow="0" w:firstColumn="1" w:lastColumn="0" w:oddVBand="0" w:evenVBand="0" w:oddHBand="0" w:evenHBand="0" w:firstRowFirstColumn="0" w:firstRowLastColumn="0" w:lastRowFirstColumn="0" w:lastRowLastColumn="0"/>
-            <w:tcW w:w="1367" w:type="dxa"/>
-          </w:tcPr>
-          <w:p>
-            <w:pPr>
-              <w:rPr>
-                <w:lang w:val="en-GB"/>
-              </w:rPr>
-            </w:pPr>
-            <w:r>
-              <w:rPr>
-                <w:lang w:val="en-GB"/>
-              </w:rPr>
-              <w:t>US01.8.3</w:t>
-            </w:r>
-          </w:p>
-        </w:tc>
-        <w:tc>
-          <w:tcPr>
-            <w:tcW w:w="2456" w:type="dxa"/>
-          </w:tcPr>
-          <w:p>
-            <w:pPr>
-              <w:cnfStyle w:val="000000100000" w:firstRow="0" w:lastRow="0" w:firstColumn="0" w:lastColumn="0" w:oddVBand="0" w:evenVBand="0" w:oddHBand="1" w:evenHBand="0" w:firstRowFirstColumn="0" w:firstRowLastColumn="0" w:lastRowFirstColumn="0" w:lastRowLastColumn="0"/>
-            </w:pPr>
-            <w:r>
-              <w:t xml:space="preserve">En bruger </w:t>
-            </w:r>
-            <w:r>
-              <w:t>forsøger at logge</w:t>
-            </w:r>
-            <w:r>
-              <w:t xml:space="preserve"> ind på applikationen</w:t>
-            </w:r>
-          </w:p>
-        </w:tc>
-        <w:tc>
-          <w:tcPr>
-            <w:tcW w:w="2450" w:type="dxa"/>
-          </w:tcPr>
-          <w:p>
-            <w:pPr>
-              <w:cnfStyle w:val="000000100000" w:firstRow="0" w:lastRow="0" w:firstColumn="0" w:lastColumn="0" w:oddVBand="0" w:evenVBand="0" w:oddHBand="1" w:evenHBand="0" w:firstRowFirstColumn="0" w:firstRowLastColumn="0" w:lastRowFirstColumn="0" w:lastRowLastColumn="0"/>
-            </w:pPr>
-            <w:r>
-              <w:t>Login</w:t>
-            </w:r>
-            <w:r>
-              <w:t>-informationerne er ugyldige</w:t>
-            </w:r>
-          </w:p>
-        </w:tc>
-        <w:tc>
-          <w:tcPr>
-            <w:tcW w:w="3355" w:type="dxa"/>
-          </w:tcPr>
-          <w:p>
-            <w:pPr>
-              <w:cnfStyle w:val="000000100000" w:firstRow="0" w:lastRow="0" w:firstColumn="0" w:lastColumn="0" w:oddVBand="0" w:evenVBand="0" w:oddHBand="1" w:evenHBand="0" w:firstRowFirstColumn="0" w:firstRowLastColumn="0" w:lastRowFirstColumn="0" w:lastRowLastColumn="0"/>
             </w:pPr>
             <w:r>
               <w:t>Programmet viser meddelelse ’</w:t>
@@ -18671,14 +18989,14 @@
           <w:lang w:val="en-GB"/>
         </w:rPr>
       </w:pPr>
-      <w:bookmarkStart w:id="42" w:name="_Toc532229578"/>
+      <w:bookmarkStart w:id="45" w:name="_Toc532301494"/>
       <w:r>
         <w:rPr>
           <w:lang w:val="en-GB"/>
         </w:rPr>
         <w:t>Burndown chart 1</w:t>
       </w:r>
-      <w:bookmarkEnd w:id="42"/>
+      <w:bookmarkEnd w:id="45"/>
     </w:p>
     <w:p>
       <w:pPr>
@@ -18698,6 +19016,7 @@
           <w:noProof/>
           <w:lang w:eastAsia="da-DK"/>
         </w:rPr>
+        <w:lastRenderedPageBreak/>
         <w:drawing>
           <wp:inline distT="0" distB="0" distL="0" distR="0" wp14:anchorId="5182FD17" wp14:editId="1814EEE9">
             <wp:extent cx="6120130" cy="3655060"/>
@@ -18721,7 +19040,6 @@
     </w:p>
     <w:p>
       <w:r>
-        <w:lastRenderedPageBreak/>
         <w:t xml:space="preserve">Eftersom </w:t>
       </w:r>
       <w:proofErr w:type="gramStart"/>
@@ -18732,16 +19050,16 @@
       <w:r>
         <w:t xml:space="preserve"> indeholdt en del opsætning og nogle </w:t>
       </w:r>
-      <w:commentRangeStart w:id="43"/>
+      <w:commentRangeStart w:id="46"/>
       <w:r>
         <w:t>opstartsproblemer</w:t>
       </w:r>
-      <w:commentRangeEnd w:id="43"/>
+      <w:commentRangeEnd w:id="46"/>
       <w:r>
         <w:rPr>
           <w:rStyle w:val="Kommentarhenvisning"/>
         </w:rPr>
-        <w:commentReference w:id="43"/>
+        <w:commentReference w:id="46"/>
       </w:r>
       <w:r>
         <w:t>, samt et sideløbende projekt, ser vores burndown-chart derfor lidt atypisk ud.</w:t>
@@ -18759,11 +19077,11 @@
       <w:pPr>
         <w:pStyle w:val="Overskrift2"/>
       </w:pPr>
-      <w:bookmarkStart w:id="44" w:name="_Toc532229579"/>
+      <w:bookmarkStart w:id="47" w:name="_Toc532301495"/>
       <w:r>
         <w:t>SPRINT review</w:t>
       </w:r>
-      <w:bookmarkEnd w:id="44"/>
+      <w:bookmarkEnd w:id="47"/>
     </w:p>
     <w:p>
       <w:r>
@@ -18800,13 +19118,8 @@
       <w:r>
         <w:t xml:space="preserve">vil udover at være </w:t>
       </w:r>
-      <w:proofErr w:type="spellStart"/>
-      <w:r>
-        <w:t>product</w:t>
-      </w:r>
-      <w:proofErr w:type="spellEnd"/>
-      <w:r>
-        <w:t xml:space="preserve"> </w:t>
+      <w:r>
+        <w:t xml:space="preserve">product </w:t>
       </w:r>
       <w:proofErr w:type="spellStart"/>
       <w:r>
@@ -18863,7 +19176,15 @@
       </w:r>
       <w:proofErr w:type="spellEnd"/>
       <w:r>
-        <w:t xml:space="preserve"> formål og de deltagenes roller.</w:t>
+        <w:t xml:space="preserve"> formål og de </w:t>
+      </w:r>
+      <w:proofErr w:type="spellStart"/>
+      <w:r>
+        <w:t>deltagenes</w:t>
+      </w:r>
+      <w:proofErr w:type="spellEnd"/>
+      <w:r>
+        <w:t xml:space="preserve"> roller.</w:t>
       </w:r>
     </w:p>
     <w:p>
@@ -18947,6 +19268,7 @@
         </w:numPr>
       </w:pPr>
       <w:r>
+        <w:lastRenderedPageBreak/>
         <w:t>En diskussion af Product Backloggen og et sandsynligt færdiggørelsestidspunkt for projektet.</w:t>
       </w:r>
     </w:p>
@@ -18978,11 +19300,11 @@
       <w:pPr>
         <w:pStyle w:val="Overskrift3"/>
       </w:pPr>
-      <w:bookmarkStart w:id="45" w:name="_Toc532229580"/>
+      <w:bookmarkStart w:id="48" w:name="_Toc532301496"/>
       <w:r>
         <w:t>Introduktion</w:t>
       </w:r>
-      <w:bookmarkEnd w:id="45"/>
+      <w:bookmarkEnd w:id="48"/>
     </w:p>
     <w:p>
       <w:r>
@@ -19057,15 +19379,14 @@
       <w:pPr>
         <w:pStyle w:val="Overskrift3"/>
       </w:pPr>
-      <w:bookmarkStart w:id="46" w:name="_Toc532229581"/>
+      <w:bookmarkStart w:id="49" w:name="_Toc532301497"/>
       <w:r>
         <w:t>Inkrementeringen</w:t>
       </w:r>
-      <w:bookmarkEnd w:id="46"/>
+      <w:bookmarkEnd w:id="49"/>
     </w:p>
     <w:p>
       <w:r>
-        <w:lastRenderedPageBreak/>
         <w:t xml:space="preserve">Under </w:t>
       </w:r>
       <w:r>
@@ -19086,16 +19407,16 @@
       <w:r>
         <w:t xml:space="preserve">Vi har lavet </w:t>
       </w:r>
-      <w:commentRangeStart w:id="47"/>
+      <w:commentRangeStart w:id="50"/>
       <w:r>
         <w:t>det mest basale skelet for at kunne oprette sig som virksomhed</w:t>
       </w:r>
-      <w:commentRangeEnd w:id="47"/>
+      <w:commentRangeEnd w:id="50"/>
       <w:r>
         <w:rPr>
           <w:rStyle w:val="Kommentarhenvisning"/>
         </w:rPr>
-        <w:commentReference w:id="47"/>
+        <w:commentReference w:id="50"/>
       </w:r>
       <w:r>
         <w:t xml:space="preserve">, med tilknyttede kontooplysninger, og et småt udvalg af kategorier som firmaet kan tilknytte sig. Ligeledes kan en kunde nu oprette sig, vælge hvilke kategorier </w:t>
@@ -19108,11 +19429,11 @@
       <w:pPr>
         <w:pStyle w:val="Overskrift3"/>
       </w:pPr>
-      <w:bookmarkStart w:id="48" w:name="_Toc532229582"/>
+      <w:bookmarkStart w:id="51" w:name="_Toc532301498"/>
       <w:r>
         <w:t>Demonstration &amp; Feedback</w:t>
       </w:r>
-      <w:bookmarkEnd w:id="48"/>
+      <w:bookmarkEnd w:id="51"/>
     </w:p>
     <w:p>
       <w:r>
@@ -19237,17 +19558,18 @@
       <w:pPr>
         <w:pStyle w:val="Overskrift3"/>
       </w:pPr>
-      <w:bookmarkStart w:id="49" w:name="_Toc532229583"/>
+      <w:bookmarkStart w:id="52" w:name="_Toc532301499"/>
       <w:r>
         <w:t>Diskussion og projektering</w:t>
       </w:r>
-      <w:bookmarkEnd w:id="49"/>
+      <w:bookmarkEnd w:id="52"/>
       <w:r>
         <w:t xml:space="preserve"> </w:t>
       </w:r>
     </w:p>
     <w:p>
       <w:r>
+        <w:lastRenderedPageBreak/>
         <w:t>Efter demonstrationen vil vi kigge på vores Product Backlog, og lave et sandsynligt tidsestimat af hvornår projektet forventes færdigt.</w:t>
       </w:r>
     </w:p>
@@ -19261,11 +19583,11 @@
       <w:pPr>
         <w:pStyle w:val="Overskrift2"/>
       </w:pPr>
-      <w:bookmarkStart w:id="50" w:name="_Toc532229584"/>
+      <w:bookmarkStart w:id="53" w:name="_Toc532301500"/>
       <w:r>
         <w:t>Sprint retrospekt</w:t>
       </w:r>
-      <w:bookmarkEnd w:id="50"/>
+      <w:bookmarkEnd w:id="53"/>
     </w:p>
     <w:p>
       <w:pPr>
@@ -19288,7 +19610,7 @@
           <w:lang w:eastAsia="da-DK"/>
         </w:rPr>
       </w:pPr>
-      <w:bookmarkStart w:id="51" w:name="_Toc532229585"/>
+      <w:bookmarkStart w:id="54" w:name="_Toc532301501"/>
       <w:r>
         <w:rPr>
           <w:rFonts w:eastAsia="Times New Roman"/>
@@ -19296,7 +19618,7 @@
         </w:rPr>
         <w:t>Positivt</w:t>
       </w:r>
-      <w:bookmarkEnd w:id="51"/>
+      <w:bookmarkEnd w:id="54"/>
     </w:p>
     <w:p>
       <w:pPr>
@@ -19349,7 +19671,7 @@
           <w:rFonts w:eastAsia="Times New Roman" w:cstheme="minorHAnsi"/>
           <w:lang w:eastAsia="da-DK"/>
         </w:rPr>
-        <w:t xml:space="preserve"> </w:t>
+        <w:t xml:space="preserve"> reviews fra de resterende udviklere, hvilket har affødt løbende feedback og fælles forståelse for processen. Der har desuden også været en rigtig konstruktiv dialog, hvor parterne kom med deres udlæg, fulgt af en rationel diskussion, og ultimativt en fælles enighed om den videre fremgang. Følgevirkningen af dette har været, at alle </w:t>
       </w:r>
       <w:proofErr w:type="spellStart"/>
       <w:r>
@@ -19357,7 +19679,7 @@
           <w:rFonts w:eastAsia="Times New Roman" w:cstheme="minorHAnsi"/>
           <w:lang w:eastAsia="da-DK"/>
         </w:rPr>
-        <w:t>reviews</w:t>
+        <w:t>udviklerene</w:t>
       </w:r>
       <w:proofErr w:type="spellEnd"/>
       <w:r>
@@ -19365,7 +19687,7 @@
           <w:rFonts w:eastAsia="Times New Roman" w:cstheme="minorHAnsi"/>
           <w:lang w:eastAsia="da-DK"/>
         </w:rPr>
-        <w:t xml:space="preserve"> fra de resterende udviklere, hvilket har affødt løbende feedback og fælles forståelse for processen. Der har desuden også været en rigtig konstruktiv dialog, hvor parterne kom med deres udlæg, fulgt af en rationel diskussion, og ultimativt en fælles enighed om den videre fremgang. Følgevirkningen af dette har været, at alle udviklerene har haft lyst til at spørge hinanden til råds og sparre omkring mulige løsninger og opsætninger.</w:t>
+        <w:t xml:space="preserve"> har haft lyst til at spørge hinanden til råds og sparre omkring mulige løsninger og opsætninger.</w:t>
       </w:r>
       <w:r>
         <w:rPr>
@@ -19395,7 +19717,6 @@
           <w:rFonts w:eastAsia="Times New Roman" w:cstheme="minorHAnsi"/>
           <w:lang w:eastAsia="da-DK"/>
         </w:rPr>
-        <w:lastRenderedPageBreak/>
         <w:t>En struktureret arbejdsfremgang: Vi har under sprinten været rigtig gode til at tilpasse os den arbejdsgang haft i løbet af sprinten, qua vores prædefinerede rollefordeling. Alle i teamet har haft et klart ansvarsområde, og der har derfor ikke været nogen slack i forhold til at videreudvikle artefakter under processen.</w:t>
       </w:r>
     </w:p>
@@ -19468,8 +19789,17 @@
           <w:rFonts w:eastAsia="Times New Roman" w:cstheme="minorHAnsi"/>
           <w:lang w:eastAsia="da-DK"/>
         </w:rPr>
-        <w:t>, et sideløbende projekt og diverse fremlæggelser og undervisning på samme tid, har teamet lagt en markant indsats i at nå vores deadlines. Vi har alle medvirket til at løfte i flok, støttet hinanden, og haft en gensidig entusiasme for at nå vores mål. Vi er som team enige om, at vi klart arbejder bedst når vi er samlet, kontra over skype el. lign.</w:t>
-      </w:r>
+        <w:t xml:space="preserve">, et sideløbende projekt og diverse fremlæggelser og undervisning på samme tid, har teamet lagt en markant indsats i at nå vores deadlines. Vi har alle medvirket til at løfte i flok, støttet hinanden, og haft en gensidig entusiasme for at nå vores mål. Vi er som team enige om, at vi klart arbejder bedst når vi er samlet, kontra over skype </w:t>
+      </w:r>
+      <w:proofErr w:type="gramStart"/>
+      <w:r>
+        <w:rPr>
+          <w:rFonts w:eastAsia="Times New Roman" w:cstheme="minorHAnsi"/>
+          <w:lang w:eastAsia="da-DK"/>
+        </w:rPr>
+        <w:t>el. lign.</w:t>
+      </w:r>
+      <w:proofErr w:type="gramEnd"/>
     </w:p>
     <w:p>
       <w:pPr>
@@ -19495,7 +19825,7 @@
           <w:lang w:eastAsia="da-DK"/>
         </w:rPr>
       </w:pPr>
-      <w:bookmarkStart w:id="52" w:name="_Toc532229586"/>
+      <w:bookmarkStart w:id="55" w:name="_Toc532301502"/>
       <w:r>
         <w:rPr>
           <w:rFonts w:eastAsia="Times New Roman"/>
@@ -19503,7 +19833,7 @@
         </w:rPr>
         <w:t>Negativt</w:t>
       </w:r>
-      <w:bookmarkEnd w:id="52"/>
+      <w:bookmarkEnd w:id="55"/>
     </w:p>
     <w:p>
       <w:pPr>
@@ -19562,7 +19892,23 @@
           <w:rFonts w:eastAsia="Times New Roman" w:cstheme="minorHAnsi"/>
           <w:lang w:eastAsia="da-DK"/>
         </w:rPr>
-        <w:t xml:space="preserve"> Git-styringen: når vi pushede til GitHub havde vi to forskellige mapper med næsten identiske navne, som hver især indeholdt halvdelen vores program. Dette besværliggjorde vores arbejdsgang, da vi måtte ind i de forskellige mapper og lede efter de filer vi skulle bruge. Vi diskuterede at lave </w:t>
+        <w:t xml:space="preserve"> Git-styringen: når vi pushede til </w:t>
+      </w:r>
+      <w:proofErr w:type="gramStart"/>
+      <w:r>
+        <w:rPr>
+          <w:rFonts w:eastAsia="Times New Roman" w:cstheme="minorHAnsi"/>
+          <w:lang w:eastAsia="da-DK"/>
+        </w:rPr>
+        <w:t>GitHub</w:t>
+      </w:r>
+      <w:proofErr w:type="gramEnd"/>
+      <w:r>
+        <w:rPr>
+          <w:rFonts w:eastAsia="Times New Roman" w:cstheme="minorHAnsi"/>
+          <w:lang w:eastAsia="da-DK"/>
+        </w:rPr>
+        <w:t xml:space="preserve"> havde vi to forskellige mapper med næsten identiske navne, som hver især indeholdt halvdelen vores program. Dette besværliggjorde vores arbejdsgang, da vi måtte ind i de forskellige mapper og lede efter de filer vi skulle bruge. Vi diskuterede at lave </w:t>
       </w:r>
       <w:proofErr w:type="spellStart"/>
       <w:r>
@@ -19687,7 +20033,24 @@
           <w:rFonts w:eastAsia="Times New Roman" w:cstheme="minorHAnsi"/>
           <w:lang w:eastAsia="da-DK"/>
         </w:rPr>
-        <w:t>Eftersom vi igangsatte et projekt sideløbende, som blev frigivet for sent, måtte vi tilpasse os efter omstændighederne. Ideelt skulle vi arbejde på projektet efter vores kontrakts retningslinjer - mellem 8 - 14 hver dag - men grundet det andet projekts deadline måtte vi opdele vores tid. Derfor måtte vi arbejde på det andet projekt i dagstimerne på skolen, og tage de nødvendige timer til sprinten efter skoletid, for at kunne overholde vores estimeringer, hvilket resulterede i nogle meget lange arbejdsdage.</w:t>
+        <w:lastRenderedPageBreak/>
+        <w:t xml:space="preserve">Eftersom vi igangsatte et projekt sideløbende, som blev frigivet for sent, måtte vi tilpasse os efter omstændighederne. Ideelt skulle vi arbejde på projektet efter vores kontrakts retningslinjer - mellem 8 - 14 hver dag - men grundet det andet projekts deadline måtte vi opdele vores tid. Derfor måtte vi arbejde på det andet projekt i </w:t>
+      </w:r>
+      <w:proofErr w:type="spellStart"/>
+      <w:r>
+        <w:rPr>
+          <w:rFonts w:eastAsia="Times New Roman" w:cstheme="minorHAnsi"/>
+          <w:lang w:eastAsia="da-DK"/>
+        </w:rPr>
+        <w:t>dagstimerne</w:t>
+      </w:r>
+      <w:proofErr w:type="spellEnd"/>
+      <w:r>
+        <w:rPr>
+          <w:rFonts w:eastAsia="Times New Roman" w:cstheme="minorHAnsi"/>
+          <w:lang w:eastAsia="da-DK"/>
+        </w:rPr>
+        <w:t xml:space="preserve"> på skolen, og tage de nødvendige timer til sprinten efter skoletid, for at kunne overholde vores estimeringer, hvilket resulterede i nogle meget lange arbejdsdage.</w:t>
       </w:r>
       <w:r>
         <w:rPr>
@@ -19779,23 +20142,7 @@
           <w:rFonts w:eastAsia="Times New Roman" w:cstheme="minorHAnsi"/>
           <w:lang w:eastAsia="da-DK"/>
         </w:rPr>
-        <w:t xml:space="preserve"> </w:t>
-      </w:r>
-      <w:proofErr w:type="spellStart"/>
-      <w:r>
-        <w:rPr>
-          <w:rFonts w:eastAsia="Times New Roman" w:cstheme="minorHAnsi"/>
-          <w:lang w:eastAsia="da-DK"/>
-        </w:rPr>
-        <w:t>reviews</w:t>
-      </w:r>
-      <w:proofErr w:type="spellEnd"/>
-      <w:r>
-        <w:rPr>
-          <w:rFonts w:eastAsia="Times New Roman" w:cstheme="minorHAnsi"/>
-          <w:lang w:eastAsia="da-DK"/>
-        </w:rPr>
-        <w:t xml:space="preserve">. Dette har resulteret i nogle frustrationer blandt gruppen, da der har været en mangel på forståelse af logikken bag versionerne. Der er desuden ikke blevet holdt ordentligt hånd i hanke med </w:t>
+        <w:t xml:space="preserve"> reviews. Dette har resulteret i nogle frustrationer blandt gruppen, da der har været en mangel på forståelse af logikken bag versionerne. Der er desuden ikke blevet holdt ordentligt hånd i hanke med </w:t>
       </w:r>
       <w:proofErr w:type="spellStart"/>
       <w:r>
@@ -19882,7 +20229,6 @@
           <w:rFonts w:eastAsia="Times New Roman" w:cstheme="minorHAnsi"/>
           <w:lang w:eastAsia="da-DK"/>
         </w:rPr>
-        <w:lastRenderedPageBreak/>
         <w:t> </w:t>
       </w:r>
     </w:p>
@@ -19910,7 +20256,7 @@
           <w:lang w:eastAsia="da-DK"/>
         </w:rPr>
       </w:pPr>
-      <w:bookmarkStart w:id="53" w:name="_Toc532229587"/>
+      <w:bookmarkStart w:id="56" w:name="_Toc532301503"/>
       <w:r>
         <w:rPr>
           <w:rFonts w:eastAsia="Times New Roman"/>
@@ -19933,7 +20279,7 @@
         </w:rPr>
         <w:t>*</w:t>
       </w:r>
-      <w:bookmarkEnd w:id="53"/>
+      <w:bookmarkEnd w:id="56"/>
       <w:proofErr w:type="gramEnd"/>
     </w:p>
     <w:p>
@@ -20042,14 +20388,14 @@
           <w:lang w:val="en-GB"/>
         </w:rPr>
       </w:pPr>
-      <w:bookmarkStart w:id="54" w:name="_Toc532229588"/>
+      <w:bookmarkStart w:id="57" w:name="_Toc532301504"/>
       <w:r>
         <w:rPr>
           <w:lang w:val="en-GB"/>
         </w:rPr>
         <w:t>Sprint 2</w:t>
       </w:r>
-      <w:bookmarkEnd w:id="54"/>
+      <w:bookmarkEnd w:id="57"/>
     </w:p>
     <w:p>
       <w:pPr>
@@ -20062,15 +20408,11 @@
       <w:pPr>
         <w:pStyle w:val="Overskrift2"/>
       </w:pPr>
-      <w:r>
-        <w:t>TASK</w:t>
-      </w:r>
-      <w:r>
-        <w:t xml:space="preserve"> </w:t>
-      </w:r>
-      <w:r>
-        <w:t>DESCRIPTION</w:t>
-      </w:r>
+      <w:bookmarkStart w:id="58" w:name="_Toc532301505"/>
+      <w:r>
+        <w:t>TASK DESCRIPTION</w:t>
+      </w:r>
+      <w:bookmarkEnd w:id="58"/>
     </w:p>
     <w:p>
       <w:pPr>
@@ -20100,20 +20442,29 @@
       <w:pPr>
         <w:pStyle w:val="Overskrift3"/>
       </w:pPr>
-      <w:r>
-        <w:t>USER story 3</w:t>
-      </w:r>
+      <w:bookmarkStart w:id="59" w:name="_Toc532301506"/>
+      <w:r>
+        <w:t>U</w:t>
+      </w:r>
+      <w:r>
+        <w:t>ser</w:t>
+      </w:r>
+      <w:r>
+        <w:t xml:space="preserve"> story 3</w:t>
+      </w:r>
+      <w:bookmarkEnd w:id="59"/>
     </w:p>
     <w:p/>
     <w:tbl>
       <w:tblPr>
         <w:tblStyle w:val="Gittertabel4-farve1"/>
-        <w:tblW w:w="9669" w:type="dxa"/>
+        <w:tblW w:w="9628" w:type="dxa"/>
         <w:tblLook w:val="04A0" w:firstRow="1" w:lastRow="0" w:firstColumn="1" w:lastColumn="0" w:noHBand="0" w:noVBand="1"/>
       </w:tblPr>
       <w:tblGrid>
-        <w:gridCol w:w="1367"/>
-        <w:gridCol w:w="8302"/>
+        <w:gridCol w:w="1218"/>
+        <w:gridCol w:w="2038"/>
+        <w:gridCol w:w="6372"/>
       </w:tblGrid>
       <w:tr>
         <w:trPr>
@@ -20122,7 +20473,7 @@
         <w:tc>
           <w:tcPr>
             <w:cnfStyle w:val="001000000000" w:firstRow="0" w:lastRow="0" w:firstColumn="1" w:lastColumn="0" w:oddVBand="0" w:evenVBand="0" w:oddHBand="0" w:evenHBand="0" w:firstRowFirstColumn="0" w:firstRowLastColumn="0" w:lastRowFirstColumn="0" w:lastRowLastColumn="0"/>
-            <w:tcW w:w="1367" w:type="dxa"/>
+            <w:tcW w:w="1218" w:type="dxa"/>
           </w:tcPr>
           <w:p>
             <w:pPr>
@@ -20135,13 +20486,34 @@
               <w:rPr>
                 <w:lang w:val="en-GB"/>
               </w:rPr>
+              <w:lastRenderedPageBreak/>
               <w:t>ID</w:t>
             </w:r>
           </w:p>
         </w:tc>
         <w:tc>
           <w:tcPr>
-            <w:tcW w:w="8302" w:type="dxa"/>
+            <w:tcW w:w="2038" w:type="dxa"/>
+          </w:tcPr>
+          <w:p>
+            <w:pPr>
+              <w:jc w:val="center"/>
+              <w:cnfStyle w:val="100000000000" w:firstRow="1" w:lastRow="0" w:firstColumn="0" w:lastColumn="0" w:oddVBand="0" w:evenVBand="0" w:oddHBand="0" w:evenHBand="0" w:firstRowFirstColumn="0" w:firstRowLastColumn="0" w:lastRowFirstColumn="0" w:lastRowLastColumn="0"/>
+              <w:rPr>
+                <w:lang w:val="en-GB"/>
+              </w:rPr>
+            </w:pPr>
+            <w:r>
+              <w:rPr>
+                <w:lang w:val="en-GB"/>
+              </w:rPr>
+              <w:t>TASK</w:t>
+            </w:r>
+          </w:p>
+        </w:tc>
+        <w:tc>
+          <w:tcPr>
+            <w:tcW w:w="6372" w:type="dxa"/>
           </w:tcPr>
           <w:p>
             <w:pPr>
@@ -20167,7 +20539,7 @@
         <w:tc>
           <w:tcPr>
             <w:cnfStyle w:val="001000000000" w:firstRow="0" w:lastRow="0" w:firstColumn="1" w:lastColumn="0" w:oddVBand="0" w:evenVBand="0" w:oddHBand="0" w:evenHBand="0" w:firstRowFirstColumn="0" w:firstRowLastColumn="0" w:lastRowFirstColumn="0" w:lastRowLastColumn="0"/>
-            <w:tcW w:w="1367" w:type="dxa"/>
+            <w:tcW w:w="1218" w:type="dxa"/>
           </w:tcPr>
           <w:p>
             <w:pPr>
@@ -20185,38 +20557,75 @@
         </w:tc>
         <w:tc>
           <w:tcPr>
-            <w:tcW w:w="8302" w:type="dxa"/>
+            <w:tcW w:w="2038" w:type="dxa"/>
           </w:tcPr>
           <w:p>
             <w:pPr>
               <w:cnfStyle w:val="000000100000" w:firstRow="0" w:lastRow="0" w:firstColumn="0" w:lastColumn="0" w:oddVBand="0" w:evenVBand="0" w:oddHBand="1" w:evenHBand="0" w:firstRowFirstColumn="0" w:firstRowLastColumn="0" w:lastRowFirstColumn="0" w:lastRowLastColumn="0"/>
             </w:pPr>
             <w:r>
-              <w:t>Der skal laves en underside til oprettelse af tilbud. Denne underside skal indeholde følgende input felter: navn(vare), pris, start dato, slut dato, kvantitet og et felt hvor man kan indsætte URL til et billede. Input-felterne skal overholde specifikke patterns, så det ikke er muligt at indtaste ugyldigt input – eksempelvis skal kvantitet ikke kunne være negativt. Derudover skal session for firma overføres, så det vides hvilket firma tilbuddet skal oprettes for.</w:t>
-            </w:r>
-          </w:p>
+              <w:t>Underside til oprettelse af tilbud, med tilknytning af billede.</w:t>
+            </w:r>
+          </w:p>
+        </w:tc>
+        <w:tc>
+          <w:tcPr>
+            <w:tcW w:w="6372" w:type="dxa"/>
+          </w:tcPr>
           <w:p>
             <w:pPr>
               <w:cnfStyle w:val="000000100000" w:firstRow="0" w:lastRow="0" w:firstColumn="0" w:lastColumn="0" w:oddVBand="0" w:evenVBand="0" w:oddHBand="1" w:evenHBand="0" w:firstRowFirstColumn="0" w:firstRowLastColumn="0" w:lastRowFirstColumn="0" w:lastRowLastColumn="0"/>
             </w:pPr>
             <w:r>
-              <w:t xml:space="preserve">Når brugeren trykker gem, skal informationerne gemmes korrekt i databasen, såfremt de er gyldige. Hvis de er </w:t>
+              <w:t xml:space="preserve">Der skal laves en underside til oprettelse af tilbud. Denne underside skal indeholde følgende input felter: navn på vare, pris, start dato, slut dato, kvantitet og et felt hvor man kan indsætte URL til et billede. Input-felterne skal overholde specifikke patterns, så det ikke er muligt at indtaste ugyldigt input – </w:t>
             </w:r>
             <w:proofErr w:type="gramStart"/>
             <w:r>
-              <w:t>ugyldige</w:t>
+              <w:t>eksempelvis</w:t>
             </w:r>
             <w:proofErr w:type="gramEnd"/>
             <w:r>
-              <w:t xml:space="preserve"> skal </w:t>
+              <w:t xml:space="preserve"> skal kvantitet ikke kunne være negativt. Derudover skal session for firma overføres, så det vides hvilket firma tilbuddet skal oprettes for.</w:t>
+            </w:r>
+          </w:p>
+          <w:p>
+            <w:pPr>
+              <w:cnfStyle w:val="000000100000" w:firstRow="0" w:lastRow="0" w:firstColumn="0" w:lastColumn="0" w:oddVBand="0" w:evenVBand="0" w:oddHBand="1" w:evenHBand="0" w:firstRowFirstColumn="0" w:firstRowLastColumn="0" w:lastRowFirstColumn="0" w:lastRowLastColumn="0"/>
+            </w:pPr>
+            <w:r>
+              <w:t xml:space="preserve">Når brugeren trykker gem, skal informationerne gemmes korrekt i databasen, </w:t>
+            </w:r>
+            <w:proofErr w:type="gramStart"/>
+            <w:r>
+              <w:t>såfremt</w:t>
+            </w:r>
+            <w:proofErr w:type="gramEnd"/>
+            <w:r>
+              <w:t xml:space="preserve"> de er gyldige. Hvis de er ugyldige, skal det i inputfelterne angives, hvordan input skal skrives før det er gyldigt.</w:t>
+            </w:r>
+          </w:p>
+          <w:p>
+            <w:pPr>
+              <w:cnfStyle w:val="000000100000" w:firstRow="0" w:lastRow="0" w:firstColumn="0" w:lastColumn="0" w:oddVBand="0" w:evenVBand="0" w:oddHBand="1" w:evenHBand="0" w:firstRowFirstColumn="0" w:firstRowLastColumn="0" w:lastRowFirstColumn="0" w:lastRowLastColumn="0"/>
+            </w:pPr>
+            <w:r>
+              <w:t>Derudover skal der være en ’Reset’ knap, som fjerner alt indtastet information og en ’</w:t>
             </w:r>
             <w:proofErr w:type="spellStart"/>
             <w:r>
-              <w:t>titles</w:t>
+              <w:t>Cancel</w:t>
             </w:r>
             <w:proofErr w:type="spellEnd"/>
             <w:r>
-              <w:t xml:space="preserve"> vises for, hvordan input skal skrives før det er gyldigt.</w:t>
+              <w:t xml:space="preserve">’ knap der </w:t>
+            </w:r>
+            <w:proofErr w:type="spellStart"/>
+            <w:r>
+              <w:t>redirecter</w:t>
+            </w:r>
+            <w:proofErr w:type="spellEnd"/>
+            <w:r>
+              <w:t xml:space="preserve"> brugeren tilbage.</w:t>
             </w:r>
           </w:p>
           <w:p>
@@ -20224,23 +20633,7 @@
               <w:cnfStyle w:val="000000100000" w:firstRow="0" w:lastRow="0" w:firstColumn="0" w:lastColumn="0" w:oddVBand="0" w:evenVBand="0" w:oddHBand="1" w:evenHBand="0" w:firstRowFirstColumn="0" w:firstRowLastColumn="0" w:lastRowFirstColumn="0" w:lastRowLastColumn="0"/>
             </w:pPr>
             <w:r>
-              <w:t>Derudover skal der være en ’Reset’ knap, som fjerner alt indtastet information og en ’</w:t>
-            </w:r>
-            <w:proofErr w:type="spellStart"/>
-            <w:r>
-              <w:t>Cancel</w:t>
-            </w:r>
-            <w:proofErr w:type="spellEnd"/>
-            <w:r>
-              <w:t xml:space="preserve">’ knap der </w:t>
-            </w:r>
-            <w:proofErr w:type="spellStart"/>
-            <w:r>
-              <w:t>redirecter</w:t>
-            </w:r>
-            <w:proofErr w:type="spellEnd"/>
-            <w:r>
-              <w:t xml:space="preserve"> brugeren tilbage. </w:t>
+              <w:t xml:space="preserve"> </w:t>
             </w:r>
           </w:p>
         </w:tc>
@@ -20249,7 +20642,7 @@
         <w:tc>
           <w:tcPr>
             <w:cnfStyle w:val="001000000000" w:firstRow="0" w:lastRow="0" w:firstColumn="1" w:lastColumn="0" w:oddVBand="0" w:evenVBand="0" w:oddHBand="0" w:evenHBand="0" w:firstRowFirstColumn="0" w:firstRowLastColumn="0" w:lastRowFirstColumn="0" w:lastRowLastColumn="0"/>
-            <w:tcW w:w="1367" w:type="dxa"/>
+            <w:tcW w:w="1218" w:type="dxa"/>
           </w:tcPr>
           <w:p>
             <w:pPr>
@@ -20267,13 +20660,32 @@
         </w:tc>
         <w:tc>
           <w:tcPr>
-            <w:tcW w:w="8302" w:type="dxa"/>
-          </w:tcPr>
-          <w:p>
-            <w:pPr>
+            <w:tcW w:w="2038" w:type="dxa"/>
+          </w:tcPr>
+          <w:p>
+            <w:pPr>
+              <w:jc w:val="center"/>
               <w:cnfStyle w:val="000000000000" w:firstRow="0" w:lastRow="0" w:firstColumn="0" w:lastColumn="0" w:oddVBand="0" w:evenVBand="0" w:oddHBand="0" w:evenHBand="0" w:firstRowFirstColumn="0" w:firstRowLastColumn="0" w:lastRowFirstColumn="0" w:lastRowLastColumn="0"/>
             </w:pPr>
             <w:r>
+              <w:t>Redigerings- og slettefunktion af eksisterende tilbud</w:t>
+            </w:r>
+          </w:p>
+          <w:p>
+            <w:pPr>
+              <w:cnfStyle w:val="000000000000" w:firstRow="0" w:lastRow="0" w:firstColumn="0" w:lastColumn="0" w:oddVBand="0" w:evenVBand="0" w:oddHBand="0" w:evenHBand="0" w:firstRowFirstColumn="0" w:firstRowLastColumn="0" w:lastRowFirstColumn="0" w:lastRowLastColumn="0"/>
+            </w:pPr>
+          </w:p>
+        </w:tc>
+        <w:tc>
+          <w:tcPr>
+            <w:tcW w:w="6372" w:type="dxa"/>
+          </w:tcPr>
+          <w:p>
+            <w:pPr>
+              <w:cnfStyle w:val="000000000000" w:firstRow="0" w:lastRow="0" w:firstColumn="0" w:lastColumn="0" w:oddVBand="0" w:evenVBand="0" w:oddHBand="0" w:evenHBand="0" w:firstRowFirstColumn="0" w:firstRowLastColumn="0" w:lastRowFirstColumn="0" w:lastRowLastColumn="0"/>
+            </w:pPr>
+            <w:r>
               <w:t xml:space="preserve">Der skal laves en underside, hvor man kan redigere et enkelt eksisterende, aktivt tilbud. Der skal være samme input-felter som i US03.1 og samme anvendte patterns og </w:t>
             </w:r>
             <w:proofErr w:type="spellStart"/>
@@ -20298,16 +20710,28 @@
               <w:cnfStyle w:val="000000000000" w:firstRow="0" w:lastRow="0" w:firstColumn="0" w:lastColumn="0" w:oddVBand="0" w:evenVBand="0" w:oddHBand="0" w:evenHBand="0" w:firstRowFirstColumn="0" w:firstRowLastColumn="0" w:lastRowFirstColumn="0" w:lastRowLastColumn="0"/>
             </w:pPr>
             <w:r>
-              <w:t xml:space="preserve">Når brugeren trykker gem, skal informationerne gemmes korrekt i databasen, såfremt de er gyldige. </w:t>
+              <w:t xml:space="preserve">Når brugeren trykker gem, skal informationerne gemmes korrekt i databasen, </w:t>
+            </w:r>
+            <w:proofErr w:type="gramStart"/>
+            <w:r>
+              <w:t>såfremt</w:t>
+            </w:r>
+            <w:proofErr w:type="gramEnd"/>
+            <w:r>
+              <w:t xml:space="preserve"> de er gyldige. </w:t>
             </w:r>
           </w:p>
           <w:p>
             <w:pPr>
               <w:cnfStyle w:val="000000000000" w:firstRow="0" w:lastRow="0" w:firstColumn="0" w:lastColumn="0" w:oddVBand="0" w:evenVBand="0" w:oddHBand="0" w:evenHBand="0" w:firstRowFirstColumn="0" w:firstRowLastColumn="0" w:lastRowFirstColumn="0" w:lastRowLastColumn="0"/>
             </w:pPr>
-            <w:r>
-              <w:lastRenderedPageBreak/>
-              <w:t>Dertil skal der også være en ’Reset’ knap, som nulstiller informationerne, til de informationer tilbuddet oprindeligt indeholdte. Der skal også tilføjes en ’</w:t>
+          </w:p>
+          <w:p>
+            <w:pPr>
+              <w:cnfStyle w:val="000000000000" w:firstRow="0" w:lastRow="0" w:firstColumn="0" w:lastColumn="0" w:oddVBand="0" w:evenVBand="0" w:oddHBand="0" w:evenHBand="0" w:firstRowFirstColumn="0" w:firstRowLastColumn="0" w:lastRowFirstColumn="0" w:lastRowLastColumn="0"/>
+            </w:pPr>
+            <w:r>
+              <w:t>Dertil skal der ligeledes være en ’Default’ knap, som genindsætter informationerne, som tilbuddet oprindeligt indeholdte. Der skal også tilføjes en ’</w:t>
             </w:r>
             <w:proofErr w:type="spellStart"/>
             <w:r>
@@ -20341,6 +20765,11 @@
             <w:r>
               <w:t>’ knap(slettefunktion), som fjerner et tilbud. Når et tilbud ’slettes’, bliver det sat som inaktivt i databasen, så det stadig er muligt at hente salgsstatistikker på tilbuddet.</w:t>
             </w:r>
+          </w:p>
+          <w:p>
+            <w:pPr>
+              <w:cnfStyle w:val="000000000000" w:firstRow="0" w:lastRow="0" w:firstColumn="0" w:lastColumn="0" w:oddVBand="0" w:evenVBand="0" w:oddHBand="0" w:evenHBand="0" w:firstRowFirstColumn="0" w:firstRowLastColumn="0" w:lastRowFirstColumn="0" w:lastRowLastColumn="0"/>
+            </w:pPr>
           </w:p>
         </w:tc>
       </w:tr>
@@ -20351,7 +20780,7 @@
         <w:tc>
           <w:tcPr>
             <w:cnfStyle w:val="001000000000" w:firstRow="0" w:lastRow="0" w:firstColumn="1" w:lastColumn="0" w:oddVBand="0" w:evenVBand="0" w:oddHBand="0" w:evenHBand="0" w:firstRowFirstColumn="0" w:firstRowLastColumn="0" w:lastRowFirstColumn="0" w:lastRowLastColumn="0"/>
-            <w:tcW w:w="1367" w:type="dxa"/>
+            <w:tcW w:w="1218" w:type="dxa"/>
           </w:tcPr>
           <w:p>
             <w:pPr>
@@ -20363,54 +20792,60 @@
               <w:rPr>
                 <w:lang w:val="en-GB"/>
               </w:rPr>
-              <w:lastRenderedPageBreak/>
               <w:t>US03.3</w:t>
             </w:r>
           </w:p>
         </w:tc>
         <w:tc>
           <w:tcPr>
-            <w:tcW w:w="8302" w:type="dxa"/>
+            <w:tcW w:w="2038" w:type="dxa"/>
           </w:tcPr>
           <w:p>
             <w:pPr>
               <w:cnfStyle w:val="000000100000" w:firstRow="0" w:lastRow="0" w:firstColumn="0" w:lastColumn="0" w:oddVBand="0" w:evenVBand="0" w:oddHBand="1" w:evenHBand="0" w:firstRowFirstColumn="0" w:firstRowLastColumn="0" w:lastRowFirstColumn="0" w:lastRowLastColumn="0"/>
             </w:pPr>
             <w:r>
-              <w:t xml:space="preserve">Der skal implementeres en underside til applikationen, hvor et firma kan se en oversigt over deres aktive </w:t>
+              <w:t>Underside med oversigt over aktive tilbud</w:t>
+            </w:r>
+          </w:p>
+        </w:tc>
+        <w:tc>
+          <w:tcPr>
+            <w:tcW w:w="6372" w:type="dxa"/>
+          </w:tcPr>
+          <w:p>
+            <w:pPr>
+              <w:cnfStyle w:val="000000100000" w:firstRow="0" w:lastRow="0" w:firstColumn="0" w:lastColumn="0" w:oddVBand="0" w:evenVBand="0" w:oddHBand="1" w:evenHBand="0" w:firstRowFirstColumn="0" w:firstRowLastColumn="0" w:lastRowFirstColumn="0" w:lastRowLastColumn="0"/>
+            </w:pPr>
+            <w:r>
+              <w:t>Der skal implementeres en underside til applikationen, hvor et firma kan se en oversigt over deres aktive tilbud (et tilbud er inaktivt hvis det er slettet, eller kvantiteten er 0). Fra denne side skal ’Edit’ funktionen (se US03.2) vises ud fra hvert tilbud – samme gør sig gældende for ’</w:t>
+            </w:r>
+            <w:proofErr w:type="spellStart"/>
+            <w:r>
+              <w:t>Delete</w:t>
+            </w:r>
+            <w:proofErr w:type="spellEnd"/>
+            <w:r>
+              <w:t>’-</w:t>
             </w:r>
             <w:proofErr w:type="gramStart"/>
             <w:r>
-              <w:t>tilbud(</w:t>
+              <w:t>funktionen(</w:t>
             </w:r>
             <w:proofErr w:type="gramEnd"/>
             <w:r>
-              <w:t xml:space="preserve">et tilbud er inaktivt hvis det er slettet eller kvantiteten er 0). Fra denne side skal ’Edit’ </w:t>
-            </w:r>
-            <w:proofErr w:type="gramStart"/>
-            <w:r>
-              <w:t>funktionen(</w:t>
-            </w:r>
-            <w:proofErr w:type="gramEnd"/>
-            <w:r>
-              <w:t>se US03.2) og vises ud fra hvert tilbud – samme gør sig gældende for ’</w:t>
-            </w:r>
-            <w:proofErr w:type="spellStart"/>
-            <w:r>
-              <w:t>Delete</w:t>
-            </w:r>
-            <w:proofErr w:type="spellEnd"/>
-            <w:r>
-              <w:t>’-funktionen(se US03.2).</w:t>
-            </w:r>
+              <w:t>se US03.2). Desuden skal der fremgå en ’Opret tilbud’ knap på siden, som omdirigerer brugeren til undersiden for at oprette tilbud.</w:t>
+            </w:r>
+          </w:p>
+          <w:p>
+            <w:pPr>
+              <w:cnfStyle w:val="000000100000" w:firstRow="0" w:lastRow="0" w:firstColumn="0" w:lastColumn="0" w:oddVBand="0" w:evenVBand="0" w:oddHBand="1" w:evenHBand="0" w:firstRowFirstColumn="0" w:firstRowLastColumn="0" w:lastRowFirstColumn="0" w:lastRowLastColumn="0"/>
+            </w:pPr>
           </w:p>
         </w:tc>
       </w:tr>
     </w:tbl>
-    <w:p>
-      <w:bookmarkStart w:id="55" w:name="_GoBack"/>
-      <w:bookmarkEnd w:id="55"/>
-    </w:p>
+    <w:p/>
     <w:p>
       <w:pPr>
         <w:rPr>
@@ -20432,14 +20867,14 @@
           <w:lang w:val="en-GB"/>
         </w:rPr>
       </w:pPr>
-      <w:bookmarkStart w:id="56" w:name="_Toc532229589"/>
+      <w:bookmarkStart w:id="60" w:name="_Toc532301507"/>
       <w:r>
         <w:rPr>
           <w:lang w:val="en-GB"/>
         </w:rPr>
         <w:t>Burndown chart 2</w:t>
       </w:r>
-      <w:bookmarkEnd w:id="56"/>
+      <w:bookmarkEnd w:id="60"/>
     </w:p>
     <w:p>
       <w:pPr>
@@ -20455,7 +20890,7 @@
           <w:lang w:val="en-GB"/>
         </w:rPr>
       </w:pPr>
-      <w:bookmarkStart w:id="57" w:name="_Toc532229590"/>
+      <w:bookmarkStart w:id="61" w:name="_Toc532301508"/>
       <w:r>
         <w:rPr>
           <w:lang w:val="en-GB"/>
@@ -20482,7 +20917,7 @@
         </w:rPr>
         <w:t>*)</w:t>
       </w:r>
-      <w:bookmarkEnd w:id="57"/>
+      <w:bookmarkEnd w:id="61"/>
     </w:p>
     <w:p>
       <w:pPr>
@@ -20505,6 +20940,7 @@
     </w:p>
     <w:p>
       <w:r>
+        <w:lastRenderedPageBreak/>
         <w:t xml:space="preserve">Her vises en tabel indeholdende alle tasks, både færdige og ufærdige. Tabellen indeholder tre kolonner: task ID, </w:t>
       </w:r>
       <w:r>
@@ -21625,7 +22061,6 @@
               <w:jc w:val="center"/>
             </w:pPr>
             <w:r>
-              <w:lastRenderedPageBreak/>
               <w:t>U</w:t>
             </w:r>
             <w:r>
@@ -21957,22 +22392,22 @@
       <w:pPr>
         <w:pStyle w:val="Overskrift1"/>
       </w:pPr>
-      <w:bookmarkStart w:id="58" w:name="_Toc532229591"/>
+      <w:bookmarkStart w:id="62" w:name="_Toc532301509"/>
       <w:r>
         <w:t>Informal reviews</w:t>
       </w:r>
-      <w:bookmarkEnd w:id="58"/>
+      <w:bookmarkEnd w:id="62"/>
     </w:p>
     <w:p/>
     <w:p>
       <w:pPr>
         <w:pStyle w:val="Overskrift1"/>
       </w:pPr>
-      <w:bookmarkStart w:id="59" w:name="_Toc532229592"/>
+      <w:bookmarkStart w:id="63" w:name="_Toc532301510"/>
       <w:r>
         <w:t>Formal reviews</w:t>
       </w:r>
-      <w:bookmarkEnd w:id="59"/>
+      <w:bookmarkEnd w:id="63"/>
     </w:p>
     <w:p/>
     <w:tbl>
@@ -22214,6 +22649,7 @@
               <w:rPr>
                 <w:lang w:val="en-GB"/>
               </w:rPr>
+              <w:lastRenderedPageBreak/>
               <w:t>US01.7.3</w:t>
             </w:r>
           </w:p>
@@ -22270,11 +22706,11 @@
       <w:pPr>
         <w:pStyle w:val="Overskrift1"/>
       </w:pPr>
-      <w:bookmarkStart w:id="60" w:name="_Toc532229593"/>
+      <w:bookmarkStart w:id="64" w:name="_Toc532301511"/>
       <w:r>
         <w:t>Konklusion</w:t>
       </w:r>
-      <w:bookmarkEnd w:id="60"/>
+      <w:bookmarkEnd w:id="64"/>
     </w:p>
     <w:p/>
     <w:p>
@@ -22287,11 +22723,11 @@
       <w:pPr>
         <w:pStyle w:val="Overskrift1"/>
       </w:pPr>
-      <w:bookmarkStart w:id="61" w:name="_Toc532229594"/>
+      <w:bookmarkStart w:id="65" w:name="_Toc532301512"/>
       <w:r>
         <w:t>Bilag</w:t>
       </w:r>
-      <w:bookmarkEnd w:id="61"/>
+      <w:bookmarkEnd w:id="65"/>
     </w:p>
     <w:sectPr>
       <w:footerReference w:type="default" r:id="rId14"/>
@@ -22308,7 +22744,7 @@
 
 <file path=word/comments.xml><?xml version="1.0" encoding="utf-8"?>
 <w:comments xmlns:wpc="http://schemas.microsoft.com/office/word/2010/wordprocessingCanvas" xmlns:cx="http://schemas.microsoft.com/office/drawing/2014/chartex" xmlns:cx1="http://schemas.microsoft.com/office/drawing/2015/9/8/chartex" xmlns:cx2="http://schemas.microsoft.com/office/drawing/2015/10/21/chartex" xmlns:cx3="http://schemas.microsoft.com/office/drawing/2016/5/9/chartex" xmlns:cx4="http://schemas.microsoft.com/office/drawing/2016/5/10/chartex" xmlns:cx5="http://schemas.microsoft.com/office/drawing/2016/5/11/chartex" xmlns:cx6="http://schemas.microsoft.com/office/drawing/2016/5/12/chartex" xmlns:cx7="http://schemas.microsoft.com/office/drawing/2016/5/13/chartex" xmlns:cx8="http://schemas.microsoft.com/office/drawing/2016/5/14/chartex" xmlns:mc="http://schemas.openxmlformats.org/markup-compatibility/2006" xmlns:aink="http://schemas.microsoft.com/office/drawing/2016/ink" xmlns:am3d="http://schemas.microsoft.com/office/drawing/2017/model3d" xmlns:o="urn:schemas-microsoft-com:office:office" xmlns:r="http://schemas.openxmlformats.org/officeDocument/2006/relationships" xmlns:m="http://schemas.openxmlformats.org/officeDocument/2006/math" xmlns:v="urn:schemas-microsoft-com:vml" xmlns:wp14="http://schemas.microsoft.com/office/word/2010/wordprocessingDrawing" xmlns:wp="http://schemas.openxmlformats.org/drawingml/2006/wordprocessingDrawing" xmlns:w10="urn:schemas-microsoft-com:office:word" xmlns:w="http://schemas.openxmlformats.org/wordprocessingml/2006/main" xmlns:w14="http://schemas.microsoft.com/office/word/2010/wordml" xmlns:w15="http://schemas.microsoft.com/office/word/2012/wordml" xmlns:w16cid="http://schemas.microsoft.com/office/word/2016/wordml/cid" xmlns:w16se="http://schemas.microsoft.com/office/word/2015/wordml/symex" xmlns:wpg="http://schemas.microsoft.com/office/word/2010/wordprocessingGroup" xmlns:wpi="http://schemas.microsoft.com/office/word/2010/wordprocessingInk" xmlns:wne="http://schemas.microsoft.com/office/word/2006/wordml" xmlns:wps="http://schemas.microsoft.com/office/word/2010/wordprocessingShape" mc:Ignorable="w14 w15 w16se w16cid wp14">
-  <w:comment w:id="43" w:author="Casper Frost" w:date="2018-12-10T00:53:00Z" w:initials="CF">
+  <w:comment w:id="46" w:author="Casper Frost" w:date="2018-12-10T00:53:00Z" w:initials="CF">
     <w:p>
       <w:pPr>
         <w:pStyle w:val="Kommentartekst"/>
@@ -22324,7 +22760,7 @@
       </w:r>
     </w:p>
   </w:comment>
-  <w:comment w:id="47" w:author="Casper Frost" w:date="2018-12-10T01:04:00Z" w:initials="CF">
+  <w:comment w:id="50" w:author="Casper Frost" w:date="2018-12-10T01:04:00Z" w:initials="CF">
     <w:p>
       <w:pPr>
         <w:pStyle w:val="Kommentartekst"/>
@@ -24733,7 +25169,7 @@
   <w:style w:type="paragraph" w:default="1" w:styleId="Normal">
     <w:name w:val="Normal"/>
     <w:qFormat/>
-    <w:rsid w:val="00C60A77"/>
+    <w:rsid w:val="002712D2"/>
   </w:style>
   <w:style w:type="paragraph" w:styleId="Overskrift1">
     <w:name w:val="heading 1"/>
@@ -27248,7 +27684,7 @@
 </file>
 
 <file path=customXml/itemProps2.xml><?xml version="1.0" encoding="utf-8"?>
-<ds:datastoreItem xmlns:ds="http://schemas.openxmlformats.org/officeDocument/2006/customXml" ds:itemID="{AAE05A95-D7B3-994A-9F3B-B763CE0067EB}">
+<ds:datastoreItem xmlns:ds="http://schemas.openxmlformats.org/officeDocument/2006/customXml" ds:itemID="{0C890B7B-BC58-42CE-9AD4-D832188B29F8}">
   <ds:schemaRefs>
     <ds:schemaRef ds:uri="http://schemas.openxmlformats.org/officeDocument/2006/bibliography"/>
   </ds:schemaRefs>

</xml_diff>

<commit_message>
Vi prøver igen.. 3PV & PRODUKT GOGOGOGO
</commit_message>
<xml_diff>
--- a/Rapport/Rapport v1.3.1.docx
+++ b/Rapport/Rapport v1.3.1.docx
@@ -2395,7 +2395,21 @@
                 <w:rStyle w:val="Hyperlink"/>
                 <w:noProof/>
               </w:rPr>
-              <w:t>User stories</w:t>
+              <w:t>User stor</w:t>
+            </w:r>
+            <w:r>
+              <w:rPr>
+                <w:rStyle w:val="Hyperlink"/>
+                <w:noProof/>
+              </w:rPr>
+              <w:t>i</w:t>
+            </w:r>
+            <w:r>
+              <w:rPr>
+                <w:rStyle w:val="Hyperlink"/>
+                <w:noProof/>
+              </w:rPr>
+              <w:t>es</w:t>
             </w:r>
             <w:r>
               <w:rPr>
@@ -5952,9 +5966,76 @@
             </w:pPr>
             <w:proofErr w:type="spellStart"/>
             <w:r>
+              <w:t>Widget</w:t>
+            </w:r>
+            <w:proofErr w:type="spellEnd"/>
+          </w:p>
+        </w:tc>
+        <w:tc>
+          <w:tcPr>
+            <w:tcW w:w="4509" w:type="dxa"/>
+          </w:tcPr>
+          <w:p>
+            <w:pPr>
+              <w:spacing w:before="120"/>
+              <w:cnfStyle w:val="000000100000" w:firstRow="0" w:lastRow="0" w:firstColumn="0" w:lastColumn="0" w:oddVBand="0" w:evenVBand="0" w:oddHBand="1" w:evenHBand="0" w:firstRowFirstColumn="0" w:firstRowLastColumn="0" w:lastRowFirstColumn="0" w:lastRowLastColumn="0"/>
+              <w:rPr>
+                <w:sz w:val="22"/>
+                <w:szCs w:val="22"/>
+              </w:rPr>
+            </w:pPr>
+          </w:p>
+        </w:tc>
+      </w:tr>
+      <w:tr>
+        <w:tc>
+          <w:tcPr>
+            <w:cnfStyle w:val="001000000000" w:firstRow="0" w:lastRow="0" w:firstColumn="1" w:lastColumn="0" w:oddVBand="0" w:evenVBand="0" w:oddHBand="0" w:evenHBand="0" w:firstRowFirstColumn="0" w:firstRowLastColumn="0" w:lastRowFirstColumn="0" w:lastRowLastColumn="0"/>
+            <w:tcW w:w="4508" w:type="dxa"/>
+          </w:tcPr>
+          <w:p>
+            <w:pPr>
+              <w:jc w:val="center"/>
+            </w:pPr>
+            <w:proofErr w:type="spellStart"/>
+            <w:r>
               <w:t>YourLocal</w:t>
             </w:r>
             <w:proofErr w:type="spellEnd"/>
+          </w:p>
+        </w:tc>
+        <w:tc>
+          <w:tcPr>
+            <w:tcW w:w="4509" w:type="dxa"/>
+          </w:tcPr>
+          <w:p>
+            <w:pPr>
+              <w:spacing w:before="120"/>
+              <w:cnfStyle w:val="000000000000" w:firstRow="0" w:lastRow="0" w:firstColumn="0" w:lastColumn="0" w:oddVBand="0" w:evenVBand="0" w:oddHBand="0" w:evenHBand="0" w:firstRowFirstColumn="0" w:firstRowLastColumn="0" w:lastRowFirstColumn="0" w:lastRowLastColumn="0"/>
+              <w:rPr>
+                <w:sz w:val="22"/>
+                <w:szCs w:val="22"/>
+              </w:rPr>
+            </w:pPr>
+          </w:p>
+        </w:tc>
+      </w:tr>
+      <w:tr>
+        <w:trPr>
+          <w:cnfStyle w:val="000000100000" w:firstRow="0" w:lastRow="0" w:firstColumn="0" w:lastColumn="0" w:oddVBand="0" w:evenVBand="0" w:oddHBand="1" w:evenHBand="0" w:firstRowFirstColumn="0" w:firstRowLastColumn="0" w:lastRowFirstColumn="0" w:lastRowLastColumn="0"/>
+        </w:trPr>
+        <w:tc>
+          <w:tcPr>
+            <w:cnfStyle w:val="001000000000" w:firstRow="0" w:lastRow="0" w:firstColumn="1" w:lastColumn="0" w:oddVBand="0" w:evenVBand="0" w:oddHBand="0" w:evenHBand="0" w:firstRowFirstColumn="0" w:firstRowLastColumn="0" w:lastRowFirstColumn="0" w:lastRowLastColumn="0"/>
+            <w:tcW w:w="4508" w:type="dxa"/>
+          </w:tcPr>
+          <w:p>
+            <w:pPr>
+              <w:jc w:val="center"/>
+            </w:pPr>
+            <w:r>
+              <w:t>CTA</w:t>
+            </w:r>
           </w:p>
         </w:tc>
         <w:tc>
@@ -5993,6 +6074,7 @@
       </w:pPr>
       <w:bookmarkStart w:id="4" w:name="_Toc532301457"/>
       <w:r>
+        <w:lastRenderedPageBreak/>
         <w:t>Rollefordeling</w:t>
       </w:r>
       <w:r>
@@ -6015,7 +6097,6 @@
     </w:p>
     <w:p>
       <w:r>
-        <w:lastRenderedPageBreak/>
         <w:t xml:space="preserve">Patrick: Product </w:t>
       </w:r>
       <w:proofErr w:type="spellStart"/>
@@ -6227,6 +6308,7 @@
       </w:pPr>
       <w:bookmarkStart w:id="13" w:name="_Toc532301466"/>
       <w:r>
+        <w:lastRenderedPageBreak/>
         <w:t>Kunden</w:t>
       </w:r>
       <w:bookmarkEnd w:id="13"/>
@@ -6239,7 +6321,6 @@
       </w:pPr>
       <w:proofErr w:type="spellStart"/>
       <w:r>
-        <w:lastRenderedPageBreak/>
         <w:t>TheNext</w:t>
       </w:r>
       <w:proofErr w:type="spellEnd"/>
@@ -7056,6 +7137,7 @@
                 <w:sz w:val="22"/>
                 <w:szCs w:val="22"/>
               </w:rPr>
+              <w:lastRenderedPageBreak/>
               <w:t>Større afvigelser i tidsestimering</w:t>
             </w:r>
           </w:p>
@@ -7078,7 +7160,6 @@
                 <w:sz w:val="22"/>
                 <w:szCs w:val="22"/>
               </w:rPr>
-              <w:lastRenderedPageBreak/>
               <w:t>Uforudsete sideløbende studierelaterede arbejdsopgaver</w:t>
             </w:r>
           </w:p>
@@ -9724,7 +9805,7 @@
                 <w:sz w:val="22"/>
                 <w:szCs w:val="22"/>
               </w:rPr>
-              <w:t xml:space="preserve">laver de nødvendige tiltag for at </w:t>
+              <w:t xml:space="preserve">laver de </w:t>
             </w:r>
             <w:r>
               <w:rPr>
@@ -9732,7 +9813,7 @@
                 <w:szCs w:val="22"/>
               </w:rPr>
               <w:lastRenderedPageBreak/>
-              <w:t>projektet kan færdiggøres.</w:t>
+              <w:t>nødvendige tiltag for at projektet kan færdiggøres.</w:t>
             </w:r>
           </w:p>
         </w:tc>
@@ -10478,15 +10559,8 @@
                 <w:sz w:val="22"/>
                 <w:szCs w:val="22"/>
               </w:rPr>
-              <w:t xml:space="preserve">Koordinere indbyrdes hvordan vi skal </w:t>
-            </w:r>
-            <w:r>
-              <w:rPr>
-                <w:sz w:val="22"/>
-                <w:szCs w:val="22"/>
-              </w:rPr>
               <w:lastRenderedPageBreak/>
-              <w:t>imødekomme disse sideløbende opgaver.</w:t>
+              <w:t>Koordinere indbyrdes hvordan vi skal imødekomme disse sideløbende opgaver.</w:t>
             </w:r>
           </w:p>
         </w:tc>
@@ -10546,7 +10620,7 @@
                 <w:sz w:val="22"/>
                 <w:szCs w:val="22"/>
               </w:rPr>
-              <w:t xml:space="preserve">, kan vi forhøre os om udsættelse på opgaven, så det </w:t>
+              <w:t xml:space="preserve">, kan vi forhøre os om </w:t>
             </w:r>
             <w:r>
               <w:rPr>
@@ -10554,7 +10628,7 @@
                 <w:szCs w:val="22"/>
               </w:rPr>
               <w:lastRenderedPageBreak/>
-              <w:t xml:space="preserve">ikke påvirker vores planlagte sprint. </w:t>
+              <w:t xml:space="preserve">udsættelse på opgaven, så det ikke påvirker vores planlagte sprint. </w:t>
             </w:r>
           </w:p>
         </w:tc>
@@ -10930,11 +11004,36 @@
     </w:p>
     <w:p/>
     <w:p>
+      <w:r>
+        <w:t>Omformuler mail fra Patricks far</w:t>
+      </w:r>
+    </w:p>
+    <w:p>
+      <w:r>
+        <w:t>Fortæl om PP</w:t>
+      </w:r>
+    </w:p>
+    <w:p>
+      <w:r>
+        <w:t xml:space="preserve">Fra feedback </w:t>
+      </w:r>
+      <w:r>
+        <w:sym w:font="Wingdings" w:char="F0E0"/>
+      </w:r>
+      <w:r>
+        <w:t xml:space="preserve"> User Storys</w:t>
+      </w:r>
+      <w:r>
+        <w:br w:type="page"/>
+      </w:r>
+    </w:p>
+    <w:p>
       <w:pPr>
         <w:pStyle w:val="Overskrift2"/>
       </w:pPr>
       <w:bookmarkStart w:id="22" w:name="_Toc532301472"/>
       <w:r>
+        <w:lastRenderedPageBreak/>
         <w:t>User storie</w:t>
       </w:r>
       <w:r>
@@ -10957,7 +11056,34 @@
     </w:p>
     <w:p>
       <w:r>
-        <w:t>Vi vil i projektet tage udgangspunkt i nogle user storys, som danner ramme for de funktionaliteter applikationen skal kunne. User storys er skrevet i en ”som x skal jeg kunne y” form, for at gøre forståelsen mellem udvikler og kunde lettere. Dette er første udkast, som vi efterfølgende vil bryde op i tasks, lave en tidsestimering på disse, og til sidst præsentere for kunden, som vil prioritere hvilke user storys der vægter højest:</w:t>
+        <w:t>Efter kundens feedback har vi udviklet nogle</w:t>
+      </w:r>
+      <w:r>
+        <w:t xml:space="preserve"> user storys, som danner ramme for de funktionaliteter applikationen skal kunne. User storys er skrevet i en ”som x skal jeg kunne y</w:t>
+      </w:r>
+      <w:r>
+        <w:t>, så/for at z</w:t>
+      </w:r>
+      <w:r>
+        <w:t>” form, for at gøre forståelsen mellem udvikler og kunde lettere</w:t>
+      </w:r>
+      <w:r>
+        <w:t>. Disse user storys</w:t>
+      </w:r>
+      <w:r>
+        <w:t xml:space="preserve"> vil</w:t>
+      </w:r>
+      <w:r>
+        <w:t xml:space="preserve"> vi</w:t>
+      </w:r>
+      <w:r>
+        <w:t xml:space="preserve"> bryde op i tasks,</w:t>
+      </w:r>
+      <w:r>
+        <w:t xml:space="preserve"> som vil blive estimeret,</w:t>
+      </w:r>
+      <w:r>
+        <w:t xml:space="preserve"> og til sidst præsentere for kunden, som vil prioritere hvilke user storys der vægter højest:</w:t>
       </w:r>
     </w:p>
     <w:p/>
@@ -11020,17 +11146,27 @@
               <w:spacing w:before="0"/>
               <w:textAlignment w:val="center"/>
               <w:rPr>
+                <w:b w:val="0"/>
+                <w:bCs w:val="0"/>
+              </w:rPr>
+            </w:pPr>
+            <w:r>
+              <w:rPr>
+                <w:b w:val="0"/>
+              </w:rPr>
+              <w:t>Som firma skal jeg kunne oprette en bruger, så jeg kan logge ind senere med relevant indhold og rettigheder.</w:t>
+            </w:r>
+          </w:p>
+          <w:p>
+            <w:pPr>
+              <w:spacing w:before="0"/>
+              <w:textAlignment w:val="center"/>
+              <w:rPr>
                 <w:rFonts w:eastAsia="Times New Roman" w:cstheme="minorHAnsi"/>
+                <w:b w:val="0"/>
                 <w:lang w:eastAsia="da-DK"/>
               </w:rPr>
             </w:pPr>
-            <w:r>
-              <w:rPr>
-                <w:rFonts w:eastAsia="Times New Roman" w:cstheme="minorHAnsi"/>
-                <w:lang w:eastAsia="da-DK"/>
-              </w:rPr>
-              <w:t>Som kunde og firma skal jeg kunne logge ind, og have forskellige rettigheder.</w:t>
-            </w:r>
           </w:p>
         </w:tc>
       </w:tr>
@@ -11048,17 +11184,27 @@
               <w:spacing w:before="0"/>
               <w:textAlignment w:val="center"/>
               <w:rPr>
+                <w:b w:val="0"/>
+                <w:bCs w:val="0"/>
+              </w:rPr>
+            </w:pPr>
+            <w:r>
+              <w:rPr>
+                <w:b w:val="0"/>
+              </w:rPr>
+              <w:t>Som kunde skal jeg kunne oprette en bruger, hvor mine interesser bliver gemt, og logge ind, med relevante rettigheder, så jeg ikke behøver at finde de forskellige kategorier efter hvert login.</w:t>
+            </w:r>
+          </w:p>
+          <w:p>
+            <w:pPr>
+              <w:spacing w:before="0"/>
+              <w:textAlignment w:val="center"/>
+              <w:rPr>
                 <w:rFonts w:eastAsia="Times New Roman" w:cstheme="minorHAnsi"/>
+                <w:b w:val="0"/>
                 <w:lang w:eastAsia="da-DK"/>
               </w:rPr>
             </w:pPr>
-            <w:r>
-              <w:rPr>
-                <w:rFonts w:eastAsia="Times New Roman" w:cstheme="minorHAnsi"/>
-                <w:lang w:eastAsia="da-DK"/>
-              </w:rPr>
-              <w:t>Som kunde skal jeg kunne oprette en bruger, hvor mine interesser bliver gemt.</w:t>
-            </w:r>
           </w:p>
         </w:tc>
       </w:tr>
@@ -11077,18 +11223,27 @@
               <w:spacing w:before="0"/>
               <w:textAlignment w:val="center"/>
               <w:rPr>
+                <w:b w:val="0"/>
+                <w:bCs w:val="0"/>
+              </w:rPr>
+            </w:pPr>
+            <w:r>
+              <w:rPr>
+                <w:b w:val="0"/>
+              </w:rPr>
+              <w:t>Som firma skal jeg kunne oprette nye tilbud, som skal vises til kunder, så kunderne har mulighed for at købe vores tilbud.</w:t>
+            </w:r>
+          </w:p>
+          <w:p>
+            <w:pPr>
+              <w:spacing w:before="0"/>
+              <w:textAlignment w:val="center"/>
+              <w:rPr>
                 <w:rFonts w:eastAsia="Times New Roman" w:cstheme="minorHAnsi"/>
+                <w:b w:val="0"/>
                 <w:lang w:eastAsia="da-DK"/>
               </w:rPr>
             </w:pPr>
-            <w:r>
-              <w:rPr>
-                <w:rFonts w:eastAsia="Times New Roman" w:cstheme="minorHAnsi"/>
-                <w:lang w:eastAsia="da-DK"/>
-              </w:rPr>
-              <w:lastRenderedPageBreak/>
-              <w:t>Som firma skal jeg kunne oprette en bruger</w:t>
-            </w:r>
           </w:p>
         </w:tc>
       </w:tr>
@@ -11106,17 +11261,47 @@
               <w:spacing w:before="0"/>
               <w:textAlignment w:val="center"/>
               <w:rPr>
+                <w:b w:val="0"/>
+                <w:bCs w:val="0"/>
+              </w:rPr>
+            </w:pPr>
+            <w:r>
+              <w:rPr>
+                <w:b w:val="0"/>
+              </w:rPr>
+              <w:t>S</w:t>
+            </w:r>
+            <w:r>
+              <w:rPr>
+                <w:b w:val="0"/>
+              </w:rPr>
+              <w:t xml:space="preserve">om ansat hos </w:t>
+            </w:r>
+            <w:proofErr w:type="spellStart"/>
+            <w:r>
+              <w:rPr>
+                <w:b w:val="0"/>
+              </w:rPr>
+              <w:t>Your</w:t>
+            </w:r>
+            <w:proofErr w:type="spellEnd"/>
+            <w:r>
+              <w:rPr>
+                <w:b w:val="0"/>
+              </w:rPr>
+              <w:t xml:space="preserve"> Local skal jeg have administrative rettigheder over firmaer og kunder, så jeg kan godkende firmaer og redigere og slette brugerdata ift. GDPR.</w:t>
+            </w:r>
+          </w:p>
+          <w:p>
+            <w:pPr>
+              <w:spacing w:before="0"/>
+              <w:textAlignment w:val="center"/>
+              <w:rPr>
                 <w:rFonts w:eastAsia="Times New Roman" w:cstheme="minorHAnsi"/>
+                <w:b w:val="0"/>
                 <w:lang w:eastAsia="da-DK"/>
               </w:rPr>
             </w:pPr>
-            <w:r>
-              <w:rPr>
-                <w:rFonts w:eastAsia="Times New Roman" w:cstheme="minorHAnsi"/>
-                <w:lang w:eastAsia="da-DK"/>
-              </w:rPr>
-              <w:t>Som firma skal jeg kunne oprette nye tilbud som vises til relevante kunder.</w:t>
-            </w:r>
           </w:p>
         </w:tc>
       </w:tr>
@@ -11136,15 +11321,21 @@
               <w:textAlignment w:val="center"/>
               <w:rPr>
                 <w:rFonts w:eastAsia="Times New Roman" w:cstheme="minorHAnsi"/>
+                <w:b w:val="0"/>
                 <w:lang w:eastAsia="da-DK"/>
               </w:rPr>
             </w:pPr>
             <w:r>
               <w:rPr>
-                <w:rFonts w:eastAsia="Times New Roman" w:cstheme="minorHAnsi"/>
-                <w:lang w:eastAsia="da-DK"/>
-              </w:rPr>
-              <w:t>Som kunde skal jeg kunne se en oversigt over tilbud i mit nærområde og sortere i disse ud fra kategorier.</w:t>
+                <w:b w:val="0"/>
+              </w:rPr>
+              <w:t>Som</w:t>
+            </w:r>
+            <w:r>
+              <w:rPr>
+                <w:b w:val="0"/>
+              </w:rPr>
+              <w:t xml:space="preserve"> kunde skal jeg kunne købe et tilbud.</w:t>
             </w:r>
           </w:p>
         </w:tc>
@@ -11163,17 +11354,33 @@
               <w:spacing w:before="0"/>
               <w:textAlignment w:val="center"/>
               <w:rPr>
+                <w:b w:val="0"/>
+                <w:bCs w:val="0"/>
+              </w:rPr>
+            </w:pPr>
+            <w:r>
+              <w:rPr>
+                <w:b w:val="0"/>
+              </w:rPr>
+              <w:t>S</w:t>
+            </w:r>
+            <w:r>
+              <w:rPr>
+                <w:b w:val="0"/>
+              </w:rPr>
+              <w:t>om firma skal jeg kunne se en oversigt over hvor mange tilbud der er blevet købt, så jeg kan holde statistik over mine salg.</w:t>
+            </w:r>
+          </w:p>
+          <w:p>
+            <w:pPr>
+              <w:spacing w:before="0"/>
+              <w:textAlignment w:val="center"/>
+              <w:rPr>
                 <w:rFonts w:eastAsia="Times New Roman" w:cstheme="minorHAnsi"/>
+                <w:b w:val="0"/>
                 <w:lang w:eastAsia="da-DK"/>
               </w:rPr>
             </w:pPr>
-            <w:r>
-              <w:rPr>
-                <w:rFonts w:eastAsia="Times New Roman" w:cstheme="minorHAnsi"/>
-                <w:lang w:eastAsia="da-DK"/>
-              </w:rPr>
-              <w:t>Som kunde skal jeg kunne købe et tilbud.</w:t>
-            </w:r>
           </w:p>
         </w:tc>
       </w:tr>
@@ -11192,74 +11399,33 @@
               <w:spacing w:before="0"/>
               <w:textAlignment w:val="center"/>
               <w:rPr>
-                <w:rFonts w:eastAsia="Times New Roman" w:cstheme="minorHAnsi"/>
-                <w:lang w:eastAsia="da-DK"/>
-              </w:rPr>
-            </w:pPr>
-            <w:r>
-              <w:rPr>
-                <w:rFonts w:eastAsia="Times New Roman" w:cstheme="minorHAnsi"/>
-                <w:lang w:eastAsia="da-DK"/>
-              </w:rPr>
-              <w:t>Som kunde skal jeg modtage push-meddelelser om tilbud indenfor en geolokation på 5 km.</w:t>
-            </w:r>
-          </w:p>
-        </w:tc>
-      </w:tr>
-      <w:tr>
-        <w:trPr>
-          <w:trHeight w:val="422"/>
-        </w:trPr>
-        <w:tc>
-          <w:tcPr>
-            <w:cnfStyle w:val="001000000000" w:firstRow="0" w:lastRow="0" w:firstColumn="1" w:lastColumn="0" w:oddVBand="0" w:evenVBand="0" w:oddHBand="0" w:evenHBand="0" w:firstRowFirstColumn="0" w:firstRowLastColumn="0" w:lastRowFirstColumn="0" w:lastRowLastColumn="0"/>
-            <w:tcW w:w="9628" w:type="dxa"/>
-          </w:tcPr>
+                <w:b w:val="0"/>
+                <w:bCs w:val="0"/>
+              </w:rPr>
+            </w:pPr>
+            <w:r>
+              <w:rPr>
+                <w:b w:val="0"/>
+              </w:rPr>
+              <w:t>S</w:t>
+            </w:r>
+            <w:r>
+              <w:rPr>
+                <w:b w:val="0"/>
+              </w:rPr>
+              <w:t>om kunde skal jeg kunne se en oversigt over tilbud i mit nærområde, og sortere i disse ud fra kategorier, så jeg kun ser relevante tilbud ift. min placering.</w:t>
+            </w:r>
+          </w:p>
           <w:p>
             <w:pPr>
               <w:spacing w:before="0"/>
               <w:textAlignment w:val="center"/>
               <w:rPr>
                 <w:rFonts w:eastAsia="Times New Roman" w:cstheme="minorHAnsi"/>
+                <w:b w:val="0"/>
                 <w:lang w:eastAsia="da-DK"/>
               </w:rPr>
             </w:pPr>
-            <w:r>
-              <w:rPr>
-                <w:rFonts w:eastAsia="Times New Roman" w:cstheme="minorHAnsi"/>
-                <w:lang w:eastAsia="da-DK"/>
-              </w:rPr>
-              <w:t>Som firma skal jeg kunne se en oversigt over hvor mange tilbud der er blevet købt.</w:t>
-            </w:r>
-          </w:p>
-        </w:tc>
-      </w:tr>
-      <w:tr>
-        <w:trPr>
-          <w:cnfStyle w:val="000000100000" w:firstRow="0" w:lastRow="0" w:firstColumn="0" w:lastColumn="0" w:oddVBand="0" w:evenVBand="0" w:oddHBand="1" w:evenHBand="0" w:firstRowFirstColumn="0" w:firstRowLastColumn="0" w:lastRowFirstColumn="0" w:lastRowLastColumn="0"/>
-          <w:trHeight w:val="372"/>
-        </w:trPr>
-        <w:tc>
-          <w:tcPr>
-            <w:cnfStyle w:val="001000000000" w:firstRow="0" w:lastRow="0" w:firstColumn="1" w:lastColumn="0" w:oddVBand="0" w:evenVBand="0" w:oddHBand="0" w:evenHBand="0" w:firstRowFirstColumn="0" w:firstRowLastColumn="0" w:lastRowFirstColumn="0" w:lastRowLastColumn="0"/>
-            <w:tcW w:w="9628" w:type="dxa"/>
-          </w:tcPr>
-          <w:p>
-            <w:pPr>
-              <w:spacing w:before="0"/>
-              <w:textAlignment w:val="center"/>
-              <w:rPr>
-                <w:rFonts w:eastAsia="Times New Roman" w:cstheme="minorHAnsi"/>
-                <w:lang w:eastAsia="da-DK"/>
-              </w:rPr>
-            </w:pPr>
-            <w:r>
-              <w:rPr>
-                <w:rFonts w:eastAsia="Times New Roman" w:cstheme="minorHAnsi"/>
-                <w:lang w:eastAsia="da-DK"/>
-              </w:rPr>
-              <w:t>Som ansat skal jeg have administrative rettigheder over firmaer og kunder.</w:t>
-            </w:r>
           </w:p>
         </w:tc>
       </w:tr>
@@ -11296,7 +11462,7 @@
     </w:p>
     <w:p>
       <w:r>
-        <w:t xml:space="preserve">Ud fra vores user storys vil vi nedbryde hvert enkelt i flere tasks. Vores tasks er de opgaver, som vi vil arbejde ud fra i et sprint. Disse tasks </w:t>
+        <w:t xml:space="preserve">Vores tasks er de opgaver, som vi vil arbejde ud fra i et sprint. Disse tasks </w:t>
       </w:r>
       <w:r>
         <w:t>vil blive estimeret ud fra to planlægningsteknikker</w:t>
@@ -12835,6 +13001,9 @@
               <w:jc w:val="center"/>
               <w:cnfStyle w:val="000000100000" w:firstRow="0" w:lastRow="0" w:firstColumn="0" w:lastColumn="0" w:oddVBand="0" w:evenVBand="0" w:oddHBand="1" w:evenHBand="0" w:firstRowFirstColumn="0" w:firstRowLastColumn="0" w:lastRowFirstColumn="0" w:lastRowLastColumn="0"/>
             </w:pPr>
+            <w:r>
+              <w:t>3</w:t>
+            </w:r>
           </w:p>
         </w:tc>
         <w:tc>
@@ -12846,6 +13015,9 @@
               <w:jc w:val="center"/>
               <w:cnfStyle w:val="000000100000" w:firstRow="0" w:lastRow="0" w:firstColumn="0" w:lastColumn="0" w:oddVBand="0" w:evenVBand="0" w:oddHBand="1" w:evenHBand="0" w:firstRowFirstColumn="0" w:firstRowLastColumn="0" w:lastRowFirstColumn="0" w:lastRowLastColumn="0"/>
             </w:pPr>
+            <w:r>
+              <w:t>3,5</w:t>
+            </w:r>
           </w:p>
         </w:tc>
       </w:tr>
@@ -12949,6 +13121,9 @@
               <w:jc w:val="center"/>
               <w:cnfStyle w:val="000000000000" w:firstRow="0" w:lastRow="0" w:firstColumn="0" w:lastColumn="0" w:oddVBand="0" w:evenVBand="0" w:oddHBand="0" w:evenHBand="0" w:firstRowFirstColumn="0" w:firstRowLastColumn="0" w:lastRowFirstColumn="0" w:lastRowLastColumn="0"/>
             </w:pPr>
+            <w:r>
+              <w:t>1</w:t>
+            </w:r>
           </w:p>
         </w:tc>
         <w:tc>
@@ -12960,6 +13135,9 @@
               <w:jc w:val="center"/>
               <w:cnfStyle w:val="000000000000" w:firstRow="0" w:lastRow="0" w:firstColumn="0" w:lastColumn="0" w:oddVBand="0" w:evenVBand="0" w:oddHBand="0" w:evenHBand="0" w:firstRowFirstColumn="0" w:firstRowLastColumn="0" w:lastRowFirstColumn="0" w:lastRowLastColumn="0"/>
             </w:pPr>
+            <w:r>
+              <w:t>1</w:t>
+            </w:r>
           </w:p>
         </w:tc>
       </w:tr>
@@ -13060,6 +13238,9 @@
               <w:jc w:val="center"/>
               <w:cnfStyle w:val="000000100000" w:firstRow="0" w:lastRow="0" w:firstColumn="0" w:lastColumn="0" w:oddVBand="0" w:evenVBand="0" w:oddHBand="1" w:evenHBand="0" w:firstRowFirstColumn="0" w:firstRowLastColumn="0" w:lastRowFirstColumn="0" w:lastRowLastColumn="0"/>
             </w:pPr>
+            <w:r>
+              <w:t>1</w:t>
+            </w:r>
           </w:p>
         </w:tc>
         <w:tc>
@@ -13071,6 +13252,9 @@
               <w:jc w:val="center"/>
               <w:cnfStyle w:val="000000100000" w:firstRow="0" w:lastRow="0" w:firstColumn="0" w:lastColumn="0" w:oddVBand="0" w:evenVBand="0" w:oddHBand="1" w:evenHBand="0" w:firstRowFirstColumn="0" w:firstRowLastColumn="0" w:lastRowFirstColumn="0" w:lastRowLastColumn="0"/>
             </w:pPr>
+            <w:r>
+              <w:t>1</w:t>
+            </w:r>
           </w:p>
         </w:tc>
       </w:tr>
@@ -13353,6 +13537,9 @@
               <w:jc w:val="center"/>
               <w:cnfStyle w:val="000000100000" w:firstRow="0" w:lastRow="0" w:firstColumn="0" w:lastColumn="0" w:oddVBand="0" w:evenVBand="0" w:oddHBand="1" w:evenHBand="0" w:firstRowFirstColumn="0" w:firstRowLastColumn="0" w:lastRowFirstColumn="0" w:lastRowLastColumn="0"/>
             </w:pPr>
+            <w:r>
+              <w:t>1,5</w:t>
+            </w:r>
           </w:p>
         </w:tc>
         <w:tc>
@@ -13364,6 +13551,9 @@
               <w:jc w:val="center"/>
               <w:cnfStyle w:val="000000100000" w:firstRow="0" w:lastRow="0" w:firstColumn="0" w:lastColumn="0" w:oddVBand="0" w:evenVBand="0" w:oddHBand="1" w:evenHBand="0" w:firstRowFirstColumn="0" w:firstRowLastColumn="0" w:lastRowFirstColumn="0" w:lastRowLastColumn="0"/>
             </w:pPr>
+            <w:r>
+              <w:t>1,25</w:t>
+            </w:r>
           </w:p>
         </w:tc>
       </w:tr>
@@ -13466,6 +13656,9 @@
               <w:jc w:val="center"/>
               <w:cnfStyle w:val="000000000000" w:firstRow="0" w:lastRow="0" w:firstColumn="0" w:lastColumn="0" w:oddVBand="0" w:evenVBand="0" w:oddHBand="0" w:evenHBand="0" w:firstRowFirstColumn="0" w:firstRowLastColumn="0" w:lastRowFirstColumn="0" w:lastRowLastColumn="0"/>
             </w:pPr>
+            <w:r>
+              <w:t>3,5</w:t>
+            </w:r>
           </w:p>
         </w:tc>
         <w:tc>
@@ -13477,6 +13670,9 @@
               <w:jc w:val="center"/>
               <w:cnfStyle w:val="000000000000" w:firstRow="0" w:lastRow="0" w:firstColumn="0" w:lastColumn="0" w:oddVBand="0" w:evenVBand="0" w:oddHBand="0" w:evenHBand="0" w:firstRowFirstColumn="0" w:firstRowLastColumn="0" w:lastRowFirstColumn="0" w:lastRowLastColumn="0"/>
             </w:pPr>
+            <w:r>
+              <w:t>3,75</w:t>
+            </w:r>
           </w:p>
         </w:tc>
       </w:tr>
@@ -13586,6 +13782,9 @@
               <w:jc w:val="center"/>
               <w:cnfStyle w:val="000000100000" w:firstRow="0" w:lastRow="0" w:firstColumn="0" w:lastColumn="0" w:oddVBand="0" w:evenVBand="0" w:oddHBand="1" w:evenHBand="0" w:firstRowFirstColumn="0" w:firstRowLastColumn="0" w:lastRowFirstColumn="0" w:lastRowLastColumn="0"/>
             </w:pPr>
+            <w:r>
+              <w:t>1</w:t>
+            </w:r>
           </w:p>
         </w:tc>
         <w:tc>
@@ -13597,6 +13796,9 @@
               <w:jc w:val="center"/>
               <w:cnfStyle w:val="000000100000" w:firstRow="0" w:lastRow="0" w:firstColumn="0" w:lastColumn="0" w:oddVBand="0" w:evenVBand="0" w:oddHBand="1" w:evenHBand="0" w:firstRowFirstColumn="0" w:firstRowLastColumn="0" w:lastRowFirstColumn="0" w:lastRowLastColumn="0"/>
             </w:pPr>
+            <w:r>
+              <w:t>1</w:t>
+            </w:r>
           </w:p>
         </w:tc>
       </w:tr>
@@ -13700,6 +13902,9 @@
               <w:jc w:val="center"/>
               <w:cnfStyle w:val="000000000000" w:firstRow="0" w:lastRow="0" w:firstColumn="0" w:lastColumn="0" w:oddVBand="0" w:evenVBand="0" w:oddHBand="0" w:evenHBand="0" w:firstRowFirstColumn="0" w:firstRowLastColumn="0" w:lastRowFirstColumn="0" w:lastRowLastColumn="0"/>
             </w:pPr>
+            <w:r>
+              <w:t>2</w:t>
+            </w:r>
           </w:p>
         </w:tc>
         <w:tc>
@@ -13711,6 +13916,9 @@
               <w:jc w:val="center"/>
               <w:cnfStyle w:val="000000000000" w:firstRow="0" w:lastRow="0" w:firstColumn="0" w:lastColumn="0" w:oddVBand="0" w:evenVBand="0" w:oddHBand="0" w:evenHBand="0" w:firstRowFirstColumn="0" w:firstRowLastColumn="0" w:lastRowFirstColumn="0" w:lastRowLastColumn="0"/>
             </w:pPr>
+            <w:r>
+              <w:t>2</w:t>
+            </w:r>
           </w:p>
         </w:tc>
       </w:tr>
@@ -13991,6 +14199,9 @@
               <w:jc w:val="center"/>
               <w:cnfStyle w:val="000000100000" w:firstRow="0" w:lastRow="0" w:firstColumn="0" w:lastColumn="0" w:oddVBand="0" w:evenVBand="0" w:oddHBand="1" w:evenHBand="0" w:firstRowFirstColumn="0" w:firstRowLastColumn="0" w:lastRowFirstColumn="0" w:lastRowLastColumn="0"/>
             </w:pPr>
+            <w:r>
+              <w:t>2</w:t>
+            </w:r>
           </w:p>
         </w:tc>
         <w:tc>
@@ -14002,6 +14213,9 @@
               <w:jc w:val="center"/>
               <w:cnfStyle w:val="000000100000" w:firstRow="0" w:lastRow="0" w:firstColumn="0" w:lastColumn="0" w:oddVBand="0" w:evenVBand="0" w:oddHBand="1" w:evenHBand="0" w:firstRowFirstColumn="0" w:firstRowLastColumn="0" w:lastRowFirstColumn="0" w:lastRowLastColumn="0"/>
             </w:pPr>
+            <w:r>
+              <w:t>2</w:t>
+            </w:r>
           </w:p>
         </w:tc>
       </w:tr>
@@ -14124,6 +14338,9 @@
               <w:jc w:val="center"/>
               <w:cnfStyle w:val="000000000000" w:firstRow="0" w:lastRow="0" w:firstColumn="0" w:lastColumn="0" w:oddVBand="0" w:evenVBand="0" w:oddHBand="0" w:evenHBand="0" w:firstRowFirstColumn="0" w:firstRowLastColumn="0" w:lastRowFirstColumn="0" w:lastRowLastColumn="0"/>
             </w:pPr>
+            <w:r>
+              <w:t>1,5</w:t>
+            </w:r>
           </w:p>
         </w:tc>
         <w:tc>
@@ -14135,6 +14352,9 @@
               <w:jc w:val="center"/>
               <w:cnfStyle w:val="000000000000" w:firstRow="0" w:lastRow="0" w:firstColumn="0" w:lastColumn="0" w:oddVBand="0" w:evenVBand="0" w:oddHBand="0" w:evenHBand="0" w:firstRowFirstColumn="0" w:firstRowLastColumn="0" w:lastRowFirstColumn="0" w:lastRowLastColumn="0"/>
             </w:pPr>
+            <w:r>
+              <w:t>1,75</w:t>
+            </w:r>
           </w:p>
         </w:tc>
       </w:tr>
@@ -14247,6 +14467,9 @@
               <w:jc w:val="center"/>
               <w:cnfStyle w:val="000000100000" w:firstRow="0" w:lastRow="0" w:firstColumn="0" w:lastColumn="0" w:oddVBand="0" w:evenVBand="0" w:oddHBand="1" w:evenHBand="0" w:firstRowFirstColumn="0" w:firstRowLastColumn="0" w:lastRowFirstColumn="0" w:lastRowLastColumn="0"/>
             </w:pPr>
+            <w:r>
+              <w:t>2,5</w:t>
+            </w:r>
           </w:p>
         </w:tc>
         <w:tc>
@@ -14258,6 +14481,9 @@
               <w:jc w:val="center"/>
               <w:cnfStyle w:val="000000100000" w:firstRow="0" w:lastRow="0" w:firstColumn="0" w:lastColumn="0" w:oddVBand="0" w:evenVBand="0" w:oddHBand="1" w:evenHBand="0" w:firstRowFirstColumn="0" w:firstRowLastColumn="0" w:lastRowFirstColumn="0" w:lastRowLastColumn="0"/>
             </w:pPr>
+            <w:r>
+              <w:t>2,25</w:t>
+            </w:r>
           </w:p>
         </w:tc>
       </w:tr>
@@ -14361,6 +14587,9 @@
               <w:jc w:val="center"/>
               <w:cnfStyle w:val="000000000000" w:firstRow="0" w:lastRow="0" w:firstColumn="0" w:lastColumn="0" w:oddVBand="0" w:evenVBand="0" w:oddHBand="0" w:evenHBand="0" w:firstRowFirstColumn="0" w:firstRowLastColumn="0" w:lastRowFirstColumn="0" w:lastRowLastColumn="0"/>
             </w:pPr>
+            <w:r>
+              <w:t>2,5</w:t>
+            </w:r>
           </w:p>
         </w:tc>
         <w:tc>
@@ -14372,6 +14601,9 @@
               <w:jc w:val="center"/>
               <w:cnfStyle w:val="000000000000" w:firstRow="0" w:lastRow="0" w:firstColumn="0" w:lastColumn="0" w:oddVBand="0" w:evenVBand="0" w:oddHBand="0" w:evenHBand="0" w:firstRowFirstColumn="0" w:firstRowLastColumn="0" w:lastRowFirstColumn="0" w:lastRowLastColumn="0"/>
             </w:pPr>
+            <w:r>
+              <w:t>2,25</w:t>
+            </w:r>
           </w:p>
         </w:tc>
       </w:tr>
@@ -14659,6 +14891,9 @@
               <w:jc w:val="center"/>
               <w:cnfStyle w:val="000000100000" w:firstRow="0" w:lastRow="0" w:firstColumn="0" w:lastColumn="0" w:oddVBand="0" w:evenVBand="0" w:oddHBand="1" w:evenHBand="0" w:firstRowFirstColumn="0" w:firstRowLastColumn="0" w:lastRowFirstColumn="0" w:lastRowLastColumn="0"/>
             </w:pPr>
+            <w:r>
+              <w:t>2,5</w:t>
+            </w:r>
           </w:p>
         </w:tc>
         <w:tc>
@@ -14670,6 +14905,9 @@
               <w:jc w:val="center"/>
               <w:cnfStyle w:val="000000100000" w:firstRow="0" w:lastRow="0" w:firstColumn="0" w:lastColumn="0" w:oddVBand="0" w:evenVBand="0" w:oddHBand="1" w:evenHBand="0" w:firstRowFirstColumn="0" w:firstRowLastColumn="0" w:lastRowFirstColumn="0" w:lastRowLastColumn="0"/>
             </w:pPr>
+            <w:r>
+              <w:t>2,25</w:t>
+            </w:r>
           </w:p>
         </w:tc>
       </w:tr>
@@ -14945,6 +15183,9 @@
               <w:jc w:val="center"/>
               <w:cnfStyle w:val="000000100000" w:firstRow="0" w:lastRow="0" w:firstColumn="0" w:lastColumn="0" w:oddVBand="0" w:evenVBand="0" w:oddHBand="1" w:evenHBand="0" w:firstRowFirstColumn="0" w:firstRowLastColumn="0" w:lastRowFirstColumn="0" w:lastRowLastColumn="0"/>
             </w:pPr>
+            <w:r>
+              <w:t>12</w:t>
+            </w:r>
           </w:p>
         </w:tc>
         <w:tc>
@@ -14956,6 +15197,9 @@
               <w:jc w:val="center"/>
               <w:cnfStyle w:val="000000100000" w:firstRow="0" w:lastRow="0" w:firstColumn="0" w:lastColumn="0" w:oddVBand="0" w:evenVBand="0" w:oddHBand="1" w:evenHBand="0" w:firstRowFirstColumn="0" w:firstRowLastColumn="0" w:lastRowFirstColumn="0" w:lastRowLastColumn="0"/>
             </w:pPr>
+            <w:r>
+              <w:t>10</w:t>
+            </w:r>
           </w:p>
         </w:tc>
       </w:tr>
@@ -15062,6 +15306,9 @@
               <w:jc w:val="center"/>
               <w:cnfStyle w:val="000000000000" w:firstRow="0" w:lastRow="0" w:firstColumn="0" w:lastColumn="0" w:oddVBand="0" w:evenVBand="0" w:oddHBand="0" w:evenHBand="0" w:firstRowFirstColumn="0" w:firstRowLastColumn="0" w:lastRowFirstColumn="0" w:lastRowLastColumn="0"/>
             </w:pPr>
+            <w:r>
+              <w:t>2,5</w:t>
+            </w:r>
           </w:p>
         </w:tc>
         <w:tc>
@@ -15073,6 +15320,9 @@
               <w:jc w:val="center"/>
               <w:cnfStyle w:val="000000000000" w:firstRow="0" w:lastRow="0" w:firstColumn="0" w:lastColumn="0" w:oddVBand="0" w:evenVBand="0" w:oddHBand="0" w:evenHBand="0" w:firstRowFirstColumn="0" w:firstRowLastColumn="0" w:lastRowFirstColumn="0" w:lastRowLastColumn="0"/>
             </w:pPr>
+            <w:r>
+              <w:t>1,75</w:t>
+            </w:r>
           </w:p>
         </w:tc>
       </w:tr>
@@ -15351,6 +15601,9 @@
               <w:jc w:val="center"/>
               <w:cnfStyle w:val="000000100000" w:firstRow="0" w:lastRow="0" w:firstColumn="0" w:lastColumn="0" w:oddVBand="0" w:evenVBand="0" w:oddHBand="1" w:evenHBand="0" w:firstRowFirstColumn="0" w:firstRowLastColumn="0" w:lastRowFirstColumn="0" w:lastRowLastColumn="0"/>
             </w:pPr>
+            <w:r>
+              <w:t>2,5</w:t>
+            </w:r>
           </w:p>
         </w:tc>
         <w:tc>
@@ -15362,6 +15615,9 @@
               <w:jc w:val="center"/>
               <w:cnfStyle w:val="000000100000" w:firstRow="0" w:lastRow="0" w:firstColumn="0" w:lastColumn="0" w:oddVBand="0" w:evenVBand="0" w:oddHBand="1" w:evenHBand="0" w:firstRowFirstColumn="0" w:firstRowLastColumn="0" w:lastRowFirstColumn="0" w:lastRowLastColumn="0"/>
             </w:pPr>
+            <w:r>
+              <w:t>2,25</w:t>
+            </w:r>
           </w:p>
         </w:tc>
       </w:tr>
@@ -15459,6 +15715,9 @@
               <w:jc w:val="center"/>
               <w:cnfStyle w:val="000000000000" w:firstRow="0" w:lastRow="0" w:firstColumn="0" w:lastColumn="0" w:oddVBand="0" w:evenVBand="0" w:oddHBand="0" w:evenHBand="0" w:firstRowFirstColumn="0" w:firstRowLastColumn="0" w:lastRowFirstColumn="0" w:lastRowLastColumn="0"/>
             </w:pPr>
+            <w:r>
+              <w:t>1</w:t>
+            </w:r>
           </w:p>
         </w:tc>
         <w:tc>
@@ -15470,6 +15729,9 @@
               <w:jc w:val="center"/>
               <w:cnfStyle w:val="000000000000" w:firstRow="0" w:lastRow="0" w:firstColumn="0" w:lastColumn="0" w:oddVBand="0" w:evenVBand="0" w:oddHBand="0" w:evenHBand="0" w:firstRowFirstColumn="0" w:firstRowLastColumn="0" w:lastRowFirstColumn="0" w:lastRowLastColumn="0"/>
             </w:pPr>
+            <w:r>
+              <w:t>1</w:t>
+            </w:r>
           </w:p>
         </w:tc>
       </w:tr>
@@ -15570,6 +15832,9 @@
               <w:jc w:val="center"/>
               <w:cnfStyle w:val="000000100000" w:firstRow="0" w:lastRow="0" w:firstColumn="0" w:lastColumn="0" w:oddVBand="0" w:evenVBand="0" w:oddHBand="1" w:evenHBand="0" w:firstRowFirstColumn="0" w:firstRowLastColumn="0" w:lastRowFirstColumn="0" w:lastRowLastColumn="0"/>
             </w:pPr>
+            <w:r>
+              <w:t>2,5</w:t>
+            </w:r>
           </w:p>
         </w:tc>
         <w:tc>
@@ -15581,6 +15846,9 @@
               <w:jc w:val="center"/>
               <w:cnfStyle w:val="000000100000" w:firstRow="0" w:lastRow="0" w:firstColumn="0" w:lastColumn="0" w:oddVBand="0" w:evenVBand="0" w:oddHBand="1" w:evenHBand="0" w:firstRowFirstColumn="0" w:firstRowLastColumn="0" w:lastRowFirstColumn="0" w:lastRowLastColumn="0"/>
             </w:pPr>
+            <w:r>
+              <w:t>2,25</w:t>
+            </w:r>
           </w:p>
         </w:tc>
       </w:tr>
@@ -15891,6 +16159,9 @@
               <w:jc w:val="center"/>
               <w:cnfStyle w:val="000000100000" w:firstRow="0" w:lastRow="0" w:firstColumn="0" w:lastColumn="0" w:oddVBand="0" w:evenVBand="0" w:oddHBand="1" w:evenHBand="0" w:firstRowFirstColumn="0" w:firstRowLastColumn="0" w:lastRowFirstColumn="0" w:lastRowLastColumn="0"/>
             </w:pPr>
+            <w:r>
+              <w:t>1</w:t>
+            </w:r>
           </w:p>
         </w:tc>
         <w:tc>
@@ -15902,6 +16173,9 @@
               <w:jc w:val="center"/>
               <w:cnfStyle w:val="000000100000" w:firstRow="0" w:lastRow="0" w:firstColumn="0" w:lastColumn="0" w:oddVBand="0" w:evenVBand="0" w:oddHBand="1" w:evenHBand="0" w:firstRowFirstColumn="0" w:firstRowLastColumn="0" w:lastRowFirstColumn="0" w:lastRowLastColumn="0"/>
             </w:pPr>
+            <w:r>
+              <w:t>1</w:t>
+            </w:r>
           </w:p>
         </w:tc>
       </w:tr>
@@ -16195,6 +16469,9 @@
               <w:jc w:val="center"/>
               <w:cnfStyle w:val="000000100000" w:firstRow="0" w:lastRow="0" w:firstColumn="0" w:lastColumn="0" w:oddVBand="0" w:evenVBand="0" w:oddHBand="1" w:evenHBand="0" w:firstRowFirstColumn="0" w:firstRowLastColumn="0" w:lastRowFirstColumn="0" w:lastRowLastColumn="0"/>
             </w:pPr>
+            <w:r>
+              <w:t>1</w:t>
+            </w:r>
           </w:p>
         </w:tc>
         <w:tc>
@@ -16206,6 +16483,11 @@
               <w:jc w:val="center"/>
               <w:cnfStyle w:val="000000100000" w:firstRow="0" w:lastRow="0" w:firstColumn="0" w:lastColumn="0" w:oddVBand="0" w:evenVBand="0" w:oddHBand="1" w:evenHBand="0" w:firstRowFirstColumn="0" w:firstRowLastColumn="0" w:lastRowFirstColumn="0" w:lastRowLastColumn="0"/>
             </w:pPr>
+            <w:r>
+              <w:t>1</w:t>
+            </w:r>
+            <w:bookmarkStart w:id="33" w:name="_GoBack"/>
+            <w:bookmarkEnd w:id="33"/>
           </w:p>
         </w:tc>
       </w:tr>
@@ -16216,25 +16498,25 @@
       <w:pPr>
         <w:pStyle w:val="Overskrift2"/>
       </w:pPr>
-      <w:bookmarkStart w:id="33" w:name="_Toc532301483"/>
+      <w:bookmarkStart w:id="34" w:name="_Toc532301483"/>
       <w:r>
         <w:t>Gantt-chart</w:t>
-      </w:r>
-      <w:bookmarkEnd w:id="33"/>
-    </w:p>
-    <w:p/>
-    <w:p>
-      <w:pPr>
-        <w:pStyle w:val="Overskrift2"/>
-      </w:pPr>
-      <w:bookmarkStart w:id="34" w:name="_Toc532301484"/>
-      <w:r>
-        <w:t>Metrics*</w:t>
       </w:r>
       <w:bookmarkEnd w:id="34"/>
     </w:p>
     <w:p/>
     <w:p>
+      <w:pPr>
+        <w:pStyle w:val="Overskrift2"/>
+      </w:pPr>
+      <w:bookmarkStart w:id="35" w:name="_Toc532301484"/>
+      <w:r>
+        <w:t>Metrics*</w:t>
+      </w:r>
+      <w:bookmarkEnd w:id="35"/>
+    </w:p>
+    <w:p/>
+    <w:p>
       <w:r>
         <w:t>Planning poker</w:t>
       </w:r>
@@ -16254,25 +16536,25 @@
       <w:pPr>
         <w:pStyle w:val="Overskrift1"/>
       </w:pPr>
-      <w:bookmarkStart w:id="35" w:name="_Toc532301485"/>
+      <w:bookmarkStart w:id="36" w:name="_Toc532301485"/>
       <w:r>
         <w:t>SPRINT</w:t>
       </w:r>
       <w:r>
         <w:t xml:space="preserve"> 1</w:t>
       </w:r>
-      <w:bookmarkEnd w:id="35"/>
+      <w:bookmarkEnd w:id="36"/>
     </w:p>
     <w:p/>
     <w:p>
       <w:pPr>
         <w:pStyle w:val="Overskrift2"/>
       </w:pPr>
-      <w:bookmarkStart w:id="36" w:name="_Toc532301486"/>
+      <w:bookmarkStart w:id="37" w:name="_Toc532301486"/>
       <w:r>
         <w:t>SPRINT PLANNING</w:t>
       </w:r>
-      <w:bookmarkEnd w:id="36"/>
+      <w:bookmarkEnd w:id="37"/>
     </w:p>
     <w:p>
       <w:pPr>
@@ -16291,7 +16573,7 @@
       <w:pPr>
         <w:pStyle w:val="Overskrift3"/>
       </w:pPr>
-      <w:bookmarkStart w:id="37" w:name="_Toc532301487"/>
+      <w:bookmarkStart w:id="38" w:name="_Toc532301487"/>
       <w:r>
         <w:t xml:space="preserve">Hvad kan vi aflevere </w:t>
       </w:r>
@@ -16300,59 +16582,59 @@
       </w:r>
       <w:r>
         <w:t>følge af den kommende sprint?</w:t>
-      </w:r>
-      <w:bookmarkEnd w:id="37"/>
-    </w:p>
-    <w:p>
-      <w:r>
-        <w:t xml:space="preserve">Vi kan aflevere et produkt, som gør det muligt for firmaer at oprette en bruger på applikationen, hvor informationerne bliver korrekt gemt i databasen. Vi vil lave en grafisk brugergrænseflade, hvor der hhv. er en underside til firmadata og en til konto-oplysninger. Når et firma opretter </w:t>
-      </w:r>
-      <w:proofErr w:type="gramStart"/>
-      <w:r>
-        <w:t>sig</w:t>
-      </w:r>
-      <w:proofErr w:type="gramEnd"/>
-      <w:r>
-        <w:t xml:space="preserve"> kan de derefter tilknytte forskellige kategorier til deres bruger. Derudover vil der være mulighed for at redigere disse brugeres stamdata. Når et firma har oprettet en bruger, vil de få et login som er tilknyttet, med de korrekte administrative rettigheder.</w:t>
-      </w:r>
-    </w:p>
-    <w:p>
-      <w:r>
-        <w:t>Vi vil derudover aflevere et produkt, som gør det muligt for kunder at oprette en bruger, hvor kundens interesser bliver gemt til database. Kunden får et login når de opretter en bruger og ud fra dette login får de specifikke rettigheder, som er forskellige fra et firma-login. Der vil også være grafiske sider tilknyttet til oprettelse af en kunde – herunder side til betalings-information, kunde-</w:t>
-      </w:r>
-      <w:proofErr w:type="gramStart"/>
-      <w:r>
-        <w:t>information(</w:t>
-      </w:r>
-      <w:proofErr w:type="gramEnd"/>
-      <w:r>
-        <w:t xml:space="preserve">med GDPR samtykke i mente) og en underside til deres foretrukne kategorier. Derudover vil det også være muligt for en kunde at redigere sine informationer og præferencer. </w:t>
-      </w:r>
-    </w:p>
-    <w:p>
-      <w:pPr>
-        <w:pStyle w:val="Overskrift3"/>
-      </w:pPr>
-      <w:bookmarkStart w:id="38" w:name="_Toc532301488"/>
-      <w:r>
-        <w:t>Hvilke arbejdsmetoder</w:t>
-      </w:r>
-      <w:r>
-        <w:t>/værktøjer</w:t>
-      </w:r>
-      <w:r>
-        <w:t xml:space="preserve"> sk</w:t>
-      </w:r>
-      <w:r>
-        <w:t>al vi anvende</w:t>
-      </w:r>
-      <w:r>
-        <w:t>?</w:t>
       </w:r>
       <w:bookmarkEnd w:id="38"/>
     </w:p>
     <w:p>
       <w:r>
+        <w:t xml:space="preserve">Vi kan aflevere et produkt, som gør det muligt for firmaer at oprette en bruger på applikationen, hvor informationerne bliver korrekt gemt i databasen. Vi vil lave en grafisk brugergrænseflade, hvor der hhv. er en underside til firmadata og en til konto-oplysninger. Når et firma opretter </w:t>
+      </w:r>
+      <w:proofErr w:type="gramStart"/>
+      <w:r>
+        <w:t>sig</w:t>
+      </w:r>
+      <w:proofErr w:type="gramEnd"/>
+      <w:r>
+        <w:t xml:space="preserve"> kan de derefter tilknytte forskellige kategorier til deres bruger. Derudover vil der være mulighed for at redigere disse brugeres stamdata. Når et firma har oprettet en bruger, vil de få et login som er tilknyttet, med de korrekte administrative rettigheder.</w:t>
+      </w:r>
+    </w:p>
+    <w:p>
+      <w:r>
+        <w:t>Vi vil derudover aflevere et produkt, som gør det muligt for kunder at oprette en bruger, hvor kundens interesser bliver gemt til database. Kunden får et login når de opretter en bruger og ud fra dette login får de specifikke rettigheder, som er forskellige fra et firma-login. Der vil også være grafiske sider tilknyttet til oprettelse af en kunde – herunder side til betalings-information, kunde-</w:t>
+      </w:r>
+      <w:proofErr w:type="gramStart"/>
+      <w:r>
+        <w:t>information(</w:t>
+      </w:r>
+      <w:proofErr w:type="gramEnd"/>
+      <w:r>
+        <w:t xml:space="preserve">med GDPR samtykke i mente) og en underside til deres foretrukne kategorier. Derudover vil det også være muligt for en kunde at redigere sine informationer og præferencer. </w:t>
+      </w:r>
+    </w:p>
+    <w:p>
+      <w:pPr>
+        <w:pStyle w:val="Overskrift3"/>
+      </w:pPr>
+      <w:bookmarkStart w:id="39" w:name="_Toc532301488"/>
+      <w:r>
+        <w:t>Hvilke arbejdsmetoder</w:t>
+      </w:r>
+      <w:r>
+        <w:t>/værktøjer</w:t>
+      </w:r>
+      <w:r>
+        <w:t xml:space="preserve"> sk</w:t>
+      </w:r>
+      <w:r>
+        <w:t>al vi anvende</w:t>
+      </w:r>
+      <w:r>
+        <w:t>?</w:t>
+      </w:r>
+      <w:bookmarkEnd w:id="39"/>
+    </w:p>
+    <w:p>
+      <w:r>
         <w:t xml:space="preserve">Vi vil i løbet af </w:t>
       </w:r>
       <w:proofErr w:type="gramStart"/>
@@ -16411,11 +16693,11 @@
       <w:pPr>
         <w:pStyle w:val="Overskrift3"/>
       </w:pPr>
-      <w:bookmarkStart w:id="39" w:name="_Toc532301489"/>
+      <w:bookmarkStart w:id="40" w:name="_Toc532301489"/>
       <w:r>
         <w:t>Sprint goal</w:t>
       </w:r>
-      <w:bookmarkEnd w:id="39"/>
+      <w:bookmarkEnd w:id="40"/>
     </w:p>
     <w:p>
       <w:r>
@@ -16437,7 +16719,7 @@
           <w:lang w:val="en-GB"/>
         </w:rPr>
       </w:pPr>
-      <w:bookmarkStart w:id="40" w:name="_Toc532301490"/>
+      <w:bookmarkStart w:id="41" w:name="_Toc532301490"/>
       <w:r>
         <w:rPr>
           <w:lang w:val="en-GB"/>
@@ -16450,7 +16732,7 @@
         </w:rPr>
         <w:t>DESCRIPTION</w:t>
       </w:r>
-      <w:bookmarkEnd w:id="40"/>
+      <w:bookmarkEnd w:id="41"/>
     </w:p>
     <w:p>
       <w:pPr>
@@ -16490,14 +16772,14 @@
           <w:lang w:val="en-GB"/>
         </w:rPr>
       </w:pPr>
-      <w:bookmarkStart w:id="41" w:name="_Toc532301491"/>
+      <w:bookmarkStart w:id="42" w:name="_Toc532301491"/>
       <w:r>
         <w:rPr>
           <w:lang w:val="en-GB"/>
         </w:rPr>
         <w:t>USER story 1</w:t>
       </w:r>
-      <w:bookmarkEnd w:id="41"/>
+      <w:bookmarkEnd w:id="42"/>
     </w:p>
     <w:p>
       <w:pPr>
@@ -17079,11 +17361,11 @@
       <w:pPr>
         <w:pStyle w:val="Overskrift3"/>
       </w:pPr>
-      <w:bookmarkStart w:id="42" w:name="_Toc532301492"/>
+      <w:bookmarkStart w:id="43" w:name="_Toc532301492"/>
       <w:r>
         <w:t>USER story 2</w:t>
       </w:r>
-      <w:bookmarkEnd w:id="42"/>
+      <w:bookmarkEnd w:id="43"/>
     </w:p>
     <w:p>
       <w:pPr>
@@ -17818,7 +18100,7 @@
       <w:pPr>
         <w:pStyle w:val="Overskrift2"/>
       </w:pPr>
-      <w:bookmarkStart w:id="43" w:name="_Toc532301493"/>
+      <w:bookmarkStart w:id="44" w:name="_Toc532301493"/>
       <w:r>
         <w:t>ACCEPTANCE</w:t>
       </w:r>
@@ -17828,7 +18110,7 @@
       <w:r>
         <w:t>TEST</w:t>
       </w:r>
-      <w:bookmarkEnd w:id="43"/>
+      <w:bookmarkEnd w:id="44"/>
     </w:p>
     <w:p>
       <w:pPr>
@@ -18553,8 +18835,6 @@
                 <w:lang w:val="en-GB"/>
               </w:rPr>
             </w:pPr>
-            <w:bookmarkStart w:id="44" w:name="_GoBack"/>
-            <w:bookmarkEnd w:id="44"/>
             <w:r>
               <w:rPr>
                 <w:lang w:val="en-GB"/>
@@ -18981,7 +19261,11 @@
       </w:tr>
     </w:tbl>
     <w:p/>
-    <w:p/>
+    <w:p>
+      <w:r>
+        <w:br w:type="page"/>
+      </w:r>
+    </w:p>
     <w:p>
       <w:pPr>
         <w:pStyle w:val="Overskrift2"/>
@@ -18994,6 +19278,7 @@
         <w:rPr>
           <w:lang w:val="en-GB"/>
         </w:rPr>
+        <w:lastRenderedPageBreak/>
         <w:t>Burndown chart 1</w:t>
       </w:r>
       <w:bookmarkEnd w:id="45"/>
@@ -19016,7 +19301,6 @@
           <w:noProof/>
           <w:lang w:eastAsia="da-DK"/>
         </w:rPr>
-        <w:lastRenderedPageBreak/>
         <w:drawing>
           <wp:inline distT="0" distB="0" distL="0" distR="0" wp14:anchorId="5182FD17" wp14:editId="1814EEE9">
             <wp:extent cx="6120130" cy="3655060"/>
@@ -19214,6 +19498,7 @@
         </w:numPr>
       </w:pPr>
       <w:r>
+        <w:lastRenderedPageBreak/>
         <w:t>Udviklerne forklarer</w:t>
       </w:r>
       <w:r>
@@ -19268,7 +19553,6 @@
         </w:numPr>
       </w:pPr>
       <w:r>
-        <w:lastRenderedPageBreak/>
         <w:t>En diskussion af Product Backloggen og et sandsynligt færdiggørelsestidspunkt for projektet.</w:t>
       </w:r>
     </w:p>
@@ -19543,18 +19827,162 @@
       </w:r>
     </w:p>
     <w:p>
-      <w:pPr>
-        <w:pStyle w:val="Listeafsnit"/>
-        <w:numPr>
-          <w:ilvl w:val="0"/>
-          <w:numId w:val="9"/>
-        </w:numPr>
-      </w:pPr>
-      <w:r>
-        <w:t>Efter vi var færdige med at diskutere de allerede implementerede funktioner, diskuterede vi hvordan flowet i programmet skulle være. Kunden kunne godt tænke sig at man, som kunde, kunne gå ind på forsiden og se en liste over tilbud, uden at være logget ind. Hvis kunden så trykkede på et tilbud, vil vedkomne blive omdirigeret til en enkel side der giver besked om, at man skal oprette en bruger for at benytte sig af servicen, og i bunden skal der være en mulighed for at kunne logge ind hvis man har en eksisterende bruger.</w:t>
+      <w:r>
+        <w:t>Vi har altså fået tre nye User Storys:</w:t>
       </w:r>
     </w:p>
     <w:p>
+      <w:r>
+        <w:br w:type="page"/>
+      </w:r>
+    </w:p>
+    <w:tbl>
+      <w:tblPr>
+        <w:tblStyle w:val="Gittertabel4-farve1"/>
+        <w:tblW w:w="9776" w:type="dxa"/>
+        <w:tblLook w:val="04A0" w:firstRow="1" w:lastRow="0" w:firstColumn="1" w:lastColumn="0" w:noHBand="0" w:noVBand="1"/>
+      </w:tblPr>
+      <w:tblGrid>
+        <w:gridCol w:w="9776"/>
+      </w:tblGrid>
+      <w:tr>
+        <w:trPr>
+          <w:cnfStyle w:val="100000000000" w:firstRow="1" w:lastRow="0" w:firstColumn="0" w:lastColumn="0" w:oddVBand="0" w:evenVBand="0" w:oddHBand="0" w:evenHBand="0" w:firstRowFirstColumn="0" w:firstRowLastColumn="0" w:lastRowFirstColumn="0" w:lastRowLastColumn="0"/>
+        </w:trPr>
+        <w:tc>
+          <w:tcPr>
+            <w:cnfStyle w:val="001000000000" w:firstRow="0" w:lastRow="0" w:firstColumn="1" w:lastColumn="0" w:oddVBand="0" w:evenVBand="0" w:oddHBand="0" w:evenHBand="0" w:firstRowFirstColumn="0" w:firstRowLastColumn="0" w:lastRowFirstColumn="0" w:lastRowLastColumn="0"/>
+            <w:tcW w:w="9776" w:type="dxa"/>
+          </w:tcPr>
+          <w:p>
+            <w:pPr>
+              <w:jc w:val="center"/>
+            </w:pPr>
+            <w:r>
+              <w:lastRenderedPageBreak/>
+              <w:t>USER STORYS</w:t>
+            </w:r>
+          </w:p>
+        </w:tc>
+      </w:tr>
+      <w:tr>
+        <w:trPr>
+          <w:cnfStyle w:val="000000100000" w:firstRow="0" w:lastRow="0" w:firstColumn="0" w:lastColumn="0" w:oddVBand="0" w:evenVBand="0" w:oddHBand="1" w:evenHBand="0" w:firstRowFirstColumn="0" w:firstRowLastColumn="0" w:lastRowFirstColumn="0" w:lastRowLastColumn="0"/>
+        </w:trPr>
+        <w:tc>
+          <w:tcPr>
+            <w:cnfStyle w:val="001000000000" w:firstRow="0" w:lastRow="0" w:firstColumn="1" w:lastColumn="0" w:oddVBand="0" w:evenVBand="0" w:oddHBand="0" w:evenHBand="0" w:firstRowFirstColumn="0" w:firstRowLastColumn="0" w:lastRowFirstColumn="0" w:lastRowLastColumn="0"/>
+            <w:tcW w:w="9776" w:type="dxa"/>
+          </w:tcPr>
+          <w:p>
+            <w:pPr>
+              <w:rPr>
+                <w:b w:val="0"/>
+              </w:rPr>
+            </w:pPr>
+            <w:r>
+              <w:rPr>
+                <w:b w:val="0"/>
+              </w:rPr>
+              <w:t>Som</w:t>
+            </w:r>
+            <w:r>
+              <w:rPr>
+                <w:b w:val="0"/>
+              </w:rPr>
+              <w:t xml:space="preserve"> bruger skal jeg have en tilpasset forside med navigeringsbar afhængig af min brugertype, med en kontoredigeringsfunktion, så jeg nemt kan navigere rundt på siden.</w:t>
+            </w:r>
+          </w:p>
+        </w:tc>
+      </w:tr>
+      <w:tr>
+        <w:tc>
+          <w:tcPr>
+            <w:cnfStyle w:val="001000000000" w:firstRow="0" w:lastRow="0" w:firstColumn="1" w:lastColumn="0" w:oddVBand="0" w:evenVBand="0" w:oddHBand="0" w:evenHBand="0" w:firstRowFirstColumn="0" w:firstRowLastColumn="0" w:lastRowFirstColumn="0" w:lastRowLastColumn="0"/>
+            <w:tcW w:w="9776" w:type="dxa"/>
+          </w:tcPr>
+          <w:p>
+            <w:pPr>
+              <w:rPr>
+                <w:b w:val="0"/>
+              </w:rPr>
+            </w:pPr>
+            <w:r>
+              <w:rPr>
+                <w:b w:val="0"/>
+              </w:rPr>
+              <w:t>S</w:t>
+            </w:r>
+            <w:r>
+              <w:rPr>
+                <w:b w:val="0"/>
+              </w:rPr>
+              <w:t xml:space="preserve">om kunde og firma skal jeg kunne godkende </w:t>
+            </w:r>
+            <w:proofErr w:type="spellStart"/>
+            <w:r>
+              <w:rPr>
+                <w:b w:val="0"/>
+              </w:rPr>
+              <w:t>Your</w:t>
+            </w:r>
+            <w:proofErr w:type="spellEnd"/>
+            <w:r>
+              <w:rPr>
+                <w:b w:val="0"/>
+              </w:rPr>
+              <w:t xml:space="preserve"> Locals vilkår og betingelser, så mine personlige data kan blive behandlet og så jeg kan oprette en bruger.</w:t>
+            </w:r>
+          </w:p>
+        </w:tc>
+      </w:tr>
+      <w:tr>
+        <w:trPr>
+          <w:cnfStyle w:val="000000100000" w:firstRow="0" w:lastRow="0" w:firstColumn="0" w:lastColumn="0" w:oddVBand="0" w:evenVBand="0" w:oddHBand="1" w:evenHBand="0" w:firstRowFirstColumn="0" w:firstRowLastColumn="0" w:lastRowFirstColumn="0" w:lastRowLastColumn="0"/>
+        </w:trPr>
+        <w:tc>
+          <w:tcPr>
+            <w:cnfStyle w:val="001000000000" w:firstRow="0" w:lastRow="0" w:firstColumn="1" w:lastColumn="0" w:oddVBand="0" w:evenVBand="0" w:oddHBand="0" w:evenHBand="0" w:firstRowFirstColumn="0" w:firstRowLastColumn="0" w:lastRowFirstColumn="0" w:lastRowLastColumn="0"/>
+            <w:tcW w:w="9776" w:type="dxa"/>
+          </w:tcPr>
+          <w:p>
+            <w:pPr>
+              <w:rPr>
+                <w:b w:val="0"/>
+              </w:rPr>
+            </w:pPr>
+            <w:r>
+              <w:rPr>
+                <w:b w:val="0"/>
+              </w:rPr>
+              <w:t>S</w:t>
+            </w:r>
+            <w:r>
+              <w:rPr>
+                <w:b w:val="0"/>
+              </w:rPr>
+              <w:t xml:space="preserve">om </w:t>
+            </w:r>
+            <w:proofErr w:type="spellStart"/>
+            <w:r>
+              <w:rPr>
+                <w:b w:val="0"/>
+              </w:rPr>
+              <w:t>ikke-eksisterende</w:t>
+            </w:r>
+            <w:proofErr w:type="spellEnd"/>
+            <w:r>
+              <w:rPr>
+                <w:b w:val="0"/>
+              </w:rPr>
+              <w:t xml:space="preserve"> bruger skal jeg kunne oprette en bruger fra login-siden.</w:t>
+            </w:r>
+          </w:p>
+        </w:tc>
+      </w:tr>
+    </w:tbl>
+    <w:p/>
+    <w:p>
       <w:pPr>
         <w:pStyle w:val="Overskrift3"/>
       </w:pPr>
@@ -19569,7 +19997,6 @@
     </w:p>
     <w:p>
       <w:r>
-        <w:lastRenderedPageBreak/>
         <w:t>Efter demonstrationen vil vi kigge på vores Product Backlog, og lave et sandsynligt tidsestimat af hvornår projektet forventes færdigt.</w:t>
       </w:r>
     </w:p>
@@ -19892,6 +20319,7 @@
           <w:rFonts w:eastAsia="Times New Roman" w:cstheme="minorHAnsi"/>
           <w:lang w:eastAsia="da-DK"/>
         </w:rPr>
+        <w:lastRenderedPageBreak/>
         <w:t xml:space="preserve"> Git-styringen: når vi pushede til </w:t>
       </w:r>
       <w:proofErr w:type="gramStart"/>
@@ -20033,7 +20461,6 @@
           <w:rFonts w:eastAsia="Times New Roman" w:cstheme="minorHAnsi"/>
           <w:lang w:eastAsia="da-DK"/>
         </w:rPr>
-        <w:lastRenderedPageBreak/>
         <w:t xml:space="preserve">Eftersom vi igangsatte et projekt sideløbende, som blev frigivet for sent, måtte vi tilpasse os efter omstændighederne. Ideelt skulle vi arbejde på projektet efter vores kontrakts retningslinjer - mellem 8 - 14 hver dag - men grundet det andet projekts deadline måtte vi opdele vores tid. Derfor måtte vi arbejde på det andet projekt i </w:t>
       </w:r>
       <w:proofErr w:type="spellStart"/>
@@ -20393,6 +20820,7 @@
         <w:rPr>
           <w:lang w:val="en-GB"/>
         </w:rPr>
+        <w:lastRenderedPageBreak/>
         <w:t>Sprint 2</w:t>
       </w:r>
       <w:bookmarkEnd w:id="57"/>
@@ -20486,7 +20914,6 @@
               <w:rPr>
                 <w:lang w:val="en-GB"/>
               </w:rPr>
-              <w:lastRenderedPageBreak/>
               <w:t>ID</w:t>
             </w:r>
           </w:p>
@@ -20940,7 +21367,6 @@
     </w:p>
     <w:p>
       <w:r>
-        <w:lastRenderedPageBreak/>
         <w:t xml:space="preserve">Her vises en tabel indeholdende alle tasks, både færdige og ufærdige. Tabellen indeholder tre kolonner: task ID, </w:t>
       </w:r>
       <w:r>
@@ -22405,6 +22831,7 @@
       </w:pPr>
       <w:bookmarkStart w:id="63" w:name="_Toc532301510"/>
       <w:r>
+        <w:lastRenderedPageBreak/>
         <w:t>Formal reviews</w:t>
       </w:r>
       <w:bookmarkEnd w:id="63"/>
@@ -22649,7 +23076,6 @@
               <w:rPr>
                 <w:lang w:val="en-GB"/>
               </w:rPr>
-              <w:lastRenderedPageBreak/>
               <w:t>US01.7.3</w:t>
             </w:r>
           </w:p>
@@ -27684,7 +28110,7 @@
 </file>
 
 <file path=customXml/itemProps2.xml><?xml version="1.0" encoding="utf-8"?>
-<ds:datastoreItem xmlns:ds="http://schemas.openxmlformats.org/officeDocument/2006/customXml" ds:itemID="{0C890B7B-BC58-42CE-9AD4-D832188B29F8}">
+<ds:datastoreItem xmlns:ds="http://schemas.openxmlformats.org/officeDocument/2006/customXml" ds:itemID="{DBBD659F-3C87-4E0F-B2B8-FCF015D64CA7}">
   <ds:schemaRefs>
     <ds:schemaRef ds:uri="http://schemas.openxmlformats.org/officeDocument/2006/bibliography"/>
   </ds:schemaRefs>

</xml_diff>

<commit_message>
Sidste rapport push for i dag
</commit_message>
<xml_diff>
--- a/Rapport/Rapport v1.3.1.docx
+++ b/Rapport/Rapport v1.3.1.docx
@@ -11,6 +11,7 @@
           <w:docPartUnique/>
         </w:docPartObj>
       </w:sdtPr>
+      <w:sdtEndPr/>
       <w:sdtContent>
         <w:p/>
         <w:p>
@@ -191,6 +192,7 @@
                                       <w:dataBinding w:prefixMappings="xmlns:ns0='http://purl.org/dc/elements/1.1/' xmlns:ns1='http://schemas.openxmlformats.org/package/2006/metadata/core-properties' " w:xpath="/ns1:coreProperties[1]/ns0:title[1]" w:storeItemID="{6C3C8BC8-F283-45AE-878A-BAB7291924A1}"/>
                                       <w:text/>
                                     </w:sdtPr>
+                                    <w:sdtEndPr/>
                                     <w:sdtContent>
                                       <w:r>
                                         <w:rPr>
@@ -379,6 +381,7 @@
                                 <w:dataBinding w:prefixMappings="xmlns:ns0='http://purl.org/dc/elements/1.1/' xmlns:ns1='http://schemas.openxmlformats.org/package/2006/metadata/core-properties' " w:xpath="/ns1:coreProperties[1]/ns0:title[1]" w:storeItemID="{6C3C8BC8-F283-45AE-878A-BAB7291924A1}"/>
                                 <w:text/>
                               </w:sdtPr>
+                              <w:sdtEndPr/>
                               <w:sdtContent>
                                 <w:r>
                                   <w:rPr>
@@ -611,6 +614,7 @@
                                   <w:dataBinding w:prefixMappings="xmlns:ns0='http://purl.org/dc/elements/1.1/' xmlns:ns1='http://schemas.openxmlformats.org/package/2006/metadata/core-properties' " w:xpath="/ns1:coreProperties[1]/ns0:subject[1]" w:storeItemID="{6C3C8BC8-F283-45AE-878A-BAB7291924A1}"/>
                                   <w:text/>
                                 </w:sdtPr>
+                                <w:sdtEndPr/>
                                 <w:sdtContent>
                                   <w:p>
                                     <w:pPr>
@@ -650,6 +654,7 @@
                                   <w:dataBinding w:prefixMappings="xmlns:ns0='http://purl.org/dc/elements/1.1/' xmlns:ns1='http://schemas.openxmlformats.org/package/2006/metadata/core-properties' " w:xpath="/ns1:coreProperties[1]/ns0:creator[1]" w:storeItemID="{6C3C8BC8-F283-45AE-878A-BAB7291924A1}"/>
                                   <w:text/>
                                 </w:sdtPr>
+                                <w:sdtEndPr/>
                                 <w:sdtContent>
                                   <w:p>
                                     <w:pPr>
@@ -715,6 +720,7 @@
                             <w:dataBinding w:prefixMappings="xmlns:ns0='http://purl.org/dc/elements/1.1/' xmlns:ns1='http://schemas.openxmlformats.org/package/2006/metadata/core-properties' " w:xpath="/ns1:coreProperties[1]/ns0:subject[1]" w:storeItemID="{6C3C8BC8-F283-45AE-878A-BAB7291924A1}"/>
                             <w:text/>
                           </w:sdtPr>
+                          <w:sdtEndPr/>
                           <w:sdtContent>
                             <w:p>
                               <w:pPr>
@@ -754,6 +760,7 @@
                             <w:dataBinding w:prefixMappings="xmlns:ns0='http://purl.org/dc/elements/1.1/' xmlns:ns1='http://schemas.openxmlformats.org/package/2006/metadata/core-properties' " w:xpath="/ns1:coreProperties[1]/ns0:creator[1]" w:storeItemID="{6C3C8BC8-F283-45AE-878A-BAB7291924A1}"/>
                             <w:text/>
                           </w:sdtPr>
+                          <w:sdtEndPr/>
                           <w:sdtContent>
                             <w:p>
                               <w:pPr>
@@ -874,6 +881,7 @@
                                     <w:calendar w:val="gregorian"/>
                                   </w:date>
                                 </w:sdtPr>
+                                <w:sdtEndPr/>
                                 <w:sdtContent>
                                   <w:p>
                                     <w:pPr>
@@ -940,6 +948,7 @@
                               <w:calendar w:val="gregorian"/>
                             </w:date>
                           </w:sdtPr>
+                          <w:sdtEndPr/>
                           <w:sdtContent>
                             <w:p>
                               <w:pPr>
@@ -13147,15 +13156,7 @@
               <w:cnfStyle w:val="100000000000" w:firstRow="1" w:lastRow="0" w:firstColumn="0" w:lastColumn="0" w:oddVBand="0" w:evenVBand="0" w:oddHBand="0" w:evenHBand="0" w:firstRowFirstColumn="0" w:firstRowLastColumn="0" w:lastRowFirstColumn="0" w:lastRowLastColumn="0"/>
             </w:pPr>
             <w:r>
-              <w:t>Estimeret produkt ((TPV+</w:t>
-            </w:r>
-            <w:proofErr w:type="gramStart"/>
-            <w:r>
-              <w:t>PP)/</w:t>
-            </w:r>
-            <w:proofErr w:type="gramEnd"/>
-            <w:r>
-              <w:t>2)</w:t>
+              <w:t>Estimeret produkt ((TPV+PP)/2)</w:t>
             </w:r>
           </w:p>
         </w:tc>
@@ -13660,15 +13661,7 @@
               <w:cnfStyle w:val="100000000000" w:firstRow="1" w:lastRow="0" w:firstColumn="0" w:lastColumn="0" w:oddVBand="0" w:evenVBand="0" w:oddHBand="0" w:evenHBand="0" w:firstRowFirstColumn="0" w:firstRowLastColumn="0" w:lastRowFirstColumn="0" w:lastRowLastColumn="0"/>
             </w:pPr>
             <w:r>
-              <w:t>Estimeret produkt ((TPV+</w:t>
-            </w:r>
-            <w:proofErr w:type="gramStart"/>
-            <w:r>
-              <w:t>PP)/</w:t>
-            </w:r>
-            <w:proofErr w:type="gramEnd"/>
-            <w:r>
-              <w:t>2)</w:t>
+              <w:t>Estimeret produkt ((TPV+PP)/2)</w:t>
             </w:r>
           </w:p>
         </w:tc>
@@ -14188,15 +14181,7 @@
               <w:cnfStyle w:val="100000000000" w:firstRow="1" w:lastRow="0" w:firstColumn="0" w:lastColumn="0" w:oddVBand="0" w:evenVBand="0" w:oddHBand="0" w:evenHBand="0" w:firstRowFirstColumn="0" w:firstRowLastColumn="0" w:lastRowFirstColumn="0" w:lastRowLastColumn="0"/>
             </w:pPr>
             <w:r>
-              <w:t>Estimeret produkt ((TPV+</w:t>
-            </w:r>
-            <w:proofErr w:type="gramStart"/>
-            <w:r>
-              <w:t>PP)/</w:t>
-            </w:r>
-            <w:proofErr w:type="gramEnd"/>
-            <w:r>
-              <w:t>2)</w:t>
+              <w:t>Estimeret produkt ((TPV+PP)/2)</w:t>
             </w:r>
           </w:p>
         </w:tc>
@@ -14834,15 +14819,7 @@
               <w:cnfStyle w:val="100000000000" w:firstRow="1" w:lastRow="0" w:firstColumn="0" w:lastColumn="0" w:oddVBand="0" w:evenVBand="0" w:oddHBand="0" w:evenHBand="0" w:firstRowFirstColumn="0" w:firstRowLastColumn="0" w:lastRowFirstColumn="0" w:lastRowLastColumn="0"/>
             </w:pPr>
             <w:r>
-              <w:t>Estimeret produkt ((TPV+</w:t>
-            </w:r>
-            <w:proofErr w:type="gramStart"/>
-            <w:r>
-              <w:t>PP)/</w:t>
-            </w:r>
-            <w:proofErr w:type="gramEnd"/>
-            <w:r>
-              <w:t>2)</w:t>
+              <w:t>Estimeret produkt ((TPV+PP)/2)</w:t>
             </w:r>
           </w:p>
         </w:tc>
@@ -15534,15 +15511,7 @@
               <w:cnfStyle w:val="100000000000" w:firstRow="1" w:lastRow="0" w:firstColumn="0" w:lastColumn="0" w:oddVBand="0" w:evenVBand="0" w:oddHBand="0" w:evenHBand="0" w:firstRowFirstColumn="0" w:firstRowLastColumn="0" w:lastRowFirstColumn="0" w:lastRowLastColumn="0"/>
             </w:pPr>
             <w:r>
-              <w:t>Estimeret produkt ((TPV+</w:t>
-            </w:r>
-            <w:proofErr w:type="gramStart"/>
-            <w:r>
-              <w:t>PP)/</w:t>
-            </w:r>
-            <w:proofErr w:type="gramEnd"/>
-            <w:r>
-              <w:t>2)</w:t>
+              <w:t>Estimeret produkt ((TPV+PP)/2)</w:t>
             </w:r>
           </w:p>
         </w:tc>
@@ -15829,15 +15798,7 @@
               <w:cnfStyle w:val="100000000000" w:firstRow="1" w:lastRow="0" w:firstColumn="0" w:lastColumn="0" w:oddVBand="0" w:evenVBand="0" w:oddHBand="0" w:evenHBand="0" w:firstRowFirstColumn="0" w:firstRowLastColumn="0" w:lastRowFirstColumn="0" w:lastRowLastColumn="0"/>
             </w:pPr>
             <w:r>
-              <w:t>Estimeret produkt ((TPV+</w:t>
-            </w:r>
-            <w:proofErr w:type="gramStart"/>
-            <w:r>
-              <w:t>PP)/</w:t>
-            </w:r>
-            <w:proofErr w:type="gramEnd"/>
-            <w:r>
-              <w:t>2)</w:t>
+              <w:t>Estimeret produkt ((TPV+PP)/2)</w:t>
             </w:r>
           </w:p>
         </w:tc>
@@ -16247,15 +16208,7 @@
               <w:cnfStyle w:val="100000000000" w:firstRow="1" w:lastRow="0" w:firstColumn="0" w:lastColumn="0" w:oddVBand="0" w:evenVBand="0" w:oddHBand="0" w:evenHBand="0" w:firstRowFirstColumn="0" w:firstRowLastColumn="0" w:lastRowFirstColumn="0" w:lastRowLastColumn="0"/>
             </w:pPr>
             <w:r>
-              <w:t>Estimeret produkt ((TPV+</w:t>
-            </w:r>
-            <w:proofErr w:type="gramStart"/>
-            <w:r>
-              <w:t>PP)/</w:t>
-            </w:r>
-            <w:proofErr w:type="gramEnd"/>
-            <w:r>
-              <w:t>2)</w:t>
+              <w:t>Estimeret produkt ((TPV+PP)/2)</w:t>
             </w:r>
           </w:p>
         </w:tc>
@@ -16784,15 +16737,7 @@
               <w:cnfStyle w:val="100000000000" w:firstRow="1" w:lastRow="0" w:firstColumn="0" w:lastColumn="0" w:oddVBand="0" w:evenVBand="0" w:oddHBand="0" w:evenHBand="0" w:firstRowFirstColumn="0" w:firstRowLastColumn="0" w:lastRowFirstColumn="0" w:lastRowLastColumn="0"/>
             </w:pPr>
             <w:r>
-              <w:t>Estimeret produkt ((TPV+</w:t>
-            </w:r>
-            <w:proofErr w:type="gramStart"/>
-            <w:r>
-              <w:t>PP)/</w:t>
-            </w:r>
-            <w:proofErr w:type="gramEnd"/>
-            <w:r>
-              <w:t>2)</w:t>
+              <w:t>Estimeret produkt ((TPV+PP)/2)</w:t>
             </w:r>
           </w:p>
         </w:tc>
@@ -17105,15 +17050,7 @@
               <w:cnfStyle w:val="100000000000" w:firstRow="1" w:lastRow="0" w:firstColumn="0" w:lastColumn="0" w:oddVBand="0" w:evenVBand="0" w:oddHBand="0" w:evenHBand="0" w:firstRowFirstColumn="0" w:firstRowLastColumn="0" w:lastRowFirstColumn="0" w:lastRowLastColumn="0"/>
             </w:pPr>
             <w:r>
-              <w:t>Estimeret produkt ((TPV+</w:t>
-            </w:r>
-            <w:proofErr w:type="gramStart"/>
-            <w:r>
-              <w:t>PP)/</w:t>
-            </w:r>
-            <w:proofErr w:type="gramEnd"/>
-            <w:r>
-              <w:t>2)</w:t>
+              <w:t>Estimeret produkt ((TPV+PP)/2)</w:t>
             </w:r>
           </w:p>
         </w:tc>
@@ -17431,15 +17368,7 @@
         </w:numPr>
       </w:pPr>
       <w:r>
-        <w:t xml:space="preserve">Vi kan aflevere et produkt, som gør det muligt for firmaer at oprette en bruger på applikationen, hvor informationerne bliver korrekt gemt i databasen. Vi vil lave en grafisk brugergrænseflade, hvor der hhv. er en underside til firmadata og en til konto-oplysninger. Når et firma opretter </w:t>
-      </w:r>
-      <w:proofErr w:type="gramStart"/>
-      <w:r>
-        <w:t>sig</w:t>
-      </w:r>
-      <w:proofErr w:type="gramEnd"/>
-      <w:r>
-        <w:t xml:space="preserve"> kan de derefter tilknytte forskellige kategorier til deres bruger. Derudover vil der være mulighed for at redigere disse brugeres stamdata. Når et firma har oprettet en bruger, vil de få et login som er tilknyttet, med de korrekte administrative rettigheder.</w:t>
+        <w:t>Vi kan aflevere et produkt, som gør det muligt for firmaer at oprette en bruger på applikationen, hvor informationerne bliver korrekt gemt i databasen. Vi vil lave en grafisk brugergrænseflade, hvor der hhv. er en underside til firmadata og en til konto-oplysninger. Når et firma opretter sig kan de derefter tilknytte forskellige kategorier til deres bruger. Derudover vil der være mulighed for at redigere disse brugeres stamdata. Når et firma har oprettet en bruger, vil de få et login som er tilknyttet, med de korrekte administrative rettigheder.</w:t>
       </w:r>
     </w:p>
     <w:p>
@@ -17456,15 +17385,7 @@
         </w:numPr>
       </w:pPr>
       <w:r>
-        <w:t>Vi vil derudover aflevere et produkt, som gør det muligt for kunder at oprette en bruger, hvor kundens interesser bliver gemt til database. Kunden får et login når de opretter en bruger og ud fra dette login får de specifikke rettigheder, som er forskellige fra et firma-login. Der vil også være grafiske sider tilknyttet til oprettelse af en kunde – herunder side til betalings-information, kunde-</w:t>
-      </w:r>
-      <w:proofErr w:type="gramStart"/>
-      <w:r>
-        <w:t>information(</w:t>
-      </w:r>
-      <w:proofErr w:type="gramEnd"/>
-      <w:r>
-        <w:t xml:space="preserve">med GDPR samtykke i mente) og en underside til deres foretrukne kategorier. Derudover vil det også være muligt for en kunde at redigere sine informationer og præferencer. </w:t>
+        <w:t xml:space="preserve">Vi vil derudover aflevere et produkt, som gør det muligt for kunder at oprette en bruger, hvor kundens interesser bliver gemt til database. Kunden får et login når de opretter en bruger og ud fra dette login får de specifikke rettigheder, som er forskellige fra et firma-login. Der vil også være grafiske sider tilknyttet til oprettelse af en kunde – herunder side til betalings-information, kunde-information(med GDPR samtykke i mente) og en underside til deres foretrukne kategorier. Derudover vil det også være muligt for en kunde at redigere sine informationer og præferencer. </w:t>
       </w:r>
     </w:p>
     <w:p>
@@ -17516,17 +17437,12 @@
         <w:t xml:space="preserve"> og </w:t>
       </w:r>
       <w:proofErr w:type="spellStart"/>
-      <w:proofErr w:type="gramStart"/>
       <w:r>
         <w:t>bootstrap</w:t>
       </w:r>
       <w:proofErr w:type="spellEnd"/>
       <w:r>
-        <w:t>(</w:t>
-      </w:r>
-      <w:proofErr w:type="gramEnd"/>
-      <w:r>
-        <w:t xml:space="preserve">eller evt. egen css) til designet af applikationen. Vi vil skrive </w:t>
+        <w:t xml:space="preserve">(eller evt. egen css) til designet af applikationen. Vi vil skrive </w:t>
       </w:r>
       <w:proofErr w:type="spellStart"/>
       <w:r>
@@ -17794,15 +17710,7 @@
               <w:cnfStyle w:val="000000000000" w:firstRow="0" w:lastRow="0" w:firstColumn="0" w:lastColumn="0" w:oddVBand="0" w:evenVBand="0" w:oddHBand="0" w:evenHBand="0" w:firstRowFirstColumn="0" w:firstRowLastColumn="0" w:lastRowFirstColumn="0" w:lastRowLastColumn="0"/>
             </w:pPr>
             <w:r>
-              <w:t xml:space="preserve">Underside til firmadata </w:t>
-            </w:r>
-            <w:proofErr w:type="gramStart"/>
-            <w:r>
-              <w:t>inklusiv</w:t>
-            </w:r>
-            <w:proofErr w:type="gramEnd"/>
-            <w:r>
-              <w:t xml:space="preserve"> kontooplysninger.</w:t>
+              <w:t>Underside til firmadata inklusiv kontooplysninger.</w:t>
             </w:r>
           </w:p>
         </w:tc>
@@ -18032,15 +17940,7 @@
             </w:r>
             <w:proofErr w:type="spellEnd"/>
             <w:r>
-              <w:t xml:space="preserve"> skal ikke være muligt at </w:t>
-            </w:r>
-            <w:proofErr w:type="gramStart"/>
-            <w:r>
-              <w:t>ændre(</w:t>
-            </w:r>
-            <w:proofErr w:type="gramEnd"/>
-            <w:r>
-              <w:t>da det er bruger-login).</w:t>
+              <w:t xml:space="preserve"> skal ikke være muligt at ændre(da det er bruger-login).</w:t>
             </w:r>
           </w:p>
           <w:p>
@@ -18622,15 +18522,7 @@
               <w:cnfStyle w:val="000000000000" w:firstRow="0" w:lastRow="0" w:firstColumn="0" w:lastColumn="0" w:oddVBand="0" w:evenVBand="0" w:oddHBand="0" w:evenHBand="0" w:firstRowFirstColumn="0" w:firstRowLastColumn="0" w:lastRowFirstColumn="0" w:lastRowLastColumn="0"/>
             </w:pPr>
             <w:r>
-              <w:t xml:space="preserve">Disse felter skal garderes mod fejl 40(brugerfejl), </w:t>
-            </w:r>
-            <w:proofErr w:type="gramStart"/>
-            <w:r>
-              <w:t>således at</w:t>
-            </w:r>
-            <w:proofErr w:type="gramEnd"/>
-            <w:r>
-              <w:t xml:space="preserve"> der kun kan indtastes korrekte oplysninger der følger vores patterns og </w:t>
+              <w:t xml:space="preserve">Disse felter skal garderes mod fejl 40(brugerfejl), således at der kun kan indtastes korrekte oplysninger der følger vores patterns og </w:t>
             </w:r>
             <w:proofErr w:type="spellStart"/>
             <w:r>
@@ -18662,15 +18554,7 @@
               <w:cnfStyle w:val="000000000000" w:firstRow="0" w:lastRow="0" w:firstColumn="0" w:lastColumn="0" w:oddVBand="0" w:evenVBand="0" w:oddHBand="0" w:evenHBand="0" w:firstRowFirstColumn="0" w:firstRowLastColumn="0" w:lastRowFirstColumn="0" w:lastRowLastColumn="0"/>
             </w:pPr>
             <w:r>
-              <w:t xml:space="preserve">Alle disse felter skal gemmes korrekt i databasen, </w:t>
-            </w:r>
-            <w:proofErr w:type="gramStart"/>
-            <w:r>
-              <w:t>såfremt</w:t>
-            </w:r>
-            <w:proofErr w:type="gramEnd"/>
-            <w:r>
-              <w:t xml:space="preserve"> at kundens input er gyldigt.</w:t>
+              <w:t>Alle disse felter skal gemmes korrekt i databasen, såfremt at kundens input er gyldigt.</w:t>
             </w:r>
           </w:p>
         </w:tc>
@@ -18888,15 +18772,7 @@
             </w:r>
             <w:proofErr w:type="spellEnd"/>
             <w:r>
-              <w:t xml:space="preserve"> skal ikke være muligt at </w:t>
-            </w:r>
-            <w:proofErr w:type="gramStart"/>
-            <w:r>
-              <w:t>ændre(</w:t>
-            </w:r>
-            <w:proofErr w:type="gramEnd"/>
-            <w:r>
-              <w:t>da det er bruger-login). Der skal både laves en underside for redigering af kundens stamdata og en for deres betalingsoplysninger. Begge disse undersider skal være udfyldt med de eksisterende data, når undersiden vises til at starte med.</w:t>
+              <w:t xml:space="preserve"> skal ikke være muligt at ændre(da det er bruger-login). Der skal både laves en underside for redigering af kundens stamdata og en for deres betalingsoplysninger. Begge disse undersider skal være udfyldt med de eksisterende data, når undersiden vises til at starte med.</w:t>
             </w:r>
           </w:p>
           <w:p>
@@ -18982,15 +18858,7 @@
       </w:r>
       <w:proofErr w:type="spellEnd"/>
       <w:r>
-        <w:t xml:space="preserve"> test, hvor vi i </w:t>
-      </w:r>
-      <w:proofErr w:type="gramStart"/>
-      <w:r>
-        <w:t>ID kolonnen</w:t>
-      </w:r>
-      <w:proofErr w:type="gramEnd"/>
-      <w:r>
-        <w:t xml:space="preserve"> har opsat det på følgende made: </w:t>
+        <w:t xml:space="preserve"> test, hvor vi i ID kolonnen har opsat det på følgende made: </w:t>
       </w:r>
       <w:r>
         <w:t>Testen er sat op således:</w:t>
@@ -20976,17 +20844,8 @@
           <w:rFonts w:eastAsia="Times New Roman" w:cstheme="minorHAnsi"/>
           <w:lang w:eastAsia="da-DK"/>
         </w:rPr>
-        <w:t xml:space="preserve">God morale: til trods for en igangværende sprint, et sideløbende projekt og diverse fremlæggelser og undervisning på samme tid, har teamet lagt en markant indsats i at nå vores deadlines. Vi har alle medvirket til at løfte i flok, støttet hinanden, og haft en gensidig entusiasme for at nå vores mål. Vi er som team enige om, at vi klart arbejder bedst når vi er samlet, kontra over skype </w:t>
-      </w:r>
-      <w:proofErr w:type="gramStart"/>
-      <w:r>
-        <w:rPr>
-          <w:rFonts w:eastAsia="Times New Roman" w:cstheme="minorHAnsi"/>
-          <w:lang w:eastAsia="da-DK"/>
-        </w:rPr>
-        <w:t>el. lign.</w:t>
-      </w:r>
-      <w:proofErr w:type="gramEnd"/>
+        <w:t>God morale: til trods for en igangværende sprint, et sideløbende projekt og diverse fremlæggelser og undervisning på samme tid, har teamet lagt en markant indsats i at nå vores deadlines. Vi har alle medvirket til at løfte i flok, støttet hinanden, og haft en gensidig entusiasme for at nå vores mål. Vi er som team enige om, at vi klart arbejder bedst når vi er samlet, kontra over skype el. lign.</w:t>
+      </w:r>
     </w:p>
     <w:p>
       <w:pPr>
@@ -21080,23 +20939,7 @@
           <w:lang w:eastAsia="da-DK"/>
         </w:rPr>
         <w:lastRenderedPageBreak/>
-        <w:t xml:space="preserve"> Git-styringen: når vi pushede til </w:t>
-      </w:r>
-      <w:proofErr w:type="gramStart"/>
-      <w:r>
-        <w:rPr>
-          <w:rFonts w:eastAsia="Times New Roman" w:cstheme="minorHAnsi"/>
-          <w:lang w:eastAsia="da-DK"/>
-        </w:rPr>
-        <w:t>GitHub</w:t>
-      </w:r>
-      <w:proofErr w:type="gramEnd"/>
-      <w:r>
-        <w:rPr>
-          <w:rFonts w:eastAsia="Times New Roman" w:cstheme="minorHAnsi"/>
-          <w:lang w:eastAsia="da-DK"/>
-        </w:rPr>
-        <w:t xml:space="preserve"> havde vi to forskellige mapper med næsten identiske navne, som hver især indeholdt halvdelen vores program. Dette besværliggjorde vores arbejdsgang, da vi måtte ind i de forskellige mapper og lede efter de filer vi skulle bruge. Vi diskuterede at lave </w:t>
+        <w:t xml:space="preserve"> Git-styringen: når vi pushede til GitHub havde vi to forskellige mapper med næsten identiske navne, som hver især indeholdt halvdelen vores program. Dette besværliggjorde vores arbejdsgang, da vi måtte ind i de forskellige mapper og lede efter de filer vi skulle bruge. Vi diskuterede at lave </w:t>
       </w:r>
       <w:proofErr w:type="spellStart"/>
       <w:r>
@@ -21433,15 +21276,7 @@
           <w:rFonts w:eastAsia="Times New Roman"/>
           <w:lang w:eastAsia="da-DK"/>
         </w:rPr>
-        <w:t xml:space="preserve">Ændringer (process </w:t>
-      </w:r>
-      <w:proofErr w:type="gramStart"/>
-      <w:r>
-        <w:rPr>
-          <w:rFonts w:eastAsia="Times New Roman"/>
-          <w:lang w:eastAsia="da-DK"/>
-        </w:rPr>
-        <w:t>improvement)</w:t>
+        <w:t>Ændringer (process improvement)</w:t>
       </w:r>
       <w:r>
         <w:rPr>
@@ -21451,7 +21286,6 @@
         <w:t>*</w:t>
       </w:r>
       <w:bookmarkEnd w:id="56"/>
-      <w:proofErr w:type="gramEnd"/>
     </w:p>
     <w:p>
       <w:pPr>
@@ -22134,15 +21968,7 @@
         </w:numPr>
       </w:pPr>
       <w:r>
-        <w:t xml:space="preserve">Vi giver virksomhederne mulighed for at oprette tilbud, </w:t>
-      </w:r>
-      <w:proofErr w:type="gramStart"/>
-      <w:r>
-        <w:t>såfremt</w:t>
-      </w:r>
-      <w:proofErr w:type="gramEnd"/>
-      <w:r>
-        <w:t xml:space="preserve"> de har oprettet sig som bruger. Medarbejdere under virksomheden vil fremover kunne logge ind på </w:t>
+        <w:t xml:space="preserve">Vi giver virksomhederne mulighed for at oprette tilbud, såfremt de har oprettet sig som bruger. Medarbejdere under virksomheden vil fremover kunne logge ind på </w:t>
       </w:r>
       <w:r>
         <w:t>Your Local</w:t>
@@ -22188,15 +22014,7 @@
         <w:t xml:space="preserve">Kunder der logger ind hos </w:t>
       </w:r>
       <w:r>
-        <w:t xml:space="preserve">Your </w:t>
-      </w:r>
-      <w:proofErr w:type="gramStart"/>
-      <w:r>
-        <w:t>Local</w:t>
-      </w:r>
-      <w:proofErr w:type="gramEnd"/>
-      <w:r>
-        <w:t xml:space="preserve"> vil have mulighed for at se en oversigt over udbudte tilbud fra butikker. Eftersom man som kunde allerede har angivet sine betalingsoplysninger, vil man let kunne vælge et tilbud og antal, og dertil få en kvittering for sit køb</w:t>
+        <w:t>Your Local vil have mulighed for at se en oversigt over udbudte tilbud fra butikker. Eftersom man som kunde allerede har angivet sine betalingsoplysninger, vil man let kunne vælge et tilbud og antal, og dertil få en kvittering for sit køb</w:t>
       </w:r>
       <w:r>
         <w:t>.</w:t>
@@ -22456,31 +22274,15 @@
               <w:cnfStyle w:val="000000100000" w:firstRow="0" w:lastRow="0" w:firstColumn="0" w:lastColumn="0" w:oddVBand="0" w:evenVBand="0" w:oddHBand="1" w:evenHBand="0" w:firstRowFirstColumn="0" w:firstRowLastColumn="0" w:lastRowFirstColumn="0" w:lastRowLastColumn="0"/>
             </w:pPr>
             <w:r>
-              <w:t xml:space="preserve">Der skal laves en underside til oprettelse af tilbud. Denne underside skal indeholde følgende input felter: navn på vare, pris, start dato, slut dato, kvantitet og et felt hvor man kan indsætte URL til et billede. Input-felterne skal overholde specifikke patterns, så det ikke er muligt at indtaste ugyldigt input – </w:t>
-            </w:r>
-            <w:proofErr w:type="gramStart"/>
-            <w:r>
-              <w:t>eksempelvis</w:t>
-            </w:r>
-            <w:proofErr w:type="gramEnd"/>
-            <w:r>
-              <w:t xml:space="preserve"> skal kvantitet ikke kunne være negativt. Derudover skal session for firma overføres, så det vides hvilket firma tilbuddet skal oprettes for.</w:t>
-            </w:r>
-          </w:p>
-          <w:p>
-            <w:pPr>
-              <w:cnfStyle w:val="000000100000" w:firstRow="0" w:lastRow="0" w:firstColumn="0" w:lastColumn="0" w:oddVBand="0" w:evenVBand="0" w:oddHBand="1" w:evenHBand="0" w:firstRowFirstColumn="0" w:firstRowLastColumn="0" w:lastRowFirstColumn="0" w:lastRowLastColumn="0"/>
-            </w:pPr>
-            <w:r>
-              <w:t xml:space="preserve">Når brugeren trykker gem, skal informationerne gemmes korrekt i databasen, </w:t>
-            </w:r>
-            <w:proofErr w:type="gramStart"/>
-            <w:r>
-              <w:t>såfremt</w:t>
-            </w:r>
-            <w:proofErr w:type="gramEnd"/>
-            <w:r>
-              <w:t xml:space="preserve"> de er gyldige. Hvis de er ugyldige, skal det i inputfelterne angives, hvordan input skal skrives før det er gyldigt.</w:t>
+              <w:t>Der skal laves en underside til oprettelse af tilbud. Denne underside skal indeholde følgende input felter: navn på vare, pris, start dato, slut dato, kvantitet og et felt hvor man kan indsætte URL til et billede. Input-felterne skal overholde specifikke patterns, så det ikke er muligt at indtaste ugyldigt input – eksempelvis skal kvantitet ikke kunne være negativt. Derudover skal session for firma overføres, så det vides hvilket firma tilbuddet skal oprettes for.</w:t>
+            </w:r>
+          </w:p>
+          <w:p>
+            <w:pPr>
+              <w:cnfStyle w:val="000000100000" w:firstRow="0" w:lastRow="0" w:firstColumn="0" w:lastColumn="0" w:oddVBand="0" w:evenVBand="0" w:oddHBand="1" w:evenHBand="0" w:firstRowFirstColumn="0" w:firstRowLastColumn="0" w:lastRowFirstColumn="0" w:lastRowLastColumn="0"/>
+            </w:pPr>
+            <w:r>
+              <w:t>Når brugeren trykker gem, skal informationerne gemmes korrekt i databasen, såfremt de er gyldige. Hvis de er ugyldige, skal det i inputfelterne angives, hvordan input skal skrives før det er gyldigt.</w:t>
             </w:r>
           </w:p>
           <w:p>
@@ -22590,15 +22392,7 @@
               <w:cnfStyle w:val="000000000000" w:firstRow="0" w:lastRow="0" w:firstColumn="0" w:lastColumn="0" w:oddVBand="0" w:evenVBand="0" w:oddHBand="0" w:evenHBand="0" w:firstRowFirstColumn="0" w:firstRowLastColumn="0" w:lastRowFirstColumn="0" w:lastRowLastColumn="0"/>
             </w:pPr>
             <w:r>
-              <w:t xml:space="preserve">Når brugeren trykker gem, skal informationerne gemmes korrekt i databasen, </w:t>
-            </w:r>
-            <w:proofErr w:type="gramStart"/>
-            <w:r>
-              <w:t>såfremt</w:t>
-            </w:r>
-            <w:proofErr w:type="gramEnd"/>
-            <w:r>
-              <w:t xml:space="preserve"> de er gyldige. </w:t>
+              <w:t xml:space="preserve">Når brugeren trykker gem, skal informationerne gemmes korrekt i databasen, såfremt de er gyldige. </w:t>
             </w:r>
           </w:p>
           <w:p>
@@ -22707,15 +22501,7 @@
             </w:r>
             <w:proofErr w:type="spellEnd"/>
             <w:r>
-              <w:t>’-</w:t>
-            </w:r>
-            <w:proofErr w:type="gramStart"/>
-            <w:r>
-              <w:t>funktionen(</w:t>
-            </w:r>
-            <w:proofErr w:type="gramEnd"/>
-            <w:r>
-              <w:t>se US03.2). Desuden skal der fremgå en ’Opret tilbud’ knap på siden, som omdirigerer brugeren til undersiden for at oprette tilbud.</w:t>
+              <w:t>’-funktionen(se US03.2). Desuden skal der fremgå en ’Opret tilbud’ knap på siden, som omdirigerer brugeren til undersiden for at oprette tilbud.</w:t>
             </w:r>
           </w:p>
           <w:p>
@@ -22848,15 +22634,7 @@
               <w:cnfStyle w:val="000000100000" w:firstRow="0" w:lastRow="0" w:firstColumn="0" w:lastColumn="0" w:oddVBand="0" w:evenVBand="0" w:oddHBand="1" w:evenHBand="0" w:firstRowFirstColumn="0" w:firstRowLastColumn="0" w:lastRowFirstColumn="0" w:lastRowLastColumn="0"/>
             </w:pPr>
             <w:r>
-              <w:t xml:space="preserve">Der skal implementeres en godkendelses-funktion, </w:t>
-            </w:r>
-            <w:proofErr w:type="gramStart"/>
-            <w:r>
-              <w:t>således at</w:t>
-            </w:r>
-            <w:proofErr w:type="gramEnd"/>
-            <w:r>
-              <w:t xml:space="preserve"> når et firma har oprettet sig, og befinder sig på ventelisten (jf. US04.4), har en administrativ bruger mulighed for at godkende firmaet. Når brugeren trykker på ’Godkend’, skal firmaets status i databasen ændres fra inaktiv til at være aktiv. </w:t>
+              <w:t xml:space="preserve">Der skal implementeres en godkendelses-funktion, således at når et firma har oprettet sig, og befinder sig på ventelisten (jf. US04.4), har en administrativ bruger mulighed for at godkende firmaet. Når brugeren trykker på ’Godkend’, skal firmaets status i databasen ændres fra inaktiv til at være aktiv. </w:t>
             </w:r>
           </w:p>
           <w:p>
@@ -22914,15 +22692,7 @@
             </w:r>
             <w:proofErr w:type="spellEnd"/>
             <w:r>
-              <w:t xml:space="preserve"> til hhv. US02.6 for kunde og US01.6 for firma. Disse undersider skal fungere som beskrevet i de nævnte tasks, </w:t>
-            </w:r>
-            <w:proofErr w:type="gramStart"/>
-            <w:r>
-              <w:t>således at</w:t>
-            </w:r>
-            <w:proofErr w:type="gramEnd"/>
-            <w:r>
-              <w:t xml:space="preserve"> eksisterende information allerede er udfyldt og patterns er overholdt. </w:t>
+              <w:t xml:space="preserve"> til hhv. US02.6 for kunde og US01.6 for firma. Disse undersider skal fungere som beskrevet i de nævnte tasks, således at eksisterende information allerede er udfyldt og patterns er overholdt. </w:t>
             </w:r>
           </w:p>
         </w:tc>
@@ -23151,15 +22921,7 @@
               <w:cnfStyle w:val="000000100000" w:firstRow="0" w:lastRow="0" w:firstColumn="0" w:lastColumn="0" w:oddVBand="0" w:evenVBand="0" w:oddHBand="1" w:evenHBand="0" w:firstRowFirstColumn="0" w:firstRowLastColumn="0" w:lastRowFirstColumn="0" w:lastRowLastColumn="0"/>
             </w:pPr>
             <w:r>
-              <w:t xml:space="preserve">Der skal implementeres en funktion, der arbejder sammen med US05.2, </w:t>
-            </w:r>
-            <w:proofErr w:type="gramStart"/>
-            <w:r>
-              <w:t>således at</w:t>
-            </w:r>
-            <w:proofErr w:type="gramEnd"/>
-            <w:r>
-              <w:t xml:space="preserve"> når et køb bliver bekræftet, skal kvantiteten for tilbuddet i databasen, </w:t>
+              <w:t xml:space="preserve">Der skal implementeres en funktion, der arbejder sammen med US05.2, således at når et køb bliver bekræftet, skal kvantiteten for tilbuddet i databasen, </w:t>
             </w:r>
             <w:proofErr w:type="spellStart"/>
             <w:r>
@@ -24010,15 +23772,7 @@
               <w:cnfStyle w:val="000000100000" w:firstRow="0" w:lastRow="0" w:firstColumn="0" w:lastColumn="0" w:oddVBand="0" w:evenVBand="0" w:oddHBand="1" w:evenHBand="0" w:firstRowFirstColumn="0" w:firstRowLastColumn="0" w:lastRowFirstColumn="0" w:lastRowLastColumn="0"/>
             </w:pPr>
             <w:r>
-              <w:t xml:space="preserve">Forsiden når en administrator logger ind, skal landingssiden være ventelisten over firmaer som skal godkendes eller </w:t>
-            </w:r>
-            <w:proofErr w:type="gramStart"/>
-            <w:r>
-              <w:t>afvises(</w:t>
-            </w:r>
-            <w:proofErr w:type="gramEnd"/>
-            <w:r>
-              <w:t>se US04.4).</w:t>
+              <w:t>Forsiden når en administrator logger ind, skal landingssiden være ventelisten over firmaer som skal godkendes eller afvises(se US04.4).</w:t>
             </w:r>
           </w:p>
         </w:tc>
@@ -25211,8 +24965,6 @@
             <w:r>
               <w:t>*</w:t>
             </w:r>
-            <w:bookmarkStart w:id="71" w:name="_GoBack"/>
-            <w:bookmarkEnd w:id="71"/>
           </w:p>
         </w:tc>
       </w:tr>
@@ -25298,6 +25050,9 @@
               <w:jc w:val="center"/>
               <w:cnfStyle w:val="000000000000" w:firstRow="0" w:lastRow="0" w:firstColumn="0" w:lastColumn="0" w:oddVBand="0" w:evenVBand="0" w:oddHBand="0" w:evenHBand="0" w:firstRowFirstColumn="0" w:firstRowLastColumn="0" w:lastRowFirstColumn="0" w:lastRowLastColumn="0"/>
             </w:pPr>
+            <w:r>
+              <w:t>18</w:t>
+            </w:r>
           </w:p>
         </w:tc>
       </w:tr>
@@ -25378,6 +25133,11 @@
               <w:jc w:val="center"/>
               <w:cnfStyle w:val="000000100000" w:firstRow="0" w:lastRow="0" w:firstColumn="0" w:lastColumn="0" w:oddVBand="0" w:evenVBand="0" w:oddHBand="1" w:evenHBand="0" w:firstRowFirstColumn="0" w:firstRowLastColumn="0" w:lastRowFirstColumn="0" w:lastRowLastColumn="0"/>
             </w:pPr>
+            <w:r>
+              <w:t>42*</w:t>
+            </w:r>
+            <w:bookmarkStart w:id="71" w:name="_GoBack"/>
+            <w:bookmarkEnd w:id="71"/>
           </w:p>
         </w:tc>
       </w:tr>
@@ -32362,7 +32122,7 @@
 </file>
 
 <file path=customXml/itemProps2.xml><?xml version="1.0" encoding="utf-8"?>
-<ds:datastoreItem xmlns:ds="http://schemas.openxmlformats.org/officeDocument/2006/customXml" ds:itemID="{0FA15E97-B95B-463D-A1B1-4A3543F06619}">
+<ds:datastoreItem xmlns:ds="http://schemas.openxmlformats.org/officeDocument/2006/customXml" ds:itemID="{9B9808D5-F898-44C6-A867-A0EBD5330AF4}">
   <ds:schemaRefs>
     <ds:schemaRef ds:uri="http://schemas.openxmlformats.org/officeDocument/2006/bibliography"/>
   </ds:schemaRefs>

</xml_diff>

<commit_message>
Kundeanalyse + bilag dertil
</commit_message>
<xml_diff>
--- a/Rapport/Rapport v1.3.1.docx
+++ b/Rapport/Rapport v1.3.1.docx
@@ -6245,13 +6245,8 @@
             <w:pPr>
               <w:jc w:val="center"/>
             </w:pPr>
-            <w:proofErr w:type="spellStart"/>
-            <w:r>
-              <w:t>Admin</w:t>
-            </w:r>
-            <w:proofErr w:type="spellEnd"/>
-            <w:r>
-              <w:t xml:space="preserve"> / administrator(bruger-type)</w:t>
+            <w:r>
+              <w:t>Admin / administrator(bruger-type)</w:t>
             </w:r>
           </w:p>
         </w:tc>
@@ -6311,23 +6306,7 @@
                 <w:sz w:val="22"/>
                 <w:szCs w:val="22"/>
               </w:rPr>
-              <w:t xml:space="preserve">Bruger dækker over både kunde, firma, </w:t>
-            </w:r>
-            <w:proofErr w:type="spellStart"/>
-            <w:r>
-              <w:rPr>
-                <w:sz w:val="22"/>
-                <w:szCs w:val="22"/>
-              </w:rPr>
-              <w:t>admin</w:t>
-            </w:r>
-            <w:proofErr w:type="spellEnd"/>
-            <w:r>
-              <w:rPr>
-                <w:sz w:val="22"/>
-                <w:szCs w:val="22"/>
-              </w:rPr>
-              <w:t xml:space="preserve"> eller andre som benytter sig af applikationen.</w:t>
+              <w:t>Bruger dækker over både kunde, firma, admin eller andre som benytter sig af applikationen.</w:t>
             </w:r>
           </w:p>
         </w:tc>
@@ -6433,13 +6412,8 @@
               <w:jc w:val="center"/>
             </w:pPr>
             <w:r>
-              <w:t xml:space="preserve">Product </w:t>
-            </w:r>
-            <w:proofErr w:type="spellStart"/>
-            <w:r>
-              <w:t>owner</w:t>
-            </w:r>
-            <w:proofErr w:type="spellEnd"/>
+              <w:t>Product owner</w:t>
+            </w:r>
           </w:p>
         </w:tc>
         <w:tc>
@@ -6570,19 +6544,11 @@
                 <w:lang w:val="en-GB"/>
               </w:rPr>
             </w:pPr>
-            <w:proofErr w:type="gramStart"/>
             <w:r>
               <w:rPr>
                 <w:lang w:val="en-GB"/>
               </w:rPr>
-              <w:t>SaaS(</w:t>
-            </w:r>
-            <w:proofErr w:type="gramEnd"/>
-            <w:r>
-              <w:rPr>
-                <w:lang w:val="en-GB"/>
-              </w:rPr>
-              <w:t>Software as a service)</w:t>
+              <w:t>SaaS(Software as a service)</w:t>
             </w:r>
           </w:p>
         </w:tc>
@@ -6647,11 +6613,9 @@
             <w:pPr>
               <w:jc w:val="center"/>
             </w:pPr>
-            <w:proofErr w:type="spellStart"/>
             <w:r>
               <w:t>Widget</w:t>
             </w:r>
-            <w:proofErr w:type="spellEnd"/>
           </w:p>
         </w:tc>
         <w:tc>
@@ -6680,11 +6644,9 @@
             <w:pPr>
               <w:jc w:val="center"/>
             </w:pPr>
-            <w:proofErr w:type="spellStart"/>
             <w:r>
               <w:t>YourLocal</w:t>
             </w:r>
-            <w:proofErr w:type="spellEnd"/>
           </w:p>
         </w:tc>
         <w:tc>
@@ -6747,19 +6709,9 @@
             <w:pPr>
               <w:jc w:val="center"/>
             </w:pPr>
-            <w:proofErr w:type="spellStart"/>
-            <w:r>
-              <w:t>Lorem</w:t>
-            </w:r>
-            <w:proofErr w:type="spellEnd"/>
-            <w:r>
-              <w:t xml:space="preserve"> </w:t>
-            </w:r>
-            <w:proofErr w:type="spellStart"/>
-            <w:r>
-              <w:t>Ipsum</w:t>
-            </w:r>
-            <w:proofErr w:type="spellEnd"/>
+            <w:r>
+              <w:t>Lorem Ipsum</w:t>
+            </w:r>
           </w:p>
         </w:tc>
         <w:tc>
@@ -6855,26 +6807,16 @@
     </w:p>
     <w:p>
       <w:r>
-        <w:t xml:space="preserve">Patrick: Product </w:t>
-      </w:r>
-      <w:proofErr w:type="spellStart"/>
-      <w:r>
-        <w:t>owner</w:t>
-      </w:r>
-      <w:proofErr w:type="spellEnd"/>
+        <w:t>Patrick: Product owner</w:t>
+      </w:r>
       <w:r>
         <w:t xml:space="preserve"> &amp; stakeholder-fuldmægtig</w:t>
       </w:r>
     </w:p>
     <w:p>
       <w:r>
-        <w:t xml:space="preserve">Casper: Rapport-ansvarlig &amp; stand-in product </w:t>
-      </w:r>
-      <w:proofErr w:type="spellStart"/>
-      <w:r>
-        <w:t>owner</w:t>
-      </w:r>
-      <w:proofErr w:type="spellEnd"/>
+        <w:t>Casper: Rapport-ansvarlig &amp; stand-in product owner</w:t>
+      </w:r>
     </w:p>
     <w:p>
       <w:r>
@@ -6908,15 +6850,7 @@
         <w:br/>
       </w:r>
       <w:r>
-        <w:t xml:space="preserve">Sideløbende undervisning og mandatory </w:t>
-      </w:r>
-      <w:proofErr w:type="gramStart"/>
-      <w:r>
-        <w:t>projekter(</w:t>
-      </w:r>
-      <w:proofErr w:type="gramEnd"/>
-      <w:r>
-        <w:t>og div. fremlæggelser), svært at planlægge en sprint og overholde den.</w:t>
+        <w:t>Sideløbende undervisning og mandatory projekter(og div. fremlæggelser), svært at planlægge en sprint og overholde den.</w:t>
       </w:r>
       <w:r>
         <w:rPr>
@@ -6925,23 +6859,7 @@
         <w:br/>
       </w:r>
       <w:r>
-        <w:t xml:space="preserve">Problemer med </w:t>
-      </w:r>
-      <w:proofErr w:type="spellStart"/>
-      <w:r>
-        <w:t>intelliJ</w:t>
-      </w:r>
-      <w:proofErr w:type="spellEnd"/>
-      <w:r>
-        <w:t xml:space="preserve">, gentagende forsinkelser, </w:t>
-      </w:r>
-      <w:proofErr w:type="spellStart"/>
-      <w:r>
-        <w:t>workspace</w:t>
-      </w:r>
-      <w:proofErr w:type="spellEnd"/>
-      <w:r>
-        <w:t xml:space="preserve"> xml.</w:t>
+        <w:t>Problemer med intelliJ, gentagende forsinkelser, workspace xml.</w:t>
       </w:r>
     </w:p>
     <w:p>
@@ -7001,23 +6919,7 @@
     <w:p/>
     <w:p>
       <w:r>
-        <w:t xml:space="preserve">SCRUM er </w:t>
-      </w:r>
-      <w:proofErr w:type="gramStart"/>
-      <w:r>
-        <w:t>task driven</w:t>
-      </w:r>
-      <w:proofErr w:type="gramEnd"/>
-      <w:r>
-        <w:t xml:space="preserve">, ikke test. Vi implementerer dog </w:t>
-      </w:r>
-      <w:proofErr w:type="spellStart"/>
-      <w:r>
-        <w:t>acceptance</w:t>
-      </w:r>
-      <w:proofErr w:type="spellEnd"/>
-      <w:r>
-        <w:t xml:space="preserve"> tests i vores proces, de kommer dog først til anvendelse under test-fasen.</w:t>
+        <w:t>SCRUM er task driven, ikke test. Vi implementerer dog acceptance tests i vores proces, de kommer dog først til anvendelse under test-fasen.</w:t>
       </w:r>
     </w:p>
     <w:p>
@@ -7073,115 +6975,182 @@
     </w:p>
     <w:p>
       <w:pPr>
-        <w:tabs>
-          <w:tab w:val="left" w:pos="2108"/>
-        </w:tabs>
-      </w:pPr>
-      <w:r>
-        <w:t xml:space="preserve">TheNext er en SaaS virksomhed som specialiserer sig inden for </w:t>
-      </w:r>
-      <w:proofErr w:type="spellStart"/>
-      <w:r>
-        <w:t>whitelabeling</w:t>
-      </w:r>
-      <w:proofErr w:type="spellEnd"/>
-      <w:r>
-        <w:t xml:space="preserve"> af software. TheNext tilbyder at udvikle whitelabel </w:t>
-      </w:r>
-      <w:proofErr w:type="spellStart"/>
-      <w:r>
-        <w:t>platformer</w:t>
-      </w:r>
-      <w:proofErr w:type="spellEnd"/>
-      <w:r>
-        <w:t xml:space="preserve"> for virksomheder – dette indebærer at de laver en markedsanalyse for at finde forskellige behov indenfor markedet. Derefter finder TheNext en kunde som skal have udviklet en platform – hvis TheNext finder at der er et større behov, for denne platform, vil TheNext udvikle en whitelabel løsning af denne platform. </w:t>
+        <w:rPr>
+          <w:i/>
+        </w:rPr>
+      </w:pPr>
+      <w:bookmarkStart w:id="14" w:name="_Toc532387161"/>
+      <w:r>
+        <w:rPr>
+          <w:i/>
+        </w:rPr>
+        <w:t>Af Patrick</w:t>
       </w:r>
     </w:p>
     <w:p>
       <w:pPr>
-        <w:tabs>
-          <w:tab w:val="left" w:pos="2108"/>
-        </w:tabs>
-      </w:pPr>
-      <w:r>
-        <w:t xml:space="preserve">Vi udvikler en platform for TheNext som tager udgangspunkt i virksomheden </w:t>
-      </w:r>
-      <w:proofErr w:type="spellStart"/>
-      <w:r>
-        <w:t>YourLocal</w:t>
-      </w:r>
-      <w:proofErr w:type="spellEnd"/>
-      <w:r>
-        <w:t xml:space="preserve">, men som senere skal udvides til at flere virksomheder kan </w:t>
-      </w:r>
-      <w:r>
-        <w:t>benytte sig</w:t>
-      </w:r>
-      <w:r>
-        <w:t xml:space="preserve"> af platformen.</w:t>
-      </w:r>
-      <w:r>
-        <w:t xml:space="preserve"> </w:t>
+        <w:rPr>
+          <w:sz w:val="22"/>
+          <w:szCs w:val="22"/>
+        </w:rPr>
+      </w:pPr>
+      <w:r>
+        <w:rPr>
+          <w:sz w:val="22"/>
+          <w:szCs w:val="22"/>
+        </w:rPr>
+        <w:t xml:space="preserve">TheNext er en </w:t>
+      </w:r>
+      <w:r>
+        <w:rPr>
+          <w:sz w:val="22"/>
+          <w:szCs w:val="22"/>
+        </w:rPr>
+        <w:t xml:space="preserve">SaaS og PaaS </w:t>
+      </w:r>
+      <w:r>
+        <w:rPr>
+          <w:sz w:val="22"/>
+          <w:szCs w:val="22"/>
+        </w:rPr>
+        <w:t>virksomhed som leverer finansielle produkter på et globalt plan og fokuserer på banking-økosystemer men vil dog i fremtiden inkludere finansielle services såsom kreditkort, betaling, finansiering etc. De vil i fremtiden også have muligheden for at tilbyde end-to-end services som UX/UI og h</w:t>
+      </w:r>
+      <w:bookmarkStart w:id="15" w:name="_GoBack"/>
+      <w:bookmarkEnd w:id="15"/>
+      <w:r>
+        <w:rPr>
+          <w:sz w:val="22"/>
+          <w:szCs w:val="22"/>
+        </w:rPr>
+        <w:t>elt hen til transaktioner, ledger management, compliance management og rapportering – alt sammen uafhængigt af de allerede eksisterende løsninger.</w:t>
       </w:r>
     </w:p>
     <w:p>
       <w:pPr>
-        <w:pStyle w:val="Overskrift2"/>
-      </w:pPr>
-      <w:bookmarkStart w:id="14" w:name="_Toc532387161"/>
-      <w:r>
-        <w:t>Risikoanalyse &amp; risikoplan</w:t>
-      </w:r>
-      <w:bookmarkStart w:id="15" w:name="_Toc515011182"/>
-      <w:bookmarkEnd w:id="14"/>
-    </w:p>
-    <w:p>
-      <w:pPr>
+        <w:rPr>
+          <w:sz w:val="22"/>
+          <w:szCs w:val="22"/>
+        </w:rPr>
+      </w:pPr>
+      <w:r>
+        <w:rPr>
+          <w:sz w:val="22"/>
+          <w:szCs w:val="22"/>
+        </w:rPr>
+        <w:t>TheNext fokuserer på at forbedre kundeoplevelserne og at skabe værdi for slutkunden ved at benytte sig af de nye teknologiske muligheder og partner op med tredjeparter som kan hjælpe med at skabe den her værdi. TheNext forretningsmodel følger princippet: ”</w:t>
+      </w:r>
+      <w:r>
         <w:rPr>
           <w:i/>
           <w:sz w:val="22"/>
           <w:szCs w:val="22"/>
         </w:rPr>
-      </w:pPr>
-      <w:r>
+        <w:t>€ flows when customer value is created</w:t>
+      </w:r>
+      <w:r>
+        <w:rPr>
+          <w:sz w:val="22"/>
+          <w:szCs w:val="22"/>
+        </w:rPr>
+        <w:t>”</w:t>
+      </w:r>
+      <w:r>
+        <w:rPr>
+          <w:sz w:val="22"/>
+          <w:szCs w:val="22"/>
+        </w:rPr>
+        <w:t xml:space="preserve"> </w:t>
+      </w:r>
+    </w:p>
+    <w:p>
+      <w:pPr>
+        <w:rPr>
+          <w:sz w:val="22"/>
+          <w:szCs w:val="22"/>
+        </w:rPr>
+      </w:pPr>
+      <w:r>
+        <w:rPr>
+          <w:sz w:val="22"/>
+          <w:szCs w:val="22"/>
+        </w:rPr>
+        <w:t>TheNext’s primære teknologi-partner er TCS som gør at de har adgang til et højt antal af patenterede og IP-beskyttede løsninger samt adgang til et stort netværk af kompetence.</w:t>
+      </w:r>
+      <w:r>
+        <w:rPr>
+          <w:sz w:val="22"/>
+          <w:szCs w:val="22"/>
+        </w:rPr>
+        <w:br/>
+      </w:r>
+      <w:r>
+        <w:rPr>
+          <w:sz w:val="22"/>
+          <w:szCs w:val="22"/>
+        </w:rPr>
+        <w:br/>
+        <w:t xml:space="preserve">TheNext er skabt af Jan Sirich som har arbejdet i Nordea i 27 år og sluttede i December 2017 for at starte TheNext ApS hvor han kan udnytte sin store forståelse for banking, teknologi, bankernes tankegang og deres kunder. Jan var b.la. i spidsen for at levere Netbank og mobil banke i hele norden. </w:t>
+      </w:r>
+      <w:r>
+        <w:rPr>
+          <w:sz w:val="22"/>
+          <w:szCs w:val="22"/>
+        </w:rPr>
+        <w:br/>
+        <w:t>Denne teknologiske viden som Jan har, gør at han som kunde har en høj forventning til slut-produktet og ved hvordan udviklingsprocessen foregår. Dette betyder at vores forklarelse og termer er mere avancerede end hvad vi normalt ville bruge, når vi snakker med kunden. Dette har også gjort at startfasen har været nemmere end normalt da vores kunde ved præcis hvad han vil have fra starten af og i forvejen ved hvad der er muligt og umuligt, samt forstår sig inden for design af en applikation.</w:t>
+      </w:r>
+    </w:p>
+    <w:p>
+      <w:pPr>
+        <w:pStyle w:val="Overskrift2"/>
+      </w:pPr>
+      <w:r>
+        <w:t>Risikoanalyse &amp; risikoplan</w:t>
+      </w:r>
+      <w:bookmarkStart w:id="16" w:name="_Toc515011182"/>
+      <w:bookmarkEnd w:id="14"/>
+    </w:p>
+    <w:p>
+      <w:pPr>
+        <w:rPr>
+          <w:i/>
+        </w:rPr>
+      </w:pPr>
+      <w:r>
+        <w:rPr>
+          <w:i/>
+        </w:rPr>
+        <w:t>Af Patrick</w:t>
+      </w:r>
+      <w:r>
+        <w:rPr>
+          <w:i/>
+        </w:rPr>
+        <w:t xml:space="preserve"> &amp; Matthias</w:t>
+      </w:r>
+    </w:p>
+    <w:p>
+      <w:pPr>
+        <w:rPr>
+          <w:sz w:val="22"/>
+          <w:szCs w:val="22"/>
+        </w:rPr>
+      </w:pPr>
+      <w:r>
+        <w:rPr>
+          <w:sz w:val="22"/>
+          <w:szCs w:val="22"/>
+        </w:rPr>
+        <w:t>I dette afsnit vil vi identificere diverse risikomomenter hvor der er en risiko for at slutproduktet ikke lever op til forventningerne og krav. Derefter vil vi lave en risikoplan hvor vi tager de risiko som har et moment på over 10 og planlægge præventive tiltag samt løsningsforslag samt de ansvarlige for disse.</w:t>
+      </w:r>
+    </w:p>
+    <w:p>
+      <w:pPr>
         <w:rPr>
           <w:i/>
           <w:sz w:val="22"/>
           <w:szCs w:val="22"/>
         </w:rPr>
-        <w:t>Af Patrick</w:t>
-      </w:r>
-      <w:r>
-        <w:rPr>
-          <w:i/>
-          <w:sz w:val="22"/>
-          <w:szCs w:val="22"/>
-        </w:rPr>
-        <w:t xml:space="preserve"> &amp; Matthias</w:t>
-      </w:r>
-    </w:p>
-    <w:p>
-      <w:pPr>
-        <w:rPr>
-          <w:sz w:val="22"/>
-          <w:szCs w:val="22"/>
-        </w:rPr>
-      </w:pPr>
-      <w:r>
-        <w:rPr>
-          <w:sz w:val="22"/>
-          <w:szCs w:val="22"/>
-        </w:rPr>
-        <w:t>I dette afsnit vil vi identificere diverse risikomomenter hvor der er en risiko for at slutproduktet ikke lever op til forventningerne og krav. Derefter vil vi lave en risikoplan hvor vi tager de risiko som har et moment på over 10 og planlægge præventive tiltag samt løsningsforslag samt de ansvarlige for disse.</w:t>
-      </w:r>
-    </w:p>
-    <w:p>
-      <w:pPr>
-        <w:rPr>
-          <w:i/>
-          <w:sz w:val="22"/>
-          <w:szCs w:val="22"/>
-        </w:rPr>
       </w:pPr>
     </w:p>
     <w:p>
@@ -7192,7 +7161,7 @@
           <w:szCs w:val="22"/>
         </w:rPr>
       </w:pPr>
-      <w:bookmarkStart w:id="16" w:name="_Toc532387162"/>
+      <w:bookmarkStart w:id="17" w:name="_Toc532387162"/>
       <w:r>
         <w:rPr>
           <w:sz w:val="22"/>
@@ -7200,8 +7169,8 @@
         </w:rPr>
         <w:t>Identifikation</w:t>
       </w:r>
-      <w:bookmarkEnd w:id="15"/>
       <w:bookmarkEnd w:id="16"/>
+      <w:bookmarkEnd w:id="17"/>
     </w:p>
     <w:p>
       <w:pPr>
@@ -7252,6 +7221,7 @@
                 <w:sz w:val="22"/>
                 <w:szCs w:val="22"/>
               </w:rPr>
+              <w:lastRenderedPageBreak/>
               <w:t>Risikomomenter:</w:t>
             </w:r>
           </w:p>
@@ -7661,17 +7631,8 @@
                 <w:sz w:val="22"/>
                 <w:szCs w:val="22"/>
               </w:rPr>
-              <w:t xml:space="preserve">Fejl i version </w:t>
-            </w:r>
-            <w:proofErr w:type="spellStart"/>
-            <w:r>
-              <w:rPr>
-                <w:sz w:val="22"/>
-                <w:szCs w:val="22"/>
-              </w:rPr>
-              <w:t>control</w:t>
-            </w:r>
-            <w:proofErr w:type="spellEnd"/>
+              <w:t>Fejl i version control</w:t>
+            </w:r>
           </w:p>
           <w:p>
             <w:pPr>
@@ -7770,7 +7731,6 @@
                 <w:sz w:val="22"/>
                 <w:szCs w:val="22"/>
               </w:rPr>
-              <w:lastRenderedPageBreak/>
               <w:t>Større udfordringer i koden</w:t>
             </w:r>
           </w:p>
@@ -7899,7 +7859,6 @@
                 <w:sz w:val="22"/>
                 <w:szCs w:val="22"/>
               </w:rPr>
-              <w:lastRenderedPageBreak/>
               <w:t>Produktrisiko</w:t>
             </w:r>
           </w:p>
@@ -7978,8 +7937,8 @@
           <w:szCs w:val="22"/>
         </w:rPr>
       </w:pPr>
-      <w:bookmarkStart w:id="17" w:name="_Toc515011183"/>
-      <w:bookmarkStart w:id="18" w:name="_Toc532387163"/>
+      <w:bookmarkStart w:id="18" w:name="_Toc515011183"/>
+      <w:bookmarkStart w:id="19" w:name="_Toc532387163"/>
       <w:r>
         <w:rPr>
           <w:sz w:val="22"/>
@@ -7987,8 +7946,8 @@
         </w:rPr>
         <w:t>Risikoanalyse</w:t>
       </w:r>
-      <w:bookmarkEnd w:id="17"/>
       <w:bookmarkEnd w:id="18"/>
+      <w:bookmarkEnd w:id="19"/>
     </w:p>
     <w:p>
       <w:pPr>
@@ -8336,6 +8295,7 @@
                 <w:sz w:val="22"/>
                 <w:szCs w:val="22"/>
               </w:rPr>
+              <w:lastRenderedPageBreak/>
               <w:t>Drastisk ændring af krav mod slutningen af projektet</w:t>
             </w:r>
           </w:p>
@@ -9128,19 +9088,8 @@
                 <w:sz w:val="22"/>
                 <w:szCs w:val="22"/>
               </w:rPr>
-              <w:t xml:space="preserve">Fejl i version </w:t>
-            </w:r>
-            <w:proofErr w:type="spellStart"/>
-            <w:r>
-              <w:rPr>
-                <w:b w:val="0"/>
-                <w:bCs w:val="0"/>
-                <w:sz w:val="22"/>
-                <w:szCs w:val="22"/>
-              </w:rPr>
-              <w:t>control</w:t>
-            </w:r>
-            <w:proofErr w:type="spellEnd"/>
+              <w:t>Fejl i version control</w:t>
+            </w:r>
           </w:p>
         </w:tc>
         <w:tc>
@@ -9329,7 +9278,6 @@
                 <w:sz w:val="22"/>
                 <w:szCs w:val="22"/>
               </w:rPr>
-              <w:lastRenderedPageBreak/>
               <w:t>Misforståelse</w:t>
             </w:r>
             <w:r>
@@ -10048,8 +9996,8 @@
           <w:szCs w:val="22"/>
         </w:rPr>
       </w:pPr>
-      <w:bookmarkStart w:id="19" w:name="_Toc515011184"/>
-      <w:bookmarkStart w:id="20" w:name="_Toc532387164"/>
+      <w:bookmarkStart w:id="20" w:name="_Toc515011184"/>
+      <w:bookmarkStart w:id="21" w:name="_Toc532387164"/>
       <w:r>
         <w:rPr>
           <w:sz w:val="22"/>
@@ -10057,8 +10005,8 @@
         </w:rPr>
         <w:t>Risikoplan</w:t>
       </w:r>
-      <w:bookmarkEnd w:id="19"/>
       <w:bookmarkEnd w:id="20"/>
+      <w:bookmarkEnd w:id="21"/>
     </w:p>
     <w:p>
       <w:pPr>
@@ -10106,6 +10054,7 @@
           <w:sz w:val="22"/>
           <w:szCs w:val="22"/>
         </w:rPr>
+        <w:lastRenderedPageBreak/>
         <w:t xml:space="preserve">Efter vi har fået identificeret vores risikomomenter og udregnet hvor stor en indvirkning de muligvis kan have på vores projekt, kommer vi her med en løsningsmodel for, hvordan vi kan undgå eller løse problemstillingerne. Vi har taget udgangspunkt i de risikomomenter der har et risikoprodukt på over 10, og derfor </w:t>
       </w:r>
       <w:r>
@@ -10337,17 +10286,8 @@
                 <w:sz w:val="22"/>
                 <w:szCs w:val="22"/>
               </w:rPr>
-              <w:t xml:space="preserve">Project </w:t>
-            </w:r>
-            <w:proofErr w:type="spellStart"/>
-            <w:r>
-              <w:rPr>
-                <w:sz w:val="22"/>
-                <w:szCs w:val="22"/>
-              </w:rPr>
-              <w:t>owner</w:t>
-            </w:r>
-            <w:proofErr w:type="spellEnd"/>
+              <w:t>Project owner</w:t>
+            </w:r>
           </w:p>
         </w:tc>
         <w:tc>
@@ -10392,17 +10332,8 @@
                 <w:sz w:val="22"/>
                 <w:szCs w:val="22"/>
               </w:rPr>
-              <w:t xml:space="preserve">Project </w:t>
-            </w:r>
-            <w:proofErr w:type="spellStart"/>
-            <w:r>
-              <w:rPr>
-                <w:sz w:val="22"/>
-                <w:szCs w:val="22"/>
-              </w:rPr>
-              <w:t>owner</w:t>
-            </w:r>
-            <w:proofErr w:type="spellEnd"/>
+              <w:t>Project owner</w:t>
+            </w:r>
             <w:r>
               <w:rPr>
                 <w:sz w:val="22"/>
@@ -10511,15 +10442,7 @@
                 <w:sz w:val="22"/>
                 <w:szCs w:val="22"/>
               </w:rPr>
-              <w:t xml:space="preserve">Den resterende gruppe aftaler indbyrdes hvordan projektet </w:t>
-            </w:r>
-            <w:r>
-              <w:rPr>
-                <w:sz w:val="22"/>
-                <w:szCs w:val="22"/>
-              </w:rPr>
-              <w:lastRenderedPageBreak/>
-              <w:t xml:space="preserve">fortløbende gribes an, og </w:t>
+              <w:t xml:space="preserve">Den resterende gruppe aftaler indbyrdes hvordan projektet fortløbende gribes an, og </w:t>
             </w:r>
             <w:r>
               <w:rPr>
@@ -10549,7 +10472,6 @@
                 <w:sz w:val="22"/>
                 <w:szCs w:val="22"/>
               </w:rPr>
-              <w:lastRenderedPageBreak/>
               <w:t>Den resterende gruppe</w:t>
             </w:r>
           </w:p>
@@ -10904,18 +10826,8 @@
                 <w:sz w:val="22"/>
                 <w:szCs w:val="22"/>
               </w:rPr>
-              <w:t xml:space="preserve">Fejl i version </w:t>
-            </w:r>
-            <w:proofErr w:type="spellStart"/>
-            <w:r>
-              <w:rPr>
-                <w:b w:val="0"/>
-                <w:sz w:val="22"/>
-                <w:szCs w:val="22"/>
-              </w:rPr>
-              <w:t>control</w:t>
-            </w:r>
-            <w:proofErr w:type="spellEnd"/>
+              <w:t>Fejl i version control</w:t>
+            </w:r>
           </w:p>
         </w:tc>
         <w:tc>
@@ -10936,7 +10848,15 @@
                 <w:sz w:val="22"/>
                 <w:szCs w:val="22"/>
               </w:rPr>
-              <w:t>Klare guidelines for hvordan vi holder filers version opdateret. Konsultere med teamet omkring baseline og version, inden at man laver større ændringer.</w:t>
+              <w:t xml:space="preserve">Klare guidelines for hvordan vi holder filers version opdateret. Konsultere med teamet </w:t>
+            </w:r>
+            <w:r>
+              <w:rPr>
+                <w:sz w:val="22"/>
+                <w:szCs w:val="22"/>
+              </w:rPr>
+              <w:lastRenderedPageBreak/>
+              <w:t>omkring baseline og version, inden at man laver større ændringer.</w:t>
             </w:r>
           </w:p>
         </w:tc>
@@ -10958,6 +10878,7 @@
                 <w:sz w:val="22"/>
                 <w:szCs w:val="22"/>
               </w:rPr>
+              <w:lastRenderedPageBreak/>
               <w:t xml:space="preserve">Den individuelle og hele gruppen. </w:t>
             </w:r>
           </w:p>
@@ -10982,21 +10903,13 @@
               </w:rPr>
               <w:t xml:space="preserve">Stop arbejde indtil versionsstyring er på plads igen. </w:t>
             </w:r>
-            <w:proofErr w:type="spellStart"/>
-            <w:r>
-              <w:rPr>
-                <w:sz w:val="22"/>
-                <w:szCs w:val="22"/>
-              </w:rPr>
-              <w:t>Backtrack</w:t>
-            </w:r>
-            <w:proofErr w:type="spellEnd"/>
-            <w:r>
-              <w:rPr>
-                <w:sz w:val="22"/>
-                <w:szCs w:val="22"/>
-              </w:rPr>
-              <w:t xml:space="preserve"> for hvordan fejlen er opstået og arbejd sig igennem derfra.</w:t>
+            <w:r>
+              <w:rPr>
+                <w:sz w:val="22"/>
+                <w:szCs w:val="22"/>
+              </w:rPr>
+              <w:lastRenderedPageBreak/>
+              <w:t>Backtrack for hvordan fejlen er opstået og arbejd sig igennem derfra.</w:t>
             </w:r>
           </w:p>
         </w:tc>
@@ -11018,6 +10931,7 @@
                 <w:sz w:val="22"/>
                 <w:szCs w:val="22"/>
               </w:rPr>
+              <w:lastRenderedPageBreak/>
               <w:t>Hele gruppen</w:t>
             </w:r>
           </w:p>
@@ -11144,23 +11058,7 @@
                 <w:sz w:val="22"/>
                 <w:szCs w:val="22"/>
               </w:rPr>
-              <w:t xml:space="preserve">Efter afsluttet sprint vil teamet foretage en </w:t>
-            </w:r>
-            <w:proofErr w:type="spellStart"/>
-            <w:r>
-              <w:rPr>
-                <w:sz w:val="22"/>
-                <w:szCs w:val="22"/>
-              </w:rPr>
-              <w:t>reestimering</w:t>
-            </w:r>
-            <w:proofErr w:type="spellEnd"/>
-            <w:r>
-              <w:rPr>
-                <w:sz w:val="22"/>
-                <w:szCs w:val="22"/>
-              </w:rPr>
-              <w:t xml:space="preserve"> af tasks og eventuelt justere projekteringen af projektet. Indlede en dialog med stakeholder under sprint review, om </w:t>
+              <w:t xml:space="preserve">Efter afsluttet sprint vil teamet foretage en reestimering af tasks og eventuelt justere projekteringen af projektet. Indlede en dialog med stakeholder under sprint review, om </w:t>
             </w:r>
             <w:r>
               <w:rPr>
@@ -11196,17 +11094,8 @@
                 <w:sz w:val="22"/>
                 <w:szCs w:val="22"/>
               </w:rPr>
-              <w:t xml:space="preserve">Hele gruppen og product </w:t>
-            </w:r>
-            <w:proofErr w:type="spellStart"/>
-            <w:r>
-              <w:rPr>
-                <w:sz w:val="22"/>
-                <w:szCs w:val="22"/>
-              </w:rPr>
-              <w:t>owner</w:t>
-            </w:r>
-            <w:proofErr w:type="spellEnd"/>
+              <w:t>Hele gruppen og product owner</w:t>
+            </w:r>
           </w:p>
         </w:tc>
       </w:tr>
@@ -11233,7 +11122,6 @@
                 <w:sz w:val="22"/>
                 <w:szCs w:val="22"/>
               </w:rPr>
-              <w:lastRenderedPageBreak/>
               <w:t>Sideløbende studierelaterede arbejdsopgaver</w:t>
             </w:r>
           </w:p>
@@ -11452,23 +11340,7 @@
                 <w:sz w:val="22"/>
                 <w:szCs w:val="22"/>
               </w:rPr>
-              <w:t xml:space="preserve">Medlemmet der ikke kan arbejde den </w:t>
-            </w:r>
-            <w:proofErr w:type="gramStart"/>
-            <w:r>
-              <w:rPr>
-                <w:sz w:val="22"/>
-                <w:szCs w:val="22"/>
-              </w:rPr>
-              <w:t>dag</w:t>
-            </w:r>
-            <w:proofErr w:type="gramEnd"/>
-            <w:r>
-              <w:rPr>
-                <w:sz w:val="22"/>
-                <w:szCs w:val="22"/>
-              </w:rPr>
-              <w:t xml:space="preserve"> skal selv sørge for at medlemmets tasks for dagen er blevet overtaget af en anden eller at en anden plan er lagt forinden.</w:t>
+              <w:t>Medlemmet der ikke kan arbejde den dag skal selv sørge for at medlemmets tasks for dagen er blevet overtaget af en anden eller at en anden plan er lagt forinden.</w:t>
             </w:r>
           </w:p>
         </w:tc>
@@ -11561,23 +11433,15 @@
                 <w:sz w:val="22"/>
                 <w:szCs w:val="22"/>
               </w:rPr>
-              <w:t xml:space="preserve">Sørg for at have lavet </w:t>
-            </w:r>
-            <w:proofErr w:type="spellStart"/>
-            <w:r>
-              <w:rPr>
-                <w:sz w:val="22"/>
-                <w:szCs w:val="22"/>
-              </w:rPr>
-              <w:t>acceptance</w:t>
-            </w:r>
-            <w:proofErr w:type="spellEnd"/>
-            <w:r>
-              <w:rPr>
-                <w:sz w:val="22"/>
-                <w:szCs w:val="22"/>
-              </w:rPr>
-              <w:t xml:space="preserve"> test forinden programmeringens påbegyndelse</w:t>
+              <w:t xml:space="preserve">Sørg for at have lavet acceptance test forinden </w:t>
+            </w:r>
+            <w:r>
+              <w:rPr>
+                <w:sz w:val="22"/>
+                <w:szCs w:val="22"/>
+              </w:rPr>
+              <w:lastRenderedPageBreak/>
+              <w:t>programmeringens påbegyndelse</w:t>
             </w:r>
           </w:p>
         </w:tc>
@@ -11600,6 +11464,7 @@
                 <w:sz w:val="22"/>
                 <w:szCs w:val="22"/>
               </w:rPr>
+              <w:lastRenderedPageBreak/>
               <w:t>Hele gruppen</w:t>
             </w:r>
           </w:p>
@@ -11630,7 +11495,15 @@
                 <w:sz w:val="22"/>
                 <w:szCs w:val="22"/>
               </w:rPr>
-              <w:t>løsningen ikke er opnåelig,</w:t>
+              <w:t xml:space="preserve">løsningen ikke </w:t>
+            </w:r>
+            <w:r>
+              <w:rPr>
+                <w:sz w:val="22"/>
+                <w:szCs w:val="22"/>
+              </w:rPr>
+              <w:lastRenderedPageBreak/>
+              <w:t>er opnåelig,</w:t>
             </w:r>
             <w:r>
               <w:rPr>
@@ -11671,6 +11544,7 @@
                 <w:sz w:val="22"/>
                 <w:szCs w:val="22"/>
               </w:rPr>
+              <w:lastRenderedPageBreak/>
               <w:t>Hele gruppen</w:t>
             </w:r>
           </w:p>
@@ -11683,11 +11557,11 @@
       <w:pPr>
         <w:pStyle w:val="Overskrift2"/>
       </w:pPr>
-      <w:bookmarkStart w:id="21" w:name="_Toc532387165"/>
+      <w:bookmarkStart w:id="22" w:name="_Toc532387165"/>
       <w:r>
         <w:t>Kravspecifikation</w:t>
       </w:r>
-      <w:bookmarkEnd w:id="21"/>
+      <w:bookmarkEnd w:id="22"/>
     </w:p>
     <w:p/>
     <w:p>
@@ -11717,12 +11591,11 @@
       <w:pPr>
         <w:pStyle w:val="Overskrift2"/>
       </w:pPr>
-      <w:bookmarkStart w:id="22" w:name="_Toc532387166"/>
-      <w:r>
-        <w:lastRenderedPageBreak/>
+      <w:bookmarkStart w:id="23" w:name="_Toc532387166"/>
+      <w:r>
         <w:t>Paper prototype</w:t>
       </w:r>
-      <w:bookmarkEnd w:id="22"/>
+      <w:bookmarkEnd w:id="23"/>
     </w:p>
     <w:p>
       <w:pPr>
@@ -11742,44 +11615,12 @@
         <w:t>Som det første efter at h</w:t>
       </w:r>
       <w:r>
-        <w:t xml:space="preserve">ave lavet user stories, udviklede vi en </w:t>
-      </w:r>
-      <w:proofErr w:type="spellStart"/>
-      <w:r>
-        <w:t>paper</w:t>
-      </w:r>
-      <w:proofErr w:type="spellEnd"/>
-      <w:r>
-        <w:t xml:space="preserve"> prototype, som blev vist til kunden. Kunden var positiv over vores </w:t>
-      </w:r>
-      <w:proofErr w:type="spellStart"/>
-      <w:r>
-        <w:t>paper</w:t>
-      </w:r>
-      <w:proofErr w:type="spellEnd"/>
-      <w:r>
-        <w:t xml:space="preserve"> prototype, og havde kun få ændringer, såsom at kategorier og persondata ved oprettelse af en ny bruger skal være på samme side, og ikke være 2 individuelle sider. Denne positive feedback gjorde, at vi havde et stærkt udgangspunkt i hvad kunden ønskede af funktionaliteter og layout, og derfor nemt kunne gå i gang med udviklingen da vi kom dertil. Kunden havde dog en enkelt bemærkning ift. det umiddelbare layout – han var ikke vild med hjertet, hvis funktion var at kunne favorisere bestemte virksomheder, men eftersom at det ikke havde en fundamental funktionalitetsmæssig indvirkning, havde det ikke en negativ effekt på vores fremtidige udvikling. </w:t>
+        <w:t xml:space="preserve">ave lavet user stories, udviklede vi en paper prototype, som blev vist til kunden. Kunden var positiv over vores paper prototype, og havde kun få ændringer, såsom at kategorier og persondata ved oprettelse af en ny bruger skal være på samme side, og ikke være 2 individuelle sider. Denne positive feedback gjorde, at vi havde et stærkt udgangspunkt i hvad kunden ønskede af funktionaliteter og layout, og derfor nemt kunne gå i gang med udviklingen da vi kom dertil. Kunden havde dog en enkelt bemærkning ift. det umiddelbare layout – han var ikke vild med hjertet, hvis funktion var at kunne favorisere bestemte virksomheder, men eftersom at det ikke havde en fundamental funktionalitetsmæssig indvirkning, havde det ikke en negativ effekt på vores fremtidige udvikling. </w:t>
       </w:r>
     </w:p>
     <w:p>
       <w:r>
-        <w:t xml:space="preserve">Billedet nedenunder er en collage af de forskellige sider vi lavede til vores </w:t>
-      </w:r>
-      <w:proofErr w:type="spellStart"/>
-      <w:r>
-        <w:t>paper</w:t>
-      </w:r>
-      <w:proofErr w:type="spellEnd"/>
-      <w:r>
-        <w:t xml:space="preserve"> </w:t>
-      </w:r>
-      <w:proofErr w:type="spellStart"/>
-      <w:r>
-        <w:t>protoype</w:t>
-      </w:r>
-      <w:proofErr w:type="spellEnd"/>
-      <w:r>
-        <w:t>.</w:t>
+        <w:t>Billedet nedenunder er en collage af de forskellige sider vi lavede til vores paper protoype.</w:t>
       </w:r>
     </w:p>
     <w:p>
@@ -11787,6 +11628,7 @@
         <w:rPr>
           <w:noProof/>
         </w:rPr>
+        <w:lastRenderedPageBreak/>
         <w:drawing>
           <wp:anchor distT="0" distB="0" distL="114300" distR="114300" simplePos="0" relativeHeight="251666432" behindDoc="1" locked="0" layoutInCell="1" allowOverlap="1" wp14:anchorId="0536EDAA" wp14:editId="27483800">
             <wp:simplePos x="0" y="0"/>
@@ -11886,7 +11728,7 @@
       <w:pPr>
         <w:pStyle w:val="Overskrift2"/>
       </w:pPr>
-      <w:bookmarkStart w:id="23" w:name="_Toc532387167"/>
+      <w:bookmarkStart w:id="24" w:name="_Toc532387167"/>
       <w:r>
         <w:lastRenderedPageBreak/>
         <w:t>User storie</w:t>
@@ -11894,7 +11736,7 @@
       <w:r>
         <w:t>s</w:t>
       </w:r>
-      <w:bookmarkEnd w:id="23"/>
+      <w:bookmarkEnd w:id="24"/>
     </w:p>
     <w:p>
       <w:pPr>
@@ -12263,12 +12105,12 @@
       <w:pPr>
         <w:pStyle w:val="Overskrift2"/>
       </w:pPr>
-      <w:bookmarkStart w:id="24" w:name="_Toc532387168"/>
+      <w:bookmarkStart w:id="25" w:name="_Toc532387168"/>
       <w:r>
         <w:lastRenderedPageBreak/>
         <w:t>Tasks</w:t>
       </w:r>
-      <w:bookmarkEnd w:id="24"/>
+      <w:bookmarkEnd w:id="25"/>
     </w:p>
     <w:p>
       <w:pPr>
@@ -12294,44 +12136,8 @@
         <w:rPr>
           <w:i/>
         </w:rPr>
-        <w:t xml:space="preserve">: </w:t>
-      </w:r>
-      <w:proofErr w:type="spellStart"/>
-      <w:r>
-        <w:rPr>
-          <w:i/>
-        </w:rPr>
-        <w:t>three</w:t>
-      </w:r>
-      <w:proofErr w:type="spellEnd"/>
-      <w:r>
-        <w:rPr>
-          <w:i/>
-        </w:rPr>
-        <w:t xml:space="preserve"> point </w:t>
-      </w:r>
-      <w:proofErr w:type="spellStart"/>
-      <w:r>
-        <w:rPr>
-          <w:i/>
-        </w:rPr>
-        <w:t>value</w:t>
-      </w:r>
-      <w:proofErr w:type="spellEnd"/>
-      <w:r>
-        <w:rPr>
-          <w:i/>
-        </w:rPr>
-        <w:t xml:space="preserve"> </w:t>
-      </w:r>
-      <w:proofErr w:type="spellStart"/>
-      <w:r>
-        <w:rPr>
-          <w:i/>
-        </w:rPr>
-        <w:t>estimating</w:t>
-      </w:r>
-      <w:proofErr w:type="spellEnd"/>
+        <w:t>: three point value estimating</w:t>
+      </w:r>
       <w:r>
         <w:t xml:space="preserve"> og </w:t>
       </w:r>
@@ -12347,34 +12153,18 @@
     </w:p>
     <w:p>
       <w:r>
-        <w:t xml:space="preserve">Herunder en opstilling af tabeller, som hver indeholder en user story, dennes tasks, og en </w:t>
-      </w:r>
-      <w:proofErr w:type="spellStart"/>
-      <w:r>
-        <w:t>three</w:t>
-      </w:r>
-      <w:proofErr w:type="spellEnd"/>
-      <w:r>
-        <w:t xml:space="preserve"> point </w:t>
-      </w:r>
-      <w:proofErr w:type="spellStart"/>
-      <w:r>
-        <w:t>value</w:t>
-      </w:r>
-      <w:proofErr w:type="spellEnd"/>
-      <w:r>
-        <w:t xml:space="preserve"> og planning poker estimering ud fra:</w:t>
+        <w:t>Herunder en opstilling af tabeller, som hver indeholder en user story, dennes tasks, og en three point value og planning poker estimering ud fra:</w:t>
       </w:r>
     </w:p>
     <w:p>
       <w:pPr>
         <w:pStyle w:val="Overskrift3"/>
       </w:pPr>
-      <w:bookmarkStart w:id="25" w:name="_Toc532387169"/>
+      <w:bookmarkStart w:id="26" w:name="_Toc532387169"/>
       <w:r>
         <w:t>US01</w:t>
       </w:r>
-      <w:bookmarkEnd w:id="25"/>
+      <w:bookmarkEnd w:id="26"/>
     </w:p>
     <w:tbl>
       <w:tblPr>
@@ -12445,15 +12235,7 @@
               <w:cnfStyle w:val="100000000000" w:firstRow="1" w:lastRow="0" w:firstColumn="0" w:lastColumn="0" w:oddVBand="0" w:evenVBand="0" w:oddHBand="0" w:evenHBand="0" w:firstRowFirstColumn="0" w:firstRowLastColumn="0" w:lastRowFirstColumn="0" w:lastRowLastColumn="0"/>
             </w:pPr>
             <w:r>
-              <w:t xml:space="preserve">Three point </w:t>
-            </w:r>
-            <w:proofErr w:type="spellStart"/>
-            <w:r>
-              <w:t>value</w:t>
-            </w:r>
-            <w:proofErr w:type="spellEnd"/>
-            <w:r>
-              <w:t xml:space="preserve"> (timer)</w:t>
+              <w:t>Three point value (timer)</w:t>
             </w:r>
           </w:p>
         </w:tc>
@@ -12481,15 +12263,7 @@
               <w:cnfStyle w:val="100000000000" w:firstRow="1" w:lastRow="0" w:firstColumn="0" w:lastColumn="0" w:oddVBand="0" w:evenVBand="0" w:oddHBand="0" w:evenHBand="0" w:firstRowFirstColumn="0" w:firstRowLastColumn="0" w:lastRowFirstColumn="0" w:lastRowLastColumn="0"/>
             </w:pPr>
             <w:r>
-              <w:t>Estimeret produkt ((TPV+</w:t>
-            </w:r>
-            <w:proofErr w:type="gramStart"/>
-            <w:r>
-              <w:t>PP)/</w:t>
-            </w:r>
-            <w:proofErr w:type="gramEnd"/>
-            <w:r>
-              <w:t>2)</w:t>
+              <w:t>Estimeret produkt ((TPV+PP)/2)</w:t>
             </w:r>
           </w:p>
         </w:tc>
@@ -12598,15 +12372,7 @@
               <w:cnfStyle w:val="000000000000" w:firstRow="0" w:lastRow="0" w:firstColumn="0" w:lastColumn="0" w:oddVBand="0" w:evenVBand="0" w:oddHBand="0" w:evenHBand="0" w:firstRowFirstColumn="0" w:firstRowLastColumn="0" w:lastRowFirstColumn="0" w:lastRowLastColumn="0"/>
             </w:pPr>
             <w:r>
-              <w:t xml:space="preserve">Underside til firmadata </w:t>
-            </w:r>
-            <w:proofErr w:type="gramStart"/>
-            <w:r>
-              <w:t>inklusiv</w:t>
-            </w:r>
-            <w:proofErr w:type="gramEnd"/>
-            <w:r>
-              <w:t xml:space="preserve"> kontooplysninger.</w:t>
+              <w:t>Underside til firmadata inklusiv kontooplysninger.</w:t>
             </w:r>
           </w:p>
         </w:tc>
@@ -13053,11 +12819,11 @@
       <w:pPr>
         <w:pStyle w:val="Overskrift3"/>
       </w:pPr>
-      <w:bookmarkStart w:id="26" w:name="_Toc532387170"/>
+      <w:bookmarkStart w:id="27" w:name="_Toc532387170"/>
       <w:r>
         <w:t>US02</w:t>
       </w:r>
-      <w:bookmarkEnd w:id="26"/>
+      <w:bookmarkEnd w:id="27"/>
     </w:p>
     <w:tbl>
       <w:tblPr>
@@ -13120,15 +12886,7 @@
               <w:cnfStyle w:val="100000000000" w:firstRow="1" w:lastRow="0" w:firstColumn="0" w:lastColumn="0" w:oddVBand="0" w:evenVBand="0" w:oddHBand="0" w:evenHBand="0" w:firstRowFirstColumn="0" w:firstRowLastColumn="0" w:lastRowFirstColumn="0" w:lastRowLastColumn="0"/>
             </w:pPr>
             <w:r>
-              <w:t xml:space="preserve">Three point </w:t>
-            </w:r>
-            <w:proofErr w:type="spellStart"/>
-            <w:r>
-              <w:t>value</w:t>
-            </w:r>
-            <w:proofErr w:type="spellEnd"/>
-            <w:r>
-              <w:t xml:space="preserve"> (timer)</w:t>
+              <w:t>Three point value (timer)</w:t>
             </w:r>
           </w:p>
         </w:tc>
@@ -13555,11 +13313,11 @@
       <w:pPr>
         <w:pStyle w:val="Overskrift3"/>
       </w:pPr>
-      <w:bookmarkStart w:id="27" w:name="_Toc532387171"/>
+      <w:bookmarkStart w:id="28" w:name="_Toc532387171"/>
       <w:r>
         <w:t>US03</w:t>
       </w:r>
-      <w:bookmarkEnd w:id="27"/>
+      <w:bookmarkEnd w:id="28"/>
     </w:p>
     <w:tbl>
       <w:tblPr>
@@ -13625,15 +13383,7 @@
               <w:cnfStyle w:val="100000000000" w:firstRow="1" w:lastRow="0" w:firstColumn="0" w:lastColumn="0" w:oddVBand="0" w:evenVBand="0" w:oddHBand="0" w:evenHBand="0" w:firstRowFirstColumn="0" w:firstRowLastColumn="0" w:lastRowFirstColumn="0" w:lastRowLastColumn="0"/>
             </w:pPr>
             <w:r>
-              <w:t xml:space="preserve">Three point </w:t>
-            </w:r>
-            <w:proofErr w:type="spellStart"/>
-            <w:r>
-              <w:t>value</w:t>
-            </w:r>
-            <w:proofErr w:type="spellEnd"/>
-            <w:r>
-              <w:t xml:space="preserve"> (timer)</w:t>
+              <w:t>Three point value (timer)</w:t>
             </w:r>
           </w:p>
         </w:tc>
@@ -13689,15 +13439,7 @@
               <w:cnfStyle w:val="100000000000" w:firstRow="1" w:lastRow="0" w:firstColumn="0" w:lastColumn="0" w:oddVBand="0" w:evenVBand="0" w:oddHBand="0" w:evenHBand="0" w:firstRowFirstColumn="0" w:firstRowLastColumn="0" w:lastRowFirstColumn="0" w:lastRowLastColumn="0"/>
             </w:pPr>
             <w:r>
-              <w:t xml:space="preserve">Three point </w:t>
-            </w:r>
-            <w:proofErr w:type="spellStart"/>
-            <w:r>
-              <w:t>value</w:t>
-            </w:r>
-            <w:proofErr w:type="spellEnd"/>
-            <w:r>
-              <w:t xml:space="preserve"> 2.0</w:t>
+              <w:t>Three point value 2.0</w:t>
             </w:r>
           </w:p>
         </w:tc>
@@ -14075,11 +13817,11 @@
       <w:pPr>
         <w:pStyle w:val="Overskrift3"/>
       </w:pPr>
-      <w:bookmarkStart w:id="28" w:name="_Toc532387172"/>
+      <w:bookmarkStart w:id="29" w:name="_Toc532387172"/>
       <w:r>
         <w:t>Us04</w:t>
       </w:r>
-      <w:bookmarkEnd w:id="28"/>
+      <w:bookmarkEnd w:id="29"/>
     </w:p>
     <w:tbl>
       <w:tblPr>
@@ -14145,15 +13887,7 @@
               <w:cnfStyle w:val="100000000000" w:firstRow="1" w:lastRow="0" w:firstColumn="0" w:lastColumn="0" w:oddVBand="0" w:evenVBand="0" w:oddHBand="0" w:evenHBand="0" w:firstRowFirstColumn="0" w:firstRowLastColumn="0" w:lastRowFirstColumn="0" w:lastRowLastColumn="0"/>
             </w:pPr>
             <w:r>
-              <w:t xml:space="preserve">Three point </w:t>
-            </w:r>
-            <w:proofErr w:type="spellStart"/>
-            <w:r>
-              <w:t>value</w:t>
-            </w:r>
-            <w:proofErr w:type="spellEnd"/>
-            <w:r>
-              <w:t xml:space="preserve"> (timer)</w:t>
+              <w:t>Three point value (timer)</w:t>
             </w:r>
           </w:p>
         </w:tc>
@@ -14209,15 +13943,7 @@
               <w:cnfStyle w:val="100000000000" w:firstRow="1" w:lastRow="0" w:firstColumn="0" w:lastColumn="0" w:oddVBand="0" w:evenVBand="0" w:oddHBand="0" w:evenHBand="0" w:firstRowFirstColumn="0" w:firstRowLastColumn="0" w:lastRowFirstColumn="0" w:lastRowLastColumn="0"/>
             </w:pPr>
             <w:r>
-              <w:t xml:space="preserve">Three point </w:t>
-            </w:r>
-            <w:proofErr w:type="spellStart"/>
-            <w:r>
-              <w:t>value</w:t>
-            </w:r>
-            <w:proofErr w:type="spellEnd"/>
-            <w:r>
-              <w:t xml:space="preserve"> 2.0</w:t>
+              <w:t>Three point value 2.0</w:t>
             </w:r>
           </w:p>
         </w:tc>
@@ -14716,11 +14442,11 @@
       <w:pPr>
         <w:pStyle w:val="Overskrift3"/>
       </w:pPr>
-      <w:bookmarkStart w:id="29" w:name="_Toc532387173"/>
+      <w:bookmarkStart w:id="30" w:name="_Toc532387173"/>
       <w:r>
         <w:t>Us05</w:t>
       </w:r>
-      <w:bookmarkEnd w:id="29"/>
+      <w:bookmarkEnd w:id="30"/>
     </w:p>
     <w:tbl>
       <w:tblPr>
@@ -14783,15 +14509,7 @@
               <w:cnfStyle w:val="100000000000" w:firstRow="1" w:lastRow="0" w:firstColumn="0" w:lastColumn="0" w:oddVBand="0" w:evenVBand="0" w:oddHBand="0" w:evenHBand="0" w:firstRowFirstColumn="0" w:firstRowLastColumn="0" w:lastRowFirstColumn="0" w:lastRowLastColumn="0"/>
             </w:pPr>
             <w:r>
-              <w:t xml:space="preserve">Three point </w:t>
-            </w:r>
-            <w:proofErr w:type="spellStart"/>
-            <w:r>
-              <w:t>value</w:t>
-            </w:r>
-            <w:proofErr w:type="spellEnd"/>
-            <w:r>
-              <w:t xml:space="preserve"> (timer)</w:t>
+              <w:t>Three point value (timer)</w:t>
             </w:r>
           </w:p>
         </w:tc>
@@ -14847,15 +14565,7 @@
               <w:cnfStyle w:val="100000000000" w:firstRow="1" w:lastRow="0" w:firstColumn="0" w:lastColumn="0" w:oddVBand="0" w:evenVBand="0" w:oddHBand="0" w:evenHBand="0" w:firstRowFirstColumn="0" w:firstRowLastColumn="0" w:lastRowFirstColumn="0" w:lastRowLastColumn="0"/>
             </w:pPr>
             <w:r>
-              <w:t xml:space="preserve">Three point </w:t>
-            </w:r>
-            <w:proofErr w:type="spellStart"/>
-            <w:r>
-              <w:t>value</w:t>
-            </w:r>
-            <w:proofErr w:type="spellEnd"/>
-            <w:r>
-              <w:t xml:space="preserve"> 2.0</w:t>
+              <w:t>Three point value 2.0</w:t>
             </w:r>
           </w:p>
         </w:tc>
@@ -14905,15 +14615,7 @@
               <w:t>Funktion der ændrer lagerantallet for det pågældende tilbud</w:t>
             </w:r>
             <w:r>
-              <w:t xml:space="preserve">, med tilhørende </w:t>
-            </w:r>
-            <w:proofErr w:type="spellStart"/>
-            <w:r>
-              <w:t>restrictions</w:t>
-            </w:r>
-            <w:proofErr w:type="spellEnd"/>
-            <w:r>
-              <w:t>.</w:t>
+              <w:t>, med tilhørende restrictions.</w:t>
             </w:r>
           </w:p>
         </w:tc>
@@ -15036,23 +14738,7 @@
               <w:t xml:space="preserve"> </w:t>
             </w:r>
             <w:r>
-              <w:t xml:space="preserve">vise en </w:t>
-            </w:r>
-            <w:proofErr w:type="spellStart"/>
-            <w:r>
-              <w:t>Lorem</w:t>
-            </w:r>
-            <w:proofErr w:type="spellEnd"/>
-            <w:r>
-              <w:t xml:space="preserve"> </w:t>
-            </w:r>
-            <w:proofErr w:type="spellStart"/>
-            <w:r>
-              <w:t>Ipsum</w:t>
-            </w:r>
-            <w:proofErr w:type="spellEnd"/>
-            <w:r>
-              <w:t xml:space="preserve"> kvittering</w:t>
+              <w:t>vise en Lorem Ipsum kvittering</w:t>
             </w:r>
           </w:p>
         </w:tc>
@@ -15404,12 +15090,12 @@
       <w:pPr>
         <w:pStyle w:val="Overskrift3"/>
       </w:pPr>
-      <w:bookmarkStart w:id="30" w:name="_Toc532387174"/>
+      <w:bookmarkStart w:id="31" w:name="_Toc532387174"/>
       <w:r>
         <w:lastRenderedPageBreak/>
         <w:t>US06</w:t>
       </w:r>
-      <w:bookmarkEnd w:id="30"/>
+      <w:bookmarkEnd w:id="31"/>
     </w:p>
     <w:tbl>
       <w:tblPr>
@@ -15475,15 +15161,7 @@
               <w:cnfStyle w:val="100000000000" w:firstRow="1" w:lastRow="0" w:firstColumn="0" w:lastColumn="0" w:oddVBand="0" w:evenVBand="0" w:oddHBand="0" w:evenHBand="0" w:firstRowFirstColumn="0" w:firstRowLastColumn="0" w:lastRowFirstColumn="0" w:lastRowLastColumn="0"/>
             </w:pPr>
             <w:r>
-              <w:t xml:space="preserve">Three point </w:t>
-            </w:r>
-            <w:proofErr w:type="spellStart"/>
-            <w:r>
-              <w:t>value</w:t>
-            </w:r>
-            <w:proofErr w:type="spellEnd"/>
-            <w:r>
-              <w:t xml:space="preserve"> (timer)</w:t>
+              <w:t>Three point value (timer)</w:t>
             </w:r>
           </w:p>
         </w:tc>
@@ -15539,15 +15217,7 @@
               <w:cnfStyle w:val="100000000000" w:firstRow="1" w:lastRow="0" w:firstColumn="0" w:lastColumn="0" w:oddVBand="0" w:evenVBand="0" w:oddHBand="0" w:evenHBand="0" w:firstRowFirstColumn="0" w:firstRowLastColumn="0" w:lastRowFirstColumn="0" w:lastRowLastColumn="0"/>
             </w:pPr>
             <w:r>
-              <w:t xml:space="preserve">Three point </w:t>
-            </w:r>
-            <w:proofErr w:type="spellStart"/>
-            <w:r>
-              <w:t>value</w:t>
-            </w:r>
-            <w:proofErr w:type="spellEnd"/>
-            <w:r>
-              <w:t xml:space="preserve"> 2.0</w:t>
+              <w:t>Three point value 2.0</w:t>
             </w:r>
           </w:p>
         </w:tc>
@@ -15692,11 +15362,11 @@
       <w:pPr>
         <w:pStyle w:val="Overskrift3"/>
       </w:pPr>
-      <w:bookmarkStart w:id="31" w:name="_Toc532387175"/>
+      <w:bookmarkStart w:id="32" w:name="_Toc532387175"/>
       <w:r>
         <w:t>US07</w:t>
       </w:r>
-      <w:bookmarkEnd w:id="31"/>
+      <w:bookmarkEnd w:id="32"/>
     </w:p>
     <w:tbl>
       <w:tblPr>
@@ -15762,15 +15432,7 @@
               <w:cnfStyle w:val="100000000000" w:firstRow="1" w:lastRow="0" w:firstColumn="0" w:lastColumn="0" w:oddVBand="0" w:evenVBand="0" w:oddHBand="0" w:evenHBand="0" w:firstRowFirstColumn="0" w:firstRowLastColumn="0" w:lastRowFirstColumn="0" w:lastRowLastColumn="0"/>
             </w:pPr>
             <w:r>
-              <w:t xml:space="preserve">Three point </w:t>
-            </w:r>
-            <w:proofErr w:type="spellStart"/>
-            <w:r>
-              <w:t>value</w:t>
-            </w:r>
-            <w:proofErr w:type="spellEnd"/>
-            <w:r>
-              <w:t xml:space="preserve"> (timer)</w:t>
+              <w:t>Three point value (timer)</w:t>
             </w:r>
           </w:p>
         </w:tc>
@@ -15826,15 +15488,7 @@
               <w:cnfStyle w:val="100000000000" w:firstRow="1" w:lastRow="0" w:firstColumn="0" w:lastColumn="0" w:oddVBand="0" w:evenVBand="0" w:oddHBand="0" w:evenHBand="0" w:firstRowFirstColumn="0" w:firstRowLastColumn="0" w:lastRowFirstColumn="0" w:lastRowLastColumn="0"/>
             </w:pPr>
             <w:r>
-              <w:t xml:space="preserve">Three point </w:t>
-            </w:r>
-            <w:proofErr w:type="spellStart"/>
-            <w:r>
-              <w:t>value</w:t>
-            </w:r>
-            <w:proofErr w:type="spellEnd"/>
-            <w:r>
-              <w:t xml:space="preserve"> 2.0</w:t>
+              <w:t>Three point value 2.0</w:t>
             </w:r>
           </w:p>
         </w:tc>
@@ -16099,11 +15753,11 @@
       <w:pPr>
         <w:pStyle w:val="Overskrift3"/>
       </w:pPr>
-      <w:bookmarkStart w:id="32" w:name="_Toc532387176"/>
+      <w:bookmarkStart w:id="33" w:name="_Toc532387176"/>
       <w:r>
         <w:t>US08</w:t>
       </w:r>
-      <w:bookmarkEnd w:id="32"/>
+      <w:bookmarkEnd w:id="33"/>
     </w:p>
     <w:tbl>
       <w:tblPr>
@@ -16172,15 +15826,7 @@
             </w:pPr>
             <w:r>
               <w:lastRenderedPageBreak/>
-              <w:t xml:space="preserve">Three point </w:t>
-            </w:r>
-            <w:proofErr w:type="spellStart"/>
-            <w:r>
-              <w:t>value</w:t>
-            </w:r>
-            <w:proofErr w:type="spellEnd"/>
-            <w:r>
-              <w:t xml:space="preserve"> (timer)</w:t>
+              <w:t>Three point value (timer)</w:t>
             </w:r>
           </w:p>
         </w:tc>
@@ -16236,15 +15882,7 @@
               <w:cnfStyle w:val="100000000000" w:firstRow="1" w:lastRow="0" w:firstColumn="0" w:lastColumn="0" w:oddVBand="0" w:evenVBand="0" w:oddHBand="0" w:evenHBand="0" w:firstRowFirstColumn="0" w:firstRowLastColumn="0" w:lastRowFirstColumn="0" w:lastRowLastColumn="0"/>
             </w:pPr>
             <w:r>
-              <w:t xml:space="preserve">Three point </w:t>
-            </w:r>
-            <w:proofErr w:type="spellStart"/>
-            <w:r>
-              <w:t>value</w:t>
-            </w:r>
-            <w:proofErr w:type="spellEnd"/>
-            <w:r>
-              <w:t xml:space="preserve"> 2.0</w:t>
+              <w:t>Three point value 2.0</w:t>
             </w:r>
           </w:p>
         </w:tc>
@@ -16627,11 +16265,11 @@
       <w:pPr>
         <w:pStyle w:val="Overskrift3"/>
       </w:pPr>
-      <w:bookmarkStart w:id="33" w:name="_Toc532387177"/>
+      <w:bookmarkStart w:id="34" w:name="_Toc532387177"/>
       <w:r>
         <w:t>US09</w:t>
       </w:r>
-      <w:bookmarkEnd w:id="33"/>
+      <w:bookmarkEnd w:id="34"/>
     </w:p>
     <w:tbl>
       <w:tblPr>
@@ -16701,15 +16339,7 @@
               <w:cnfStyle w:val="100000000000" w:firstRow="1" w:lastRow="0" w:firstColumn="0" w:lastColumn="0" w:oddVBand="0" w:evenVBand="0" w:oddHBand="0" w:evenHBand="0" w:firstRowFirstColumn="0" w:firstRowLastColumn="0" w:lastRowFirstColumn="0" w:lastRowLastColumn="0"/>
             </w:pPr>
             <w:r>
-              <w:t xml:space="preserve">Three point </w:t>
-            </w:r>
-            <w:proofErr w:type="spellStart"/>
-            <w:r>
-              <w:t>value</w:t>
-            </w:r>
-            <w:proofErr w:type="spellEnd"/>
-            <w:r>
-              <w:t xml:space="preserve"> (timer)</w:t>
+              <w:t>Three point value (timer)</w:t>
             </w:r>
           </w:p>
         </w:tc>
@@ -16765,15 +16395,7 @@
               <w:cnfStyle w:val="100000000000" w:firstRow="1" w:lastRow="0" w:firstColumn="0" w:lastColumn="0" w:oddVBand="0" w:evenVBand="0" w:oddHBand="0" w:evenHBand="0" w:firstRowFirstColumn="0" w:firstRowLastColumn="0" w:lastRowFirstColumn="0" w:lastRowLastColumn="0"/>
             </w:pPr>
             <w:r>
-              <w:t xml:space="preserve">Three point </w:t>
-            </w:r>
-            <w:proofErr w:type="spellStart"/>
-            <w:r>
-              <w:t>value</w:t>
-            </w:r>
-            <w:proofErr w:type="spellEnd"/>
-            <w:r>
-              <w:t xml:space="preserve"> 2.0</w:t>
+              <w:t>Three point value 2.0</w:t>
             </w:r>
           </w:p>
         </w:tc>
@@ -16826,21 +16448,8 @@
               <w:t>al</w:t>
             </w:r>
             <w:r>
-              <w:t xml:space="preserve"> for vilkår og betingelser der indeholder </w:t>
-            </w:r>
-            <w:proofErr w:type="spellStart"/>
-            <w:r>
-              <w:t>Lorem</w:t>
-            </w:r>
-            <w:proofErr w:type="spellEnd"/>
-            <w:r>
-              <w:t xml:space="preserve"> </w:t>
-            </w:r>
-            <w:proofErr w:type="spellStart"/>
-            <w:r>
-              <w:t>Ipsum</w:t>
-            </w:r>
-            <w:proofErr w:type="spellEnd"/>
+              <w:t xml:space="preserve"> for vilkår og betingelser der indeholder Lorem Ipsum</w:t>
+            </w:r>
           </w:p>
         </w:tc>
         <w:tc>
@@ -16938,11 +16547,11 @@
       <w:pPr>
         <w:pStyle w:val="Overskrift3"/>
       </w:pPr>
-      <w:bookmarkStart w:id="34" w:name="_Toc532387178"/>
+      <w:bookmarkStart w:id="35" w:name="_Toc532387178"/>
       <w:r>
         <w:t>US10</w:t>
       </w:r>
-      <w:bookmarkEnd w:id="34"/>
+      <w:bookmarkEnd w:id="35"/>
     </w:p>
     <w:tbl>
       <w:tblPr>
@@ -16992,15 +16601,7 @@
               </w:rPr>
             </w:pPr>
             <w:r>
-              <w:t xml:space="preserve">User Story: som </w:t>
-            </w:r>
-            <w:proofErr w:type="spellStart"/>
-            <w:r>
-              <w:t>ikke-eksisterende</w:t>
-            </w:r>
-            <w:proofErr w:type="spellEnd"/>
-            <w:r>
-              <w:t xml:space="preserve"> bruger skal jeg kunne oprette en bruger fra login-siden.</w:t>
+              <w:t>User Story: som ikke-eksisterende bruger skal jeg kunne oprette en bruger fra login-siden.</w:t>
             </w:r>
           </w:p>
         </w:tc>
@@ -17014,15 +16615,7 @@
               <w:cnfStyle w:val="100000000000" w:firstRow="1" w:lastRow="0" w:firstColumn="0" w:lastColumn="0" w:oddVBand="0" w:evenVBand="0" w:oddHBand="0" w:evenHBand="0" w:firstRowFirstColumn="0" w:firstRowLastColumn="0" w:lastRowFirstColumn="0" w:lastRowLastColumn="0"/>
             </w:pPr>
             <w:r>
-              <w:t xml:space="preserve">Three point </w:t>
-            </w:r>
-            <w:proofErr w:type="spellStart"/>
-            <w:r>
-              <w:t>value</w:t>
-            </w:r>
-            <w:proofErr w:type="spellEnd"/>
-            <w:r>
-              <w:t xml:space="preserve"> (timer)</w:t>
+              <w:t>Three point value (timer)</w:t>
             </w:r>
           </w:p>
         </w:tc>
@@ -17078,15 +16671,7 @@
               <w:cnfStyle w:val="100000000000" w:firstRow="1" w:lastRow="0" w:firstColumn="0" w:lastColumn="0" w:oddVBand="0" w:evenVBand="0" w:oddHBand="0" w:evenHBand="0" w:firstRowFirstColumn="0" w:firstRowLastColumn="0" w:lastRowFirstColumn="0" w:lastRowLastColumn="0"/>
             </w:pPr>
             <w:r>
-              <w:t xml:space="preserve">Three point </w:t>
-            </w:r>
-            <w:proofErr w:type="spellStart"/>
-            <w:r>
-              <w:t>value</w:t>
-            </w:r>
-            <w:proofErr w:type="spellEnd"/>
-            <w:r>
-              <w:t xml:space="preserve"> 2.0</w:t>
+              <w:t>Three point value 2.0</w:t>
             </w:r>
           </w:p>
         </w:tc>
@@ -17133,15 +16718,7 @@
               <w:cnfStyle w:val="000000100000" w:firstRow="0" w:lastRow="0" w:firstColumn="0" w:lastColumn="0" w:oddVBand="0" w:evenVBand="0" w:oddHBand="1" w:evenHBand="0" w:firstRowFirstColumn="0" w:firstRowLastColumn="0" w:lastRowFirstColumn="0" w:lastRowLastColumn="0"/>
             </w:pPr>
             <w:r>
-              <w:t xml:space="preserve">Opret to knapper der </w:t>
-            </w:r>
-            <w:proofErr w:type="spellStart"/>
-            <w:r>
-              <w:t>redirecter</w:t>
-            </w:r>
-            <w:proofErr w:type="spellEnd"/>
-            <w:r>
-              <w:t xml:space="preserve"> til hhv. opret kunde og virksomhed.</w:t>
+              <w:t>Opret to knapper der redirecter til hhv. opret kunde og virksomhed.</w:t>
             </w:r>
           </w:p>
         </w:tc>
@@ -17239,39 +16816,34 @@
       <w:pPr>
         <w:pStyle w:val="Overskrift2"/>
       </w:pPr>
-      <w:bookmarkStart w:id="35" w:name="_Toc532387179"/>
+      <w:bookmarkStart w:id="36" w:name="_Toc532387179"/>
       <w:r>
         <w:lastRenderedPageBreak/>
         <w:t>Gantt-chart</w:t>
-      </w:r>
-      <w:bookmarkEnd w:id="35"/>
-    </w:p>
-    <w:p/>
-    <w:p>
-      <w:pPr>
-        <w:pStyle w:val="Overskrift2"/>
-      </w:pPr>
-      <w:bookmarkStart w:id="36" w:name="_Toc532387180"/>
-      <w:r>
-        <w:t>Metrics*</w:t>
       </w:r>
       <w:bookmarkEnd w:id="36"/>
     </w:p>
     <w:p/>
     <w:p>
+      <w:pPr>
+        <w:pStyle w:val="Overskrift2"/>
+      </w:pPr>
+      <w:bookmarkStart w:id="37" w:name="_Toc532387180"/>
+      <w:r>
+        <w:t>Metrics*</w:t>
+      </w:r>
+      <w:bookmarkEnd w:id="37"/>
+    </w:p>
+    <w:p/>
+    <w:p>
       <w:r>
         <w:t>Planning poker</w:t>
       </w:r>
     </w:p>
     <w:p>
       <w:r>
-        <w:t>Three-point-</w:t>
-      </w:r>
-      <w:proofErr w:type="spellStart"/>
-      <w:r>
-        <w:t>estimation</w:t>
-      </w:r>
-      <w:proofErr w:type="spellEnd"/>
+        <w:t>Three-point-estimation</w:t>
+      </w:r>
     </w:p>
     <w:p/>
     <w:p>
@@ -17281,7 +16853,7 @@
           <w:lang w:val="en-GB"/>
         </w:rPr>
       </w:pPr>
-      <w:bookmarkStart w:id="37" w:name="_Toc532387181"/>
+      <w:bookmarkStart w:id="38" w:name="_Toc532387181"/>
       <w:r>
         <w:rPr>
           <w:lang w:val="en-GB"/>
@@ -17294,7 +16866,7 @@
         </w:rPr>
         <w:t xml:space="preserve"> 1</w:t>
       </w:r>
-      <w:bookmarkEnd w:id="37"/>
+      <w:bookmarkEnd w:id="38"/>
     </w:p>
     <w:p>
       <w:pPr>
@@ -17310,14 +16882,14 @@
           <w:lang w:val="en-GB"/>
         </w:rPr>
       </w:pPr>
-      <w:bookmarkStart w:id="38" w:name="_Toc532387182"/>
+      <w:bookmarkStart w:id="39" w:name="_Toc532387182"/>
       <w:r>
         <w:rPr>
           <w:lang w:val="en-GB"/>
         </w:rPr>
         <w:t>SPRINT PLANNING</w:t>
       </w:r>
-      <w:bookmarkEnd w:id="38"/>
+      <w:bookmarkEnd w:id="39"/>
     </w:p>
     <w:p>
       <w:pPr>
@@ -17326,28 +16898,19 @@
           <w:lang w:val="en-GB"/>
         </w:rPr>
       </w:pPr>
-      <w:proofErr w:type="spellStart"/>
       <w:r>
         <w:rPr>
           <w:i/>
           <w:lang w:val="en-GB"/>
         </w:rPr>
-        <w:t>Af</w:t>
-      </w:r>
-      <w:proofErr w:type="spellEnd"/>
-      <w:r>
-        <w:rPr>
-          <w:i/>
-          <w:lang w:val="en-GB"/>
-        </w:rPr>
-        <w:t xml:space="preserve"> Christian &amp; Matthias</w:t>
+        <w:t>Af Christian &amp; Matthias</w:t>
       </w:r>
     </w:p>
     <w:p>
       <w:pPr>
         <w:pStyle w:val="Overskrift3"/>
       </w:pPr>
-      <w:bookmarkStart w:id="39" w:name="_Toc532387183"/>
+      <w:bookmarkStart w:id="40" w:name="_Toc532387183"/>
       <w:r>
         <w:t xml:space="preserve">Hvad kan vi aflevere </w:t>
       </w:r>
@@ -17357,7 +16920,7 @@
       <w:r>
         <w:t>følge af den kommende sprint?</w:t>
       </w:r>
-      <w:bookmarkEnd w:id="39"/>
+      <w:bookmarkEnd w:id="40"/>
     </w:p>
     <w:p>
       <w:pPr>
@@ -17392,7 +16955,7 @@
       <w:pPr>
         <w:pStyle w:val="Overskrift3"/>
       </w:pPr>
-      <w:bookmarkStart w:id="40" w:name="_Toc532387184"/>
+      <w:bookmarkStart w:id="41" w:name="_Toc532387184"/>
       <w:r>
         <w:t>Hvilke arbejdsmetoder</w:t>
       </w:r>
@@ -17408,7 +16971,7 @@
       <w:r>
         <w:t>?</w:t>
       </w:r>
-      <w:bookmarkEnd w:id="40"/>
+      <w:bookmarkEnd w:id="41"/>
     </w:p>
     <w:p>
       <w:r>
@@ -17418,50 +16981,18 @@
         <w:t>ogramming og løbende sørge for at holde vores SCRUM-board samt burndown-chart opdateret. Vi vil benytte os af JPA til at oprette samt administrere vores database. Vi vil følge vor</w:t>
       </w:r>
       <w:r>
-        <w:t xml:space="preserve">es aftalte </w:t>
-      </w:r>
-      <w:proofErr w:type="spellStart"/>
-      <w:r>
-        <w:t>coding</w:t>
-      </w:r>
-      <w:proofErr w:type="spellEnd"/>
-      <w:r>
-        <w:t xml:space="preserve">-standarder og arbejde ud fra aftale design-patterns, med især MVC i fokus. Vi vil benytte os af Spring til at lave </w:t>
-      </w:r>
-      <w:proofErr w:type="spellStart"/>
-      <w:r>
-        <w:t>web-applikationen</w:t>
-      </w:r>
-      <w:proofErr w:type="spellEnd"/>
-      <w:r>
-        <w:t xml:space="preserve"> og </w:t>
-      </w:r>
-      <w:proofErr w:type="spellStart"/>
-      <w:r>
-        <w:t>bootstrap</w:t>
-      </w:r>
-      <w:proofErr w:type="spellEnd"/>
-      <w:r>
-        <w:t xml:space="preserve">(eller evt. egen css) til designet af applikationen. Vi vil skrive </w:t>
-      </w:r>
-      <w:proofErr w:type="spellStart"/>
-      <w:r>
-        <w:t>acceptance</w:t>
-      </w:r>
-      <w:proofErr w:type="spellEnd"/>
-      <w:r>
-        <w:t>-tests til alle vores tasks og løbende sørge for at de er blevet opfyldt, før tasken kan godkendes.</w:t>
+        <w:t>es aftalte coding-standarder og arbejde ud fra aftale design-patterns, med især MVC i fokus. Vi vil benytte os af Spring til at lave web-applikationen og bootstrap(eller evt. egen css) til designet af applikationen. Vi vil skrive acceptance-tests til alle vores tasks og løbende sørge for at de er blevet opfyldt, før tasken kan godkendes.</w:t>
       </w:r>
     </w:p>
     <w:p>
       <w:pPr>
         <w:pStyle w:val="Overskrift3"/>
       </w:pPr>
-      <w:bookmarkStart w:id="41" w:name="_Toc532387185"/>
+      <w:bookmarkStart w:id="42" w:name="_Toc532387185"/>
       <w:r>
         <w:t>Sprint goal</w:t>
       </w:r>
-      <w:bookmarkEnd w:id="41"/>
+      <w:bookmarkEnd w:id="42"/>
     </w:p>
     <w:p>
       <w:r>
@@ -17475,7 +17006,7 @@
           <w:lang w:val="en-GB"/>
         </w:rPr>
       </w:pPr>
-      <w:bookmarkStart w:id="42" w:name="_Toc532387186"/>
+      <w:bookmarkStart w:id="43" w:name="_Toc532387186"/>
       <w:r>
         <w:rPr>
           <w:lang w:val="en-GB"/>
@@ -17489,7 +17020,7 @@
         </w:rPr>
         <w:t>DESCRIPTION</w:t>
       </w:r>
-      <w:bookmarkEnd w:id="42"/>
+      <w:bookmarkEnd w:id="43"/>
     </w:p>
     <w:p>
       <w:pPr>
@@ -17498,21 +17029,12 @@
           <w:lang w:val="en-GB"/>
         </w:rPr>
       </w:pPr>
-      <w:proofErr w:type="spellStart"/>
       <w:r>
         <w:rPr>
           <w:i/>
           <w:lang w:val="en-GB"/>
         </w:rPr>
-        <w:t>Af</w:t>
-      </w:r>
-      <w:proofErr w:type="spellEnd"/>
-      <w:r>
-        <w:rPr>
-          <w:i/>
-          <w:lang w:val="en-GB"/>
-        </w:rPr>
-        <w:t xml:space="preserve"> Matthias</w:t>
+        <w:t>Af Matthias</w:t>
       </w:r>
       <w:r>
         <w:rPr>
@@ -17529,14 +17051,14 @@
           <w:lang w:val="en-GB"/>
         </w:rPr>
       </w:pPr>
-      <w:bookmarkStart w:id="43" w:name="_Toc532387187"/>
+      <w:bookmarkStart w:id="44" w:name="_Toc532387187"/>
       <w:r>
         <w:rPr>
           <w:lang w:val="en-GB"/>
         </w:rPr>
         <w:t>USER story 1</w:t>
       </w:r>
-      <w:bookmarkEnd w:id="43"/>
+      <w:bookmarkEnd w:id="44"/>
     </w:p>
     <w:p>
       <w:pPr>
@@ -17668,15 +17190,7 @@
               <w:cnfStyle w:val="000000100000" w:firstRow="0" w:lastRow="0" w:firstColumn="0" w:lastColumn="0" w:oddVBand="0" w:evenVBand="0" w:oddHBand="1" w:evenHBand="0" w:firstRowFirstColumn="0" w:firstRowLastColumn="0" w:lastRowFirstColumn="0" w:lastRowLastColumn="0"/>
             </w:pPr>
             <w:r>
-              <w:t xml:space="preserve">Alle tabeller skal være oprettet korrekt, og der skal være forbindelse imellem tilbudstabel og </w:t>
-            </w:r>
-            <w:proofErr w:type="spellStart"/>
-            <w:r>
-              <w:t>companytabel</w:t>
-            </w:r>
-            <w:proofErr w:type="spellEnd"/>
-            <w:r>
-              <w:t>, der skal være kolonner til: ID, e-mail, fornavn, efternavn, password, telefonnummer, konto samt adresseoplysninger og konto-oplysninger.</w:t>
+              <w:t>Alle tabeller skal være oprettet korrekt, og der skal være forbindelse imellem tilbudstabel og companytabel, der skal være kolonner til: ID, e-mail, fornavn, efternavn, password, telefonnummer, konto samt adresseoplysninger og konto-oplysninger.</w:t>
             </w:r>
           </w:p>
         </w:tc>
@@ -17773,39 +17287,7 @@
               <w:cnfStyle w:val="000000100000" w:firstRow="0" w:lastRow="0" w:firstColumn="0" w:lastColumn="0" w:oddVBand="0" w:evenVBand="0" w:oddHBand="1" w:evenHBand="0" w:firstRowFirstColumn="0" w:firstRowLastColumn="0" w:lastRowFirstColumn="0" w:lastRowLastColumn="0"/>
             </w:pPr>
             <w:r>
-              <w:t xml:space="preserve">Man skal kunne indtaste kontooplysninger på undersiden for oprettelse af et firma, som skal gemmes til databasen via gem-knap, med følgende informationer: </w:t>
-            </w:r>
-            <w:proofErr w:type="spellStart"/>
-            <w:r>
-              <w:t>account</w:t>
-            </w:r>
-            <w:proofErr w:type="spellEnd"/>
-            <w:r>
-              <w:t xml:space="preserve"> </w:t>
-            </w:r>
-            <w:proofErr w:type="spellStart"/>
-            <w:r>
-              <w:t>number</w:t>
-            </w:r>
-            <w:proofErr w:type="spellEnd"/>
-            <w:r>
-              <w:t xml:space="preserve"> og </w:t>
-            </w:r>
-            <w:proofErr w:type="spellStart"/>
-            <w:r>
-              <w:t>registration</w:t>
-            </w:r>
-            <w:proofErr w:type="spellEnd"/>
-            <w:r>
-              <w:t xml:space="preserve"> </w:t>
-            </w:r>
-            <w:proofErr w:type="spellStart"/>
-            <w:r>
-              <w:t>number</w:t>
-            </w:r>
-            <w:proofErr w:type="spellEnd"/>
-            <w:r>
-              <w:t>.</w:t>
+              <w:t>Man skal kunne indtaste kontooplysninger på undersiden for oprettelse af et firma, som skal gemmes til databasen via gem-knap, med følgende informationer: account number og registration number.</w:t>
             </w:r>
           </w:p>
         </w:tc>
@@ -17863,23 +17345,7 @@
               </w:r>
             </w:hyperlink>
             <w:r>
-              <w:t xml:space="preserve"> </w:t>
-            </w:r>
-            <w:proofErr w:type="spellStart"/>
-            <w:r>
-              <w:t>ManyToMany</w:t>
-            </w:r>
-            <w:proofErr w:type="spellEnd"/>
-            <w:r>
-              <w:t xml:space="preserve"> tabel indeholdende id på </w:t>
-            </w:r>
-            <w:proofErr w:type="spellStart"/>
-            <w:r>
-              <w:t>category</w:t>
-            </w:r>
-            <w:proofErr w:type="spellEnd"/>
-            <w:r>
-              <w:t xml:space="preserve"> og id på firma.</w:t>
+              <w:t xml:space="preserve"> ManyToMany tabel indeholdende id på category og id på firma.</w:t>
             </w:r>
             <w:r>
               <w:t xml:space="preserve"> Et firma skal også kunne vælge ikke at tilknytte kategorier.</w:t>
@@ -17932,31 +17398,15 @@
               <w:cnfStyle w:val="000000100000" w:firstRow="0" w:lastRow="0" w:firstColumn="0" w:lastColumn="0" w:oddVBand="0" w:evenVBand="0" w:oddHBand="1" w:evenHBand="0" w:firstRowFirstColumn="0" w:firstRowLastColumn="0" w:lastRowFirstColumn="0" w:lastRowLastColumn="0"/>
             </w:pPr>
             <w:r>
-              <w:t xml:space="preserve">Man skal kunne redigere et firmas informationer, hvor de redigerede inputs bliver gemt korrekt i databasen. </w:t>
-            </w:r>
-            <w:proofErr w:type="spellStart"/>
-            <w:r>
-              <w:t>Email</w:t>
-            </w:r>
-            <w:proofErr w:type="spellEnd"/>
-            <w:r>
-              <w:t xml:space="preserve"> skal ikke være muligt at ændre(da det er bruger-login).</w:t>
-            </w:r>
-          </w:p>
-          <w:p>
-            <w:pPr>
-              <w:cnfStyle w:val="000000100000" w:firstRow="0" w:lastRow="0" w:firstColumn="0" w:lastColumn="0" w:oddVBand="0" w:evenVBand="0" w:oddHBand="1" w:evenHBand="0" w:firstRowFirstColumn="0" w:firstRowLastColumn="0" w:lastRowFirstColumn="0" w:lastRowLastColumn="0"/>
-            </w:pPr>
-            <w:r>
-              <w:t xml:space="preserve">Det skal ikke være muligt at indtaste ugyldige inputs, de skal følge anvendte patterns og </w:t>
-            </w:r>
-            <w:proofErr w:type="spellStart"/>
-            <w:r>
-              <w:t>titles</w:t>
-            </w:r>
-            <w:proofErr w:type="spellEnd"/>
-            <w:r>
-              <w:t xml:space="preserve"> magen til dem der gør sig gældende, når man opretter et firma.</w:t>
+              <w:t>Man skal kunne redigere et firmas informationer, hvor de redigerede inputs bliver gemt korrekt i databasen. Email skal ikke være muligt at ændre(da det er bruger-login).</w:t>
+            </w:r>
+          </w:p>
+          <w:p>
+            <w:pPr>
+              <w:cnfStyle w:val="000000100000" w:firstRow="0" w:lastRow="0" w:firstColumn="0" w:lastColumn="0" w:oddVBand="0" w:evenVBand="0" w:oddHBand="1" w:evenHBand="0" w:firstRowFirstColumn="0" w:firstRowLastColumn="0" w:lastRowFirstColumn="0" w:lastRowLastColumn="0"/>
+            </w:pPr>
+            <w:r>
+              <w:t>Det skal ikke være muligt at indtaste ugyldige inputs, de skal følge anvendte patterns og titles magen til dem der gør sig gældende, når man opretter et firma.</w:t>
             </w:r>
           </w:p>
         </w:tc>
@@ -18068,15 +17518,7 @@
               <w:cnfStyle w:val="000000100000" w:firstRow="0" w:lastRow="0" w:firstColumn="0" w:lastColumn="0" w:oddVBand="0" w:evenVBand="0" w:oddHBand="1" w:evenHBand="0" w:firstRowFirstColumn="0" w:firstRowLastColumn="0" w:lastRowFirstColumn="0" w:lastRowLastColumn="0"/>
             </w:pPr>
             <w:r>
-              <w:t xml:space="preserve">Hvis login-oplysningerne er forkerte, skal brugeren ikke logges ind og der skal komme en fejlmeddelelse. Når en bruger er logget ind, skal system kunne </w:t>
-            </w:r>
-            <w:proofErr w:type="spellStart"/>
-            <w:r>
-              <w:t>differenciere</w:t>
-            </w:r>
-            <w:proofErr w:type="spellEnd"/>
-            <w:r>
-              <w:t xml:space="preserve"> hvorvidt om det er et firma eller ej.</w:t>
+              <w:t>Hvis login-oplysningerne er forkerte, skal brugeren ikke logges ind og der skal komme en fejlmeddelelse. Når en bruger er logget ind, skal system kunne differenciere hvorvidt om det er et firma eller ej.</w:t>
             </w:r>
           </w:p>
         </w:tc>
@@ -18093,11 +17535,11 @@
       <w:pPr>
         <w:pStyle w:val="Overskrift3"/>
       </w:pPr>
-      <w:bookmarkStart w:id="44" w:name="_Toc532387188"/>
+      <w:bookmarkStart w:id="45" w:name="_Toc532387188"/>
       <w:r>
         <w:t>USER story 2</w:t>
       </w:r>
-      <w:bookmarkEnd w:id="44"/>
+      <w:bookmarkEnd w:id="45"/>
     </w:p>
     <w:p>
       <w:pPr>
@@ -18215,112 +17657,14 @@
               <w:cnfStyle w:val="000000100000" w:firstRow="0" w:lastRow="0" w:firstColumn="0" w:lastColumn="0" w:oddVBand="0" w:evenVBand="0" w:oddHBand="1" w:evenHBand="0" w:firstRowFirstColumn="0" w:firstRowLastColumn="0" w:lastRowFirstColumn="0" w:lastRowLastColumn="0"/>
             </w:pPr>
             <w:r>
-              <w:t xml:space="preserve">Der skal oprettes tabel til kunde i database med de korrekte informationer: city, country, </w:t>
-            </w:r>
-            <w:proofErr w:type="spellStart"/>
-            <w:r>
-              <w:t>email</w:t>
-            </w:r>
-            <w:proofErr w:type="spellEnd"/>
-            <w:r>
-              <w:t xml:space="preserve">, </w:t>
-            </w:r>
-            <w:proofErr w:type="spellStart"/>
-            <w:r>
-              <w:t>firstname</w:t>
-            </w:r>
-            <w:proofErr w:type="spellEnd"/>
-            <w:r>
-              <w:t xml:space="preserve">, </w:t>
-            </w:r>
-            <w:proofErr w:type="spellStart"/>
-            <w:r>
-              <w:t>lastname</w:t>
-            </w:r>
-            <w:proofErr w:type="spellEnd"/>
-            <w:r>
-              <w:t xml:space="preserve">, password, </w:t>
-            </w:r>
-            <w:proofErr w:type="spellStart"/>
-            <w:r>
-              <w:t>phonenumber</w:t>
-            </w:r>
-            <w:proofErr w:type="spellEnd"/>
-            <w:r>
-              <w:t xml:space="preserve">, </w:t>
-            </w:r>
-            <w:proofErr w:type="spellStart"/>
-            <w:r>
-              <w:t>streetname</w:t>
-            </w:r>
-            <w:proofErr w:type="spellEnd"/>
-            <w:r>
-              <w:t xml:space="preserve">, </w:t>
-            </w:r>
-            <w:proofErr w:type="spellStart"/>
-            <w:r>
-              <w:t>zipcode</w:t>
-            </w:r>
-            <w:proofErr w:type="spellEnd"/>
-            <w:r>
-              <w:t xml:space="preserve"> og GDPR consent, cardtype, </w:t>
-            </w:r>
-            <w:proofErr w:type="spellStart"/>
+              <w:t xml:space="preserve">Der skal oprettes tabel til kunde i database med de korrekte informationer: city, country, email, firstname, lastname, password, phonenumber, streetname, zipcode og GDPR consent, cardtype, </w:t>
+            </w:r>
             <w:r>
               <w:lastRenderedPageBreak/>
-              <w:t>creditcardnumber</w:t>
-            </w:r>
-            <w:proofErr w:type="spellEnd"/>
-            <w:r>
-              <w:t xml:space="preserve">, </w:t>
-            </w:r>
-            <w:proofErr w:type="spellStart"/>
-            <w:r>
-              <w:t>cvv</w:t>
-            </w:r>
-            <w:proofErr w:type="spellEnd"/>
-            <w:r>
-              <w:t xml:space="preserve">, </w:t>
-            </w:r>
-            <w:proofErr w:type="spellStart"/>
-            <w:r>
-              <w:t>expirationDate</w:t>
-            </w:r>
-            <w:proofErr w:type="spellEnd"/>
-            <w:r>
-              <w:t xml:space="preserve">, </w:t>
-            </w:r>
-            <w:proofErr w:type="spellStart"/>
-            <w:r>
-              <w:t>nameOnCard</w:t>
-            </w:r>
-            <w:proofErr w:type="spellEnd"/>
-            <w:r>
-              <w:t xml:space="preserve">, samt en </w:t>
-            </w:r>
-            <w:proofErr w:type="spellStart"/>
-            <w:r>
-              <w:t>junction</w:t>
-            </w:r>
-            <w:proofErr w:type="spellEnd"/>
-            <w:r>
-              <w:t xml:space="preserve">-tabel til </w:t>
-            </w:r>
-            <w:proofErr w:type="spellStart"/>
-            <w:r>
-              <w:t>category</w:t>
-            </w:r>
-            <w:proofErr w:type="spellEnd"/>
-            <w:r>
-              <w:t xml:space="preserve"> </w:t>
-            </w:r>
-            <w:proofErr w:type="spellStart"/>
-            <w:r>
-              <w:t>indholdende</w:t>
-            </w:r>
-            <w:proofErr w:type="spellEnd"/>
-            <w:r>
-              <w:t xml:space="preserve"> kategori id og kunde id</w:t>
+              <w:t>creditcardnumber, cvv, expirationDate, nameOnCard, samt en junction-tabel til category</w:t>
+            </w:r>
+            <w:r>
+              <w:t xml:space="preserve"> indholdende kategori id og kunde id</w:t>
             </w:r>
             <w:r>
               <w:t>.</w:t>
@@ -18376,145 +17720,11 @@
             <w:r>
               <w:t xml:space="preserve">En underside skal laves med input fields til kundeinformation. </w:t>
             </w:r>
-            <w:proofErr w:type="spellStart"/>
             <w:r>
               <w:rPr>
                 <w:lang w:val="en-GB"/>
               </w:rPr>
-              <w:t>Følgende</w:t>
-            </w:r>
-            <w:proofErr w:type="spellEnd"/>
-            <w:r>
-              <w:rPr>
-                <w:lang w:val="en-GB"/>
-              </w:rPr>
-              <w:t xml:space="preserve"> </w:t>
-            </w:r>
-            <w:proofErr w:type="spellStart"/>
-            <w:r>
-              <w:rPr>
-                <w:lang w:val="en-GB"/>
-              </w:rPr>
-              <w:t>felter</w:t>
-            </w:r>
-            <w:proofErr w:type="spellEnd"/>
-            <w:r>
-              <w:rPr>
-                <w:lang w:val="en-GB"/>
-              </w:rPr>
-              <w:t xml:space="preserve"> </w:t>
-            </w:r>
-            <w:proofErr w:type="spellStart"/>
-            <w:r>
-              <w:rPr>
-                <w:lang w:val="en-GB"/>
-              </w:rPr>
-              <w:t>skal</w:t>
-            </w:r>
-            <w:proofErr w:type="spellEnd"/>
-            <w:r>
-              <w:rPr>
-                <w:lang w:val="en-GB"/>
-              </w:rPr>
-              <w:t xml:space="preserve"> </w:t>
-            </w:r>
-            <w:proofErr w:type="spellStart"/>
-            <w:r>
-              <w:rPr>
-                <w:lang w:val="en-GB"/>
-              </w:rPr>
-              <w:t>inkluderes</w:t>
-            </w:r>
-            <w:proofErr w:type="spellEnd"/>
-            <w:r>
-              <w:rPr>
-                <w:lang w:val="en-GB"/>
-              </w:rPr>
-              <w:t xml:space="preserve">: city, country, email, </w:t>
-            </w:r>
-            <w:proofErr w:type="spellStart"/>
-            <w:r>
-              <w:rPr>
-                <w:lang w:val="en-GB"/>
-              </w:rPr>
-              <w:t>firstname</w:t>
-            </w:r>
-            <w:proofErr w:type="spellEnd"/>
-            <w:r>
-              <w:rPr>
-                <w:lang w:val="en-GB"/>
-              </w:rPr>
-              <w:t xml:space="preserve">, </w:t>
-            </w:r>
-            <w:proofErr w:type="spellStart"/>
-            <w:r>
-              <w:rPr>
-                <w:lang w:val="en-GB"/>
-              </w:rPr>
-              <w:t>lastname</w:t>
-            </w:r>
-            <w:proofErr w:type="spellEnd"/>
-            <w:r>
-              <w:rPr>
-                <w:lang w:val="en-GB"/>
-              </w:rPr>
-              <w:t xml:space="preserve">, password, </w:t>
-            </w:r>
-            <w:proofErr w:type="spellStart"/>
-            <w:r>
-              <w:rPr>
-                <w:lang w:val="en-GB"/>
-              </w:rPr>
-              <w:t>phonenumber</w:t>
-            </w:r>
-            <w:proofErr w:type="spellEnd"/>
-            <w:r>
-              <w:rPr>
-                <w:lang w:val="en-GB"/>
-              </w:rPr>
-              <w:t xml:space="preserve">, </w:t>
-            </w:r>
-            <w:proofErr w:type="spellStart"/>
-            <w:r>
-              <w:rPr>
-                <w:lang w:val="en-GB"/>
-              </w:rPr>
-              <w:t>streetname</w:t>
-            </w:r>
-            <w:proofErr w:type="spellEnd"/>
-            <w:r>
-              <w:rPr>
-                <w:lang w:val="en-GB"/>
-              </w:rPr>
-              <w:t xml:space="preserve">, </w:t>
-            </w:r>
-            <w:proofErr w:type="spellStart"/>
-            <w:r>
-              <w:rPr>
-                <w:lang w:val="en-GB"/>
-              </w:rPr>
-              <w:t>zipcode</w:t>
-            </w:r>
-            <w:proofErr w:type="spellEnd"/>
-            <w:r>
-              <w:rPr>
-                <w:lang w:val="en-GB"/>
-              </w:rPr>
-              <w:t xml:space="preserve"> </w:t>
-            </w:r>
-            <w:proofErr w:type="spellStart"/>
-            <w:r>
-              <w:rPr>
-                <w:lang w:val="en-GB"/>
-              </w:rPr>
-              <w:t>og</w:t>
-            </w:r>
-            <w:proofErr w:type="spellEnd"/>
-            <w:r>
-              <w:rPr>
-                <w:lang w:val="en-GB"/>
-              </w:rPr>
-              <w:t xml:space="preserve"> GDPR consent checkbox.</w:t>
+              <w:t>Følgende felter skal inkluderes: city, country, email, firstname, lastname, password, phonenumber, streetname, zipcode og GDPR consent checkbox.</w:t>
             </w:r>
           </w:p>
           <w:p>
@@ -18522,15 +17732,7 @@
               <w:cnfStyle w:val="000000000000" w:firstRow="0" w:lastRow="0" w:firstColumn="0" w:lastColumn="0" w:oddVBand="0" w:evenVBand="0" w:oddHBand="0" w:evenHBand="0" w:firstRowFirstColumn="0" w:firstRowLastColumn="0" w:lastRowFirstColumn="0" w:lastRowLastColumn="0"/>
             </w:pPr>
             <w:r>
-              <w:t xml:space="preserve">Disse felter skal garderes mod fejl 40(brugerfejl), således at der kun kan indtastes korrekte oplysninger der følger vores patterns og </w:t>
-            </w:r>
-            <w:proofErr w:type="spellStart"/>
-            <w:r>
-              <w:t>titles</w:t>
-            </w:r>
-            <w:proofErr w:type="spellEnd"/>
-            <w:r>
-              <w:t xml:space="preserve"> der viser til brugeren, hvilket pattern der skal følges.</w:t>
+              <w:t>Disse felter skal garderes mod fejl 40(brugerfejl), således at der kun kan indtastes korrekte oplysninger der følger vores patterns og titles der viser til brugeren, hvilket pattern der skal følges.</w:t>
             </w:r>
           </w:p>
           <w:p>
@@ -18538,15 +17740,7 @@
               <w:cnfStyle w:val="000000000000" w:firstRow="0" w:lastRow="0" w:firstColumn="0" w:lastColumn="0" w:oddVBand="0" w:evenVBand="0" w:oddHBand="0" w:evenHBand="0" w:firstRowFirstColumn="0" w:firstRowLastColumn="0" w:lastRowFirstColumn="0" w:lastRowLastColumn="0"/>
             </w:pPr>
             <w:r>
-              <w:t xml:space="preserve">Derudover skal der laves </w:t>
-            </w:r>
-            <w:proofErr w:type="spellStart"/>
-            <w:r>
-              <w:t>checkboxes</w:t>
-            </w:r>
-            <w:proofErr w:type="spellEnd"/>
-            <w:r>
-              <w:t xml:space="preserve"> til alle eksisterende kategorier, så kunden kan vælge hvilke kategorier personen har interesse for.</w:t>
+              <w:t>Derudover skal der laves checkboxes til alle eksisterende kategorier, så kunden kan vælge hvilke kategorier personen har interesse for.</w:t>
             </w:r>
           </w:p>
           <w:p>
@@ -18604,55 +17798,7 @@
               <w:cnfStyle w:val="000000100000" w:firstRow="0" w:lastRow="0" w:firstColumn="0" w:lastColumn="0" w:oddVBand="0" w:evenVBand="0" w:oddHBand="1" w:evenHBand="0" w:firstRowFirstColumn="0" w:firstRowLastColumn="0" w:lastRowFirstColumn="0" w:lastRowLastColumn="0"/>
             </w:pPr>
             <w:r>
-              <w:t xml:space="preserve">Der skal oprettes en ny underside som kunden bliver </w:t>
-            </w:r>
-            <w:proofErr w:type="spellStart"/>
-            <w:r>
-              <w:t>redirected</w:t>
-            </w:r>
-            <w:proofErr w:type="spellEnd"/>
-            <w:r>
-              <w:t xml:space="preserve"> til efter de har udfyldt alle brugerinformationer og kategorier. Denne underside skal indeholde cardtype, </w:t>
-            </w:r>
-            <w:proofErr w:type="spellStart"/>
-            <w:r>
-              <w:t>creditCardNumber</w:t>
-            </w:r>
-            <w:proofErr w:type="spellEnd"/>
-            <w:r>
-              <w:t xml:space="preserve">, </w:t>
-            </w:r>
-            <w:proofErr w:type="spellStart"/>
-            <w:r>
-              <w:t>cvv</w:t>
-            </w:r>
-            <w:proofErr w:type="spellEnd"/>
-            <w:r>
-              <w:t xml:space="preserve">, </w:t>
-            </w:r>
-            <w:proofErr w:type="spellStart"/>
-            <w:r>
-              <w:t>expirationDate</w:t>
-            </w:r>
-            <w:proofErr w:type="spellEnd"/>
-            <w:r>
-              <w:t xml:space="preserve"> og </w:t>
-            </w:r>
-            <w:proofErr w:type="spellStart"/>
-            <w:r>
-              <w:t>nameOnCard</w:t>
-            </w:r>
-            <w:proofErr w:type="spellEnd"/>
-            <w:r>
-              <w:t xml:space="preserve"> input fields med korrekte patterns og </w:t>
-            </w:r>
-            <w:proofErr w:type="spellStart"/>
-            <w:r>
-              <w:t>titles</w:t>
-            </w:r>
-            <w:proofErr w:type="spellEnd"/>
-            <w:r>
-              <w:t xml:space="preserve"> så en bruger ikke kan indtaste ugyldige informationer. Disse informationer skal gemmes til databasen i samme kunde-række som er blevet gemt i US02.3.</w:t>
+              <w:t>Der skal oprettes en ny underside som kunden bliver redirected til efter de har udfyldt alle brugerinformationer og kategorier. Denne underside skal indeholde cardtype, creditCardNumber, cvv, expirationDate og nameOnCard input fields med korrekte patterns og titles så en bruger ikke kan indtaste ugyldige informationer. Disse informationer skal gemmes til databasen i samme kunde-række som er blevet gemt i US02.3.</w:t>
             </w:r>
           </w:p>
         </w:tc>
@@ -18699,15 +17845,7 @@
               <w:cnfStyle w:val="000000000000" w:firstRow="0" w:lastRow="0" w:firstColumn="0" w:lastColumn="0" w:oddVBand="0" w:evenVBand="0" w:oddHBand="0" w:evenHBand="0" w:firstRowFirstColumn="0" w:firstRowLastColumn="0" w:lastRowFirstColumn="0" w:lastRowLastColumn="0"/>
             </w:pPr>
             <w:r>
-              <w:t xml:space="preserve">Der skal implementeres en gem-funktion, der sørger for at informationerne i US02.3 og US02.4 bliver gemt korrekt og at kunden bliver </w:t>
-            </w:r>
-            <w:proofErr w:type="spellStart"/>
-            <w:r>
-              <w:t>redirected</w:t>
-            </w:r>
-            <w:proofErr w:type="spellEnd"/>
-            <w:r>
-              <w:t xml:space="preserve"> til korrekte undersider efterfølgende.</w:t>
+              <w:t>Der skal implementeres en gem-funktion, der sørger for at informationerne i US02.3 og US02.4 bliver gemt korrekt og at kunden bliver redirected til korrekte undersider efterfølgende.</w:t>
             </w:r>
           </w:p>
         </w:tc>
@@ -18764,31 +17902,15 @@
               <w:cnfStyle w:val="000000100000" w:firstRow="0" w:lastRow="0" w:firstColumn="0" w:lastColumn="0" w:oddVBand="0" w:evenVBand="0" w:oddHBand="1" w:evenHBand="0" w:firstRowFirstColumn="0" w:firstRowLastColumn="0" w:lastRowFirstColumn="0" w:lastRowLastColumn="0"/>
             </w:pPr>
             <w:r>
-              <w:t xml:space="preserve">Man skal kunne redigere en kundes informationer, hvor de redigerede inputs bliver gemt korrekt i databasen. </w:t>
-            </w:r>
-            <w:proofErr w:type="spellStart"/>
-            <w:r>
-              <w:t>Email</w:t>
-            </w:r>
-            <w:proofErr w:type="spellEnd"/>
-            <w:r>
-              <w:t xml:space="preserve"> skal ikke være muligt at ændre(da det er bruger-login). Der skal både laves en underside for redigering af kundens stamdata og en for deres betalingsoplysninger. Begge disse undersider skal være udfyldt med de eksisterende data, når undersiden vises til at starte med.</w:t>
-            </w:r>
-          </w:p>
-          <w:p>
-            <w:pPr>
-              <w:cnfStyle w:val="000000100000" w:firstRow="0" w:lastRow="0" w:firstColumn="0" w:lastColumn="0" w:oddVBand="0" w:evenVBand="0" w:oddHBand="1" w:evenHBand="0" w:firstRowFirstColumn="0" w:firstRowLastColumn="0" w:lastRowFirstColumn="0" w:lastRowLastColumn="0"/>
-            </w:pPr>
-            <w:r>
-              <w:t xml:space="preserve">Det skal ikke være muligt at indtaste ugyldige inputs, felterne skal følge anvendte patterns og </w:t>
-            </w:r>
-            <w:proofErr w:type="spellStart"/>
-            <w:r>
-              <w:t>titles</w:t>
-            </w:r>
-            <w:proofErr w:type="spellEnd"/>
-            <w:r>
-              <w:t xml:space="preserve"> fra opret firma.</w:t>
+              <w:t>Man skal kunne redigere en kundes informationer, hvor de redigerede inputs bliver gemt korrekt i databasen. Email skal ikke være muligt at ændre(da det er bruger-login). Der skal både laves en underside for redigering af kundens stamdata og en for deres betalingsoplysninger. Begge disse undersider skal være udfyldt med de eksisterende data, når undersiden vises til at starte med.</w:t>
+            </w:r>
+          </w:p>
+          <w:p>
+            <w:pPr>
+              <w:cnfStyle w:val="000000100000" w:firstRow="0" w:lastRow="0" w:firstColumn="0" w:lastColumn="0" w:oddVBand="0" w:evenVBand="0" w:oddHBand="1" w:evenHBand="0" w:firstRowFirstColumn="0" w:firstRowLastColumn="0" w:lastRowFirstColumn="0" w:lastRowLastColumn="0"/>
+            </w:pPr>
+            <w:r>
+              <w:t>Det skal ikke være muligt at indtaste ugyldige inputs, felterne skal følge anvendte patterns og titles fra opret firma.</w:t>
             </w:r>
           </w:p>
         </w:tc>
@@ -18808,7 +17930,7 @@
       <w:pPr>
         <w:pStyle w:val="Overskrift2"/>
       </w:pPr>
-      <w:bookmarkStart w:id="45" w:name="_Toc532387189"/>
+      <w:bookmarkStart w:id="46" w:name="_Toc532387189"/>
       <w:r>
         <w:t>ACCEPTANCE</w:t>
       </w:r>
@@ -18818,7 +17940,7 @@
       <w:r>
         <w:t>TEST</w:t>
       </w:r>
-      <w:bookmarkEnd w:id="45"/>
+      <w:bookmarkEnd w:id="46"/>
     </w:p>
     <w:p>
       <w:pPr>
@@ -18850,15 +17972,7 @@
         <w:t>Vi har valgt at benytte denne form</w:t>
       </w:r>
       <w:r>
-        <w:t xml:space="preserve"> for </w:t>
-      </w:r>
-      <w:proofErr w:type="spellStart"/>
-      <w:r>
-        <w:t>acceptance</w:t>
-      </w:r>
-      <w:proofErr w:type="spellEnd"/>
-      <w:r>
-        <w:t xml:space="preserve"> test, hvor vi i ID kolonnen har opsat det på følgende made: </w:t>
+        <w:t xml:space="preserve"> for acceptance test, hvor vi i ID kolonnen har opsat det på følgende made: </w:t>
       </w:r>
       <w:r>
         <w:t>Testen er sat op således:</w:t>
@@ -18956,15 +18070,7 @@
     </w:p>
     <w:p>
       <w:r>
-        <w:t xml:space="preserve">Vi har taget udgangspunkt I en række tasks fra vores US01, for at demonstrere hvordan </w:t>
-      </w:r>
-      <w:proofErr w:type="spellStart"/>
-      <w:r>
-        <w:t>testsne</w:t>
-      </w:r>
-      <w:proofErr w:type="spellEnd"/>
-      <w:r>
-        <w:t xml:space="preserve"> skal udføres</w:t>
+        <w:t>Vi har taget udgangspunkt I en række tasks fra vores US01, for at demonstrere hvordan testsne skal udføres</w:t>
       </w:r>
       <w:r>
         <w:t>:</w:t>
@@ -19136,15 +18242,7 @@
               <w:t>t</w:t>
             </w:r>
             <w:r>
-              <w:t xml:space="preserve"> korrekt i databasen, i en </w:t>
-            </w:r>
-            <w:proofErr w:type="spellStart"/>
-            <w:r>
-              <w:t>junction</w:t>
-            </w:r>
-            <w:proofErr w:type="spellEnd"/>
-            <w:r>
-              <w:t xml:space="preserve"> med kategori id og firma id</w:t>
+              <w:t xml:space="preserve"> korrekt i databasen, i en junction med kategori id og firma id</w:t>
             </w:r>
           </w:p>
         </w:tc>
@@ -19213,15 +18311,7 @@
               <w:t>t</w:t>
             </w:r>
             <w:r>
-              <w:t xml:space="preserve"> korrekt i databasen i en </w:t>
-            </w:r>
-            <w:proofErr w:type="spellStart"/>
-            <w:r>
-              <w:t>junction</w:t>
-            </w:r>
-            <w:proofErr w:type="spellEnd"/>
-            <w:r>
-              <w:t>, med en række for hver valgt kategori</w:t>
+              <w:t xml:space="preserve"> korrekt i databasen i en junction, med en række for hver valgt kategori</w:t>
             </w:r>
           </w:p>
         </w:tc>
@@ -19284,15 +18374,7 @@
               <w:cnfStyle w:val="000000100000" w:firstRow="0" w:lastRow="0" w:firstColumn="0" w:lastColumn="0" w:oddVBand="0" w:evenVBand="0" w:oddHBand="1" w:evenHBand="0" w:firstRowFirstColumn="0" w:firstRowLastColumn="0" w:lastRowFirstColumn="0" w:lastRowLastColumn="0"/>
             </w:pPr>
             <w:r>
-              <w:t xml:space="preserve">Alt resterende data gemmes korrekt i databasen, men intet data gemmes i </w:t>
-            </w:r>
-            <w:proofErr w:type="spellStart"/>
-            <w:r>
-              <w:t>junction</w:t>
-            </w:r>
-            <w:proofErr w:type="spellEnd"/>
-            <w:r>
-              <w:t xml:space="preserve"> med kategori id og firma id</w:t>
+              <w:t>Alt resterende data gemmes korrekt i databasen, men intet data gemmes i junction med kategori id og firma id</w:t>
             </w:r>
           </w:p>
         </w:tc>
@@ -19351,13 +18433,8 @@
               <w:cnfStyle w:val="000000000000" w:firstRow="0" w:lastRow="0" w:firstColumn="0" w:lastColumn="0" w:oddVBand="0" w:evenVBand="0" w:oddHBand="0" w:evenHBand="0" w:firstRowFirstColumn="0" w:firstRowLastColumn="0" w:lastRowFirstColumn="0" w:lastRowLastColumn="0"/>
             </w:pPr>
             <w:r>
-              <w:t xml:space="preserve">En bruger bliver </w:t>
-            </w:r>
-            <w:proofErr w:type="spellStart"/>
-            <w:r>
-              <w:t>redirected</w:t>
-            </w:r>
-            <w:proofErr w:type="spellEnd"/>
+              <w:t>En bruger bliver redirected</w:t>
+            </w:r>
             <w:r>
               <w:t xml:space="preserve"> til underside</w:t>
             </w:r>
@@ -19449,13 +18526,8 @@
             <w:pPr>
               <w:cnfStyle w:val="000000100000" w:firstRow="0" w:lastRow="0" w:firstColumn="0" w:lastColumn="0" w:oddVBand="0" w:evenVBand="0" w:oddHBand="1" w:evenHBand="0" w:firstRowFirstColumn="0" w:firstRowLastColumn="0" w:lastRowFirstColumn="0" w:lastRowLastColumn="0"/>
             </w:pPr>
-            <w:proofErr w:type="spellStart"/>
-            <w:r>
-              <w:t>Overskrives</w:t>
-            </w:r>
-            <w:proofErr w:type="spellEnd"/>
-            <w:r>
-              <w:t xml:space="preserve"> eksisterende data i databasen korrekt</w:t>
+            <w:r>
+              <w:t>Overskrives eksisterende data i databasen korrekt</w:t>
             </w:r>
           </w:p>
         </w:tc>
@@ -19938,23 +19010,7 @@
               <w:cnfStyle w:val="000000000000" w:firstRow="0" w:lastRow="0" w:firstColumn="0" w:lastColumn="0" w:oddVBand="0" w:evenVBand="0" w:oddHBand="0" w:evenHBand="0" w:firstRowFirstColumn="0" w:firstRowLastColumn="0" w:lastRowFirstColumn="0" w:lastRowLastColumn="0"/>
             </w:pPr>
             <w:r>
-              <w:t>Programmet viser meddelelse ’</w:t>
-            </w:r>
-            <w:proofErr w:type="spellStart"/>
-            <w:r>
-              <w:t>Email</w:t>
-            </w:r>
-            <w:proofErr w:type="spellEnd"/>
-            <w:r>
-              <w:t xml:space="preserve"> or password is </w:t>
-            </w:r>
-            <w:proofErr w:type="spellStart"/>
-            <w:r>
-              <w:t>incorrect</w:t>
-            </w:r>
-            <w:proofErr w:type="spellEnd"/>
-            <w:r>
-              <w:t>’ og brugeren bliver ikke logget ind</w:t>
+              <w:t>Programmet viser meddelelse ’Email or password is incorrect’ og brugeren bliver ikke logget ind</w:t>
             </w:r>
           </w:p>
         </w:tc>
@@ -19973,7 +19029,7 @@
           <w:lang w:val="en-GB"/>
         </w:rPr>
       </w:pPr>
-      <w:bookmarkStart w:id="46" w:name="_Toc532387190"/>
+      <w:bookmarkStart w:id="47" w:name="_Toc532387190"/>
       <w:r>
         <w:rPr>
           <w:lang w:val="en-GB"/>
@@ -19981,7 +19037,7 @@
         <w:lastRenderedPageBreak/>
         <w:t>Burndown chart 1</w:t>
       </w:r>
-      <w:bookmarkEnd w:id="46"/>
+      <w:bookmarkEnd w:id="47"/>
     </w:p>
     <w:p>
       <w:pPr>
@@ -20026,16 +19082,16 @@
       <w:r>
         <w:t xml:space="preserve">Eftersom denne sprint indeholdt en del opsætning og nogle </w:t>
       </w:r>
-      <w:commentRangeStart w:id="47"/>
+      <w:commentRangeStart w:id="48"/>
       <w:r>
         <w:t>opstartsproblemer</w:t>
       </w:r>
-      <w:commentRangeEnd w:id="47"/>
+      <w:commentRangeEnd w:id="48"/>
       <w:r>
         <w:rPr>
           <w:rStyle w:val="Kommentarhenvisning"/>
         </w:rPr>
-        <w:commentReference w:id="47"/>
+        <w:commentReference w:id="48"/>
       </w:r>
       <w:r>
         <w:t>, samt et sideløbende projekt, ser vores burndown-chart derfor lidt atypisk ud.</w:t>
@@ -20056,11 +19112,11 @@
       <w:pPr>
         <w:pStyle w:val="Overskrift2"/>
       </w:pPr>
-      <w:bookmarkStart w:id="48" w:name="_Toc532387191"/>
+      <w:bookmarkStart w:id="49" w:name="_Toc532387191"/>
       <w:r>
         <w:t>SPRINT review</w:t>
       </w:r>
-      <w:bookmarkEnd w:id="48"/>
+      <w:bookmarkEnd w:id="49"/>
     </w:p>
     <w:p>
       <w:r>
@@ -20098,15 +19154,7 @@
         <w:t xml:space="preserve">vil udover at være </w:t>
       </w:r>
       <w:r>
-        <w:t xml:space="preserve">product </w:t>
-      </w:r>
-      <w:proofErr w:type="spellStart"/>
-      <w:r>
-        <w:t>owner</w:t>
-      </w:r>
-      <w:proofErr w:type="spellEnd"/>
-      <w:r>
-        <w:t xml:space="preserve"> i vores projekt</w:t>
+        <w:t>product owner i vores projekt</w:t>
       </w:r>
       <w:r>
         <w:t xml:space="preserve"> desuden også repræsentere </w:t>
@@ -20147,23 +19195,7 @@
         </w:numPr>
       </w:pPr>
       <w:r>
-        <w:t xml:space="preserve">En introduktion til det første Sprint review (punkt 1 vil ikke blive fulgt i fremtidige reviews med mindre andre stakeholders vil være til stede). Introduktionen vil understrege </w:t>
-      </w:r>
-      <w:proofErr w:type="spellStart"/>
-      <w:r>
-        <w:t>reviewets</w:t>
-      </w:r>
-      <w:proofErr w:type="spellEnd"/>
-      <w:r>
-        <w:t xml:space="preserve"> formål og de </w:t>
-      </w:r>
-      <w:proofErr w:type="spellStart"/>
-      <w:r>
-        <w:t>deltagenes</w:t>
-      </w:r>
-      <w:proofErr w:type="spellEnd"/>
-      <w:r>
-        <w:t xml:space="preserve"> roller.</w:t>
+        <w:t>En introduktion til det første Sprint review (punkt 1 vil ikke blive fulgt i fremtidige reviews med mindre andre stakeholders vil være til stede). Introduktionen vil understrege reviewets formål og de deltagenes roller.</w:t>
       </w:r>
     </w:p>
     <w:p>
@@ -20279,126 +19311,126 @@
       <w:pPr>
         <w:pStyle w:val="Overskrift3"/>
       </w:pPr>
-      <w:bookmarkStart w:id="49" w:name="_Toc532387192"/>
+      <w:bookmarkStart w:id="50" w:name="_Toc532387192"/>
       <w:r>
         <w:t>Introduktion</w:t>
-      </w:r>
-      <w:bookmarkEnd w:id="49"/>
-    </w:p>
-    <w:p>
-      <w:r>
-        <w:t>Formålet med sprint reviews er</w:t>
-      </w:r>
-      <w:r>
-        <w:t xml:space="preserve"> et uformelt møde, og ikke et statusmøde; alle involverede parter skal have en indgangsvinkel til reviewet som værende en udveksling af idéer og en konstruktiv dialog. Det er derfor vigtigt at understrege, at udviklerne ikke står og skal </w:t>
-      </w:r>
-      <w:r>
-        <w:t>sælge</w:t>
-      </w:r>
-      <w:r>
-        <w:t xml:space="preserve"> det produkt de har udviklet </w:t>
-      </w:r>
-      <w:r>
-        <w:t>til</w:t>
-      </w:r>
-      <w:r>
-        <w:t xml:space="preserve"> stakeholderen – selvom de naturligvis skal stå på mål for deres tanker og handlinger under sprinten</w:t>
-      </w:r>
-      <w:r>
-        <w:t>, og produktet deraf</w:t>
-      </w:r>
-      <w:r>
-        <w:t>. Uenigheder under et sprint review udviser tegn på miskommunikation mellem parterne.</w:t>
-      </w:r>
-    </w:p>
-    <w:p>
-      <w:r>
-        <w:t>Ligeledes skal de</w:t>
-      </w:r>
-      <w:r>
-        <w:t>/den</w:t>
-      </w:r>
-      <w:r>
-        <w:t xml:space="preserve"> repræsentative stakeholder(s) </w:t>
-      </w:r>
-      <w:r>
-        <w:t>ikke føle at det</w:t>
-      </w:r>
-      <w:r>
-        <w:t xml:space="preserve"> der bliver</w:t>
-      </w:r>
-      <w:r>
-        <w:t xml:space="preserve"> demonstreret, er et færdigt produkt, som </w:t>
-      </w:r>
-      <w:r>
-        <w:t xml:space="preserve">der </w:t>
-      </w:r>
-      <w:r>
-        <w:t xml:space="preserve">skal </w:t>
-      </w:r>
-      <w:r>
-        <w:t xml:space="preserve">bedømmes </w:t>
-      </w:r>
-      <w:r>
-        <w:t xml:space="preserve">som helhed. Stakeholders job er at kommunikere deres behov så klart som muligt til udviklerne, og komme med indskud, ændringer og idéer til, hvordan de forestiller sig deres kundebase tænker. </w:t>
-      </w:r>
-    </w:p>
-    <w:p>
-      <w:r>
-        <w:t xml:space="preserve">Product owneren vil under et review stå for det bindende led mellem stakeholders og </w:t>
-      </w:r>
-      <w:r>
-        <w:t xml:space="preserve">udviklingsteamet. Han vil blandt andet introducere hvilket arbejde </w:t>
-      </w:r>
-      <w:r>
-        <w:t>der er blevet udført, præsentere oversigten over product backloggen efter teamets demonstration, og sætte en realistisk slutdato for projektet.</w:t>
-      </w:r>
-    </w:p>
-    <w:p>
-      <w:pPr>
-        <w:pStyle w:val="Overskrift3"/>
-      </w:pPr>
-      <w:bookmarkStart w:id="50" w:name="_Toc532387193"/>
-      <w:r>
-        <w:t>Inkrementeringen</w:t>
       </w:r>
       <w:bookmarkEnd w:id="50"/>
     </w:p>
     <w:p>
       <w:r>
-        <w:t xml:space="preserve">Under </w:t>
-      </w:r>
-      <w:r>
-        <w:t>dette sprint</w:t>
-      </w:r>
-      <w:r>
-        <w:t xml:space="preserve"> har vi fået færdiggjort to User Storys fra Product Backloggen: US1 og US2</w:t>
-      </w:r>
-      <w:r>
-        <w:t xml:space="preserve">. </w:t>
-      </w:r>
-      <w:r>
-        <w:t>Kundens vigtigste prioriteter for produktet var, at give både firmaer og kunder mulighed for at oprette sig i systemet.</w:t>
-      </w:r>
-      <w:r>
-        <w:t xml:space="preserve"> </w:t>
-      </w:r>
-      <w:r>
-        <w:t xml:space="preserve">Vi har lavet det mest basale skelet for at kunne oprette sig som virksomhed, med tilknyttede kontooplysninger, og et småt udvalg af kategorier som firmaet kan tilknytte sig. Ligeledes kan en kunde nu oprette sig, vælge hvilke kategorier </w:t>
-      </w:r>
-      <w:r>
-        <w:t xml:space="preserve">vedkomne er interesseret i, og samtidig give samtykke til at få sine private data behandlet. </w:t>
+        <w:t>Formålet med sprint reviews er</w:t>
+      </w:r>
+      <w:r>
+        <w:t xml:space="preserve"> et uformelt møde, og ikke et statusmøde; alle involverede parter skal have en indgangsvinkel til reviewet som værende en udveksling af idéer og en konstruktiv dialog. Det er derfor vigtigt at understrege, at udviklerne ikke står og skal </w:t>
+      </w:r>
+      <w:r>
+        <w:t>sælge</w:t>
+      </w:r>
+      <w:r>
+        <w:t xml:space="preserve"> det produkt de har udviklet </w:t>
+      </w:r>
+      <w:r>
+        <w:t>til</w:t>
+      </w:r>
+      <w:r>
+        <w:t xml:space="preserve"> stakeholderen – selvom de naturligvis skal stå på mål for deres tanker og handlinger under sprinten</w:t>
+      </w:r>
+      <w:r>
+        <w:t>, og produktet deraf</w:t>
+      </w:r>
+      <w:r>
+        <w:t>. Uenigheder under et sprint review udviser tegn på miskommunikation mellem parterne.</w:t>
       </w:r>
     </w:p>
     <w:p>
+      <w:r>
+        <w:t>Ligeledes skal de</w:t>
+      </w:r>
+      <w:r>
+        <w:t>/den</w:t>
+      </w:r>
+      <w:r>
+        <w:t xml:space="preserve"> repræsentative stakeholder(s) </w:t>
+      </w:r>
+      <w:r>
+        <w:t>ikke føle at det</w:t>
+      </w:r>
+      <w:r>
+        <w:t xml:space="preserve"> der bliver</w:t>
+      </w:r>
+      <w:r>
+        <w:t xml:space="preserve"> demonstreret, er et færdigt produkt, som </w:t>
+      </w:r>
+      <w:r>
+        <w:t xml:space="preserve">der </w:t>
+      </w:r>
+      <w:r>
+        <w:t xml:space="preserve">skal </w:t>
+      </w:r>
+      <w:r>
+        <w:t xml:space="preserve">bedømmes </w:t>
+      </w:r>
+      <w:r>
+        <w:t xml:space="preserve">som helhed. Stakeholders job er at kommunikere deres behov så klart som muligt til udviklerne, og komme med indskud, ændringer og idéer til, hvordan de forestiller sig deres kundebase tænker. </w:t>
+      </w:r>
+    </w:p>
+    <w:p>
+      <w:r>
+        <w:t xml:space="preserve">Product owneren vil under et review stå for det bindende led mellem stakeholders og </w:t>
+      </w:r>
+      <w:r>
+        <w:t xml:space="preserve">udviklingsteamet. Han vil blandt andet introducere hvilket arbejde </w:t>
+      </w:r>
+      <w:r>
+        <w:t>der er blevet udført, præsentere oversigten over product backloggen efter teamets demonstration, og sætte en realistisk slutdato for projektet.</w:t>
+      </w:r>
+    </w:p>
+    <w:p>
       <w:pPr>
         <w:pStyle w:val="Overskrift3"/>
       </w:pPr>
-      <w:bookmarkStart w:id="51" w:name="_Toc532387194"/>
+      <w:bookmarkStart w:id="51" w:name="_Toc532387193"/>
+      <w:r>
+        <w:t>Inkrementeringen</w:t>
+      </w:r>
+      <w:bookmarkEnd w:id="51"/>
+    </w:p>
+    <w:p>
+      <w:r>
+        <w:t xml:space="preserve">Under </w:t>
+      </w:r>
+      <w:r>
+        <w:t>dette sprint</w:t>
+      </w:r>
+      <w:r>
+        <w:t xml:space="preserve"> har vi fået færdiggjort to User Storys fra Product Backloggen: US1 og US2</w:t>
+      </w:r>
+      <w:r>
+        <w:t xml:space="preserve">. </w:t>
+      </w:r>
+      <w:r>
+        <w:t>Kundens vigtigste prioriteter for produktet var, at give både firmaer og kunder mulighed for at oprette sig i systemet.</w:t>
+      </w:r>
+      <w:r>
+        <w:t xml:space="preserve"> </w:t>
+      </w:r>
+      <w:r>
+        <w:t xml:space="preserve">Vi har lavet det mest basale skelet for at kunne oprette sig som virksomhed, med tilknyttede kontooplysninger, og et småt udvalg af kategorier som firmaet kan tilknytte sig. Ligeledes kan en kunde nu oprette sig, vælge hvilke kategorier </w:t>
+      </w:r>
+      <w:r>
+        <w:t xml:space="preserve">vedkomne er interesseret i, og samtidig give samtykke til at få sine private data behandlet. </w:t>
+      </w:r>
+    </w:p>
+    <w:p>
+      <w:pPr>
+        <w:pStyle w:val="Overskrift3"/>
+      </w:pPr>
+      <w:bookmarkStart w:id="52" w:name="_Toc532387194"/>
       <w:r>
         <w:t>Demonstration &amp; Feedback</w:t>
       </w:r>
-      <w:bookmarkEnd w:id="51"/>
+      <w:bookmarkEnd w:id="52"/>
     </w:p>
     <w:p>
       <w:r>
@@ -20435,23 +19467,7 @@
         </w:numPr>
       </w:pPr>
       <w:r>
-        <w:t xml:space="preserve">GDPR-samtykket var en god tilføjelse, men han vil have ændret det til ’vilkår og betingelser’, som linker til en pop-up med en </w:t>
-      </w:r>
-      <w:proofErr w:type="spellStart"/>
-      <w:r>
-        <w:t>Lorem</w:t>
-      </w:r>
-      <w:proofErr w:type="spellEnd"/>
-      <w:r>
-        <w:t xml:space="preserve"> </w:t>
-      </w:r>
-      <w:proofErr w:type="spellStart"/>
-      <w:r>
-        <w:t>Ipsum</w:t>
-      </w:r>
-      <w:proofErr w:type="spellEnd"/>
-      <w:r>
-        <w:t>.</w:t>
+        <w:t>GDPR-samtykket var en god tilføjelse, men han vil have ændret det til ’vilkår og betingelser’, som linker til en pop-up med en Lorem Ipsum.</w:t>
       </w:r>
     </w:p>
     <w:p>
@@ -20602,21 +19618,7 @@
               <w:rPr>
                 <w:b w:val="0"/>
               </w:rPr>
-              <w:t xml:space="preserve">Som </w:t>
-            </w:r>
-            <w:proofErr w:type="spellStart"/>
-            <w:r>
-              <w:rPr>
-                <w:b w:val="0"/>
-              </w:rPr>
-              <w:t>ikke-eksisterende</w:t>
-            </w:r>
-            <w:proofErr w:type="spellEnd"/>
-            <w:r>
-              <w:rPr>
-                <w:b w:val="0"/>
-              </w:rPr>
-              <w:t xml:space="preserve"> bruger skal jeg kunne oprette en bruger fra login-siden.</w:t>
+              <w:t>Som ikke-eksisterende bruger skal jeg kunne oprette en bruger fra login-siden.</w:t>
             </w:r>
           </w:p>
         </w:tc>
@@ -20627,11 +19629,11 @@
       <w:pPr>
         <w:pStyle w:val="Overskrift3"/>
       </w:pPr>
-      <w:bookmarkStart w:id="52" w:name="_Toc532387195"/>
+      <w:bookmarkStart w:id="53" w:name="_Toc532387195"/>
       <w:r>
         <w:t>Diskussion og projektering</w:t>
       </w:r>
-      <w:bookmarkEnd w:id="52"/>
+      <w:bookmarkEnd w:id="53"/>
       <w:r>
         <w:t xml:space="preserve"> </w:t>
       </w:r>
@@ -20654,11 +19656,11 @@
       <w:pPr>
         <w:pStyle w:val="Overskrift2"/>
       </w:pPr>
-      <w:bookmarkStart w:id="53" w:name="_Toc532387196"/>
+      <w:bookmarkStart w:id="54" w:name="_Toc532387196"/>
       <w:r>
         <w:t>Sprint retrospekt</w:t>
       </w:r>
-      <w:bookmarkEnd w:id="53"/>
+      <w:bookmarkEnd w:id="54"/>
     </w:p>
     <w:p>
       <w:pPr>
@@ -20681,7 +19683,7 @@
           <w:lang w:eastAsia="da-DK"/>
         </w:rPr>
       </w:pPr>
-      <w:bookmarkStart w:id="54" w:name="_Toc532387197"/>
+      <w:bookmarkStart w:id="55" w:name="_Toc532387197"/>
       <w:r>
         <w:rPr>
           <w:rFonts w:eastAsia="Times New Roman"/>
@@ -20689,7 +19691,7 @@
         </w:rPr>
         <w:t>Positivt</w:t>
       </w:r>
-      <w:bookmarkEnd w:id="54"/>
+      <w:bookmarkEnd w:id="55"/>
     </w:p>
     <w:p>
       <w:pPr>
@@ -20726,39 +19728,7 @@
           <w:rFonts w:eastAsia="Times New Roman" w:cstheme="minorHAnsi"/>
           <w:lang w:eastAsia="da-DK"/>
         </w:rPr>
-        <w:t xml:space="preserve">God kommunikation mellem udviklerne: vi har løbende alle haft fingeren på pulsen ift. de andre udviklere, og hvad de arbejder med. Der er efter hvert færdigudviklet artefakt blevet lavet </w:t>
-      </w:r>
-      <w:proofErr w:type="spellStart"/>
-      <w:r>
-        <w:rPr>
-          <w:rFonts w:eastAsia="Times New Roman" w:cstheme="minorHAnsi"/>
-          <w:lang w:eastAsia="da-DK"/>
-        </w:rPr>
-        <w:t>informal</w:t>
-      </w:r>
-      <w:proofErr w:type="spellEnd"/>
-      <w:r>
-        <w:rPr>
-          <w:rFonts w:eastAsia="Times New Roman" w:cstheme="minorHAnsi"/>
-          <w:lang w:eastAsia="da-DK"/>
-        </w:rPr>
-        <w:t xml:space="preserve"> reviews fra de resterende udviklere, hvilket har affødt løbende feedback og fælles forståelse for processen. Der har desuden også været en rigtig konstruktiv dialog, hvor parterne kom med deres udlæg, fulgt af en rationel diskussion, og ultimativt en fælles enighed om den videre fremgang. Følgevirkningen af dette har været, at alle </w:t>
-      </w:r>
-      <w:proofErr w:type="spellStart"/>
-      <w:r>
-        <w:rPr>
-          <w:rFonts w:eastAsia="Times New Roman" w:cstheme="minorHAnsi"/>
-          <w:lang w:eastAsia="da-DK"/>
-        </w:rPr>
-        <w:t>udviklerene</w:t>
-      </w:r>
-      <w:proofErr w:type="spellEnd"/>
-      <w:r>
-        <w:rPr>
-          <w:rFonts w:eastAsia="Times New Roman" w:cstheme="minorHAnsi"/>
-          <w:lang w:eastAsia="da-DK"/>
-        </w:rPr>
-        <w:t xml:space="preserve"> har haft lyst til at spørge hinanden til råds og sparre omkring mulige løsninger og opsætninger.</w:t>
+        <w:t>God kommunikation mellem udviklerne: vi har løbende alle haft fingeren på pulsen ift. de andre udviklere, og hvad de arbejder med. Der er efter hvert færdigudviklet artefakt blevet lavet informal reviews fra de resterende udviklere, hvilket har affødt løbende feedback og fælles forståelse for processen. Der har desuden også været en rigtig konstruktiv dialog, hvor parterne kom med deres udlæg, fulgt af en rationel diskussion, og ultimativt en fælles enighed om den videre fremgang. Følgevirkningen af dette har været, at alle udviklerene har haft lyst til at spørge hinanden til råds og sparre omkring mulige løsninger og opsætninger.</w:t>
       </w:r>
       <w:r>
         <w:rPr>
@@ -20871,7 +19841,7 @@
           <w:lang w:eastAsia="da-DK"/>
         </w:rPr>
       </w:pPr>
-      <w:bookmarkStart w:id="55" w:name="_Toc532387198"/>
+      <w:bookmarkStart w:id="56" w:name="_Toc532387198"/>
       <w:r>
         <w:rPr>
           <w:rFonts w:eastAsia="Times New Roman"/>
@@ -20879,7 +19849,7 @@
         </w:rPr>
         <w:t>Negativt</w:t>
       </w:r>
-      <w:bookmarkEnd w:id="55"/>
+      <w:bookmarkEnd w:id="56"/>
     </w:p>
     <w:p>
       <w:pPr>
@@ -20939,55 +19909,7 @@
           <w:lang w:eastAsia="da-DK"/>
         </w:rPr>
         <w:lastRenderedPageBreak/>
-        <w:t xml:space="preserve"> Git-styringen: når vi pushede til GitHub havde vi to forskellige mapper med næsten identiske navne, som hver især indeholdt halvdelen vores program. Dette besværliggjorde vores arbejdsgang, da vi måtte ind i de forskellige mapper og lede efter de filer vi skulle bruge. Vi diskuterede at lave </w:t>
-      </w:r>
-      <w:proofErr w:type="spellStart"/>
-      <w:r>
-        <w:rPr>
-          <w:rFonts w:eastAsia="Times New Roman" w:cstheme="minorHAnsi"/>
-          <w:lang w:eastAsia="da-DK"/>
-        </w:rPr>
-        <w:t>rollback</w:t>
-      </w:r>
-      <w:proofErr w:type="spellEnd"/>
-      <w:r>
-        <w:rPr>
-          <w:rFonts w:eastAsia="Times New Roman" w:cstheme="minorHAnsi"/>
-          <w:lang w:eastAsia="da-DK"/>
-        </w:rPr>
-        <w:t xml:space="preserve"> til en tidligere version, men blev enige om at der ville forekomme for meget tab af data. Vi valgte derfor at klone </w:t>
-      </w:r>
-      <w:proofErr w:type="spellStart"/>
-      <w:r>
-        <w:rPr>
-          <w:rFonts w:eastAsia="Times New Roman" w:cstheme="minorHAnsi"/>
-          <w:lang w:eastAsia="da-DK"/>
-        </w:rPr>
-        <w:t>repositoryet</w:t>
-      </w:r>
-      <w:proofErr w:type="spellEnd"/>
-      <w:r>
-        <w:rPr>
-          <w:rFonts w:eastAsia="Times New Roman" w:cstheme="minorHAnsi"/>
-          <w:lang w:eastAsia="da-DK"/>
-        </w:rPr>
-        <w:t xml:space="preserve"> lokalt, og opsætte et nyt </w:t>
-      </w:r>
-      <w:proofErr w:type="spellStart"/>
-      <w:r>
-        <w:rPr>
-          <w:rFonts w:eastAsia="Times New Roman" w:cstheme="minorHAnsi"/>
-          <w:lang w:eastAsia="da-DK"/>
-        </w:rPr>
-        <w:t>repository</w:t>
-      </w:r>
-      <w:proofErr w:type="spellEnd"/>
-      <w:r>
-        <w:rPr>
-          <w:rFonts w:eastAsia="Times New Roman" w:cstheme="minorHAnsi"/>
-          <w:lang w:eastAsia="da-DK"/>
-        </w:rPr>
-        <w:t xml:space="preserve"> der indeholdt de gamle filer samlet i en enkelt mappe. Dette var en nødvendighed da vi først fandt fejlen så sent i projektet. </w:t>
+        <w:t xml:space="preserve"> Git-styringen: når vi pushede til GitHub havde vi to forskellige mapper med næsten identiske navne, som hver især indeholdt halvdelen vores program. Dette besværliggjorde vores arbejdsgang, da vi måtte ind i de forskellige mapper og lede efter de filer vi skulle bruge. Vi diskuterede at lave rollback til en tidligere version, men blev enige om at der ville forekomme for meget tab af data. Vi valgte derfor at klone repositoryet lokalt, og opsætte et nyt repository der indeholdt de gamle filer samlet i en enkelt mappe. Dette var en nødvendighed da vi først fandt fejlen så sent i projektet. </w:t>
       </w:r>
     </w:p>
     <w:p>
@@ -21009,23 +19931,7 @@
           <w:rFonts w:eastAsia="Times New Roman" w:cstheme="minorHAnsi"/>
           <w:lang w:eastAsia="da-DK"/>
         </w:rPr>
-        <w:t xml:space="preserve">IDE-opsætningen grundet fejlagtige </w:t>
-      </w:r>
-      <w:proofErr w:type="spellStart"/>
-      <w:r>
-        <w:rPr>
-          <w:rFonts w:eastAsia="Times New Roman" w:cstheme="minorHAnsi"/>
-          <w:lang w:eastAsia="da-DK"/>
-        </w:rPr>
-        <w:t>paths</w:t>
-      </w:r>
-      <w:proofErr w:type="spellEnd"/>
-      <w:r>
-        <w:rPr>
-          <w:rFonts w:eastAsia="Times New Roman" w:cstheme="minorHAnsi"/>
-          <w:lang w:eastAsia="da-DK"/>
-        </w:rPr>
-        <w:t xml:space="preserve"> til JRE og SDK. Vi havde dette problem de første to dage af sprinten, men fik løst det efter ca. 2 timers research.</w:t>
+        <w:t>IDE-opsætningen grundet fejlagtige paths til JRE og SDK. Vi havde dette problem de første to dage af sprinten, men fik løst det efter ca. 2 timers research.</w:t>
       </w:r>
     </w:p>
     <w:p>
@@ -21064,23 +19970,7 @@
           <w:rFonts w:eastAsia="Times New Roman" w:cstheme="minorHAnsi"/>
           <w:lang w:eastAsia="da-DK"/>
         </w:rPr>
-        <w:t xml:space="preserve">Eftersom vi igangsatte et projekt sideløbende, som blev frigivet for sent, måtte vi tilpasse os efter omstændighederne. Ideelt skulle vi arbejde på projektet efter vores kontrakts retningslinjer - mellem 8 - 14 hver dag - men grundet det andet projekts deadline måtte vi opdele vores tid. Derfor måtte vi arbejde på det andet projekt i </w:t>
-      </w:r>
-      <w:proofErr w:type="spellStart"/>
-      <w:r>
-        <w:rPr>
-          <w:rFonts w:eastAsia="Times New Roman" w:cstheme="minorHAnsi"/>
-          <w:lang w:eastAsia="da-DK"/>
-        </w:rPr>
-        <w:t>dagstimerne</w:t>
-      </w:r>
-      <w:proofErr w:type="spellEnd"/>
-      <w:r>
-        <w:rPr>
-          <w:rFonts w:eastAsia="Times New Roman" w:cstheme="minorHAnsi"/>
-          <w:lang w:eastAsia="da-DK"/>
-        </w:rPr>
-        <w:t xml:space="preserve"> på skolen, og tage de nødvendige timer til sprinten efter skoletid, for at kunne overholde vores estimeringer, hvilket resulterede i nogle meget lange arbejdsdage.</w:t>
+        <w:t>Eftersom vi igangsatte et projekt sideløbende, som blev frigivet for sent, måtte vi tilpasse os efter omstændighederne. Ideelt skulle vi arbejde på projektet efter vores kontrakts retningslinjer - mellem 8 - 14 hver dag - men grundet det andet projekts deadline måtte vi opdele vores tid. Derfor måtte vi arbejde på det andet projekt i dagstimerne på skolen, og tage de nødvendige timer til sprinten efter skoletid, for at kunne overholde vores estimeringer, hvilket resulterede i nogle meget lange arbejdsdage.</w:t>
       </w:r>
       <w:r>
         <w:rPr>
@@ -21110,23 +20000,7 @@
           <w:rFonts w:eastAsia="Times New Roman" w:cstheme="minorHAnsi"/>
           <w:lang w:eastAsia="da-DK"/>
         </w:rPr>
-        <w:t xml:space="preserve">Vi havde ikke den opfattelse af, at stand-up meetings gav nogen synderlig værdi i vores tilfælde, da vi er så lille en gruppe som arbejder tæt op ad hinanden, og rådfører os med hinanden. Ydermere har vi kun et fåtal af gangene været fuldtallige til stand-up meetings pga. sygdom eller arbejde, så vi følte ikke at vi fik den fulde værdi ud af lige netop dette aspekt af </w:t>
-      </w:r>
-      <w:proofErr w:type="spellStart"/>
-      <w:r>
-        <w:rPr>
-          <w:rFonts w:eastAsia="Times New Roman" w:cstheme="minorHAnsi"/>
-          <w:lang w:eastAsia="da-DK"/>
-        </w:rPr>
-        <w:t>Scrum</w:t>
-      </w:r>
-      <w:proofErr w:type="spellEnd"/>
-      <w:r>
-        <w:rPr>
-          <w:rFonts w:eastAsia="Times New Roman" w:cstheme="minorHAnsi"/>
-          <w:lang w:eastAsia="da-DK"/>
-        </w:rPr>
-        <w:t>.</w:t>
+        <w:t>Vi havde ikke den opfattelse af, at stand-up meetings gav nogen synderlig værdi i vores tilfælde, da vi er så lille en gruppe som arbejder tæt op ad hinanden, og rådfører os med hinanden. Ydermere har vi kun et fåtal af gangene været fuldtallige til stand-up meetings pga. sygdom eller arbejde, så vi følte ikke at vi fik den fulde værdi ud af lige netop dette aspekt af Scrum.</w:t>
       </w:r>
       <w:r>
         <w:rPr>
@@ -21156,39 +20030,7 @@
           <w:rFonts w:eastAsia="Times New Roman" w:cstheme="minorHAnsi"/>
           <w:lang w:eastAsia="da-DK"/>
         </w:rPr>
-        <w:t xml:space="preserve">Baseline har været besværlig at overholde fuldstændigt, eftersom gruppen er lille og der løbende er blevet holdt mange </w:t>
-      </w:r>
-      <w:proofErr w:type="spellStart"/>
-      <w:r>
-        <w:rPr>
-          <w:rFonts w:eastAsia="Times New Roman" w:cstheme="minorHAnsi"/>
-          <w:lang w:eastAsia="da-DK"/>
-        </w:rPr>
-        <w:t>informal</w:t>
-      </w:r>
-      <w:proofErr w:type="spellEnd"/>
-      <w:r>
-        <w:rPr>
-          <w:rFonts w:eastAsia="Times New Roman" w:cstheme="minorHAnsi"/>
-          <w:lang w:eastAsia="da-DK"/>
-        </w:rPr>
-        <w:t xml:space="preserve"> reviews. Dette har resulteret i nogle frustrationer blandt gruppen, da der har været en mangel på forståelse af logikken bag versionerne. Der er desuden ikke blevet holdt ordentligt hånd i hanke med </w:t>
-      </w:r>
-      <w:proofErr w:type="spellStart"/>
-      <w:r>
-        <w:rPr>
-          <w:rFonts w:eastAsia="Times New Roman" w:cstheme="minorHAnsi"/>
-          <w:lang w:eastAsia="da-DK"/>
-        </w:rPr>
-        <w:t>versionstyringen</w:t>
-      </w:r>
-      <w:proofErr w:type="spellEnd"/>
-      <w:r>
-        <w:rPr>
-          <w:rFonts w:eastAsia="Times New Roman" w:cstheme="minorHAnsi"/>
-          <w:lang w:eastAsia="da-DK"/>
-        </w:rPr>
-        <w:t xml:space="preserve">, hvilket har skabt unødig forvirring. Manglende definition på den enkelte artefakt til baselinen, har desuden også haft indflydelse på forvirringen.  </w:t>
+        <w:t xml:space="preserve">Baseline har været besværlig at overholde fuldstændigt, eftersom gruppen er lille og der løbende er blevet holdt mange informal reviews. Dette har resulteret i nogle frustrationer blandt gruppen, da der har været en mangel på forståelse af logikken bag versionerne. Der er desuden ikke blevet holdt ordentligt hånd i hanke med versionstyringen, hvilket har skabt unødig forvirring. Manglende definition på den enkelte artefakt til baselinen, har desuden også haft indflydelse på forvirringen.  </w:t>
       </w:r>
     </w:p>
     <w:p>
@@ -21270,7 +20112,7 @@
           <w:lang w:eastAsia="da-DK"/>
         </w:rPr>
       </w:pPr>
-      <w:bookmarkStart w:id="56" w:name="_Toc532387199"/>
+      <w:bookmarkStart w:id="57" w:name="_Toc532387199"/>
       <w:r>
         <w:rPr>
           <w:rFonts w:eastAsia="Times New Roman"/>
@@ -21285,7 +20127,7 @@
         </w:rPr>
         <w:t>*</w:t>
       </w:r>
-      <w:bookmarkEnd w:id="56"/>
+      <w:bookmarkEnd w:id="57"/>
     </w:p>
     <w:p>
       <w:pPr>
@@ -21390,12 +20232,12 @@
       <w:pPr>
         <w:pStyle w:val="Overskrift1"/>
       </w:pPr>
-      <w:bookmarkStart w:id="57" w:name="_Toc532387200"/>
+      <w:bookmarkStart w:id="58" w:name="_Toc532387200"/>
       <w:r>
         <w:lastRenderedPageBreak/>
         <w:t>Sprint 2</w:t>
       </w:r>
-      <w:bookmarkEnd w:id="57"/>
+      <w:bookmarkEnd w:id="58"/>
     </w:p>
     <w:p>
       <w:pPr>
@@ -21422,14 +20264,14 @@
       <w:pPr>
         <w:pStyle w:val="Overskrift2"/>
       </w:pPr>
-      <w:bookmarkStart w:id="58" w:name="_Toc532387201"/>
+      <w:bookmarkStart w:id="59" w:name="_Toc532387201"/>
       <w:r>
         <w:t>Sprint</w:t>
       </w:r>
       <w:r>
         <w:t xml:space="preserve"> planning</w:t>
       </w:r>
-      <w:bookmarkEnd w:id="58"/>
+      <w:bookmarkEnd w:id="59"/>
     </w:p>
     <w:p>
       <w:pPr>
@@ -21448,11 +20290,11 @@
       <w:pPr>
         <w:pStyle w:val="Overskrift3"/>
       </w:pPr>
-      <w:bookmarkStart w:id="59" w:name="_Toc532387202"/>
+      <w:bookmarkStart w:id="60" w:name="_Toc532387202"/>
       <w:r>
         <w:t>Rådighedstimer</w:t>
       </w:r>
-      <w:bookmarkEnd w:id="59"/>
+      <w:bookmarkEnd w:id="60"/>
     </w:p>
     <w:p>
       <w:r>
@@ -21795,11 +20637,11 @@
       <w:pPr>
         <w:pStyle w:val="Overskrift3"/>
       </w:pPr>
-      <w:bookmarkStart w:id="60" w:name="_Toc532387203"/>
+      <w:bookmarkStart w:id="61" w:name="_Toc532387203"/>
       <w:r>
         <w:t>Gennemgang af sprint backlog</w:t>
       </w:r>
-      <w:bookmarkEnd w:id="60"/>
+      <w:bookmarkEnd w:id="61"/>
     </w:p>
     <w:p>
       <w:r>
@@ -21807,32 +20649,80 @@
       </w:r>
     </w:p>
     <w:p>
-      <w:r>
+      <w:pPr>
+        <w:rPr>
+          <w:lang w:val="en-US"/>
+        </w:rPr>
+      </w:pPr>
+      <w:r>
+        <w:rPr>
+          <w:lang w:val="en-US"/>
+        </w:rPr>
         <w:t>US03</w:t>
       </w:r>
     </w:p>
     <w:p>
-      <w:r>
+      <w:pPr>
+        <w:rPr>
+          <w:lang w:val="en-US"/>
+        </w:rPr>
+      </w:pPr>
+      <w:r>
+        <w:rPr>
+          <w:lang w:val="en-US"/>
+        </w:rPr>
         <w:t>US04</w:t>
       </w:r>
     </w:p>
     <w:p>
-      <w:r>
+      <w:pPr>
+        <w:rPr>
+          <w:lang w:val="en-US"/>
+        </w:rPr>
+      </w:pPr>
+      <w:r>
+        <w:rPr>
+          <w:lang w:val="en-US"/>
+        </w:rPr>
         <w:t>US05</w:t>
       </w:r>
     </w:p>
     <w:p>
-      <w:r>
+      <w:pPr>
+        <w:rPr>
+          <w:lang w:val="en-US"/>
+        </w:rPr>
+      </w:pPr>
+      <w:r>
+        <w:rPr>
+          <w:lang w:val="en-US"/>
+        </w:rPr>
         <w:t>US06</w:t>
       </w:r>
     </w:p>
     <w:p>
-      <w:r>
+      <w:pPr>
+        <w:rPr>
+          <w:lang w:val="en-US"/>
+        </w:rPr>
+      </w:pPr>
+      <w:r>
+        <w:rPr>
+          <w:lang w:val="en-US"/>
+        </w:rPr>
         <w:t>US07</w:t>
       </w:r>
     </w:p>
     <w:p>
-      <w:r>
+      <w:pPr>
+        <w:rPr>
+          <w:lang w:val="en-US"/>
+        </w:rPr>
+      </w:pPr>
+      <w:r>
+        <w:rPr>
+          <w:lang w:val="en-US"/>
+        </w:rPr>
         <w:t>US08</w:t>
       </w:r>
     </w:p>
@@ -22085,14 +20975,14 @@
           <w:lang w:val="en-GB"/>
         </w:rPr>
       </w:pPr>
-      <w:bookmarkStart w:id="61" w:name="_Toc532387204"/>
+      <w:bookmarkStart w:id="62" w:name="_Toc532387204"/>
       <w:r>
         <w:rPr>
           <w:lang w:val="en-GB"/>
         </w:rPr>
         <w:t>TASK DESCRIPTION</w:t>
       </w:r>
-      <w:bookmarkEnd w:id="61"/>
+      <w:bookmarkEnd w:id="62"/>
     </w:p>
     <w:p>
       <w:pPr>
@@ -22101,21 +20991,12 @@
           <w:lang w:val="en-GB"/>
         </w:rPr>
       </w:pPr>
-      <w:proofErr w:type="spellStart"/>
       <w:r>
         <w:rPr>
           <w:i/>
           <w:lang w:val="en-GB"/>
         </w:rPr>
-        <w:t>Af</w:t>
-      </w:r>
-      <w:proofErr w:type="spellEnd"/>
-      <w:r>
-        <w:rPr>
-          <w:i/>
-          <w:lang w:val="en-GB"/>
-        </w:rPr>
-        <w:t xml:space="preserve"> Matthias</w:t>
+        <w:t>Af Matthias</w:t>
       </w:r>
     </w:p>
     <w:p>
@@ -22125,7 +21006,7 @@
           <w:lang w:val="en-GB"/>
         </w:rPr>
       </w:pPr>
-      <w:bookmarkStart w:id="62" w:name="_Toc532387205"/>
+      <w:bookmarkStart w:id="63" w:name="_Toc532387205"/>
       <w:r>
         <w:rPr>
           <w:lang w:val="en-GB"/>
@@ -22144,7 +21025,7 @@
         </w:rPr>
         <w:t xml:space="preserve"> story 3</w:t>
       </w:r>
-      <w:bookmarkEnd w:id="62"/>
+      <w:bookmarkEnd w:id="63"/>
     </w:p>
     <w:p>
       <w:pPr>
@@ -22290,23 +21171,7 @@
               <w:cnfStyle w:val="000000100000" w:firstRow="0" w:lastRow="0" w:firstColumn="0" w:lastColumn="0" w:oddVBand="0" w:evenVBand="0" w:oddHBand="1" w:evenHBand="0" w:firstRowFirstColumn="0" w:firstRowLastColumn="0" w:lastRowFirstColumn="0" w:lastRowLastColumn="0"/>
             </w:pPr>
             <w:r>
-              <w:t>Derudover skal der være en ’Reset’ knap, som fjerner alt indtastet information og en ’</w:t>
-            </w:r>
-            <w:proofErr w:type="spellStart"/>
-            <w:r>
-              <w:t>Cancel</w:t>
-            </w:r>
-            <w:proofErr w:type="spellEnd"/>
-            <w:r>
-              <w:t xml:space="preserve">’ knap der </w:t>
-            </w:r>
-            <w:proofErr w:type="spellStart"/>
-            <w:r>
-              <w:t>redirecter</w:t>
-            </w:r>
-            <w:proofErr w:type="spellEnd"/>
-            <w:r>
-              <w:t xml:space="preserve"> brugeren tilbage.</w:t>
+              <w:t>Derudover skal der være en ’Reset’ knap, som fjerner alt indtastet information og en ’Cancel’ knap der redirecter brugeren tilbage.</w:t>
             </w:r>
           </w:p>
           <w:p>
@@ -22367,24 +21232,11 @@
               <w:cnfStyle w:val="000000000000" w:firstRow="0" w:lastRow="0" w:firstColumn="0" w:lastColumn="0" w:oddVBand="0" w:evenVBand="0" w:oddHBand="0" w:evenHBand="0" w:firstRowFirstColumn="0" w:firstRowLastColumn="0" w:lastRowFirstColumn="0" w:lastRowLastColumn="0"/>
             </w:pPr>
             <w:r>
-              <w:t xml:space="preserve">Der skal laves en underside, hvor man kan redigere et enkelt eksisterende, aktivt tilbud. Der skal være samme input-felter som i US03.1 og samme anvendte patterns og </w:t>
-            </w:r>
-            <w:proofErr w:type="spellStart"/>
-            <w:r>
-              <w:t>titles</w:t>
-            </w:r>
-            <w:proofErr w:type="spellEnd"/>
-            <w:r>
-              <w:t xml:space="preserve">. Når en bruger </w:t>
-            </w:r>
-            <w:proofErr w:type="spellStart"/>
+              <w:t xml:space="preserve">Der skal laves en underside, hvor man kan redigere et enkelt eksisterende, aktivt tilbud. Der skal være samme input-felter som i US03.1 og samme anvendte patterns og titles. Når en bruger </w:t>
+            </w:r>
             <w:r>
               <w:lastRenderedPageBreak/>
-              <w:t>redirectes</w:t>
-            </w:r>
-            <w:proofErr w:type="spellEnd"/>
-            <w:r>
-              <w:t xml:space="preserve"> til denne side, skal alle de eksisterende informationer om tilbuddet, allerede være udfyldt.</w:t>
+              <w:t>redirectes til denne side, skal alle de eksisterende informationer om tilbuddet, allerede være udfyldt.</w:t>
             </w:r>
           </w:p>
           <w:p>
@@ -22405,23 +21257,7 @@
               <w:cnfStyle w:val="000000000000" w:firstRow="0" w:lastRow="0" w:firstColumn="0" w:lastColumn="0" w:oddVBand="0" w:evenVBand="0" w:oddHBand="0" w:evenHBand="0" w:firstRowFirstColumn="0" w:firstRowLastColumn="0" w:lastRowFirstColumn="0" w:lastRowLastColumn="0"/>
             </w:pPr>
             <w:r>
-              <w:t>Dertil skal der ligeledes være en ’Default’ knap, som genindsætter informationerne, som tilbuddet oprindeligt indeholdte. Der skal også tilføjes en ’</w:t>
-            </w:r>
-            <w:proofErr w:type="spellStart"/>
-            <w:r>
-              <w:t>Cancel</w:t>
-            </w:r>
-            <w:proofErr w:type="spellEnd"/>
-            <w:r>
-              <w:t xml:space="preserve">’ knap, som </w:t>
-            </w:r>
-            <w:proofErr w:type="spellStart"/>
-            <w:r>
-              <w:t>redirecter</w:t>
-            </w:r>
-            <w:proofErr w:type="spellEnd"/>
-            <w:r>
-              <w:t xml:space="preserve"> brugeren tilbage.</w:t>
+              <w:t>Dertil skal der ligeledes være en ’Default’ knap, som genindsætter informationerne, som tilbuddet oprindeligt indeholdte. Der skal også tilføjes en ’Cancel’ knap, som redirecter brugeren tilbage.</w:t>
             </w:r>
           </w:p>
           <w:p>
@@ -22429,15 +21265,7 @@
               <w:cnfStyle w:val="000000000000" w:firstRow="0" w:lastRow="0" w:firstColumn="0" w:lastColumn="0" w:oddVBand="0" w:evenVBand="0" w:oddHBand="0" w:evenHBand="0" w:firstRowFirstColumn="0" w:firstRowLastColumn="0" w:lastRowFirstColumn="0" w:lastRowLastColumn="0"/>
             </w:pPr>
             <w:r>
-              <w:t>På oversigten fra US03.3, skal der implementeres en ’</w:t>
-            </w:r>
-            <w:proofErr w:type="spellStart"/>
-            <w:r>
-              <w:t>Delete</w:t>
-            </w:r>
-            <w:proofErr w:type="spellEnd"/>
-            <w:r>
-              <w:t>’ knap(slettefunktion), som fjerner et tilbud. Når et tilbud ’slettes’, bliver det sat som inaktivt i databasen, så det stadig er muligt at hente salgsstatistikker på tilbuddet.</w:t>
+              <w:t>På oversigten fra US03.3, skal der implementeres en ’Delete’ knap(slettefunktion), som fjerner et tilbud. Når et tilbud ’slettes’, bliver det sat som inaktivt i databasen, så det stadig er muligt at hente salgsstatistikker på tilbuddet.</w:t>
             </w:r>
           </w:p>
           <w:p>
@@ -22493,15 +21321,7 @@
               <w:cnfStyle w:val="000000100000" w:firstRow="0" w:lastRow="0" w:firstColumn="0" w:lastColumn="0" w:oddVBand="0" w:evenVBand="0" w:oddHBand="1" w:evenHBand="0" w:firstRowFirstColumn="0" w:firstRowLastColumn="0" w:lastRowFirstColumn="0" w:lastRowLastColumn="0"/>
             </w:pPr>
             <w:r>
-              <w:t>Der skal implementeres en underside til applikationen, hvor et firma kan se en oversigt over deres aktive tilbud (et tilbud er inaktivt hvis det er slettet, eller kvantiteten er 0). Fra denne side skal ’Edit’ funktionen (se US03.2) vises ud fra hvert tilbud – samme gør sig gældende for ’</w:t>
-            </w:r>
-            <w:proofErr w:type="spellStart"/>
-            <w:r>
-              <w:t>Delete</w:t>
-            </w:r>
-            <w:proofErr w:type="spellEnd"/>
-            <w:r>
-              <w:t>’-funktionen(se US03.2). Desuden skal der fremgå en ’Opret tilbud’ knap på siden, som omdirigerer brugeren til undersiden for at oprette tilbud.</w:t>
+              <w:t>Der skal implementeres en underside til applikationen, hvor et firma kan se en oversigt over deres aktive tilbud (et tilbud er inaktivt hvis det er slettet, eller kvantiteten er 0). Fra denne side skal ’Edit’ funktionen (se US03.2) vises ud fra hvert tilbud – samme gør sig gældende for ’Delete’-funktionen(se US03.2). Desuden skal der fremgå en ’Opret tilbud’ knap på siden, som omdirigerer brugeren til undersiden for at oprette tilbud.</w:t>
             </w:r>
           </w:p>
           <w:p>
@@ -22517,11 +21337,11 @@
       <w:pPr>
         <w:pStyle w:val="Overskrift3"/>
       </w:pPr>
-      <w:bookmarkStart w:id="63" w:name="_Toc532387206"/>
+      <w:bookmarkStart w:id="64" w:name="_Toc532387206"/>
       <w:r>
         <w:t>USER story 4</w:t>
       </w:r>
-      <w:bookmarkEnd w:id="63"/>
+      <w:bookmarkEnd w:id="64"/>
     </w:p>
     <w:p>
       <w:pPr>
@@ -22530,21 +21350,12 @@
           <w:lang w:val="en-GB"/>
         </w:rPr>
       </w:pPr>
-      <w:proofErr w:type="spellStart"/>
       <w:r>
         <w:rPr>
           <w:i/>
           <w:lang w:val="en-GB"/>
         </w:rPr>
-        <w:t>Af</w:t>
-      </w:r>
-      <w:proofErr w:type="spellEnd"/>
-      <w:r>
-        <w:rPr>
-          <w:i/>
-          <w:lang w:val="en-GB"/>
-        </w:rPr>
-        <w:t xml:space="preserve"> Matthias</w:t>
+        <w:t>Af Matthias</w:t>
       </w:r>
     </w:p>
     <w:tbl>
@@ -22676,23 +21487,7 @@
               <w:cnfStyle w:val="000000000000" w:firstRow="0" w:lastRow="0" w:firstColumn="0" w:lastColumn="0" w:oddVBand="0" w:evenVBand="0" w:oddHBand="0" w:evenHBand="0" w:firstRowFirstColumn="0" w:firstRowLastColumn="0" w:lastRowFirstColumn="0" w:lastRowLastColumn="0"/>
             </w:pPr>
             <w:r>
-              <w:t xml:space="preserve">I denne task, skal der implementeres to forskellige undersider der fungerer som oversigter: en over eksisterende kunder og en over aktive firmaer. Ud fra hver bruger (både kunde og firma) på disse undersider, skal der være en ’Edit’ knap. Denne </w:t>
-            </w:r>
-            <w:proofErr w:type="spellStart"/>
-            <w:r>
-              <w:t>edit</w:t>
-            </w:r>
-            <w:proofErr w:type="spellEnd"/>
-            <w:r>
-              <w:t xml:space="preserve"> knap skal </w:t>
-            </w:r>
-            <w:proofErr w:type="spellStart"/>
-            <w:r>
-              <w:t>redirecte</w:t>
-            </w:r>
-            <w:proofErr w:type="spellEnd"/>
-            <w:r>
-              <w:t xml:space="preserve"> til hhv. US02.6 for kunde og US01.6 for firma. Disse undersider skal fungere som beskrevet i de nævnte tasks, således at eksisterende information allerede er udfyldt og patterns er overholdt. </w:t>
+              <w:t xml:space="preserve">I denne task, skal der implementeres to forskellige undersider der fungerer som oversigter: en over eksisterende kunder og en over aktive firmaer. Ud fra hver bruger (både kunde og firma) på disse undersider, skal der være en ’Edit’ knap. Denne edit knap skal redirecte til hhv. US02.6 for kunde og US01.6 for firma. Disse undersider skal fungere som beskrevet i de nævnte tasks, således at eksisterende information allerede er udfyldt og patterns er overholdt. </w:t>
             </w:r>
           </w:p>
         </w:tc>
@@ -22729,23 +21524,7 @@
               <w:cnfStyle w:val="000000100000" w:firstRow="0" w:lastRow="0" w:firstColumn="0" w:lastColumn="0" w:oddVBand="0" w:evenVBand="0" w:oddHBand="1" w:evenHBand="0" w:firstRowFirstColumn="0" w:firstRowLastColumn="0" w:lastRowFirstColumn="0" w:lastRowLastColumn="0"/>
             </w:pPr>
             <w:r>
-              <w:t>På den nævnte underside i US04.2, skal der også eksistere en slettefunktion, der præsenteres i form at en ’</w:t>
-            </w:r>
-            <w:proofErr w:type="spellStart"/>
-            <w:r>
-              <w:t>Delete</w:t>
-            </w:r>
-            <w:proofErr w:type="spellEnd"/>
-            <w:r>
-              <w:t xml:space="preserve">’ knap ud fra hver bruger, på begge undersider. Når en administrativ bruger trykker på </w:t>
-            </w:r>
-            <w:proofErr w:type="spellStart"/>
-            <w:r>
-              <w:t>delete</w:t>
-            </w:r>
-            <w:proofErr w:type="spellEnd"/>
-            <w:r>
-              <w:t>-knappen ud fra et firma eller en kunde, skal brugeren og dertilhørende data slettes fra databasen.</w:t>
+              <w:t>På den nævnte underside i US04.2, skal der også eksistere en slettefunktion, der præsenteres i form at en ’Delete’ knap ud fra hver bruger, på begge undersider. Når en administrativ bruger trykker på delete-knappen ud fra et firma eller en kunde, skal brugeren og dertilhørende data slettes fra databasen.</w:t>
             </w:r>
           </w:p>
         </w:tc>
@@ -22789,15 +21568,15 @@
       <w:pPr>
         <w:pStyle w:val="Overskrift3"/>
       </w:pPr>
-      <w:bookmarkStart w:id="64" w:name="_Toc532387207"/>
+      <w:bookmarkStart w:id="65" w:name="_Toc532387207"/>
       <w:r>
         <w:t xml:space="preserve">USER story </w:t>
       </w:r>
-      <w:commentRangeStart w:id="65"/>
+      <w:commentRangeStart w:id="66"/>
       <w:r>
         <w:t>5</w:t>
       </w:r>
-      <w:commentRangeEnd w:id="65"/>
+      <w:commentRangeEnd w:id="66"/>
       <w:r>
         <w:rPr>
           <w:rStyle w:val="Kommentarhenvisning"/>
@@ -22805,9 +21584,9 @@
           <w:color w:val="auto"/>
           <w:spacing w:val="0"/>
         </w:rPr>
-        <w:commentReference w:id="65"/>
-      </w:r>
-      <w:bookmarkEnd w:id="64"/>
+        <w:commentReference w:id="66"/>
+      </w:r>
+      <w:bookmarkEnd w:id="65"/>
     </w:p>
     <w:p>
       <w:pPr>
@@ -22816,22 +21595,13 @@
           <w:lang w:val="en-GB"/>
         </w:rPr>
       </w:pPr>
-      <w:proofErr w:type="spellStart"/>
       <w:r>
         <w:rPr>
           <w:i/>
           <w:lang w:val="en-GB"/>
         </w:rPr>
         <w:lastRenderedPageBreak/>
-        <w:t>Af</w:t>
-      </w:r>
-      <w:proofErr w:type="spellEnd"/>
-      <w:r>
-        <w:rPr>
-          <w:i/>
-          <w:lang w:val="en-GB"/>
-        </w:rPr>
-        <w:t xml:space="preserve"> Matthias</w:t>
+        <w:t>Af Matthias</w:t>
       </w:r>
     </w:p>
     <w:tbl>
@@ -22921,15 +21691,7 @@
               <w:cnfStyle w:val="000000100000" w:firstRow="0" w:lastRow="0" w:firstColumn="0" w:lastColumn="0" w:oddVBand="0" w:evenVBand="0" w:oddHBand="1" w:evenHBand="0" w:firstRowFirstColumn="0" w:firstRowLastColumn="0" w:lastRowFirstColumn="0" w:lastRowLastColumn="0"/>
             </w:pPr>
             <w:r>
-              <w:t xml:space="preserve">Der skal implementeres en funktion, der arbejder sammen med US05.2, således at når et køb bliver bekræftet, skal kvantiteten for tilbuddet i databasen, </w:t>
-            </w:r>
-            <w:proofErr w:type="spellStart"/>
-            <w:r>
-              <w:t>dekrementeres</w:t>
-            </w:r>
-            <w:proofErr w:type="spellEnd"/>
-            <w:r>
-              <w:t xml:space="preserve"> med antal købte. Derudover skal et tilbud ændres til værende inaktiv når lagerstatus rammer nul. Det skal heller ikke være muligt at købe flere antal, hvis dette betyder at lagerbeholdningen går i minus.</w:t>
+              <w:t>Der skal implementeres en funktion, der arbejder sammen med US05.2, således at når et køb bliver bekræftet, skal kvantiteten for tilbuddet i databasen, dekrementeres med antal købte. Derudover skal et tilbud ændres til værende inaktiv når lagerstatus rammer nul. Det skal heller ikke være muligt at købe flere antal, hvis dette betyder at lagerbeholdningen går i minus.</w:t>
             </w:r>
           </w:p>
         </w:tc>
@@ -23000,15 +21762,7 @@
               <w:cnfStyle w:val="000000100000" w:firstRow="0" w:lastRow="0" w:firstColumn="0" w:lastColumn="0" w:oddVBand="0" w:evenVBand="0" w:oddHBand="1" w:evenHBand="0" w:firstRowFirstColumn="0" w:firstRowLastColumn="0" w:lastRowFirstColumn="0" w:lastRowLastColumn="0"/>
             </w:pPr>
             <w:r>
-              <w:t xml:space="preserve">Der skal oprettes en underside for køb af tilbud til kunder. Denne underside kommer i spil, når en kunde befinder sig på kunde-forsiden (jf. US08.3) og kunden trykker på ’Køb’ ud fra et specifikt tilbud. Derefter bliver de </w:t>
-            </w:r>
-            <w:proofErr w:type="spellStart"/>
-            <w:r>
-              <w:t>redirected</w:t>
-            </w:r>
-            <w:proofErr w:type="spellEnd"/>
-            <w:r>
-              <w:t xml:space="preserve"> til den omtalte underside i denne task, hvor de kan vælge hvilken kvantitet af tilbuddet de ønsker at købe. Der skal være pattern på denne kvantitetsfunktion, så det ikke er muligt at købe en negativ kvantitet. På denne underside skal der vises følgende informationer på tilbuddet: Navn, pris og lagerantal. Knappen fra task US05.1 skal vises på denne underside.</w:t>
+              <w:t>Der skal oprettes en underside for køb af tilbud til kunder. Denne underside kommer i spil, når en kunde befinder sig på kunde-forsiden (jf. US08.3) og kunden trykker på ’Køb’ ud fra et specifikt tilbud. Derefter bliver de redirected til den omtalte underside i denne task, hvor de kan vælge hvilken kvantitet af tilbuddet de ønsker at købe. Der skal være pattern på denne kvantitetsfunktion, så det ikke er muligt at købe en negativ kvantitet. På denne underside skal der vises følgende informationer på tilbuddet: Navn, pris og lagerantal. Knappen fra task US05.1 skal vises på denne underside.</w:t>
             </w:r>
           </w:p>
         </w:tc>
@@ -23061,11 +21815,11 @@
       <w:pPr>
         <w:pStyle w:val="Overskrift3"/>
       </w:pPr>
-      <w:bookmarkStart w:id="66" w:name="_Toc532387208"/>
+      <w:bookmarkStart w:id="67" w:name="_Toc532387208"/>
       <w:r>
         <w:t>USER story 8</w:t>
       </w:r>
-      <w:bookmarkEnd w:id="66"/>
+      <w:bookmarkEnd w:id="67"/>
     </w:p>
     <w:p>
       <w:pPr>
@@ -23074,21 +21828,12 @@
           <w:lang w:val="en-GB"/>
         </w:rPr>
       </w:pPr>
-      <w:proofErr w:type="spellStart"/>
       <w:r>
         <w:rPr>
           <w:i/>
           <w:lang w:val="en-GB"/>
         </w:rPr>
-        <w:t>Af</w:t>
-      </w:r>
-      <w:proofErr w:type="spellEnd"/>
-      <w:r>
-        <w:rPr>
-          <w:i/>
-          <w:lang w:val="en-GB"/>
-        </w:rPr>
-        <w:t xml:space="preserve"> Matthias</w:t>
+        <w:t>Af Matthias</w:t>
       </w:r>
     </w:p>
     <w:tbl>
@@ -23558,15 +22303,7 @@
               <w:cnfStyle w:val="000000000000" w:firstRow="0" w:lastRow="0" w:firstColumn="0" w:lastColumn="0" w:oddVBand="0" w:evenVBand="0" w:oddHBand="0" w:evenHBand="0" w:firstRowFirstColumn="0" w:firstRowLastColumn="0" w:lastRowFirstColumn="0" w:lastRowLastColumn="0"/>
             </w:pPr>
             <w:r>
-              <w:t xml:space="preserve">På kundens opfordring skal der laves et ’TheNext’ logo, for at gøre applikationen mere fuldstændig. Ingen layout-krav, der skal dog laves en </w:t>
-            </w:r>
-            <w:proofErr w:type="spellStart"/>
-            <w:r>
-              <w:t>redirect</w:t>
-            </w:r>
-            <w:proofErr w:type="spellEnd"/>
-            <w:r>
-              <w:t xml:space="preserve"> til forsiden når man trykker på </w:t>
+              <w:t xml:space="preserve">På kundens opfordring skal der laves et ’TheNext’ logo, for at gøre applikationen mere fuldstændig. Ingen layout-krav, der skal dog laves en redirect til forsiden når man trykker på </w:t>
             </w:r>
             <w:r>
               <w:t>logoet</w:t>
@@ -23678,23 +22415,7 @@
               <w:t>udbudte</w:t>
             </w:r>
             <w:r>
-              <w:t xml:space="preserve"> tilbud. Denne side skal hente alle aktive tilbud fra databasen, sortere dem efter dato og præsentere dem med billede til venstre, samt information til højre og en ’</w:t>
-            </w:r>
-            <w:proofErr w:type="spellStart"/>
-            <w:r>
-              <w:t>Buy’-knap</w:t>
-            </w:r>
-            <w:proofErr w:type="spellEnd"/>
-            <w:r>
-              <w:t xml:space="preserve">, der </w:t>
-            </w:r>
-            <w:proofErr w:type="spellStart"/>
-            <w:r>
-              <w:t>redirecter</w:t>
-            </w:r>
-            <w:proofErr w:type="spellEnd"/>
-            <w:r>
-              <w:t xml:space="preserve"> til underside for køb af tilbud</w:t>
+              <w:t xml:space="preserve"> tilbud. Denne side skal hente alle aktive tilbud fra databasen, sortere dem efter dato og præsentere dem med billede til venstre, samt information til højre og en ’Buy’-knap, der redirecter til underside for køb af tilbud</w:t>
             </w:r>
             <w:r>
               <w:t xml:space="preserve"> </w:t>
@@ -23735,15 +22456,7 @@
               </w:rPr>
             </w:pPr>
             <w:r>
-              <w:t xml:space="preserve">Forsiden for et firma er opstillet således, at der er 3 </w:t>
-            </w:r>
-            <w:proofErr w:type="spellStart"/>
-            <w:r>
-              <w:t>widgets</w:t>
-            </w:r>
-            <w:proofErr w:type="spellEnd"/>
-            <w:r>
-              <w:t xml:space="preserve"> med en CTA-knap til hver: ’Opret tilbud’, ’Se statistik’, ’Se mine tilbud’</w:t>
+              <w:t>Forsiden for et firma er opstillet således, at der er 3 widgets med en CTA-knap til hver: ’Opret tilbud’, ’Se statistik’, ’Se mine tilbud’</w:t>
             </w:r>
           </w:p>
           <w:p>
@@ -23789,14 +22502,14 @@
           <w:lang w:val="en-GB"/>
         </w:rPr>
       </w:pPr>
-      <w:bookmarkStart w:id="67" w:name="_Toc532387209"/>
+      <w:bookmarkStart w:id="68" w:name="_Toc532387209"/>
       <w:r>
         <w:rPr>
           <w:lang w:val="en-GB"/>
         </w:rPr>
         <w:t>Burndown chart 2</w:t>
       </w:r>
-      <w:bookmarkEnd w:id="67"/>
+      <w:bookmarkEnd w:id="68"/>
     </w:p>
     <w:p>
       <w:pPr>
@@ -23812,14 +22525,14 @@
           <w:lang w:val="en-GB"/>
         </w:rPr>
       </w:pPr>
-      <w:bookmarkStart w:id="68" w:name="_Toc532387210"/>
+      <w:bookmarkStart w:id="69" w:name="_Toc532387210"/>
       <w:r>
         <w:rPr>
           <w:lang w:val="en-GB"/>
         </w:rPr>
         <w:t>Sprint review</w:t>
       </w:r>
-      <w:bookmarkEnd w:id="68"/>
+      <w:bookmarkEnd w:id="69"/>
     </w:p>
     <w:p>
       <w:pPr>
@@ -23842,14 +22555,14 @@
           <w:lang w:val="en-GB"/>
         </w:rPr>
       </w:pPr>
-      <w:bookmarkStart w:id="69" w:name="_Toc532387211"/>
+      <w:bookmarkStart w:id="70" w:name="_Toc532387211"/>
       <w:r>
         <w:rPr>
           <w:lang w:val="en-GB"/>
         </w:rPr>
         <w:t>Sprint retrospekt</w:t>
       </w:r>
-      <w:bookmarkEnd w:id="69"/>
+      <w:bookmarkEnd w:id="70"/>
     </w:p>
     <w:p>
       <w:pPr>
@@ -23871,35 +22584,21 @@
           <w:lang w:val="en-GB"/>
         </w:rPr>
       </w:pPr>
-      <w:bookmarkStart w:id="70" w:name="_Toc532387212"/>
+      <w:bookmarkStart w:id="71" w:name="_Toc532387212"/>
       <w:r>
         <w:rPr>
           <w:lang w:val="en-GB"/>
         </w:rPr>
         <w:lastRenderedPageBreak/>
-        <w:t xml:space="preserve">Tasks estimation vs. Tasks </w:t>
-      </w:r>
-      <w:proofErr w:type="gramStart"/>
+        <w:t>Tasks estimation vs. Tasks actual</w:t>
+      </w:r>
       <w:r>
         <w:rPr>
           <w:lang w:val="en-GB"/>
         </w:rPr>
-        <w:t>actual</w:t>
-      </w:r>
-      <w:r>
-        <w:rPr>
-          <w:lang w:val="en-GB"/>
-        </w:rPr>
-        <w:t>(</w:t>
-      </w:r>
-      <w:proofErr w:type="gramEnd"/>
-      <w:r>
-        <w:rPr>
-          <w:lang w:val="en-GB"/>
-        </w:rPr>
-        <w:t>*)</w:t>
-      </w:r>
-      <w:bookmarkEnd w:id="70"/>
+        <w:t>(*)</w:t>
+      </w:r>
+      <w:bookmarkEnd w:id="71"/>
     </w:p>
     <w:p>
       <w:pPr>
@@ -23960,15 +22659,7 @@
     </w:p>
     <w:p>
       <w:r>
-        <w:t xml:space="preserve">Efter hver sprint diskuterer vi løbende, om vores tasks skal </w:t>
-      </w:r>
-      <w:proofErr w:type="spellStart"/>
-      <w:r>
-        <w:t>reestimeres</w:t>
-      </w:r>
-      <w:proofErr w:type="spellEnd"/>
-      <w:r>
-        <w:t>. Estimeringernes version afspejler hvilken sprint de er estimeret til:</w:t>
+        <w:t>Efter hver sprint diskuterer vi løbende, om vores tasks skal reestimeres. Estimeringernes version afspejler hvilken sprint de er estimeret til:</w:t>
       </w:r>
     </w:p>
     <w:tbl>
@@ -25136,8 +23827,6 @@
             <w:r>
               <w:t>42*</w:t>
             </w:r>
-            <w:bookmarkStart w:id="71" w:name="_GoBack"/>
-            <w:bookmarkEnd w:id="71"/>
           </w:p>
         </w:tc>
       </w:tr>
@@ -26766,7 +25455,7 @@
 
 <file path=word/comments.xml><?xml version="1.0" encoding="utf-8"?>
 <w:comments xmlns:wpc="http://schemas.microsoft.com/office/word/2010/wordprocessingCanvas" xmlns:cx="http://schemas.microsoft.com/office/drawing/2014/chartex" xmlns:cx1="http://schemas.microsoft.com/office/drawing/2015/9/8/chartex" xmlns:cx2="http://schemas.microsoft.com/office/drawing/2015/10/21/chartex" xmlns:cx3="http://schemas.microsoft.com/office/drawing/2016/5/9/chartex" xmlns:cx4="http://schemas.microsoft.com/office/drawing/2016/5/10/chartex" xmlns:cx5="http://schemas.microsoft.com/office/drawing/2016/5/11/chartex" xmlns:cx6="http://schemas.microsoft.com/office/drawing/2016/5/12/chartex" xmlns:cx7="http://schemas.microsoft.com/office/drawing/2016/5/13/chartex" xmlns:cx8="http://schemas.microsoft.com/office/drawing/2016/5/14/chartex" xmlns:mc="http://schemas.openxmlformats.org/markup-compatibility/2006" xmlns:aink="http://schemas.microsoft.com/office/drawing/2016/ink" xmlns:am3d="http://schemas.microsoft.com/office/drawing/2017/model3d" xmlns:o="urn:schemas-microsoft-com:office:office" xmlns:r="http://schemas.openxmlformats.org/officeDocument/2006/relationships" xmlns:m="http://schemas.openxmlformats.org/officeDocument/2006/math" xmlns:v="urn:schemas-microsoft-com:vml" xmlns:wp14="http://schemas.microsoft.com/office/word/2010/wordprocessingDrawing" xmlns:wp="http://schemas.openxmlformats.org/drawingml/2006/wordprocessingDrawing" xmlns:w10="urn:schemas-microsoft-com:office:word" xmlns:w="http://schemas.openxmlformats.org/wordprocessingml/2006/main" xmlns:w14="http://schemas.microsoft.com/office/word/2010/wordml" xmlns:w15="http://schemas.microsoft.com/office/word/2012/wordml" xmlns:w16cid="http://schemas.microsoft.com/office/word/2016/wordml/cid" xmlns:w16se="http://schemas.microsoft.com/office/word/2015/wordml/symex" xmlns:wpg="http://schemas.microsoft.com/office/word/2010/wordprocessingGroup" xmlns:wpi="http://schemas.microsoft.com/office/word/2010/wordprocessingInk" xmlns:wne="http://schemas.microsoft.com/office/word/2006/wordml" xmlns:wps="http://schemas.microsoft.com/office/word/2010/wordprocessingShape" mc:Ignorable="w14 w15 w16se w16cid wp14">
-  <w:comment w:id="47" w:author="Casper Frost" w:date="2018-12-10T00:53:00Z" w:initials="CF">
+  <w:comment w:id="48" w:author="Casper Frost" w:date="2018-12-10T00:53:00Z" w:initials="CF">
     <w:p>
       <w:pPr>
         <w:pStyle w:val="Kommentartekst"/>
@@ -26782,7 +25471,7 @@
       </w:r>
     </w:p>
   </w:comment>
-  <w:comment w:id="65" w:author="matthias skou" w:date="2018-12-11T20:10:00Z" w:initials="ms">
+  <w:comment w:id="66" w:author="matthias skou" w:date="2018-12-11T20:10:00Z" w:initials="ms">
     <w:p>
       <w:pPr>
         <w:pStyle w:val="Kommentartekst"/>
@@ -32122,7 +30811,7 @@
 </file>
 
 <file path=customXml/itemProps2.xml><?xml version="1.0" encoding="utf-8"?>
-<ds:datastoreItem xmlns:ds="http://schemas.openxmlformats.org/officeDocument/2006/customXml" ds:itemID="{9B9808D5-F898-44C6-A867-A0EBD5330AF4}">
+<ds:datastoreItem xmlns:ds="http://schemas.openxmlformats.org/officeDocument/2006/customXml" ds:itemID="{7202D1CE-9528-4291-8B8F-1B9B61794300}">
   <ds:schemaRefs>
     <ds:schemaRef ds:uri="http://schemas.openxmlformats.org/officeDocument/2006/bibliography"/>
   </ds:schemaRefs>

</xml_diff>

<commit_message>
Customer view, edit og delete er fucking DONE
</commit_message>
<xml_diff>
--- a/Rapport/Rapport v1.3.1.docx
+++ b/Rapport/Rapport v1.3.1.docx
@@ -6196,15 +6196,7 @@
       </w:r>
       <w:proofErr w:type="spellEnd"/>
       <w:r>
-        <w:t xml:space="preserve"> og formal </w:t>
-      </w:r>
-      <w:proofErr w:type="spellStart"/>
-      <w:r>
-        <w:t>reviews</w:t>
-      </w:r>
-      <w:proofErr w:type="spellEnd"/>
-      <w:r>
-        <w:t xml:space="preserve"> vi har haft inden implementering af tasks. Vi vil til slut lave en konklusion på projektet.</w:t>
+        <w:t xml:space="preserve"> og formal reviews vi har haft inden implementering af tasks. Vi vil til slut lave en konklusion på projektet.</w:t>
       </w:r>
     </w:p>
     <w:p>
@@ -7312,23 +7304,13 @@
         </w:rPr>
         <w:t xml:space="preserve">TheNext fokuserer på at forbedre kundeoplevelserne og at skabe værdi for slutkunden ved at benytte sig af de nye teknologiske muligheder og partner op med tredjeparter som kan hjælpe med at skabe den her værdi. </w:t>
       </w:r>
-      <w:proofErr w:type="spellStart"/>
       <w:r>
         <w:rPr>
           <w:sz w:val="22"/>
           <w:szCs w:val="22"/>
           <w:lang w:val="en-GB"/>
         </w:rPr>
-        <w:t>TheNext</w:t>
-      </w:r>
-      <w:proofErr w:type="spellEnd"/>
-      <w:r>
-        <w:rPr>
-          <w:sz w:val="22"/>
-          <w:szCs w:val="22"/>
-          <w:lang w:val="en-GB"/>
-        </w:rPr>
-        <w:t xml:space="preserve"> </w:t>
+        <w:t xml:space="preserve">TheNext </w:t>
       </w:r>
       <w:proofErr w:type="spellStart"/>
       <w:r>
@@ -12220,15 +12202,7 @@
       </w:r>
       <w:proofErr w:type="spellEnd"/>
       <w:r>
-        <w:t xml:space="preserve"> til </w:t>
-      </w:r>
-      <w:proofErr w:type="spellStart"/>
-      <w:r>
-        <w:t>TheNext</w:t>
-      </w:r>
-      <w:proofErr w:type="spellEnd"/>
-      <w:r>
-        <w:t xml:space="preserve"> for hver instans af dealen der er blevet indløst hos butikken (€ flows </w:t>
+        <w:t xml:space="preserve"> til TheNext for hver instans af dealen der er blevet indløst hos butikken (€ flows </w:t>
       </w:r>
       <w:proofErr w:type="spellStart"/>
       <w:r>
@@ -12278,15 +12252,7 @@
         <w:ind w:left="540"/>
       </w:pPr>
       <w:r>
-        <w:t xml:space="preserve">I skal designe en </w:t>
-      </w:r>
-      <w:proofErr w:type="spellStart"/>
-      <w:r>
-        <w:t>TheNext</w:t>
-      </w:r>
-      <w:proofErr w:type="spellEnd"/>
-      <w:r>
-        <w:t xml:space="preserve"> Butiks-database (</w:t>
+        <w:t>I skal designe en TheNext Butiks-database (</w:t>
       </w:r>
       <w:proofErr w:type="spellStart"/>
       <w:r>
@@ -15645,7 +15611,19 @@
               <w:cnfStyle w:val="000000100000" w:firstRow="0" w:lastRow="0" w:firstColumn="0" w:lastColumn="0" w:oddVBand="0" w:evenVBand="0" w:oddHBand="1" w:evenHBand="0" w:firstRowFirstColumn="0" w:firstRowLastColumn="0" w:lastRowFirstColumn="0" w:lastRowLastColumn="0"/>
             </w:pPr>
             <w:r>
-              <w:t>Slettefunktion der fjerner en kunde, en firma eller en butik.</w:t>
+              <w:t>Slettefunktion der fjerner en kunde</w:t>
+            </w:r>
+            <w:r>
+              <w:t xml:space="preserve"> eller</w:t>
+            </w:r>
+            <w:r>
+              <w:t xml:space="preserve"> e</w:t>
+            </w:r>
+            <w:r>
+              <w:t>t</w:t>
+            </w:r>
+            <w:r>
+              <w:t xml:space="preserve"> firma.</w:t>
             </w:r>
           </w:p>
         </w:tc>
@@ -19889,15 +19867,7 @@
             </w:r>
             <w:proofErr w:type="spellEnd"/>
             <w:r>
-              <w:t xml:space="preserve"> input </w:t>
-            </w:r>
-            <w:proofErr w:type="spellStart"/>
-            <w:r>
-              <w:t>fields</w:t>
-            </w:r>
-            <w:proofErr w:type="spellEnd"/>
-            <w:r>
-              <w:t xml:space="preserve"> med korrekte patterns og </w:t>
+              <w:t xml:space="preserve"> input fields med korrekte patterns og </w:t>
             </w:r>
             <w:proofErr w:type="spellStart"/>
             <w:r>
@@ -22011,23 +21981,7 @@
           <w:rFonts w:eastAsia="Times New Roman" w:cstheme="minorHAnsi"/>
           <w:lang w:eastAsia="da-DK"/>
         </w:rPr>
-        <w:t xml:space="preserve"> </w:t>
-      </w:r>
-      <w:proofErr w:type="spellStart"/>
-      <w:r>
-        <w:rPr>
-          <w:rFonts w:eastAsia="Times New Roman" w:cstheme="minorHAnsi"/>
-          <w:lang w:eastAsia="da-DK"/>
-        </w:rPr>
-        <w:t>reviews</w:t>
-      </w:r>
-      <w:proofErr w:type="spellEnd"/>
-      <w:r>
-        <w:rPr>
-          <w:rFonts w:eastAsia="Times New Roman" w:cstheme="minorHAnsi"/>
-          <w:lang w:eastAsia="da-DK"/>
-        </w:rPr>
-        <w:t xml:space="preserve"> fra de resterende udviklere, hvilket har affødt løbende feedback og fælles forståelse for processen. Der har desuden også været en rigtig konstruktiv dialog, hvor parterne kom med deres udlæg, fulgt af en rationel diskussion, og ultimativt en fælles enighed om den videre fremgang. Følgevirkningen af dette har været, at alle </w:t>
+        <w:t xml:space="preserve"> reviews fra de resterende udviklere, hvilket har affødt løbende feedback og fælles forståelse for processen. Der har desuden også været en rigtig konstruktiv dialog, hvor parterne kom med deres udlæg, fulgt af en rationel diskussion, og ultimativt en fælles enighed om den videre fremgang. Følgevirkningen af dette har været, at alle </w:t>
       </w:r>
       <w:proofErr w:type="spellStart"/>
       <w:r>
@@ -22482,23 +22436,7 @@
           <w:rFonts w:eastAsia="Times New Roman" w:cstheme="minorHAnsi"/>
           <w:lang w:eastAsia="da-DK"/>
         </w:rPr>
-        <w:t xml:space="preserve"> </w:t>
-      </w:r>
-      <w:proofErr w:type="spellStart"/>
-      <w:r>
-        <w:rPr>
-          <w:rFonts w:eastAsia="Times New Roman" w:cstheme="minorHAnsi"/>
-          <w:lang w:eastAsia="da-DK"/>
-        </w:rPr>
-        <w:t>reviews</w:t>
-      </w:r>
-      <w:proofErr w:type="spellEnd"/>
-      <w:r>
-        <w:rPr>
-          <w:rFonts w:eastAsia="Times New Roman" w:cstheme="minorHAnsi"/>
-          <w:lang w:eastAsia="da-DK"/>
-        </w:rPr>
-        <w:t xml:space="preserve">. Dette har resulteret i nogle frustrationer blandt gruppen, da der har været en mangel på forståelse af logikken bag versionerne. Der er desuden ikke blevet holdt ordentligt hånd i hanke med </w:t>
+        <w:t xml:space="preserve"> reviews. Dette har resulteret i nogle frustrationer blandt gruppen, da der har været en mangel på forståelse af logikken bag versionerne. Der er desuden ikke blevet holdt ordentligt hånd i hanke med </w:t>
       </w:r>
       <w:proofErr w:type="spellStart"/>
       <w:r>
@@ -26770,6 +26708,9 @@
               <w:jc w:val="center"/>
               <w:cnfStyle w:val="000000100000" w:firstRow="0" w:lastRow="0" w:firstColumn="0" w:lastColumn="0" w:oddVBand="0" w:evenVBand="0" w:oddHBand="1" w:evenHBand="0" w:firstRowFirstColumn="0" w:firstRowLastColumn="0" w:lastRowFirstColumn="0" w:lastRowLastColumn="0"/>
             </w:pPr>
+            <w:r>
+              <w:t>50</w:t>
+            </w:r>
           </w:p>
         </w:tc>
       </w:tr>
@@ -26843,6 +26784,11 @@
               <w:jc w:val="center"/>
               <w:cnfStyle w:val="000000000000" w:firstRow="0" w:lastRow="0" w:firstColumn="0" w:lastColumn="0" w:oddVBand="0" w:evenVBand="0" w:oddHBand="0" w:evenHBand="0" w:firstRowFirstColumn="0" w:firstRowLastColumn="0" w:lastRowFirstColumn="0" w:lastRowLastColumn="0"/>
             </w:pPr>
+            <w:r>
+              <w:t>20</w:t>
+            </w:r>
+            <w:bookmarkStart w:id="75" w:name="_GoBack"/>
+            <w:bookmarkEnd w:id="75"/>
           </w:p>
         </w:tc>
       </w:tr>
@@ -27074,8 +27020,6 @@
             <w:r>
               <w:t>65</w:t>
             </w:r>
-            <w:bookmarkStart w:id="75" w:name="_GoBack"/>
-            <w:bookmarkEnd w:id="75"/>
           </w:p>
         </w:tc>
       </w:tr>
@@ -34474,7 +34418,7 @@
 </file>
 
 <file path=customXml/itemProps2.xml><?xml version="1.0" encoding="utf-8"?>
-<ds:datastoreItem xmlns:ds="http://schemas.openxmlformats.org/officeDocument/2006/customXml" ds:itemID="{A727744E-1E70-40FA-8EA5-B2EBB64A562F}">
+<ds:datastoreItem xmlns:ds="http://schemas.openxmlformats.org/officeDocument/2006/customXml" ds:itemID="{BD8045C7-970C-4A74-9050-41D1B3784C6F}">
   <ds:schemaRefs>
     <ds:schemaRef ds:uri="http://schemas.openxmlformats.org/officeDocument/2006/bibliography"/>
   </ds:schemaRefs>

</xml_diff>

<commit_message>
Opdateret lidt i rapport + udkast til final gantt
</commit_message>
<xml_diff>
--- a/Rapport/Rapport v1.3.1.docx
+++ b/Rapport/Rapport v1.3.1.docx
@@ -11,7 +11,6 @@
           <w:docPartUnique/>
         </w:docPartObj>
       </w:sdtPr>
-      <w:sdtEndPr/>
       <w:sdtContent>
         <w:p/>
         <w:p>
@@ -192,7 +191,6 @@
                                       <w:dataBinding w:prefixMappings="xmlns:ns0='http://purl.org/dc/elements/1.1/' xmlns:ns1='http://schemas.openxmlformats.org/package/2006/metadata/core-properties' " w:xpath="/ns1:coreProperties[1]/ns0:title[1]" w:storeItemID="{6C3C8BC8-F283-45AE-878A-BAB7291924A1}"/>
                                       <w:text/>
                                     </w:sdtPr>
-                                    <w:sdtEndPr/>
                                     <w:sdtContent>
                                       <w:r>
                                         <w:rPr>
@@ -381,7 +379,6 @@
                                 <w:dataBinding w:prefixMappings="xmlns:ns0='http://purl.org/dc/elements/1.1/' xmlns:ns1='http://schemas.openxmlformats.org/package/2006/metadata/core-properties' " w:xpath="/ns1:coreProperties[1]/ns0:title[1]" w:storeItemID="{6C3C8BC8-F283-45AE-878A-BAB7291924A1}"/>
                                 <w:text/>
                               </w:sdtPr>
-                              <w:sdtEndPr/>
                               <w:sdtContent>
                                 <w:r>
                                   <w:rPr>
@@ -614,7 +611,6 @@
                                   <w:dataBinding w:prefixMappings="xmlns:ns0='http://purl.org/dc/elements/1.1/' xmlns:ns1='http://schemas.openxmlformats.org/package/2006/metadata/core-properties' " w:xpath="/ns1:coreProperties[1]/ns0:subject[1]" w:storeItemID="{6C3C8BC8-F283-45AE-878A-BAB7291924A1}"/>
                                   <w:text/>
                                 </w:sdtPr>
-                                <w:sdtEndPr/>
                                 <w:sdtContent>
                                   <w:p>
                                     <w:pPr>
@@ -654,7 +650,6 @@
                                   <w:dataBinding w:prefixMappings="xmlns:ns0='http://purl.org/dc/elements/1.1/' xmlns:ns1='http://schemas.openxmlformats.org/package/2006/metadata/core-properties' " w:xpath="/ns1:coreProperties[1]/ns0:creator[1]" w:storeItemID="{6C3C8BC8-F283-45AE-878A-BAB7291924A1}"/>
                                   <w:text/>
                                 </w:sdtPr>
-                                <w:sdtEndPr/>
                                 <w:sdtContent>
                                   <w:p>
                                     <w:pPr>
@@ -720,7 +715,6 @@
                             <w:dataBinding w:prefixMappings="xmlns:ns0='http://purl.org/dc/elements/1.1/' xmlns:ns1='http://schemas.openxmlformats.org/package/2006/metadata/core-properties' " w:xpath="/ns1:coreProperties[1]/ns0:subject[1]" w:storeItemID="{6C3C8BC8-F283-45AE-878A-BAB7291924A1}"/>
                             <w:text/>
                           </w:sdtPr>
-                          <w:sdtEndPr/>
                           <w:sdtContent>
                             <w:p>
                               <w:pPr>
@@ -760,7 +754,6 @@
                             <w:dataBinding w:prefixMappings="xmlns:ns0='http://purl.org/dc/elements/1.1/' xmlns:ns1='http://schemas.openxmlformats.org/package/2006/metadata/core-properties' " w:xpath="/ns1:coreProperties[1]/ns0:creator[1]" w:storeItemID="{6C3C8BC8-F283-45AE-878A-BAB7291924A1}"/>
                             <w:text/>
                           </w:sdtPr>
-                          <w:sdtEndPr/>
                           <w:sdtContent>
                             <w:p>
                               <w:pPr>
@@ -881,7 +874,6 @@
                                     <w:calendar w:val="gregorian"/>
                                   </w:date>
                                 </w:sdtPr>
-                                <w:sdtEndPr/>
                                 <w:sdtContent>
                                   <w:p>
                                     <w:pPr>
@@ -948,7 +940,6 @@
                               <w:calendar w:val="gregorian"/>
                             </w:date>
                           </w:sdtPr>
-                          <w:sdtEndPr/>
                           <w:sdtContent>
                             <w:p>
                               <w:pPr>
@@ -6196,7 +6187,15 @@
       </w:r>
       <w:proofErr w:type="spellEnd"/>
       <w:r>
-        <w:t xml:space="preserve"> og formal reviews vi har haft inden implementering af tasks. Vi vil til slut lave en konklusion på projektet.</w:t>
+        <w:t xml:space="preserve"> og formal </w:t>
+      </w:r>
+      <w:proofErr w:type="spellStart"/>
+      <w:r>
+        <w:t>reviews</w:t>
+      </w:r>
+      <w:proofErr w:type="spellEnd"/>
+      <w:r>
+        <w:t xml:space="preserve"> vi har haft inden implementering af tasks. Vi vil til slut lave en konklusion på projektet.</w:t>
       </w:r>
     </w:p>
     <w:p>
@@ -6220,6 +6219,12 @@
           <w:i/>
         </w:rPr>
         <w:t>Af Matthias</w:t>
+      </w:r>
+      <w:r>
+        <w:rPr>
+          <w:i/>
+        </w:rPr>
+        <w:t xml:space="preserve"> &amp; Christian</w:t>
       </w:r>
     </w:p>
     <w:tbl>
@@ -6569,6 +6574,7 @@
               <w:jc w:val="center"/>
             </w:pPr>
             <w:r>
+              <w:lastRenderedPageBreak/>
               <w:t xml:space="preserve">Product </w:t>
             </w:r>
             <w:proofErr w:type="spellStart"/>
@@ -6591,6 +6597,20 @@
                 <w:szCs w:val="22"/>
               </w:rPr>
             </w:pPr>
+            <w:r>
+              <w:rPr>
+                <w:sz w:val="22"/>
+                <w:szCs w:val="22"/>
+              </w:rPr>
+              <w:t xml:space="preserve">En ansvarlig person, der sørger for </w:t>
+            </w:r>
+            <w:r>
+              <w:rPr>
+                <w:sz w:val="22"/>
+                <w:szCs w:val="22"/>
+              </w:rPr>
+              <w:t>at opgaver bliver prioriteret (sammen med kunden) korrekt, for at skabe mest værdi for kunden.</w:t>
+            </w:r>
           </w:p>
         </w:tc>
       </w:tr>
@@ -6605,7 +6625,6 @@
               <w:jc w:val="center"/>
             </w:pPr>
             <w:r>
-              <w:lastRenderedPageBreak/>
               <w:t>Stakeholder</w:t>
             </w:r>
           </w:p>
@@ -6623,6 +6642,22 @@
                 <w:szCs w:val="22"/>
               </w:rPr>
             </w:pPr>
+            <w:r>
+              <w:rPr>
+                <w:sz w:val="22"/>
+                <w:szCs w:val="22"/>
+              </w:rPr>
+              <w:t>En interessegruppe</w:t>
+            </w:r>
+            <w:r>
+              <w:rPr>
+                <w:sz w:val="22"/>
+                <w:szCs w:val="22"/>
+              </w:rPr>
+              <w:t xml:space="preserve"> der har med produktet at gøre. (kunde, ansat, samarbejdspartner og lign.)</w:t>
+            </w:r>
+            <w:bookmarkStart w:id="6" w:name="_GoBack"/>
+            <w:bookmarkEnd w:id="6"/>
           </w:p>
         </w:tc>
       </w:tr>
@@ -6657,6 +6692,13 @@
                 <w:szCs w:val="22"/>
               </w:rPr>
             </w:pPr>
+            <w:r>
+              <w:rPr>
+                <w:sz w:val="22"/>
+                <w:szCs w:val="22"/>
+              </w:rPr>
+              <w:t>En ikke-autoritær leder, der assisterer det resterende team med at følge processen.</w:t>
+            </w:r>
           </w:p>
         </w:tc>
       </w:tr>
@@ -6949,6 +6991,95 @@
           </w:p>
         </w:tc>
       </w:tr>
+      <w:tr>
+        <w:tc>
+          <w:tcPr>
+            <w:cnfStyle w:val="001000000000" w:firstRow="0" w:lastRow="0" w:firstColumn="1" w:lastColumn="0" w:oddVBand="0" w:evenVBand="0" w:oddHBand="0" w:evenHBand="0" w:firstRowFirstColumn="0" w:firstRowLastColumn="0" w:lastRowFirstColumn="0" w:lastRowLastColumn="0"/>
+            <w:tcW w:w="4508" w:type="dxa"/>
+          </w:tcPr>
+          <w:p>
+            <w:pPr>
+              <w:jc w:val="center"/>
+            </w:pPr>
+            <w:r>
+              <w:t xml:space="preserve">Product </w:t>
+            </w:r>
+            <w:proofErr w:type="spellStart"/>
+            <w:r>
+              <w:t>backlog</w:t>
+            </w:r>
+            <w:proofErr w:type="spellEnd"/>
+          </w:p>
+        </w:tc>
+        <w:tc>
+          <w:tcPr>
+            <w:tcW w:w="4509" w:type="dxa"/>
+          </w:tcPr>
+          <w:p>
+            <w:pPr>
+              <w:spacing w:before="120"/>
+              <w:cnfStyle w:val="000000000000" w:firstRow="0" w:lastRow="0" w:firstColumn="0" w:lastColumn="0" w:oddVBand="0" w:evenVBand="0" w:oddHBand="0" w:evenHBand="0" w:firstRowFirstColumn="0" w:firstRowLastColumn="0" w:lastRowFirstColumn="0" w:lastRowLastColumn="0"/>
+              <w:rPr>
+                <w:sz w:val="22"/>
+                <w:szCs w:val="22"/>
+              </w:rPr>
+            </w:pPr>
+            <w:r>
+              <w:rPr>
+                <w:sz w:val="22"/>
+                <w:szCs w:val="22"/>
+              </w:rPr>
+              <w:t>En sorteret liste af elementer (tasks), der er i den rækkefølge teamet forventer disse bliver udført i.</w:t>
+            </w:r>
+          </w:p>
+        </w:tc>
+      </w:tr>
+      <w:tr>
+        <w:trPr>
+          <w:cnfStyle w:val="000000100000" w:firstRow="0" w:lastRow="0" w:firstColumn="0" w:lastColumn="0" w:oddVBand="0" w:evenVBand="0" w:oddHBand="1" w:evenHBand="0" w:firstRowFirstColumn="0" w:firstRowLastColumn="0" w:lastRowFirstColumn="0" w:lastRowLastColumn="0"/>
+        </w:trPr>
+        <w:tc>
+          <w:tcPr>
+            <w:cnfStyle w:val="001000000000" w:firstRow="0" w:lastRow="0" w:firstColumn="1" w:lastColumn="0" w:oddVBand="0" w:evenVBand="0" w:oddHBand="0" w:evenHBand="0" w:firstRowFirstColumn="0" w:firstRowLastColumn="0" w:lastRowFirstColumn="0" w:lastRowLastColumn="0"/>
+            <w:tcW w:w="4508" w:type="dxa"/>
+          </w:tcPr>
+          <w:p>
+            <w:pPr>
+              <w:jc w:val="center"/>
+            </w:pPr>
+            <w:r>
+              <w:t xml:space="preserve">Sprint </w:t>
+            </w:r>
+            <w:proofErr w:type="spellStart"/>
+            <w:r>
+              <w:t>planning</w:t>
+            </w:r>
+            <w:proofErr w:type="spellEnd"/>
+          </w:p>
+        </w:tc>
+        <w:tc>
+          <w:tcPr>
+            <w:tcW w:w="4509" w:type="dxa"/>
+          </w:tcPr>
+          <w:p>
+            <w:pPr>
+              <w:spacing w:before="120"/>
+              <w:cnfStyle w:val="000000100000" w:firstRow="0" w:lastRow="0" w:firstColumn="0" w:lastColumn="0" w:oddVBand="0" w:evenVBand="0" w:oddHBand="1" w:evenHBand="0" w:firstRowFirstColumn="0" w:firstRowLastColumn="0" w:lastRowFirstColumn="0" w:lastRowLastColumn="0"/>
+              <w:rPr>
+                <w:sz w:val="22"/>
+                <w:szCs w:val="22"/>
+              </w:rPr>
+            </w:pPr>
+            <w:r>
+              <w:rPr>
+                <w:sz w:val="22"/>
+                <w:szCs w:val="22"/>
+              </w:rPr>
+              <w:t>Et møde med alle teamets medlemmer, hvori der bliver skabt en forståelse, og der bliver valgt hvilket arbejde der skal laves i det sprint der skal startes.</w:t>
+            </w:r>
+          </w:p>
+        </w:tc>
+      </w:tr>
     </w:tbl>
     <w:p/>
     <w:p/>
@@ -6956,25 +7087,25 @@
       <w:pPr>
         <w:pStyle w:val="Overskrift1"/>
       </w:pPr>
-      <w:bookmarkStart w:id="6" w:name="_Toc532387150"/>
+      <w:bookmarkStart w:id="7" w:name="_Toc532387150"/>
       <w:r>
         <w:t>Opsætning</w:t>
       </w:r>
-      <w:bookmarkEnd w:id="6"/>
+      <w:bookmarkEnd w:id="7"/>
     </w:p>
     <w:p/>
     <w:p>
       <w:pPr>
         <w:pStyle w:val="Overskrift2"/>
       </w:pPr>
-      <w:bookmarkStart w:id="7" w:name="_Toc532387151"/>
+      <w:bookmarkStart w:id="8" w:name="_Toc532387151"/>
       <w:r>
         <w:t>Rollefordeling</w:t>
       </w:r>
       <w:r>
         <w:t xml:space="preserve"> og ansvarsområder*</w:t>
       </w:r>
-      <w:bookmarkEnd w:id="7"/>
+      <w:bookmarkEnd w:id="8"/>
     </w:p>
     <w:p>
       <w:pPr>
@@ -7026,16 +7157,17 @@
       <w:pPr>
         <w:pStyle w:val="Overskrift2"/>
       </w:pPr>
-      <w:bookmarkStart w:id="8" w:name="_Toc532387152"/>
+      <w:bookmarkStart w:id="9" w:name="_Toc532387152"/>
       <w:r>
         <w:t>Arbejdsmiljø</w:t>
       </w:r>
-      <w:bookmarkEnd w:id="8"/>
+      <w:bookmarkEnd w:id="9"/>
     </w:p>
     <w:p/>
     <w:p>
-      <w:commentRangeStart w:id="9"/>
-      <w:r>
+      <w:commentRangeStart w:id="10"/>
+      <w:r>
+        <w:lastRenderedPageBreak/>
         <w:t>Mangel på fast lokale, arbejdsro, forstyrrelser.</w:t>
       </w:r>
       <w:r>
@@ -7080,32 +7212,21 @@
       <w:r>
         <w:t xml:space="preserve"> xml.</w:t>
       </w:r>
-      <w:commentRangeEnd w:id="9"/>
+      <w:commentRangeEnd w:id="10"/>
       <w:r>
         <w:rPr>
           <w:rStyle w:val="Kommentarhenvisning"/>
         </w:rPr>
-        <w:commentReference w:id="9"/>
+        <w:commentReference w:id="10"/>
       </w:r>
     </w:p>
     <w:p>
       <w:pPr>
         <w:pStyle w:val="Overskrift3"/>
       </w:pPr>
-      <w:bookmarkStart w:id="10" w:name="_Toc532387153"/>
+      <w:bookmarkStart w:id="11" w:name="_Toc532387153"/>
       <w:r>
         <w:t>Coding standards</w:t>
-      </w:r>
-      <w:bookmarkEnd w:id="10"/>
-    </w:p>
-    <w:p/>
-    <w:p>
-      <w:pPr>
-        <w:pStyle w:val="Overskrift3"/>
-      </w:pPr>
-      <w:bookmarkStart w:id="11" w:name="_Toc532387154"/>
-      <w:r>
-        <w:t>Design standards</w:t>
       </w:r>
       <w:bookmarkEnd w:id="11"/>
     </w:p>
@@ -7114,82 +7235,93 @@
       <w:pPr>
         <w:pStyle w:val="Overskrift3"/>
       </w:pPr>
-      <w:bookmarkStart w:id="12" w:name="_Toc532387155"/>
-      <w:r>
-        <w:t>Patterns</w:t>
+      <w:bookmarkStart w:id="12" w:name="_Toc532387154"/>
+      <w:r>
+        <w:t>Design standards</w:t>
       </w:r>
       <w:bookmarkEnd w:id="12"/>
     </w:p>
     <w:p/>
     <w:p>
       <w:pPr>
-        <w:pStyle w:val="Overskrift2"/>
-      </w:pPr>
-      <w:bookmarkStart w:id="13" w:name="_Toc532387156"/>
-      <w:r>
-        <w:t>Udviklingsmodel</w:t>
+        <w:pStyle w:val="Overskrift3"/>
+      </w:pPr>
+      <w:bookmarkStart w:id="13" w:name="_Toc532387155"/>
+      <w:r>
+        <w:t>Patterns</w:t>
       </w:r>
       <w:bookmarkEnd w:id="13"/>
     </w:p>
     <w:p/>
     <w:p>
       <w:pPr>
-        <w:pStyle w:val="Overskrift3"/>
-      </w:pPr>
-      <w:bookmarkStart w:id="14" w:name="_Toc532387157"/>
-      <w:r>
-        <w:t>Argumentation/Methology comparison</w:t>
+        <w:pStyle w:val="Overskrift2"/>
+      </w:pPr>
+      <w:bookmarkStart w:id="14" w:name="_Toc532387156"/>
+      <w:r>
+        <w:t>Udviklingsmodel</w:t>
       </w:r>
       <w:bookmarkEnd w:id="14"/>
     </w:p>
     <w:p/>
     <w:p>
-      <w:r>
-        <w:t xml:space="preserve">SCRUM er </w:t>
-      </w:r>
-      <w:proofErr w:type="gramStart"/>
-      <w:r>
-        <w:t>task driven</w:t>
-      </w:r>
-      <w:proofErr w:type="gramEnd"/>
-      <w:r>
-        <w:t xml:space="preserve">, ikke test. Vi implementerer dog </w:t>
-      </w:r>
-      <w:proofErr w:type="spellStart"/>
-      <w:r>
-        <w:t>acceptance</w:t>
-      </w:r>
-      <w:proofErr w:type="spellEnd"/>
-      <w:r>
-        <w:t xml:space="preserve"> tests i vores proces, de kommer dog først til anvendelse under test-fasen.</w:t>
-      </w:r>
-    </w:p>
-    <w:p>
-      <w:r>
-        <w:t>Vi bruger vision og mission fra UP?</w:t>
-      </w:r>
-    </w:p>
-    <w:p/>
-    <w:p>
       <w:pPr>
         <w:pStyle w:val="Overskrift3"/>
       </w:pPr>
-      <w:bookmarkStart w:id="15" w:name="_Toc532387158"/>
-      <w:r>
-        <w:t>Retningslinjer for udviklingsmodellen</w:t>
+      <w:bookmarkStart w:id="15" w:name="_Toc532387157"/>
+      <w:r>
+        <w:t>Argumentation/Methology comparison</w:t>
       </w:r>
       <w:bookmarkEnd w:id="15"/>
     </w:p>
     <w:p/>
     <w:p>
+      <w:r>
+        <w:t xml:space="preserve">SCRUM er </w:t>
+      </w:r>
+      <w:proofErr w:type="gramStart"/>
+      <w:r>
+        <w:t>task driven</w:t>
+      </w:r>
+      <w:proofErr w:type="gramEnd"/>
+      <w:r>
+        <w:t xml:space="preserve">, ikke test. Vi implementerer dog </w:t>
+      </w:r>
+      <w:proofErr w:type="spellStart"/>
+      <w:r>
+        <w:t>acceptance</w:t>
+      </w:r>
+      <w:proofErr w:type="spellEnd"/>
+      <w:r>
+        <w:t xml:space="preserve"> tests i vores proces, de kommer dog først til anvendelse under test-fasen.</w:t>
+      </w:r>
+    </w:p>
+    <w:p>
+      <w:r>
+        <w:t>Vi bruger vision og mission fra UP?</w:t>
+      </w:r>
+    </w:p>
+    <w:p/>
+    <w:p>
+      <w:pPr>
+        <w:pStyle w:val="Overskrift3"/>
+      </w:pPr>
+      <w:bookmarkStart w:id="16" w:name="_Toc532387158"/>
+      <w:r>
+        <w:t>Retningslinjer for udviklingsmodellen</w:t>
+      </w:r>
+      <w:bookmarkEnd w:id="16"/>
+    </w:p>
+    <w:p/>
+    <w:p>
       <w:pPr>
         <w:pStyle w:val="Overskrift1"/>
       </w:pPr>
-      <w:bookmarkStart w:id="16" w:name="_Toc532387159"/>
+      <w:bookmarkStart w:id="17" w:name="_Toc532387159"/>
       <w:r>
         <w:t>Analyse</w:t>
       </w:r>
-      <w:bookmarkEnd w:id="16"/>
+      <w:bookmarkEnd w:id="17"/>
     </w:p>
     <w:p>
       <w:pPr>
@@ -7208,11 +7340,11 @@
       <w:pPr>
         <w:pStyle w:val="Overskrift2"/>
       </w:pPr>
-      <w:bookmarkStart w:id="17" w:name="_Toc532387160"/>
+      <w:bookmarkStart w:id="18" w:name="_Toc532387160"/>
       <w:r>
         <w:t>Kunden</w:t>
       </w:r>
-      <w:bookmarkEnd w:id="17"/>
+      <w:bookmarkEnd w:id="18"/>
     </w:p>
     <w:p>
       <w:pPr>
@@ -7220,7 +7352,7 @@
           <w:i/>
         </w:rPr>
       </w:pPr>
-      <w:bookmarkStart w:id="18" w:name="_Toc532387161"/>
+      <w:bookmarkStart w:id="19" w:name="_Toc532387161"/>
       <w:r>
         <w:rPr>
           <w:i/>
@@ -7302,15 +7434,33 @@
           <w:sz w:val="22"/>
           <w:szCs w:val="22"/>
         </w:rPr>
-        <w:t xml:space="preserve">TheNext fokuserer på at forbedre kundeoplevelserne og at skabe værdi for slutkunden ved at benytte sig af de nye teknologiske muligheder og partner op med tredjeparter som kan hjælpe med at skabe den her værdi. </w:t>
-      </w:r>
+        <w:t xml:space="preserve">TheNext fokuserer på at forbedre kundeoplevelserne og at skabe værdi for slutkunden ved at benytte sig af de nye teknologiske muligheder og partner op med tredjeparter som kan hjælpe med </w:t>
+      </w:r>
+      <w:r>
+        <w:rPr>
+          <w:sz w:val="22"/>
+          <w:szCs w:val="22"/>
+        </w:rPr>
+        <w:lastRenderedPageBreak/>
+        <w:t xml:space="preserve">at skabe den her værdi. </w:t>
+      </w:r>
+      <w:proofErr w:type="spellStart"/>
       <w:r>
         <w:rPr>
           <w:sz w:val="22"/>
           <w:szCs w:val="22"/>
           <w:lang w:val="en-GB"/>
         </w:rPr>
-        <w:t xml:space="preserve">TheNext </w:t>
+        <w:t>TheNext</w:t>
+      </w:r>
+      <w:proofErr w:type="spellEnd"/>
+      <w:r>
+        <w:rPr>
+          <w:sz w:val="22"/>
+          <w:szCs w:val="22"/>
+          <w:lang w:val="en-GB"/>
+        </w:rPr>
+        <w:t xml:space="preserve"> </w:t>
       </w:r>
       <w:proofErr w:type="spellStart"/>
       <w:r>
@@ -7478,16 +7628,16 @@
           <w:sz w:val="22"/>
           <w:szCs w:val="22"/>
         </w:rPr>
-        <w:t xml:space="preserve"> og ved hvordan udviklingsprocessen foregår. Dette betyder at vores forklarelse og termer er mere avancerede end hvad vi normalt ville bruge, når vi snakker med kunden. Dette har også gjort at startfasen har været nemmere end normalt da vores kunde ved præcis hvad han vil </w:t>
-      </w:r>
-      <w:r>
+        <w:t xml:space="preserve"> og ved hvordan udviklingsprocessen foregår. Dette betyder at vores forklarelse og termer er mere avancerede end hvad vi normalt ville bruge, når vi snakker med kunden. Dette har også gjort at startfasen har været nemmere end normalt da vores kunde ved præcis hvad han vil have fra starten af og i forvejen ved hvad der er muligt og umuligt, samt forstår sig inden for design af en applikation.</w:t>
+      </w:r>
+    </w:p>
+    <w:p>
+      <w:pPr>
         <w:rPr>
           <w:sz w:val="22"/>
           <w:szCs w:val="22"/>
         </w:rPr>
-        <w:lastRenderedPageBreak/>
-        <w:t>have fra starten af og i forvejen ved hvad der er muligt og umuligt, samt forstår sig inden for design af en applikation.</w:t>
-      </w:r>
+      </w:pPr>
     </w:p>
     <w:p>
       <w:pPr>
@@ -7499,21 +7649,13 @@
     </w:p>
     <w:p>
       <w:pPr>
-        <w:rPr>
-          <w:sz w:val="22"/>
-          <w:szCs w:val="22"/>
-        </w:rPr>
-      </w:pPr>
-    </w:p>
-    <w:p>
-      <w:pPr>
         <w:pStyle w:val="Overskrift2"/>
       </w:pPr>
       <w:r>
         <w:t>Risikoanalyse &amp; risikoplan</w:t>
       </w:r>
-      <w:bookmarkStart w:id="19" w:name="_Toc515011182"/>
-      <w:bookmarkEnd w:id="18"/>
+      <w:bookmarkStart w:id="20" w:name="_Toc515011182"/>
+      <w:bookmarkEnd w:id="19"/>
     </w:p>
     <w:p>
       <w:pPr>
@@ -7566,7 +7708,7 @@
           <w:szCs w:val="22"/>
         </w:rPr>
       </w:pPr>
-      <w:bookmarkStart w:id="20" w:name="_Toc532387162"/>
+      <w:bookmarkStart w:id="21" w:name="_Toc532387162"/>
       <w:r>
         <w:rPr>
           <w:sz w:val="22"/>
@@ -7574,8 +7716,8 @@
         </w:rPr>
         <w:t>Identifikation</w:t>
       </w:r>
-      <w:bookmarkEnd w:id="19"/>
       <w:bookmarkEnd w:id="20"/>
+      <w:bookmarkEnd w:id="21"/>
     </w:p>
     <w:p>
       <w:pPr>
@@ -7957,6 +8099,7 @@
                 <w:sz w:val="22"/>
                 <w:szCs w:val="22"/>
               </w:rPr>
+              <w:lastRenderedPageBreak/>
               <w:t>Ressourcerisiko</w:t>
             </w:r>
           </w:p>
@@ -8272,7 +8415,6 @@
                 <w:sz w:val="22"/>
                 <w:szCs w:val="22"/>
               </w:rPr>
-              <w:lastRenderedPageBreak/>
               <w:t>Produktrisiko</w:t>
             </w:r>
           </w:p>
@@ -8351,8 +8493,8 @@
           <w:szCs w:val="22"/>
         </w:rPr>
       </w:pPr>
-      <w:bookmarkStart w:id="21" w:name="_Toc515011183"/>
-      <w:bookmarkStart w:id="22" w:name="_Toc532387163"/>
+      <w:bookmarkStart w:id="22" w:name="_Toc515011183"/>
+      <w:bookmarkStart w:id="23" w:name="_Toc532387163"/>
       <w:r>
         <w:rPr>
           <w:sz w:val="22"/>
@@ -8360,8 +8502,8 @@
         </w:rPr>
         <w:t>Risikoanalyse</w:t>
       </w:r>
-      <w:bookmarkEnd w:id="21"/>
       <w:bookmarkEnd w:id="22"/>
+      <w:bookmarkEnd w:id="23"/>
     </w:p>
     <w:p>
       <w:pPr>
@@ -9393,6 +9535,7 @@
                 <w:sz w:val="22"/>
                 <w:szCs w:val="22"/>
               </w:rPr>
+              <w:lastRenderedPageBreak/>
               <w:t>Tab af data (overskrivning</w:t>
             </w:r>
             <w:r>
@@ -10033,7 +10176,6 @@
                 <w:sz w:val="22"/>
                 <w:szCs w:val="22"/>
               </w:rPr>
-              <w:lastRenderedPageBreak/>
               <w:t>Mindre afvigelser</w:t>
             </w:r>
             <w:r>
@@ -10421,8 +10563,8 @@
           <w:szCs w:val="22"/>
         </w:rPr>
       </w:pPr>
-      <w:bookmarkStart w:id="23" w:name="_Toc515011184"/>
-      <w:bookmarkStart w:id="24" w:name="_Toc532387164"/>
+      <w:bookmarkStart w:id="24" w:name="_Toc515011184"/>
+      <w:bookmarkStart w:id="25" w:name="_Toc532387164"/>
       <w:r>
         <w:rPr>
           <w:sz w:val="22"/>
@@ -10430,8 +10572,8 @@
         </w:rPr>
         <w:t>Risikoplan</w:t>
       </w:r>
-      <w:bookmarkEnd w:id="23"/>
       <w:bookmarkEnd w:id="24"/>
+      <w:bookmarkEnd w:id="25"/>
     </w:p>
     <w:p>
       <w:pPr>
@@ -10742,7 +10884,15 @@
                 <w:sz w:val="22"/>
                 <w:szCs w:val="22"/>
               </w:rPr>
-              <w:t>Hvis der er opstået en misforståelse mellem kunden og os, vurderes det om funktionen skal implementeres eller forkastes.</w:t>
+              <w:t xml:space="preserve">Hvis der er opstået en misforståelse mellem kunden og os, vurderes det om funktionen skal </w:t>
+            </w:r>
+            <w:r>
+              <w:rPr>
+                <w:sz w:val="22"/>
+                <w:szCs w:val="22"/>
+              </w:rPr>
+              <w:lastRenderedPageBreak/>
+              <w:t>implementeres eller forkastes.</w:t>
             </w:r>
           </w:p>
         </w:tc>
@@ -10765,6 +10915,7 @@
                 <w:sz w:val="22"/>
                 <w:szCs w:val="22"/>
               </w:rPr>
+              <w:lastRenderedPageBreak/>
               <w:t xml:space="preserve">Project </w:t>
             </w:r>
             <w:proofErr w:type="spellStart"/>
@@ -10891,15 +11042,7 @@
                 <w:sz w:val="22"/>
                 <w:szCs w:val="22"/>
               </w:rPr>
-              <w:t xml:space="preserve">laver de nødvendige tiltag for at </w:t>
-            </w:r>
-            <w:r>
-              <w:rPr>
-                <w:sz w:val="22"/>
-                <w:szCs w:val="22"/>
-              </w:rPr>
-              <w:lastRenderedPageBreak/>
-              <w:t>projektet kan færdiggøres.</w:t>
+              <w:t>laver de nødvendige tiltag for at projektet kan færdiggøres.</w:t>
             </w:r>
           </w:p>
         </w:tc>
@@ -10922,7 +11065,6 @@
                 <w:sz w:val="22"/>
                 <w:szCs w:val="22"/>
               </w:rPr>
-              <w:lastRenderedPageBreak/>
               <w:t>Den resterende gruppe</w:t>
             </w:r>
           </w:p>
@@ -11474,7 +11616,15 @@
                 <w:sz w:val="22"/>
                 <w:szCs w:val="22"/>
               </w:rPr>
-              <w:t xml:space="preserve"> Sammenligne med tidligere projekter samt benytte sig af tidligere erfaringer.</w:t>
+              <w:t xml:space="preserve"> Sammenligne med tidligere projekter </w:t>
+            </w:r>
+            <w:r>
+              <w:rPr>
+                <w:sz w:val="22"/>
+                <w:szCs w:val="22"/>
+              </w:rPr>
+              <w:lastRenderedPageBreak/>
+              <w:t>samt benytte sig af tidligere erfaringer.</w:t>
             </w:r>
           </w:p>
         </w:tc>
@@ -11496,6 +11646,7 @@
                 <w:sz w:val="22"/>
                 <w:szCs w:val="22"/>
               </w:rPr>
+              <w:lastRenderedPageBreak/>
               <w:t>Hele gruppen</w:t>
             </w:r>
           </w:p>
@@ -11533,7 +11684,15 @@
                 <w:sz w:val="22"/>
                 <w:szCs w:val="22"/>
               </w:rPr>
-              <w:t xml:space="preserve"> af tasks og eventuelt justere projekteringen af projektet. Indlede en dialog med stakeholder under sprint review, om </w:t>
+              <w:t xml:space="preserve"> af tasks og eventuelt justere projekteringen af projektet. Indlede en dialog med </w:t>
+            </w:r>
+            <w:r>
+              <w:rPr>
+                <w:sz w:val="22"/>
+                <w:szCs w:val="22"/>
+              </w:rPr>
+              <w:lastRenderedPageBreak/>
+              <w:t xml:space="preserve">stakeholder under sprint review, om </w:t>
             </w:r>
             <w:r>
               <w:rPr>
@@ -11569,6 +11728,7 @@
                 <w:sz w:val="22"/>
                 <w:szCs w:val="22"/>
               </w:rPr>
+              <w:lastRenderedPageBreak/>
               <w:t xml:space="preserve">Hele gruppen og product </w:t>
             </w:r>
             <w:proofErr w:type="spellStart"/>
@@ -11645,15 +11805,7 @@
                 <w:sz w:val="22"/>
                 <w:szCs w:val="22"/>
               </w:rPr>
-              <w:t xml:space="preserve">Koordinere indbyrdes hvordan vi skal </w:t>
-            </w:r>
-            <w:r>
-              <w:rPr>
-                <w:sz w:val="22"/>
-                <w:szCs w:val="22"/>
-              </w:rPr>
-              <w:lastRenderedPageBreak/>
-              <w:t>imødekomme disse sideløbende opgaver.</w:t>
+              <w:t>Koordinere indbyrdes hvordan vi skal imødekomme disse sideløbende opgaver.</w:t>
             </w:r>
           </w:p>
         </w:tc>
@@ -11675,7 +11827,6 @@
                 <w:sz w:val="22"/>
                 <w:szCs w:val="22"/>
               </w:rPr>
-              <w:lastRenderedPageBreak/>
               <w:t>Hele gruppen</w:t>
             </w:r>
           </w:p>
@@ -11697,15 +11848,7 @@
                 <w:sz w:val="22"/>
                 <w:szCs w:val="22"/>
               </w:rPr>
-              <w:t xml:space="preserve">Hvis arbejdsopgaverne opstår midt i en sprint, kan vi forhøre os om udsættelse på opgaven, så det </w:t>
-            </w:r>
-            <w:r>
-              <w:rPr>
-                <w:sz w:val="22"/>
-                <w:szCs w:val="22"/>
-              </w:rPr>
-              <w:lastRenderedPageBreak/>
-              <w:t xml:space="preserve">ikke påvirker vores planlagte sprint. </w:t>
+              <w:t xml:space="preserve">Hvis arbejdsopgaverne opstår midt i en sprint, kan vi forhøre os om udsættelse på opgaven, så det ikke påvirker vores planlagte sprint. </w:t>
             </w:r>
           </w:p>
         </w:tc>
@@ -11727,7 +11870,6 @@
                 <w:sz w:val="22"/>
                 <w:szCs w:val="22"/>
               </w:rPr>
-              <w:lastRenderedPageBreak/>
               <w:t>Hele gruppen</w:t>
             </w:r>
           </w:p>
@@ -12073,11 +12215,11 @@
       <w:pPr>
         <w:pStyle w:val="Overskrift2"/>
       </w:pPr>
-      <w:bookmarkStart w:id="25" w:name="_Toc532387165"/>
+      <w:bookmarkStart w:id="26" w:name="_Toc532387165"/>
       <w:r>
         <w:t>Kravspecifikation</w:t>
       </w:r>
-      <w:bookmarkEnd w:id="25"/>
+      <w:bookmarkEnd w:id="26"/>
     </w:p>
     <w:p>
       <w:pPr>
@@ -12125,6 +12267,7 @@
         <w:textAlignment w:val="center"/>
       </w:pPr>
       <w:r>
+        <w:lastRenderedPageBreak/>
         <w:t>Butik logger på TheNext platformen</w:t>
       </w:r>
     </w:p>
@@ -12202,7 +12345,15 @@
       </w:r>
       <w:proofErr w:type="spellEnd"/>
       <w:r>
-        <w:t xml:space="preserve"> til TheNext for hver instans af dealen der er blevet indløst hos butikken (€ flows </w:t>
+        <w:t xml:space="preserve"> til </w:t>
+      </w:r>
+      <w:proofErr w:type="spellStart"/>
+      <w:r>
+        <w:t>TheNext</w:t>
+      </w:r>
+      <w:proofErr w:type="spellEnd"/>
+      <w:r>
+        <w:t xml:space="preserve"> for hver instans af dealen der er blevet indløst hos butikken (€ flows </w:t>
       </w:r>
       <w:proofErr w:type="spellStart"/>
       <w:r>
@@ -12252,7 +12403,15 @@
         <w:ind w:left="540"/>
       </w:pPr>
       <w:r>
-        <w:t>I skal designe en TheNext Butiks-database (</w:t>
+        <w:t xml:space="preserve">I skal designe en </w:t>
+      </w:r>
+      <w:proofErr w:type="spellStart"/>
+      <w:r>
+        <w:t>TheNext</w:t>
+      </w:r>
+      <w:proofErr w:type="spellEnd"/>
+      <w:r>
+        <w:t xml:space="preserve"> Butiks-database (</w:t>
       </w:r>
       <w:proofErr w:type="spellStart"/>
       <w:r>
@@ -12352,7 +12511,6 @@
         <w:textAlignment w:val="center"/>
       </w:pPr>
       <w:r>
-        <w:lastRenderedPageBreak/>
         <w:t>… og sikkert meget mere som i kan opfinde</w:t>
       </w:r>
       <w:r>
@@ -12798,11 +12956,11 @@
       <w:pPr>
         <w:pStyle w:val="Overskrift3"/>
       </w:pPr>
-      <w:bookmarkStart w:id="26" w:name="_Toc532387166"/>
+      <w:bookmarkStart w:id="27" w:name="_Toc532387166"/>
       <w:r>
         <w:t>Paper prototype</w:t>
       </w:r>
-      <w:bookmarkEnd w:id="26"/>
+      <w:bookmarkEnd w:id="27"/>
     </w:p>
     <w:p>
       <w:r>
@@ -12854,7 +13012,6 @@
         <w:rPr>
           <w:noProof/>
         </w:rPr>
-        <w:lastRenderedPageBreak/>
         <w:drawing>
           <wp:anchor distT="0" distB="0" distL="114300" distR="114300" simplePos="0" relativeHeight="251666432" behindDoc="1" locked="0" layoutInCell="1" allowOverlap="1" wp14:anchorId="0536EDAA" wp14:editId="27483800">
             <wp:simplePos x="0" y="0"/>
@@ -12952,7 +13109,7 @@
       <w:pPr>
         <w:pStyle w:val="Overskrift3"/>
       </w:pPr>
-      <w:bookmarkStart w:id="27" w:name="_Toc532387167"/>
+      <w:bookmarkStart w:id="28" w:name="_Toc532387167"/>
       <w:r>
         <w:lastRenderedPageBreak/>
         <w:t>User storie</w:t>
@@ -12960,7 +13117,7 @@
       <w:r>
         <w:t>s</w:t>
       </w:r>
-      <w:bookmarkEnd w:id="27"/>
+      <w:bookmarkEnd w:id="28"/>
     </w:p>
     <w:p>
       <w:pPr>
@@ -13343,12 +13500,12 @@
       <w:pPr>
         <w:pStyle w:val="Overskrift2"/>
       </w:pPr>
-      <w:bookmarkStart w:id="28" w:name="_Toc532387168"/>
+      <w:bookmarkStart w:id="29" w:name="_Toc532387168"/>
       <w:r>
         <w:lastRenderedPageBreak/>
         <w:t>Tasks</w:t>
       </w:r>
-      <w:bookmarkEnd w:id="28"/>
+      <w:bookmarkEnd w:id="29"/>
     </w:p>
     <w:p>
       <w:pPr>
@@ -13456,11 +13613,11 @@
       <w:pPr>
         <w:pStyle w:val="Overskrift3"/>
       </w:pPr>
-      <w:bookmarkStart w:id="29" w:name="_Toc532387169"/>
+      <w:bookmarkStart w:id="30" w:name="_Toc532387169"/>
       <w:r>
         <w:t>US01</w:t>
       </w:r>
-      <w:bookmarkEnd w:id="29"/>
+      <w:bookmarkEnd w:id="30"/>
     </w:p>
     <w:tbl>
       <w:tblPr>
@@ -14139,11 +14296,11 @@
       <w:pPr>
         <w:pStyle w:val="Overskrift3"/>
       </w:pPr>
-      <w:bookmarkStart w:id="30" w:name="_Toc532387170"/>
+      <w:bookmarkStart w:id="31" w:name="_Toc532387170"/>
       <w:r>
         <w:t>US02</w:t>
       </w:r>
-      <w:bookmarkEnd w:id="30"/>
+      <w:bookmarkEnd w:id="31"/>
     </w:p>
     <w:tbl>
       <w:tblPr>
@@ -14649,11 +14806,11 @@
       <w:pPr>
         <w:pStyle w:val="Overskrift3"/>
       </w:pPr>
-      <w:bookmarkStart w:id="31" w:name="_Toc532387171"/>
+      <w:bookmarkStart w:id="32" w:name="_Toc532387171"/>
       <w:r>
         <w:t>US03</w:t>
       </w:r>
-      <w:bookmarkEnd w:id="31"/>
+      <w:bookmarkEnd w:id="32"/>
     </w:p>
     <w:tbl>
       <w:tblPr>
@@ -15177,11 +15334,11 @@
       <w:pPr>
         <w:pStyle w:val="Overskrift3"/>
       </w:pPr>
-      <w:bookmarkStart w:id="32" w:name="_Toc532387172"/>
+      <w:bookmarkStart w:id="33" w:name="_Toc532387172"/>
       <w:r>
         <w:t>Us04</w:t>
       </w:r>
-      <w:bookmarkEnd w:id="32"/>
+      <w:bookmarkEnd w:id="33"/>
     </w:p>
     <w:tbl>
       <w:tblPr>
@@ -15838,11 +15995,11 @@
       <w:pPr>
         <w:pStyle w:val="Overskrift3"/>
       </w:pPr>
-      <w:bookmarkStart w:id="33" w:name="_Toc532387173"/>
+      <w:bookmarkStart w:id="34" w:name="_Toc532387173"/>
       <w:r>
         <w:t>Us05</w:t>
       </w:r>
-      <w:bookmarkEnd w:id="33"/>
+      <w:bookmarkEnd w:id="34"/>
     </w:p>
     <w:tbl>
       <w:tblPr>
@@ -16534,12 +16691,12 @@
       <w:pPr>
         <w:pStyle w:val="Overskrift3"/>
       </w:pPr>
-      <w:bookmarkStart w:id="34" w:name="_Toc532387174"/>
+      <w:bookmarkStart w:id="35" w:name="_Toc532387174"/>
       <w:r>
         <w:lastRenderedPageBreak/>
         <w:t>US06</w:t>
       </w:r>
-      <w:bookmarkEnd w:id="34"/>
+      <w:bookmarkEnd w:id="35"/>
     </w:p>
     <w:tbl>
       <w:tblPr>
@@ -16830,11 +16987,11 @@
       <w:pPr>
         <w:pStyle w:val="Overskrift3"/>
       </w:pPr>
-      <w:bookmarkStart w:id="35" w:name="_Toc532387175"/>
+      <w:bookmarkStart w:id="36" w:name="_Toc532387175"/>
       <w:r>
         <w:t>US07</w:t>
       </w:r>
-      <w:bookmarkEnd w:id="35"/>
+      <w:bookmarkEnd w:id="36"/>
     </w:p>
     <w:tbl>
       <w:tblPr>
@@ -17245,11 +17402,11 @@
       <w:pPr>
         <w:pStyle w:val="Overskrift3"/>
       </w:pPr>
-      <w:bookmarkStart w:id="36" w:name="_Toc532387176"/>
+      <w:bookmarkStart w:id="37" w:name="_Toc532387176"/>
       <w:r>
         <w:t>US08</w:t>
       </w:r>
-      <w:bookmarkEnd w:id="36"/>
+      <w:bookmarkEnd w:id="37"/>
     </w:p>
     <w:tbl>
       <w:tblPr>
@@ -17781,11 +17938,11 @@
       <w:pPr>
         <w:pStyle w:val="Overskrift3"/>
       </w:pPr>
-      <w:bookmarkStart w:id="37" w:name="_Toc532387177"/>
+      <w:bookmarkStart w:id="38" w:name="_Toc532387177"/>
       <w:r>
         <w:t>US09</w:t>
       </w:r>
-      <w:bookmarkEnd w:id="37"/>
+      <w:bookmarkEnd w:id="38"/>
     </w:p>
     <w:tbl>
       <w:tblPr>
@@ -17817,7 +17974,13 @@
               <w:jc w:val="center"/>
             </w:pPr>
             <w:r>
-              <w:t>ID:  US09</w:t>
+              <w:t xml:space="preserve">ID:  </w:t>
+            </w:r>
+            <w:r>
+              <w:rPr>
+                <w:b w:val="0"/>
+              </w:rPr>
+              <w:t>US09</w:t>
             </w:r>
           </w:p>
         </w:tc>
@@ -18100,11 +18263,11 @@
       <w:pPr>
         <w:pStyle w:val="Overskrift3"/>
       </w:pPr>
-      <w:bookmarkStart w:id="38" w:name="_Toc532387178"/>
+      <w:bookmarkStart w:id="39" w:name="_Toc532387178"/>
       <w:r>
         <w:t>US10</w:t>
       </w:r>
-      <w:bookmarkEnd w:id="38"/>
+      <w:bookmarkEnd w:id="39"/>
     </w:p>
     <w:tbl>
       <w:tblPr>
@@ -18409,26 +18572,26 @@
       <w:pPr>
         <w:pStyle w:val="Overskrift2"/>
       </w:pPr>
-      <w:bookmarkStart w:id="39" w:name="_Toc532387179"/>
+      <w:bookmarkStart w:id="40" w:name="_Toc532387179"/>
       <w:r>
         <w:lastRenderedPageBreak/>
         <w:t>Gantt-chart</w:t>
-      </w:r>
-      <w:bookmarkEnd w:id="39"/>
-    </w:p>
-    <w:p/>
-    <w:p>
-      <w:pPr>
-        <w:pStyle w:val="Overskrift2"/>
-      </w:pPr>
-      <w:bookmarkStart w:id="40" w:name="_Toc532387180"/>
-      <w:r>
-        <w:t>Metrics*</w:t>
       </w:r>
       <w:bookmarkEnd w:id="40"/>
     </w:p>
     <w:p/>
     <w:p>
+      <w:pPr>
+        <w:pStyle w:val="Overskrift2"/>
+      </w:pPr>
+      <w:bookmarkStart w:id="41" w:name="_Toc532387180"/>
+      <w:r>
+        <w:t>Metrics*</w:t>
+      </w:r>
+      <w:bookmarkEnd w:id="41"/>
+    </w:p>
+    <w:p/>
+    <w:p>
       <w:r>
         <w:t>Planning poker</w:t>
       </w:r>
@@ -18451,7 +18614,7 @@
           <w:lang w:val="en-GB"/>
         </w:rPr>
       </w:pPr>
-      <w:bookmarkStart w:id="41" w:name="_Toc532387181"/>
+      <w:bookmarkStart w:id="42" w:name="_Toc532387181"/>
       <w:r>
         <w:rPr>
           <w:lang w:val="en-GB"/>
@@ -18464,7 +18627,7 @@
         </w:rPr>
         <w:t xml:space="preserve"> 1</w:t>
       </w:r>
-      <w:bookmarkEnd w:id="41"/>
+      <w:bookmarkEnd w:id="42"/>
     </w:p>
     <w:p>
       <w:pPr>
@@ -18480,14 +18643,14 @@
           <w:lang w:val="en-GB"/>
         </w:rPr>
       </w:pPr>
-      <w:bookmarkStart w:id="42" w:name="_Toc532387182"/>
+      <w:bookmarkStart w:id="43" w:name="_Toc532387182"/>
       <w:r>
         <w:rPr>
           <w:lang w:val="en-GB"/>
         </w:rPr>
         <w:t>SPRINT PLANNING</w:t>
       </w:r>
-      <w:bookmarkEnd w:id="42"/>
+      <w:bookmarkEnd w:id="43"/>
     </w:p>
     <w:p>
       <w:pPr>
@@ -18517,7 +18680,7 @@
       <w:pPr>
         <w:pStyle w:val="Overskrift3"/>
       </w:pPr>
-      <w:bookmarkStart w:id="43" w:name="_Toc532387183"/>
+      <w:bookmarkStart w:id="44" w:name="_Toc532387183"/>
       <w:r>
         <w:t xml:space="preserve">Hvad kan vi aflevere </w:t>
       </w:r>
@@ -18527,7 +18690,7 @@
       <w:r>
         <w:t>følge af den kommende sprint?</w:t>
       </w:r>
-      <w:bookmarkEnd w:id="43"/>
+      <w:bookmarkEnd w:id="44"/>
     </w:p>
     <w:p>
       <w:pPr>
@@ -18578,7 +18741,7 @@
       <w:pPr>
         <w:pStyle w:val="Overskrift3"/>
       </w:pPr>
-      <w:bookmarkStart w:id="44" w:name="_Toc532387184"/>
+      <w:bookmarkStart w:id="45" w:name="_Toc532387184"/>
       <w:r>
         <w:t>Hvilke arbejdsmetoder</w:t>
       </w:r>
@@ -18594,7 +18757,7 @@
       <w:r>
         <w:t>?</w:t>
       </w:r>
-      <w:bookmarkEnd w:id="44"/>
+      <w:bookmarkEnd w:id="45"/>
     </w:p>
     <w:p>
       <w:r>
@@ -18648,11 +18811,11 @@
       <w:pPr>
         <w:pStyle w:val="Overskrift3"/>
       </w:pPr>
-      <w:bookmarkStart w:id="45" w:name="_Toc532387185"/>
+      <w:bookmarkStart w:id="46" w:name="_Toc532387185"/>
       <w:r>
         <w:t>Sprint goal</w:t>
       </w:r>
-      <w:bookmarkEnd w:id="45"/>
+      <w:bookmarkEnd w:id="46"/>
     </w:p>
     <w:p>
       <w:r>
@@ -18666,7 +18829,7 @@
           <w:lang w:val="en-GB"/>
         </w:rPr>
       </w:pPr>
-      <w:bookmarkStart w:id="46" w:name="_Toc532387186"/>
+      <w:bookmarkStart w:id="47" w:name="_Toc532387186"/>
       <w:r>
         <w:rPr>
           <w:lang w:val="en-GB"/>
@@ -18680,7 +18843,7 @@
         </w:rPr>
         <w:t>DESCRIPTION</w:t>
       </w:r>
-      <w:bookmarkEnd w:id="46"/>
+      <w:bookmarkEnd w:id="47"/>
     </w:p>
     <w:p>
       <w:pPr>
@@ -18720,14 +18883,14 @@
           <w:lang w:val="en-GB"/>
         </w:rPr>
       </w:pPr>
-      <w:bookmarkStart w:id="47" w:name="_Toc532387187"/>
+      <w:bookmarkStart w:id="48" w:name="_Toc532387187"/>
       <w:r>
         <w:rPr>
           <w:lang w:val="en-GB"/>
         </w:rPr>
         <w:t>USER story 1</w:t>
       </w:r>
-      <w:bookmarkEnd w:id="47"/>
+      <w:bookmarkEnd w:id="48"/>
     </w:p>
     <w:p>
       <w:pPr>
@@ -19300,11 +19463,11 @@
       <w:pPr>
         <w:pStyle w:val="Overskrift3"/>
       </w:pPr>
-      <w:bookmarkStart w:id="48" w:name="_Toc532387188"/>
+      <w:bookmarkStart w:id="49" w:name="_Toc532387188"/>
       <w:r>
         <w:t>USER story 2</w:t>
       </w:r>
-      <w:bookmarkEnd w:id="48"/>
+      <w:bookmarkEnd w:id="49"/>
     </w:p>
     <w:p>
       <w:pPr>
@@ -19551,7 +19714,6 @@
               <w:rPr>
                 <w:lang w:val="en-GB"/>
               </w:rPr>
-              <w:lastRenderedPageBreak/>
               <w:t>US02.3</w:t>
             </w:r>
           </w:p>
@@ -19867,7 +20029,15 @@
             </w:r>
             <w:proofErr w:type="spellEnd"/>
             <w:r>
-              <w:t xml:space="preserve"> input fields med korrekte patterns og </w:t>
+              <w:t xml:space="preserve"> input </w:t>
+            </w:r>
+            <w:proofErr w:type="spellStart"/>
+            <w:r>
+              <w:t>fields</w:t>
+            </w:r>
+            <w:proofErr w:type="spellEnd"/>
+            <w:r>
+              <w:t xml:space="preserve"> med korrekte patterns og </w:t>
             </w:r>
             <w:proofErr w:type="spellStart"/>
             <w:r>
@@ -20039,7 +20209,7 @@
       <w:pPr>
         <w:pStyle w:val="Overskrift2"/>
       </w:pPr>
-      <w:bookmarkStart w:id="49" w:name="_Toc532387189"/>
+      <w:bookmarkStart w:id="50" w:name="_Toc532387189"/>
       <w:r>
         <w:t>ACCEPTANCE</w:t>
       </w:r>
@@ -20049,7 +20219,7 @@
       <w:r>
         <w:t>TEST</w:t>
       </w:r>
-      <w:bookmarkEnd w:id="49"/>
+      <w:bookmarkEnd w:id="50"/>
     </w:p>
     <w:p>
       <w:pPr>
@@ -21212,7 +21382,7 @@
           <w:lang w:val="en-GB"/>
         </w:rPr>
       </w:pPr>
-      <w:bookmarkStart w:id="50" w:name="_Toc532387190"/>
+      <w:bookmarkStart w:id="51" w:name="_Toc532387190"/>
       <w:r>
         <w:rPr>
           <w:lang w:val="en-GB"/>
@@ -21220,7 +21390,7 @@
         <w:lastRenderedPageBreak/>
         <w:t>Burndown chart 1</w:t>
       </w:r>
-      <w:bookmarkEnd w:id="50"/>
+      <w:bookmarkEnd w:id="51"/>
     </w:p>
     <w:p>
       <w:pPr>
@@ -21265,16 +21435,16 @@
       <w:r>
         <w:t xml:space="preserve">Eftersom denne sprint indeholdt en del opsætning og nogle </w:t>
       </w:r>
-      <w:commentRangeStart w:id="51"/>
+      <w:commentRangeStart w:id="52"/>
       <w:r>
         <w:t>opstartsproblemer</w:t>
       </w:r>
-      <w:commentRangeEnd w:id="51"/>
+      <w:commentRangeEnd w:id="52"/>
       <w:r>
         <w:rPr>
           <w:rStyle w:val="Kommentarhenvisning"/>
         </w:rPr>
-        <w:commentReference w:id="51"/>
+        <w:commentReference w:id="52"/>
       </w:r>
       <w:r>
         <w:t>, samt et sideløbende projekt, ser vores burndown-chart derfor lidt atypisk ud.</w:t>
@@ -21295,11 +21465,11 @@
       <w:pPr>
         <w:pStyle w:val="Overskrift2"/>
       </w:pPr>
-      <w:bookmarkStart w:id="52" w:name="_Toc532387191"/>
+      <w:bookmarkStart w:id="53" w:name="_Toc532387191"/>
       <w:r>
         <w:t>SPRINT review</w:t>
       </w:r>
-      <w:bookmarkEnd w:id="52"/>
+      <w:bookmarkEnd w:id="53"/>
     </w:p>
     <w:p>
       <w:r>
@@ -21518,126 +21688,126 @@
       <w:pPr>
         <w:pStyle w:val="Overskrift3"/>
       </w:pPr>
-      <w:bookmarkStart w:id="53" w:name="_Toc532387192"/>
+      <w:bookmarkStart w:id="54" w:name="_Toc532387192"/>
       <w:r>
         <w:t>Introduktion</w:t>
-      </w:r>
-      <w:bookmarkEnd w:id="53"/>
-    </w:p>
-    <w:p>
-      <w:r>
-        <w:t>Formålet med sprint reviews er</w:t>
-      </w:r>
-      <w:r>
-        <w:t xml:space="preserve"> et uformelt møde, og ikke et statusmøde; alle involverede parter skal have en indgangsvinkel til reviewet som værende en udveksling af idéer og en konstruktiv dialog. Det er derfor vigtigt at understrege, at udviklerne ikke står og skal </w:t>
-      </w:r>
-      <w:r>
-        <w:t>sælge</w:t>
-      </w:r>
-      <w:r>
-        <w:t xml:space="preserve"> det produkt de har udviklet </w:t>
-      </w:r>
-      <w:r>
-        <w:t>til</w:t>
-      </w:r>
-      <w:r>
-        <w:t xml:space="preserve"> stakeholderen – selvom de naturligvis skal stå på mål for deres tanker og handlinger under sprinten</w:t>
-      </w:r>
-      <w:r>
-        <w:t>, og produktet deraf</w:t>
-      </w:r>
-      <w:r>
-        <w:t>. Uenigheder under et sprint review udviser tegn på miskommunikation mellem parterne.</w:t>
-      </w:r>
-    </w:p>
-    <w:p>
-      <w:r>
-        <w:t>Ligeledes skal de</w:t>
-      </w:r>
-      <w:r>
-        <w:t>/den</w:t>
-      </w:r>
-      <w:r>
-        <w:t xml:space="preserve"> repræsentative stakeholder(s) </w:t>
-      </w:r>
-      <w:r>
-        <w:t>ikke føle at det</w:t>
-      </w:r>
-      <w:r>
-        <w:t xml:space="preserve"> der bliver</w:t>
-      </w:r>
-      <w:r>
-        <w:t xml:space="preserve"> demonstreret, er et færdigt produkt, som </w:t>
-      </w:r>
-      <w:r>
-        <w:t xml:space="preserve">der </w:t>
-      </w:r>
-      <w:r>
-        <w:t xml:space="preserve">skal </w:t>
-      </w:r>
-      <w:r>
-        <w:t xml:space="preserve">bedømmes </w:t>
-      </w:r>
-      <w:r>
-        <w:t xml:space="preserve">som helhed. Stakeholders job er at kommunikere deres behov så klart som muligt til udviklerne, og komme med indskud, ændringer og idéer til, hvordan de forestiller sig deres kundebase tænker. </w:t>
-      </w:r>
-    </w:p>
-    <w:p>
-      <w:r>
-        <w:t xml:space="preserve">Product owneren vil under et review stå for det bindende led mellem stakeholders og </w:t>
-      </w:r>
-      <w:r>
-        <w:t xml:space="preserve">udviklingsteamet. Han vil blandt andet introducere hvilket arbejde </w:t>
-      </w:r>
-      <w:r>
-        <w:t>der er blevet udført, præsentere oversigten over product backloggen efter teamets demonstration, og sætte en realistisk slutdato for projektet.</w:t>
-      </w:r>
-    </w:p>
-    <w:p>
-      <w:pPr>
-        <w:pStyle w:val="Overskrift3"/>
-      </w:pPr>
-      <w:bookmarkStart w:id="54" w:name="_Toc532387193"/>
-      <w:r>
-        <w:t>Inkrementeringen</w:t>
       </w:r>
       <w:bookmarkEnd w:id="54"/>
     </w:p>
     <w:p>
       <w:r>
-        <w:t xml:space="preserve">Under </w:t>
-      </w:r>
-      <w:r>
-        <w:t>dette sprint</w:t>
-      </w:r>
-      <w:r>
-        <w:t xml:space="preserve"> har vi fået færdiggjort to User Storys fra Product Backloggen: US1 og US2</w:t>
-      </w:r>
-      <w:r>
-        <w:t xml:space="preserve">. </w:t>
-      </w:r>
-      <w:r>
-        <w:t>Kundens vigtigste prioriteter for produktet var, at give både firmaer og kunder mulighed for at oprette sig i systemet.</w:t>
-      </w:r>
-      <w:r>
-        <w:t xml:space="preserve"> </w:t>
-      </w:r>
-      <w:r>
-        <w:t xml:space="preserve">Vi har lavet det mest basale skelet for at kunne oprette sig som virksomhed, med tilknyttede kontooplysninger, og et småt udvalg af kategorier som firmaet kan tilknytte sig. Ligeledes kan en kunde nu oprette sig, vælge hvilke kategorier </w:t>
-      </w:r>
-      <w:r>
-        <w:t xml:space="preserve">vedkomne er interesseret i, og samtidig give samtykke til at få sine private data behandlet. </w:t>
+        <w:t>Formålet med sprint reviews er</w:t>
+      </w:r>
+      <w:r>
+        <w:t xml:space="preserve"> et uformelt møde, og ikke et statusmøde; alle involverede parter skal have en indgangsvinkel til reviewet som værende en udveksling af idéer og en konstruktiv dialog. Det er derfor vigtigt at understrege, at udviklerne ikke står og skal </w:t>
+      </w:r>
+      <w:r>
+        <w:t>sælge</w:t>
+      </w:r>
+      <w:r>
+        <w:t xml:space="preserve"> det produkt de har udviklet </w:t>
+      </w:r>
+      <w:r>
+        <w:t>til</w:t>
+      </w:r>
+      <w:r>
+        <w:t xml:space="preserve"> stakeholderen – selvom de naturligvis skal stå på mål for deres tanker og handlinger under sprinten</w:t>
+      </w:r>
+      <w:r>
+        <w:t>, og produktet deraf</w:t>
+      </w:r>
+      <w:r>
+        <w:t>. Uenigheder under et sprint review udviser tegn på miskommunikation mellem parterne.</w:t>
       </w:r>
     </w:p>
     <w:p>
+      <w:r>
+        <w:t>Ligeledes skal de</w:t>
+      </w:r>
+      <w:r>
+        <w:t>/den</w:t>
+      </w:r>
+      <w:r>
+        <w:t xml:space="preserve"> repræsentative stakeholder(s) </w:t>
+      </w:r>
+      <w:r>
+        <w:t>ikke føle at det</w:t>
+      </w:r>
+      <w:r>
+        <w:t xml:space="preserve"> der bliver</w:t>
+      </w:r>
+      <w:r>
+        <w:t xml:space="preserve"> demonstreret, er et færdigt produkt, som </w:t>
+      </w:r>
+      <w:r>
+        <w:t xml:space="preserve">der </w:t>
+      </w:r>
+      <w:r>
+        <w:t xml:space="preserve">skal </w:t>
+      </w:r>
+      <w:r>
+        <w:t xml:space="preserve">bedømmes </w:t>
+      </w:r>
+      <w:r>
+        <w:t xml:space="preserve">som helhed. Stakeholders job er at kommunikere deres behov så klart som muligt til udviklerne, og komme med indskud, ændringer og idéer til, hvordan de forestiller sig deres kundebase tænker. </w:t>
+      </w:r>
+    </w:p>
+    <w:p>
+      <w:r>
+        <w:t xml:space="preserve">Product owneren vil under et review stå for det bindende led mellem stakeholders og </w:t>
+      </w:r>
+      <w:r>
+        <w:t xml:space="preserve">udviklingsteamet. Han vil blandt andet introducere hvilket arbejde </w:t>
+      </w:r>
+      <w:r>
+        <w:t>der er blevet udført, præsentere oversigten over product backloggen efter teamets demonstration, og sætte en realistisk slutdato for projektet.</w:t>
+      </w:r>
+    </w:p>
+    <w:p>
       <w:pPr>
         <w:pStyle w:val="Overskrift3"/>
       </w:pPr>
-      <w:bookmarkStart w:id="55" w:name="_Toc532387194"/>
+      <w:bookmarkStart w:id="55" w:name="_Toc532387193"/>
+      <w:r>
+        <w:t>Inkrementeringen</w:t>
+      </w:r>
+      <w:bookmarkEnd w:id="55"/>
+    </w:p>
+    <w:p>
+      <w:r>
+        <w:t xml:space="preserve">Under </w:t>
+      </w:r>
+      <w:r>
+        <w:t>dette sprint</w:t>
+      </w:r>
+      <w:r>
+        <w:t xml:space="preserve"> har vi fået færdiggjort to User Storys fra Product Backloggen: US1 og US2</w:t>
+      </w:r>
+      <w:r>
+        <w:t xml:space="preserve">. </w:t>
+      </w:r>
+      <w:r>
+        <w:t>Kundens vigtigste prioriteter for produktet var, at give både firmaer og kunder mulighed for at oprette sig i systemet.</w:t>
+      </w:r>
+      <w:r>
+        <w:t xml:space="preserve"> </w:t>
+      </w:r>
+      <w:r>
+        <w:t xml:space="preserve">Vi har lavet det mest basale skelet for at kunne oprette sig som virksomhed, med tilknyttede kontooplysninger, og et småt udvalg af kategorier som firmaet kan tilknytte sig. Ligeledes kan en kunde nu oprette sig, vælge hvilke kategorier </w:t>
+      </w:r>
+      <w:r>
+        <w:t xml:space="preserve">vedkomne er interesseret i, og samtidig give samtykke til at få sine private data behandlet. </w:t>
+      </w:r>
+    </w:p>
+    <w:p>
+      <w:pPr>
+        <w:pStyle w:val="Overskrift3"/>
+      </w:pPr>
+      <w:bookmarkStart w:id="56" w:name="_Toc532387194"/>
       <w:r>
         <w:t>Demonstration &amp; Feedback</w:t>
       </w:r>
-      <w:bookmarkEnd w:id="55"/>
+      <w:bookmarkEnd w:id="56"/>
     </w:p>
     <w:p>
       <w:r>
@@ -21866,11 +22036,11 @@
       <w:pPr>
         <w:pStyle w:val="Overskrift3"/>
       </w:pPr>
-      <w:bookmarkStart w:id="56" w:name="_Toc532387195"/>
+      <w:bookmarkStart w:id="57" w:name="_Toc532387195"/>
       <w:r>
         <w:t>Diskussion og projektering</w:t>
       </w:r>
-      <w:bookmarkEnd w:id="56"/>
+      <w:bookmarkEnd w:id="57"/>
       <w:r>
         <w:t xml:space="preserve"> </w:t>
       </w:r>
@@ -21893,11 +22063,11 @@
       <w:pPr>
         <w:pStyle w:val="Overskrift2"/>
       </w:pPr>
-      <w:bookmarkStart w:id="57" w:name="_Toc532387196"/>
+      <w:bookmarkStart w:id="58" w:name="_Toc532387196"/>
       <w:r>
         <w:t>Sprint retrospekt</w:t>
       </w:r>
-      <w:bookmarkEnd w:id="57"/>
+      <w:bookmarkEnd w:id="58"/>
     </w:p>
     <w:p>
       <w:pPr>
@@ -21920,7 +22090,7 @@
           <w:lang w:eastAsia="da-DK"/>
         </w:rPr>
       </w:pPr>
-      <w:bookmarkStart w:id="58" w:name="_Toc532387197"/>
+      <w:bookmarkStart w:id="59" w:name="_Toc532387197"/>
       <w:r>
         <w:rPr>
           <w:rFonts w:eastAsia="Times New Roman"/>
@@ -21928,7 +22098,7 @@
         </w:rPr>
         <w:t>Positivt</w:t>
       </w:r>
-      <w:bookmarkEnd w:id="58"/>
+      <w:bookmarkEnd w:id="59"/>
     </w:p>
     <w:p>
       <w:pPr>
@@ -21981,7 +22151,23 @@
           <w:rFonts w:eastAsia="Times New Roman" w:cstheme="minorHAnsi"/>
           <w:lang w:eastAsia="da-DK"/>
         </w:rPr>
-        <w:t xml:space="preserve"> reviews fra de resterende udviklere, hvilket har affødt løbende feedback og fælles forståelse for processen. Der har desuden også været en rigtig konstruktiv dialog, hvor parterne kom med deres udlæg, fulgt af en rationel diskussion, og ultimativt en fælles enighed om den videre fremgang. Følgevirkningen af dette har været, at alle </w:t>
+        <w:t xml:space="preserve"> </w:t>
+      </w:r>
+      <w:proofErr w:type="spellStart"/>
+      <w:r>
+        <w:rPr>
+          <w:rFonts w:eastAsia="Times New Roman" w:cstheme="minorHAnsi"/>
+          <w:lang w:eastAsia="da-DK"/>
+        </w:rPr>
+        <w:t>reviews</w:t>
+      </w:r>
+      <w:proofErr w:type="spellEnd"/>
+      <w:r>
+        <w:rPr>
+          <w:rFonts w:eastAsia="Times New Roman" w:cstheme="minorHAnsi"/>
+          <w:lang w:eastAsia="da-DK"/>
+        </w:rPr>
+        <w:t xml:space="preserve"> fra de resterende udviklere, hvilket har affødt løbende feedback og fælles forståelse for processen. Der har desuden også været en rigtig konstruktiv dialog, hvor parterne kom med deres udlæg, fulgt af en rationel diskussion, og ultimativt en fælles enighed om den videre fremgang. Følgevirkningen af dette har været, at alle </w:t>
       </w:r>
       <w:proofErr w:type="spellStart"/>
       <w:r>
@@ -22119,7 +22305,7 @@
           <w:lang w:eastAsia="da-DK"/>
         </w:rPr>
       </w:pPr>
-      <w:bookmarkStart w:id="59" w:name="_Toc532387198"/>
+      <w:bookmarkStart w:id="60" w:name="_Toc532387198"/>
       <w:r>
         <w:rPr>
           <w:rFonts w:eastAsia="Times New Roman"/>
@@ -22127,7 +22313,7 @@
         </w:rPr>
         <w:t>Negativt</w:t>
       </w:r>
-      <w:bookmarkEnd w:id="59"/>
+      <w:bookmarkEnd w:id="60"/>
     </w:p>
     <w:p>
       <w:pPr>
@@ -22436,7 +22622,23 @@
           <w:rFonts w:eastAsia="Times New Roman" w:cstheme="minorHAnsi"/>
           <w:lang w:eastAsia="da-DK"/>
         </w:rPr>
-        <w:t xml:space="preserve"> reviews. Dette har resulteret i nogle frustrationer blandt gruppen, da der har været en mangel på forståelse af logikken bag versionerne. Der er desuden ikke blevet holdt ordentligt hånd i hanke med </w:t>
+        <w:t xml:space="preserve"> </w:t>
+      </w:r>
+      <w:proofErr w:type="spellStart"/>
+      <w:r>
+        <w:rPr>
+          <w:rFonts w:eastAsia="Times New Roman" w:cstheme="minorHAnsi"/>
+          <w:lang w:eastAsia="da-DK"/>
+        </w:rPr>
+        <w:t>reviews</w:t>
+      </w:r>
+      <w:proofErr w:type="spellEnd"/>
+      <w:r>
+        <w:rPr>
+          <w:rFonts w:eastAsia="Times New Roman" w:cstheme="minorHAnsi"/>
+          <w:lang w:eastAsia="da-DK"/>
+        </w:rPr>
+        <w:t xml:space="preserve">. Dette har resulteret i nogle frustrationer blandt gruppen, da der har været en mangel på forståelse af logikken bag versionerne. Der er desuden ikke blevet holdt ordentligt hånd i hanke med </w:t>
       </w:r>
       <w:proofErr w:type="spellStart"/>
       <w:r>
@@ -22534,7 +22736,7 @@
           <w:lang w:eastAsia="da-DK"/>
         </w:rPr>
       </w:pPr>
-      <w:bookmarkStart w:id="60" w:name="_Toc532387199"/>
+      <w:bookmarkStart w:id="61" w:name="_Toc532387199"/>
       <w:r>
         <w:rPr>
           <w:rFonts w:eastAsia="Times New Roman"/>
@@ -22557,7 +22759,7 @@
         </w:rPr>
         <w:t>*</w:t>
       </w:r>
-      <w:bookmarkEnd w:id="60"/>
+      <w:bookmarkEnd w:id="61"/>
       <w:proofErr w:type="gramEnd"/>
     </w:p>
     <w:p>
@@ -22663,12 +22865,12 @@
       <w:pPr>
         <w:pStyle w:val="Overskrift1"/>
       </w:pPr>
-      <w:bookmarkStart w:id="61" w:name="_Toc532387200"/>
+      <w:bookmarkStart w:id="62" w:name="_Toc532387200"/>
       <w:r>
         <w:lastRenderedPageBreak/>
         <w:t>Sprint 2</w:t>
       </w:r>
-      <w:bookmarkEnd w:id="61"/>
+      <w:bookmarkEnd w:id="62"/>
     </w:p>
     <w:p>
       <w:pPr>
@@ -22695,14 +22897,14 @@
       <w:pPr>
         <w:pStyle w:val="Overskrift2"/>
       </w:pPr>
-      <w:bookmarkStart w:id="62" w:name="_Toc532387201"/>
+      <w:bookmarkStart w:id="63" w:name="_Toc532387201"/>
       <w:r>
         <w:t>Sprint</w:t>
       </w:r>
       <w:r>
         <w:t xml:space="preserve"> planning</w:t>
       </w:r>
-      <w:bookmarkEnd w:id="62"/>
+      <w:bookmarkEnd w:id="63"/>
     </w:p>
     <w:p>
       <w:pPr>
@@ -22721,11 +22923,11 @@
       <w:pPr>
         <w:pStyle w:val="Overskrift3"/>
       </w:pPr>
-      <w:bookmarkStart w:id="63" w:name="_Toc532387202"/>
+      <w:bookmarkStart w:id="64" w:name="_Toc532387202"/>
       <w:r>
         <w:t>Rådighedstimer</w:t>
       </w:r>
-      <w:bookmarkEnd w:id="63"/>
+      <w:bookmarkEnd w:id="64"/>
     </w:p>
     <w:p>
       <w:r>
@@ -23068,11 +23270,11 @@
       <w:pPr>
         <w:pStyle w:val="Overskrift3"/>
       </w:pPr>
-      <w:bookmarkStart w:id="64" w:name="_Toc532387203"/>
+      <w:bookmarkStart w:id="65" w:name="_Toc532387203"/>
       <w:r>
         <w:t>Gennemgang af sprint backlog</w:t>
       </w:r>
-      <w:bookmarkEnd w:id="64"/>
+      <w:bookmarkEnd w:id="65"/>
     </w:p>
     <w:p>
       <w:r>
@@ -23422,14 +23624,14 @@
           <w:lang w:val="en-GB"/>
         </w:rPr>
       </w:pPr>
-      <w:bookmarkStart w:id="65" w:name="_Toc532387204"/>
+      <w:bookmarkStart w:id="66" w:name="_Toc532387204"/>
       <w:r>
         <w:rPr>
           <w:lang w:val="en-GB"/>
         </w:rPr>
         <w:t>TASK DESCRIPTION</w:t>
       </w:r>
-      <w:bookmarkEnd w:id="65"/>
+      <w:bookmarkEnd w:id="66"/>
     </w:p>
     <w:p>
       <w:pPr>
@@ -23462,7 +23664,7 @@
           <w:lang w:val="en-GB"/>
         </w:rPr>
       </w:pPr>
-      <w:bookmarkStart w:id="66" w:name="_Toc532387205"/>
+      <w:bookmarkStart w:id="67" w:name="_Toc532387205"/>
       <w:r>
         <w:rPr>
           <w:lang w:val="en-GB"/>
@@ -23481,7 +23683,7 @@
         </w:rPr>
         <w:t xml:space="preserve"> story 3</w:t>
       </w:r>
-      <w:bookmarkEnd w:id="66"/>
+      <w:bookmarkEnd w:id="67"/>
     </w:p>
     <w:p>
       <w:pPr>
@@ -23827,7 +24029,6 @@
               <w:rPr>
                 <w:lang w:val="en-GB"/>
               </w:rPr>
-              <w:lastRenderedPageBreak/>
               <w:t>US03.3</w:t>
             </w:r>
           </w:p>
@@ -23886,11 +24087,11 @@
       <w:pPr>
         <w:pStyle w:val="Overskrift3"/>
       </w:pPr>
-      <w:bookmarkStart w:id="67" w:name="_Toc532387206"/>
+      <w:bookmarkStart w:id="68" w:name="_Toc532387206"/>
       <w:r>
         <w:t>USER story 4</w:t>
       </w:r>
-      <w:bookmarkEnd w:id="67"/>
+      <w:bookmarkEnd w:id="68"/>
     </w:p>
     <w:p>
       <w:pPr>
@@ -24174,15 +24375,15 @@
       <w:pPr>
         <w:pStyle w:val="Overskrift3"/>
       </w:pPr>
-      <w:bookmarkStart w:id="68" w:name="_Toc532387207"/>
+      <w:bookmarkStart w:id="69" w:name="_Toc532387207"/>
       <w:r>
         <w:t xml:space="preserve">USER story </w:t>
       </w:r>
-      <w:commentRangeStart w:id="69"/>
+      <w:commentRangeStart w:id="70"/>
       <w:r>
         <w:t>5</w:t>
       </w:r>
-      <w:commentRangeEnd w:id="69"/>
+      <w:commentRangeEnd w:id="70"/>
       <w:r>
         <w:rPr>
           <w:rStyle w:val="Kommentarhenvisning"/>
@@ -24190,9 +24391,9 @@
           <w:color w:val="auto"/>
           <w:spacing w:val="0"/>
         </w:rPr>
-        <w:commentReference w:id="69"/>
-      </w:r>
-      <w:bookmarkEnd w:id="68"/>
+        <w:commentReference w:id="70"/>
+      </w:r>
+      <w:bookmarkEnd w:id="69"/>
     </w:p>
     <w:p>
       <w:pPr>
@@ -24472,11 +24673,11 @@
       <w:pPr>
         <w:pStyle w:val="Overskrift3"/>
       </w:pPr>
-      <w:bookmarkStart w:id="70" w:name="_Toc532387208"/>
+      <w:bookmarkStart w:id="71" w:name="_Toc532387208"/>
       <w:r>
         <w:t>USER story 8</w:t>
       </w:r>
-      <w:bookmarkEnd w:id="70"/>
+      <w:bookmarkEnd w:id="71"/>
     </w:p>
     <w:p>
       <w:pPr>
@@ -25208,14 +25409,14 @@
           <w:lang w:val="en-GB"/>
         </w:rPr>
       </w:pPr>
-      <w:bookmarkStart w:id="71" w:name="_Toc532387209"/>
+      <w:bookmarkStart w:id="72" w:name="_Toc532387209"/>
       <w:r>
         <w:rPr>
           <w:lang w:val="en-GB"/>
         </w:rPr>
         <w:t>Burndown chart 2</w:t>
       </w:r>
-      <w:bookmarkEnd w:id="71"/>
+      <w:bookmarkEnd w:id="72"/>
     </w:p>
     <w:p>
       <w:pPr>
@@ -25231,14 +25432,14 @@
           <w:lang w:val="en-GB"/>
         </w:rPr>
       </w:pPr>
-      <w:bookmarkStart w:id="72" w:name="_Toc532387210"/>
+      <w:bookmarkStart w:id="73" w:name="_Toc532387210"/>
       <w:r>
         <w:rPr>
           <w:lang w:val="en-GB"/>
         </w:rPr>
         <w:t>Sprint review</w:t>
       </w:r>
-      <w:bookmarkEnd w:id="72"/>
+      <w:bookmarkEnd w:id="73"/>
     </w:p>
     <w:p>
       <w:pPr>
@@ -25261,14 +25462,14 @@
           <w:lang w:val="en-GB"/>
         </w:rPr>
       </w:pPr>
-      <w:bookmarkStart w:id="73" w:name="_Toc532387211"/>
+      <w:bookmarkStart w:id="74" w:name="_Toc532387211"/>
       <w:r>
         <w:rPr>
           <w:lang w:val="en-GB"/>
         </w:rPr>
         <w:t>Sprint retrospekt</w:t>
       </w:r>
-      <w:bookmarkEnd w:id="73"/>
+      <w:bookmarkEnd w:id="74"/>
     </w:p>
     <w:p>
       <w:pPr>
@@ -25290,7 +25491,7 @@
           <w:lang w:val="en-GB"/>
         </w:rPr>
       </w:pPr>
-      <w:bookmarkStart w:id="74" w:name="_Toc532387212"/>
+      <w:bookmarkStart w:id="75" w:name="_Toc532387212"/>
       <w:r>
         <w:rPr>
           <w:lang w:val="en-GB"/>
@@ -25318,7 +25519,7 @@
         </w:rPr>
         <w:t>*)</w:t>
       </w:r>
-      <w:bookmarkEnd w:id="74"/>
+      <w:bookmarkEnd w:id="75"/>
     </w:p>
     <w:p>
       <w:pPr>
@@ -26787,8 +26988,6 @@
             <w:r>
               <w:t>20</w:t>
             </w:r>
-            <w:bookmarkStart w:id="75" w:name="_GoBack"/>
-            <w:bookmarkEnd w:id="75"/>
           </w:p>
         </w:tc>
       </w:tr>
@@ -28300,7 +28499,7 @@
       </w:r>
     </w:p>
   </w:comment>
-  <w:comment w:id="9" w:author="Patrick Sirich" w:date="2018-12-13T10:34:00Z" w:initials="PS">
+  <w:comment w:id="10" w:author="Patrick Sirich" w:date="2018-12-13T10:34:00Z" w:initials="PS">
     <w:p>
       <w:pPr>
         <w:pStyle w:val="Kommentartekst"/>
@@ -28316,7 +28515,7 @@
       </w:r>
     </w:p>
   </w:comment>
-  <w:comment w:id="51" w:author="Casper Frost" w:date="2018-12-10T00:53:00Z" w:initials="CF">
+  <w:comment w:id="52" w:author="Casper Frost" w:date="2018-12-10T00:53:00Z" w:initials="CF">
     <w:p>
       <w:pPr>
         <w:pStyle w:val="Kommentartekst"/>
@@ -28340,7 +28539,7 @@
       </w:r>
     </w:p>
   </w:comment>
-  <w:comment w:id="69" w:author="matthias skou" w:date="2018-12-11T20:10:00Z" w:initials="ms">
+  <w:comment w:id="70" w:author="matthias skou" w:date="2018-12-11T20:10:00Z" w:initials="ms">
     <w:p>
       <w:pPr>
         <w:pStyle w:val="Kommentartekst"/>
@@ -34418,7 +34617,7 @@
 </file>
 
 <file path=customXml/itemProps2.xml><?xml version="1.0" encoding="utf-8"?>
-<ds:datastoreItem xmlns:ds="http://schemas.openxmlformats.org/officeDocument/2006/customXml" ds:itemID="{BD8045C7-970C-4A74-9050-41D1B3784C6F}">
+<ds:datastoreItem xmlns:ds="http://schemas.openxmlformats.org/officeDocument/2006/customXml" ds:itemID="{80C5A032-A29D-4F3A-AFF1-B265FDDA935F}">
   <ds:schemaRefs>
     <ds:schemaRef ds:uri="http://schemas.openxmlformats.org/officeDocument/2006/bibliography"/>
   </ds:schemaRefs>

</xml_diff>

<commit_message>
Tilføjet antal køb under kunde offers bought
</commit_message>
<xml_diff>
--- a/Rapport/Rapport v1.3.1.docx
+++ b/Rapport/Rapport v1.3.1.docx
@@ -2652,21 +2652,7 @@
                 <w:rStyle w:val="Hyperlink"/>
                 <w:noProof/>
               </w:rPr>
-              <w:t>Krav</w:t>
-            </w:r>
-            <w:r>
-              <w:rPr>
-                <w:rStyle w:val="Hyperlink"/>
-                <w:noProof/>
-              </w:rPr>
-              <w:t>s</w:t>
-            </w:r>
-            <w:r>
-              <w:rPr>
-                <w:rStyle w:val="Hyperlink"/>
-                <w:noProof/>
-              </w:rPr>
-              <w:t>pecifikation</w:t>
+              <w:t>Kravspecifikation</w:t>
             </w:r>
             <w:r>
               <w:rPr>
@@ -4374,21 +4360,7 @@
                 <w:rStyle w:val="Hyperlink"/>
                 <w:noProof/>
               </w:rPr>
-              <w:t>ACCEPTANCE</w:t>
-            </w:r>
-            <w:r>
-              <w:rPr>
-                <w:rStyle w:val="Hyperlink"/>
-                <w:noProof/>
-              </w:rPr>
-              <w:t xml:space="preserve"> </w:t>
-            </w:r>
-            <w:r>
-              <w:rPr>
-                <w:rStyle w:val="Hyperlink"/>
-                <w:noProof/>
-              </w:rPr>
-              <w:t>TEST</w:t>
+              <w:t>ACCEPTANCE TEST</w:t>
             </w:r>
             <w:r>
               <w:rPr>
@@ -6487,9 +6459,30 @@
           <w:szCs w:val="22"/>
           <w:lang w:eastAsia="da-DK"/>
         </w:rPr>
-        <w:t xml:space="preserve">Vi vil under dette projekt udvikle en applikation for The </w:t>
-      </w:r>
-      <w:proofErr w:type="spellStart"/>
+        <w:t>Vi vil under dette projekt udvikle en applikation for The Next, som tager udgangspunkt i en af deres kunder: “Your Local”.</w:t>
+      </w:r>
+    </w:p>
+    <w:p>
+      <w:pPr>
+        <w:spacing w:before="0" w:after="0" w:line="240" w:lineRule="auto"/>
+        <w:rPr>
+          <w:rFonts w:ascii="Times New Roman" w:eastAsia="Times New Roman" w:hAnsi="Times New Roman" w:cs="Times New Roman"/>
+          <w:sz w:val="24"/>
+          <w:szCs w:val="24"/>
+          <w:lang w:eastAsia="da-DK"/>
+        </w:rPr>
+      </w:pPr>
+    </w:p>
+    <w:p>
+      <w:pPr>
+        <w:spacing w:before="0" w:after="0" w:line="240" w:lineRule="auto"/>
+        <w:rPr>
+          <w:rFonts w:ascii="Times New Roman" w:eastAsia="Times New Roman" w:hAnsi="Times New Roman" w:cs="Times New Roman"/>
+          <w:sz w:val="24"/>
+          <w:szCs w:val="24"/>
+          <w:lang w:eastAsia="da-DK"/>
+        </w:rPr>
+      </w:pPr>
       <w:r>
         <w:rPr>
           <w:rFonts w:ascii="Arial" w:eastAsia="Times New Roman" w:hAnsi="Arial" w:cs="Arial"/>
@@ -6498,94 +6491,7 @@
           <w:szCs w:val="22"/>
           <w:lang w:eastAsia="da-DK"/>
         </w:rPr>
-        <w:t>Next</w:t>
-      </w:r>
-      <w:proofErr w:type="spellEnd"/>
-      <w:r>
-        <w:rPr>
-          <w:rFonts w:ascii="Arial" w:eastAsia="Times New Roman" w:hAnsi="Arial" w:cs="Arial"/>
-          <w:color w:val="000000"/>
-          <w:sz w:val="22"/>
-          <w:szCs w:val="22"/>
-          <w:lang w:eastAsia="da-DK"/>
-        </w:rPr>
-        <w:t>, som tager udgangspunkt i en af deres kunder: “</w:t>
-      </w:r>
-      <w:proofErr w:type="spellStart"/>
-      <w:r>
-        <w:rPr>
-          <w:rFonts w:ascii="Arial" w:eastAsia="Times New Roman" w:hAnsi="Arial" w:cs="Arial"/>
-          <w:color w:val="000000"/>
-          <w:sz w:val="22"/>
-          <w:szCs w:val="22"/>
-          <w:lang w:eastAsia="da-DK"/>
-        </w:rPr>
-        <w:t>Your</w:t>
-      </w:r>
-      <w:proofErr w:type="spellEnd"/>
-      <w:r>
-        <w:rPr>
-          <w:rFonts w:ascii="Arial" w:eastAsia="Times New Roman" w:hAnsi="Arial" w:cs="Arial"/>
-          <w:color w:val="000000"/>
-          <w:sz w:val="22"/>
-          <w:szCs w:val="22"/>
-          <w:lang w:eastAsia="da-DK"/>
-        </w:rPr>
-        <w:t xml:space="preserve"> Local”.</w:t>
-      </w:r>
-    </w:p>
-    <w:p>
-      <w:pPr>
-        <w:spacing w:before="0" w:after="0" w:line="240" w:lineRule="auto"/>
-        <w:rPr>
-          <w:rFonts w:ascii="Times New Roman" w:eastAsia="Times New Roman" w:hAnsi="Times New Roman" w:cs="Times New Roman"/>
-          <w:sz w:val="24"/>
-          <w:szCs w:val="24"/>
-          <w:lang w:eastAsia="da-DK"/>
-        </w:rPr>
-      </w:pPr>
-    </w:p>
-    <w:p>
-      <w:pPr>
-        <w:spacing w:before="0" w:after="0" w:line="240" w:lineRule="auto"/>
-        <w:rPr>
-          <w:rFonts w:ascii="Times New Roman" w:eastAsia="Times New Roman" w:hAnsi="Times New Roman" w:cs="Times New Roman"/>
-          <w:sz w:val="24"/>
-          <w:szCs w:val="24"/>
-          <w:lang w:eastAsia="da-DK"/>
-        </w:rPr>
-      </w:pPr>
-      <w:r>
-        <w:rPr>
-          <w:rFonts w:ascii="Arial" w:eastAsia="Times New Roman" w:hAnsi="Arial" w:cs="Arial"/>
-          <w:color w:val="000000"/>
-          <w:sz w:val="22"/>
-          <w:szCs w:val="22"/>
-          <w:lang w:eastAsia="da-DK"/>
-        </w:rPr>
-        <w:t xml:space="preserve">Applikationen skal indeholde følgende </w:t>
-      </w:r>
-      <w:proofErr w:type="spellStart"/>
-      <w:r>
-        <w:rPr>
-          <w:rFonts w:ascii="Arial" w:eastAsia="Times New Roman" w:hAnsi="Arial" w:cs="Arial"/>
-          <w:color w:val="000000"/>
-          <w:sz w:val="22"/>
-          <w:szCs w:val="22"/>
-          <w:lang w:eastAsia="da-DK"/>
-        </w:rPr>
-        <w:t>funktionaliteter</w:t>
-      </w:r>
-      <w:proofErr w:type="spellEnd"/>
-      <w:r>
-        <w:rPr>
-          <w:rFonts w:ascii="Arial" w:eastAsia="Times New Roman" w:hAnsi="Arial" w:cs="Arial"/>
-          <w:color w:val="000000"/>
-          <w:sz w:val="22"/>
-          <w:szCs w:val="22"/>
-          <w:lang w:eastAsia="da-DK"/>
-        </w:rPr>
-        <w:t>:</w:t>
+        <w:t>Applikationen skal indeholde følgende funktionaliteter:</w:t>
       </w:r>
     </w:p>
     <w:p>
@@ -6650,29 +6556,7 @@
           <w:szCs w:val="22"/>
           <w:lang w:eastAsia="da-DK"/>
         </w:rPr>
-        <w:t xml:space="preserve">Oprette, </w:t>
-      </w:r>
-      <w:proofErr w:type="spellStart"/>
-      <w:r>
-        <w:rPr>
-          <w:rFonts w:ascii="Arial" w:eastAsia="Times New Roman" w:hAnsi="Arial" w:cs="Arial"/>
-          <w:color w:val="000000"/>
-          <w:sz w:val="22"/>
-          <w:szCs w:val="22"/>
-          <w:lang w:eastAsia="da-DK"/>
-        </w:rPr>
-        <w:t>redigére</w:t>
-      </w:r>
-      <w:proofErr w:type="spellEnd"/>
-      <w:r>
-        <w:rPr>
-          <w:rFonts w:ascii="Arial" w:eastAsia="Times New Roman" w:hAnsi="Arial" w:cs="Arial"/>
-          <w:color w:val="000000"/>
-          <w:sz w:val="22"/>
-          <w:szCs w:val="22"/>
-          <w:lang w:eastAsia="da-DK"/>
-        </w:rPr>
-        <w:t xml:space="preserve"> og slette tilbud på datovarer i butikken.</w:t>
+        <w:t>Oprette, redigére og slette tilbud på datovarer i butikken.</w:t>
       </w:r>
     </w:p>
     <w:p>
@@ -6880,7 +6764,6 @@
           <w:lang w:eastAsia="da-DK"/>
         </w:rPr>
       </w:pPr>
-      <w:proofErr w:type="spellStart"/>
       <w:r>
         <w:rPr>
           <w:rFonts w:ascii="Arial" w:eastAsia="Times New Roman" w:hAnsi="Arial" w:cs="Arial"/>
@@ -6889,18 +6772,7 @@
           <w:szCs w:val="22"/>
           <w:lang w:eastAsia="da-DK"/>
         </w:rPr>
-        <w:t>Redigére</w:t>
-      </w:r>
-      <w:proofErr w:type="spellEnd"/>
-      <w:r>
-        <w:rPr>
-          <w:rFonts w:ascii="Arial" w:eastAsia="Times New Roman" w:hAnsi="Arial" w:cs="Arial"/>
-          <w:color w:val="000000"/>
-          <w:sz w:val="22"/>
-          <w:szCs w:val="22"/>
-          <w:lang w:eastAsia="da-DK"/>
-        </w:rPr>
-        <w:t xml:space="preserve"> og fjerne butikker og kunder, på nær betalingsinformation.</w:t>
+        <w:t>Redigére og fjerne butikker og kunder, på nær betalingsinformation.</w:t>
       </w:r>
     </w:p>
     <w:p>
@@ -6959,29 +6831,7 @@
           <w:szCs w:val="22"/>
           <w:lang w:eastAsia="da-DK"/>
         </w:rPr>
-        <w:t xml:space="preserve">Fælles for alle ovenstående brugertyper er, at de vil kunne </w:t>
-      </w:r>
-      <w:proofErr w:type="spellStart"/>
-      <w:r>
-        <w:rPr>
-          <w:rFonts w:ascii="Arial" w:eastAsia="Times New Roman" w:hAnsi="Arial" w:cs="Arial"/>
-          <w:color w:val="000000"/>
-          <w:sz w:val="22"/>
-          <w:szCs w:val="22"/>
-          <w:lang w:eastAsia="da-DK"/>
-        </w:rPr>
-        <w:t>redigére</w:t>
-      </w:r>
-      <w:proofErr w:type="spellEnd"/>
-      <w:r>
-        <w:rPr>
-          <w:rFonts w:ascii="Arial" w:eastAsia="Times New Roman" w:hAnsi="Arial" w:cs="Arial"/>
-          <w:color w:val="000000"/>
-          <w:sz w:val="22"/>
-          <w:szCs w:val="22"/>
-          <w:lang w:eastAsia="da-DK"/>
-        </w:rPr>
-        <w:t xml:space="preserve"> sine egne kontakt- og betalingsoplysninger.</w:t>
+        <w:t>Fælles for alle ovenstående brugertyper er, at de vil kunne redigére sine egne kontakt- og betalingsoplysninger.</w:t>
       </w:r>
     </w:p>
     <w:p>
@@ -8018,27 +7868,7 @@
                 <w:sz w:val="22"/>
                 <w:szCs w:val="22"/>
               </w:rPr>
-              <w:t xml:space="preserve">Tre ord der dækker over samme begreb de fleste steder det er anvendt i løbet af rapporten: Henviser til den virksomhed/firma/butik der har/ønsker at oprette sig på </w:t>
-            </w:r>
-            <w:proofErr w:type="spellStart"/>
-            <w:r>
-              <w:rPr>
-                <w:rFonts w:ascii="Arial" w:hAnsi="Arial" w:cs="Arial"/>
-                <w:color w:val="222222"/>
-                <w:sz w:val="22"/>
-                <w:szCs w:val="22"/>
-              </w:rPr>
-              <w:t>TheNext</w:t>
-            </w:r>
-            <w:proofErr w:type="spellEnd"/>
-            <w:r>
-              <w:rPr>
-                <w:rFonts w:ascii="Arial" w:hAnsi="Arial" w:cs="Arial"/>
-                <w:color w:val="222222"/>
-                <w:sz w:val="22"/>
-                <w:szCs w:val="22"/>
-              </w:rPr>
-              <w:t xml:space="preserve"> whitelabel løsning for </w:t>
+              <w:t xml:space="preserve">Tre ord der dækker over samme begreb de fleste steder det er anvendt i løbet af rapporten: Henviser til den virksomhed/firma/butik der har/ønsker at oprette sig på TheNext whitelabel løsning for </w:t>
             </w:r>
             <w:proofErr w:type="spellStart"/>
             <w:r>
@@ -8221,15 +8051,12 @@
       <w:bookmarkEnd w:id="3"/>
     </w:p>
     <w:p/>
+    <w:p/>
     <w:p>
-      <w:bookmarkStart w:id="4" w:name="_GoBack"/>
-      <w:bookmarkEnd w:id="4"/>
-    </w:p>
-    <w:p>
       <w:pPr>
         <w:pStyle w:val="Overskrift2"/>
       </w:pPr>
-      <w:bookmarkStart w:id="5" w:name="_Toc532724816"/>
+      <w:bookmarkStart w:id="4" w:name="_Toc532724816"/>
       <w:r>
         <w:lastRenderedPageBreak/>
         <w:t>Rollefordeling</w:t>
@@ -8237,7 +8064,7 @@
       <w:r>
         <w:t xml:space="preserve"> og ansvarsområder*</w:t>
       </w:r>
-      <w:bookmarkEnd w:id="5"/>
+      <w:bookmarkEnd w:id="4"/>
     </w:p>
     <w:p>
       <w:pPr>
@@ -8289,15 +8116,15 @@
       <w:pPr>
         <w:pStyle w:val="Overskrift2"/>
       </w:pPr>
-      <w:bookmarkStart w:id="6" w:name="_Toc532724817"/>
+      <w:bookmarkStart w:id="5" w:name="_Toc532724817"/>
       <w:r>
         <w:t>Arbejdsmiljø</w:t>
       </w:r>
-      <w:bookmarkEnd w:id="6"/>
+      <w:bookmarkEnd w:id="5"/>
     </w:p>
     <w:p/>
     <w:p>
-      <w:commentRangeStart w:id="7"/>
+      <w:commentRangeStart w:id="6"/>
       <w:r>
         <w:t>Mangel på fast lokale, arbejdsro, forstyrrelser.</w:t>
       </w:r>
@@ -8343,21 +8170,32 @@
       <w:r>
         <w:t xml:space="preserve"> xml.</w:t>
       </w:r>
-      <w:commentRangeEnd w:id="7"/>
+      <w:commentRangeEnd w:id="6"/>
       <w:r>
         <w:rPr>
           <w:rStyle w:val="Kommentarhenvisning"/>
         </w:rPr>
-        <w:commentReference w:id="7"/>
+        <w:commentReference w:id="6"/>
       </w:r>
     </w:p>
     <w:p>
       <w:pPr>
         <w:pStyle w:val="Overskrift3"/>
       </w:pPr>
-      <w:bookmarkStart w:id="8" w:name="_Toc532724818"/>
+      <w:bookmarkStart w:id="7" w:name="_Toc532724818"/>
       <w:r>
         <w:t>Coding standards</w:t>
+      </w:r>
+      <w:bookmarkEnd w:id="7"/>
+    </w:p>
+    <w:p/>
+    <w:p>
+      <w:pPr>
+        <w:pStyle w:val="Overskrift3"/>
+      </w:pPr>
+      <w:bookmarkStart w:id="8" w:name="_Toc532724819"/>
+      <w:r>
+        <w:t>Design standards</w:t>
       </w:r>
       <w:bookmarkEnd w:id="8"/>
     </w:p>
@@ -8366,93 +8204,83 @@
       <w:pPr>
         <w:pStyle w:val="Overskrift3"/>
       </w:pPr>
-      <w:bookmarkStart w:id="9" w:name="_Toc532724819"/>
-      <w:r>
-        <w:t>Design standards</w:t>
+      <w:bookmarkStart w:id="9" w:name="_Toc532724820"/>
+      <w:r>
+        <w:t>Patterns</w:t>
       </w:r>
       <w:bookmarkEnd w:id="9"/>
     </w:p>
     <w:p/>
     <w:p>
       <w:pPr>
-        <w:pStyle w:val="Overskrift3"/>
-      </w:pPr>
-      <w:bookmarkStart w:id="10" w:name="_Toc532724820"/>
-      <w:r>
-        <w:t>Patterns</w:t>
+        <w:pStyle w:val="Overskrift2"/>
+      </w:pPr>
+      <w:bookmarkStart w:id="10" w:name="_Toc532724821"/>
+      <w:r>
+        <w:t>Udviklingsmodel</w:t>
       </w:r>
       <w:bookmarkEnd w:id="10"/>
     </w:p>
     <w:p/>
     <w:p>
       <w:pPr>
-        <w:pStyle w:val="Overskrift2"/>
-      </w:pPr>
-      <w:bookmarkStart w:id="11" w:name="_Toc532724821"/>
-      <w:r>
-        <w:t>Udviklingsmodel</w:t>
+        <w:pStyle w:val="Overskrift3"/>
+      </w:pPr>
+      <w:bookmarkStart w:id="11" w:name="_Toc532724822"/>
+      <w:r>
+        <w:t>Argumentation/Methology comparison</w:t>
       </w:r>
       <w:bookmarkEnd w:id="11"/>
     </w:p>
     <w:p/>
     <w:p>
+      <w:r>
+        <w:t xml:space="preserve">SCRUM er </w:t>
+      </w:r>
+      <w:proofErr w:type="gramStart"/>
+      <w:r>
+        <w:t>task driven</w:t>
+      </w:r>
+      <w:proofErr w:type="gramEnd"/>
+      <w:r>
+        <w:t xml:space="preserve">, ikke test. Vi implementerer dog </w:t>
+      </w:r>
+      <w:r>
+        <w:t>end-</w:t>
+      </w:r>
+      <w:r>
+        <w:t>tests i vores proces, de kommer dog først til anvendelse under test-fasen.</w:t>
+      </w:r>
+    </w:p>
+    <w:p>
+      <w:r>
+        <w:t xml:space="preserve">Vi bruger </w:t>
+      </w:r>
+      <w:r>
+        <w:t>risikoanalyse/plan fra UP</w:t>
+      </w:r>
+    </w:p>
+    <w:p/>
+    <w:p>
       <w:pPr>
         <w:pStyle w:val="Overskrift3"/>
       </w:pPr>
-      <w:bookmarkStart w:id="12" w:name="_Toc532724822"/>
-      <w:r>
-        <w:t>Argumentation/Methology comparison</w:t>
+      <w:bookmarkStart w:id="12" w:name="_Toc532724823"/>
+      <w:r>
+        <w:t>Retningslinjer for udviklingsmodellen</w:t>
       </w:r>
       <w:bookmarkEnd w:id="12"/>
     </w:p>
     <w:p/>
     <w:p>
-      <w:r>
-        <w:t xml:space="preserve">SCRUM er </w:t>
-      </w:r>
-      <w:proofErr w:type="gramStart"/>
-      <w:r>
-        <w:t>task driven</w:t>
-      </w:r>
-      <w:proofErr w:type="gramEnd"/>
-      <w:r>
-        <w:t xml:space="preserve">, ikke test. Vi implementerer dog </w:t>
-      </w:r>
-      <w:proofErr w:type="spellStart"/>
-      <w:r>
-        <w:t>acceptance</w:t>
-      </w:r>
-      <w:proofErr w:type="spellEnd"/>
-      <w:r>
-        <w:t xml:space="preserve"> tests i vores proces, de kommer dog først til anvendelse under test-fasen.</w:t>
-      </w:r>
-    </w:p>
-    <w:p>
-      <w:r>
-        <w:t>Vi bruger vision og mission fra UP?</w:t>
-      </w:r>
-    </w:p>
-    <w:p/>
-    <w:p>
-      <w:pPr>
-        <w:pStyle w:val="Overskrift3"/>
-      </w:pPr>
-      <w:bookmarkStart w:id="13" w:name="_Toc532724823"/>
-      <w:r>
-        <w:t>Retningslinjer for udviklingsmodellen</w:t>
+      <w:pPr>
+        <w:pStyle w:val="Overskrift1"/>
+      </w:pPr>
+      <w:bookmarkStart w:id="13" w:name="_Toc532724824"/>
+      <w:r>
+        <w:t>Analyse</w:t>
       </w:r>
       <w:bookmarkEnd w:id="13"/>
-    </w:p>
-    <w:p/>
-    <w:p>
-      <w:pPr>
-        <w:pStyle w:val="Overskrift1"/>
-      </w:pPr>
-      <w:bookmarkStart w:id="14" w:name="_Toc532724824"/>
-      <w:r>
-        <w:t>Analyse</w:t>
-      </w:r>
-      <w:bookmarkEnd w:id="14"/>
     </w:p>
     <w:p>
       <w:pPr>
@@ -8471,12 +8299,12 @@
       <w:pPr>
         <w:pStyle w:val="Overskrift2"/>
       </w:pPr>
-      <w:bookmarkStart w:id="15" w:name="_Toc532724825"/>
+      <w:bookmarkStart w:id="14" w:name="_Toc532724825"/>
       <w:r>
         <w:lastRenderedPageBreak/>
         <w:t>Kunden</w:t>
       </w:r>
-      <w:bookmarkEnd w:id="15"/>
+      <w:bookmarkEnd w:id="14"/>
     </w:p>
     <w:p>
       <w:pPr>
@@ -8567,23 +8395,13 @@
         </w:rPr>
         <w:t xml:space="preserve">TheNext fokuserer på at forbedre kundeoplevelserne og at skabe værdi for slutkunden ved at benytte sig af de nye teknologiske muligheder og partner op med tredjeparter som kan hjælpe med at skabe den her værdi. </w:t>
       </w:r>
-      <w:proofErr w:type="spellStart"/>
       <w:r>
         <w:rPr>
           <w:sz w:val="22"/>
           <w:szCs w:val="22"/>
           <w:lang w:val="en-GB"/>
         </w:rPr>
-        <w:t>TheNext</w:t>
-      </w:r>
-      <w:proofErr w:type="spellEnd"/>
-      <w:r>
-        <w:rPr>
-          <w:sz w:val="22"/>
-          <w:szCs w:val="22"/>
-          <w:lang w:val="en-GB"/>
-        </w:rPr>
-        <w:t xml:space="preserve"> </w:t>
+        <w:t xml:space="preserve">TheNext </w:t>
       </w:r>
       <w:proofErr w:type="spellStart"/>
       <w:r>
@@ -8774,12 +8592,12 @@
       <w:pPr>
         <w:pStyle w:val="Overskrift2"/>
       </w:pPr>
-      <w:bookmarkStart w:id="16" w:name="_Toc532724826"/>
+      <w:bookmarkStart w:id="15" w:name="_Toc532724826"/>
       <w:r>
         <w:t>Risikoanalyse &amp; risikoplan</w:t>
       </w:r>
-      <w:bookmarkStart w:id="17" w:name="_Toc515011182"/>
-      <w:bookmarkEnd w:id="16"/>
+      <w:bookmarkStart w:id="16" w:name="_Toc515011182"/>
+      <w:bookmarkEnd w:id="15"/>
     </w:p>
     <w:p>
       <w:pPr>
@@ -8832,7 +8650,7 @@
           <w:szCs w:val="22"/>
         </w:rPr>
       </w:pPr>
-      <w:bookmarkStart w:id="18" w:name="_Toc532724827"/>
+      <w:bookmarkStart w:id="17" w:name="_Toc532724827"/>
       <w:r>
         <w:rPr>
           <w:sz w:val="22"/>
@@ -8840,8 +8658,8 @@
         </w:rPr>
         <w:t>Identifikation</w:t>
       </w:r>
+      <w:bookmarkEnd w:id="16"/>
       <w:bookmarkEnd w:id="17"/>
-      <w:bookmarkEnd w:id="18"/>
     </w:p>
     <w:p>
       <w:pPr>
@@ -9617,8 +9435,8 @@
           <w:szCs w:val="22"/>
         </w:rPr>
       </w:pPr>
-      <w:bookmarkStart w:id="19" w:name="_Toc515011183"/>
-      <w:bookmarkStart w:id="20" w:name="_Toc532724828"/>
+      <w:bookmarkStart w:id="18" w:name="_Toc515011183"/>
+      <w:bookmarkStart w:id="19" w:name="_Toc532724828"/>
       <w:r>
         <w:rPr>
           <w:sz w:val="22"/>
@@ -9626,8 +9444,8 @@
         </w:rPr>
         <w:t>Risikoanalyse</w:t>
       </w:r>
+      <w:bookmarkEnd w:id="18"/>
       <w:bookmarkEnd w:id="19"/>
-      <w:bookmarkEnd w:id="20"/>
     </w:p>
     <w:p>
       <w:pPr>
@@ -11687,8 +11505,8 @@
           <w:szCs w:val="22"/>
         </w:rPr>
       </w:pPr>
-      <w:bookmarkStart w:id="21" w:name="_Toc515011184"/>
-      <w:bookmarkStart w:id="22" w:name="_Toc532724829"/>
+      <w:bookmarkStart w:id="20" w:name="_Toc515011184"/>
+      <w:bookmarkStart w:id="21" w:name="_Toc532724829"/>
       <w:r>
         <w:rPr>
           <w:sz w:val="22"/>
@@ -11696,8 +11514,8 @@
         </w:rPr>
         <w:t>Risikoplan</w:t>
       </w:r>
+      <w:bookmarkEnd w:id="20"/>
       <w:bookmarkEnd w:id="21"/>
-      <w:bookmarkEnd w:id="22"/>
     </w:p>
     <w:p>
       <w:pPr>
@@ -13346,12 +13164,12 @@
       <w:pPr>
         <w:pStyle w:val="Overskrift2"/>
       </w:pPr>
-      <w:bookmarkStart w:id="23" w:name="_Toc532724830"/>
+      <w:bookmarkStart w:id="22" w:name="_Toc532724830"/>
       <w:r>
         <w:lastRenderedPageBreak/>
         <w:t>Kravspecifikation</w:t>
       </w:r>
-      <w:bookmarkEnd w:id="23"/>
+      <w:bookmarkEnd w:id="22"/>
     </w:p>
     <w:p>
       <w:pPr>
@@ -13467,15 +13285,7 @@
       </w:r>
       <w:proofErr w:type="spellEnd"/>
       <w:r>
-        <w:t xml:space="preserve"> til </w:t>
-      </w:r>
-      <w:proofErr w:type="spellStart"/>
-      <w:r>
-        <w:t>TheNext</w:t>
-      </w:r>
-      <w:proofErr w:type="spellEnd"/>
-      <w:r>
-        <w:t xml:space="preserve"> for hver instans af dealen der er blevet indløst hos butikken (€ flows </w:t>
+        <w:t xml:space="preserve"> til TheNext for hver instans af dealen der er blevet indløst hos butikken (€ flows </w:t>
       </w:r>
       <w:proofErr w:type="spellStart"/>
       <w:r>
@@ -13525,15 +13335,7 @@
         <w:ind w:left="540"/>
       </w:pPr>
       <w:r>
-        <w:t xml:space="preserve">I skal designe en </w:t>
-      </w:r>
-      <w:proofErr w:type="spellStart"/>
-      <w:r>
-        <w:t>TheNext</w:t>
-      </w:r>
-      <w:proofErr w:type="spellEnd"/>
-      <w:r>
-        <w:t xml:space="preserve"> Butiks-database (</w:t>
+        <w:t>I skal designe en TheNext Butiks-database (</w:t>
       </w:r>
       <w:proofErr w:type="spellStart"/>
       <w:r>
@@ -13960,11 +13762,11 @@
       <w:pPr>
         <w:pStyle w:val="Overskrift3"/>
       </w:pPr>
-      <w:bookmarkStart w:id="24" w:name="_Toc532724831"/>
+      <w:bookmarkStart w:id="23" w:name="_Toc532724831"/>
       <w:r>
         <w:t>Første user stories</w:t>
       </w:r>
-      <w:bookmarkEnd w:id="24"/>
+      <w:bookmarkEnd w:id="23"/>
     </w:p>
     <w:p>
       <w:pPr>
@@ -14318,11 +14120,11 @@
       <w:pPr>
         <w:pStyle w:val="Overskrift3"/>
       </w:pPr>
-      <w:bookmarkStart w:id="25" w:name="_Toc532724832"/>
+      <w:bookmarkStart w:id="24" w:name="_Toc532724832"/>
       <w:r>
         <w:t>Paper prototype</w:t>
       </w:r>
-      <w:bookmarkEnd w:id="25"/>
+      <w:bookmarkEnd w:id="24"/>
     </w:p>
     <w:p>
       <w:r>
@@ -14464,7 +14266,7 @@
       <w:pPr>
         <w:pStyle w:val="Overskrift2"/>
       </w:pPr>
-      <w:bookmarkStart w:id="26" w:name="_Toc532724833"/>
+      <w:bookmarkStart w:id="25" w:name="_Toc532724833"/>
       <w:r>
         <w:lastRenderedPageBreak/>
         <w:t>Task</w:t>
@@ -14472,7 +14274,7 @@
       <w:r>
         <w:t>S</w:t>
       </w:r>
-      <w:bookmarkEnd w:id="26"/>
+      <w:bookmarkEnd w:id="25"/>
     </w:p>
     <w:p>
       <w:pPr>
@@ -14580,11 +14382,11 @@
       <w:pPr>
         <w:pStyle w:val="Overskrift3"/>
       </w:pPr>
-      <w:bookmarkStart w:id="27" w:name="_Toc532724834"/>
+      <w:bookmarkStart w:id="26" w:name="_Toc532724834"/>
       <w:r>
         <w:t>US01</w:t>
       </w:r>
-      <w:bookmarkEnd w:id="27"/>
+      <w:bookmarkEnd w:id="26"/>
     </w:p>
     <w:tbl>
       <w:tblPr>
@@ -15263,11 +15065,11 @@
       <w:pPr>
         <w:pStyle w:val="Overskrift3"/>
       </w:pPr>
-      <w:bookmarkStart w:id="28" w:name="_Toc532724835"/>
+      <w:bookmarkStart w:id="27" w:name="_Toc532724835"/>
       <w:r>
         <w:t>US02</w:t>
       </w:r>
-      <w:bookmarkEnd w:id="28"/>
+      <w:bookmarkEnd w:id="27"/>
     </w:p>
     <w:tbl>
       <w:tblPr>
@@ -15773,11 +15575,11 @@
       <w:pPr>
         <w:pStyle w:val="Overskrift3"/>
       </w:pPr>
-      <w:bookmarkStart w:id="29" w:name="_Toc532724836"/>
+      <w:bookmarkStart w:id="28" w:name="_Toc532724836"/>
       <w:r>
         <w:t>US03</w:t>
       </w:r>
-      <w:bookmarkEnd w:id="29"/>
+      <w:bookmarkEnd w:id="28"/>
     </w:p>
     <w:tbl>
       <w:tblPr>
@@ -16301,11 +16103,11 @@
       <w:pPr>
         <w:pStyle w:val="Overskrift3"/>
       </w:pPr>
-      <w:bookmarkStart w:id="30" w:name="_Toc532724837"/>
+      <w:bookmarkStart w:id="29" w:name="_Toc532724837"/>
       <w:r>
         <w:t>Us04</w:t>
       </w:r>
-      <w:bookmarkEnd w:id="30"/>
+      <w:bookmarkEnd w:id="29"/>
     </w:p>
     <w:tbl>
       <w:tblPr>
@@ -16962,11 +16764,11 @@
       <w:pPr>
         <w:pStyle w:val="Overskrift3"/>
       </w:pPr>
-      <w:bookmarkStart w:id="31" w:name="_Toc532724838"/>
+      <w:bookmarkStart w:id="30" w:name="_Toc532724838"/>
       <w:r>
         <w:t>Us05</w:t>
       </w:r>
-      <w:bookmarkEnd w:id="31"/>
+      <w:bookmarkEnd w:id="30"/>
     </w:p>
     <w:tbl>
       <w:tblPr>
@@ -17658,12 +17460,12 @@
       <w:pPr>
         <w:pStyle w:val="Overskrift3"/>
       </w:pPr>
-      <w:bookmarkStart w:id="32" w:name="_Toc532724839"/>
+      <w:bookmarkStart w:id="31" w:name="_Toc532724839"/>
       <w:r>
         <w:lastRenderedPageBreak/>
         <w:t>US06</w:t>
       </w:r>
-      <w:bookmarkEnd w:id="32"/>
+      <w:bookmarkEnd w:id="31"/>
     </w:p>
     <w:tbl>
       <w:tblPr>
@@ -17954,11 +17756,11 @@
       <w:pPr>
         <w:pStyle w:val="Overskrift3"/>
       </w:pPr>
-      <w:bookmarkStart w:id="33" w:name="_Toc532724840"/>
+      <w:bookmarkStart w:id="32" w:name="_Toc532724840"/>
       <w:r>
         <w:t>US07</w:t>
       </w:r>
-      <w:bookmarkEnd w:id="33"/>
+      <w:bookmarkEnd w:id="32"/>
     </w:p>
     <w:tbl>
       <w:tblPr>
@@ -18369,11 +18171,11 @@
       <w:pPr>
         <w:pStyle w:val="Overskrift3"/>
       </w:pPr>
-      <w:bookmarkStart w:id="34" w:name="_Toc532724841"/>
+      <w:bookmarkStart w:id="33" w:name="_Toc532724841"/>
       <w:r>
         <w:t>US08</w:t>
       </w:r>
-      <w:bookmarkEnd w:id="34"/>
+      <w:bookmarkEnd w:id="33"/>
     </w:p>
     <w:tbl>
       <w:tblPr>
@@ -18905,11 +18707,11 @@
       <w:pPr>
         <w:pStyle w:val="Overskrift3"/>
       </w:pPr>
-      <w:bookmarkStart w:id="35" w:name="_Toc532724842"/>
+      <w:bookmarkStart w:id="34" w:name="_Toc532724842"/>
       <w:r>
         <w:t>US09</w:t>
       </w:r>
-      <w:bookmarkEnd w:id="35"/>
+      <w:bookmarkEnd w:id="34"/>
     </w:p>
     <w:tbl>
       <w:tblPr>
@@ -19230,11 +19032,11 @@
       <w:pPr>
         <w:pStyle w:val="Overskrift3"/>
       </w:pPr>
-      <w:bookmarkStart w:id="36" w:name="_Toc532724843"/>
+      <w:bookmarkStart w:id="35" w:name="_Toc532724843"/>
       <w:r>
         <w:t>US10</w:t>
       </w:r>
-      <w:bookmarkEnd w:id="36"/>
+      <w:bookmarkEnd w:id="35"/>
     </w:p>
     <w:tbl>
       <w:tblPr>
@@ -19539,26 +19341,26 @@
       <w:pPr>
         <w:pStyle w:val="Overskrift2"/>
       </w:pPr>
-      <w:bookmarkStart w:id="37" w:name="_Toc532724844"/>
+      <w:bookmarkStart w:id="36" w:name="_Toc532724844"/>
       <w:r>
         <w:lastRenderedPageBreak/>
         <w:t>Gantt-chart</w:t>
+      </w:r>
+      <w:bookmarkEnd w:id="36"/>
+    </w:p>
+    <w:p/>
+    <w:p>
+      <w:pPr>
+        <w:pStyle w:val="Overskrift2"/>
+      </w:pPr>
+      <w:bookmarkStart w:id="37" w:name="_Toc532724845"/>
+      <w:r>
+        <w:t>Metrics*</w:t>
       </w:r>
       <w:bookmarkEnd w:id="37"/>
     </w:p>
     <w:p/>
     <w:p>
-      <w:pPr>
-        <w:pStyle w:val="Overskrift2"/>
-      </w:pPr>
-      <w:bookmarkStart w:id="38" w:name="_Toc532724845"/>
-      <w:r>
-        <w:t>Metrics*</w:t>
-      </w:r>
-      <w:bookmarkEnd w:id="38"/>
-    </w:p>
-    <w:p/>
-    <w:p>
       <w:r>
         <w:t>Planning poker</w:t>
       </w:r>
@@ -19581,7 +19383,7 @@
           <w:lang w:val="en-GB"/>
         </w:rPr>
       </w:pPr>
-      <w:bookmarkStart w:id="39" w:name="_Toc532724846"/>
+      <w:bookmarkStart w:id="38" w:name="_Toc532724846"/>
       <w:r>
         <w:rPr>
           <w:lang w:val="en-GB"/>
@@ -19594,7 +19396,7 @@
         </w:rPr>
         <w:t xml:space="preserve"> 1</w:t>
       </w:r>
-      <w:bookmarkEnd w:id="39"/>
+      <w:bookmarkEnd w:id="38"/>
     </w:p>
     <w:p>
       <w:pPr>
@@ -19610,14 +19412,14 @@
           <w:lang w:val="en-GB"/>
         </w:rPr>
       </w:pPr>
-      <w:bookmarkStart w:id="40" w:name="_Toc532724847"/>
+      <w:bookmarkStart w:id="39" w:name="_Toc532724847"/>
       <w:r>
         <w:rPr>
           <w:lang w:val="en-GB"/>
         </w:rPr>
         <w:t>SPRINT PLANNING</w:t>
       </w:r>
-      <w:bookmarkEnd w:id="40"/>
+      <w:bookmarkEnd w:id="39"/>
     </w:p>
     <w:p>
       <w:pPr>
@@ -19647,7 +19449,7 @@
       <w:pPr>
         <w:pStyle w:val="Overskrift3"/>
       </w:pPr>
-      <w:bookmarkStart w:id="41" w:name="_Toc532724848"/>
+      <w:bookmarkStart w:id="40" w:name="_Toc532724848"/>
       <w:r>
         <w:t xml:space="preserve">Hvad kan vi aflevere </w:t>
       </w:r>
@@ -19657,7 +19459,7 @@
       <w:r>
         <w:t>følge af den kommende sprint?</w:t>
       </w:r>
-      <w:bookmarkEnd w:id="41"/>
+      <w:bookmarkEnd w:id="40"/>
     </w:p>
     <w:p>
       <w:pPr>
@@ -19708,7 +19510,7 @@
       <w:pPr>
         <w:pStyle w:val="Overskrift3"/>
       </w:pPr>
-      <w:bookmarkStart w:id="42" w:name="_Toc532724849"/>
+      <w:bookmarkStart w:id="41" w:name="_Toc532724849"/>
       <w:r>
         <w:t>Hvilke arbejdsmetoder</w:t>
       </w:r>
@@ -19724,7 +19526,7 @@
       <w:r>
         <w:t>?</w:t>
       </w:r>
-      <w:bookmarkEnd w:id="42"/>
+      <w:bookmarkEnd w:id="41"/>
     </w:p>
     <w:p>
       <w:r>
@@ -19778,11 +19580,11 @@
       <w:pPr>
         <w:pStyle w:val="Overskrift3"/>
       </w:pPr>
-      <w:bookmarkStart w:id="43" w:name="_Toc532724850"/>
+      <w:bookmarkStart w:id="42" w:name="_Toc532724850"/>
       <w:r>
         <w:t>Sprint goal</w:t>
       </w:r>
-      <w:bookmarkEnd w:id="43"/>
+      <w:bookmarkEnd w:id="42"/>
     </w:p>
     <w:p>
       <w:r>
@@ -19796,7 +19598,7 @@
           <w:lang w:val="en-GB"/>
         </w:rPr>
       </w:pPr>
-      <w:bookmarkStart w:id="44" w:name="_Toc532724851"/>
+      <w:bookmarkStart w:id="43" w:name="_Toc532724851"/>
       <w:r>
         <w:rPr>
           <w:lang w:val="en-GB"/>
@@ -19810,7 +19612,7 @@
         </w:rPr>
         <w:t>DESCRIPTION</w:t>
       </w:r>
-      <w:bookmarkEnd w:id="44"/>
+      <w:bookmarkEnd w:id="43"/>
     </w:p>
     <w:p>
       <w:pPr>
@@ -19850,14 +19652,14 @@
           <w:lang w:val="en-GB"/>
         </w:rPr>
       </w:pPr>
-      <w:bookmarkStart w:id="45" w:name="_Toc532724852"/>
+      <w:bookmarkStart w:id="44" w:name="_Toc532724852"/>
       <w:r>
         <w:rPr>
           <w:lang w:val="en-GB"/>
         </w:rPr>
         <w:t>USER story 1</w:t>
       </w:r>
-      <w:bookmarkEnd w:id="45"/>
+      <w:bookmarkEnd w:id="44"/>
     </w:p>
     <w:p>
       <w:pPr>
@@ -20430,11 +20232,11 @@
       <w:pPr>
         <w:pStyle w:val="Overskrift3"/>
       </w:pPr>
-      <w:bookmarkStart w:id="46" w:name="_Toc532724853"/>
+      <w:bookmarkStart w:id="45" w:name="_Toc532724853"/>
       <w:r>
         <w:t>USER story 2</w:t>
       </w:r>
-      <w:bookmarkEnd w:id="46"/>
+      <w:bookmarkEnd w:id="45"/>
     </w:p>
     <w:p>
       <w:pPr>
@@ -20997,15 +20799,7 @@
             </w:r>
             <w:proofErr w:type="spellEnd"/>
             <w:r>
-              <w:t xml:space="preserve"> input </w:t>
-            </w:r>
-            <w:proofErr w:type="spellStart"/>
-            <w:r>
-              <w:t>fields</w:t>
-            </w:r>
-            <w:proofErr w:type="spellEnd"/>
-            <w:r>
-              <w:t xml:space="preserve"> med korrekte patterns og </w:t>
+              <w:t xml:space="preserve"> input fields med korrekte patterns og </w:t>
             </w:r>
             <w:proofErr w:type="spellStart"/>
             <w:r>
@@ -22335,7 +22129,7 @@
           <w:lang w:val="en-GB"/>
         </w:rPr>
       </w:pPr>
-      <w:bookmarkStart w:id="47" w:name="_Toc532724855"/>
+      <w:bookmarkStart w:id="46" w:name="_Toc532724855"/>
       <w:r>
         <w:rPr>
           <w:lang w:val="en-GB"/>
@@ -22343,7 +22137,7 @@
         <w:lastRenderedPageBreak/>
         <w:t>Burndown chart 1</w:t>
       </w:r>
-      <w:bookmarkEnd w:id="47"/>
+      <w:bookmarkEnd w:id="46"/>
     </w:p>
     <w:p>
       <w:pPr>
@@ -22388,16 +22182,16 @@
       <w:r>
         <w:t xml:space="preserve">Eftersom denne sprint indeholdt en del opsætning og nogle </w:t>
       </w:r>
-      <w:commentRangeStart w:id="48"/>
+      <w:commentRangeStart w:id="47"/>
       <w:r>
         <w:t>opstartsproblemer</w:t>
       </w:r>
-      <w:commentRangeEnd w:id="48"/>
+      <w:commentRangeEnd w:id="47"/>
       <w:r>
         <w:rPr>
           <w:rStyle w:val="Kommentarhenvisning"/>
         </w:rPr>
-        <w:commentReference w:id="48"/>
+        <w:commentReference w:id="47"/>
       </w:r>
       <w:r>
         <w:t>, samt et sideløbende projekt, ser vores burndown-chart derfor lidt atypisk ud.</w:t>
@@ -22418,11 +22212,11 @@
       <w:pPr>
         <w:pStyle w:val="Overskrift2"/>
       </w:pPr>
-      <w:bookmarkStart w:id="49" w:name="_Toc532724856"/>
+      <w:bookmarkStart w:id="48" w:name="_Toc532724856"/>
       <w:r>
         <w:t>SPRINT review</w:t>
       </w:r>
-      <w:bookmarkEnd w:id="49"/>
+      <w:bookmarkEnd w:id="48"/>
     </w:p>
     <w:p>
       <w:r>
@@ -22641,126 +22435,126 @@
       <w:pPr>
         <w:pStyle w:val="Overskrift3"/>
       </w:pPr>
-      <w:bookmarkStart w:id="50" w:name="_Toc532724857"/>
+      <w:bookmarkStart w:id="49" w:name="_Toc532724857"/>
       <w:r>
         <w:t>Introduktion</w:t>
+      </w:r>
+      <w:bookmarkEnd w:id="49"/>
+    </w:p>
+    <w:p>
+      <w:r>
+        <w:t>Formålet med sprint reviews er</w:t>
+      </w:r>
+      <w:r>
+        <w:t xml:space="preserve"> et uformelt møde, og ikke et statusmøde; alle involverede parter skal have en indgangsvinkel til reviewet som værende en udveksling af idéer og en konstruktiv dialog. Det er derfor vigtigt at understrege, at udviklerne ikke står og skal </w:t>
+      </w:r>
+      <w:r>
+        <w:t>sælge</w:t>
+      </w:r>
+      <w:r>
+        <w:t xml:space="preserve"> det produkt de har udviklet </w:t>
+      </w:r>
+      <w:r>
+        <w:t>til</w:t>
+      </w:r>
+      <w:r>
+        <w:t xml:space="preserve"> stakeholderen – selvom de naturligvis skal stå på mål for deres tanker og handlinger under sprinten</w:t>
+      </w:r>
+      <w:r>
+        <w:t>, og produktet deraf</w:t>
+      </w:r>
+      <w:r>
+        <w:t>. Uenigheder under et sprint review udviser tegn på miskommunikation mellem parterne.</w:t>
+      </w:r>
+    </w:p>
+    <w:p>
+      <w:r>
+        <w:t>Ligeledes skal de</w:t>
+      </w:r>
+      <w:r>
+        <w:t>/den</w:t>
+      </w:r>
+      <w:r>
+        <w:t xml:space="preserve"> repræsentative stakeholder(s) </w:t>
+      </w:r>
+      <w:r>
+        <w:t>ikke føle at det</w:t>
+      </w:r>
+      <w:r>
+        <w:t xml:space="preserve"> der bliver</w:t>
+      </w:r>
+      <w:r>
+        <w:t xml:space="preserve"> demonstreret, er et færdigt produkt, som </w:t>
+      </w:r>
+      <w:r>
+        <w:t xml:space="preserve">der </w:t>
+      </w:r>
+      <w:r>
+        <w:t xml:space="preserve">skal </w:t>
+      </w:r>
+      <w:r>
+        <w:t xml:space="preserve">bedømmes </w:t>
+      </w:r>
+      <w:r>
+        <w:t xml:space="preserve">som helhed. Stakeholders job er at kommunikere deres behov så klart som muligt til udviklerne, og komme med indskud, ændringer og idéer til, hvordan de forestiller sig deres kundebase tænker. </w:t>
+      </w:r>
+    </w:p>
+    <w:p>
+      <w:r>
+        <w:t xml:space="preserve">Product owneren vil under et review stå for det bindende led mellem stakeholders og </w:t>
+      </w:r>
+      <w:r>
+        <w:t xml:space="preserve">udviklingsteamet. Han vil blandt andet introducere hvilket arbejde </w:t>
+      </w:r>
+      <w:r>
+        <w:t>der er blevet udført, præsentere oversigten over product backloggen efter teamets demonstration, og sætte en realistisk slutdato for projektet.</w:t>
+      </w:r>
+    </w:p>
+    <w:p>
+      <w:pPr>
+        <w:pStyle w:val="Overskrift3"/>
+      </w:pPr>
+      <w:bookmarkStart w:id="50" w:name="_Toc532724858"/>
+      <w:r>
+        <w:t>Inkrementeringen</w:t>
       </w:r>
       <w:bookmarkEnd w:id="50"/>
     </w:p>
     <w:p>
       <w:r>
-        <w:t>Formålet med sprint reviews er</w:t>
-      </w:r>
-      <w:r>
-        <w:t xml:space="preserve"> et uformelt møde, og ikke et statusmøde; alle involverede parter skal have en indgangsvinkel til reviewet som værende en udveksling af idéer og en konstruktiv dialog. Det er derfor vigtigt at understrege, at udviklerne ikke står og skal </w:t>
-      </w:r>
-      <w:r>
-        <w:t>sælge</w:t>
-      </w:r>
-      <w:r>
-        <w:t xml:space="preserve"> det produkt de har udviklet </w:t>
-      </w:r>
-      <w:r>
-        <w:t>til</w:t>
-      </w:r>
-      <w:r>
-        <w:t xml:space="preserve"> stakeholderen – selvom de naturligvis skal stå på mål for deres tanker og handlinger under sprinten</w:t>
-      </w:r>
-      <w:r>
-        <w:t>, og produktet deraf</w:t>
-      </w:r>
-      <w:r>
-        <w:t>. Uenigheder under et sprint review udviser tegn på miskommunikation mellem parterne.</w:t>
+        <w:t xml:space="preserve">Under </w:t>
+      </w:r>
+      <w:r>
+        <w:t>dette sprint</w:t>
+      </w:r>
+      <w:r>
+        <w:t xml:space="preserve"> har vi fået færdiggjort to User Storys fra Product Backloggen: US1 og US2</w:t>
+      </w:r>
+      <w:r>
+        <w:t xml:space="preserve">. </w:t>
+      </w:r>
+      <w:r>
+        <w:t>Kundens vigtigste prioriteter for produktet var, at give både firmaer og kunder mulighed for at oprette sig i systemet.</w:t>
+      </w:r>
+      <w:r>
+        <w:t xml:space="preserve"> </w:t>
+      </w:r>
+      <w:r>
+        <w:t xml:space="preserve">Vi har lavet det mest basale skelet for at kunne oprette sig som virksomhed, med tilknyttede kontooplysninger, og et småt udvalg af kategorier som firmaet kan tilknytte sig. Ligeledes kan en kunde nu oprette sig, vælge hvilke kategorier </w:t>
+      </w:r>
+      <w:r>
+        <w:t xml:space="preserve">vedkomne er interesseret i, og samtidig give samtykke til at få sine private data behandlet. </w:t>
       </w:r>
     </w:p>
     <w:p>
-      <w:r>
-        <w:t>Ligeledes skal de</w:t>
-      </w:r>
-      <w:r>
-        <w:t>/den</w:t>
-      </w:r>
-      <w:r>
-        <w:t xml:space="preserve"> repræsentative stakeholder(s) </w:t>
-      </w:r>
-      <w:r>
-        <w:t>ikke føle at det</w:t>
-      </w:r>
-      <w:r>
-        <w:t xml:space="preserve"> der bliver</w:t>
-      </w:r>
-      <w:r>
-        <w:t xml:space="preserve"> demonstreret, er et færdigt produkt, som </w:t>
-      </w:r>
-      <w:r>
-        <w:t xml:space="preserve">der </w:t>
-      </w:r>
-      <w:r>
-        <w:t xml:space="preserve">skal </w:t>
-      </w:r>
-      <w:r>
-        <w:t xml:space="preserve">bedømmes </w:t>
-      </w:r>
-      <w:r>
-        <w:t xml:space="preserve">som helhed. Stakeholders job er at kommunikere deres behov så klart som muligt til udviklerne, og komme med indskud, ændringer og idéer til, hvordan de forestiller sig deres kundebase tænker. </w:t>
-      </w:r>
-    </w:p>
-    <w:p>
-      <w:r>
-        <w:t xml:space="preserve">Product owneren vil under et review stå for det bindende led mellem stakeholders og </w:t>
-      </w:r>
-      <w:r>
-        <w:t xml:space="preserve">udviklingsteamet. Han vil blandt andet introducere hvilket arbejde </w:t>
-      </w:r>
-      <w:r>
-        <w:t>der er blevet udført, præsentere oversigten over product backloggen efter teamets demonstration, og sætte en realistisk slutdato for projektet.</w:t>
-      </w:r>
-    </w:p>
-    <w:p>
       <w:pPr>
         <w:pStyle w:val="Overskrift3"/>
       </w:pPr>
-      <w:bookmarkStart w:id="51" w:name="_Toc532724858"/>
-      <w:r>
-        <w:t>Inkrementeringen</w:t>
+      <w:bookmarkStart w:id="51" w:name="_Toc532724859"/>
+      <w:r>
+        <w:t>Demonstration &amp; Feedback</w:t>
       </w:r>
       <w:bookmarkEnd w:id="51"/>
-    </w:p>
-    <w:p>
-      <w:r>
-        <w:t xml:space="preserve">Under </w:t>
-      </w:r>
-      <w:r>
-        <w:t>dette sprint</w:t>
-      </w:r>
-      <w:r>
-        <w:t xml:space="preserve"> har vi fået færdiggjort to User Storys fra Product Backloggen: US1 og US2</w:t>
-      </w:r>
-      <w:r>
-        <w:t xml:space="preserve">. </w:t>
-      </w:r>
-      <w:r>
-        <w:t>Kundens vigtigste prioriteter for produktet var, at give både firmaer og kunder mulighed for at oprette sig i systemet.</w:t>
-      </w:r>
-      <w:r>
-        <w:t xml:space="preserve"> </w:t>
-      </w:r>
-      <w:r>
-        <w:t xml:space="preserve">Vi har lavet det mest basale skelet for at kunne oprette sig som virksomhed, med tilknyttede kontooplysninger, og et småt udvalg af kategorier som firmaet kan tilknytte sig. Ligeledes kan en kunde nu oprette sig, vælge hvilke kategorier </w:t>
-      </w:r>
-      <w:r>
-        <w:t xml:space="preserve">vedkomne er interesseret i, og samtidig give samtykke til at få sine private data behandlet. </w:t>
-      </w:r>
-    </w:p>
-    <w:p>
-      <w:pPr>
-        <w:pStyle w:val="Overskrift3"/>
-      </w:pPr>
-      <w:bookmarkStart w:id="52" w:name="_Toc532724859"/>
-      <w:r>
-        <w:t>Demonstration &amp; Feedback</w:t>
-      </w:r>
-      <w:bookmarkEnd w:id="52"/>
     </w:p>
     <w:p>
       <w:r>
@@ -22989,11 +22783,11 @@
       <w:pPr>
         <w:pStyle w:val="Overskrift3"/>
       </w:pPr>
-      <w:bookmarkStart w:id="53" w:name="_Toc532724860"/>
+      <w:bookmarkStart w:id="52" w:name="_Toc532724860"/>
       <w:r>
         <w:t>Diskussion og projektering</w:t>
       </w:r>
-      <w:bookmarkEnd w:id="53"/>
+      <w:bookmarkEnd w:id="52"/>
       <w:r>
         <w:t xml:space="preserve"> </w:t>
       </w:r>
@@ -23016,11 +22810,11 @@
       <w:pPr>
         <w:pStyle w:val="Overskrift2"/>
       </w:pPr>
-      <w:bookmarkStart w:id="54" w:name="_Toc532724861"/>
+      <w:bookmarkStart w:id="53" w:name="_Toc532724861"/>
       <w:r>
         <w:t>Sprint retrospekt</w:t>
       </w:r>
-      <w:bookmarkEnd w:id="54"/>
+      <w:bookmarkEnd w:id="53"/>
     </w:p>
     <w:p>
       <w:pPr>
@@ -23043,7 +22837,7 @@
           <w:lang w:eastAsia="da-DK"/>
         </w:rPr>
       </w:pPr>
-      <w:bookmarkStart w:id="55" w:name="_Toc532724862"/>
+      <w:bookmarkStart w:id="54" w:name="_Toc532724862"/>
       <w:r>
         <w:rPr>
           <w:rFonts w:eastAsia="Times New Roman"/>
@@ -23051,7 +22845,7 @@
         </w:rPr>
         <w:t>Positivt</w:t>
       </w:r>
-      <w:bookmarkEnd w:id="55"/>
+      <w:bookmarkEnd w:id="54"/>
     </w:p>
     <w:p>
       <w:pPr>
@@ -23104,23 +22898,7 @@
           <w:rFonts w:eastAsia="Times New Roman" w:cstheme="minorHAnsi"/>
           <w:lang w:eastAsia="da-DK"/>
         </w:rPr>
-        <w:t xml:space="preserve"> </w:t>
-      </w:r>
-      <w:proofErr w:type="spellStart"/>
-      <w:r>
-        <w:rPr>
-          <w:rFonts w:eastAsia="Times New Roman" w:cstheme="minorHAnsi"/>
-          <w:lang w:eastAsia="da-DK"/>
-        </w:rPr>
-        <w:t>reviews</w:t>
-      </w:r>
-      <w:proofErr w:type="spellEnd"/>
-      <w:r>
-        <w:rPr>
-          <w:rFonts w:eastAsia="Times New Roman" w:cstheme="minorHAnsi"/>
-          <w:lang w:eastAsia="da-DK"/>
-        </w:rPr>
-        <w:t xml:space="preserve"> fra de resterende udviklere, hvilket har affødt løbende feedback og fælles forståelse for processen. Der har desuden også været en rigtig konstruktiv dialog, hvor parterne kom med deres udlæg, fulgt af en rationel diskussion, og ultimativt en fælles enighed om den videre fremgang. Følgevirkningen af dette har været, at alle </w:t>
+        <w:t xml:space="preserve"> reviews fra de resterende udviklere, hvilket har affødt løbende feedback og fælles forståelse for processen. Der har desuden også været en rigtig konstruktiv dialog, hvor parterne kom med deres udlæg, fulgt af en rationel diskussion, og ultimativt en fælles enighed om den videre fremgang. Følgevirkningen af dette har været, at alle </w:t>
       </w:r>
       <w:proofErr w:type="spellStart"/>
       <w:r>
@@ -23258,7 +23036,7 @@
           <w:lang w:eastAsia="da-DK"/>
         </w:rPr>
       </w:pPr>
-      <w:bookmarkStart w:id="56" w:name="_Toc532724863"/>
+      <w:bookmarkStart w:id="55" w:name="_Toc532724863"/>
       <w:r>
         <w:rPr>
           <w:rFonts w:eastAsia="Times New Roman"/>
@@ -23266,7 +23044,7 @@
         </w:rPr>
         <w:t>Negativt</w:t>
       </w:r>
-      <w:bookmarkEnd w:id="56"/>
+      <w:bookmarkEnd w:id="55"/>
     </w:p>
     <w:p>
       <w:pPr>
@@ -23575,23 +23353,7 @@
           <w:rFonts w:eastAsia="Times New Roman" w:cstheme="minorHAnsi"/>
           <w:lang w:eastAsia="da-DK"/>
         </w:rPr>
-        <w:t xml:space="preserve"> </w:t>
-      </w:r>
-      <w:proofErr w:type="spellStart"/>
-      <w:r>
-        <w:rPr>
-          <w:rFonts w:eastAsia="Times New Roman" w:cstheme="minorHAnsi"/>
-          <w:lang w:eastAsia="da-DK"/>
-        </w:rPr>
-        <w:t>reviews</w:t>
-      </w:r>
-      <w:proofErr w:type="spellEnd"/>
-      <w:r>
-        <w:rPr>
-          <w:rFonts w:eastAsia="Times New Roman" w:cstheme="minorHAnsi"/>
-          <w:lang w:eastAsia="da-DK"/>
-        </w:rPr>
-        <w:t xml:space="preserve">. Dette har resulteret i nogle frustrationer blandt gruppen, da der har været en mangel på forståelse af logikken bag versionerne. Der er desuden ikke blevet holdt ordentligt hånd i hanke med </w:t>
+        <w:t xml:space="preserve"> reviews. Dette har resulteret i nogle frustrationer blandt gruppen, da der har været en mangel på forståelse af logikken bag versionerne. Der er desuden ikke blevet holdt ordentligt hånd i hanke med </w:t>
       </w:r>
       <w:proofErr w:type="spellStart"/>
       <w:r>
@@ -23689,7 +23451,7 @@
           <w:lang w:eastAsia="da-DK"/>
         </w:rPr>
       </w:pPr>
-      <w:bookmarkStart w:id="57" w:name="_Toc532724864"/>
+      <w:bookmarkStart w:id="56" w:name="_Toc532724864"/>
       <w:r>
         <w:rPr>
           <w:rFonts w:eastAsia="Times New Roman"/>
@@ -23712,7 +23474,7 @@
         </w:rPr>
         <w:t>*</w:t>
       </w:r>
-      <w:bookmarkEnd w:id="57"/>
+      <w:bookmarkEnd w:id="56"/>
       <w:proofErr w:type="gramEnd"/>
     </w:p>
     <w:p>
@@ -23818,12 +23580,12 @@
       <w:pPr>
         <w:pStyle w:val="Overskrift1"/>
       </w:pPr>
-      <w:bookmarkStart w:id="58" w:name="_Toc532724865"/>
+      <w:bookmarkStart w:id="57" w:name="_Toc532724865"/>
       <w:r>
         <w:lastRenderedPageBreak/>
         <w:t>Sprint 2</w:t>
       </w:r>
-      <w:bookmarkEnd w:id="58"/>
+      <w:bookmarkEnd w:id="57"/>
     </w:p>
     <w:p>
       <w:pPr>
@@ -23850,14 +23612,14 @@
       <w:pPr>
         <w:pStyle w:val="Overskrift2"/>
       </w:pPr>
-      <w:bookmarkStart w:id="59" w:name="_Toc532724866"/>
+      <w:bookmarkStart w:id="58" w:name="_Toc532724866"/>
       <w:r>
         <w:t>Sprint</w:t>
       </w:r>
       <w:r>
         <w:t xml:space="preserve"> planning</w:t>
       </w:r>
-      <w:bookmarkEnd w:id="59"/>
+      <w:bookmarkEnd w:id="58"/>
     </w:p>
     <w:p>
       <w:pPr>
@@ -23876,11 +23638,11 @@
       <w:pPr>
         <w:pStyle w:val="Overskrift3"/>
       </w:pPr>
-      <w:bookmarkStart w:id="60" w:name="_Toc532724867"/>
+      <w:bookmarkStart w:id="59" w:name="_Toc532724867"/>
       <w:r>
         <w:t>Rådighedstimer</w:t>
       </w:r>
-      <w:bookmarkEnd w:id="60"/>
+      <w:bookmarkEnd w:id="59"/>
     </w:p>
     <w:p>
       <w:r>
@@ -24223,11 +23985,11 @@
       <w:pPr>
         <w:pStyle w:val="Overskrift3"/>
       </w:pPr>
-      <w:bookmarkStart w:id="61" w:name="_Toc532724868"/>
+      <w:bookmarkStart w:id="60" w:name="_Toc532724868"/>
       <w:r>
         <w:t>Gennemgang af sprint backlog</w:t>
       </w:r>
-      <w:bookmarkEnd w:id="61"/>
+      <w:bookmarkEnd w:id="60"/>
     </w:p>
     <w:p>
       <w:r>
@@ -24577,14 +24339,14 @@
           <w:lang w:val="en-GB"/>
         </w:rPr>
       </w:pPr>
-      <w:bookmarkStart w:id="62" w:name="_Toc532724869"/>
+      <w:bookmarkStart w:id="61" w:name="_Toc532724869"/>
       <w:r>
         <w:rPr>
           <w:lang w:val="en-GB"/>
         </w:rPr>
         <w:t>TASK DESCRIPTION</w:t>
       </w:r>
-      <w:bookmarkEnd w:id="62"/>
+      <w:bookmarkEnd w:id="61"/>
     </w:p>
     <w:p>
       <w:pPr>
@@ -24617,7 +24379,7 @@
           <w:lang w:val="en-GB"/>
         </w:rPr>
       </w:pPr>
-      <w:bookmarkStart w:id="63" w:name="_Toc532724870"/>
+      <w:bookmarkStart w:id="62" w:name="_Toc532724870"/>
       <w:r>
         <w:rPr>
           <w:lang w:val="en-GB"/>
@@ -24636,7 +24398,7 @@
         </w:rPr>
         <w:t xml:space="preserve"> story 3</w:t>
       </w:r>
-      <w:bookmarkEnd w:id="63"/>
+      <w:bookmarkEnd w:id="62"/>
     </w:p>
     <w:p>
       <w:pPr>
@@ -25041,7 +24803,7 @@
       <w:pPr>
         <w:pStyle w:val="Overskrift3"/>
       </w:pPr>
-      <w:bookmarkStart w:id="64" w:name="_Toc532724871"/>
+      <w:bookmarkStart w:id="63" w:name="_Toc532724871"/>
       <w:r>
         <w:t>U</w:t>
       </w:r>
@@ -25051,7 +24813,7 @@
       <w:r>
         <w:t xml:space="preserve"> story 4</w:t>
       </w:r>
-      <w:bookmarkEnd w:id="64"/>
+      <w:bookmarkEnd w:id="63"/>
     </w:p>
     <w:p>
       <w:pPr>
@@ -25335,7 +25097,7 @@
       <w:pPr>
         <w:pStyle w:val="Overskrift3"/>
       </w:pPr>
-      <w:bookmarkStart w:id="65" w:name="_Toc532724872"/>
+      <w:bookmarkStart w:id="64" w:name="_Toc532724872"/>
       <w:r>
         <w:t>U</w:t>
       </w:r>
@@ -25345,11 +25107,11 @@
       <w:r>
         <w:t xml:space="preserve"> story </w:t>
       </w:r>
-      <w:commentRangeStart w:id="66"/>
+      <w:commentRangeStart w:id="65"/>
       <w:r>
         <w:t>5</w:t>
       </w:r>
-      <w:commentRangeEnd w:id="66"/>
+      <w:commentRangeEnd w:id="65"/>
       <w:r>
         <w:rPr>
           <w:rStyle w:val="Kommentarhenvisning"/>
@@ -25357,9 +25119,9 @@
           <w:color w:val="auto"/>
           <w:spacing w:val="0"/>
         </w:rPr>
-        <w:commentReference w:id="66"/>
-      </w:r>
-      <w:bookmarkEnd w:id="65"/>
+        <w:commentReference w:id="65"/>
+      </w:r>
+      <w:bookmarkEnd w:id="64"/>
     </w:p>
     <w:p>
       <w:pPr>
@@ -26047,7 +25809,7 @@
       <w:pPr>
         <w:pStyle w:val="Overskrift3"/>
       </w:pPr>
-      <w:bookmarkStart w:id="67" w:name="_Toc532724873"/>
+      <w:bookmarkStart w:id="66" w:name="_Toc532724873"/>
       <w:r>
         <w:t>U</w:t>
       </w:r>
@@ -26057,7 +25819,7 @@
       <w:r>
         <w:t xml:space="preserve"> story 8</w:t>
       </w:r>
-      <w:bookmarkEnd w:id="67"/>
+      <w:bookmarkEnd w:id="66"/>
     </w:p>
     <w:p>
       <w:pPr>
@@ -26930,23 +26692,7 @@
                 <w:rFonts w:cstheme="minorHAnsi"/>
                 <w:color w:val="000000"/>
               </w:rPr>
-              <w:t xml:space="preserve"> som senere hen kan udfyldes af </w:t>
-            </w:r>
-            <w:proofErr w:type="spellStart"/>
-            <w:r>
-              <w:rPr>
-                <w:rFonts w:cstheme="minorHAnsi"/>
-                <w:color w:val="000000"/>
-              </w:rPr>
-              <w:t>TheNext</w:t>
-            </w:r>
-            <w:proofErr w:type="spellEnd"/>
-            <w:r>
-              <w:rPr>
-                <w:rFonts w:cstheme="minorHAnsi"/>
-                <w:color w:val="000000"/>
-              </w:rPr>
-              <w:t xml:space="preserve">. Denne modal skal have et ‘x’ i højre hjørne, som lukker </w:t>
+              <w:t xml:space="preserve"> som senere hen kan udfyldes af TheNext. Denne modal skal have et ‘x’ i højre hjørne, som lukker </w:t>
             </w:r>
             <w:proofErr w:type="spellStart"/>
             <w:r>
@@ -27276,14 +27022,14 @@
           <w:lang w:val="en-GB"/>
         </w:rPr>
       </w:pPr>
-      <w:bookmarkStart w:id="68" w:name="_Toc532724874"/>
+      <w:bookmarkStart w:id="67" w:name="_Toc532724874"/>
       <w:r>
         <w:rPr>
           <w:lang w:val="en-GB"/>
         </w:rPr>
         <w:t>Burndown chart 2</w:t>
       </w:r>
-      <w:bookmarkEnd w:id="68"/>
+      <w:bookmarkEnd w:id="67"/>
     </w:p>
     <w:p>
       <w:pPr>
@@ -27329,13 +27075,26 @@
           <w:lang w:val="en-GB"/>
         </w:rPr>
       </w:pPr>
-      <w:commentRangeStart w:id="69"/>
-      <w:commentRangeEnd w:id="69"/>
+      <w:commentRangeStart w:id="68"/>
+      <w:commentRangeEnd w:id="68"/>
       <w:r>
         <w:rPr>
           <w:rStyle w:val="Kommentarhenvisning"/>
         </w:rPr>
-        <w:commentReference w:id="69"/>
+        <w:commentReference w:id="68"/>
+      </w:r>
+    </w:p>
+    <w:p>
+      <w:pPr>
+        <w:rPr>
+          <w:lang w:val="en-GB"/>
+        </w:rPr>
+      </w:pPr>
+      <w:r>
+        <w:rPr>
+          <w:lang w:val="en-GB"/>
+        </w:rPr>
+        <w:br w:type="page"/>
       </w:r>
     </w:p>
     <w:p>
@@ -27345,51 +27104,166 @@
           <w:lang w:val="en-GB"/>
         </w:rPr>
       </w:pPr>
-      <w:bookmarkStart w:id="70" w:name="_Toc532724875"/>
+      <w:bookmarkStart w:id="69" w:name="_Toc532724875"/>
       <w:r>
         <w:rPr>
           <w:lang w:val="en-GB"/>
         </w:rPr>
+        <w:lastRenderedPageBreak/>
         <w:t>Sprint review</w:t>
       </w:r>
+      <w:bookmarkEnd w:id="69"/>
+    </w:p>
+    <w:p>
+      <w:pPr>
+        <w:rPr>
+          <w:i/>
+        </w:rPr>
+      </w:pPr>
+      <w:r>
+        <w:rPr>
+          <w:i/>
+        </w:rPr>
+        <w:t xml:space="preserve">Af </w:t>
+      </w:r>
+      <w:r>
+        <w:rPr>
+          <w:i/>
+        </w:rPr>
+        <w:t>Casper og Christian</w:t>
+      </w:r>
+    </w:p>
+    <w:p>
+      <w:r>
+        <w:t xml:space="preserve">Sprint nr. 2 er nu blevet afsluttet. I det følgende review og retrospekt vil vi tage udgangspunkt i, at </w:t>
+      </w:r>
+      <w:r>
+        <w:t>denne sprint ikke vil være vores sidste, men eftersom projektets deadline ikke giver tid til flere sprints, vil vi efterfølgende ikke inkludere nye krav og estimeringer i rapporten.</w:t>
+      </w:r>
+    </w:p>
+    <w:p>
+      <w:pPr>
+        <w:pStyle w:val="Overskrift3"/>
+      </w:pPr>
+      <w:r>
+        <w:t>Inkrementeringen</w:t>
+      </w:r>
+    </w:p>
+    <w:p>
+      <w:r>
+        <w:t>Denne inkrementering indeholder væsentligt flere implementerede funktioner end den forrige sprint. Mange af de tilføjelser der er kommet, er bygget op omkring de basale funktionaliteter som sidste sprint lagde grobund for.</w:t>
+      </w:r>
+    </w:p>
+    <w:p>
+      <w:r>
+        <w:t>Vi nåede samtlige user storys i vores sprint backlog, og applikationen kan nu følgende:</w:t>
+      </w:r>
+    </w:p>
+    <w:p>
+      <w:pPr>
+        <w:pStyle w:val="Listeafsnit"/>
+        <w:numPr>
+          <w:ilvl w:val="0"/>
+          <w:numId w:val="18"/>
+        </w:numPr>
+      </w:pPr>
+      <w:r>
+        <w:t>Et firma kan nu</w:t>
+      </w:r>
+      <w:r>
+        <w:t>:</w:t>
+      </w:r>
+    </w:p>
+    <w:p>
+      <w:pPr>
+        <w:pStyle w:val="Listeafsnit"/>
+        <w:numPr>
+          <w:ilvl w:val="1"/>
+          <w:numId w:val="18"/>
+        </w:numPr>
+      </w:pPr>
+      <w:r>
+        <w:t>O</w:t>
+      </w:r>
+      <w:r>
+        <w:t>prette tilbud når de er logget ind. Der kan angives navn, mængde, pris og der kan tilknyttes et URL-billede af de</w:t>
+      </w:r>
+      <w:r>
+        <w:t>n vare som bliver tilbudt.</w:t>
+      </w:r>
+    </w:p>
+    <w:p>
+      <w:pPr>
+        <w:pStyle w:val="Listeafsnit"/>
+        <w:numPr>
+          <w:ilvl w:val="1"/>
+          <w:numId w:val="18"/>
+        </w:numPr>
+      </w:pPr>
+      <w:r>
+        <w:t>Se en liste over deres aktive tilbud</w:t>
+      </w:r>
+      <w:r>
+        <w:t>, hvor mange der er tilbage, start/slutdato, hvad stk. prisen er, og URL’en tilknyttet til billedet</w:t>
+      </w:r>
+      <w:r>
+        <w:t>.</w:t>
+      </w:r>
+    </w:p>
+    <w:p>
+      <w:pPr>
+        <w:pStyle w:val="Listeafsnit"/>
+        <w:numPr>
+          <w:ilvl w:val="1"/>
+          <w:numId w:val="18"/>
+        </w:numPr>
+      </w:pPr>
+      <w:r>
+        <w:t>En statistik over alle aktive og inaktive tilbud, mængden af varen, hvor mange der er blevet købt, stk. pris og den samlede omsætning.</w:t>
+      </w:r>
+      <w:bookmarkStart w:id="70" w:name="_GoBack"/>
       <w:bookmarkEnd w:id="70"/>
     </w:p>
     <w:p>
       <w:pPr>
+        <w:pStyle w:val="Overskrift3"/>
+      </w:pPr>
+      <w:r>
+        <w:t>Demonstration &amp; Feedback</w:t>
+      </w:r>
+    </w:p>
+    <w:p/>
+    <w:p>
+      <w:pPr>
+        <w:pStyle w:val="Overskrift3"/>
+      </w:pPr>
+      <w:r>
+        <w:t>Diskussion og Projektering</w:t>
+      </w:r>
+    </w:p>
+    <w:p/>
+    <w:p>
+      <w:pPr>
+        <w:pStyle w:val="Overskrift2"/>
+      </w:pPr>
+      <w:bookmarkStart w:id="71" w:name="_Toc532724876"/>
+      <w:r>
+        <w:t>Sprint retrospekt</w:t>
+      </w:r>
+      <w:bookmarkEnd w:id="71"/>
+    </w:p>
+    <w:p>
+      <w:pPr>
         <w:rPr>
           <w:lang w:val="en-GB"/>
         </w:rPr>
       </w:pPr>
-    </w:p>
-    <w:p>
-      <w:pPr>
+      <w:r>
         <w:rPr>
-          <w:lang w:val="en-GB"/>
+          <w:i/>
         </w:rPr>
-      </w:pPr>
-    </w:p>
-    <w:p>
-      <w:pPr>
-        <w:pStyle w:val="Overskrift2"/>
-        <w:rPr>
-          <w:lang w:val="en-GB"/>
-        </w:rPr>
-      </w:pPr>
-      <w:bookmarkStart w:id="71" w:name="_Toc532724876"/>
-      <w:r>
-        <w:rPr>
-          <w:lang w:val="en-GB"/>
-        </w:rPr>
-        <w:t>Sprint retrospekt</w:t>
-      </w:r>
-      <w:bookmarkEnd w:id="71"/>
-    </w:p>
-    <w:p>
-      <w:pPr>
-        <w:rPr>
-          <w:lang w:val="en-GB"/>
-        </w:rPr>
-      </w:pPr>
+        <w:t>Af Alle</w:t>
+      </w:r>
       <w:r>
         <w:rPr>
           <w:lang w:val="en-GB"/>
@@ -30333,7 +30207,7 @@
 
 <file path=word/comments.xml><?xml version="1.0" encoding="utf-8"?>
 <w:comments xmlns:wpc="http://schemas.microsoft.com/office/word/2010/wordprocessingCanvas" xmlns:cx="http://schemas.microsoft.com/office/drawing/2014/chartex" xmlns:cx1="http://schemas.microsoft.com/office/drawing/2015/9/8/chartex" xmlns:cx2="http://schemas.microsoft.com/office/drawing/2015/10/21/chartex" xmlns:cx3="http://schemas.microsoft.com/office/drawing/2016/5/9/chartex" xmlns:cx4="http://schemas.microsoft.com/office/drawing/2016/5/10/chartex" xmlns:cx5="http://schemas.microsoft.com/office/drawing/2016/5/11/chartex" xmlns:cx6="http://schemas.microsoft.com/office/drawing/2016/5/12/chartex" xmlns:cx7="http://schemas.microsoft.com/office/drawing/2016/5/13/chartex" xmlns:cx8="http://schemas.microsoft.com/office/drawing/2016/5/14/chartex" xmlns:mc="http://schemas.openxmlformats.org/markup-compatibility/2006" xmlns:aink="http://schemas.microsoft.com/office/drawing/2016/ink" xmlns:am3d="http://schemas.microsoft.com/office/drawing/2017/model3d" xmlns:o="urn:schemas-microsoft-com:office:office" xmlns:r="http://schemas.openxmlformats.org/officeDocument/2006/relationships" xmlns:m="http://schemas.openxmlformats.org/officeDocument/2006/math" xmlns:v="urn:schemas-microsoft-com:vml" xmlns:wp14="http://schemas.microsoft.com/office/word/2010/wordprocessingDrawing" xmlns:wp="http://schemas.openxmlformats.org/drawingml/2006/wordprocessingDrawing" xmlns:w10="urn:schemas-microsoft-com:office:word" xmlns:w="http://schemas.openxmlformats.org/wordprocessingml/2006/main" xmlns:w14="http://schemas.microsoft.com/office/word/2010/wordml" xmlns:w15="http://schemas.microsoft.com/office/word/2012/wordml" xmlns:w16cid="http://schemas.microsoft.com/office/word/2016/wordml/cid" xmlns:w16se="http://schemas.microsoft.com/office/word/2015/wordml/symex" xmlns:wpg="http://schemas.microsoft.com/office/word/2010/wordprocessingGroup" xmlns:wpi="http://schemas.microsoft.com/office/word/2010/wordprocessingInk" xmlns:wne="http://schemas.microsoft.com/office/word/2006/wordml" xmlns:wps="http://schemas.microsoft.com/office/word/2010/wordprocessingShape" mc:Ignorable="w14 w15 w16se w16cid wp14">
-  <w:comment w:id="7" w:author="Patrick Sirich" w:date="2018-12-13T10:34:00Z" w:initials="PS">
+  <w:comment w:id="6" w:author="Patrick Sirich" w:date="2018-12-13T10:34:00Z" w:initials="PS">
     <w:p>
       <w:pPr>
         <w:pStyle w:val="Kommentartekst"/>
@@ -30349,7 +30223,7 @@
       </w:r>
     </w:p>
   </w:comment>
-  <w:comment w:id="48" w:author="Casper Frost" w:date="2018-12-10T00:53:00Z" w:initials="CF">
+  <w:comment w:id="47" w:author="Casper Frost" w:date="2018-12-10T00:53:00Z" w:initials="CF">
     <w:p>
       <w:pPr>
         <w:pStyle w:val="Kommentartekst"/>
@@ -30373,7 +30247,7 @@
       </w:r>
     </w:p>
   </w:comment>
-  <w:comment w:id="66" w:author="matthias skou" w:date="2018-12-11T20:10:00Z" w:initials="ms">
+  <w:comment w:id="65" w:author="matthias skou" w:date="2018-12-11T20:10:00Z" w:initials="ms">
     <w:p>
       <w:pPr>
         <w:pStyle w:val="Kommentartekst"/>
@@ -30386,7 +30260,7 @@
       </w:r>
     </w:p>
   </w:comment>
-  <w:comment w:id="69" w:author="Casper Frost" w:date="2018-12-14T18:22:00Z" w:initials="CF">
+  <w:comment w:id="68" w:author="Casper Frost" w:date="2018-12-14T18:22:00Z" w:initials="CF">
     <w:p>
       <w:pPr>
         <w:pStyle w:val="Kommentartekst"/>
@@ -37826,7 +37700,7 @@
 </file>
 
 <file path=customXml/itemProps2.xml><?xml version="1.0" encoding="utf-8"?>
-<ds:datastoreItem xmlns:ds="http://schemas.openxmlformats.org/officeDocument/2006/customXml" ds:itemID="{395C815D-7C1C-4B7B-9CD9-74B2CB937E83}">
+<ds:datastoreItem xmlns:ds="http://schemas.openxmlformats.org/officeDocument/2006/customXml" ds:itemID="{4B33B2D1-9EA9-44D8-850F-3EB2F895A7AA}">
   <ds:schemaRefs>
     <ds:schemaRef ds:uri="http://schemas.openxmlformats.org/officeDocument/2006/bibliography"/>
   </ds:schemaRefs>

</xml_diff>

<commit_message>
Sprint review: feedback halvt done
</commit_message>
<xml_diff>
--- a/Rapport/Rapport v1.3.1.docx
+++ b/Rapport/Rapport v1.3.1.docx
@@ -8037,6 +8037,40 @@
           </w:p>
         </w:tc>
       </w:tr>
+      <w:tr>
+        <w:trPr>
+          <w:cnfStyle w:val="000000100000" w:firstRow="0" w:lastRow="0" w:firstColumn="0" w:lastColumn="0" w:oddVBand="0" w:evenVBand="0" w:oddHBand="1" w:evenHBand="0" w:firstRowFirstColumn="0" w:firstRowLastColumn="0" w:lastRowFirstColumn="0" w:lastRowLastColumn="0"/>
+        </w:trPr>
+        <w:tc>
+          <w:tcPr>
+            <w:cnfStyle w:val="001000000000" w:firstRow="0" w:lastRow="0" w:firstColumn="1" w:lastColumn="0" w:oddVBand="0" w:evenVBand="0" w:oddHBand="0" w:evenHBand="0" w:firstRowFirstColumn="0" w:firstRowLastColumn="0" w:lastRowFirstColumn="0" w:lastRowLastColumn="0"/>
+            <w:tcW w:w="4508" w:type="dxa"/>
+          </w:tcPr>
+          <w:p>
+            <w:pPr>
+              <w:jc w:val="center"/>
+            </w:pPr>
+            <w:r>
+              <w:t>JPA</w:t>
+            </w:r>
+          </w:p>
+        </w:tc>
+        <w:tc>
+          <w:tcPr>
+            <w:tcW w:w="4509" w:type="dxa"/>
+          </w:tcPr>
+          <w:p>
+            <w:pPr>
+              <w:spacing w:before="120"/>
+              <w:cnfStyle w:val="000000100000" w:firstRow="0" w:lastRow="0" w:firstColumn="0" w:lastColumn="0" w:oddVBand="0" w:evenVBand="0" w:oddHBand="1" w:evenHBand="0" w:firstRowFirstColumn="0" w:firstRowLastColumn="0" w:lastRowFirstColumn="0" w:lastRowLastColumn="0"/>
+              <w:rPr>
+                <w:sz w:val="22"/>
+                <w:szCs w:val="22"/>
+              </w:rPr>
+            </w:pPr>
+          </w:p>
+        </w:tc>
+      </w:tr>
     </w:tbl>
     <w:p/>
     <w:p/>
@@ -8058,7 +8092,6 @@
       </w:pPr>
       <w:bookmarkStart w:id="4" w:name="_Toc532724816"/>
       <w:r>
-        <w:lastRenderedPageBreak/>
         <w:t>Rollefordeling</w:t>
       </w:r>
       <w:r>
@@ -8088,9 +8121,6 @@
         <w:t>owner</w:t>
       </w:r>
       <w:proofErr w:type="spellEnd"/>
-      <w:r>
-        <w:t xml:space="preserve"> &amp; stakeholder-fuldmægtig</w:t>
-      </w:r>
     </w:p>
     <w:p>
       <w:r>
@@ -8292,6 +8322,7 @@
         <w:rPr>
           <w:i/>
         </w:rPr>
+        <w:lastRenderedPageBreak/>
         <w:t>Af Patrick &amp; Matthias</w:t>
       </w:r>
     </w:p>
@@ -8301,7 +8332,6 @@
       </w:pPr>
       <w:bookmarkStart w:id="14" w:name="_Toc532724825"/>
       <w:r>
-        <w:lastRenderedPageBreak/>
         <w:t>Kunden</w:t>
       </w:r>
       <w:bookmarkEnd w:id="14"/>
@@ -12620,7 +12650,21 @@
                 <w:sz w:val="22"/>
                 <w:szCs w:val="22"/>
               </w:rPr>
-              <w:t xml:space="preserve"> af tasks og eventuelt justere projekteringen af projektet. Indlede en dialog med stakeholder under sprint review, om </w:t>
+              <w:t xml:space="preserve"> af tasks og eventuelt justere projekteringen af projektet. Indlede en dialog med </w:t>
+            </w:r>
+            <w:r>
+              <w:rPr>
+                <w:sz w:val="22"/>
+                <w:szCs w:val="22"/>
+              </w:rPr>
+              <w:t>kunden</w:t>
+            </w:r>
+            <w:r>
+              <w:rPr>
+                <w:sz w:val="22"/>
+                <w:szCs w:val="22"/>
+              </w:rPr>
+              <w:t xml:space="preserve"> under sprint review, om </w:t>
             </w:r>
             <w:r>
               <w:rPr>
@@ -13098,7 +13142,14 @@
                 <w:sz w:val="22"/>
                 <w:szCs w:val="22"/>
               </w:rPr>
-              <w:t xml:space="preserve">løsningen ikke </w:t>
+              <w:t>løsningen ikke er opnåelig,</w:t>
+            </w:r>
+            <w:r>
+              <w:rPr>
+                <w:sz w:val="22"/>
+                <w:szCs w:val="22"/>
+              </w:rPr>
+              <w:t xml:space="preserve"> </w:t>
             </w:r>
             <w:r>
               <w:rPr>
@@ -13106,14 +13157,7 @@
                 <w:szCs w:val="22"/>
               </w:rPr>
               <w:lastRenderedPageBreak/>
-              <w:t>er opnåelig,</w:t>
-            </w:r>
-            <w:r>
-              <w:rPr>
-                <w:sz w:val="22"/>
-                <w:szCs w:val="22"/>
-              </w:rPr>
-              <w:t xml:space="preserve"> diskuteres andre løsninger.</w:t>
+              <w:t>diskuteres andre løsninger.</w:t>
             </w:r>
           </w:p>
           <w:p>
@@ -22237,7 +22281,13 @@
         <w:t xml:space="preserve">Eftersom vi følger en SCRUM-inspireret udviklingsmodel, er sprint review og sprint retrospekt essentielle dele af vores proces. </w:t>
       </w:r>
       <w:r>
-        <w:t>I reviewet vil udviklerne og stakeholders holde et uformelt møde</w:t>
+        <w:t xml:space="preserve">I reviewet vil udviklerne og </w:t>
+      </w:r>
+      <w:r>
+        <w:t>kunden, eller en repræsentant,</w:t>
+      </w:r>
+      <w:r>
+        <w:t xml:space="preserve"> holde et uformelt møde</w:t>
       </w:r>
       <w:r>
         <w:t>,</w:t>
@@ -22268,7 +22318,7 @@
         <w:t xml:space="preserve"> desuden også repræsentere </w:t>
       </w:r>
       <w:r>
-        <w:t>stakeholders</w:t>
+        <w:t>kunden</w:t>
       </w:r>
       <w:r>
         <w:t>,</w:t>
@@ -22280,7 +22330,13 @@
         <w:t xml:space="preserve">dermed </w:t>
       </w:r>
       <w:r>
-        <w:t xml:space="preserve">have deres </w:t>
+        <w:t>have de</w:t>
+      </w:r>
+      <w:r>
+        <w:t>nnes</w:t>
+      </w:r>
+      <w:r>
+        <w:t xml:space="preserve"> </w:t>
       </w:r>
       <w:r>
         <w:t>fulde opbakning ift. produktets design, funktionalitet og andre relevante nøglepunkter.</w:t>
@@ -22311,13 +22367,11 @@
       </w:r>
       <w:proofErr w:type="spellEnd"/>
       <w:r>
-        <w:t xml:space="preserve"> formål og de </w:t>
-      </w:r>
-      <w:proofErr w:type="spellStart"/>
-      <w:r>
-        <w:t>deltagenes</w:t>
-      </w:r>
-      <w:proofErr w:type="spellEnd"/>
+        <w:t xml:space="preserve"> formål og de deltagen</w:t>
+      </w:r>
+      <w:r>
+        <w:t>de parters</w:t>
+      </w:r>
       <w:r>
         <w:t xml:space="preserve"> roller.</w:t>
       </w:r>
@@ -22374,7 +22428,10 @@
         <w:t xml:space="preserve">, som </w:t>
       </w:r>
       <w:r>
-        <w:t xml:space="preserve">stakeholders kunne have interesse i, og ikke tekniske komplikationer. </w:t>
+        <w:t>kunden</w:t>
+      </w:r>
+      <w:r>
+        <w:t xml:space="preserve"> kunne have interesse i, og ikke tekniske komplikationer. </w:t>
       </w:r>
     </w:p>
     <w:p>
@@ -22389,7 +22446,13 @@
         <w:t>En demonstration af inkrementeringen</w:t>
       </w:r>
       <w:r>
-        <w:t>, hvor stakeholder stiller spørgsmål og giver feedback sideløbende</w:t>
+        <w:t xml:space="preserve">, hvor </w:t>
+      </w:r>
+      <w:r>
+        <w:t>kunden</w:t>
+      </w:r>
+      <w:r>
+        <w:t xml:space="preserve"> stiller spørgsmål og giver feedback sideløbende</w:t>
       </w:r>
       <w:r>
         <w:t>.</w:t>
@@ -22458,7 +22521,13 @@
         <w:t>til</w:t>
       </w:r>
       <w:r>
-        <w:t xml:space="preserve"> stakeholderen – selvom de naturligvis skal stå på mål for deres tanker og handlinger under sprinten</w:t>
+        <w:t xml:space="preserve"> </w:t>
+      </w:r>
+      <w:r>
+        <w:t>kunden</w:t>
+      </w:r>
+      <w:r>
+        <w:t xml:space="preserve"> – selvom de naturligvis skal stå på mål for deres tanker og handlinger under sprinten</w:t>
       </w:r>
       <w:r>
         <w:t>, og produktet deraf</w:t>
@@ -22469,18 +22538,21 @@
     </w:p>
     <w:p>
       <w:r>
-        <w:t>Ligeledes skal de</w:t>
-      </w:r>
-      <w:r>
-        <w:t>/den</w:t>
-      </w:r>
-      <w:r>
-        <w:t xml:space="preserve"> repræsentative stakeholder(s) </w:t>
+        <w:t xml:space="preserve">Ligeledes skal </w:t>
+      </w:r>
+      <w:r>
+        <w:t>kunden eller repræsentanten</w:t>
+      </w:r>
+      <w:r>
+        <w:t xml:space="preserve"> </w:t>
       </w:r>
       <w:r>
         <w:t>ikke føle at det</w:t>
       </w:r>
       <w:r>
+        <w:t>,</w:t>
+      </w:r>
+      <w:r>
         <w:t xml:space="preserve"> der bliver</w:t>
       </w:r>
       <w:r>
@@ -22496,12 +22568,24 @@
         <w:t xml:space="preserve">bedømmes </w:t>
       </w:r>
       <w:r>
-        <w:t xml:space="preserve">som helhed. Stakeholders job er at kommunikere deres behov så klart som muligt til udviklerne, og komme med indskud, ændringer og idéer til, hvordan de forestiller sig deres kundebase tænker. </w:t>
+        <w:t xml:space="preserve">som helhed. </w:t>
+      </w:r>
+      <w:r>
+        <w:t>Kundens job</w:t>
+      </w:r>
+      <w:r>
+        <w:t xml:space="preserve"> er at kommunikere deres behov så klart som muligt til udviklerne, og komme med indskud, ændringer og idéer til, hvordan de forestiller sig deres kundebase tænker. </w:t>
       </w:r>
     </w:p>
     <w:p>
       <w:r>
-        <w:t xml:space="preserve">Product owneren vil under et review stå for det bindende led mellem stakeholders og </w:t>
+        <w:t xml:space="preserve">Product owneren vil under et review stå for det bindende led mellem </w:t>
+      </w:r>
+      <w:r>
+        <w:t>kunden</w:t>
+      </w:r>
+      <w:r>
+        <w:t xml:space="preserve"> og </w:t>
       </w:r>
       <w:r>
         <w:t xml:space="preserve">udviklingsteamet. Han vil blandt andet introducere hvilket arbejde </w:t>
@@ -22558,7 +22642,13 @@
     </w:p>
     <w:p>
       <w:r>
-        <w:t>Efter demonstrationen af iterationen havde stakeholder følgende kommentarer:</w:t>
+        <w:t xml:space="preserve">Efter demonstrationen af iterationen havde </w:t>
+      </w:r>
+      <w:r>
+        <w:t>kunden</w:t>
+      </w:r>
+      <w:r>
+        <w:t xml:space="preserve"> følgende kommentarer:</w:t>
       </w:r>
     </w:p>
     <w:p>
@@ -27151,7 +27241,13 @@
     </w:p>
     <w:p>
       <w:r>
-        <w:t>Denne inkrementering indeholder væsentligt flere implementerede funktioner end den forrige sprint. Mange af de tilføjelser der er kommet, er bygget op omkring de basale funktionaliteter som sidste sprint lagde grobund for.</w:t>
+        <w:t xml:space="preserve">Denne inkrementering indeholder væsentligt flere implementerede funktioner end den forrige sprint. Mange af de tilføjelser der er kommet, er bygget op omkring de basale funktionaliteter som sidste sprint lagde grobund </w:t>
+      </w:r>
+      <w:r>
+        <w:t>til</w:t>
+      </w:r>
+      <w:r>
+        <w:t>.</w:t>
       </w:r>
     </w:p>
     <w:p>
@@ -27271,7 +27367,13 @@
         </w:numPr>
       </w:pPr>
       <w:r>
-        <w:t>Vælge et tilbud, hvor mange af dette kunden vil købe, og få en bekræftelse af købet.</w:t>
+        <w:t>Vælge et tilbud, hvor mange af dette kunden vil købe, og få en bekræftelse af købet</w:t>
+      </w:r>
+      <w:r>
+        <w:t xml:space="preserve"> som en kvittering</w:t>
+      </w:r>
+      <w:r>
+        <w:t>.</w:t>
       </w:r>
     </w:p>
     <w:p>
@@ -27283,19 +27385,430 @@
         </w:numPr>
       </w:pPr>
       <w:r>
-        <w:t>En oversigt over de tilbud som kunden har købt.</w:t>
-      </w:r>
+        <w:t>En oversigt over de tilbud som kunden har købt</w:t>
+      </w:r>
+      <w:r>
+        <w:t>, inklusiv et salgs-ID, navn, antal købt og pris pr. styk.</w:t>
+      </w:r>
+    </w:p>
+    <w:p>
+      <w:pPr>
+        <w:pStyle w:val="Listeafsnit"/>
+        <w:numPr>
+          <w:ilvl w:val="0"/>
+          <w:numId w:val="18"/>
+        </w:numPr>
+      </w:pPr>
+      <w:r>
+        <w:t>En administrator kan nu:</w:t>
+      </w:r>
+    </w:p>
+    <w:p>
+      <w:pPr>
+        <w:pStyle w:val="Listeafsnit"/>
+        <w:numPr>
+          <w:ilvl w:val="1"/>
+          <w:numId w:val="18"/>
+        </w:numPr>
+      </w:pPr>
+      <w:r>
+        <w:t>Godkende nyoprettede firmaer. Et firma vil ikke kunne logge ind før det er blevet verificeret af en administrator.</w:t>
+      </w:r>
+    </w:p>
+    <w:p>
+      <w:pPr>
+        <w:pStyle w:val="Listeafsnit"/>
+        <w:numPr>
+          <w:ilvl w:val="1"/>
+          <w:numId w:val="18"/>
+        </w:numPr>
+      </w:pPr>
+      <w:r>
+        <w:t>Se en liste over både kunder og firmaer</w:t>
+      </w:r>
+      <w:r>
+        <w:t>, hvor begge brugertyper kan redigeres.</w:t>
+      </w:r>
+    </w:p>
+    <w:p>
+      <w:pPr>
+        <w:pStyle w:val="Listeafsnit"/>
+        <w:numPr>
+          <w:ilvl w:val="1"/>
+          <w:numId w:val="18"/>
+        </w:numPr>
+      </w:pPr>
+      <w:r>
+        <w:t>Administratoren kan desuden slette en bruger fuldstændig fra databasen.</w:t>
+      </w:r>
+    </w:p>
+    <w:p>
+      <w:pPr>
+        <w:pStyle w:val="Listeafsnit"/>
+        <w:numPr>
+          <w:ilvl w:val="0"/>
+          <w:numId w:val="18"/>
+        </w:numPr>
+      </w:pPr>
+      <w:r>
+        <w:t>Som ikkeeksisterende bruger kan du nu oprette dig fra login-siden.</w:t>
+      </w:r>
+    </w:p>
+    <w:p>
+      <w:pPr>
+        <w:pStyle w:val="Listeafsnit"/>
+        <w:numPr>
+          <w:ilvl w:val="0"/>
+          <w:numId w:val="18"/>
+        </w:numPr>
+      </w:pPr>
+      <w:r>
+        <w:t>Alle brugertyper har nu en navigationsbar i toppen, der henviser til den enkelte brugertypes relevante undersider.</w:t>
+      </w:r>
+    </w:p>
+    <w:p>
+      <w:pPr>
+        <w:pStyle w:val="Listeafsnit"/>
+        <w:numPr>
+          <w:ilvl w:val="0"/>
+          <w:numId w:val="18"/>
+        </w:numPr>
+      </w:pPr>
+      <w:r>
+        <w:t xml:space="preserve">Jf. sidste review er der nu implementeret en knap der viser et </w:t>
+      </w:r>
+      <w:proofErr w:type="spellStart"/>
+      <w:r>
+        <w:t>lorem</w:t>
+      </w:r>
+      <w:proofErr w:type="spellEnd"/>
+      <w:r>
+        <w:t xml:space="preserve"> </w:t>
+      </w:r>
+      <w:proofErr w:type="spellStart"/>
+      <w:r>
+        <w:t>ipsum</w:t>
+      </w:r>
+      <w:proofErr w:type="spellEnd"/>
+      <w:r>
+        <w:t xml:space="preserve"> over tjenestens vilkår og betingelser</w:t>
+      </w:r>
+      <w:r>
+        <w:t>, som brugeren skal godkende under oprettelsen</w:t>
+      </w:r>
+      <w:r>
+        <w:t>.</w:t>
+      </w:r>
+    </w:p>
+    <w:p>
+      <w:pPr>
+        <w:pStyle w:val="Overskrift3"/>
+      </w:pPr>
+      <w:r>
+        <w:t>Demonstration &amp; Feedback</w:t>
+      </w:r>
+    </w:p>
+    <w:p>
+      <w:r>
+        <w:t>Efter demonstrationen af de implementerede funktioner havde kunden følgende feedback:</w:t>
+      </w:r>
+    </w:p>
+    <w:p>
+      <w:pPr>
+        <w:pStyle w:val="Listeafsnit"/>
+        <w:numPr>
+          <w:ilvl w:val="0"/>
+          <w:numId w:val="27"/>
+        </w:numPr>
+      </w:pPr>
+      <w:r>
+        <w:t>Kunden er meget positiv over layout indtil videre – han vil dog gerne have farver på siderne. Specielt den grønne farve, som Your Local benytter sig af, vil han gerne have på navigationsbaren.</w:t>
+      </w:r>
+    </w:p>
+    <w:p>
+      <w:pPr>
+        <w:pStyle w:val="Listeafsnit"/>
+        <w:numPr>
+          <w:ilvl w:val="0"/>
+          <w:numId w:val="27"/>
+        </w:numPr>
+      </w:pPr>
+      <w:r>
+        <w:t>Kunden vil gerne have, at man i fremti</w:t>
+      </w:r>
+      <w:r>
+        <w:t>den skal kunne oprette butikker under det firma man er logget ind som. Dette vil i fremtiden gøre det muligt at have en administrativ firmabruger, der kan give overblik over tilknyttede butikker, med henblik på salgsstatisk og andre målepunkter.</w:t>
+      </w:r>
+    </w:p>
+    <w:p>
+      <w:pPr>
+        <w:pStyle w:val="Listeafsnit"/>
+        <w:numPr>
+          <w:ilvl w:val="0"/>
+          <w:numId w:val="27"/>
+        </w:numPr>
+      </w:pPr>
+      <w:r>
+        <w:t xml:space="preserve">En bruger skal fremadrettet kunne gå ind og slette sig selv fra tjenesten. </w:t>
+      </w:r>
+      <w:r>
+        <w:t xml:space="preserve">Vi har i dialog aftalt, at når en kunde eller et firma sletter sig selv, bliver de blot sat som inaktive i databasen, i forhold til </w:t>
+      </w:r>
+      <w:r>
+        <w:lastRenderedPageBreak/>
+        <w:t>fremtidig markedsføring. Dog skal en administrator kunne fjerne en bruger helt fra databasen hvis brugeren ønsker dette, jf. persondataforordningen GDPR</w:t>
+      </w:r>
+    </w:p>
+    <w:p>
+      <w:pPr>
+        <w:pStyle w:val="Listeafsnit"/>
+        <w:numPr>
+          <w:ilvl w:val="0"/>
+          <w:numId w:val="27"/>
+        </w:numPr>
+      </w:pPr>
+      <w:r>
+        <w:t>Kunden vil gerne kunne målrette de tilbud der bliver udbudt til kunderne. Derfor vil</w:t>
+      </w:r>
+      <w:r>
+        <w:t xml:space="preserve"> han gerne have, at en kunde der logger ind, skal have vist de tilbud på forsiden, som denne er interesseret i.</w:t>
+      </w:r>
+    </w:p>
+    <w:p>
+      <w:pPr>
+        <w:pStyle w:val="Listeafsnit"/>
+        <w:numPr>
+          <w:ilvl w:val="0"/>
+          <w:numId w:val="27"/>
+        </w:numPr>
+      </w:pPr>
+      <w:r>
+        <w:t>Derudover vil kunden gerne have en søgefunktion der kan søge på kategorier, dato eller pris.</w:t>
+      </w:r>
+    </w:p>
+    <w:p>
+      <w:pPr>
+        <w:pStyle w:val="Listeafsnit"/>
+        <w:numPr>
+          <w:ilvl w:val="0"/>
+          <w:numId w:val="27"/>
+        </w:numPr>
+      </w:pPr>
+      <w:r>
+        <w:t>Kunden bed mærke i, at et tilbud der blev oprettet havde et URL som billede. I fremtiden kunne han godt tænke sig, at dette var en fil der kunne uploades fra en server eller lokalt.</w:t>
+      </w:r>
+    </w:p>
+    <w:p>
+      <w:pPr>
+        <w:pStyle w:val="Listeafsnit"/>
+        <w:numPr>
+          <w:ilvl w:val="0"/>
+          <w:numId w:val="27"/>
+        </w:numPr>
+      </w:pPr>
+      <w:r>
+        <w:t>Engang ude i fremtiden kunne kunden også godt tænke sig en implementeret supportchat, hvor en ikke-administrativ bruger kan forbinde til en chat, hvor en supportmedarbejder kan assistere brugeren.</w:t>
+      </w:r>
+    </w:p>
+    <w:p>
+      <w:pPr>
+        <w:pStyle w:val="Listeafsnit"/>
+        <w:numPr>
+          <w:ilvl w:val="0"/>
+          <w:numId w:val="27"/>
+        </w:numPr>
+      </w:pPr>
+      <w:r>
+        <w:t xml:space="preserve">User </w:t>
+      </w:r>
+      <w:r>
+        <w:t xml:space="preserve">Story 7 blev diskuteret. I begyndelsen af projektet var kundekravet at der skal kunne gives besked til kunder om, hvilke tilbud der var i nærheden af dem, vha. en geolokation. Præmissen for denne funktion er, at der skal tilkobles en geolokation for kunden, og dette vurderer vi som udviklere ikke at have kompetencer til på nuværende tidspunkt. User story 7 vil derfor blive omformuleret til, at man som kunde kan søge på postnumre eller </w:t>
+      </w:r>
+      <w:r>
+        <w:t>landområder</w:t>
+      </w:r>
+      <w:r>
+        <w:t>.</w:t>
+      </w:r>
+    </w:p>
+    <w:p>
+      <w:pPr>
+        <w:pStyle w:val="Listeafsnit"/>
+        <w:numPr>
+          <w:ilvl w:val="0"/>
+          <w:numId w:val="27"/>
+        </w:numPr>
+      </w:pPr>
       <w:bookmarkStart w:id="70" w:name="_GoBack"/>
       <w:bookmarkEnd w:id="70"/>
     </w:p>
     <w:p>
-      <w:pPr>
-        <w:pStyle w:val="Overskrift3"/>
-      </w:pPr>
-      <w:r>
-        <w:t>Demonstration &amp; Feedback</w:t>
+      <w:r>
+        <w:t>Vi har efter kundens feedback fået tilføjet følgende user storys til product backloggen:</w:t>
       </w:r>
     </w:p>
+    <w:tbl>
+      <w:tblPr>
+        <w:tblStyle w:val="Gittertabel4-farve1"/>
+        <w:tblW w:w="9776" w:type="dxa"/>
+        <w:tblLook w:val="04A0" w:firstRow="1" w:lastRow="0" w:firstColumn="1" w:lastColumn="0" w:noHBand="0" w:noVBand="1"/>
+      </w:tblPr>
+      <w:tblGrid>
+        <w:gridCol w:w="9776"/>
+      </w:tblGrid>
+      <w:tr>
+        <w:trPr>
+          <w:cnfStyle w:val="100000000000" w:firstRow="1" w:lastRow="0" w:firstColumn="0" w:lastColumn="0" w:oddVBand="0" w:evenVBand="0" w:oddHBand="0" w:evenHBand="0" w:firstRowFirstColumn="0" w:firstRowLastColumn="0" w:lastRowFirstColumn="0" w:lastRowLastColumn="0"/>
+        </w:trPr>
+        <w:tc>
+          <w:tcPr>
+            <w:cnfStyle w:val="001000000000" w:firstRow="0" w:lastRow="0" w:firstColumn="1" w:lastColumn="0" w:oddVBand="0" w:evenVBand="0" w:oddHBand="0" w:evenHBand="0" w:firstRowFirstColumn="0" w:firstRowLastColumn="0" w:lastRowFirstColumn="0" w:lastRowLastColumn="0"/>
+            <w:tcW w:w="9776" w:type="dxa"/>
+          </w:tcPr>
+          <w:p>
+            <w:pPr>
+              <w:jc w:val="center"/>
+            </w:pPr>
+            <w:r>
+              <w:t>USER STORYS</w:t>
+            </w:r>
+          </w:p>
+        </w:tc>
+      </w:tr>
+      <w:tr>
+        <w:trPr>
+          <w:cnfStyle w:val="000000100000" w:firstRow="0" w:lastRow="0" w:firstColumn="0" w:lastColumn="0" w:oddVBand="0" w:evenVBand="0" w:oddHBand="1" w:evenHBand="0" w:firstRowFirstColumn="0" w:firstRowLastColumn="0" w:lastRowFirstColumn="0" w:lastRowLastColumn="0"/>
+        </w:trPr>
+        <w:tc>
+          <w:tcPr>
+            <w:cnfStyle w:val="001000000000" w:firstRow="0" w:lastRow="0" w:firstColumn="1" w:lastColumn="0" w:oddVBand="0" w:evenVBand="0" w:oddHBand="0" w:evenHBand="0" w:firstRowFirstColumn="0" w:firstRowLastColumn="0" w:lastRowFirstColumn="0" w:lastRowLastColumn="0"/>
+            <w:tcW w:w="9776" w:type="dxa"/>
+          </w:tcPr>
+          <w:p>
+            <w:pPr>
+              <w:rPr>
+                <w:b w:val="0"/>
+              </w:rPr>
+            </w:pPr>
+            <w:r>
+              <w:rPr>
+                <w:b w:val="0"/>
+              </w:rPr>
+              <w:t>Som stakeholder vil jeg gerne have tilføjet et gennemgående farvetema, der stemmer overens med Your Locals layout, så kunder og firmaer får en mere komplet brugeroplevelse</w:t>
+            </w:r>
+          </w:p>
+        </w:tc>
+      </w:tr>
+      <w:tr>
+        <w:tc>
+          <w:tcPr>
+            <w:cnfStyle w:val="001000000000" w:firstRow="0" w:lastRow="0" w:firstColumn="1" w:lastColumn="0" w:oddVBand="0" w:evenVBand="0" w:oddHBand="0" w:evenHBand="0" w:firstRowFirstColumn="0" w:firstRowLastColumn="0" w:lastRowFirstColumn="0" w:lastRowLastColumn="0"/>
+            <w:tcW w:w="9776" w:type="dxa"/>
+          </w:tcPr>
+          <w:p>
+            <w:pPr>
+              <w:rPr>
+                <w:b w:val="0"/>
+              </w:rPr>
+            </w:pPr>
+            <w:r>
+              <w:rPr>
+                <w:b w:val="0"/>
+              </w:rPr>
+              <w:t>Som firma skal jeg kunne oprette butikker under firmaets konto, med særskilt login, så hver butik kan logge ind og oprette tilbud, der er specifikt tilknyttet til sin egen butik.</w:t>
+            </w:r>
+          </w:p>
+        </w:tc>
+      </w:tr>
+      <w:tr>
+        <w:trPr>
+          <w:cnfStyle w:val="000000100000" w:firstRow="0" w:lastRow="0" w:firstColumn="0" w:lastColumn="0" w:oddVBand="0" w:evenVBand="0" w:oddHBand="1" w:evenHBand="0" w:firstRowFirstColumn="0" w:firstRowLastColumn="0" w:lastRowFirstColumn="0" w:lastRowLastColumn="0"/>
+        </w:trPr>
+        <w:tc>
+          <w:tcPr>
+            <w:cnfStyle w:val="001000000000" w:firstRow="0" w:lastRow="0" w:firstColumn="1" w:lastColumn="0" w:oddVBand="0" w:evenVBand="0" w:oddHBand="0" w:evenHBand="0" w:firstRowFirstColumn="0" w:firstRowLastColumn="0" w:lastRowFirstColumn="0" w:lastRowLastColumn="0"/>
+            <w:tcW w:w="9776" w:type="dxa"/>
+          </w:tcPr>
+          <w:p>
+            <w:pPr>
+              <w:rPr>
+                <w:b w:val="0"/>
+              </w:rPr>
+            </w:pPr>
+            <w:r>
+              <w:rPr>
+                <w:b w:val="0"/>
+              </w:rPr>
+              <w:t>Som ikke-administrativ bruger skal jeg kunne gå ind og slette</w:t>
+            </w:r>
+            <w:r>
+              <w:rPr>
+                <w:b w:val="0"/>
+              </w:rPr>
+              <w:t xml:space="preserve"> (deaktivere)</w:t>
+            </w:r>
+            <w:r>
+              <w:rPr>
+                <w:b w:val="0"/>
+              </w:rPr>
+              <w:t xml:space="preserve"> min konto fra Your Locals </w:t>
+            </w:r>
+            <w:r>
+              <w:rPr>
+                <w:b w:val="0"/>
+              </w:rPr>
+              <w:t>tjeneste</w:t>
+            </w:r>
+            <w:r>
+              <w:rPr>
+                <w:b w:val="0"/>
+              </w:rPr>
+              <w:t>.</w:t>
+            </w:r>
+          </w:p>
+        </w:tc>
+      </w:tr>
+      <w:tr>
+        <w:tc>
+          <w:tcPr>
+            <w:cnfStyle w:val="001000000000" w:firstRow="0" w:lastRow="0" w:firstColumn="1" w:lastColumn="0" w:oddVBand="0" w:evenVBand="0" w:oddHBand="0" w:evenHBand="0" w:firstRowFirstColumn="0" w:firstRowLastColumn="0" w:lastRowFirstColumn="0" w:lastRowLastColumn="0"/>
+            <w:tcW w:w="9776" w:type="dxa"/>
+          </w:tcPr>
+          <w:p>
+            <w:pPr>
+              <w:rPr>
+                <w:b w:val="0"/>
+              </w:rPr>
+            </w:pPr>
+            <w:r>
+              <w:rPr>
+                <w:b w:val="0"/>
+              </w:rPr>
+              <w:t>Som kunde skal jeg kunne se en oversigt over tilbud der er relevante for mine interesser, så jeg kun får vist det jeg har tilvalgt som kategorier.</w:t>
+            </w:r>
+          </w:p>
+        </w:tc>
+      </w:tr>
+      <w:tr>
+        <w:trPr>
+          <w:cnfStyle w:val="000000100000" w:firstRow="0" w:lastRow="0" w:firstColumn="0" w:lastColumn="0" w:oddVBand="0" w:evenVBand="0" w:oddHBand="1" w:evenHBand="0" w:firstRowFirstColumn="0" w:firstRowLastColumn="0" w:lastRowFirstColumn="0" w:lastRowLastColumn="0"/>
+        </w:trPr>
+        <w:tc>
+          <w:tcPr>
+            <w:cnfStyle w:val="001000000000" w:firstRow="0" w:lastRow="0" w:firstColumn="1" w:lastColumn="0" w:oddVBand="0" w:evenVBand="0" w:oddHBand="0" w:evenHBand="0" w:firstRowFirstColumn="0" w:firstRowLastColumn="0" w:lastRowFirstColumn="0" w:lastRowLastColumn="0"/>
+            <w:tcW w:w="9776" w:type="dxa"/>
+          </w:tcPr>
+          <w:p>
+            <w:pPr>
+              <w:rPr>
+                <w:b w:val="0"/>
+              </w:rPr>
+            </w:pPr>
+          </w:p>
+        </w:tc>
+      </w:tr>
+    </w:tbl>
+    <w:p/>
     <w:p/>
     <w:p>
       <w:pPr>
@@ -30812,235 +31325,9 @@
     </w:lvl>
   </w:abstractNum>
   <w:abstractNum w:abstractNumId="2" w15:restartNumberingAfterBreak="0">
-    <w:nsid w:val="0F6B38F3"/>
-    <w:multiLevelType w:val="multilevel"/>
-    <w:tmpl w:val="E6E22FF2"/>
-    <w:lvl w:ilvl="0">
-      <w:start w:val="1"/>
-      <w:numFmt w:val="decimal"/>
-      <w:lvlText w:val="%1."/>
-      <w:lvlJc w:val="left"/>
-      <w:pPr>
-        <w:tabs>
-          <w:tab w:val="num" w:pos="720"/>
-        </w:tabs>
-        <w:ind w:left="720" w:hanging="360"/>
-      </w:pPr>
-    </w:lvl>
-    <w:lvl w:ilvl="1" w:tentative="1">
-      <w:start w:val="1"/>
-      <w:numFmt w:val="decimal"/>
-      <w:lvlText w:val="%2."/>
-      <w:lvlJc w:val="left"/>
-      <w:pPr>
-        <w:tabs>
-          <w:tab w:val="num" w:pos="1440"/>
-        </w:tabs>
-        <w:ind w:left="1440" w:hanging="360"/>
-      </w:pPr>
-    </w:lvl>
-    <w:lvl w:ilvl="2" w:tentative="1">
-      <w:start w:val="1"/>
-      <w:numFmt w:val="decimal"/>
-      <w:lvlText w:val="%3."/>
-      <w:lvlJc w:val="left"/>
-      <w:pPr>
-        <w:tabs>
-          <w:tab w:val="num" w:pos="2160"/>
-        </w:tabs>
-        <w:ind w:left="2160" w:hanging="360"/>
-      </w:pPr>
-    </w:lvl>
-    <w:lvl w:ilvl="3" w:tentative="1">
-      <w:start w:val="1"/>
-      <w:numFmt w:val="decimal"/>
-      <w:lvlText w:val="%4."/>
-      <w:lvlJc w:val="left"/>
-      <w:pPr>
-        <w:tabs>
-          <w:tab w:val="num" w:pos="2880"/>
-        </w:tabs>
-        <w:ind w:left="2880" w:hanging="360"/>
-      </w:pPr>
-    </w:lvl>
-    <w:lvl w:ilvl="4" w:tentative="1">
-      <w:start w:val="1"/>
-      <w:numFmt w:val="decimal"/>
-      <w:lvlText w:val="%5."/>
-      <w:lvlJc w:val="left"/>
-      <w:pPr>
-        <w:tabs>
-          <w:tab w:val="num" w:pos="3600"/>
-        </w:tabs>
-        <w:ind w:left="3600" w:hanging="360"/>
-      </w:pPr>
-    </w:lvl>
-    <w:lvl w:ilvl="5" w:tentative="1">
-      <w:start w:val="1"/>
-      <w:numFmt w:val="decimal"/>
-      <w:lvlText w:val="%6."/>
-      <w:lvlJc w:val="left"/>
-      <w:pPr>
-        <w:tabs>
-          <w:tab w:val="num" w:pos="4320"/>
-        </w:tabs>
-        <w:ind w:left="4320" w:hanging="360"/>
-      </w:pPr>
-    </w:lvl>
-    <w:lvl w:ilvl="6" w:tentative="1">
-      <w:start w:val="1"/>
-      <w:numFmt w:val="decimal"/>
-      <w:lvlText w:val="%7."/>
-      <w:lvlJc w:val="left"/>
-      <w:pPr>
-        <w:tabs>
-          <w:tab w:val="num" w:pos="5040"/>
-        </w:tabs>
-        <w:ind w:left="5040" w:hanging="360"/>
-      </w:pPr>
-    </w:lvl>
-    <w:lvl w:ilvl="7" w:tentative="1">
-      <w:start w:val="1"/>
-      <w:numFmt w:val="decimal"/>
-      <w:lvlText w:val="%8."/>
-      <w:lvlJc w:val="left"/>
-      <w:pPr>
-        <w:tabs>
-          <w:tab w:val="num" w:pos="5760"/>
-        </w:tabs>
-        <w:ind w:left="5760" w:hanging="360"/>
-      </w:pPr>
-    </w:lvl>
-    <w:lvl w:ilvl="8" w:tentative="1">
-      <w:start w:val="1"/>
-      <w:numFmt w:val="decimal"/>
-      <w:lvlText w:val="%9."/>
-      <w:lvlJc w:val="left"/>
-      <w:pPr>
-        <w:tabs>
-          <w:tab w:val="num" w:pos="6480"/>
-        </w:tabs>
-        <w:ind w:left="6480" w:hanging="360"/>
-      </w:pPr>
-    </w:lvl>
-  </w:abstractNum>
-  <w:abstractNum w:abstractNumId="3" w15:restartNumberingAfterBreak="0">
-    <w:nsid w:val="141A6DA9"/>
-    <w:multiLevelType w:val="multilevel"/>
-    <w:tmpl w:val="70665F8A"/>
-    <w:lvl w:ilvl="0">
-      <w:start w:val="1"/>
-      <w:numFmt w:val="decimal"/>
-      <w:lvlText w:val="%1."/>
-      <w:lvlJc w:val="left"/>
-      <w:pPr>
-        <w:tabs>
-          <w:tab w:val="num" w:pos="720"/>
-        </w:tabs>
-        <w:ind w:left="720" w:hanging="360"/>
-      </w:pPr>
-    </w:lvl>
-    <w:lvl w:ilvl="1" w:tentative="1">
-      <w:start w:val="1"/>
-      <w:numFmt w:val="decimal"/>
-      <w:lvlText w:val="%2."/>
-      <w:lvlJc w:val="left"/>
-      <w:pPr>
-        <w:tabs>
-          <w:tab w:val="num" w:pos="1440"/>
-        </w:tabs>
-        <w:ind w:left="1440" w:hanging="360"/>
-      </w:pPr>
-    </w:lvl>
-    <w:lvl w:ilvl="2" w:tentative="1">
-      <w:start w:val="1"/>
-      <w:numFmt w:val="decimal"/>
-      <w:lvlText w:val="%3."/>
-      <w:lvlJc w:val="left"/>
-      <w:pPr>
-        <w:tabs>
-          <w:tab w:val="num" w:pos="2160"/>
-        </w:tabs>
-        <w:ind w:left="2160" w:hanging="360"/>
-      </w:pPr>
-    </w:lvl>
-    <w:lvl w:ilvl="3" w:tentative="1">
-      <w:start w:val="1"/>
-      <w:numFmt w:val="decimal"/>
-      <w:lvlText w:val="%4."/>
-      <w:lvlJc w:val="left"/>
-      <w:pPr>
-        <w:tabs>
-          <w:tab w:val="num" w:pos="2880"/>
-        </w:tabs>
-        <w:ind w:left="2880" w:hanging="360"/>
-      </w:pPr>
-    </w:lvl>
-    <w:lvl w:ilvl="4" w:tentative="1">
-      <w:start w:val="1"/>
-      <w:numFmt w:val="decimal"/>
-      <w:lvlText w:val="%5."/>
-      <w:lvlJc w:val="left"/>
-      <w:pPr>
-        <w:tabs>
-          <w:tab w:val="num" w:pos="3600"/>
-        </w:tabs>
-        <w:ind w:left="3600" w:hanging="360"/>
-      </w:pPr>
-    </w:lvl>
-    <w:lvl w:ilvl="5" w:tentative="1">
-      <w:start w:val="1"/>
-      <w:numFmt w:val="decimal"/>
-      <w:lvlText w:val="%6."/>
-      <w:lvlJc w:val="left"/>
-      <w:pPr>
-        <w:tabs>
-          <w:tab w:val="num" w:pos="4320"/>
-        </w:tabs>
-        <w:ind w:left="4320" w:hanging="360"/>
-      </w:pPr>
-    </w:lvl>
-    <w:lvl w:ilvl="6" w:tentative="1">
-      <w:start w:val="1"/>
-      <w:numFmt w:val="decimal"/>
-      <w:lvlText w:val="%7."/>
-      <w:lvlJc w:val="left"/>
-      <w:pPr>
-        <w:tabs>
-          <w:tab w:val="num" w:pos="5040"/>
-        </w:tabs>
-        <w:ind w:left="5040" w:hanging="360"/>
-      </w:pPr>
-    </w:lvl>
-    <w:lvl w:ilvl="7" w:tentative="1">
-      <w:start w:val="1"/>
-      <w:numFmt w:val="decimal"/>
-      <w:lvlText w:val="%8."/>
-      <w:lvlJc w:val="left"/>
-      <w:pPr>
-        <w:tabs>
-          <w:tab w:val="num" w:pos="5760"/>
-        </w:tabs>
-        <w:ind w:left="5760" w:hanging="360"/>
-      </w:pPr>
-    </w:lvl>
-    <w:lvl w:ilvl="8" w:tentative="1">
-      <w:start w:val="1"/>
-      <w:numFmt w:val="decimal"/>
-      <w:lvlText w:val="%9."/>
-      <w:lvlJc w:val="left"/>
-      <w:pPr>
-        <w:tabs>
-          <w:tab w:val="num" w:pos="6480"/>
-        </w:tabs>
-        <w:ind w:left="6480" w:hanging="360"/>
-      </w:pPr>
-    </w:lvl>
-  </w:abstractNum>
-  <w:abstractNum w:abstractNumId="4" w15:restartNumberingAfterBreak="0">
-    <w:nsid w:val="15300E71"/>
+    <w:nsid w:val="0EA46C6A"/>
     <w:multiLevelType w:val="hybridMultilevel"/>
-    <w:tmpl w:val="27FC393A"/>
+    <w:tmpl w:val="AA2CC70C"/>
     <w:lvl w:ilvl="0" w:tplc="0406000F">
       <w:start w:val="1"/>
       <w:numFmt w:val="decimal"/>
@@ -31126,7 +31413,322 @@
       </w:pPr>
     </w:lvl>
   </w:abstractNum>
+  <w:abstractNum w:abstractNumId="3" w15:restartNumberingAfterBreak="0">
+    <w:nsid w:val="0F6B38F3"/>
+    <w:multiLevelType w:val="multilevel"/>
+    <w:tmpl w:val="E6E22FF2"/>
+    <w:lvl w:ilvl="0">
+      <w:start w:val="1"/>
+      <w:numFmt w:val="decimal"/>
+      <w:lvlText w:val="%1."/>
+      <w:lvlJc w:val="left"/>
+      <w:pPr>
+        <w:tabs>
+          <w:tab w:val="num" w:pos="720"/>
+        </w:tabs>
+        <w:ind w:left="720" w:hanging="360"/>
+      </w:pPr>
+    </w:lvl>
+    <w:lvl w:ilvl="1" w:tentative="1">
+      <w:start w:val="1"/>
+      <w:numFmt w:val="decimal"/>
+      <w:lvlText w:val="%2."/>
+      <w:lvlJc w:val="left"/>
+      <w:pPr>
+        <w:tabs>
+          <w:tab w:val="num" w:pos="1440"/>
+        </w:tabs>
+        <w:ind w:left="1440" w:hanging="360"/>
+      </w:pPr>
+    </w:lvl>
+    <w:lvl w:ilvl="2" w:tentative="1">
+      <w:start w:val="1"/>
+      <w:numFmt w:val="decimal"/>
+      <w:lvlText w:val="%3."/>
+      <w:lvlJc w:val="left"/>
+      <w:pPr>
+        <w:tabs>
+          <w:tab w:val="num" w:pos="2160"/>
+        </w:tabs>
+        <w:ind w:left="2160" w:hanging="360"/>
+      </w:pPr>
+    </w:lvl>
+    <w:lvl w:ilvl="3" w:tentative="1">
+      <w:start w:val="1"/>
+      <w:numFmt w:val="decimal"/>
+      <w:lvlText w:val="%4."/>
+      <w:lvlJc w:val="left"/>
+      <w:pPr>
+        <w:tabs>
+          <w:tab w:val="num" w:pos="2880"/>
+        </w:tabs>
+        <w:ind w:left="2880" w:hanging="360"/>
+      </w:pPr>
+    </w:lvl>
+    <w:lvl w:ilvl="4" w:tentative="1">
+      <w:start w:val="1"/>
+      <w:numFmt w:val="decimal"/>
+      <w:lvlText w:val="%5."/>
+      <w:lvlJc w:val="left"/>
+      <w:pPr>
+        <w:tabs>
+          <w:tab w:val="num" w:pos="3600"/>
+        </w:tabs>
+        <w:ind w:left="3600" w:hanging="360"/>
+      </w:pPr>
+    </w:lvl>
+    <w:lvl w:ilvl="5" w:tentative="1">
+      <w:start w:val="1"/>
+      <w:numFmt w:val="decimal"/>
+      <w:lvlText w:val="%6."/>
+      <w:lvlJc w:val="left"/>
+      <w:pPr>
+        <w:tabs>
+          <w:tab w:val="num" w:pos="4320"/>
+        </w:tabs>
+        <w:ind w:left="4320" w:hanging="360"/>
+      </w:pPr>
+    </w:lvl>
+    <w:lvl w:ilvl="6" w:tentative="1">
+      <w:start w:val="1"/>
+      <w:numFmt w:val="decimal"/>
+      <w:lvlText w:val="%7."/>
+      <w:lvlJc w:val="left"/>
+      <w:pPr>
+        <w:tabs>
+          <w:tab w:val="num" w:pos="5040"/>
+        </w:tabs>
+        <w:ind w:left="5040" w:hanging="360"/>
+      </w:pPr>
+    </w:lvl>
+    <w:lvl w:ilvl="7" w:tentative="1">
+      <w:start w:val="1"/>
+      <w:numFmt w:val="decimal"/>
+      <w:lvlText w:val="%8."/>
+      <w:lvlJc w:val="left"/>
+      <w:pPr>
+        <w:tabs>
+          <w:tab w:val="num" w:pos="5760"/>
+        </w:tabs>
+        <w:ind w:left="5760" w:hanging="360"/>
+      </w:pPr>
+    </w:lvl>
+    <w:lvl w:ilvl="8" w:tentative="1">
+      <w:start w:val="1"/>
+      <w:numFmt w:val="decimal"/>
+      <w:lvlText w:val="%9."/>
+      <w:lvlJc w:val="left"/>
+      <w:pPr>
+        <w:tabs>
+          <w:tab w:val="num" w:pos="6480"/>
+        </w:tabs>
+        <w:ind w:left="6480" w:hanging="360"/>
+      </w:pPr>
+    </w:lvl>
+  </w:abstractNum>
+  <w:abstractNum w:abstractNumId="4" w15:restartNumberingAfterBreak="0">
+    <w:nsid w:val="141A6DA9"/>
+    <w:multiLevelType w:val="multilevel"/>
+    <w:tmpl w:val="70665F8A"/>
+    <w:lvl w:ilvl="0">
+      <w:start w:val="1"/>
+      <w:numFmt w:val="decimal"/>
+      <w:lvlText w:val="%1."/>
+      <w:lvlJc w:val="left"/>
+      <w:pPr>
+        <w:tabs>
+          <w:tab w:val="num" w:pos="720"/>
+        </w:tabs>
+        <w:ind w:left="720" w:hanging="360"/>
+      </w:pPr>
+    </w:lvl>
+    <w:lvl w:ilvl="1" w:tentative="1">
+      <w:start w:val="1"/>
+      <w:numFmt w:val="decimal"/>
+      <w:lvlText w:val="%2."/>
+      <w:lvlJc w:val="left"/>
+      <w:pPr>
+        <w:tabs>
+          <w:tab w:val="num" w:pos="1440"/>
+        </w:tabs>
+        <w:ind w:left="1440" w:hanging="360"/>
+      </w:pPr>
+    </w:lvl>
+    <w:lvl w:ilvl="2" w:tentative="1">
+      <w:start w:val="1"/>
+      <w:numFmt w:val="decimal"/>
+      <w:lvlText w:val="%3."/>
+      <w:lvlJc w:val="left"/>
+      <w:pPr>
+        <w:tabs>
+          <w:tab w:val="num" w:pos="2160"/>
+        </w:tabs>
+        <w:ind w:left="2160" w:hanging="360"/>
+      </w:pPr>
+    </w:lvl>
+    <w:lvl w:ilvl="3" w:tentative="1">
+      <w:start w:val="1"/>
+      <w:numFmt w:val="decimal"/>
+      <w:lvlText w:val="%4."/>
+      <w:lvlJc w:val="left"/>
+      <w:pPr>
+        <w:tabs>
+          <w:tab w:val="num" w:pos="2880"/>
+        </w:tabs>
+        <w:ind w:left="2880" w:hanging="360"/>
+      </w:pPr>
+    </w:lvl>
+    <w:lvl w:ilvl="4" w:tentative="1">
+      <w:start w:val="1"/>
+      <w:numFmt w:val="decimal"/>
+      <w:lvlText w:val="%5."/>
+      <w:lvlJc w:val="left"/>
+      <w:pPr>
+        <w:tabs>
+          <w:tab w:val="num" w:pos="3600"/>
+        </w:tabs>
+        <w:ind w:left="3600" w:hanging="360"/>
+      </w:pPr>
+    </w:lvl>
+    <w:lvl w:ilvl="5" w:tentative="1">
+      <w:start w:val="1"/>
+      <w:numFmt w:val="decimal"/>
+      <w:lvlText w:val="%6."/>
+      <w:lvlJc w:val="left"/>
+      <w:pPr>
+        <w:tabs>
+          <w:tab w:val="num" w:pos="4320"/>
+        </w:tabs>
+        <w:ind w:left="4320" w:hanging="360"/>
+      </w:pPr>
+    </w:lvl>
+    <w:lvl w:ilvl="6" w:tentative="1">
+      <w:start w:val="1"/>
+      <w:numFmt w:val="decimal"/>
+      <w:lvlText w:val="%7."/>
+      <w:lvlJc w:val="left"/>
+      <w:pPr>
+        <w:tabs>
+          <w:tab w:val="num" w:pos="5040"/>
+        </w:tabs>
+        <w:ind w:left="5040" w:hanging="360"/>
+      </w:pPr>
+    </w:lvl>
+    <w:lvl w:ilvl="7" w:tentative="1">
+      <w:start w:val="1"/>
+      <w:numFmt w:val="decimal"/>
+      <w:lvlText w:val="%8."/>
+      <w:lvlJc w:val="left"/>
+      <w:pPr>
+        <w:tabs>
+          <w:tab w:val="num" w:pos="5760"/>
+        </w:tabs>
+        <w:ind w:left="5760" w:hanging="360"/>
+      </w:pPr>
+    </w:lvl>
+    <w:lvl w:ilvl="8" w:tentative="1">
+      <w:start w:val="1"/>
+      <w:numFmt w:val="decimal"/>
+      <w:lvlText w:val="%9."/>
+      <w:lvlJc w:val="left"/>
+      <w:pPr>
+        <w:tabs>
+          <w:tab w:val="num" w:pos="6480"/>
+        </w:tabs>
+        <w:ind w:left="6480" w:hanging="360"/>
+      </w:pPr>
+    </w:lvl>
+  </w:abstractNum>
   <w:abstractNum w:abstractNumId="5" w15:restartNumberingAfterBreak="0">
+    <w:nsid w:val="15300E71"/>
+    <w:multiLevelType w:val="hybridMultilevel"/>
+    <w:tmpl w:val="27FC393A"/>
+    <w:lvl w:ilvl="0" w:tplc="0406000F">
+      <w:start w:val="1"/>
+      <w:numFmt w:val="decimal"/>
+      <w:lvlText w:val="%1."/>
+      <w:lvlJc w:val="left"/>
+      <w:pPr>
+        <w:ind w:left="720" w:hanging="360"/>
+      </w:pPr>
+      <w:rPr>
+        <w:rFonts w:hint="default"/>
+      </w:rPr>
+    </w:lvl>
+    <w:lvl w:ilvl="1" w:tplc="04060019" w:tentative="1">
+      <w:start w:val="1"/>
+      <w:numFmt w:val="lowerLetter"/>
+      <w:lvlText w:val="%2."/>
+      <w:lvlJc w:val="left"/>
+      <w:pPr>
+        <w:ind w:left="1440" w:hanging="360"/>
+      </w:pPr>
+    </w:lvl>
+    <w:lvl w:ilvl="2" w:tplc="0406001B" w:tentative="1">
+      <w:start w:val="1"/>
+      <w:numFmt w:val="lowerRoman"/>
+      <w:lvlText w:val="%3."/>
+      <w:lvlJc w:val="right"/>
+      <w:pPr>
+        <w:ind w:left="2160" w:hanging="180"/>
+      </w:pPr>
+    </w:lvl>
+    <w:lvl w:ilvl="3" w:tplc="0406000F" w:tentative="1">
+      <w:start w:val="1"/>
+      <w:numFmt w:val="decimal"/>
+      <w:lvlText w:val="%4."/>
+      <w:lvlJc w:val="left"/>
+      <w:pPr>
+        <w:ind w:left="2880" w:hanging="360"/>
+      </w:pPr>
+    </w:lvl>
+    <w:lvl w:ilvl="4" w:tplc="04060019" w:tentative="1">
+      <w:start w:val="1"/>
+      <w:numFmt w:val="lowerLetter"/>
+      <w:lvlText w:val="%5."/>
+      <w:lvlJc w:val="left"/>
+      <w:pPr>
+        <w:ind w:left="3600" w:hanging="360"/>
+      </w:pPr>
+    </w:lvl>
+    <w:lvl w:ilvl="5" w:tplc="0406001B" w:tentative="1">
+      <w:start w:val="1"/>
+      <w:numFmt w:val="lowerRoman"/>
+      <w:lvlText w:val="%6."/>
+      <w:lvlJc w:val="right"/>
+      <w:pPr>
+        <w:ind w:left="4320" w:hanging="180"/>
+      </w:pPr>
+    </w:lvl>
+    <w:lvl w:ilvl="6" w:tplc="0406000F" w:tentative="1">
+      <w:start w:val="1"/>
+      <w:numFmt w:val="decimal"/>
+      <w:lvlText w:val="%7."/>
+      <w:lvlJc w:val="left"/>
+      <w:pPr>
+        <w:ind w:left="5040" w:hanging="360"/>
+      </w:pPr>
+    </w:lvl>
+    <w:lvl w:ilvl="7" w:tplc="04060019" w:tentative="1">
+      <w:start w:val="1"/>
+      <w:numFmt w:val="lowerLetter"/>
+      <w:lvlText w:val="%8."/>
+      <w:lvlJc w:val="left"/>
+      <w:pPr>
+        <w:ind w:left="5760" w:hanging="360"/>
+      </w:pPr>
+    </w:lvl>
+    <w:lvl w:ilvl="8" w:tplc="0406001B" w:tentative="1">
+      <w:start w:val="1"/>
+      <w:numFmt w:val="lowerRoman"/>
+      <w:lvlText w:val="%9."/>
+      <w:lvlJc w:val="right"/>
+      <w:pPr>
+        <w:ind w:left="6480" w:hanging="180"/>
+      </w:pPr>
+    </w:lvl>
+  </w:abstractNum>
+  <w:abstractNum w:abstractNumId="6" w15:restartNumberingAfterBreak="0">
     <w:nsid w:val="164B754B"/>
     <w:multiLevelType w:val="hybridMultilevel"/>
     <w:tmpl w:val="3E722386"/>
@@ -31239,7 +31841,7 @@
       </w:rPr>
     </w:lvl>
   </w:abstractNum>
-  <w:abstractNum w:abstractNumId="6" w15:restartNumberingAfterBreak="0">
+  <w:abstractNum w:abstractNumId="7" w15:restartNumberingAfterBreak="0">
     <w:nsid w:val="1ED931C1"/>
     <w:multiLevelType w:val="multilevel"/>
     <w:tmpl w:val="D8C24670"/>
@@ -31388,7 +31990,7 @@
       </w:rPr>
     </w:lvl>
   </w:abstractNum>
-  <w:abstractNum w:abstractNumId="7" w15:restartNumberingAfterBreak="0">
+  <w:abstractNum w:abstractNumId="8" w15:restartNumberingAfterBreak="0">
     <w:nsid w:val="1F9E387B"/>
     <w:multiLevelType w:val="hybridMultilevel"/>
     <w:tmpl w:val="2482D338"/>
@@ -31501,7 +32103,7 @@
       </w:rPr>
     </w:lvl>
   </w:abstractNum>
-  <w:abstractNum w:abstractNumId="8" w15:restartNumberingAfterBreak="0">
+  <w:abstractNum w:abstractNumId="9" w15:restartNumberingAfterBreak="0">
     <w:nsid w:val="242E2372"/>
     <w:multiLevelType w:val="hybridMultilevel"/>
     <w:tmpl w:val="056C70F8"/>
@@ -31590,7 +32192,7 @@
       </w:pPr>
     </w:lvl>
   </w:abstractNum>
-  <w:abstractNum w:abstractNumId="9" w15:restartNumberingAfterBreak="0">
+  <w:abstractNum w:abstractNumId="10" w15:restartNumberingAfterBreak="0">
     <w:nsid w:val="24D94B65"/>
     <w:multiLevelType w:val="multilevel"/>
     <w:tmpl w:val="37DEB48C"/>
@@ -31739,7 +32341,7 @@
       </w:rPr>
     </w:lvl>
   </w:abstractNum>
-  <w:abstractNum w:abstractNumId="10" w15:restartNumberingAfterBreak="0">
+  <w:abstractNum w:abstractNumId="11" w15:restartNumberingAfterBreak="0">
     <w:nsid w:val="2DE97183"/>
     <w:multiLevelType w:val="hybridMultilevel"/>
     <w:tmpl w:val="F56CEF50"/>
@@ -31852,7 +32454,7 @@
       </w:rPr>
     </w:lvl>
   </w:abstractNum>
-  <w:abstractNum w:abstractNumId="11" w15:restartNumberingAfterBreak="0">
+  <w:abstractNum w:abstractNumId="12" w15:restartNumberingAfterBreak="0">
     <w:nsid w:val="30711991"/>
     <w:multiLevelType w:val="hybridMultilevel"/>
     <w:tmpl w:val="325E8B90"/>
@@ -31941,7 +32543,7 @@
       </w:pPr>
     </w:lvl>
   </w:abstractNum>
-  <w:abstractNum w:abstractNumId="12" w15:restartNumberingAfterBreak="0">
+  <w:abstractNum w:abstractNumId="13" w15:restartNumberingAfterBreak="0">
     <w:nsid w:val="39D9690F"/>
     <w:multiLevelType w:val="hybridMultilevel"/>
     <w:tmpl w:val="6C36F326"/>
@@ -32053,7 +32655,7 @@
       </w:rPr>
     </w:lvl>
   </w:abstractNum>
-  <w:abstractNum w:abstractNumId="13" w15:restartNumberingAfterBreak="0">
+  <w:abstractNum w:abstractNumId="14" w15:restartNumberingAfterBreak="0">
     <w:nsid w:val="3D856ADF"/>
     <w:multiLevelType w:val="multilevel"/>
     <w:tmpl w:val="575E1FDC"/>
@@ -32202,7 +32804,7 @@
       </w:rPr>
     </w:lvl>
   </w:abstractNum>
-  <w:abstractNum w:abstractNumId="14" w15:restartNumberingAfterBreak="0">
+  <w:abstractNum w:abstractNumId="15" w15:restartNumberingAfterBreak="0">
     <w:nsid w:val="45FA5DFC"/>
     <w:multiLevelType w:val="multilevel"/>
     <w:tmpl w:val="BABAE778"/>
@@ -32315,7 +32917,7 @@
       </w:pPr>
     </w:lvl>
   </w:abstractNum>
-  <w:abstractNum w:abstractNumId="15" w15:restartNumberingAfterBreak="0">
+  <w:abstractNum w:abstractNumId="16" w15:restartNumberingAfterBreak="0">
     <w:nsid w:val="50754F69"/>
     <w:multiLevelType w:val="multilevel"/>
     <w:tmpl w:val="62F25B2E"/>
@@ -32428,7 +33030,7 @@
       </w:pPr>
     </w:lvl>
   </w:abstractNum>
-  <w:abstractNum w:abstractNumId="16" w15:restartNumberingAfterBreak="0">
+  <w:abstractNum w:abstractNumId="17" w15:restartNumberingAfterBreak="0">
     <w:nsid w:val="54783B73"/>
     <w:multiLevelType w:val="multilevel"/>
     <w:tmpl w:val="C8AA97AA"/>
@@ -32577,7 +33179,7 @@
       </w:rPr>
     </w:lvl>
   </w:abstractNum>
-  <w:abstractNum w:abstractNumId="17" w15:restartNumberingAfterBreak="0">
+  <w:abstractNum w:abstractNumId="18" w15:restartNumberingAfterBreak="0">
     <w:nsid w:val="572604B7"/>
     <w:multiLevelType w:val="hybridMultilevel"/>
     <w:tmpl w:val="A170D726"/>
@@ -32666,7 +33268,7 @@
       </w:pPr>
     </w:lvl>
   </w:abstractNum>
-  <w:abstractNum w:abstractNumId="18" w15:restartNumberingAfterBreak="0">
+  <w:abstractNum w:abstractNumId="19" w15:restartNumberingAfterBreak="0">
     <w:nsid w:val="57F6380A"/>
     <w:multiLevelType w:val="hybridMultilevel"/>
     <w:tmpl w:val="38A45DC8"/>
@@ -32779,7 +33381,7 @@
       </w:rPr>
     </w:lvl>
   </w:abstractNum>
-  <w:abstractNum w:abstractNumId="19" w15:restartNumberingAfterBreak="0">
+  <w:abstractNum w:abstractNumId="20" w15:restartNumberingAfterBreak="0">
     <w:nsid w:val="60765DFA"/>
     <w:multiLevelType w:val="hybridMultilevel"/>
     <w:tmpl w:val="25DE1E28"/>
@@ -32868,7 +33470,7 @@
       </w:pPr>
     </w:lvl>
   </w:abstractNum>
-  <w:abstractNum w:abstractNumId="20" w15:restartNumberingAfterBreak="0">
+  <w:abstractNum w:abstractNumId="21" w15:restartNumberingAfterBreak="0">
     <w:nsid w:val="6BFB3AB3"/>
     <w:multiLevelType w:val="multilevel"/>
     <w:tmpl w:val="5048368E"/>
@@ -33017,7 +33619,7 @@
       </w:rPr>
     </w:lvl>
   </w:abstractNum>
-  <w:abstractNum w:abstractNumId="21" w15:restartNumberingAfterBreak="0">
+  <w:abstractNum w:abstractNumId="22" w15:restartNumberingAfterBreak="0">
     <w:nsid w:val="6D423958"/>
     <w:multiLevelType w:val="hybridMultilevel"/>
     <w:tmpl w:val="92ECCFA2"/>
@@ -33129,7 +33731,7 @@
       </w:rPr>
     </w:lvl>
   </w:abstractNum>
-  <w:abstractNum w:abstractNumId="22" w15:restartNumberingAfterBreak="0">
+  <w:abstractNum w:abstractNumId="23" w15:restartNumberingAfterBreak="0">
     <w:nsid w:val="6F59712E"/>
     <w:multiLevelType w:val="multilevel"/>
     <w:tmpl w:val="7E808AB0"/>
@@ -33246,7 +33848,7 @@
       </w:pPr>
     </w:lvl>
   </w:abstractNum>
-  <w:abstractNum w:abstractNumId="23" w15:restartNumberingAfterBreak="0">
+  <w:abstractNum w:abstractNumId="24" w15:restartNumberingAfterBreak="0">
     <w:nsid w:val="716909F8"/>
     <w:multiLevelType w:val="multilevel"/>
     <w:tmpl w:val="33CC8B04"/>
@@ -33395,7 +33997,7 @@
       </w:rPr>
     </w:lvl>
   </w:abstractNum>
-  <w:abstractNum w:abstractNumId="24" w15:restartNumberingAfterBreak="0">
+  <w:abstractNum w:abstractNumId="25" w15:restartNumberingAfterBreak="0">
     <w:nsid w:val="7B5248BA"/>
     <w:multiLevelType w:val="hybridMultilevel"/>
     <w:tmpl w:val="E64A4490"/>
@@ -33508,7 +34110,7 @@
       </w:rPr>
     </w:lvl>
   </w:abstractNum>
-  <w:abstractNum w:abstractNumId="25" w15:restartNumberingAfterBreak="0">
+  <w:abstractNum w:abstractNumId="26" w15:restartNumberingAfterBreak="0">
     <w:nsid w:val="7D945F58"/>
     <w:multiLevelType w:val="multilevel"/>
     <w:tmpl w:val="07DE1604"/>
@@ -33622,61 +34224,61 @@
     </w:lvl>
   </w:abstractNum>
   <w:num w:numId="1">
+    <w:abstractNumId w:val="14"/>
+  </w:num>
+  <w:num w:numId="2">
+    <w:abstractNumId w:val="6"/>
+  </w:num>
+  <w:num w:numId="3">
+    <w:abstractNumId w:val="22"/>
+  </w:num>
+  <w:num w:numId="4">
+    <w:abstractNumId w:val="18"/>
+  </w:num>
+  <w:num w:numId="5">
+    <w:abstractNumId w:val="5"/>
+  </w:num>
+  <w:num w:numId="6">
+    <w:abstractNumId w:val="25"/>
+  </w:num>
+  <w:num w:numId="7">
+    <w:abstractNumId w:val="8"/>
+  </w:num>
+  <w:num w:numId="8">
+    <w:abstractNumId w:val="20"/>
+  </w:num>
+  <w:num w:numId="9">
+    <w:abstractNumId w:val="9"/>
+  </w:num>
+  <w:num w:numId="10">
     <w:abstractNumId w:val="13"/>
   </w:num>
-  <w:num w:numId="2">
-    <w:abstractNumId w:val="5"/>
-  </w:num>
-  <w:num w:numId="3">
-    <w:abstractNumId w:val="21"/>
-  </w:num>
-  <w:num w:numId="4">
-    <w:abstractNumId w:val="17"/>
-  </w:num>
-  <w:num w:numId="5">
-    <w:abstractNumId w:val="4"/>
-  </w:num>
-  <w:num w:numId="6">
-    <w:abstractNumId w:val="24"/>
-  </w:num>
-  <w:num w:numId="7">
-    <w:abstractNumId w:val="7"/>
-  </w:num>
-  <w:num w:numId="8">
-    <w:abstractNumId w:val="19"/>
-  </w:num>
-  <w:num w:numId="9">
-    <w:abstractNumId w:val="8"/>
-  </w:num>
-  <w:num w:numId="10">
-    <w:abstractNumId w:val="12"/>
-  </w:num>
   <w:num w:numId="11">
-    <w:abstractNumId w:val="25"/>
+    <w:abstractNumId w:val="26"/>
     <w:lvlOverride w:ilvl="0">
       <w:startOverride w:val="1"/>
     </w:lvlOverride>
   </w:num>
   <w:num w:numId="12">
-    <w:abstractNumId w:val="2"/>
+    <w:abstractNumId w:val="3"/>
     <w:lvlOverride w:ilvl="0">
       <w:startOverride w:val="3"/>
     </w:lvlOverride>
   </w:num>
   <w:num w:numId="13">
-    <w:abstractNumId w:val="22"/>
+    <w:abstractNumId w:val="23"/>
     <w:lvlOverride w:ilvl="0">
       <w:startOverride w:val="1"/>
     </w:lvlOverride>
   </w:num>
   <w:num w:numId="14">
-    <w:abstractNumId w:val="3"/>
+    <w:abstractNumId w:val="4"/>
     <w:lvlOverride w:ilvl="0">
       <w:startOverride w:val="2"/>
     </w:lvlOverride>
   </w:num>
   <w:num w:numId="15">
-    <w:abstractNumId w:val="15"/>
+    <w:abstractNumId w:val="16"/>
     <w:lvlOverride w:ilvl="0">
       <w:startOverride w:val="5"/>
     </w:lvlOverride>
@@ -33688,37 +34290,40 @@
     </w:lvlOverride>
   </w:num>
   <w:num w:numId="17">
-    <w:abstractNumId w:val="18"/>
+    <w:abstractNumId w:val="19"/>
   </w:num>
   <w:num w:numId="18">
-    <w:abstractNumId w:val="10"/>
+    <w:abstractNumId w:val="11"/>
   </w:num>
   <w:num w:numId="19">
     <w:abstractNumId w:val="0"/>
   </w:num>
   <w:num w:numId="20">
-    <w:abstractNumId w:val="11"/>
+    <w:abstractNumId w:val="12"/>
   </w:num>
   <w:num w:numId="21">
-    <w:abstractNumId w:val="14"/>
+    <w:abstractNumId w:val="15"/>
     <w:lvlOverride w:ilvl="0">
       <w:startOverride w:val="1"/>
     </w:lvlOverride>
   </w:num>
   <w:num w:numId="22">
-    <w:abstractNumId w:val="16"/>
+    <w:abstractNumId w:val="17"/>
   </w:num>
   <w:num w:numId="23">
-    <w:abstractNumId w:val="20"/>
+    <w:abstractNumId w:val="21"/>
   </w:num>
   <w:num w:numId="24">
-    <w:abstractNumId w:val="6"/>
+    <w:abstractNumId w:val="7"/>
   </w:num>
   <w:num w:numId="25">
-    <w:abstractNumId w:val="9"/>
+    <w:abstractNumId w:val="10"/>
   </w:num>
   <w:num w:numId="26">
-    <w:abstractNumId w:val="23"/>
+    <w:abstractNumId w:val="24"/>
+  </w:num>
+  <w:num w:numId="27">
+    <w:abstractNumId w:val="2"/>
   </w:num>
 </w:numbering>
 </file>
@@ -37764,7 +38369,7 @@
 </file>
 
 <file path=customXml/itemProps2.xml><?xml version="1.0" encoding="utf-8"?>
-<ds:datastoreItem xmlns:ds="http://schemas.openxmlformats.org/officeDocument/2006/customXml" ds:itemID="{1C70A8DC-7998-4959-84F0-DFAA2684E0AC}">
+<ds:datastoreItem xmlns:ds="http://schemas.openxmlformats.org/officeDocument/2006/customXml" ds:itemID="{E07053F8-FCD0-4013-962E-DFCB055DE0D8}">
   <ds:schemaRefs>
     <ds:schemaRef ds:uri="http://schemas.openxmlformats.org/officeDocument/2006/bibliography"/>
   </ds:schemaRefs>

</xml_diff>

<commit_message>
Sprint review: feedback done
</commit_message>
<xml_diff>
--- a/Rapport/Rapport v1.3.1.docx
+++ b/Rapport/Rapport v1.3.1.docx
@@ -13479,23 +13479,6 @@
         <w:textAlignment w:val="center"/>
       </w:pPr>
       <w:r>
-        <w:t>… og sikkert meget mere som i kan opfinde</w:t>
-      </w:r>
-      <w:r>
-        <w:t xml:space="preserve"> </w:t>
-      </w:r>
-    </w:p>
-    <w:p>
-      <w:pPr>
-        <w:numPr>
-          <w:ilvl w:val="0"/>
-          <w:numId w:val="22"/>
-        </w:numPr>
-        <w:spacing w:before="0" w:after="0" w:line="240" w:lineRule="auto"/>
-        <w:ind w:left="1080"/>
-        <w:textAlignment w:val="center"/>
-      </w:pPr>
-      <w:r>
         <w:t>Skal være skalérbart til at kunne indeholde 100.000 Unikke ID</w:t>
       </w:r>
     </w:p>
@@ -13558,11 +13541,9 @@
       <w:r>
         <w:t>Consent data (</w:t>
       </w:r>
-      <w:proofErr w:type="gramStart"/>
-      <w:r>
-        <w:t>GDPR data</w:t>
-      </w:r>
-      <w:proofErr w:type="gramEnd"/>
+      <w:r>
+        <w:t>GDPR-data</w:t>
+      </w:r>
       <w:r>
         <w:t xml:space="preserve"> krav)</w:t>
       </w:r>
@@ -13620,20 +13601,6 @@
         <w:textAlignment w:val="center"/>
       </w:pPr>
       <w:r>
-        <w:t>… og sikkert meget mere som i kan opfinde</w:t>
-      </w:r>
-    </w:p>
-    <w:p>
-      <w:pPr>
-        <w:numPr>
-          <w:ilvl w:val="0"/>
-          <w:numId w:val="23"/>
-        </w:numPr>
-        <w:spacing w:before="0" w:after="0" w:line="240" w:lineRule="auto"/>
-        <w:ind w:left="1080"/>
-        <w:textAlignment w:val="center"/>
-      </w:pPr>
-      <w:r>
         <w:t>Skal være skalérbart til at kunne indeholde 1.000.000 Unikke ID</w:t>
       </w:r>
     </w:p>
@@ -13716,7 +13683,7 @@
         <w:textAlignment w:val="center"/>
       </w:pPr>
       <w:r>
-        <w:t>Rabat% (0-100)</w:t>
+        <w:t>Start data/tid</w:t>
       </w:r>
     </w:p>
     <w:p>
@@ -13730,7 +13697,7 @@
         <w:textAlignment w:val="center"/>
       </w:pPr>
       <w:r>
-        <w:t>Start data/tid</w:t>
+        <w:t>Slut data/tid</w:t>
       </w:r>
     </w:p>
     <w:p>
@@ -13744,20 +13711,6 @@
         <w:textAlignment w:val="center"/>
       </w:pPr>
       <w:r>
-        <w:t>Slut data/tid</w:t>
-      </w:r>
-    </w:p>
-    <w:p>
-      <w:pPr>
-        <w:numPr>
-          <w:ilvl w:val="0"/>
-          <w:numId w:val="24"/>
-        </w:numPr>
-        <w:spacing w:before="0" w:after="0" w:line="240" w:lineRule="auto"/>
-        <w:ind w:left="1080"/>
-        <w:textAlignment w:val="center"/>
-      </w:pPr>
-      <w:r>
         <w:t>Communities som de vil sende deal til (TheNext, sørger for at administrere hvilke de skal have adgang til)</w:t>
       </w:r>
     </w:p>
@@ -13835,11 +13788,7 @@
       </w:r>
       <w:proofErr w:type="spellEnd"/>
       <w:r>
-        <w:t xml:space="preserve"> prototype har vi udviklet nogle user storys, som danner ramme for de funktionaliteter applikationen skal kunne. User storys er skrevet i en ”som x skal jeg kunne y, så/for at z” </w:t>
-      </w:r>
-      <w:r>
-        <w:lastRenderedPageBreak/>
-        <w:t>form, for at gøre forståelsen mellem udvikler og kunde lettere. Disse user storys vil vi bryde op i tasks, som vil blive estimeret, og til sidst præsentere for kunden, som vil prioritere hvilke user storys der vægter højest:</w:t>
+        <w:t xml:space="preserve"> prototype har vi udviklet nogle user storys, som danner ramme for de funktionaliteter applikationen skal kunne. User storys er skrevet i en ”som x skal jeg kunne y, så/for at z” form, for at gøre forståelsen mellem udvikler og kunde lettere. Disse user storys vil vi bryde op i tasks, som vil blive estimeret, og til sidst præsentere for kunden, som vil prioritere hvilke user storys der vægter højest:</w:t>
       </w:r>
     </w:p>
     <w:p/>
@@ -27522,7 +27471,89 @@
         </w:numPr>
       </w:pPr>
       <w:r>
-        <w:t>Kunden er meget positiv over layout indtil videre – han vil dog gerne have farver på siderne. Specielt den grønne farve, som Your Local benytter sig af, vil han gerne have på navigationsbaren.</w:t>
+        <w:t xml:space="preserve">Kunden er meget positiv over layout indtil videre – han </w:t>
+      </w:r>
+      <w:r>
+        <w:t>havde dog følgende underpunkter:</w:t>
+      </w:r>
+    </w:p>
+    <w:p>
+      <w:pPr>
+        <w:pStyle w:val="Listeafsnit"/>
+        <w:numPr>
+          <w:ilvl w:val="1"/>
+          <w:numId w:val="27"/>
+        </w:numPr>
+      </w:pPr>
+      <w:r>
+        <w:t>Han vil</w:t>
+      </w:r>
+      <w:r>
+        <w:t xml:space="preserve"> gerne have farver på siderne. Specielt den grønne farve, som Your Local benytter sig af, vil han gerne have på navigationsbaren.</w:t>
+      </w:r>
+    </w:p>
+    <w:p>
+      <w:pPr>
+        <w:pStyle w:val="Listeafsnit"/>
+        <w:numPr>
+          <w:ilvl w:val="1"/>
+          <w:numId w:val="27"/>
+        </w:numPr>
+      </w:pPr>
+      <w:r>
+        <w:t xml:space="preserve">Noget ’fylde’ i </w:t>
+      </w:r>
+      <w:r>
+        <w:t xml:space="preserve">navigationsbaren – eventuelt en titel på siden oppe i </w:t>
+      </w:r>
+      <w:proofErr w:type="spellStart"/>
+      <w:r>
+        <w:t>headeren</w:t>
+      </w:r>
+      <w:proofErr w:type="spellEnd"/>
+      <w:r>
+        <w:t>.</w:t>
+      </w:r>
+    </w:p>
+    <w:p>
+      <w:pPr>
+        <w:pStyle w:val="Listeafsnit"/>
+        <w:numPr>
+          <w:ilvl w:val="1"/>
+          <w:numId w:val="27"/>
+        </w:numPr>
+      </w:pPr>
+      <w:r>
+        <w:t>Købte tilbud som firma kunne godt have en visuel model af udbudte tilbud, og hvor mange der er blevet, eller blev solgt.</w:t>
+      </w:r>
+    </w:p>
+    <w:p>
+      <w:pPr>
+        <w:pStyle w:val="Listeafsnit"/>
+        <w:numPr>
+          <w:ilvl w:val="1"/>
+          <w:numId w:val="27"/>
+        </w:numPr>
+      </w:pPr>
+      <w:r>
+        <w:lastRenderedPageBreak/>
+        <w:t xml:space="preserve">En </w:t>
+      </w:r>
+      <w:proofErr w:type="spellStart"/>
+      <w:r>
+        <w:t>footer</w:t>
+      </w:r>
+      <w:proofErr w:type="spellEnd"/>
+      <w:r>
+        <w:t xml:space="preserve"> til kunde og firma indeholdende kontaktinformation, copyright, driftsstatus, link til vilkår &amp; betingelser </w:t>
+      </w:r>
+      <w:proofErr w:type="spellStart"/>
+      <w:r>
+        <w:t>ect</w:t>
+      </w:r>
+      <w:proofErr w:type="spellEnd"/>
+      <w:r>
+        <w:t>.</w:t>
       </w:r>
     </w:p>
     <w:p>
@@ -27534,10 +27565,7 @@
         </w:numPr>
       </w:pPr>
       <w:r>
-        <w:t>Kunden vil gerne have, at man i fremti</w:t>
-      </w:r>
-      <w:r>
-        <w:t>den skal kunne oprette butikker under det firma man er logget ind som. Dette vil i fremtiden gøre det muligt at have en administrativ firmabruger, der kan give overblik over tilknyttede butikker, med henblik på salgsstatisk og andre målepunkter.</w:t>
+        <w:t>Det ville være nærliggende at have en side, hvor man kunne se sine kontaktinformationer som kunde og firma, uden at skulle redigére sine oplysninger.</w:t>
       </w:r>
     </w:p>
     <w:p>
@@ -27549,14 +27577,10 @@
         </w:numPr>
       </w:pPr>
       <w:r>
-        <w:t xml:space="preserve">En bruger skal fremadrettet kunne gå ind og slette sig selv fra tjenesten. </w:t>
-      </w:r>
-      <w:r>
-        <w:t xml:space="preserve">Vi har i dialog aftalt, at når en kunde eller et firma sletter sig selv, bliver de blot sat som inaktive i databasen, i forhold til </w:t>
-      </w:r>
-      <w:r>
-        <w:lastRenderedPageBreak/>
-        <w:t>fremtidig markedsføring. Dog skal en administrator kunne fjerne en bruger helt fra databasen hvis brugeren ønsker dette, jf. persondataforordningen GDPR</w:t>
+        <w:t>Kunden vil gerne have, at man i fremti</w:t>
+      </w:r>
+      <w:r>
+        <w:t>den skal kunne oprette butikker under det firma man er logget ind som. Dette vil i fremtiden gøre det muligt at have en administrativ firmabruger, der kan give overblik over tilknyttede butikker, med henblik på salgsstatisk og andre målepunkter.</w:t>
       </w:r>
     </w:p>
     <w:p>
@@ -27568,10 +27592,10 @@
         </w:numPr>
       </w:pPr>
       <w:r>
-        <w:t>Kunden vil gerne kunne målrette de tilbud der bliver udbudt til kunderne. Derfor vil</w:t>
-      </w:r>
-      <w:r>
-        <w:t xml:space="preserve"> han gerne have, at en kunde der logger ind, skal have vist de tilbud på forsiden, som denne er interesseret i.</w:t>
+        <w:t xml:space="preserve">En bruger skal fremadrettet kunne gå ind og slette sig selv fra tjenesten. </w:t>
+      </w:r>
+      <w:r>
+        <w:t>Vi har i dialog aftalt, at når en kunde eller et firma sletter sig selv, bliver de blot sat som inaktive i databasen, i forhold til fremtidig markedsføring. Dog skal en administrator kunne fjerne en bruger helt fra databasen hvis brugeren ønsker dette, jf. persondataforordningen GDPR</w:t>
       </w:r>
     </w:p>
     <w:p>
@@ -27583,7 +27607,10 @@
         </w:numPr>
       </w:pPr>
       <w:r>
-        <w:t>Derudover vil kunden gerne have en søgefunktion der kan søge på kategorier, dato eller pris.</w:t>
+        <w:t>Kunden vil gerne kunne målrette de tilbud der bliver udbudt til kunderne. Derfor vil</w:t>
+      </w:r>
+      <w:r>
+        <w:t xml:space="preserve"> han gerne have, at en kunde der logger ind, skal have vist de tilbud på forsiden, som denne er interesseret i.</w:t>
       </w:r>
     </w:p>
     <w:p>
@@ -27595,7 +27622,7 @@
         </w:numPr>
       </w:pPr>
       <w:r>
-        <w:t>Kunden bed mærke i, at et tilbud der blev oprettet havde et URL som billede. I fremtiden kunne han godt tænke sig, at dette var en fil der kunne uploades fra en server eller lokalt.</w:t>
+        <w:t>Derudover vil kunden gerne have en søgefunktion der kan søge på kategorier, dato eller pris.</w:t>
       </w:r>
     </w:p>
     <w:p>
@@ -27607,7 +27634,7 @@
         </w:numPr>
       </w:pPr>
       <w:r>
-        <w:t>Engang ude i fremtiden kunne kunden også godt tænke sig en implementeret supportchat, hvor en ikke-administrativ bruger kan forbinde til en chat, hvor en supportmedarbejder kan assistere brugeren.</w:t>
+        <w:t>Kunden bed mærke i, at et tilbud der blev oprettet havde et URL som billede. I fremtiden kunne han godt tænke sig, at dette var en fil der kunne uploades fra en server eller lokalt.</w:t>
       </w:r>
     </w:p>
     <w:p>
@@ -27619,16 +27646,7 @@
         </w:numPr>
       </w:pPr>
       <w:r>
-        <w:t xml:space="preserve">User </w:t>
-      </w:r>
-      <w:r>
-        <w:t xml:space="preserve">Story 7 blev diskuteret. I begyndelsen af projektet var kundekravet at der skal kunne gives besked til kunder om, hvilke tilbud der var i nærheden af dem, vha. en geolokation. Præmissen for denne funktion er, at der skal tilkobles en geolokation for kunden, og dette vurderer vi som udviklere ikke at have kompetencer til på nuværende tidspunkt. User story 7 vil derfor blive omformuleret til, at man som kunde kan søge på postnumre eller </w:t>
-      </w:r>
-      <w:r>
-        <w:t>landområder</w:t>
-      </w:r>
-      <w:r>
-        <w:t>.</w:t>
+        <w:t>Engang ude i fremtiden kunne kunden også godt tænke sig en implementeret supportchat, hvor en ikke-administrativ bruger kan forbinde til en chat, hvor en supportmedarbejder kan assistere brugeren.</w:t>
       </w:r>
     </w:p>
     <w:p>
@@ -27639,13 +27657,27 @@
           <w:numId w:val="27"/>
         </w:numPr>
       </w:pPr>
+      <w:r>
+        <w:t xml:space="preserve">User </w:t>
+      </w:r>
+      <w:r>
+        <w:t xml:space="preserve">Story 7 blev diskuteret. I begyndelsen af projektet var kundekravet at der skal kunne gives besked til kunder om, hvilke tilbud der var i nærheden af dem, vha. en geolokation. Præmissen for denne funktion er, at der skal tilkobles en geolokation for kunden, og dette vurderer vi som udviklere ikke at have kompetencer til på nuværende tidspunkt. User story 7 vil derfor blive omformuleret til, at man som kunde kan søge på postnumre eller </w:t>
+      </w:r>
+      <w:r>
+        <w:t>landområder</w:t>
+      </w:r>
+      <w:r>
+        <w:t xml:space="preserve">, og blive lagt sammen med den user story der efterspørger søgeparametre. </w:t>
+      </w:r>
+    </w:p>
+    <w:p>
+      <w:r>
+        <w:t>Vi har efter kundens feedback fået tilføjet følgende user storys til product backloggen:</w:t>
+      </w:r>
+    </w:p>
+    <w:p>
       <w:bookmarkStart w:id="70" w:name="_GoBack"/>
       <w:bookmarkEnd w:id="70"/>
-    </w:p>
-    <w:p>
-      <w:r>
-        <w:t>Vi har efter kundens feedback fået tilføjet følgende user storys til product backloggen:</w:t>
-      </w:r>
     </w:p>
     <w:tbl>
       <w:tblPr>
@@ -27694,7 +27726,13 @@
               <w:rPr>
                 <w:b w:val="0"/>
               </w:rPr>
-              <w:t>Som stakeholder vil jeg gerne have tilføjet et gennemgående farvetema, der stemmer overens med Your Locals layout, så kunder og firmaer får en mere komplet brugeroplevelse</w:t>
+              <w:t xml:space="preserve">Som stakeholder vil jeg gerne have tilføjet </w:t>
+            </w:r>
+            <w:r>
+              <w:rPr>
+                <w:b w:val="0"/>
+              </w:rPr>
+              <w:t>layout nogle layoutpunkter, der gør siden mere komplet, for at give brugeren en bedre oplevelse af applikationen.</w:t>
             </w:r>
           </w:p>
         </w:tc>
@@ -27804,6 +27842,57 @@
                 <w:b w:val="0"/>
               </w:rPr>
             </w:pPr>
+            <w:r>
+              <w:rPr>
+                <w:b w:val="0"/>
+              </w:rPr>
+              <w:t>Som kunde vil jeg gerne kunne søge efter tilbud på specifikke parametre, så jeg kan indrette mine køb efter mine behov.</w:t>
+            </w:r>
+          </w:p>
+        </w:tc>
+      </w:tr>
+      <w:tr>
+        <w:tc>
+          <w:tcPr>
+            <w:cnfStyle w:val="001000000000" w:firstRow="0" w:lastRow="0" w:firstColumn="1" w:lastColumn="0" w:oddVBand="0" w:evenVBand="0" w:oddHBand="0" w:evenHBand="0" w:firstRowFirstColumn="0" w:firstRowLastColumn="0" w:lastRowFirstColumn="0" w:lastRowLastColumn="0"/>
+            <w:tcW w:w="9776" w:type="dxa"/>
+          </w:tcPr>
+          <w:p>
+            <w:pPr>
+              <w:rPr>
+                <w:bCs w:val="0"/>
+              </w:rPr>
+            </w:pPr>
+            <w:r>
+              <w:rPr>
+                <w:b w:val="0"/>
+              </w:rPr>
+              <w:t>Som stakeholder vil jeg gerne have lavet en funktion, der giver firmaer mulighed for at uploade et billede som fil i stedet for en URL, så det i fremtiden vil gøre det lettere at tilknytte relevante billeder til tilbuddet.</w:t>
+            </w:r>
+          </w:p>
+        </w:tc>
+      </w:tr>
+      <w:tr>
+        <w:trPr>
+          <w:cnfStyle w:val="000000100000" w:firstRow="0" w:lastRow="0" w:firstColumn="0" w:lastColumn="0" w:oddVBand="0" w:evenVBand="0" w:oddHBand="1" w:evenHBand="0" w:firstRowFirstColumn="0" w:firstRowLastColumn="0" w:lastRowFirstColumn="0" w:lastRowLastColumn="0"/>
+        </w:trPr>
+        <w:tc>
+          <w:tcPr>
+            <w:cnfStyle w:val="001000000000" w:firstRow="0" w:lastRow="0" w:firstColumn="1" w:lastColumn="0" w:oddVBand="0" w:evenVBand="0" w:oddHBand="0" w:evenHBand="0" w:firstRowFirstColumn="0" w:firstRowLastColumn="0" w:lastRowFirstColumn="0" w:lastRowLastColumn="0"/>
+            <w:tcW w:w="9776" w:type="dxa"/>
+          </w:tcPr>
+          <w:p>
+            <w:pPr>
+              <w:rPr>
+                <w:bCs w:val="0"/>
+              </w:rPr>
+            </w:pPr>
+            <w:r>
+              <w:rPr>
+                <w:b w:val="0"/>
+              </w:rPr>
+              <w:t>Som stakeholder vil jeg gerne have implementeret en supportchat for både kunder og firmaer, så begge brugertyper i fremtiden har mulighed for at få teknisk support direkte via siden.</w:t>
+            </w:r>
           </w:p>
         </w:tc>
       </w:tr>
@@ -27815,6 +27904,7 @@
         <w:pStyle w:val="Overskrift3"/>
       </w:pPr>
       <w:r>
+        <w:lastRenderedPageBreak/>
         <w:t>Diskussion og Projektering</w:t>
       </w:r>
     </w:p>
@@ -31340,7 +31430,7 @@
         <w:rFonts w:hint="default"/>
       </w:rPr>
     </w:lvl>
-    <w:lvl w:ilvl="1" w:tplc="04060019" w:tentative="1">
+    <w:lvl w:ilvl="1" w:tplc="04060019">
       <w:start w:val="1"/>
       <w:numFmt w:val="lowerLetter"/>
       <w:lvlText w:val="%2."/>
@@ -38369,7 +38459,7 @@
 </file>
 
 <file path=customXml/itemProps2.xml><?xml version="1.0" encoding="utf-8"?>
-<ds:datastoreItem xmlns:ds="http://schemas.openxmlformats.org/officeDocument/2006/customXml" ds:itemID="{E07053F8-FCD0-4013-962E-DFCB055DE0D8}">
+<ds:datastoreItem xmlns:ds="http://schemas.openxmlformats.org/officeDocument/2006/customXml" ds:itemID="{633B44D8-3A46-419B-BAF3-DBD987F1A6D8}">
   <ds:schemaRefs>
     <ds:schemaRef ds:uri="http://schemas.openxmlformats.org/officeDocument/2006/bibliography"/>
   </ds:schemaRefs>

</xml_diff>